<commit_message>
Doku update + PDF erstellt
Doku update + PDF erstellt
</commit_message>
<xml_diff>
--- a/doc/ProjektMgmt/Anforderungsspezifikation.docx
+++ b/doc/ProjektMgmt/Anforderungsspezifikation.docx
@@ -16,12 +16,6 @@
         <w:gridCol w:w="8392"/>
       </w:tblGrid>
       <w:tr>
-        <w:tblPrEx>
-          <w:tblCellMar>
-            <w:top w:w="0" w:type="dxa"/>
-            <w:bottom w:w="0" w:type="dxa"/>
-          </w:tblCellMar>
-        </w:tblPrEx>
         <w:trPr>
           <w:trHeight w:hRule="exact" w:val="5670"/>
         </w:trPr>
@@ -94,12 +88,6 @@
         </w:tc>
       </w:tr>
       <w:tr>
-        <w:tblPrEx>
-          <w:tblCellMar>
-            <w:top w:w="0" w:type="dxa"/>
-            <w:bottom w:w="0" w:type="dxa"/>
-          </w:tblCellMar>
-        </w:tblPrEx>
         <w:trPr>
           <w:trHeight w:hRule="exact" w:val="6226"/>
         </w:trPr>
@@ -218,8 +206,6 @@
             <w:r>
               <w:t>Köfer</w:t>
             </w:r>
-            <w:bookmarkStart w:id="0" w:name="_GoBack"/>
-            <w:bookmarkEnd w:id="0"/>
             <w:proofErr w:type="spellEnd"/>
           </w:p>
           <w:p>
@@ -284,12 +270,6 @@
         </w:tc>
       </w:tr>
       <w:tr>
-        <w:tblPrEx>
-          <w:tblCellMar>
-            <w:top w:w="0" w:type="dxa"/>
-            <w:bottom w:w="0" w:type="dxa"/>
-          </w:tblCellMar>
-        </w:tblPrEx>
         <w:trPr>
           <w:trHeight w:hRule="exact" w:val="1134"/>
         </w:trPr>
@@ -329,7 +309,7 @@
             <w:pPr>
               <w:pStyle w:val="RefFusszeile"/>
             </w:pPr>
-            <w:bookmarkStart w:id="1" w:name="Text11"/>
+            <w:bookmarkStart w:id="0" w:name="Text11"/>
             <w:r>
               <w:rPr>
                 <w:color w:val="697D91"/>
@@ -337,7 +317,7 @@
               </w:rPr>
               <w:t>Departement für Technik und Informatik</w:t>
             </w:r>
-            <w:bookmarkEnd w:id="1"/>
+            <w:bookmarkEnd w:id="0"/>
           </w:p>
           <w:p>
             <w:pPr>
@@ -1306,7 +1286,7 @@
       <w:pPr>
         <w:pStyle w:val="berschrift1"/>
       </w:pPr>
-      <w:bookmarkStart w:id="2" w:name="_Toc525913715"/>
+      <w:bookmarkStart w:id="1" w:name="_Toc525913715"/>
       <w:r>
         <w:lastRenderedPageBreak/>
         <w:t>Zweck</w:t>
@@ -1316,20 +1296,60 @@
       </w:r>
       <w:r>
         <w:t>Dokuments</w:t>
+      </w:r>
+      <w:bookmarkEnd w:id="1"/>
+    </w:p>
+    <w:p>
+      <w:r>
+        <w:t xml:space="preserve">Dieses Dokument beschreibt die Ziele und Anforderungen für das Projekt „Webbasiertes Reporting von Userberechtigungen für Windows </w:t>
+      </w:r>
+      <w:proofErr w:type="spellStart"/>
+      <w:r>
+        <w:t>Active</w:t>
+      </w:r>
+      <w:proofErr w:type="spellEnd"/>
+      <w:r>
+        <w:t xml:space="preserve"> Directory</w:t>
+      </w:r>
+    </w:p>
+    <w:p/>
+    <w:p>
+      <w:pPr>
+        <w:pStyle w:val="berschrift1"/>
+      </w:pPr>
+      <w:bookmarkStart w:id="2" w:name="_Toc525913716"/>
+      <w:r>
+        <w:t>Vision</w:t>
       </w:r>
       <w:bookmarkEnd w:id="2"/>
     </w:p>
     <w:p>
       <w:r>
-        <w:t xml:space="preserve">Dieses Dokument beschreibt die Ziele und Anforderungen für das Projekt „Webbasiertes Reporting von Userberechtigungen für Windows </w:t>
+        <w:t xml:space="preserve">Das </w:t>
       </w:r>
       <w:proofErr w:type="spellStart"/>
       <w:r>
+        <w:t>Reportingtool</w:t>
+      </w:r>
+      <w:proofErr w:type="spellEnd"/>
+      <w:r>
+        <w:t xml:space="preserve"> ist eine webbasierte Lösung, welches Audits über ein </w:t>
+      </w:r>
+      <w:proofErr w:type="spellStart"/>
+      <w:r>
         <w:t>Active</w:t>
       </w:r>
       <w:proofErr w:type="spellEnd"/>
       <w:r>
-        <w:t xml:space="preserve"> Directory</w:t>
+        <w:t xml:space="preserve"> Directory vereinfacht. Die Lösung ist sowohl für Systemadministratoren als auch für Manager und Auditoren nützlich. Mit den Reports werden einerseits klassische Probleme wie z.B. „tote“ Accounts ersichtlich, andererseits ist aber auch ein IST/SOLL Vergleich der Berechtigungen möglich. Weiter kann dem Tool auch eine „</w:t>
+      </w:r>
+      <w:proofErr w:type="spellStart"/>
+      <w:r>
+        <w:t>History</w:t>
+      </w:r>
+      <w:proofErr w:type="spellEnd"/>
+      <w:r>
+        <w:t>“ eines Users entnommen werden, welche aufzeigt wie sich dieser User über die Zeit entwickelt hat.</w:t>
       </w:r>
     </w:p>
     <w:p/>
@@ -1337,51 +1357,11 @@
       <w:pPr>
         <w:pStyle w:val="berschrift1"/>
       </w:pPr>
-      <w:bookmarkStart w:id="3" w:name="_Toc525913716"/>
-      <w:r>
-        <w:t>Vision</w:t>
+      <w:bookmarkStart w:id="3" w:name="_Toc525913717"/>
+      <w:r>
+        <w:t>Stakeholder</w:t>
       </w:r>
       <w:bookmarkEnd w:id="3"/>
-    </w:p>
-    <w:p>
-      <w:r>
-        <w:t xml:space="preserve">Das </w:t>
-      </w:r>
-      <w:proofErr w:type="spellStart"/>
-      <w:r>
-        <w:t>Reportingtool</w:t>
-      </w:r>
-      <w:proofErr w:type="spellEnd"/>
-      <w:r>
-        <w:t xml:space="preserve"> ist eine webbasierte Lösung, welches Audits über ein </w:t>
-      </w:r>
-      <w:proofErr w:type="spellStart"/>
-      <w:r>
-        <w:t>Active</w:t>
-      </w:r>
-      <w:proofErr w:type="spellEnd"/>
-      <w:r>
-        <w:t xml:space="preserve"> Directory vereinfacht. Die Lösung ist sowohl für Systemadministratoren als auch für Manager und Auditoren nützlich. Mit den Reports werden einerseits klassische Probleme wie z.B. „tote“ Accounts ersichtlich, andererseits ist aber auch ein IST/SOLL Vergleich der Berechtigungen möglich. Weiter kann dem Tool auch eine „</w:t>
-      </w:r>
-      <w:proofErr w:type="spellStart"/>
-      <w:r>
-        <w:t>History</w:t>
-      </w:r>
-      <w:proofErr w:type="spellEnd"/>
-      <w:r>
-        <w:t>“ eines Users entnommen werden, welche aufzeigt wie sich dieser User über die Zeit entwickelt hat.</w:t>
-      </w:r>
-    </w:p>
-    <w:p/>
-    <w:p>
-      <w:pPr>
-        <w:pStyle w:val="berschrift1"/>
-      </w:pPr>
-      <w:bookmarkStart w:id="4" w:name="_Toc525913717"/>
-      <w:r>
-        <w:t>Stakeholder</w:t>
-      </w:r>
-      <w:bookmarkEnd w:id="4"/>
     </w:p>
     <w:tbl>
       <w:tblPr>
@@ -1611,25 +1591,53 @@
       <w:pPr>
         <w:pStyle w:val="berschrift1"/>
       </w:pPr>
-      <w:bookmarkStart w:id="5" w:name="_Toc525913718"/>
+      <w:bookmarkStart w:id="4" w:name="_Toc525913718"/>
       <w:r>
         <w:t>Projektziele</w:t>
+      </w:r>
+      <w:bookmarkEnd w:id="4"/>
+    </w:p>
+    <w:p>
+      <w:pPr>
+        <w:pStyle w:val="berschrift2"/>
+      </w:pPr>
+      <w:bookmarkStart w:id="5" w:name="_Toc525913719"/>
+      <w:r>
+        <w:t>Alle Stakeholder</w:t>
       </w:r>
       <w:bookmarkEnd w:id="5"/>
     </w:p>
     <w:p>
+      <w:r>
+        <w:t xml:space="preserve">Es ist das Ziel ein Webservice anzubieten, welcher den IST- und SOLL-Zustand eines </w:t>
+      </w:r>
+      <w:proofErr w:type="spellStart"/>
+      <w:r>
+        <w:t>Active</w:t>
+      </w:r>
+      <w:proofErr w:type="spellEnd"/>
+      <w:r>
+        <w:t xml:space="preserve"> Directorys aufzeigt und verschiedene Reports generiert.</w:t>
+      </w:r>
+    </w:p>
+    <w:p>
+      <w:r>
+        <w:t>Zudem soll die Applikation dem User ein übersichtliches Dashboard zur Verfügung stellen.</w:t>
+      </w:r>
+    </w:p>
+    <w:p>
       <w:pPr>
         <w:pStyle w:val="berschrift2"/>
       </w:pPr>
-      <w:bookmarkStart w:id="6" w:name="_Toc525913719"/>
-      <w:r>
-        <w:t>Alle Stakeholder</w:t>
+      <w:bookmarkStart w:id="6" w:name="_Toc525913720"/>
+      <w:r>
+        <w:t>Auditor</w:t>
       </w:r>
       <w:bookmarkEnd w:id="6"/>
     </w:p>
     <w:p>
       <w:r>
-        <w:t xml:space="preserve">Es ist das Ziel ein Webservice anzubieten, welcher den IST- und SOLL-Zustand eines </w:t>
+        <w:t xml:space="preserve">Der Auditor kann einen Report generieren lassen, welcher ihm ermöglicht den Zustand des </w:t>
       </w:r>
       <w:proofErr w:type="spellStart"/>
       <w:r>
@@ -1637,68 +1645,40 @@
       </w:r>
       <w:proofErr w:type="spellEnd"/>
       <w:r>
-        <w:t xml:space="preserve"> Directorys aufzeigt und verschiedene Reports generiert.</w:t>
+        <w:t xml:space="preserve"> Directorys zu bewerten.</w:t>
       </w:r>
     </w:p>
     <w:p>
       <w:r>
-        <w:t>Zudem soll die Applikation dem User ein übersichtliches Dashboard zur Verfügung stellen.</w:t>
+        <w:t xml:space="preserve">Der Auditor hat weder auf den IST- noch auf den SOLL-Zustand </w:t>
+      </w:r>
+      <w:proofErr w:type="gramStart"/>
+      <w:r>
+        <w:t>Zugriff</w:t>
+      </w:r>
+      <w:proofErr w:type="gramEnd"/>
+      <w:r>
+        <w:t xml:space="preserve"> sondern darf lediglich vordefinierte Reports ausführen.</w:t>
       </w:r>
     </w:p>
     <w:p>
       <w:pPr>
         <w:pStyle w:val="berschrift2"/>
       </w:pPr>
-      <w:bookmarkStart w:id="7" w:name="_Toc525913720"/>
-      <w:r>
-        <w:t>Auditor</w:t>
+      <w:bookmarkStart w:id="7" w:name="_Toc525913721"/>
+      <w:proofErr w:type="spellStart"/>
+      <w:r>
+        <w:t>Application</w:t>
+      </w:r>
+      <w:proofErr w:type="spellEnd"/>
+      <w:r>
+        <w:t xml:space="preserve"> </w:t>
+      </w:r>
+      <w:proofErr w:type="spellStart"/>
+      <w:r>
+        <w:t>Owner</w:t>
       </w:r>
       <w:bookmarkEnd w:id="7"/>
-    </w:p>
-    <w:p>
-      <w:r>
-        <w:t xml:space="preserve">Der Auditor kann einen Report generieren lassen, welcher ihm ermöglicht den Zustand des </w:t>
-      </w:r>
-      <w:proofErr w:type="spellStart"/>
-      <w:r>
-        <w:t>Active</w:t>
-      </w:r>
-      <w:proofErr w:type="spellEnd"/>
-      <w:r>
-        <w:t xml:space="preserve"> Directorys zu bewerten.</w:t>
-      </w:r>
-    </w:p>
-    <w:p>
-      <w:r>
-        <w:t xml:space="preserve">Der Auditor hat weder auf den IST- noch auf den SOLL-Zustand </w:t>
-      </w:r>
-      <w:proofErr w:type="gramStart"/>
-      <w:r>
-        <w:t>Zugriff</w:t>
-      </w:r>
-      <w:proofErr w:type="gramEnd"/>
-      <w:r>
-        <w:t xml:space="preserve"> sondern darf lediglich vordefinierte Reports ausführen.</w:t>
-      </w:r>
-    </w:p>
-    <w:p>
-      <w:pPr>
-        <w:pStyle w:val="berschrift2"/>
-      </w:pPr>
-      <w:bookmarkStart w:id="8" w:name="_Toc525913721"/>
-      <w:proofErr w:type="spellStart"/>
-      <w:r>
-        <w:t>Application</w:t>
-      </w:r>
-      <w:proofErr w:type="spellEnd"/>
-      <w:r>
-        <w:t xml:space="preserve"> </w:t>
-      </w:r>
-      <w:proofErr w:type="spellStart"/>
-      <w:r>
-        <w:t>Owner</w:t>
-      </w:r>
-      <w:bookmarkEnd w:id="8"/>
       <w:proofErr w:type="spellEnd"/>
     </w:p>
     <w:p>
@@ -1734,50 +1714,52 @@
       <w:pPr>
         <w:pStyle w:val="berschrift2"/>
       </w:pPr>
-      <w:bookmarkStart w:id="9" w:name="_Toc525913722"/>
+      <w:bookmarkStart w:id="8" w:name="_Toc525913722"/>
       <w:r>
         <w:lastRenderedPageBreak/>
         <w:t>Autorisierungsstelle</w:t>
+      </w:r>
+      <w:bookmarkEnd w:id="8"/>
+    </w:p>
+    <w:p>
+      <w:r>
+        <w:t>Die Autorisierungsstelle kann den SOLL-Zustand bearbeiten.</w:t>
+      </w:r>
+    </w:p>
+    <w:p>
+      <w:r>
+        <w:t>Dazu kann sie Reports erstellen und durchführen.</w:t>
+      </w:r>
+    </w:p>
+    <w:p>
+      <w:r>
+        <w:t>Auf dem Dashboard ist der IST/SOLL-Vergleich ersichtlich.</w:t>
+      </w:r>
+    </w:p>
+    <w:p>
+      <w:pPr>
+        <w:pStyle w:val="berschrift2"/>
+      </w:pPr>
+      <w:bookmarkStart w:id="9" w:name="_Toc525913723"/>
+      <w:r>
+        <w:t>Auftraggeber</w:t>
       </w:r>
       <w:bookmarkEnd w:id="9"/>
     </w:p>
     <w:p>
       <w:r>
-        <w:t>Die Autorisierungsstelle kann den SOLL-Zustand bearbeiten.</w:t>
+        <w:t>Die Applikation soll ohne negative Einwirkung auf das vorgegebene System installiert werden können.</w:t>
       </w:r>
     </w:p>
     <w:p>
-      <w:r>
-        <w:t>Dazu kann sie Reports erstellen und durchführen.</w:t>
-      </w:r>
-    </w:p>
-    <w:p>
-      <w:r>
-        <w:t>Auf dem Dashboard ist der IST/SOLL-Vergleich ersichtlich.</w:t>
-      </w:r>
-    </w:p>
-    <w:p>
-      <w:pPr>
-        <w:pStyle w:val="berschrift2"/>
-      </w:pPr>
-      <w:bookmarkStart w:id="10" w:name="_Toc525913723"/>
-      <w:r>
-        <w:t>Auftraggeber</w:t>
-      </w:r>
+      <w:pPr>
+        <w:spacing w:after="160"/>
+      </w:pPr>
+      <w:r>
+        <w:br w:type="page"/>
+      </w:r>
+      <w:bookmarkStart w:id="10" w:name="_GoBack"/>
       <w:bookmarkEnd w:id="10"/>
-    </w:p>
-    <w:p>
-      <w:r>
-        <w:t>Die Applikation soll ohne negative Einwirkung auf das vorgegebene System installiert werden können.</w:t>
-      </w:r>
-    </w:p>
-    <w:p>
-      <w:pPr>
-        <w:spacing w:after="160"/>
-      </w:pPr>
-      <w:r>
-        <w:br w:type="page"/>
-      </w:r>
     </w:p>
     <w:p>
       <w:pPr>
@@ -2941,7 +2923,6 @@
   </w:num>
   <w:num w:numId="6">
     <w:abstractNumId w:val="4"/>
-    <w:lvlOverride w:ilvl="0"/>
   </w:num>
   <w:num w:numId="7">
     <w:abstractNumId w:val="3"/>
@@ -3594,6 +3575,7 @@
   <w:style w:type="character" w:default="1" w:styleId="Absatz-Standardschriftart">
     <w:name w:val="Default Paragraph Font"/>
     <w:uiPriority w:val="1"/>
+    <w:semiHidden/>
     <w:unhideWhenUsed/>
   </w:style>
   <w:style w:type="table" w:default="1" w:styleId="NormaleTabelle">
@@ -4372,7 +4354,7 @@
 </file>
 
 <file path=customXml/itemProps1.xml><?xml version="1.0" encoding="utf-8"?>
-<ds:datastoreItem xmlns:ds="http://schemas.openxmlformats.org/officeDocument/2006/customXml" ds:itemID="{C822AD10-5086-4264-9DB8-F7902227E8DE}">
+<ds:datastoreItem xmlns:ds="http://schemas.openxmlformats.org/officeDocument/2006/customXml" ds:itemID="{6C1AE92D-40B2-41E4-99A8-D20C1D88BE1C}">
   <ds:schemaRefs>
     <ds:schemaRef ds:uri="http://schemas.openxmlformats.org/officeDocument/2006/bibliography"/>
   </ds:schemaRefs>

</xml_diff>

<commit_message>
added chapter 5.1 / 5.2
</commit_message>
<xml_diff>
--- a/doc/ProjektMgmt/Anforderungsspezifikation.docx
+++ b/doc/ProjektMgmt/Anforderungsspezifikation.docx
@@ -36,7 +36,7 @@
           </w:tcPr>
           <w:p>
             <w:pPr>
-              <w:pStyle w:val="Title"/>
+              <w:pStyle w:val="Titel"/>
             </w:pPr>
             <w:r>
               <w:rPr>
@@ -277,7 +277,7 @@
           </w:tcPr>
           <w:p>
             <w:pPr>
-              <w:pStyle w:val="Footer"/>
+              <w:pStyle w:val="Fuzeile"/>
               <w:rPr>
                 <w:b/>
                 <w:color w:val="697D91"/>
@@ -311,7 +311,7 @@
           </w:p>
           <w:p>
             <w:pPr>
-              <w:pStyle w:val="Footer"/>
+              <w:pStyle w:val="Fuzeile"/>
               <w:rPr>
                 <w:color w:val="697D91"/>
                 <w:sz w:val="19"/>
@@ -365,13 +365,13 @@
         <w:p>
           <w:pPr>
             <w:rPr>
-              <w:rStyle w:val="Heading1Char"/>
+              <w:rStyle w:val="berschrift1Zchn"/>
               <w:b w:val="0"/>
             </w:rPr>
           </w:pPr>
           <w:r>
             <w:rPr>
-              <w:rStyle w:val="Heading1Char"/>
+              <w:rStyle w:val="berschrift1Zchn"/>
               <w:b w:val="0"/>
             </w:rPr>
             <w:t>Inhaltsverzeichnis</w:t>
@@ -379,7 +379,7 @@
         </w:p>
         <w:p>
           <w:pPr>
-            <w:pStyle w:val="TOC1"/>
+            <w:pStyle w:val="Verzeichnis1"/>
             <w:tabs>
               <w:tab w:val="left" w:pos="440"/>
               <w:tab w:val="right" w:leader="dot" w:pos="9062"/>
@@ -474,7 +474,7 @@
         </w:p>
         <w:p>
           <w:pPr>
-            <w:pStyle w:val="TOC1"/>
+            <w:pStyle w:val="Verzeichnis1"/>
             <w:tabs>
               <w:tab w:val="left" w:pos="440"/>
               <w:tab w:val="right" w:leader="dot" w:pos="9062"/>
@@ -560,7 +560,7 @@
         </w:p>
         <w:p>
           <w:pPr>
-            <w:pStyle w:val="TOC1"/>
+            <w:pStyle w:val="Verzeichnis1"/>
             <w:tabs>
               <w:tab w:val="left" w:pos="440"/>
               <w:tab w:val="right" w:leader="dot" w:pos="9062"/>
@@ -646,7 +646,7 @@
         </w:p>
         <w:p>
           <w:pPr>
-            <w:pStyle w:val="TOC1"/>
+            <w:pStyle w:val="Verzeichnis1"/>
             <w:tabs>
               <w:tab w:val="left" w:pos="440"/>
               <w:tab w:val="right" w:leader="dot" w:pos="9062"/>
@@ -732,7 +732,7 @@
         </w:p>
         <w:p>
           <w:pPr>
-            <w:pStyle w:val="TOC2"/>
+            <w:pStyle w:val="Verzeichnis2"/>
             <w:tabs>
               <w:tab w:val="left" w:pos="880"/>
               <w:tab w:val="right" w:leader="dot" w:pos="9062"/>
@@ -818,7 +818,7 @@
         </w:p>
         <w:p>
           <w:pPr>
-            <w:pStyle w:val="TOC2"/>
+            <w:pStyle w:val="Verzeichnis2"/>
             <w:tabs>
               <w:tab w:val="left" w:pos="880"/>
               <w:tab w:val="right" w:leader="dot" w:pos="9062"/>
@@ -904,7 +904,7 @@
         </w:p>
         <w:p>
           <w:pPr>
-            <w:pStyle w:val="TOC2"/>
+            <w:pStyle w:val="Verzeichnis2"/>
             <w:tabs>
               <w:tab w:val="left" w:pos="880"/>
               <w:tab w:val="right" w:leader="dot" w:pos="9062"/>
@@ -990,7 +990,7 @@
         </w:p>
         <w:p>
           <w:pPr>
-            <w:pStyle w:val="TOC2"/>
+            <w:pStyle w:val="Verzeichnis2"/>
             <w:tabs>
               <w:tab w:val="left" w:pos="880"/>
               <w:tab w:val="right" w:leader="dot" w:pos="9062"/>
@@ -1076,7 +1076,7 @@
         </w:p>
         <w:p>
           <w:pPr>
-            <w:pStyle w:val="TOC2"/>
+            <w:pStyle w:val="Verzeichnis2"/>
             <w:tabs>
               <w:tab w:val="left" w:pos="880"/>
               <w:tab w:val="right" w:leader="dot" w:pos="9062"/>
@@ -1162,7 +1162,7 @@
         </w:p>
         <w:p>
           <w:pPr>
-            <w:pStyle w:val="TOC1"/>
+            <w:pStyle w:val="Verzeichnis1"/>
             <w:tabs>
               <w:tab w:val="left" w:pos="440"/>
               <w:tab w:val="right" w:leader="dot" w:pos="9062"/>
@@ -1274,10 +1274,10 @@
     </w:p>
     <w:p>
       <w:pPr>
-        <w:pStyle w:val="Heading1"/>
-      </w:pPr>
-      <w:bookmarkStart w:id="1" w:name="_Toc525913715"/>
-      <w:bookmarkStart w:id="2" w:name="_Toc525913724"/>
+        <w:pStyle w:val="berschrift1"/>
+      </w:pPr>
+      <w:bookmarkStart w:id="1" w:name="_Toc525913724"/>
+      <w:bookmarkStart w:id="2" w:name="_Toc525913715"/>
       <w:r>
         <w:rPr>
           <w:rFonts w:cstheme="minorHAnsi"/>
@@ -1285,11 +1285,11 @@
         <w:lastRenderedPageBreak/>
         <w:t>Versionskontrolle</w:t>
       </w:r>
-      <w:bookmarkEnd w:id="2"/>
+      <w:bookmarkEnd w:id="1"/>
     </w:p>
     <w:tbl>
       <w:tblPr>
-        <w:tblStyle w:val="GridTable4-Accent1"/>
+        <w:tblStyle w:val="Gitternetztabelle4Akzent1"/>
         <w:tblW w:w="0" w:type="auto"/>
         <w:tblLook w:val="04A0" w:firstRow="1" w:lastRow="0" w:firstColumn="1" w:lastColumn="0" w:noHBand="0" w:noVBand="1"/>
       </w:tblPr>
@@ -1412,10 +1412,8 @@
     </w:tbl>
     <w:p>
       <w:pPr>
-        <w:pStyle w:val="Heading1"/>
-      </w:pPr>
-      <w:bookmarkStart w:id="3" w:name="_GoBack"/>
-      <w:bookmarkEnd w:id="3"/>
+        <w:pStyle w:val="berschrift1"/>
+      </w:pPr>
       <w:r>
         <w:t>Zweck</w:t>
       </w:r>
@@ -1425,7 +1423,7 @@
       <w:r>
         <w:t>Dokuments</w:t>
       </w:r>
-      <w:bookmarkEnd w:id="1"/>
+      <w:bookmarkEnd w:id="2"/>
     </w:p>
     <w:p>
       <w:r>
@@ -1443,13 +1441,13 @@
     <w:p/>
     <w:p>
       <w:pPr>
-        <w:pStyle w:val="Heading1"/>
-      </w:pPr>
-      <w:bookmarkStart w:id="4" w:name="_Toc525913716"/>
+        <w:pStyle w:val="berschrift1"/>
+      </w:pPr>
+      <w:bookmarkStart w:id="3" w:name="_Toc525913716"/>
       <w:r>
         <w:t>Vision</w:t>
       </w:r>
-      <w:bookmarkEnd w:id="4"/>
+      <w:bookmarkEnd w:id="3"/>
     </w:p>
     <w:p>
       <w:r>
@@ -1489,17 +1487,17 @@
     <w:p/>
     <w:p>
       <w:pPr>
-        <w:pStyle w:val="Heading1"/>
-      </w:pPr>
-      <w:bookmarkStart w:id="5" w:name="_Toc525913717"/>
+        <w:pStyle w:val="berschrift1"/>
+      </w:pPr>
+      <w:bookmarkStart w:id="4" w:name="_Toc525913717"/>
       <w:r>
         <w:t>Stakeholder</w:t>
       </w:r>
-      <w:bookmarkEnd w:id="5"/>
+      <w:bookmarkEnd w:id="4"/>
     </w:p>
     <w:tbl>
       <w:tblPr>
-        <w:tblStyle w:val="GridTable4-Accent1"/>
+        <w:tblStyle w:val="Gitternetztabelle4Akzent1"/>
         <w:tblW w:w="9062" w:type="dxa"/>
         <w:tblLook w:val="04A0" w:firstRow="1" w:lastRow="0" w:firstColumn="1" w:lastColumn="0" w:noHBand="0" w:noVBand="1"/>
       </w:tblPr>
@@ -1777,63 +1775,104 @@
     <w:p/>
     <w:p>
       <w:pPr>
-        <w:pStyle w:val="Heading1"/>
-      </w:pPr>
-      <w:bookmarkStart w:id="6" w:name="_Toc525913718"/>
+        <w:pStyle w:val="berschrift1"/>
+      </w:pPr>
+      <w:bookmarkStart w:id="5" w:name="_Toc525913718"/>
       <w:r>
         <w:t>Projektziele</w:t>
+      </w:r>
+      <w:bookmarkEnd w:id="5"/>
+    </w:p>
+    <w:p>
+      <w:pPr>
+        <w:pStyle w:val="berschrift2"/>
+      </w:pPr>
+      <w:bookmarkStart w:id="6" w:name="_Toc525913719"/>
+      <w:r>
+        <w:t>Alle Stakeholder</w:t>
       </w:r>
       <w:bookmarkEnd w:id="6"/>
     </w:p>
     <w:p>
-      <w:pPr>
-        <w:pStyle w:val="Heading2"/>
-      </w:pPr>
-      <w:bookmarkStart w:id="7" w:name="_Toc525913719"/>
-      <w:r>
-        <w:t>Alle Stakeholder</w:t>
+      <w:r>
+        <w:t xml:space="preserve">Es ist das Ziel ein Webservice anzubieten, welcher den IST- und SOLL-Zustand eines </w:t>
+      </w:r>
+      <w:proofErr w:type="spellStart"/>
+      <w:r>
+        <w:t>Active</w:t>
+      </w:r>
+      <w:proofErr w:type="spellEnd"/>
+      <w:r>
+        <w:t xml:space="preserve"> Directorys aufzeigt und verschiedene Reports generiert.</w:t>
+      </w:r>
+    </w:p>
+    <w:p>
+      <w:r>
+        <w:t>Zudem soll die Applikation dem User ein übersichtliches Dashboard zur Verfügung stellen.</w:t>
+      </w:r>
+    </w:p>
+    <w:p>
+      <w:pPr>
+        <w:pStyle w:val="berschrift2"/>
+      </w:pPr>
+      <w:bookmarkStart w:id="7" w:name="_Toc525913720"/>
+      <w:r>
+        <w:t>Auditor</w:t>
       </w:r>
       <w:bookmarkEnd w:id="7"/>
     </w:p>
     <w:p>
       <w:r>
-        <w:t xml:space="preserve">Es ist das Ziel ein Webservice anzubieten, welcher den IST- und SOLL-Zustand eines </w:t>
-      </w:r>
-      <w:proofErr w:type="spellStart"/>
-      <w:r>
-        <w:t>Active</w:t>
-      </w:r>
-      <w:proofErr w:type="spellEnd"/>
-      <w:r>
-        <w:t xml:space="preserve"> Directorys aufzeigt und verschiedene Reports generiert.</w:t>
+        <w:t>Der Auditor ist dafür zuständig, dass Normen und Gesetzgebung eingehalten werden.</w:t>
       </w:r>
     </w:p>
     <w:p>
       <w:r>
-        <w:t>Zudem soll die Applikation dem User ein übersichtliches Dashboard zur Verfügung stellen.</w:t>
+        <w:t>Er</w:t>
+      </w:r>
+      <w:r>
+        <w:t xml:space="preserve"> kann einen Report generieren lassen, welcher ihm ermöglicht den Zustand des </w:t>
+      </w:r>
+      <w:proofErr w:type="spellStart"/>
+      <w:r>
+        <w:t>Active</w:t>
+      </w:r>
+      <w:proofErr w:type="spellEnd"/>
+      <w:r>
+        <w:t xml:space="preserve"> Directorys zu bewerten.</w:t>
       </w:r>
     </w:p>
     <w:p>
-      <w:pPr>
-        <w:pStyle w:val="Heading2"/>
-      </w:pPr>
-      <w:bookmarkStart w:id="8" w:name="_Toc525913720"/>
-      <w:r>
-        <w:t>Auditor</w:t>
-      </w:r>
-      <w:bookmarkEnd w:id="8"/>
+      <w:r>
+        <w:lastRenderedPageBreak/>
+        <w:t xml:space="preserve">Der Auditor hat weder auf den IST- noch auf den SOLL-Zustand </w:t>
+      </w:r>
+      <w:proofErr w:type="gramStart"/>
+      <w:r>
+        <w:t>Zugriff</w:t>
+      </w:r>
+      <w:proofErr w:type="gramEnd"/>
+      <w:r>
+        <w:t xml:space="preserve"> sondern darf lediglich vordefinierte Reports ausführen.</w:t>
+      </w:r>
     </w:p>
     <w:p>
-      <w:r>
-        <w:t>Der Auditor ist dafür zuständig, dass Normen und Gesetzgebung eingehalten werden.</w:t>
+      <w:pPr>
+        <w:pStyle w:val="berschrift2"/>
+      </w:pPr>
+      <w:r>
+        <w:t>Systemadministrator</w:t>
       </w:r>
     </w:p>
     <w:p>
       <w:r>
-        <w:t>Er</w:t>
-      </w:r>
-      <w:r>
-        <w:t xml:space="preserve"> kann einen Report generieren lassen, welcher ihm ermöglicht den Zustand des </w:t>
+        <w:t>Der Systemadministrator hat zusätzlich zum Dashboard die gleiche Sicht wie der Auditor. Er sieht so tagesaktuell Abweichung zwischen dem IST- und SOLL-Zustand seine</w:t>
+      </w:r>
+      <w:r>
+        <w:t>r Objekte im</w:t>
+      </w:r>
+      <w:r>
+        <w:t xml:space="preserve"> </w:t>
       </w:r>
       <w:proofErr w:type="spellStart"/>
       <w:r>
@@ -1841,68 +1880,27 @@
       </w:r>
       <w:proofErr w:type="spellEnd"/>
       <w:r>
-        <w:t xml:space="preserve"> Directorys zu bewerten.</w:t>
+        <w:t xml:space="preserve"> Directory.</w:t>
       </w:r>
     </w:p>
     <w:p>
-      <w:r>
-        <w:lastRenderedPageBreak/>
-        <w:t xml:space="preserve">Der Auditor hat weder auf den IST- noch auf den SOLL-Zustand </w:t>
-      </w:r>
-      <w:proofErr w:type="gramStart"/>
-      <w:r>
-        <w:t>Zugriff</w:t>
-      </w:r>
-      <w:proofErr w:type="gramEnd"/>
-      <w:r>
-        <w:t xml:space="preserve"> sondern darf lediglich vordefinierte Reports ausführen.</w:t>
-      </w:r>
-    </w:p>
-    <w:p>
-      <w:pPr>
-        <w:pStyle w:val="Heading2"/>
-      </w:pPr>
-      <w:r>
-        <w:t>Systemadministrator</w:t>
-      </w:r>
-    </w:p>
-    <w:p>
-      <w:r>
-        <w:t>Der Systemadministrator hat zusätzlich zum Dashboard die gleiche Sicht wie der Auditor. Er sieht so tagesaktuell Abweichung zwischen dem IST- und SOLL-Zustand seine</w:t>
-      </w:r>
-      <w:r>
-        <w:t>r Objekte im</w:t>
-      </w:r>
+      <w:pPr>
+        <w:pStyle w:val="berschrift2"/>
+      </w:pPr>
+      <w:bookmarkStart w:id="8" w:name="_Toc525913721"/>
+      <w:proofErr w:type="spellStart"/>
+      <w:r>
+        <w:t>Application</w:t>
+      </w:r>
+      <w:proofErr w:type="spellEnd"/>
       <w:r>
         <w:t xml:space="preserve"> </w:t>
       </w:r>
       <w:proofErr w:type="spellStart"/>
       <w:r>
-        <w:t>Active</w:t>
-      </w:r>
-      <w:proofErr w:type="spellEnd"/>
-      <w:r>
-        <w:t xml:space="preserve"> Directory.</w:t>
-      </w:r>
-    </w:p>
-    <w:p>
-      <w:pPr>
-        <w:pStyle w:val="Heading2"/>
-      </w:pPr>
-      <w:bookmarkStart w:id="9" w:name="_Toc525913721"/>
-      <w:proofErr w:type="spellStart"/>
-      <w:r>
-        <w:t>Application</w:t>
-      </w:r>
-      <w:proofErr w:type="spellEnd"/>
-      <w:r>
-        <w:t xml:space="preserve"> </w:t>
-      </w:r>
-      <w:proofErr w:type="spellStart"/>
-      <w:r>
         <w:t>Owner</w:t>
       </w:r>
-      <w:bookmarkEnd w:id="9"/>
+      <w:bookmarkEnd w:id="8"/>
       <w:proofErr w:type="spellEnd"/>
     </w:p>
     <w:p>
@@ -1962,65 +1960,3246 @@
     </w:p>
     <w:p>
       <w:pPr>
-        <w:pStyle w:val="Heading2"/>
-      </w:pPr>
-      <w:bookmarkStart w:id="10" w:name="_Toc525913722"/>
+        <w:pStyle w:val="berschrift2"/>
+      </w:pPr>
+      <w:bookmarkStart w:id="9" w:name="_Toc525913722"/>
       <w:r>
         <w:t>Autorisierungsstelle</w:t>
+      </w:r>
+      <w:bookmarkEnd w:id="9"/>
+    </w:p>
+    <w:p>
+      <w:r>
+        <w:t>Die Autorisierungsstelle kann den SOLL-Zustand bearbeiten</w:t>
+      </w:r>
+      <w:r>
+        <w:t>,</w:t>
+      </w:r>
+      <w:r>
+        <w:t xml:space="preserve"> Reports erstellen und </w:t>
+      </w:r>
+      <w:r>
+        <w:t xml:space="preserve">diese </w:t>
+      </w:r>
+      <w:r>
+        <w:t>aus</w:t>
+      </w:r>
+      <w:r>
+        <w:t>führen.</w:t>
+      </w:r>
+    </w:p>
+    <w:p>
+      <w:r>
+        <w:t>Auf dem Dashboard ist der IST/SOLL-Vergleich ersichtlich.</w:t>
+      </w:r>
+    </w:p>
+    <w:p>
+      <w:pPr>
+        <w:pStyle w:val="berschrift2"/>
+      </w:pPr>
+      <w:bookmarkStart w:id="10" w:name="_Toc525913723"/>
+      <w:r>
+        <w:t>Auftraggeber</w:t>
       </w:r>
       <w:bookmarkEnd w:id="10"/>
     </w:p>
     <w:p>
       <w:r>
-        <w:t>Die Autorisierungsstelle kann den SOLL-Zustand bearbeiten</w:t>
-      </w:r>
-      <w:r>
-        <w:t>,</w:t>
-      </w:r>
-      <w:r>
-        <w:t xml:space="preserve"> Reports erstellen und </w:t>
-      </w:r>
-      <w:r>
-        <w:t xml:space="preserve">diese </w:t>
-      </w:r>
-      <w:r>
-        <w:t>aus</w:t>
-      </w:r>
-      <w:r>
-        <w:t>führen.</w:t>
+        <w:t>Die Applikation soll ohne negative Einwirkung auf das vorgegebene System installiert werden können.</w:t>
       </w:r>
     </w:p>
     <w:p>
-      <w:r>
-        <w:t>Auf dem Dashboard ist der IST/SOLL-Vergleich ersichtlich.</w:t>
+      <w:pPr>
+        <w:pStyle w:val="berschrift2"/>
+      </w:pPr>
+      <w:r>
+        <w:t>Projektteam</w:t>
       </w:r>
     </w:p>
     <w:p>
-      <w:pPr>
-        <w:pStyle w:val="Heading2"/>
-      </w:pPr>
-      <w:bookmarkStart w:id="11" w:name="_Toc525913723"/>
-      <w:r>
-        <w:t>Auftraggeber</w:t>
-      </w:r>
-      <w:bookmarkEnd w:id="11"/>
+      <w:r>
+        <w:t>Ist verantwortlich für die Durchführung des Projektes und das Erreichen der gesteckten Projektziele.</w:t>
+      </w:r>
     </w:p>
     <w:p>
-      <w:r>
-        <w:t>Die Applikation soll ohne negative Einwirkung auf das vorgegebene System installiert werden können.</w:t>
+      <w:pPr>
+        <w:pStyle w:val="berschrift1"/>
+      </w:pPr>
+      <w:r>
+        <w:t>Systemabgrenzung</w:t>
       </w:r>
     </w:p>
     <w:p>
       <w:pPr>
-        <w:pStyle w:val="Heading2"/>
-      </w:pPr>
-      <w:r>
-        <w:t>Projektteam</w:t>
+        <w:pStyle w:val="berschrift2"/>
+      </w:pPr>
+      <w:r>
+        <w:t>Prozessumfeld</w:t>
       </w:r>
     </w:p>
     <w:p>
-      <w:r>
-        <w:t>Ist verantwortlich für die Durchführung des Projektes und das Erreichen der gesteckten Projektziele.</w:t>
+      <w:pPr>
+        <w:pStyle w:val="berschrift2"/>
+      </w:pPr>
+      <w:r>
+        <w:t>Systemumfeld</w:t>
+      </w:r>
+    </w:p>
+    <w:p>
+      <w:pPr>
+        <w:pStyle w:val="berschrift1"/>
+      </w:pPr>
+      <w:r>
+        <w:t>Anforderungen</w:t>
+      </w:r>
+    </w:p>
+    <w:p>
+      <w:pPr>
+        <w:pStyle w:val="berschrift2"/>
+      </w:pPr>
+      <w:r>
+        <w:t>Quellen und Vorgehen</w:t>
+      </w:r>
+    </w:p>
+    <w:p>
+      <w:r>
+        <w:t>Folgende Quellen werden bei der Ermittlung der Anforderungen verwendet:</w:t>
+      </w:r>
+    </w:p>
+    <w:p/>
+    <w:tbl>
+      <w:tblPr>
+        <w:tblStyle w:val="Gitternetztabelle4Akzent1"/>
+        <w:tblW w:w="9062" w:type="dxa"/>
+        <w:tblLook w:val="04A0" w:firstRow="1" w:lastRow="0" w:firstColumn="1" w:lastColumn="0" w:noHBand="0" w:noVBand="1"/>
+      </w:tblPr>
+      <w:tblGrid>
+        <w:gridCol w:w="4531"/>
+        <w:gridCol w:w="4531"/>
+      </w:tblGrid>
+      <w:tr>
+        <w:trPr>
+          <w:cnfStyle w:val="100000000000" w:firstRow="1" w:lastRow="0" w:firstColumn="0" w:lastColumn="0" w:oddVBand="0" w:evenVBand="0" w:oddHBand="0" w:evenHBand="0" w:firstRowFirstColumn="0" w:firstRowLastColumn="0" w:lastRowFirstColumn="0" w:lastRowLastColumn="0"/>
+        </w:trPr>
+        <w:tc>
+          <w:tcPr>
+            <w:cnfStyle w:val="001000000000" w:firstRow="0" w:lastRow="0" w:firstColumn="1" w:lastColumn="0" w:oddVBand="0" w:evenVBand="0" w:oddHBand="0" w:evenHBand="0" w:firstRowFirstColumn="0" w:firstRowLastColumn="0" w:lastRowFirstColumn="0" w:lastRowLastColumn="0"/>
+            <w:tcW w:w="4531" w:type="dxa"/>
+          </w:tcPr>
+          <w:p>
+            <w:pPr>
+              <w:rPr>
+                <w:b w:val="0"/>
+                <w:bCs w:val="0"/>
+              </w:rPr>
+            </w:pPr>
+            <w:r>
+              <w:t>Quelle</w:t>
+            </w:r>
+          </w:p>
+        </w:tc>
+        <w:tc>
+          <w:tcPr>
+            <w:tcW w:w="4531" w:type="dxa"/>
+          </w:tcPr>
+          <w:p>
+            <w:pPr>
+              <w:cnfStyle w:val="100000000000" w:firstRow="1" w:lastRow="0" w:firstColumn="0" w:lastColumn="0" w:oddVBand="0" w:evenVBand="0" w:oddHBand="0" w:evenHBand="0" w:firstRowFirstColumn="0" w:firstRowLastColumn="0" w:lastRowFirstColumn="0" w:lastRowLastColumn="0"/>
+              <w:rPr>
+                <w:b w:val="0"/>
+                <w:bCs w:val="0"/>
+              </w:rPr>
+            </w:pPr>
+            <w:r>
+              <w:t>Beschreibung</w:t>
+            </w:r>
+          </w:p>
+        </w:tc>
+      </w:tr>
+      <w:tr>
+        <w:trPr>
+          <w:cnfStyle w:val="000000100000" w:firstRow="0" w:lastRow="0" w:firstColumn="0" w:lastColumn="0" w:oddVBand="0" w:evenVBand="0" w:oddHBand="1" w:evenHBand="0" w:firstRowFirstColumn="0" w:firstRowLastColumn="0" w:lastRowFirstColumn="0" w:lastRowLastColumn="0"/>
+        </w:trPr>
+        <w:tc>
+          <w:tcPr>
+            <w:cnfStyle w:val="001000000000" w:firstRow="0" w:lastRow="0" w:firstColumn="1" w:lastColumn="0" w:oddVBand="0" w:evenVBand="0" w:oddHBand="0" w:evenHBand="0" w:firstRowFirstColumn="0" w:firstRowLastColumn="0" w:lastRowFirstColumn="0" w:lastRowLastColumn="0"/>
+            <w:tcW w:w="4531" w:type="dxa"/>
+          </w:tcPr>
+          <w:p>
+            <w:r>
+              <w:t>Initialer Projektbeschrieb</w:t>
+            </w:r>
+          </w:p>
+        </w:tc>
+        <w:tc>
+          <w:tcPr>
+            <w:tcW w:w="4531" w:type="dxa"/>
+          </w:tcPr>
+          <w:p>
+            <w:pPr>
+              <w:cnfStyle w:val="000000100000" w:firstRow="0" w:lastRow="0" w:firstColumn="0" w:lastColumn="0" w:oddVBand="0" w:evenVBand="0" w:oddHBand="1" w:evenHBand="0" w:firstRowFirstColumn="0" w:firstRowLastColumn="0" w:lastRowFirstColumn="0" w:lastRowLastColumn="0"/>
+            </w:pPr>
+            <w:r>
+              <w:t>Der initiale Projektbeschrieb liefert eine grobe Übersicht über die Funktionalität des zu erstellenden Tools.</w:t>
+            </w:r>
+          </w:p>
+        </w:tc>
+      </w:tr>
+      <w:tr>
+        <w:tc>
+          <w:tcPr>
+            <w:cnfStyle w:val="001000000000" w:firstRow="0" w:lastRow="0" w:firstColumn="1" w:lastColumn="0" w:oddVBand="0" w:evenVBand="0" w:oddHBand="0" w:evenHBand="0" w:firstRowFirstColumn="0" w:firstRowLastColumn="0" w:lastRowFirstColumn="0" w:lastRowLastColumn="0"/>
+            <w:tcW w:w="4531" w:type="dxa"/>
+          </w:tcPr>
+          <w:p>
+            <w:r>
+              <w:t>Interview mit Auftraggeber</w:t>
+            </w:r>
+          </w:p>
+        </w:tc>
+        <w:tc>
+          <w:tcPr>
+            <w:tcW w:w="4531" w:type="dxa"/>
+          </w:tcPr>
+          <w:p>
+            <w:pPr>
+              <w:cnfStyle w:val="000000000000" w:firstRow="0" w:lastRow="0" w:firstColumn="0" w:lastColumn="0" w:oddVBand="0" w:evenVBand="0" w:oddHBand="0" w:evenHBand="0" w:firstRowFirstColumn="0" w:firstRowLastColumn="0" w:lastRowFirstColumn="0" w:lastRowLastColumn="0"/>
+            </w:pPr>
+            <w:r>
+              <w:t xml:space="preserve">Der Auftraggeber Christof </w:t>
+            </w:r>
+            <w:proofErr w:type="spellStart"/>
+            <w:r>
+              <w:t>Jungo</w:t>
+            </w:r>
+            <w:proofErr w:type="spellEnd"/>
+            <w:r>
+              <w:t xml:space="preserve"> liefert detaillierte Anforderungen an das Tool und schränkt so den Projektbeschrieb weiter ein.</w:t>
+            </w:r>
+          </w:p>
+        </w:tc>
+      </w:tr>
+      <w:tr>
+        <w:trPr>
+          <w:cnfStyle w:val="000000100000" w:firstRow="0" w:lastRow="0" w:firstColumn="0" w:lastColumn="0" w:oddVBand="0" w:evenVBand="0" w:oddHBand="1" w:evenHBand="0" w:firstRowFirstColumn="0" w:firstRowLastColumn="0" w:lastRowFirstColumn="0" w:lastRowLastColumn="0"/>
+        </w:trPr>
+        <w:tc>
+          <w:tcPr>
+            <w:cnfStyle w:val="001000000000" w:firstRow="0" w:lastRow="0" w:firstColumn="1" w:lastColumn="0" w:oddVBand="0" w:evenVBand="0" w:oddHBand="0" w:evenHBand="0" w:firstRowFirstColumn="0" w:firstRowLastColumn="0" w:lastRowFirstColumn="0" w:lastRowLastColumn="0"/>
+            <w:tcW w:w="4531" w:type="dxa"/>
+          </w:tcPr>
+          <w:p>
+            <w:r>
+              <w:t>Projektteam</w:t>
+            </w:r>
+          </w:p>
+        </w:tc>
+        <w:tc>
+          <w:tcPr>
+            <w:tcW w:w="4531" w:type="dxa"/>
+          </w:tcPr>
+          <w:p>
+            <w:pPr>
+              <w:cnfStyle w:val="000000100000" w:firstRow="0" w:lastRow="0" w:firstColumn="0" w:lastColumn="0" w:oddVBand="0" w:evenVBand="0" w:oddHBand="1" w:evenHBand="0" w:firstRowFirstColumn="0" w:firstRowLastColumn="0" w:lastRowFirstColumn="0" w:lastRowLastColumn="0"/>
+            </w:pPr>
+            <w:r>
+              <w:t xml:space="preserve">Da das Projekt nicht durch einen konkreten Anwender in Auftrag gegeben wurde, kann kein Interview mit einem </w:t>
+            </w:r>
+            <w:proofErr w:type="spellStart"/>
+            <w:r>
+              <w:t>Enduser</w:t>
+            </w:r>
+            <w:proofErr w:type="spellEnd"/>
+            <w:r>
+              <w:t xml:space="preserve"> durchgeführt werden. Stattdessen liefert das Projektteam selber Inputs und Ideen zu möglichen Anwendungsfällen.</w:t>
+            </w:r>
+          </w:p>
+        </w:tc>
+      </w:tr>
+      <w:tr>
+        <w:tc>
+          <w:tcPr>
+            <w:cnfStyle w:val="001000000000" w:firstRow="0" w:lastRow="0" w:firstColumn="1" w:lastColumn="0" w:oddVBand="0" w:evenVBand="0" w:oddHBand="0" w:evenHBand="0" w:firstRowFirstColumn="0" w:firstRowLastColumn="0" w:lastRowFirstColumn="0" w:lastRowLastColumn="0"/>
+            <w:tcW w:w="4531" w:type="dxa"/>
+          </w:tcPr>
+          <w:p>
+            <w:r>
+              <w:t>Auftraggeber &amp; Projektteam</w:t>
+            </w:r>
+          </w:p>
+        </w:tc>
+        <w:tc>
+          <w:tcPr>
+            <w:tcW w:w="4531" w:type="dxa"/>
+          </w:tcPr>
+          <w:p>
+            <w:pPr>
+              <w:cnfStyle w:val="000000000000" w:firstRow="0" w:lastRow="0" w:firstColumn="0" w:lastColumn="0" w:oddVBand="0" w:evenVBand="0" w:oddHBand="0" w:evenHBand="0" w:firstRowFirstColumn="0" w:firstRowLastColumn="0" w:lastRowFirstColumn="0" w:lastRowLastColumn="0"/>
+            </w:pPr>
+            <w:r>
+              <w:t xml:space="preserve">Bei einem Brainstorming im ersten Meeting lieferten sowohl der Auftraggeber als auch das Projektteam Inputs, welche festgehalten </w:t>
+            </w:r>
+            <w:r>
+              <w:lastRenderedPageBreak/>
+              <w:t>wurden und so eine erste konkrete Richtung aufzeigten.</w:t>
+            </w:r>
+          </w:p>
+        </w:tc>
+      </w:tr>
+    </w:tbl>
+    <w:p/>
+    <w:p>
+      <w:pPr>
+        <w:pStyle w:val="berschrift2"/>
+      </w:pPr>
+      <w:r>
+        <w:t>Funktionale Anforderungen</w:t>
+      </w:r>
+    </w:p>
+    <w:tbl>
+      <w:tblPr>
+        <w:tblW w:w="9141" w:type="dxa"/>
+        <w:tblBorders>
+          <w:top w:val="single" w:sz="4" w:space="0" w:color="9CC2E5"/>
+          <w:left w:val="single" w:sz="4" w:space="0" w:color="9CC2E5"/>
+          <w:bottom w:val="single" w:sz="4" w:space="0" w:color="9CC2E5"/>
+          <w:right w:val="single" w:sz="4" w:space="0" w:color="9CC2E5"/>
+          <w:insideH w:val="single" w:sz="4" w:space="0" w:color="9CC2E5"/>
+          <w:insideV w:val="single" w:sz="4" w:space="0" w:color="9CC2E5"/>
+        </w:tblBorders>
+        <w:tblLook w:val="04A0" w:firstRow="1" w:lastRow="0" w:firstColumn="1" w:lastColumn="0" w:noHBand="0" w:noVBand="1"/>
+      </w:tblPr>
+      <w:tblGrid>
+        <w:gridCol w:w="700"/>
+        <w:gridCol w:w="1321"/>
+        <w:gridCol w:w="747"/>
+        <w:gridCol w:w="6373"/>
+      </w:tblGrid>
+      <w:tr>
+        <w:tc>
+          <w:tcPr>
+            <w:tcW w:w="700" w:type="dxa"/>
+            <w:tcBorders>
+              <w:top w:val="single" w:sz="4" w:space="0" w:color="5B9BD5"/>
+              <w:left w:val="single" w:sz="4" w:space="0" w:color="5B9BD5"/>
+              <w:bottom w:val="single" w:sz="4" w:space="0" w:color="5B9BD5"/>
+              <w:right w:val="nil"/>
+            </w:tcBorders>
+            <w:shd w:val="clear" w:color="auto" w:fill="5B9BD5"/>
+            <w:hideMark/>
+          </w:tcPr>
+          <w:p>
+            <w:pPr>
+              <w:rPr>
+                <w:b/>
+                <w:bCs/>
+                <w:color w:val="FFFFFF"/>
+              </w:rPr>
+            </w:pPr>
+            <w:r>
+              <w:rPr>
+                <w:b/>
+                <w:bCs/>
+                <w:color w:val="FFFFFF"/>
+              </w:rPr>
+              <w:t>ID</w:t>
+            </w:r>
+          </w:p>
+        </w:tc>
+        <w:tc>
+          <w:tcPr>
+            <w:tcW w:w="1321" w:type="dxa"/>
+            <w:tcBorders>
+              <w:top w:val="single" w:sz="4" w:space="0" w:color="5B9BD5"/>
+              <w:left w:val="nil"/>
+              <w:bottom w:val="single" w:sz="4" w:space="0" w:color="5B9BD5"/>
+              <w:right w:val="nil"/>
+            </w:tcBorders>
+            <w:shd w:val="clear" w:color="auto" w:fill="5B9BD5"/>
+            <w:hideMark/>
+          </w:tcPr>
+          <w:p>
+            <w:pPr>
+              <w:rPr>
+                <w:b/>
+                <w:bCs/>
+                <w:color w:val="FFFFFF"/>
+              </w:rPr>
+            </w:pPr>
+            <w:r>
+              <w:rPr>
+                <w:b/>
+                <w:bCs/>
+                <w:color w:val="FFFFFF"/>
+              </w:rPr>
+              <w:t>Status</w:t>
+            </w:r>
+          </w:p>
+        </w:tc>
+        <w:tc>
+          <w:tcPr>
+            <w:tcW w:w="747" w:type="dxa"/>
+            <w:tcBorders>
+              <w:top w:val="single" w:sz="4" w:space="0" w:color="5B9BD5"/>
+              <w:left w:val="nil"/>
+              <w:bottom w:val="single" w:sz="4" w:space="0" w:color="5B9BD5"/>
+              <w:right w:val="nil"/>
+            </w:tcBorders>
+            <w:shd w:val="clear" w:color="auto" w:fill="5B9BD5"/>
+            <w:hideMark/>
+          </w:tcPr>
+          <w:p>
+            <w:pPr>
+              <w:rPr>
+                <w:b/>
+                <w:bCs/>
+                <w:color w:val="FFFFFF"/>
+              </w:rPr>
+            </w:pPr>
+            <w:proofErr w:type="spellStart"/>
+            <w:r>
+              <w:rPr>
+                <w:b/>
+                <w:bCs/>
+                <w:color w:val="FFFFFF"/>
+              </w:rPr>
+              <w:t>Prio</w:t>
+            </w:r>
+            <w:proofErr w:type="spellEnd"/>
+          </w:p>
+        </w:tc>
+        <w:tc>
+          <w:tcPr>
+            <w:tcW w:w="6373" w:type="dxa"/>
+            <w:tcBorders>
+              <w:top w:val="single" w:sz="4" w:space="0" w:color="5B9BD5"/>
+              <w:left w:val="nil"/>
+              <w:bottom w:val="single" w:sz="4" w:space="0" w:color="5B9BD5"/>
+              <w:right w:val="single" w:sz="4" w:space="0" w:color="5B9BD5"/>
+            </w:tcBorders>
+            <w:shd w:val="clear" w:color="auto" w:fill="5B9BD5"/>
+            <w:hideMark/>
+          </w:tcPr>
+          <w:p>
+            <w:pPr>
+              <w:rPr>
+                <w:b/>
+                <w:bCs/>
+                <w:color w:val="FFFFFF"/>
+              </w:rPr>
+            </w:pPr>
+            <w:r>
+              <w:rPr>
+                <w:b/>
+                <w:bCs/>
+                <w:color w:val="FFFFFF"/>
+              </w:rPr>
+              <w:t>Beschreibung</w:t>
+            </w:r>
+          </w:p>
+        </w:tc>
+      </w:tr>
+      <w:tr>
+        <w:tc>
+          <w:tcPr>
+            <w:tcW w:w="700" w:type="dxa"/>
+            <w:tcBorders>
+              <w:top w:val="single" w:sz="4" w:space="0" w:color="9CC2E5"/>
+              <w:left w:val="single" w:sz="4" w:space="0" w:color="9CC2E5"/>
+              <w:bottom w:val="single" w:sz="4" w:space="0" w:color="9CC2E5"/>
+              <w:right w:val="single" w:sz="4" w:space="0" w:color="9CC2E5"/>
+            </w:tcBorders>
+            <w:shd w:val="clear" w:color="auto" w:fill="DEEAF6"/>
+            <w:hideMark/>
+          </w:tcPr>
+          <w:p>
+            <w:pPr>
+              <w:rPr>
+                <w:b/>
+                <w:bCs/>
+              </w:rPr>
+            </w:pPr>
+            <w:r>
+              <w:rPr>
+                <w:b/>
+                <w:bCs/>
+              </w:rPr>
+              <w:t>F1</w:t>
+            </w:r>
+          </w:p>
+        </w:tc>
+        <w:tc>
+          <w:tcPr>
+            <w:tcW w:w="1321" w:type="dxa"/>
+            <w:tcBorders>
+              <w:top w:val="single" w:sz="4" w:space="0" w:color="9CC2E5"/>
+              <w:left w:val="single" w:sz="4" w:space="0" w:color="9CC2E5"/>
+              <w:bottom w:val="single" w:sz="4" w:space="0" w:color="9CC2E5"/>
+              <w:right w:val="single" w:sz="4" w:space="0" w:color="9CC2E5"/>
+            </w:tcBorders>
+            <w:shd w:val="clear" w:color="auto" w:fill="DEEAF6"/>
+          </w:tcPr>
+          <w:p/>
+        </w:tc>
+        <w:tc>
+          <w:tcPr>
+            <w:tcW w:w="747" w:type="dxa"/>
+            <w:tcBorders>
+              <w:top w:val="single" w:sz="4" w:space="0" w:color="9CC2E5"/>
+              <w:left w:val="single" w:sz="4" w:space="0" w:color="9CC2E5"/>
+              <w:bottom w:val="single" w:sz="4" w:space="0" w:color="9CC2E5"/>
+              <w:right w:val="single" w:sz="4" w:space="0" w:color="9CC2E5"/>
+            </w:tcBorders>
+            <w:shd w:val="clear" w:color="auto" w:fill="DEEAF6"/>
+          </w:tcPr>
+          <w:p/>
+        </w:tc>
+        <w:tc>
+          <w:tcPr>
+            <w:tcW w:w="6373" w:type="dxa"/>
+            <w:tcBorders>
+              <w:top w:val="single" w:sz="4" w:space="0" w:color="9CC2E5"/>
+              <w:left w:val="single" w:sz="4" w:space="0" w:color="9CC2E5"/>
+              <w:bottom w:val="single" w:sz="4" w:space="0" w:color="9CC2E5"/>
+              <w:right w:val="single" w:sz="4" w:space="0" w:color="9CC2E5"/>
+            </w:tcBorders>
+            <w:shd w:val="clear" w:color="auto" w:fill="DEEAF6"/>
+          </w:tcPr>
+          <w:p>
+            <w:r>
+              <w:t>Allgemeiner User des Systems</w:t>
+            </w:r>
+          </w:p>
+        </w:tc>
+      </w:tr>
+      <w:tr>
+        <w:tc>
+          <w:tcPr>
+            <w:tcW w:w="700" w:type="dxa"/>
+            <w:tcBorders>
+              <w:top w:val="single" w:sz="4" w:space="0" w:color="9CC2E5"/>
+              <w:left w:val="single" w:sz="4" w:space="0" w:color="9CC2E5"/>
+              <w:bottom w:val="single" w:sz="4" w:space="0" w:color="9CC2E5"/>
+              <w:right w:val="single" w:sz="4" w:space="0" w:color="9CC2E5"/>
+            </w:tcBorders>
+          </w:tcPr>
+          <w:p>
+            <w:pPr>
+              <w:rPr>
+                <w:b/>
+                <w:bCs/>
+              </w:rPr>
+            </w:pPr>
+            <w:r>
+              <w:rPr>
+                <w:b/>
+                <w:bCs/>
+              </w:rPr>
+              <w:t>F1.1</w:t>
+            </w:r>
+          </w:p>
+        </w:tc>
+        <w:tc>
+          <w:tcPr>
+            <w:tcW w:w="1321" w:type="dxa"/>
+            <w:tcBorders>
+              <w:top w:val="single" w:sz="4" w:space="0" w:color="9CC2E5"/>
+              <w:left w:val="single" w:sz="4" w:space="0" w:color="9CC2E5"/>
+              <w:bottom w:val="single" w:sz="4" w:space="0" w:color="9CC2E5"/>
+              <w:right w:val="single" w:sz="4" w:space="0" w:color="9CC2E5"/>
+            </w:tcBorders>
+          </w:tcPr>
+          <w:p>
+            <w:r>
+              <w:t>Freigegeben</w:t>
+            </w:r>
+          </w:p>
+        </w:tc>
+        <w:tc>
+          <w:tcPr>
+            <w:tcW w:w="747" w:type="dxa"/>
+            <w:tcBorders>
+              <w:top w:val="single" w:sz="4" w:space="0" w:color="9CC2E5"/>
+              <w:left w:val="single" w:sz="4" w:space="0" w:color="9CC2E5"/>
+              <w:bottom w:val="single" w:sz="4" w:space="0" w:color="9CC2E5"/>
+              <w:right w:val="single" w:sz="4" w:space="0" w:color="9CC2E5"/>
+            </w:tcBorders>
+          </w:tcPr>
+          <w:p>
+            <w:r>
+              <w:t>M</w:t>
+            </w:r>
+          </w:p>
+        </w:tc>
+        <w:tc>
+          <w:tcPr>
+            <w:tcW w:w="6373" w:type="dxa"/>
+            <w:tcBorders>
+              <w:top w:val="single" w:sz="4" w:space="0" w:color="9CC2E5"/>
+              <w:left w:val="single" w:sz="4" w:space="0" w:color="9CC2E5"/>
+              <w:bottom w:val="single" w:sz="4" w:space="0" w:color="9CC2E5"/>
+              <w:right w:val="single" w:sz="4" w:space="0" w:color="9CC2E5"/>
+            </w:tcBorders>
+          </w:tcPr>
+          <w:p>
+            <w:r>
+              <w:t>Als User des Systems will ich, dass das Interface intuitiv bedienbar ist, sodass ich das Tool ohne Schulung verstehe.</w:t>
+            </w:r>
+          </w:p>
+        </w:tc>
+      </w:tr>
+      <w:tr>
+        <w:tc>
+          <w:tcPr>
+            <w:tcW w:w="700" w:type="dxa"/>
+            <w:tcBorders>
+              <w:top w:val="single" w:sz="4" w:space="0" w:color="9CC2E5"/>
+              <w:left w:val="single" w:sz="4" w:space="0" w:color="9CC2E5"/>
+              <w:bottom w:val="single" w:sz="4" w:space="0" w:color="9CC2E5"/>
+              <w:right w:val="single" w:sz="4" w:space="0" w:color="9CC2E5"/>
+            </w:tcBorders>
+          </w:tcPr>
+          <w:p>
+            <w:pPr>
+              <w:rPr>
+                <w:b/>
+                <w:bCs/>
+              </w:rPr>
+            </w:pPr>
+            <w:r>
+              <w:rPr>
+                <w:b/>
+                <w:bCs/>
+              </w:rPr>
+              <w:t>F1.2</w:t>
+            </w:r>
+          </w:p>
+        </w:tc>
+        <w:tc>
+          <w:tcPr>
+            <w:tcW w:w="1321" w:type="dxa"/>
+            <w:tcBorders>
+              <w:top w:val="single" w:sz="4" w:space="0" w:color="9CC2E5"/>
+              <w:left w:val="single" w:sz="4" w:space="0" w:color="9CC2E5"/>
+              <w:bottom w:val="single" w:sz="4" w:space="0" w:color="9CC2E5"/>
+              <w:right w:val="single" w:sz="4" w:space="0" w:color="9CC2E5"/>
+            </w:tcBorders>
+          </w:tcPr>
+          <w:p>
+            <w:r>
+              <w:t>Freigegeben</w:t>
+            </w:r>
+          </w:p>
+        </w:tc>
+        <w:tc>
+          <w:tcPr>
+            <w:tcW w:w="747" w:type="dxa"/>
+            <w:tcBorders>
+              <w:top w:val="single" w:sz="4" w:space="0" w:color="9CC2E5"/>
+              <w:left w:val="single" w:sz="4" w:space="0" w:color="9CC2E5"/>
+              <w:bottom w:val="single" w:sz="4" w:space="0" w:color="9CC2E5"/>
+              <w:right w:val="single" w:sz="4" w:space="0" w:color="9CC2E5"/>
+            </w:tcBorders>
+          </w:tcPr>
+          <w:p>
+            <w:r>
+              <w:t>M</w:t>
+            </w:r>
+          </w:p>
+        </w:tc>
+        <w:tc>
+          <w:tcPr>
+            <w:tcW w:w="6373" w:type="dxa"/>
+            <w:tcBorders>
+              <w:top w:val="single" w:sz="4" w:space="0" w:color="9CC2E5"/>
+              <w:left w:val="single" w:sz="4" w:space="0" w:color="9CC2E5"/>
+              <w:bottom w:val="single" w:sz="4" w:space="0" w:color="9CC2E5"/>
+              <w:right w:val="single" w:sz="4" w:space="0" w:color="9CC2E5"/>
+            </w:tcBorders>
+          </w:tcPr>
+          <w:p>
+            <w:r>
+              <w:t xml:space="preserve">Als User des Systems will ich, dass </w:t>
+            </w:r>
+            <w:r>
+              <w:t>das Interface responsive ist, sodass ich nie auf einen Task warten muss oder dies deutlich sichtbar ist.</w:t>
+            </w:r>
+          </w:p>
+        </w:tc>
+      </w:tr>
+      <w:tr>
+        <w:tc>
+          <w:tcPr>
+            <w:tcW w:w="700" w:type="dxa"/>
+            <w:tcBorders>
+              <w:top w:val="single" w:sz="4" w:space="0" w:color="9CC2E5"/>
+              <w:left w:val="single" w:sz="4" w:space="0" w:color="9CC2E5"/>
+              <w:bottom w:val="single" w:sz="4" w:space="0" w:color="9CC2E5"/>
+              <w:right w:val="single" w:sz="4" w:space="0" w:color="9CC2E5"/>
+            </w:tcBorders>
+          </w:tcPr>
+          <w:p>
+            <w:pPr>
+              <w:rPr>
+                <w:b/>
+                <w:bCs/>
+              </w:rPr>
+            </w:pPr>
+            <w:r>
+              <w:rPr>
+                <w:b/>
+                <w:bCs/>
+              </w:rPr>
+              <w:t>F1.3</w:t>
+            </w:r>
+          </w:p>
+        </w:tc>
+        <w:tc>
+          <w:tcPr>
+            <w:tcW w:w="1321" w:type="dxa"/>
+            <w:tcBorders>
+              <w:top w:val="single" w:sz="4" w:space="0" w:color="9CC2E5"/>
+              <w:left w:val="single" w:sz="4" w:space="0" w:color="9CC2E5"/>
+              <w:bottom w:val="single" w:sz="4" w:space="0" w:color="9CC2E5"/>
+              <w:right w:val="single" w:sz="4" w:space="0" w:color="9CC2E5"/>
+            </w:tcBorders>
+          </w:tcPr>
+          <w:p>
+            <w:r>
+              <w:t>Freigegeben</w:t>
+            </w:r>
+          </w:p>
+        </w:tc>
+        <w:tc>
+          <w:tcPr>
+            <w:tcW w:w="747" w:type="dxa"/>
+            <w:tcBorders>
+              <w:top w:val="single" w:sz="4" w:space="0" w:color="9CC2E5"/>
+              <w:left w:val="single" w:sz="4" w:space="0" w:color="9CC2E5"/>
+              <w:bottom w:val="single" w:sz="4" w:space="0" w:color="9CC2E5"/>
+              <w:right w:val="single" w:sz="4" w:space="0" w:color="9CC2E5"/>
+            </w:tcBorders>
+          </w:tcPr>
+          <w:p>
+            <w:r>
+              <w:t>O P2</w:t>
+            </w:r>
+          </w:p>
+        </w:tc>
+        <w:tc>
+          <w:tcPr>
+            <w:tcW w:w="6373" w:type="dxa"/>
+            <w:tcBorders>
+              <w:top w:val="single" w:sz="4" w:space="0" w:color="9CC2E5"/>
+              <w:left w:val="single" w:sz="4" w:space="0" w:color="9CC2E5"/>
+              <w:bottom w:val="single" w:sz="4" w:space="0" w:color="9CC2E5"/>
+              <w:right w:val="single" w:sz="4" w:space="0" w:color="9CC2E5"/>
+            </w:tcBorders>
+          </w:tcPr>
+          <w:p>
+            <w:r>
+              <w:t>Als User des Systems will ich, dass das Interface mehrere Sprachen unterstützt.</w:t>
+            </w:r>
+          </w:p>
+        </w:tc>
+      </w:tr>
+    </w:tbl>
+    <w:p/>
+    <w:tbl>
+      <w:tblPr>
+        <w:tblW w:w="0" w:type="auto"/>
+        <w:tblBorders>
+          <w:top w:val="single" w:sz="4" w:space="0" w:color="9CC2E5"/>
+          <w:left w:val="single" w:sz="4" w:space="0" w:color="9CC2E5"/>
+          <w:bottom w:val="single" w:sz="4" w:space="0" w:color="9CC2E5"/>
+          <w:right w:val="single" w:sz="4" w:space="0" w:color="9CC2E5"/>
+          <w:insideH w:val="single" w:sz="4" w:space="0" w:color="9CC2E5"/>
+          <w:insideV w:val="single" w:sz="4" w:space="0" w:color="9CC2E5"/>
+        </w:tblBorders>
+        <w:tblLook w:val="04A0" w:firstRow="1" w:lastRow="0" w:firstColumn="1" w:lastColumn="0" w:noHBand="0" w:noVBand="1"/>
+      </w:tblPr>
+      <w:tblGrid>
+        <w:gridCol w:w="700"/>
+        <w:gridCol w:w="1321"/>
+        <w:gridCol w:w="584"/>
+        <w:gridCol w:w="6457"/>
+      </w:tblGrid>
+      <w:tr>
+        <w:tc>
+          <w:tcPr>
+            <w:tcW w:w="700" w:type="dxa"/>
+            <w:tcBorders>
+              <w:top w:val="single" w:sz="4" w:space="0" w:color="5B9BD5"/>
+              <w:left w:val="single" w:sz="4" w:space="0" w:color="5B9BD5"/>
+              <w:bottom w:val="single" w:sz="4" w:space="0" w:color="5B9BD5"/>
+              <w:right w:val="nil"/>
+            </w:tcBorders>
+            <w:shd w:val="clear" w:color="auto" w:fill="5B9BD5"/>
+            <w:hideMark/>
+          </w:tcPr>
+          <w:p>
+            <w:pPr>
+              <w:rPr>
+                <w:b/>
+                <w:bCs/>
+                <w:color w:val="FFFFFF"/>
+              </w:rPr>
+            </w:pPr>
+            <w:r>
+              <w:rPr>
+                <w:b/>
+                <w:bCs/>
+                <w:color w:val="FFFFFF"/>
+              </w:rPr>
+              <w:t>ID</w:t>
+            </w:r>
+          </w:p>
+        </w:tc>
+        <w:tc>
+          <w:tcPr>
+            <w:tcW w:w="1321" w:type="dxa"/>
+            <w:tcBorders>
+              <w:top w:val="single" w:sz="4" w:space="0" w:color="5B9BD5"/>
+              <w:left w:val="nil"/>
+              <w:bottom w:val="single" w:sz="4" w:space="0" w:color="5B9BD5"/>
+              <w:right w:val="nil"/>
+            </w:tcBorders>
+            <w:shd w:val="clear" w:color="auto" w:fill="5B9BD5"/>
+            <w:hideMark/>
+          </w:tcPr>
+          <w:p>
+            <w:pPr>
+              <w:rPr>
+                <w:b/>
+                <w:bCs/>
+                <w:color w:val="FFFFFF"/>
+              </w:rPr>
+            </w:pPr>
+            <w:r>
+              <w:rPr>
+                <w:b/>
+                <w:bCs/>
+                <w:color w:val="FFFFFF"/>
+              </w:rPr>
+              <w:t>Status</w:t>
+            </w:r>
+          </w:p>
+        </w:tc>
+        <w:tc>
+          <w:tcPr>
+            <w:tcW w:w="584" w:type="dxa"/>
+            <w:tcBorders>
+              <w:top w:val="single" w:sz="4" w:space="0" w:color="5B9BD5"/>
+              <w:left w:val="nil"/>
+              <w:bottom w:val="single" w:sz="4" w:space="0" w:color="5B9BD5"/>
+              <w:right w:val="nil"/>
+            </w:tcBorders>
+            <w:shd w:val="clear" w:color="auto" w:fill="5B9BD5"/>
+            <w:hideMark/>
+          </w:tcPr>
+          <w:p>
+            <w:pPr>
+              <w:rPr>
+                <w:b/>
+                <w:bCs/>
+                <w:color w:val="FFFFFF"/>
+              </w:rPr>
+            </w:pPr>
+            <w:proofErr w:type="spellStart"/>
+            <w:r>
+              <w:rPr>
+                <w:b/>
+                <w:bCs/>
+                <w:color w:val="FFFFFF"/>
+              </w:rPr>
+              <w:t>Prio</w:t>
+            </w:r>
+            <w:proofErr w:type="spellEnd"/>
+          </w:p>
+        </w:tc>
+        <w:tc>
+          <w:tcPr>
+            <w:tcW w:w="6457" w:type="dxa"/>
+            <w:tcBorders>
+              <w:top w:val="single" w:sz="4" w:space="0" w:color="5B9BD5"/>
+              <w:left w:val="nil"/>
+              <w:bottom w:val="single" w:sz="4" w:space="0" w:color="5B9BD5"/>
+              <w:right w:val="single" w:sz="4" w:space="0" w:color="5B9BD5"/>
+            </w:tcBorders>
+            <w:shd w:val="clear" w:color="auto" w:fill="5B9BD5"/>
+            <w:hideMark/>
+          </w:tcPr>
+          <w:p>
+            <w:pPr>
+              <w:rPr>
+                <w:b/>
+                <w:bCs/>
+                <w:color w:val="FFFFFF"/>
+              </w:rPr>
+            </w:pPr>
+            <w:r>
+              <w:rPr>
+                <w:b/>
+                <w:bCs/>
+                <w:color w:val="FFFFFF"/>
+              </w:rPr>
+              <w:t>Beschreibung</w:t>
+            </w:r>
+          </w:p>
+        </w:tc>
+      </w:tr>
+      <w:tr>
+        <w:tc>
+          <w:tcPr>
+            <w:tcW w:w="700" w:type="dxa"/>
+            <w:tcBorders>
+              <w:top w:val="single" w:sz="4" w:space="0" w:color="9CC2E5"/>
+              <w:left w:val="single" w:sz="4" w:space="0" w:color="9CC2E5"/>
+              <w:bottom w:val="single" w:sz="4" w:space="0" w:color="9CC2E5"/>
+              <w:right w:val="single" w:sz="4" w:space="0" w:color="9CC2E5"/>
+            </w:tcBorders>
+            <w:shd w:val="clear" w:color="auto" w:fill="DEEAF6"/>
+            <w:hideMark/>
+          </w:tcPr>
+          <w:p>
+            <w:pPr>
+              <w:rPr>
+                <w:b/>
+                <w:bCs/>
+              </w:rPr>
+            </w:pPr>
+            <w:r>
+              <w:rPr>
+                <w:b/>
+                <w:bCs/>
+              </w:rPr>
+              <w:t>F</w:t>
+            </w:r>
+            <w:r>
+              <w:rPr>
+                <w:b/>
+                <w:bCs/>
+              </w:rPr>
+              <w:t>2</w:t>
+            </w:r>
+          </w:p>
+        </w:tc>
+        <w:tc>
+          <w:tcPr>
+            <w:tcW w:w="1321" w:type="dxa"/>
+            <w:tcBorders>
+              <w:top w:val="single" w:sz="4" w:space="0" w:color="9CC2E5"/>
+              <w:left w:val="single" w:sz="4" w:space="0" w:color="9CC2E5"/>
+              <w:bottom w:val="single" w:sz="4" w:space="0" w:color="9CC2E5"/>
+              <w:right w:val="single" w:sz="4" w:space="0" w:color="9CC2E5"/>
+            </w:tcBorders>
+            <w:shd w:val="clear" w:color="auto" w:fill="DEEAF6"/>
+          </w:tcPr>
+          <w:p/>
+        </w:tc>
+        <w:tc>
+          <w:tcPr>
+            <w:tcW w:w="584" w:type="dxa"/>
+            <w:tcBorders>
+              <w:top w:val="single" w:sz="4" w:space="0" w:color="9CC2E5"/>
+              <w:left w:val="single" w:sz="4" w:space="0" w:color="9CC2E5"/>
+              <w:bottom w:val="single" w:sz="4" w:space="0" w:color="9CC2E5"/>
+              <w:right w:val="single" w:sz="4" w:space="0" w:color="9CC2E5"/>
+            </w:tcBorders>
+            <w:shd w:val="clear" w:color="auto" w:fill="DEEAF6"/>
+          </w:tcPr>
+          <w:p/>
+        </w:tc>
+        <w:tc>
+          <w:tcPr>
+            <w:tcW w:w="6457" w:type="dxa"/>
+            <w:tcBorders>
+              <w:top w:val="single" w:sz="4" w:space="0" w:color="9CC2E5"/>
+              <w:left w:val="single" w:sz="4" w:space="0" w:color="9CC2E5"/>
+              <w:bottom w:val="single" w:sz="4" w:space="0" w:color="9CC2E5"/>
+              <w:right w:val="single" w:sz="4" w:space="0" w:color="9CC2E5"/>
+            </w:tcBorders>
+            <w:shd w:val="clear" w:color="auto" w:fill="DEEAF6"/>
+          </w:tcPr>
+          <w:p>
+            <w:r>
+              <w:t>Auditor</w:t>
+            </w:r>
+          </w:p>
+        </w:tc>
+      </w:tr>
+      <w:tr>
+        <w:tc>
+          <w:tcPr>
+            <w:tcW w:w="700" w:type="dxa"/>
+            <w:tcBorders>
+              <w:top w:val="single" w:sz="4" w:space="0" w:color="9CC2E5"/>
+              <w:left w:val="single" w:sz="4" w:space="0" w:color="9CC2E5"/>
+              <w:bottom w:val="single" w:sz="4" w:space="0" w:color="9CC2E5"/>
+              <w:right w:val="single" w:sz="4" w:space="0" w:color="9CC2E5"/>
+            </w:tcBorders>
+          </w:tcPr>
+          <w:p>
+            <w:pPr>
+              <w:rPr>
+                <w:b/>
+                <w:bCs/>
+              </w:rPr>
+            </w:pPr>
+            <w:r>
+              <w:rPr>
+                <w:b/>
+                <w:bCs/>
+              </w:rPr>
+              <w:t>F</w:t>
+            </w:r>
+            <w:r>
+              <w:rPr>
+                <w:b/>
+                <w:bCs/>
+              </w:rPr>
+              <w:t>2</w:t>
+            </w:r>
+            <w:r>
+              <w:rPr>
+                <w:b/>
+                <w:bCs/>
+              </w:rPr>
+              <w:t>.1</w:t>
+            </w:r>
+          </w:p>
+        </w:tc>
+        <w:tc>
+          <w:tcPr>
+            <w:tcW w:w="1321" w:type="dxa"/>
+            <w:tcBorders>
+              <w:top w:val="single" w:sz="4" w:space="0" w:color="9CC2E5"/>
+              <w:left w:val="single" w:sz="4" w:space="0" w:color="9CC2E5"/>
+              <w:bottom w:val="single" w:sz="4" w:space="0" w:color="9CC2E5"/>
+              <w:right w:val="single" w:sz="4" w:space="0" w:color="9CC2E5"/>
+            </w:tcBorders>
+          </w:tcPr>
+          <w:p>
+            <w:r>
+              <w:t>Freigegeben</w:t>
+            </w:r>
+          </w:p>
+        </w:tc>
+        <w:tc>
+          <w:tcPr>
+            <w:tcW w:w="584" w:type="dxa"/>
+            <w:tcBorders>
+              <w:top w:val="single" w:sz="4" w:space="0" w:color="9CC2E5"/>
+              <w:left w:val="single" w:sz="4" w:space="0" w:color="9CC2E5"/>
+              <w:bottom w:val="single" w:sz="4" w:space="0" w:color="9CC2E5"/>
+              <w:right w:val="single" w:sz="4" w:space="0" w:color="9CC2E5"/>
+            </w:tcBorders>
+          </w:tcPr>
+          <w:p>
+            <w:r>
+              <w:t>M</w:t>
+            </w:r>
+          </w:p>
+        </w:tc>
+        <w:tc>
+          <w:tcPr>
+            <w:tcW w:w="6457" w:type="dxa"/>
+            <w:tcBorders>
+              <w:top w:val="single" w:sz="4" w:space="0" w:color="9CC2E5"/>
+              <w:left w:val="single" w:sz="4" w:space="0" w:color="9CC2E5"/>
+              <w:bottom w:val="single" w:sz="4" w:space="0" w:color="9CC2E5"/>
+              <w:right w:val="single" w:sz="4" w:space="0" w:color="9CC2E5"/>
+            </w:tcBorders>
+          </w:tcPr>
+          <w:p>
+            <w:r>
+              <w:t xml:space="preserve">Als Auditor will </w:t>
+            </w:r>
+            <w:r>
+              <w:t>fertige Report-Vorlagen zur Verfügung haben, welche ich nur noch ausführen muss</w:t>
+            </w:r>
+            <w:r>
+              <w:t xml:space="preserve">, sodass ich nicht </w:t>
+            </w:r>
+            <w:r>
+              <w:t>nach den Informationen</w:t>
+            </w:r>
+            <w:r>
+              <w:t xml:space="preserve"> suchen muss.</w:t>
+            </w:r>
+          </w:p>
+        </w:tc>
+      </w:tr>
+      <w:tr>
+        <w:tc>
+          <w:tcPr>
+            <w:tcW w:w="700" w:type="dxa"/>
+            <w:tcBorders>
+              <w:top w:val="single" w:sz="4" w:space="0" w:color="9CC2E5"/>
+              <w:left w:val="single" w:sz="4" w:space="0" w:color="9CC2E5"/>
+              <w:bottom w:val="single" w:sz="4" w:space="0" w:color="9CC2E5"/>
+              <w:right w:val="single" w:sz="4" w:space="0" w:color="9CC2E5"/>
+            </w:tcBorders>
+          </w:tcPr>
+          <w:p>
+            <w:pPr>
+              <w:rPr>
+                <w:b/>
+                <w:bCs/>
+              </w:rPr>
+            </w:pPr>
+            <w:r>
+              <w:rPr>
+                <w:b/>
+                <w:bCs/>
+              </w:rPr>
+              <w:t>F</w:t>
+            </w:r>
+            <w:r>
+              <w:rPr>
+                <w:b/>
+                <w:bCs/>
+              </w:rPr>
+              <w:t>2</w:t>
+            </w:r>
+            <w:r>
+              <w:rPr>
+                <w:b/>
+                <w:bCs/>
+              </w:rPr>
+              <w:t>.</w:t>
+            </w:r>
+            <w:r>
+              <w:rPr>
+                <w:b/>
+                <w:bCs/>
+              </w:rPr>
+              <w:t>2</w:t>
+            </w:r>
+          </w:p>
+        </w:tc>
+        <w:tc>
+          <w:tcPr>
+            <w:tcW w:w="1321" w:type="dxa"/>
+            <w:tcBorders>
+              <w:top w:val="single" w:sz="4" w:space="0" w:color="9CC2E5"/>
+              <w:left w:val="single" w:sz="4" w:space="0" w:color="9CC2E5"/>
+              <w:bottom w:val="single" w:sz="4" w:space="0" w:color="9CC2E5"/>
+              <w:right w:val="single" w:sz="4" w:space="0" w:color="9CC2E5"/>
+            </w:tcBorders>
+          </w:tcPr>
+          <w:p>
+            <w:r>
+              <w:t>Freigegeben</w:t>
+            </w:r>
+          </w:p>
+        </w:tc>
+        <w:tc>
+          <w:tcPr>
+            <w:tcW w:w="584" w:type="dxa"/>
+            <w:tcBorders>
+              <w:top w:val="single" w:sz="4" w:space="0" w:color="9CC2E5"/>
+              <w:left w:val="single" w:sz="4" w:space="0" w:color="9CC2E5"/>
+              <w:bottom w:val="single" w:sz="4" w:space="0" w:color="9CC2E5"/>
+              <w:right w:val="single" w:sz="4" w:space="0" w:color="9CC2E5"/>
+            </w:tcBorders>
+          </w:tcPr>
+          <w:p>
+            <w:r>
+              <w:t>M</w:t>
+            </w:r>
+          </w:p>
+        </w:tc>
+        <w:tc>
+          <w:tcPr>
+            <w:tcW w:w="6457" w:type="dxa"/>
+            <w:tcBorders>
+              <w:top w:val="single" w:sz="4" w:space="0" w:color="9CC2E5"/>
+              <w:left w:val="single" w:sz="4" w:space="0" w:color="9CC2E5"/>
+              <w:bottom w:val="single" w:sz="4" w:space="0" w:color="9CC2E5"/>
+              <w:right w:val="single" w:sz="4" w:space="0" w:color="9CC2E5"/>
+            </w:tcBorders>
+          </w:tcPr>
+          <w:p>
+            <w:r>
+              <w:t>Als Auditor will ich ein Vergleich des SOLL- und IST-Zustands machen können, sodass ich falsche Berechtigungen erkenne.</w:t>
+            </w:r>
+          </w:p>
+        </w:tc>
+      </w:tr>
+      <w:tr>
+        <w:tc>
+          <w:tcPr>
+            <w:tcW w:w="700" w:type="dxa"/>
+            <w:tcBorders>
+              <w:top w:val="single" w:sz="4" w:space="0" w:color="9CC2E5"/>
+              <w:left w:val="single" w:sz="4" w:space="0" w:color="9CC2E5"/>
+              <w:bottom w:val="single" w:sz="4" w:space="0" w:color="9CC2E5"/>
+              <w:right w:val="single" w:sz="4" w:space="0" w:color="9CC2E5"/>
+            </w:tcBorders>
+          </w:tcPr>
+          <w:p>
+            <w:pPr>
+              <w:rPr>
+                <w:b/>
+                <w:bCs/>
+              </w:rPr>
+            </w:pPr>
+            <w:r>
+              <w:rPr>
+                <w:b/>
+                <w:bCs/>
+              </w:rPr>
+              <w:t>F</w:t>
+            </w:r>
+            <w:r>
+              <w:rPr>
+                <w:b/>
+                <w:bCs/>
+              </w:rPr>
+              <w:t>2</w:t>
+            </w:r>
+            <w:r>
+              <w:rPr>
+                <w:b/>
+                <w:bCs/>
+              </w:rPr>
+              <w:t>.</w:t>
+            </w:r>
+            <w:r>
+              <w:rPr>
+                <w:b/>
+                <w:bCs/>
+              </w:rPr>
+              <w:t>3</w:t>
+            </w:r>
+          </w:p>
+        </w:tc>
+        <w:tc>
+          <w:tcPr>
+            <w:tcW w:w="1321" w:type="dxa"/>
+            <w:tcBorders>
+              <w:top w:val="single" w:sz="4" w:space="0" w:color="9CC2E5"/>
+              <w:left w:val="single" w:sz="4" w:space="0" w:color="9CC2E5"/>
+              <w:bottom w:val="single" w:sz="4" w:space="0" w:color="9CC2E5"/>
+              <w:right w:val="single" w:sz="4" w:space="0" w:color="9CC2E5"/>
+            </w:tcBorders>
+          </w:tcPr>
+          <w:p>
+            <w:r>
+              <w:t>Freigegeben</w:t>
+            </w:r>
+          </w:p>
+        </w:tc>
+        <w:tc>
+          <w:tcPr>
+            <w:tcW w:w="584" w:type="dxa"/>
+            <w:tcBorders>
+              <w:top w:val="single" w:sz="4" w:space="0" w:color="9CC2E5"/>
+              <w:left w:val="single" w:sz="4" w:space="0" w:color="9CC2E5"/>
+              <w:bottom w:val="single" w:sz="4" w:space="0" w:color="9CC2E5"/>
+              <w:right w:val="single" w:sz="4" w:space="0" w:color="9CC2E5"/>
+            </w:tcBorders>
+          </w:tcPr>
+          <w:p>
+            <w:r>
+              <w:t>M</w:t>
+            </w:r>
+          </w:p>
+        </w:tc>
+        <w:tc>
+          <w:tcPr>
+            <w:tcW w:w="6457" w:type="dxa"/>
+            <w:tcBorders>
+              <w:top w:val="single" w:sz="4" w:space="0" w:color="9CC2E5"/>
+              <w:left w:val="single" w:sz="4" w:space="0" w:color="9CC2E5"/>
+              <w:bottom w:val="single" w:sz="4" w:space="0" w:color="9CC2E5"/>
+              <w:right w:val="single" w:sz="4" w:space="0" w:color="9CC2E5"/>
+            </w:tcBorders>
+          </w:tcPr>
+          <w:p>
+            <w:r>
+              <w:t>Als Auditor will ich eine Liste von deaktivierten Usern abrufen können.</w:t>
+            </w:r>
+          </w:p>
+        </w:tc>
+      </w:tr>
+      <w:tr>
+        <w:tc>
+          <w:tcPr>
+            <w:tcW w:w="700" w:type="dxa"/>
+            <w:tcBorders>
+              <w:top w:val="single" w:sz="4" w:space="0" w:color="9CC2E5"/>
+              <w:left w:val="single" w:sz="4" w:space="0" w:color="9CC2E5"/>
+              <w:bottom w:val="single" w:sz="4" w:space="0" w:color="9CC2E5"/>
+              <w:right w:val="single" w:sz="4" w:space="0" w:color="9CC2E5"/>
+            </w:tcBorders>
+          </w:tcPr>
+          <w:p>
+            <w:pPr>
+              <w:rPr>
+                <w:b/>
+                <w:bCs/>
+              </w:rPr>
+            </w:pPr>
+            <w:r>
+              <w:rPr>
+                <w:b/>
+                <w:bCs/>
+              </w:rPr>
+              <w:t>F</w:t>
+            </w:r>
+            <w:r>
+              <w:rPr>
+                <w:b/>
+                <w:bCs/>
+              </w:rPr>
+              <w:t>2</w:t>
+            </w:r>
+            <w:r>
+              <w:rPr>
+                <w:b/>
+                <w:bCs/>
+              </w:rPr>
+              <w:t>.</w:t>
+            </w:r>
+            <w:r>
+              <w:rPr>
+                <w:b/>
+                <w:bCs/>
+              </w:rPr>
+              <w:t>4</w:t>
+            </w:r>
+          </w:p>
+        </w:tc>
+        <w:tc>
+          <w:tcPr>
+            <w:tcW w:w="1321" w:type="dxa"/>
+            <w:tcBorders>
+              <w:top w:val="single" w:sz="4" w:space="0" w:color="9CC2E5"/>
+              <w:left w:val="single" w:sz="4" w:space="0" w:color="9CC2E5"/>
+              <w:bottom w:val="single" w:sz="4" w:space="0" w:color="9CC2E5"/>
+              <w:right w:val="single" w:sz="4" w:space="0" w:color="9CC2E5"/>
+            </w:tcBorders>
+          </w:tcPr>
+          <w:p>
+            <w:r>
+              <w:t>Freigegeben</w:t>
+            </w:r>
+          </w:p>
+        </w:tc>
+        <w:tc>
+          <w:tcPr>
+            <w:tcW w:w="584" w:type="dxa"/>
+            <w:tcBorders>
+              <w:top w:val="single" w:sz="4" w:space="0" w:color="9CC2E5"/>
+              <w:left w:val="single" w:sz="4" w:space="0" w:color="9CC2E5"/>
+              <w:bottom w:val="single" w:sz="4" w:space="0" w:color="9CC2E5"/>
+              <w:right w:val="single" w:sz="4" w:space="0" w:color="9CC2E5"/>
+            </w:tcBorders>
+          </w:tcPr>
+          <w:p>
+            <w:r>
+              <w:t>M</w:t>
+            </w:r>
+          </w:p>
+        </w:tc>
+        <w:tc>
+          <w:tcPr>
+            <w:tcW w:w="6457" w:type="dxa"/>
+            <w:tcBorders>
+              <w:top w:val="single" w:sz="4" w:space="0" w:color="9CC2E5"/>
+              <w:left w:val="single" w:sz="4" w:space="0" w:color="9CC2E5"/>
+              <w:bottom w:val="single" w:sz="4" w:space="0" w:color="9CC2E5"/>
+              <w:right w:val="single" w:sz="4" w:space="0" w:color="9CC2E5"/>
+            </w:tcBorders>
+          </w:tcPr>
+          <w:p>
+            <w:r>
+              <w:t>Als Auditor will ich eine Liste von inaktiven Usern abrufen können, sodass ich sehe welche sich lange nicht mehr eingeloggt haben.</w:t>
+            </w:r>
+          </w:p>
+        </w:tc>
+      </w:tr>
+      <w:tr>
+        <w:tc>
+          <w:tcPr>
+            <w:tcW w:w="700" w:type="dxa"/>
+            <w:tcBorders>
+              <w:top w:val="single" w:sz="4" w:space="0" w:color="9CC2E5"/>
+              <w:left w:val="single" w:sz="4" w:space="0" w:color="9CC2E5"/>
+              <w:bottom w:val="single" w:sz="4" w:space="0" w:color="9CC2E5"/>
+              <w:right w:val="single" w:sz="4" w:space="0" w:color="9CC2E5"/>
+            </w:tcBorders>
+          </w:tcPr>
+          <w:p>
+            <w:pPr>
+              <w:rPr>
+                <w:b/>
+                <w:bCs/>
+              </w:rPr>
+            </w:pPr>
+            <w:r>
+              <w:rPr>
+                <w:b/>
+                <w:bCs/>
+              </w:rPr>
+              <w:t>F</w:t>
+            </w:r>
+            <w:r>
+              <w:rPr>
+                <w:b/>
+                <w:bCs/>
+              </w:rPr>
+              <w:t>2</w:t>
+            </w:r>
+            <w:r>
+              <w:rPr>
+                <w:b/>
+                <w:bCs/>
+              </w:rPr>
+              <w:t>.</w:t>
+            </w:r>
+            <w:r>
+              <w:rPr>
+                <w:b/>
+                <w:bCs/>
+              </w:rPr>
+              <w:t>5</w:t>
+            </w:r>
+          </w:p>
+        </w:tc>
+        <w:tc>
+          <w:tcPr>
+            <w:tcW w:w="1321" w:type="dxa"/>
+            <w:tcBorders>
+              <w:top w:val="single" w:sz="4" w:space="0" w:color="9CC2E5"/>
+              <w:left w:val="single" w:sz="4" w:space="0" w:color="9CC2E5"/>
+              <w:bottom w:val="single" w:sz="4" w:space="0" w:color="9CC2E5"/>
+              <w:right w:val="single" w:sz="4" w:space="0" w:color="9CC2E5"/>
+            </w:tcBorders>
+          </w:tcPr>
+          <w:p>
+            <w:r>
+              <w:t>Freigegeben</w:t>
+            </w:r>
+          </w:p>
+        </w:tc>
+        <w:tc>
+          <w:tcPr>
+            <w:tcW w:w="584" w:type="dxa"/>
+            <w:tcBorders>
+              <w:top w:val="single" w:sz="4" w:space="0" w:color="9CC2E5"/>
+              <w:left w:val="single" w:sz="4" w:space="0" w:color="9CC2E5"/>
+              <w:bottom w:val="single" w:sz="4" w:space="0" w:color="9CC2E5"/>
+              <w:right w:val="single" w:sz="4" w:space="0" w:color="9CC2E5"/>
+            </w:tcBorders>
+          </w:tcPr>
+          <w:p>
+            <w:r>
+              <w:t>M</w:t>
+            </w:r>
+          </w:p>
+        </w:tc>
+        <w:tc>
+          <w:tcPr>
+            <w:tcW w:w="6457" w:type="dxa"/>
+            <w:tcBorders>
+              <w:top w:val="single" w:sz="4" w:space="0" w:color="9CC2E5"/>
+              <w:left w:val="single" w:sz="4" w:space="0" w:color="9CC2E5"/>
+              <w:bottom w:val="single" w:sz="4" w:space="0" w:color="9CC2E5"/>
+              <w:right w:val="single" w:sz="4" w:space="0" w:color="9CC2E5"/>
+            </w:tcBorders>
+          </w:tcPr>
+          <w:p>
+            <w:r>
+              <w:t xml:space="preserve">Als Auditor will ich einen Report im </w:t>
+            </w:r>
+            <w:proofErr w:type="gramStart"/>
+            <w:r>
+              <w:t>PDF-Format</w:t>
+            </w:r>
+            <w:proofErr w:type="gramEnd"/>
+            <w:r>
+              <w:t xml:space="preserve"> erstellen können.</w:t>
+            </w:r>
+          </w:p>
+        </w:tc>
+      </w:tr>
+      <w:tr>
+        <w:tc>
+          <w:tcPr>
+            <w:tcW w:w="700" w:type="dxa"/>
+            <w:tcBorders>
+              <w:top w:val="single" w:sz="4" w:space="0" w:color="9CC2E5"/>
+              <w:left w:val="single" w:sz="4" w:space="0" w:color="9CC2E5"/>
+              <w:bottom w:val="single" w:sz="4" w:space="0" w:color="9CC2E5"/>
+              <w:right w:val="single" w:sz="4" w:space="0" w:color="9CC2E5"/>
+            </w:tcBorders>
+          </w:tcPr>
+          <w:p>
+            <w:pPr>
+              <w:rPr>
+                <w:b/>
+                <w:bCs/>
+              </w:rPr>
+            </w:pPr>
+            <w:r>
+              <w:rPr>
+                <w:b/>
+                <w:bCs/>
+              </w:rPr>
+              <w:t>F2.6</w:t>
+            </w:r>
+          </w:p>
+        </w:tc>
+        <w:tc>
+          <w:tcPr>
+            <w:tcW w:w="1321" w:type="dxa"/>
+            <w:tcBorders>
+              <w:top w:val="single" w:sz="4" w:space="0" w:color="9CC2E5"/>
+              <w:left w:val="single" w:sz="4" w:space="0" w:color="9CC2E5"/>
+              <w:bottom w:val="single" w:sz="4" w:space="0" w:color="9CC2E5"/>
+              <w:right w:val="single" w:sz="4" w:space="0" w:color="9CC2E5"/>
+            </w:tcBorders>
+          </w:tcPr>
+          <w:p>
+            <w:r>
+              <w:t>Freigegeben</w:t>
+            </w:r>
+          </w:p>
+        </w:tc>
+        <w:tc>
+          <w:tcPr>
+            <w:tcW w:w="584" w:type="dxa"/>
+            <w:tcBorders>
+              <w:top w:val="single" w:sz="4" w:space="0" w:color="9CC2E5"/>
+              <w:left w:val="single" w:sz="4" w:space="0" w:color="9CC2E5"/>
+              <w:bottom w:val="single" w:sz="4" w:space="0" w:color="9CC2E5"/>
+              <w:right w:val="single" w:sz="4" w:space="0" w:color="9CC2E5"/>
+            </w:tcBorders>
+          </w:tcPr>
+          <w:p>
+            <w:r>
+              <w:t>M</w:t>
+            </w:r>
+          </w:p>
+        </w:tc>
+        <w:tc>
+          <w:tcPr>
+            <w:tcW w:w="6457" w:type="dxa"/>
+            <w:tcBorders>
+              <w:top w:val="single" w:sz="4" w:space="0" w:color="9CC2E5"/>
+              <w:left w:val="single" w:sz="4" w:space="0" w:color="9CC2E5"/>
+              <w:bottom w:val="single" w:sz="4" w:space="0" w:color="9CC2E5"/>
+              <w:right w:val="single" w:sz="4" w:space="0" w:color="9CC2E5"/>
+            </w:tcBorders>
+          </w:tcPr>
+          <w:p>
+            <w:r>
+              <w:t xml:space="preserve">Als Auditor will ich Zugriff auf eine </w:t>
+            </w:r>
+            <w:proofErr w:type="spellStart"/>
+            <w:r>
+              <w:t>History</w:t>
+            </w:r>
+            <w:proofErr w:type="spellEnd"/>
+            <w:r>
+              <w:t xml:space="preserve"> eines Users, sodass ermittelt werden kann, wann dieser eigneten ist, verändert wurde </w:t>
+            </w:r>
+            <w:r>
+              <w:t>etc</w:t>
+            </w:r>
+            <w:bookmarkStart w:id="11" w:name="_GoBack"/>
+            <w:bookmarkEnd w:id="11"/>
+            <w:r>
+              <w:t>.</w:t>
+            </w:r>
+          </w:p>
+        </w:tc>
+      </w:tr>
+    </w:tbl>
+    <w:p/>
+    <w:tbl>
+      <w:tblPr>
+        <w:tblW w:w="0" w:type="auto"/>
+        <w:tblBorders>
+          <w:top w:val="single" w:sz="4" w:space="0" w:color="9CC2E5"/>
+          <w:left w:val="single" w:sz="4" w:space="0" w:color="9CC2E5"/>
+          <w:bottom w:val="single" w:sz="4" w:space="0" w:color="9CC2E5"/>
+          <w:right w:val="single" w:sz="4" w:space="0" w:color="9CC2E5"/>
+          <w:insideH w:val="single" w:sz="4" w:space="0" w:color="9CC2E5"/>
+          <w:insideV w:val="single" w:sz="4" w:space="0" w:color="9CC2E5"/>
+        </w:tblBorders>
+        <w:tblLook w:val="04A0" w:firstRow="1" w:lastRow="0" w:firstColumn="1" w:lastColumn="0" w:noHBand="0" w:noVBand="1"/>
+      </w:tblPr>
+      <w:tblGrid>
+        <w:gridCol w:w="700"/>
+        <w:gridCol w:w="1321"/>
+        <w:gridCol w:w="668"/>
+        <w:gridCol w:w="6373"/>
+      </w:tblGrid>
+      <w:tr>
+        <w:tc>
+          <w:tcPr>
+            <w:tcW w:w="700" w:type="dxa"/>
+            <w:tcBorders>
+              <w:top w:val="single" w:sz="4" w:space="0" w:color="5B9BD5"/>
+              <w:left w:val="single" w:sz="4" w:space="0" w:color="5B9BD5"/>
+              <w:bottom w:val="single" w:sz="4" w:space="0" w:color="5B9BD5"/>
+              <w:right w:val="nil"/>
+            </w:tcBorders>
+            <w:shd w:val="clear" w:color="auto" w:fill="5B9BD5"/>
+            <w:hideMark/>
+          </w:tcPr>
+          <w:p>
+            <w:pPr>
+              <w:rPr>
+                <w:b/>
+                <w:bCs/>
+                <w:color w:val="FFFFFF"/>
+              </w:rPr>
+            </w:pPr>
+            <w:r>
+              <w:rPr>
+                <w:b/>
+                <w:bCs/>
+                <w:color w:val="FFFFFF"/>
+              </w:rPr>
+              <w:t>ID</w:t>
+            </w:r>
+          </w:p>
+        </w:tc>
+        <w:tc>
+          <w:tcPr>
+            <w:tcW w:w="1321" w:type="dxa"/>
+            <w:tcBorders>
+              <w:top w:val="single" w:sz="4" w:space="0" w:color="5B9BD5"/>
+              <w:left w:val="nil"/>
+              <w:bottom w:val="single" w:sz="4" w:space="0" w:color="5B9BD5"/>
+              <w:right w:val="nil"/>
+            </w:tcBorders>
+            <w:shd w:val="clear" w:color="auto" w:fill="5B9BD5"/>
+            <w:hideMark/>
+          </w:tcPr>
+          <w:p>
+            <w:pPr>
+              <w:rPr>
+                <w:b/>
+                <w:bCs/>
+                <w:color w:val="FFFFFF"/>
+              </w:rPr>
+            </w:pPr>
+            <w:r>
+              <w:rPr>
+                <w:b/>
+                <w:bCs/>
+                <w:color w:val="FFFFFF"/>
+              </w:rPr>
+              <w:t>Status</w:t>
+            </w:r>
+          </w:p>
+        </w:tc>
+        <w:tc>
+          <w:tcPr>
+            <w:tcW w:w="668" w:type="dxa"/>
+            <w:tcBorders>
+              <w:top w:val="single" w:sz="4" w:space="0" w:color="5B9BD5"/>
+              <w:left w:val="nil"/>
+              <w:bottom w:val="single" w:sz="4" w:space="0" w:color="5B9BD5"/>
+              <w:right w:val="nil"/>
+            </w:tcBorders>
+            <w:shd w:val="clear" w:color="auto" w:fill="5B9BD5"/>
+            <w:hideMark/>
+          </w:tcPr>
+          <w:p>
+            <w:pPr>
+              <w:rPr>
+                <w:b/>
+                <w:bCs/>
+                <w:color w:val="FFFFFF"/>
+              </w:rPr>
+            </w:pPr>
+            <w:proofErr w:type="spellStart"/>
+            <w:r>
+              <w:rPr>
+                <w:b/>
+                <w:bCs/>
+                <w:color w:val="FFFFFF"/>
+              </w:rPr>
+              <w:t>Prio</w:t>
+            </w:r>
+            <w:proofErr w:type="spellEnd"/>
+          </w:p>
+        </w:tc>
+        <w:tc>
+          <w:tcPr>
+            <w:tcW w:w="6373" w:type="dxa"/>
+            <w:tcBorders>
+              <w:top w:val="single" w:sz="4" w:space="0" w:color="5B9BD5"/>
+              <w:left w:val="nil"/>
+              <w:bottom w:val="single" w:sz="4" w:space="0" w:color="5B9BD5"/>
+              <w:right w:val="single" w:sz="4" w:space="0" w:color="5B9BD5"/>
+            </w:tcBorders>
+            <w:shd w:val="clear" w:color="auto" w:fill="5B9BD5"/>
+            <w:hideMark/>
+          </w:tcPr>
+          <w:p>
+            <w:pPr>
+              <w:rPr>
+                <w:b/>
+                <w:bCs/>
+                <w:color w:val="FFFFFF"/>
+              </w:rPr>
+            </w:pPr>
+            <w:r>
+              <w:rPr>
+                <w:b/>
+                <w:bCs/>
+                <w:color w:val="FFFFFF"/>
+              </w:rPr>
+              <w:t>Beschreibung</w:t>
+            </w:r>
+          </w:p>
+        </w:tc>
+      </w:tr>
+      <w:tr>
+        <w:tc>
+          <w:tcPr>
+            <w:tcW w:w="700" w:type="dxa"/>
+            <w:tcBorders>
+              <w:top w:val="single" w:sz="4" w:space="0" w:color="9CC2E5"/>
+              <w:left w:val="single" w:sz="4" w:space="0" w:color="9CC2E5"/>
+              <w:bottom w:val="single" w:sz="4" w:space="0" w:color="9CC2E5"/>
+              <w:right w:val="single" w:sz="4" w:space="0" w:color="9CC2E5"/>
+            </w:tcBorders>
+            <w:shd w:val="clear" w:color="auto" w:fill="DEEAF6"/>
+            <w:hideMark/>
+          </w:tcPr>
+          <w:p>
+            <w:pPr>
+              <w:rPr>
+                <w:b/>
+                <w:bCs/>
+              </w:rPr>
+            </w:pPr>
+            <w:r>
+              <w:rPr>
+                <w:b/>
+                <w:bCs/>
+              </w:rPr>
+              <w:t>F</w:t>
+            </w:r>
+            <w:r>
+              <w:rPr>
+                <w:b/>
+                <w:bCs/>
+              </w:rPr>
+              <w:t>3</w:t>
+            </w:r>
+          </w:p>
+        </w:tc>
+        <w:tc>
+          <w:tcPr>
+            <w:tcW w:w="1321" w:type="dxa"/>
+            <w:tcBorders>
+              <w:top w:val="single" w:sz="4" w:space="0" w:color="9CC2E5"/>
+              <w:left w:val="single" w:sz="4" w:space="0" w:color="9CC2E5"/>
+              <w:bottom w:val="single" w:sz="4" w:space="0" w:color="9CC2E5"/>
+              <w:right w:val="single" w:sz="4" w:space="0" w:color="9CC2E5"/>
+            </w:tcBorders>
+            <w:shd w:val="clear" w:color="auto" w:fill="DEEAF6"/>
+          </w:tcPr>
+          <w:p/>
+        </w:tc>
+        <w:tc>
+          <w:tcPr>
+            <w:tcW w:w="668" w:type="dxa"/>
+            <w:tcBorders>
+              <w:top w:val="single" w:sz="4" w:space="0" w:color="9CC2E5"/>
+              <w:left w:val="single" w:sz="4" w:space="0" w:color="9CC2E5"/>
+              <w:bottom w:val="single" w:sz="4" w:space="0" w:color="9CC2E5"/>
+              <w:right w:val="single" w:sz="4" w:space="0" w:color="9CC2E5"/>
+            </w:tcBorders>
+            <w:shd w:val="clear" w:color="auto" w:fill="DEEAF6"/>
+          </w:tcPr>
+          <w:p/>
+        </w:tc>
+        <w:tc>
+          <w:tcPr>
+            <w:tcW w:w="6373" w:type="dxa"/>
+            <w:tcBorders>
+              <w:top w:val="single" w:sz="4" w:space="0" w:color="9CC2E5"/>
+              <w:left w:val="single" w:sz="4" w:space="0" w:color="9CC2E5"/>
+              <w:bottom w:val="single" w:sz="4" w:space="0" w:color="9CC2E5"/>
+              <w:right w:val="single" w:sz="4" w:space="0" w:color="9CC2E5"/>
+            </w:tcBorders>
+            <w:shd w:val="clear" w:color="auto" w:fill="DEEAF6"/>
+          </w:tcPr>
+          <w:p>
+            <w:r>
+              <w:t>Systemadministrator</w:t>
+            </w:r>
+          </w:p>
+        </w:tc>
+      </w:tr>
+      <w:tr>
+        <w:tc>
+          <w:tcPr>
+            <w:tcW w:w="700" w:type="dxa"/>
+            <w:tcBorders>
+              <w:top w:val="single" w:sz="4" w:space="0" w:color="9CC2E5"/>
+              <w:left w:val="single" w:sz="4" w:space="0" w:color="9CC2E5"/>
+              <w:bottom w:val="single" w:sz="4" w:space="0" w:color="9CC2E5"/>
+              <w:right w:val="single" w:sz="4" w:space="0" w:color="9CC2E5"/>
+            </w:tcBorders>
+          </w:tcPr>
+          <w:p>
+            <w:pPr>
+              <w:rPr>
+                <w:b/>
+                <w:bCs/>
+              </w:rPr>
+            </w:pPr>
+            <w:r>
+              <w:rPr>
+                <w:b/>
+                <w:bCs/>
+              </w:rPr>
+              <w:t>F</w:t>
+            </w:r>
+            <w:r>
+              <w:rPr>
+                <w:b/>
+                <w:bCs/>
+              </w:rPr>
+              <w:t>3</w:t>
+            </w:r>
+            <w:r>
+              <w:rPr>
+                <w:b/>
+                <w:bCs/>
+              </w:rPr>
+              <w:t>.1</w:t>
+            </w:r>
+          </w:p>
+        </w:tc>
+        <w:tc>
+          <w:tcPr>
+            <w:tcW w:w="1321" w:type="dxa"/>
+            <w:tcBorders>
+              <w:top w:val="single" w:sz="4" w:space="0" w:color="9CC2E5"/>
+              <w:left w:val="single" w:sz="4" w:space="0" w:color="9CC2E5"/>
+              <w:bottom w:val="single" w:sz="4" w:space="0" w:color="9CC2E5"/>
+              <w:right w:val="single" w:sz="4" w:space="0" w:color="9CC2E5"/>
+            </w:tcBorders>
+          </w:tcPr>
+          <w:p>
+            <w:r>
+              <w:t>Freigegeben</w:t>
+            </w:r>
+          </w:p>
+        </w:tc>
+        <w:tc>
+          <w:tcPr>
+            <w:tcW w:w="668" w:type="dxa"/>
+            <w:tcBorders>
+              <w:top w:val="single" w:sz="4" w:space="0" w:color="9CC2E5"/>
+              <w:left w:val="single" w:sz="4" w:space="0" w:color="9CC2E5"/>
+              <w:bottom w:val="single" w:sz="4" w:space="0" w:color="9CC2E5"/>
+              <w:right w:val="single" w:sz="4" w:space="0" w:color="9CC2E5"/>
+            </w:tcBorders>
+          </w:tcPr>
+          <w:p>
+            <w:r>
+              <w:t>M</w:t>
+            </w:r>
+          </w:p>
+        </w:tc>
+        <w:tc>
+          <w:tcPr>
+            <w:tcW w:w="6373" w:type="dxa"/>
+            <w:tcBorders>
+              <w:top w:val="single" w:sz="4" w:space="0" w:color="9CC2E5"/>
+              <w:left w:val="single" w:sz="4" w:space="0" w:color="9CC2E5"/>
+              <w:bottom w:val="single" w:sz="4" w:space="0" w:color="9CC2E5"/>
+              <w:right w:val="single" w:sz="4" w:space="0" w:color="9CC2E5"/>
+            </w:tcBorders>
+          </w:tcPr>
+          <w:p>
+            <w:r>
+              <w:t>Als Systemadministrator will ich auf dem Dashboard schnell für mich relevante Informationen wie die Zeit der letzten Statusabfrage sehen, sodass ich nicht danach suchen muss.</w:t>
+            </w:r>
+          </w:p>
+        </w:tc>
+      </w:tr>
+      <w:tr>
+        <w:tc>
+          <w:tcPr>
+            <w:tcW w:w="700" w:type="dxa"/>
+            <w:tcBorders>
+              <w:top w:val="single" w:sz="4" w:space="0" w:color="9CC2E5"/>
+              <w:left w:val="single" w:sz="4" w:space="0" w:color="9CC2E5"/>
+              <w:bottom w:val="single" w:sz="4" w:space="0" w:color="9CC2E5"/>
+              <w:right w:val="single" w:sz="4" w:space="0" w:color="9CC2E5"/>
+            </w:tcBorders>
+          </w:tcPr>
+          <w:p>
+            <w:pPr>
+              <w:rPr>
+                <w:b/>
+                <w:bCs/>
+              </w:rPr>
+            </w:pPr>
+            <w:r>
+              <w:rPr>
+                <w:b/>
+                <w:bCs/>
+              </w:rPr>
+              <w:t>F3.2</w:t>
+            </w:r>
+          </w:p>
+        </w:tc>
+        <w:tc>
+          <w:tcPr>
+            <w:tcW w:w="1321" w:type="dxa"/>
+            <w:tcBorders>
+              <w:top w:val="single" w:sz="4" w:space="0" w:color="9CC2E5"/>
+              <w:left w:val="single" w:sz="4" w:space="0" w:color="9CC2E5"/>
+              <w:bottom w:val="single" w:sz="4" w:space="0" w:color="9CC2E5"/>
+              <w:right w:val="single" w:sz="4" w:space="0" w:color="9CC2E5"/>
+            </w:tcBorders>
+          </w:tcPr>
+          <w:p>
+            <w:r>
+              <w:t>Freigegeben</w:t>
+            </w:r>
+          </w:p>
+        </w:tc>
+        <w:tc>
+          <w:tcPr>
+            <w:tcW w:w="668" w:type="dxa"/>
+            <w:tcBorders>
+              <w:top w:val="single" w:sz="4" w:space="0" w:color="9CC2E5"/>
+              <w:left w:val="single" w:sz="4" w:space="0" w:color="9CC2E5"/>
+              <w:bottom w:val="single" w:sz="4" w:space="0" w:color="9CC2E5"/>
+              <w:right w:val="single" w:sz="4" w:space="0" w:color="9CC2E5"/>
+            </w:tcBorders>
+          </w:tcPr>
+          <w:p>
+            <w:r>
+              <w:t>M</w:t>
+            </w:r>
+          </w:p>
+        </w:tc>
+        <w:tc>
+          <w:tcPr>
+            <w:tcW w:w="6373" w:type="dxa"/>
+            <w:tcBorders>
+              <w:top w:val="single" w:sz="4" w:space="0" w:color="9CC2E5"/>
+              <w:left w:val="single" w:sz="4" w:space="0" w:color="9CC2E5"/>
+              <w:bottom w:val="single" w:sz="4" w:space="0" w:color="9CC2E5"/>
+              <w:right w:val="single" w:sz="4" w:space="0" w:color="9CC2E5"/>
+            </w:tcBorders>
+          </w:tcPr>
+          <w:p>
+            <w:r>
+              <w:t>Als Systemadministrator will ich die selben Möglichkeiten haben wie ein Auditor.</w:t>
+            </w:r>
+          </w:p>
+        </w:tc>
+      </w:tr>
+      <w:tr>
+        <w:tc>
+          <w:tcPr>
+            <w:tcW w:w="700" w:type="dxa"/>
+            <w:tcBorders>
+              <w:top w:val="single" w:sz="4" w:space="0" w:color="9CC2E5"/>
+              <w:left w:val="single" w:sz="4" w:space="0" w:color="9CC2E5"/>
+              <w:bottom w:val="single" w:sz="4" w:space="0" w:color="9CC2E5"/>
+              <w:right w:val="single" w:sz="4" w:space="0" w:color="9CC2E5"/>
+            </w:tcBorders>
+          </w:tcPr>
+          <w:p>
+            <w:pPr>
+              <w:rPr>
+                <w:b/>
+                <w:bCs/>
+              </w:rPr>
+            </w:pPr>
+            <w:r>
+              <w:rPr>
+                <w:b/>
+                <w:bCs/>
+              </w:rPr>
+              <w:t>F3.3</w:t>
+            </w:r>
+          </w:p>
+        </w:tc>
+        <w:tc>
+          <w:tcPr>
+            <w:tcW w:w="1321" w:type="dxa"/>
+            <w:tcBorders>
+              <w:top w:val="single" w:sz="4" w:space="0" w:color="9CC2E5"/>
+              <w:left w:val="single" w:sz="4" w:space="0" w:color="9CC2E5"/>
+              <w:bottom w:val="single" w:sz="4" w:space="0" w:color="9CC2E5"/>
+              <w:right w:val="single" w:sz="4" w:space="0" w:color="9CC2E5"/>
+            </w:tcBorders>
+          </w:tcPr>
+          <w:p>
+            <w:r>
+              <w:t>Freigegeben</w:t>
+            </w:r>
+          </w:p>
+        </w:tc>
+        <w:tc>
+          <w:tcPr>
+            <w:tcW w:w="668" w:type="dxa"/>
+            <w:tcBorders>
+              <w:top w:val="single" w:sz="4" w:space="0" w:color="9CC2E5"/>
+              <w:left w:val="single" w:sz="4" w:space="0" w:color="9CC2E5"/>
+              <w:bottom w:val="single" w:sz="4" w:space="0" w:color="9CC2E5"/>
+              <w:right w:val="single" w:sz="4" w:space="0" w:color="9CC2E5"/>
+            </w:tcBorders>
+          </w:tcPr>
+          <w:p>
+            <w:r>
+              <w:t>O P1</w:t>
+            </w:r>
+          </w:p>
+        </w:tc>
+        <w:tc>
+          <w:tcPr>
+            <w:tcW w:w="6373" w:type="dxa"/>
+            <w:tcBorders>
+              <w:top w:val="single" w:sz="4" w:space="0" w:color="9CC2E5"/>
+              <w:left w:val="single" w:sz="4" w:space="0" w:color="9CC2E5"/>
+              <w:bottom w:val="single" w:sz="4" w:space="0" w:color="9CC2E5"/>
+              <w:right w:val="single" w:sz="4" w:space="0" w:color="9CC2E5"/>
+            </w:tcBorders>
+          </w:tcPr>
+          <w:p>
+            <w:r>
+              <w:t>Als Systemadministrator will ich ein Paket haben um das Tool zu installieren, sodass dies nicht von Hand gemacht werden muss.</w:t>
+            </w:r>
+          </w:p>
+        </w:tc>
+      </w:tr>
+    </w:tbl>
+    <w:p/>
+    <w:tbl>
+      <w:tblPr>
+        <w:tblW w:w="0" w:type="auto"/>
+        <w:tblBorders>
+          <w:top w:val="single" w:sz="4" w:space="0" w:color="9CC2E5"/>
+          <w:left w:val="single" w:sz="4" w:space="0" w:color="9CC2E5"/>
+          <w:bottom w:val="single" w:sz="4" w:space="0" w:color="9CC2E5"/>
+          <w:right w:val="single" w:sz="4" w:space="0" w:color="9CC2E5"/>
+          <w:insideH w:val="single" w:sz="4" w:space="0" w:color="9CC2E5"/>
+          <w:insideV w:val="single" w:sz="4" w:space="0" w:color="9CC2E5"/>
+        </w:tblBorders>
+        <w:tblLook w:val="04A0" w:firstRow="1" w:lastRow="0" w:firstColumn="1" w:lastColumn="0" w:noHBand="0" w:noVBand="1"/>
+      </w:tblPr>
+      <w:tblGrid>
+        <w:gridCol w:w="700"/>
+        <w:gridCol w:w="1321"/>
+        <w:gridCol w:w="668"/>
+        <w:gridCol w:w="6373"/>
+      </w:tblGrid>
+      <w:tr>
+        <w:tc>
+          <w:tcPr>
+            <w:tcW w:w="700" w:type="dxa"/>
+            <w:tcBorders>
+              <w:top w:val="single" w:sz="4" w:space="0" w:color="5B9BD5"/>
+              <w:left w:val="single" w:sz="4" w:space="0" w:color="5B9BD5"/>
+              <w:bottom w:val="single" w:sz="4" w:space="0" w:color="5B9BD5"/>
+              <w:right w:val="nil"/>
+            </w:tcBorders>
+            <w:shd w:val="clear" w:color="auto" w:fill="5B9BD5"/>
+            <w:hideMark/>
+          </w:tcPr>
+          <w:p>
+            <w:pPr>
+              <w:rPr>
+                <w:b/>
+                <w:bCs/>
+                <w:color w:val="FFFFFF"/>
+              </w:rPr>
+            </w:pPr>
+            <w:r>
+              <w:rPr>
+                <w:b/>
+                <w:bCs/>
+                <w:color w:val="FFFFFF"/>
+              </w:rPr>
+              <w:t>ID</w:t>
+            </w:r>
+          </w:p>
+        </w:tc>
+        <w:tc>
+          <w:tcPr>
+            <w:tcW w:w="1321" w:type="dxa"/>
+            <w:tcBorders>
+              <w:top w:val="single" w:sz="4" w:space="0" w:color="5B9BD5"/>
+              <w:left w:val="nil"/>
+              <w:bottom w:val="single" w:sz="4" w:space="0" w:color="5B9BD5"/>
+              <w:right w:val="nil"/>
+            </w:tcBorders>
+            <w:shd w:val="clear" w:color="auto" w:fill="5B9BD5"/>
+            <w:hideMark/>
+          </w:tcPr>
+          <w:p>
+            <w:pPr>
+              <w:rPr>
+                <w:b/>
+                <w:bCs/>
+                <w:color w:val="FFFFFF"/>
+              </w:rPr>
+            </w:pPr>
+            <w:r>
+              <w:rPr>
+                <w:b/>
+                <w:bCs/>
+                <w:color w:val="FFFFFF"/>
+              </w:rPr>
+              <w:t>Status</w:t>
+            </w:r>
+          </w:p>
+        </w:tc>
+        <w:tc>
+          <w:tcPr>
+            <w:tcW w:w="668" w:type="dxa"/>
+            <w:tcBorders>
+              <w:top w:val="single" w:sz="4" w:space="0" w:color="5B9BD5"/>
+              <w:left w:val="nil"/>
+              <w:bottom w:val="single" w:sz="4" w:space="0" w:color="5B9BD5"/>
+              <w:right w:val="nil"/>
+            </w:tcBorders>
+            <w:shd w:val="clear" w:color="auto" w:fill="5B9BD5"/>
+            <w:hideMark/>
+          </w:tcPr>
+          <w:p>
+            <w:pPr>
+              <w:rPr>
+                <w:b/>
+                <w:bCs/>
+                <w:color w:val="FFFFFF"/>
+              </w:rPr>
+            </w:pPr>
+            <w:proofErr w:type="spellStart"/>
+            <w:r>
+              <w:rPr>
+                <w:b/>
+                <w:bCs/>
+                <w:color w:val="FFFFFF"/>
+              </w:rPr>
+              <w:t>Prio</w:t>
+            </w:r>
+            <w:proofErr w:type="spellEnd"/>
+          </w:p>
+        </w:tc>
+        <w:tc>
+          <w:tcPr>
+            <w:tcW w:w="6373" w:type="dxa"/>
+            <w:tcBorders>
+              <w:top w:val="single" w:sz="4" w:space="0" w:color="5B9BD5"/>
+              <w:left w:val="nil"/>
+              <w:bottom w:val="single" w:sz="4" w:space="0" w:color="5B9BD5"/>
+              <w:right w:val="single" w:sz="4" w:space="0" w:color="5B9BD5"/>
+            </w:tcBorders>
+            <w:shd w:val="clear" w:color="auto" w:fill="5B9BD5"/>
+            <w:hideMark/>
+          </w:tcPr>
+          <w:p>
+            <w:pPr>
+              <w:rPr>
+                <w:b/>
+                <w:bCs/>
+                <w:color w:val="FFFFFF"/>
+              </w:rPr>
+            </w:pPr>
+            <w:r>
+              <w:rPr>
+                <w:b/>
+                <w:bCs/>
+                <w:color w:val="FFFFFF"/>
+              </w:rPr>
+              <w:t>Beschreibung</w:t>
+            </w:r>
+          </w:p>
+        </w:tc>
+      </w:tr>
+      <w:tr>
+        <w:tc>
+          <w:tcPr>
+            <w:tcW w:w="700" w:type="dxa"/>
+            <w:tcBorders>
+              <w:top w:val="single" w:sz="4" w:space="0" w:color="9CC2E5"/>
+              <w:left w:val="single" w:sz="4" w:space="0" w:color="9CC2E5"/>
+              <w:bottom w:val="single" w:sz="4" w:space="0" w:color="9CC2E5"/>
+              <w:right w:val="single" w:sz="4" w:space="0" w:color="9CC2E5"/>
+            </w:tcBorders>
+            <w:shd w:val="clear" w:color="auto" w:fill="DEEAF6"/>
+            <w:hideMark/>
+          </w:tcPr>
+          <w:p>
+            <w:pPr>
+              <w:rPr>
+                <w:b/>
+                <w:bCs/>
+              </w:rPr>
+            </w:pPr>
+            <w:r>
+              <w:rPr>
+                <w:b/>
+                <w:bCs/>
+              </w:rPr>
+              <w:t>F</w:t>
+            </w:r>
+            <w:r>
+              <w:rPr>
+                <w:b/>
+                <w:bCs/>
+              </w:rPr>
+              <w:t>4</w:t>
+            </w:r>
+          </w:p>
+        </w:tc>
+        <w:tc>
+          <w:tcPr>
+            <w:tcW w:w="1321" w:type="dxa"/>
+            <w:tcBorders>
+              <w:top w:val="single" w:sz="4" w:space="0" w:color="9CC2E5"/>
+              <w:left w:val="single" w:sz="4" w:space="0" w:color="9CC2E5"/>
+              <w:bottom w:val="single" w:sz="4" w:space="0" w:color="9CC2E5"/>
+              <w:right w:val="single" w:sz="4" w:space="0" w:color="9CC2E5"/>
+            </w:tcBorders>
+            <w:shd w:val="clear" w:color="auto" w:fill="DEEAF6"/>
+          </w:tcPr>
+          <w:p/>
+        </w:tc>
+        <w:tc>
+          <w:tcPr>
+            <w:tcW w:w="668" w:type="dxa"/>
+            <w:tcBorders>
+              <w:top w:val="single" w:sz="4" w:space="0" w:color="9CC2E5"/>
+              <w:left w:val="single" w:sz="4" w:space="0" w:color="9CC2E5"/>
+              <w:bottom w:val="single" w:sz="4" w:space="0" w:color="9CC2E5"/>
+              <w:right w:val="single" w:sz="4" w:space="0" w:color="9CC2E5"/>
+            </w:tcBorders>
+            <w:shd w:val="clear" w:color="auto" w:fill="DEEAF6"/>
+          </w:tcPr>
+          <w:p/>
+        </w:tc>
+        <w:tc>
+          <w:tcPr>
+            <w:tcW w:w="6373" w:type="dxa"/>
+            <w:tcBorders>
+              <w:top w:val="single" w:sz="4" w:space="0" w:color="9CC2E5"/>
+              <w:left w:val="single" w:sz="4" w:space="0" w:color="9CC2E5"/>
+              <w:bottom w:val="single" w:sz="4" w:space="0" w:color="9CC2E5"/>
+              <w:right w:val="single" w:sz="4" w:space="0" w:color="9CC2E5"/>
+            </w:tcBorders>
+            <w:shd w:val="clear" w:color="auto" w:fill="DEEAF6"/>
+          </w:tcPr>
+          <w:p>
+            <w:proofErr w:type="spellStart"/>
+            <w:r>
+              <w:t>Application</w:t>
+            </w:r>
+            <w:proofErr w:type="spellEnd"/>
+            <w:r>
+              <w:t xml:space="preserve"> </w:t>
+            </w:r>
+            <w:proofErr w:type="spellStart"/>
+            <w:r>
+              <w:t>Owner</w:t>
+            </w:r>
+            <w:proofErr w:type="spellEnd"/>
+          </w:p>
+        </w:tc>
+      </w:tr>
+      <w:tr>
+        <w:tc>
+          <w:tcPr>
+            <w:tcW w:w="700" w:type="dxa"/>
+            <w:tcBorders>
+              <w:top w:val="single" w:sz="4" w:space="0" w:color="9CC2E5"/>
+              <w:left w:val="single" w:sz="4" w:space="0" w:color="9CC2E5"/>
+              <w:bottom w:val="single" w:sz="4" w:space="0" w:color="9CC2E5"/>
+              <w:right w:val="single" w:sz="4" w:space="0" w:color="9CC2E5"/>
+            </w:tcBorders>
+          </w:tcPr>
+          <w:p>
+            <w:pPr>
+              <w:rPr>
+                <w:b/>
+                <w:bCs/>
+              </w:rPr>
+            </w:pPr>
+            <w:r>
+              <w:rPr>
+                <w:b/>
+                <w:bCs/>
+              </w:rPr>
+              <w:t>F</w:t>
+            </w:r>
+            <w:r>
+              <w:rPr>
+                <w:b/>
+                <w:bCs/>
+              </w:rPr>
+              <w:t>4</w:t>
+            </w:r>
+            <w:r>
+              <w:rPr>
+                <w:b/>
+                <w:bCs/>
+              </w:rPr>
+              <w:t>.1</w:t>
+            </w:r>
+          </w:p>
+        </w:tc>
+        <w:tc>
+          <w:tcPr>
+            <w:tcW w:w="1321" w:type="dxa"/>
+            <w:tcBorders>
+              <w:top w:val="single" w:sz="4" w:space="0" w:color="9CC2E5"/>
+              <w:left w:val="single" w:sz="4" w:space="0" w:color="9CC2E5"/>
+              <w:bottom w:val="single" w:sz="4" w:space="0" w:color="9CC2E5"/>
+              <w:right w:val="single" w:sz="4" w:space="0" w:color="9CC2E5"/>
+            </w:tcBorders>
+          </w:tcPr>
+          <w:p>
+            <w:r>
+              <w:t>Freigegeben</w:t>
+            </w:r>
+          </w:p>
+        </w:tc>
+        <w:tc>
+          <w:tcPr>
+            <w:tcW w:w="668" w:type="dxa"/>
+            <w:tcBorders>
+              <w:top w:val="single" w:sz="4" w:space="0" w:color="9CC2E5"/>
+              <w:left w:val="single" w:sz="4" w:space="0" w:color="9CC2E5"/>
+              <w:bottom w:val="single" w:sz="4" w:space="0" w:color="9CC2E5"/>
+              <w:right w:val="single" w:sz="4" w:space="0" w:color="9CC2E5"/>
+            </w:tcBorders>
+          </w:tcPr>
+          <w:p>
+            <w:r>
+              <w:t>M</w:t>
+            </w:r>
+          </w:p>
+        </w:tc>
+        <w:tc>
+          <w:tcPr>
+            <w:tcW w:w="6373" w:type="dxa"/>
+            <w:tcBorders>
+              <w:top w:val="single" w:sz="4" w:space="0" w:color="9CC2E5"/>
+              <w:left w:val="single" w:sz="4" w:space="0" w:color="9CC2E5"/>
+              <w:bottom w:val="single" w:sz="4" w:space="0" w:color="9CC2E5"/>
+              <w:right w:val="single" w:sz="4" w:space="0" w:color="9CC2E5"/>
+            </w:tcBorders>
+          </w:tcPr>
+          <w:p>
+            <w:r>
+              <w:t xml:space="preserve">Als </w:t>
+            </w:r>
+            <w:proofErr w:type="spellStart"/>
+            <w:r>
+              <w:t>Application</w:t>
+            </w:r>
+            <w:proofErr w:type="spellEnd"/>
+            <w:r>
+              <w:t xml:space="preserve"> </w:t>
+            </w:r>
+            <w:proofErr w:type="spellStart"/>
+            <w:r>
+              <w:t>Owner</w:t>
+            </w:r>
+            <w:proofErr w:type="spellEnd"/>
+            <w:r>
+              <w:t xml:space="preserve"> will ich vollen Zugriff auf alle Funktionen des Systems, sodass ich die Applikation pflegen kann.</w:t>
+            </w:r>
+          </w:p>
+        </w:tc>
+      </w:tr>
+      <w:tr>
+        <w:tc>
+          <w:tcPr>
+            <w:tcW w:w="700" w:type="dxa"/>
+            <w:tcBorders>
+              <w:top w:val="single" w:sz="4" w:space="0" w:color="9CC2E5"/>
+              <w:left w:val="single" w:sz="4" w:space="0" w:color="9CC2E5"/>
+              <w:bottom w:val="single" w:sz="4" w:space="0" w:color="9CC2E5"/>
+              <w:right w:val="single" w:sz="4" w:space="0" w:color="9CC2E5"/>
+            </w:tcBorders>
+          </w:tcPr>
+          <w:p>
+            <w:pPr>
+              <w:rPr>
+                <w:b/>
+                <w:bCs/>
+              </w:rPr>
+            </w:pPr>
+            <w:r>
+              <w:rPr>
+                <w:b/>
+                <w:bCs/>
+              </w:rPr>
+              <w:t>F4.2</w:t>
+            </w:r>
+          </w:p>
+        </w:tc>
+        <w:tc>
+          <w:tcPr>
+            <w:tcW w:w="1321" w:type="dxa"/>
+            <w:tcBorders>
+              <w:top w:val="single" w:sz="4" w:space="0" w:color="9CC2E5"/>
+              <w:left w:val="single" w:sz="4" w:space="0" w:color="9CC2E5"/>
+              <w:bottom w:val="single" w:sz="4" w:space="0" w:color="9CC2E5"/>
+              <w:right w:val="single" w:sz="4" w:space="0" w:color="9CC2E5"/>
+            </w:tcBorders>
+          </w:tcPr>
+          <w:p>
+            <w:r>
+              <w:t>Freigegeben</w:t>
+            </w:r>
+          </w:p>
+        </w:tc>
+        <w:tc>
+          <w:tcPr>
+            <w:tcW w:w="668" w:type="dxa"/>
+            <w:tcBorders>
+              <w:top w:val="single" w:sz="4" w:space="0" w:color="9CC2E5"/>
+              <w:left w:val="single" w:sz="4" w:space="0" w:color="9CC2E5"/>
+              <w:bottom w:val="single" w:sz="4" w:space="0" w:color="9CC2E5"/>
+              <w:right w:val="single" w:sz="4" w:space="0" w:color="9CC2E5"/>
+            </w:tcBorders>
+          </w:tcPr>
+          <w:p>
+            <w:r>
+              <w:t>M</w:t>
+            </w:r>
+          </w:p>
+        </w:tc>
+        <w:tc>
+          <w:tcPr>
+            <w:tcW w:w="6373" w:type="dxa"/>
+            <w:tcBorders>
+              <w:top w:val="single" w:sz="4" w:space="0" w:color="9CC2E5"/>
+              <w:left w:val="single" w:sz="4" w:space="0" w:color="9CC2E5"/>
+              <w:bottom w:val="single" w:sz="4" w:space="0" w:color="9CC2E5"/>
+              <w:right w:val="single" w:sz="4" w:space="0" w:color="9CC2E5"/>
+            </w:tcBorders>
+          </w:tcPr>
+          <w:p>
+            <w:r>
+              <w:t xml:space="preserve">Als </w:t>
+            </w:r>
+            <w:proofErr w:type="spellStart"/>
+            <w:r>
+              <w:t>Application</w:t>
+            </w:r>
+            <w:proofErr w:type="spellEnd"/>
+            <w:r>
+              <w:t xml:space="preserve"> </w:t>
+            </w:r>
+            <w:proofErr w:type="spellStart"/>
+            <w:r>
+              <w:t>Owner</w:t>
+            </w:r>
+            <w:proofErr w:type="spellEnd"/>
+            <w:r>
+              <w:t xml:space="preserve"> will ich Zugriff auf ein Log, welches alle Aktionen der Anwender der Applikation loggt, sodass ich diese nachvollziehen kann.</w:t>
+            </w:r>
+          </w:p>
+        </w:tc>
+      </w:tr>
+      <w:tr>
+        <w:tc>
+          <w:tcPr>
+            <w:tcW w:w="700" w:type="dxa"/>
+            <w:tcBorders>
+              <w:top w:val="single" w:sz="4" w:space="0" w:color="9CC2E5"/>
+              <w:left w:val="single" w:sz="4" w:space="0" w:color="9CC2E5"/>
+              <w:bottom w:val="single" w:sz="4" w:space="0" w:color="9CC2E5"/>
+              <w:right w:val="single" w:sz="4" w:space="0" w:color="9CC2E5"/>
+            </w:tcBorders>
+          </w:tcPr>
+          <w:p>
+            <w:pPr>
+              <w:rPr>
+                <w:b/>
+                <w:bCs/>
+              </w:rPr>
+            </w:pPr>
+            <w:r>
+              <w:rPr>
+                <w:b/>
+                <w:bCs/>
+              </w:rPr>
+              <w:lastRenderedPageBreak/>
+              <w:t>F4.3</w:t>
+            </w:r>
+          </w:p>
+        </w:tc>
+        <w:tc>
+          <w:tcPr>
+            <w:tcW w:w="1321" w:type="dxa"/>
+            <w:tcBorders>
+              <w:top w:val="single" w:sz="4" w:space="0" w:color="9CC2E5"/>
+              <w:left w:val="single" w:sz="4" w:space="0" w:color="9CC2E5"/>
+              <w:bottom w:val="single" w:sz="4" w:space="0" w:color="9CC2E5"/>
+              <w:right w:val="single" w:sz="4" w:space="0" w:color="9CC2E5"/>
+            </w:tcBorders>
+          </w:tcPr>
+          <w:p>
+            <w:r>
+              <w:t>Freigegeben</w:t>
+            </w:r>
+          </w:p>
+        </w:tc>
+        <w:tc>
+          <w:tcPr>
+            <w:tcW w:w="668" w:type="dxa"/>
+            <w:tcBorders>
+              <w:top w:val="single" w:sz="4" w:space="0" w:color="9CC2E5"/>
+              <w:left w:val="single" w:sz="4" w:space="0" w:color="9CC2E5"/>
+              <w:bottom w:val="single" w:sz="4" w:space="0" w:color="9CC2E5"/>
+              <w:right w:val="single" w:sz="4" w:space="0" w:color="9CC2E5"/>
+            </w:tcBorders>
+          </w:tcPr>
+          <w:p>
+            <w:r>
+              <w:t>M</w:t>
+            </w:r>
+          </w:p>
+        </w:tc>
+        <w:tc>
+          <w:tcPr>
+            <w:tcW w:w="6373" w:type="dxa"/>
+            <w:tcBorders>
+              <w:top w:val="single" w:sz="4" w:space="0" w:color="9CC2E5"/>
+              <w:left w:val="single" w:sz="4" w:space="0" w:color="9CC2E5"/>
+              <w:bottom w:val="single" w:sz="4" w:space="0" w:color="9CC2E5"/>
+              <w:right w:val="single" w:sz="4" w:space="0" w:color="9CC2E5"/>
+            </w:tcBorders>
+          </w:tcPr>
+          <w:p>
+            <w:r>
+              <w:t xml:space="preserve">Als </w:t>
+            </w:r>
+            <w:proofErr w:type="spellStart"/>
+            <w:r>
+              <w:t>Application</w:t>
+            </w:r>
+            <w:proofErr w:type="spellEnd"/>
+            <w:r>
+              <w:t xml:space="preserve"> </w:t>
+            </w:r>
+            <w:proofErr w:type="spellStart"/>
+            <w:r>
+              <w:t>Owner</w:t>
+            </w:r>
+            <w:proofErr w:type="spellEnd"/>
+            <w:r>
+              <w:t xml:space="preserve"> will ich in wichtigen Fällen alarmiert werden können, sodass schwerwiegende Probleme so schnell wie möglich behoben werden können. </w:t>
+            </w:r>
+          </w:p>
+        </w:tc>
+      </w:tr>
+      <w:tr>
+        <w:tc>
+          <w:tcPr>
+            <w:tcW w:w="700" w:type="dxa"/>
+            <w:tcBorders>
+              <w:top w:val="single" w:sz="4" w:space="0" w:color="9CC2E5"/>
+              <w:left w:val="single" w:sz="4" w:space="0" w:color="9CC2E5"/>
+              <w:bottom w:val="single" w:sz="4" w:space="0" w:color="9CC2E5"/>
+              <w:right w:val="single" w:sz="4" w:space="0" w:color="9CC2E5"/>
+            </w:tcBorders>
+          </w:tcPr>
+          <w:p>
+            <w:pPr>
+              <w:rPr>
+                <w:b/>
+                <w:bCs/>
+              </w:rPr>
+            </w:pPr>
+            <w:r>
+              <w:rPr>
+                <w:b/>
+                <w:bCs/>
+              </w:rPr>
+              <w:t>F4.4</w:t>
+            </w:r>
+          </w:p>
+        </w:tc>
+        <w:tc>
+          <w:tcPr>
+            <w:tcW w:w="1321" w:type="dxa"/>
+            <w:tcBorders>
+              <w:top w:val="single" w:sz="4" w:space="0" w:color="9CC2E5"/>
+              <w:left w:val="single" w:sz="4" w:space="0" w:color="9CC2E5"/>
+              <w:bottom w:val="single" w:sz="4" w:space="0" w:color="9CC2E5"/>
+              <w:right w:val="single" w:sz="4" w:space="0" w:color="9CC2E5"/>
+            </w:tcBorders>
+          </w:tcPr>
+          <w:p>
+            <w:r>
+              <w:t>Freigegeben</w:t>
+            </w:r>
+          </w:p>
+        </w:tc>
+        <w:tc>
+          <w:tcPr>
+            <w:tcW w:w="668" w:type="dxa"/>
+            <w:tcBorders>
+              <w:top w:val="single" w:sz="4" w:space="0" w:color="9CC2E5"/>
+              <w:left w:val="single" w:sz="4" w:space="0" w:color="9CC2E5"/>
+              <w:bottom w:val="single" w:sz="4" w:space="0" w:color="9CC2E5"/>
+              <w:right w:val="single" w:sz="4" w:space="0" w:color="9CC2E5"/>
+            </w:tcBorders>
+          </w:tcPr>
+          <w:p>
+            <w:r>
+              <w:t>O P3</w:t>
+            </w:r>
+          </w:p>
+        </w:tc>
+        <w:tc>
+          <w:tcPr>
+            <w:tcW w:w="6373" w:type="dxa"/>
+            <w:tcBorders>
+              <w:top w:val="single" w:sz="4" w:space="0" w:color="9CC2E5"/>
+              <w:left w:val="single" w:sz="4" w:space="0" w:color="9CC2E5"/>
+              <w:bottom w:val="single" w:sz="4" w:space="0" w:color="9CC2E5"/>
+              <w:right w:val="single" w:sz="4" w:space="0" w:color="9CC2E5"/>
+            </w:tcBorders>
+          </w:tcPr>
+          <w:p>
+            <w:r>
+              <w:t xml:space="preserve">Als </w:t>
+            </w:r>
+            <w:proofErr w:type="spellStart"/>
+            <w:r>
+              <w:t>Application</w:t>
+            </w:r>
+            <w:proofErr w:type="spellEnd"/>
+            <w:r>
+              <w:t xml:space="preserve"> </w:t>
+            </w:r>
+            <w:proofErr w:type="spellStart"/>
+            <w:r>
+              <w:t>Owner</w:t>
+            </w:r>
+            <w:proofErr w:type="spellEnd"/>
+            <w:r>
+              <w:t xml:space="preserve"> will ich die Möglichkeit haben, gefundene </w:t>
+            </w:r>
+            <w:r>
+              <w:t>Diskrepanzen zwischen</w:t>
+            </w:r>
+            <w:r>
+              <w:t xml:space="preserve"> IST- und SOLL-Zustand direkt ins AD </w:t>
+            </w:r>
+            <w:proofErr w:type="spellStart"/>
+            <w:r>
+              <w:rPr>
+                <w:i/>
+              </w:rPr>
+              <w:t>remediaten</w:t>
+            </w:r>
+            <w:proofErr w:type="spellEnd"/>
+            <w:r>
+              <w:t xml:space="preserve"> zu können, sodass dies nicht von Hand gemacht werden muss.</w:t>
+            </w:r>
+          </w:p>
+        </w:tc>
+      </w:tr>
+    </w:tbl>
+    <w:p/>
+    <w:tbl>
+      <w:tblPr>
+        <w:tblW w:w="0" w:type="auto"/>
+        <w:tblBorders>
+          <w:top w:val="single" w:sz="4" w:space="0" w:color="9CC2E5"/>
+          <w:left w:val="single" w:sz="4" w:space="0" w:color="9CC2E5"/>
+          <w:bottom w:val="single" w:sz="4" w:space="0" w:color="9CC2E5"/>
+          <w:right w:val="single" w:sz="4" w:space="0" w:color="9CC2E5"/>
+          <w:insideH w:val="single" w:sz="4" w:space="0" w:color="9CC2E5"/>
+          <w:insideV w:val="single" w:sz="4" w:space="0" w:color="9CC2E5"/>
+        </w:tblBorders>
+        <w:tblLook w:val="04A0" w:firstRow="1" w:lastRow="0" w:firstColumn="1" w:lastColumn="0" w:noHBand="0" w:noVBand="1"/>
+      </w:tblPr>
+      <w:tblGrid>
+        <w:gridCol w:w="700"/>
+        <w:gridCol w:w="1321"/>
+        <w:gridCol w:w="584"/>
+        <w:gridCol w:w="6457"/>
+      </w:tblGrid>
+      <w:tr>
+        <w:tc>
+          <w:tcPr>
+            <w:tcW w:w="700" w:type="dxa"/>
+            <w:tcBorders>
+              <w:top w:val="single" w:sz="4" w:space="0" w:color="5B9BD5"/>
+              <w:left w:val="single" w:sz="4" w:space="0" w:color="5B9BD5"/>
+              <w:bottom w:val="single" w:sz="4" w:space="0" w:color="5B9BD5"/>
+              <w:right w:val="nil"/>
+            </w:tcBorders>
+            <w:shd w:val="clear" w:color="auto" w:fill="5B9BD5"/>
+            <w:hideMark/>
+          </w:tcPr>
+          <w:p>
+            <w:pPr>
+              <w:rPr>
+                <w:b/>
+                <w:bCs/>
+                <w:color w:val="FFFFFF"/>
+              </w:rPr>
+            </w:pPr>
+            <w:r>
+              <w:rPr>
+                <w:b/>
+                <w:bCs/>
+                <w:color w:val="FFFFFF"/>
+              </w:rPr>
+              <w:t>ID</w:t>
+            </w:r>
+          </w:p>
+        </w:tc>
+        <w:tc>
+          <w:tcPr>
+            <w:tcW w:w="1321" w:type="dxa"/>
+            <w:tcBorders>
+              <w:top w:val="single" w:sz="4" w:space="0" w:color="5B9BD5"/>
+              <w:left w:val="nil"/>
+              <w:bottom w:val="single" w:sz="4" w:space="0" w:color="5B9BD5"/>
+              <w:right w:val="nil"/>
+            </w:tcBorders>
+            <w:shd w:val="clear" w:color="auto" w:fill="5B9BD5"/>
+            <w:hideMark/>
+          </w:tcPr>
+          <w:p>
+            <w:pPr>
+              <w:rPr>
+                <w:b/>
+                <w:bCs/>
+                <w:color w:val="FFFFFF"/>
+              </w:rPr>
+            </w:pPr>
+            <w:r>
+              <w:rPr>
+                <w:b/>
+                <w:bCs/>
+                <w:color w:val="FFFFFF"/>
+              </w:rPr>
+              <w:t>Status</w:t>
+            </w:r>
+          </w:p>
+        </w:tc>
+        <w:tc>
+          <w:tcPr>
+            <w:tcW w:w="584" w:type="dxa"/>
+            <w:tcBorders>
+              <w:top w:val="single" w:sz="4" w:space="0" w:color="5B9BD5"/>
+              <w:left w:val="nil"/>
+              <w:bottom w:val="single" w:sz="4" w:space="0" w:color="5B9BD5"/>
+              <w:right w:val="nil"/>
+            </w:tcBorders>
+            <w:shd w:val="clear" w:color="auto" w:fill="5B9BD5"/>
+            <w:hideMark/>
+          </w:tcPr>
+          <w:p>
+            <w:pPr>
+              <w:rPr>
+                <w:b/>
+                <w:bCs/>
+                <w:color w:val="FFFFFF"/>
+              </w:rPr>
+            </w:pPr>
+            <w:proofErr w:type="spellStart"/>
+            <w:r>
+              <w:rPr>
+                <w:b/>
+                <w:bCs/>
+                <w:color w:val="FFFFFF"/>
+              </w:rPr>
+              <w:t>Prio</w:t>
+            </w:r>
+            <w:proofErr w:type="spellEnd"/>
+          </w:p>
+        </w:tc>
+        <w:tc>
+          <w:tcPr>
+            <w:tcW w:w="6457" w:type="dxa"/>
+            <w:tcBorders>
+              <w:top w:val="single" w:sz="4" w:space="0" w:color="5B9BD5"/>
+              <w:left w:val="nil"/>
+              <w:bottom w:val="single" w:sz="4" w:space="0" w:color="5B9BD5"/>
+              <w:right w:val="single" w:sz="4" w:space="0" w:color="5B9BD5"/>
+            </w:tcBorders>
+            <w:shd w:val="clear" w:color="auto" w:fill="5B9BD5"/>
+            <w:hideMark/>
+          </w:tcPr>
+          <w:p>
+            <w:pPr>
+              <w:rPr>
+                <w:b/>
+                <w:bCs/>
+                <w:color w:val="FFFFFF"/>
+              </w:rPr>
+            </w:pPr>
+            <w:r>
+              <w:rPr>
+                <w:b/>
+                <w:bCs/>
+                <w:color w:val="FFFFFF"/>
+              </w:rPr>
+              <w:t>Beschreibung</w:t>
+            </w:r>
+          </w:p>
+        </w:tc>
+      </w:tr>
+      <w:tr>
+        <w:tc>
+          <w:tcPr>
+            <w:tcW w:w="700" w:type="dxa"/>
+            <w:tcBorders>
+              <w:top w:val="single" w:sz="4" w:space="0" w:color="9CC2E5"/>
+              <w:left w:val="single" w:sz="4" w:space="0" w:color="9CC2E5"/>
+              <w:bottom w:val="single" w:sz="4" w:space="0" w:color="9CC2E5"/>
+              <w:right w:val="single" w:sz="4" w:space="0" w:color="9CC2E5"/>
+            </w:tcBorders>
+            <w:shd w:val="clear" w:color="auto" w:fill="DEEAF6"/>
+            <w:hideMark/>
+          </w:tcPr>
+          <w:p>
+            <w:pPr>
+              <w:rPr>
+                <w:b/>
+                <w:bCs/>
+              </w:rPr>
+            </w:pPr>
+            <w:r>
+              <w:rPr>
+                <w:b/>
+                <w:bCs/>
+              </w:rPr>
+              <w:t>F1</w:t>
+            </w:r>
+          </w:p>
+        </w:tc>
+        <w:tc>
+          <w:tcPr>
+            <w:tcW w:w="1321" w:type="dxa"/>
+            <w:tcBorders>
+              <w:top w:val="single" w:sz="4" w:space="0" w:color="9CC2E5"/>
+              <w:left w:val="single" w:sz="4" w:space="0" w:color="9CC2E5"/>
+              <w:bottom w:val="single" w:sz="4" w:space="0" w:color="9CC2E5"/>
+              <w:right w:val="single" w:sz="4" w:space="0" w:color="9CC2E5"/>
+            </w:tcBorders>
+            <w:shd w:val="clear" w:color="auto" w:fill="DEEAF6"/>
+          </w:tcPr>
+          <w:p/>
+        </w:tc>
+        <w:tc>
+          <w:tcPr>
+            <w:tcW w:w="584" w:type="dxa"/>
+            <w:tcBorders>
+              <w:top w:val="single" w:sz="4" w:space="0" w:color="9CC2E5"/>
+              <w:left w:val="single" w:sz="4" w:space="0" w:color="9CC2E5"/>
+              <w:bottom w:val="single" w:sz="4" w:space="0" w:color="9CC2E5"/>
+              <w:right w:val="single" w:sz="4" w:space="0" w:color="9CC2E5"/>
+            </w:tcBorders>
+            <w:shd w:val="clear" w:color="auto" w:fill="DEEAF6"/>
+          </w:tcPr>
+          <w:p/>
+        </w:tc>
+        <w:tc>
+          <w:tcPr>
+            <w:tcW w:w="6457" w:type="dxa"/>
+            <w:tcBorders>
+              <w:top w:val="single" w:sz="4" w:space="0" w:color="9CC2E5"/>
+              <w:left w:val="single" w:sz="4" w:space="0" w:color="9CC2E5"/>
+              <w:bottom w:val="single" w:sz="4" w:space="0" w:color="9CC2E5"/>
+              <w:right w:val="single" w:sz="4" w:space="0" w:color="9CC2E5"/>
+            </w:tcBorders>
+            <w:shd w:val="clear" w:color="auto" w:fill="DEEAF6"/>
+          </w:tcPr>
+          <w:p>
+            <w:r>
+              <w:t>Autorisierungsstelle</w:t>
+            </w:r>
+          </w:p>
+        </w:tc>
+      </w:tr>
+      <w:tr>
+        <w:tc>
+          <w:tcPr>
+            <w:tcW w:w="700" w:type="dxa"/>
+            <w:tcBorders>
+              <w:top w:val="single" w:sz="4" w:space="0" w:color="9CC2E5"/>
+              <w:left w:val="single" w:sz="4" w:space="0" w:color="9CC2E5"/>
+              <w:bottom w:val="single" w:sz="4" w:space="0" w:color="9CC2E5"/>
+              <w:right w:val="single" w:sz="4" w:space="0" w:color="9CC2E5"/>
+            </w:tcBorders>
+          </w:tcPr>
+          <w:p>
+            <w:pPr>
+              <w:rPr>
+                <w:b/>
+                <w:bCs/>
+              </w:rPr>
+            </w:pPr>
+            <w:r>
+              <w:rPr>
+                <w:b/>
+                <w:bCs/>
+              </w:rPr>
+              <w:t>F</w:t>
+            </w:r>
+            <w:r>
+              <w:rPr>
+                <w:b/>
+                <w:bCs/>
+              </w:rPr>
+              <w:t>5</w:t>
+            </w:r>
+            <w:r>
+              <w:rPr>
+                <w:b/>
+                <w:bCs/>
+              </w:rPr>
+              <w:t>.1</w:t>
+            </w:r>
+          </w:p>
+        </w:tc>
+        <w:tc>
+          <w:tcPr>
+            <w:tcW w:w="1321" w:type="dxa"/>
+            <w:tcBorders>
+              <w:top w:val="single" w:sz="4" w:space="0" w:color="9CC2E5"/>
+              <w:left w:val="single" w:sz="4" w:space="0" w:color="9CC2E5"/>
+              <w:bottom w:val="single" w:sz="4" w:space="0" w:color="9CC2E5"/>
+              <w:right w:val="single" w:sz="4" w:space="0" w:color="9CC2E5"/>
+            </w:tcBorders>
+          </w:tcPr>
+          <w:p>
+            <w:r>
+              <w:t>Freigegeben</w:t>
+            </w:r>
+          </w:p>
+        </w:tc>
+        <w:tc>
+          <w:tcPr>
+            <w:tcW w:w="584" w:type="dxa"/>
+            <w:tcBorders>
+              <w:top w:val="single" w:sz="4" w:space="0" w:color="9CC2E5"/>
+              <w:left w:val="single" w:sz="4" w:space="0" w:color="9CC2E5"/>
+              <w:bottom w:val="single" w:sz="4" w:space="0" w:color="9CC2E5"/>
+              <w:right w:val="single" w:sz="4" w:space="0" w:color="9CC2E5"/>
+            </w:tcBorders>
+          </w:tcPr>
+          <w:p>
+            <w:r>
+              <w:t>M</w:t>
+            </w:r>
+          </w:p>
+        </w:tc>
+        <w:tc>
+          <w:tcPr>
+            <w:tcW w:w="6457" w:type="dxa"/>
+            <w:tcBorders>
+              <w:top w:val="single" w:sz="4" w:space="0" w:color="9CC2E5"/>
+              <w:left w:val="single" w:sz="4" w:space="0" w:color="9CC2E5"/>
+              <w:bottom w:val="single" w:sz="4" w:space="0" w:color="9CC2E5"/>
+              <w:right w:val="single" w:sz="4" w:space="0" w:color="9CC2E5"/>
+            </w:tcBorders>
+          </w:tcPr>
+          <w:p>
+            <w:r>
+              <w:t xml:space="preserve">Als Autorisierungsstelle will ich Reports erstellen können, sodass diese </w:t>
+            </w:r>
+            <w:proofErr w:type="spellStart"/>
+            <w:r>
+              <w:t>analysisert</w:t>
+            </w:r>
+            <w:proofErr w:type="spellEnd"/>
+            <w:r>
+              <w:t xml:space="preserve"> werden können.</w:t>
+            </w:r>
+          </w:p>
+        </w:tc>
+      </w:tr>
+      <w:tr>
+        <w:tc>
+          <w:tcPr>
+            <w:tcW w:w="700" w:type="dxa"/>
+            <w:tcBorders>
+              <w:top w:val="single" w:sz="4" w:space="0" w:color="9CC2E5"/>
+              <w:left w:val="single" w:sz="4" w:space="0" w:color="9CC2E5"/>
+              <w:bottom w:val="single" w:sz="4" w:space="0" w:color="9CC2E5"/>
+              <w:right w:val="single" w:sz="4" w:space="0" w:color="9CC2E5"/>
+            </w:tcBorders>
+          </w:tcPr>
+          <w:p>
+            <w:pPr>
+              <w:rPr>
+                <w:b/>
+                <w:bCs/>
+              </w:rPr>
+            </w:pPr>
+            <w:r>
+              <w:rPr>
+                <w:b/>
+                <w:bCs/>
+              </w:rPr>
+              <w:t>F5.2</w:t>
+            </w:r>
+          </w:p>
+        </w:tc>
+        <w:tc>
+          <w:tcPr>
+            <w:tcW w:w="1321" w:type="dxa"/>
+            <w:tcBorders>
+              <w:top w:val="single" w:sz="4" w:space="0" w:color="9CC2E5"/>
+              <w:left w:val="single" w:sz="4" w:space="0" w:color="9CC2E5"/>
+              <w:bottom w:val="single" w:sz="4" w:space="0" w:color="9CC2E5"/>
+              <w:right w:val="single" w:sz="4" w:space="0" w:color="9CC2E5"/>
+            </w:tcBorders>
+          </w:tcPr>
+          <w:p>
+            <w:r>
+              <w:t>Freigegeben</w:t>
+            </w:r>
+          </w:p>
+        </w:tc>
+        <w:tc>
+          <w:tcPr>
+            <w:tcW w:w="584" w:type="dxa"/>
+            <w:tcBorders>
+              <w:top w:val="single" w:sz="4" w:space="0" w:color="9CC2E5"/>
+              <w:left w:val="single" w:sz="4" w:space="0" w:color="9CC2E5"/>
+              <w:bottom w:val="single" w:sz="4" w:space="0" w:color="9CC2E5"/>
+              <w:right w:val="single" w:sz="4" w:space="0" w:color="9CC2E5"/>
+            </w:tcBorders>
+          </w:tcPr>
+          <w:p>
+            <w:r>
+              <w:t>M</w:t>
+            </w:r>
+          </w:p>
+        </w:tc>
+        <w:tc>
+          <w:tcPr>
+            <w:tcW w:w="6457" w:type="dxa"/>
+            <w:tcBorders>
+              <w:top w:val="single" w:sz="4" w:space="0" w:color="9CC2E5"/>
+              <w:left w:val="single" w:sz="4" w:space="0" w:color="9CC2E5"/>
+              <w:bottom w:val="single" w:sz="4" w:space="0" w:color="9CC2E5"/>
+              <w:right w:val="single" w:sz="4" w:space="0" w:color="9CC2E5"/>
+            </w:tcBorders>
+          </w:tcPr>
+          <w:p>
+            <w:r>
+              <w:t>Als Autorisierungsstelle will ich Zugriff auf den IST/SOLL-Vergleich, sodass sowohl das SOLL als auch das IST bei Bedarf angepasst werden kann.</w:t>
+            </w:r>
+          </w:p>
+        </w:tc>
+      </w:tr>
+    </w:tbl>
+    <w:p/>
+    <w:p>
+      <w:pPr>
+        <w:pStyle w:val="berschrift2"/>
+      </w:pPr>
+      <w:r>
+        <w:t>Qualitätsanforderungen</w:t>
+      </w:r>
+    </w:p>
+    <w:p>
+      <w:pPr>
+        <w:pStyle w:val="berschrift2"/>
+      </w:pPr>
+      <w:r>
+        <w:t>Randbedingungen</w:t>
+      </w:r>
+    </w:p>
+    <w:p>
+      <w:pPr>
+        <w:pStyle w:val="berschrift2"/>
+      </w:pPr>
+      <w:r>
+        <w:t>Datenmodell</w:t>
+      </w:r>
+    </w:p>
+    <w:p>
+      <w:pPr>
+        <w:pStyle w:val="berschrift1"/>
+      </w:pPr>
+      <w:r>
+        <w:t>Glossar</w:t>
+      </w:r>
+    </w:p>
+    <w:tbl>
+      <w:tblPr>
+        <w:tblStyle w:val="Gitternetztabelle4Akzent1"/>
+        <w:tblW w:w="9062" w:type="dxa"/>
+        <w:tblLook w:val="04A0" w:firstRow="1" w:lastRow="0" w:firstColumn="1" w:lastColumn="0" w:noHBand="0" w:noVBand="1"/>
+      </w:tblPr>
+      <w:tblGrid>
+        <w:gridCol w:w="4531"/>
+        <w:gridCol w:w="4531"/>
+      </w:tblGrid>
+      <w:tr>
+        <w:trPr>
+          <w:cnfStyle w:val="100000000000" w:firstRow="1" w:lastRow="0" w:firstColumn="0" w:lastColumn="0" w:oddVBand="0" w:evenVBand="0" w:oddHBand="0" w:evenHBand="0" w:firstRowFirstColumn="0" w:firstRowLastColumn="0" w:lastRowFirstColumn="0" w:lastRowLastColumn="0"/>
+        </w:trPr>
+        <w:tc>
+          <w:tcPr>
+            <w:cnfStyle w:val="001000000000" w:firstRow="0" w:lastRow="0" w:firstColumn="1" w:lastColumn="0" w:oddVBand="0" w:evenVBand="0" w:oddHBand="0" w:evenHBand="0" w:firstRowFirstColumn="0" w:firstRowLastColumn="0" w:lastRowFirstColumn="0" w:lastRowLastColumn="0"/>
+            <w:tcW w:w="4531" w:type="dxa"/>
+          </w:tcPr>
+          <w:p>
+            <w:pPr>
+              <w:rPr>
+                <w:b w:val="0"/>
+                <w:bCs w:val="0"/>
+              </w:rPr>
+            </w:pPr>
+            <w:r>
+              <w:t>Begriff</w:t>
+            </w:r>
+          </w:p>
+        </w:tc>
+        <w:tc>
+          <w:tcPr>
+            <w:tcW w:w="4531" w:type="dxa"/>
+          </w:tcPr>
+          <w:p>
+            <w:pPr>
+              <w:cnfStyle w:val="100000000000" w:firstRow="1" w:lastRow="0" w:firstColumn="0" w:lastColumn="0" w:oddVBand="0" w:evenVBand="0" w:oddHBand="0" w:evenHBand="0" w:firstRowFirstColumn="0" w:firstRowLastColumn="0" w:lastRowFirstColumn="0" w:lastRowLastColumn="0"/>
+              <w:rPr>
+                <w:b w:val="0"/>
+                <w:bCs w:val="0"/>
+              </w:rPr>
+            </w:pPr>
+            <w:r>
+              <w:t>Beschreibung</w:t>
+            </w:r>
+          </w:p>
+        </w:tc>
+      </w:tr>
+      <w:tr>
+        <w:trPr>
+          <w:cnfStyle w:val="000000100000" w:firstRow="0" w:lastRow="0" w:firstColumn="0" w:lastColumn="0" w:oddVBand="0" w:evenVBand="0" w:oddHBand="1" w:evenHBand="0" w:firstRowFirstColumn="0" w:firstRowLastColumn="0" w:lastRowFirstColumn="0" w:lastRowLastColumn="0"/>
+        </w:trPr>
+        <w:tc>
+          <w:tcPr>
+            <w:cnfStyle w:val="001000000000" w:firstRow="0" w:lastRow="0" w:firstColumn="1" w:lastColumn="0" w:oddVBand="0" w:evenVBand="0" w:oddHBand="0" w:evenHBand="0" w:firstRowFirstColumn="0" w:firstRowLastColumn="0" w:lastRowFirstColumn="0" w:lastRowLastColumn="0"/>
+            <w:tcW w:w="4531" w:type="dxa"/>
+          </w:tcPr>
+          <w:p>
+            <w:r>
+              <w:t>AD</w:t>
+            </w:r>
+          </w:p>
+        </w:tc>
+        <w:tc>
+          <w:tcPr>
+            <w:tcW w:w="4531" w:type="dxa"/>
+          </w:tcPr>
+          <w:p>
+            <w:pPr>
+              <w:cnfStyle w:val="000000100000" w:firstRow="0" w:lastRow="0" w:firstColumn="0" w:lastColumn="0" w:oddVBand="0" w:evenVBand="0" w:oddHBand="1" w:evenHBand="0" w:firstRowFirstColumn="0" w:firstRowLastColumn="0" w:lastRowFirstColumn="0" w:lastRowLastColumn="0"/>
+            </w:pPr>
+            <w:proofErr w:type="spellStart"/>
+            <w:r>
+              <w:t>Active</w:t>
+            </w:r>
+            <w:proofErr w:type="spellEnd"/>
+            <w:r>
+              <w:t xml:space="preserve"> Directory</w:t>
+            </w:r>
+          </w:p>
+        </w:tc>
+      </w:tr>
+      <w:tr>
+        <w:tc>
+          <w:tcPr>
+            <w:cnfStyle w:val="001000000000" w:firstRow="0" w:lastRow="0" w:firstColumn="1" w:lastColumn="0" w:oddVBand="0" w:evenVBand="0" w:oddHBand="0" w:evenHBand="0" w:firstRowFirstColumn="0" w:firstRowLastColumn="0" w:lastRowFirstColumn="0" w:lastRowLastColumn="0"/>
+            <w:tcW w:w="4531" w:type="dxa"/>
+          </w:tcPr>
+          <w:p>
+            <w:proofErr w:type="spellStart"/>
+            <w:r>
+              <w:t>Remediate</w:t>
+            </w:r>
+            <w:proofErr w:type="spellEnd"/>
+          </w:p>
+        </w:tc>
+        <w:tc>
+          <w:tcPr>
+            <w:tcW w:w="4531" w:type="dxa"/>
+          </w:tcPr>
+          <w:p>
+            <w:pPr>
+              <w:cnfStyle w:val="000000000000" w:firstRow="0" w:lastRow="0" w:firstColumn="0" w:lastColumn="0" w:oddVBand="0" w:evenVBand="0" w:oddHBand="0" w:evenHBand="0" w:firstRowFirstColumn="0" w:firstRowLastColumn="0" w:lastRowFirstColumn="0" w:lastRowLastColumn="0"/>
+            </w:pPr>
+            <w:r>
+              <w:t>«</w:t>
+            </w:r>
+            <w:r>
+              <w:t>Ein Defizit oder ein Problem korrigieren oder verbessern» / «Ein gewünschter Zustand abbilden»</w:t>
+            </w:r>
+          </w:p>
+        </w:tc>
+      </w:tr>
+    </w:tbl>
+    <w:p/>
+    <w:p>
+      <w:pPr>
+        <w:pStyle w:val="berschrift1"/>
+      </w:pPr>
+      <w:r>
+        <w:t>Literaturverzeichnis</w:t>
+      </w:r>
+    </w:p>
+    <w:p>
+      <w:pPr>
+        <w:pStyle w:val="berschrift1"/>
+      </w:pPr>
+      <w:r>
+        <w:t>Anhang</w:t>
+      </w:r>
+    </w:p>
+    <w:p>
+      <w:pPr>
+        <w:pStyle w:val="berschrift2"/>
+      </w:pPr>
+      <w:r>
+        <w:t>Abstimmung der Anforderungen</w:t>
+      </w:r>
+    </w:p>
+    <w:p>
+      <w:pPr>
+        <w:pStyle w:val="berschrift2"/>
+      </w:pPr>
+      <w:r>
+        <w:t xml:space="preserve">Definition </w:t>
+      </w:r>
+      <w:proofErr w:type="spellStart"/>
+      <w:r>
+        <w:t>of</w:t>
+      </w:r>
+      <w:proofErr w:type="spellEnd"/>
+      <w:r>
+        <w:t xml:space="preserve"> Ready – Checklist</w:t>
       </w:r>
     </w:p>
     <w:p>
@@ -2099,7 +5278,25 @@
         <w:szCs w:val="16"/>
         <w:lang w:val="fr-CH"/>
       </w:rPr>
-      <w:t xml:space="preserve"> | Haute école spécialisée bernoise | Bern University of </w:t>
+      <w:t xml:space="preserve"> | Haute école spécialisée bernoise | Bern </w:t>
+    </w:r>
+    <w:proofErr w:type="spellStart"/>
+    <w:r>
+      <w:rPr>
+        <w:sz w:val="16"/>
+        <w:szCs w:val="16"/>
+        <w:lang w:val="fr-CH"/>
+      </w:rPr>
+      <w:t>University</w:t>
+    </w:r>
+    <w:proofErr w:type="spellEnd"/>
+    <w:r>
+      <w:rPr>
+        <w:sz w:val="16"/>
+        <w:szCs w:val="16"/>
+        <w:lang w:val="fr-CH"/>
+      </w:rPr>
+      <w:t xml:space="preserve"> of </w:t>
     </w:r>
     <w:proofErr w:type="spellStart"/>
     <w:r>
@@ -2227,7 +5424,25 @@
         <w:szCs w:val="16"/>
         <w:lang w:val="fr-CH"/>
       </w:rPr>
-      <w:t xml:space="preserve"> | Haute école spécialisée bernoise | Bern University of </w:t>
+      <w:t xml:space="preserve"> | Haute école spécialisée bernoise | Bern </w:t>
+    </w:r>
+    <w:proofErr w:type="spellStart"/>
+    <w:r>
+      <w:rPr>
+        <w:sz w:val="16"/>
+        <w:szCs w:val="16"/>
+        <w:lang w:val="fr-CH"/>
+      </w:rPr>
+      <w:t>University</w:t>
+    </w:r>
+    <w:proofErr w:type="spellEnd"/>
+    <w:r>
+      <w:rPr>
+        <w:sz w:val="16"/>
+        <w:szCs w:val="16"/>
+        <w:lang w:val="fr-CH"/>
+      </w:rPr>
+      <w:t xml:space="preserve"> of </w:t>
     </w:r>
     <w:proofErr w:type="spellStart"/>
     <w:r>
@@ -2352,7 +5567,7 @@
 <w:hdr xmlns:wpc="http://schemas.microsoft.com/office/word/2010/wordprocessingCanvas" xmlns:cx="http://schemas.microsoft.com/office/drawing/2014/chartex" xmlns:cx1="http://schemas.microsoft.com/office/drawing/2015/9/8/chartex" xmlns:cx2="http://schemas.microsoft.com/office/drawing/2015/10/21/chartex" xmlns:cx3="http://schemas.microsoft.com/office/drawing/2016/5/9/chartex" xmlns:cx4="http://schemas.microsoft.com/office/drawing/2016/5/10/chartex" xmlns:cx5="http://schemas.microsoft.com/office/drawing/2016/5/11/chartex" xmlns:cx6="http://schemas.microsoft.com/office/drawing/2016/5/12/chartex" xmlns:cx7="http://schemas.microsoft.com/office/drawing/2016/5/13/chartex" xmlns:cx8="http://schemas.microsoft.com/office/drawing/2016/5/14/chartex" xmlns:mc="http://schemas.openxmlformats.org/markup-compatibility/2006" xmlns:aink="http://schemas.microsoft.com/office/drawing/2016/ink" xmlns:am3d="http://schemas.microsoft.com/office/drawing/2017/model3d" xmlns:o="urn:schemas-microsoft-com:office:office" xmlns:r="http://schemas.openxmlformats.org/officeDocument/2006/relationships" xmlns:m="http://schemas.openxmlformats.org/officeDocument/2006/math" xmlns:v="urn:schemas-microsoft-com:vml" xmlns:wp14="http://schemas.microsoft.com/office/word/2010/wordprocessingDrawing" xmlns:wp="http://schemas.openxmlformats.org/drawingml/2006/wordprocessingDrawing" xmlns:w10="urn:schemas-microsoft-com:office:word" xmlns:w="http://schemas.openxmlformats.org/wordprocessingml/2006/main" xmlns:w14="http://schemas.microsoft.com/office/word/2010/wordml" xmlns:w15="http://schemas.microsoft.com/office/word/2012/wordml" xmlns:w16cid="http://schemas.microsoft.com/office/word/2016/wordml/cid" xmlns:w16se="http://schemas.microsoft.com/office/word/2015/wordml/symex" xmlns:wpg="http://schemas.microsoft.com/office/word/2010/wordprocessingGroup" xmlns:wpi="http://schemas.microsoft.com/office/word/2010/wordprocessingInk" xmlns:wne="http://schemas.microsoft.com/office/word/2006/wordml" xmlns:wps="http://schemas.microsoft.com/office/word/2010/wordprocessingShape" mc:Ignorable="w14 w15 w16se w16cid wp14">
   <w:p>
     <w:pPr>
-      <w:pStyle w:val="Header"/>
+      <w:pStyle w:val="Kopfzeile"/>
       <w:tabs>
         <w:tab w:val="clear" w:pos="4536"/>
         <w:tab w:val="clear" w:pos="9072"/>
@@ -2370,7 +5585,7 @@
 <w:hdr xmlns:wpc="http://schemas.microsoft.com/office/word/2010/wordprocessingCanvas" xmlns:cx="http://schemas.microsoft.com/office/drawing/2014/chartex" xmlns:cx1="http://schemas.microsoft.com/office/drawing/2015/9/8/chartex" xmlns:cx2="http://schemas.microsoft.com/office/drawing/2015/10/21/chartex" xmlns:cx3="http://schemas.microsoft.com/office/drawing/2016/5/9/chartex" xmlns:cx4="http://schemas.microsoft.com/office/drawing/2016/5/10/chartex" xmlns:cx5="http://schemas.microsoft.com/office/drawing/2016/5/11/chartex" xmlns:cx6="http://schemas.microsoft.com/office/drawing/2016/5/12/chartex" xmlns:cx7="http://schemas.microsoft.com/office/drawing/2016/5/13/chartex" xmlns:cx8="http://schemas.microsoft.com/office/drawing/2016/5/14/chartex" xmlns:mc="http://schemas.openxmlformats.org/markup-compatibility/2006" xmlns:aink="http://schemas.microsoft.com/office/drawing/2016/ink" xmlns:am3d="http://schemas.microsoft.com/office/drawing/2017/model3d" xmlns:o="urn:schemas-microsoft-com:office:office" xmlns:r="http://schemas.openxmlformats.org/officeDocument/2006/relationships" xmlns:m="http://schemas.openxmlformats.org/officeDocument/2006/math" xmlns:v="urn:schemas-microsoft-com:vml" xmlns:wp14="http://schemas.microsoft.com/office/word/2010/wordprocessingDrawing" xmlns:wp="http://schemas.openxmlformats.org/drawingml/2006/wordprocessingDrawing" xmlns:w10="urn:schemas-microsoft-com:office:word" xmlns:w="http://schemas.openxmlformats.org/wordprocessingml/2006/main" xmlns:w14="http://schemas.microsoft.com/office/word/2010/wordml" xmlns:w15="http://schemas.microsoft.com/office/word/2012/wordml" xmlns:w16cid="http://schemas.microsoft.com/office/word/2016/wordml/cid" xmlns:w16se="http://schemas.microsoft.com/office/word/2015/wordml/symex" xmlns:wpg="http://schemas.microsoft.com/office/word/2010/wordprocessingGroup" xmlns:wpi="http://schemas.microsoft.com/office/word/2010/wordprocessingInk" xmlns:wne="http://schemas.microsoft.com/office/word/2006/wordml" xmlns:wps="http://schemas.microsoft.com/office/word/2010/wordprocessingShape" mc:Ignorable="w14 w15 w16se w16cid wp14">
   <w:p>
     <w:pPr>
-      <w:pStyle w:val="Header"/>
+      <w:pStyle w:val="Kopfzeile"/>
     </w:pPr>
     <w:r>
       <w:rPr>
@@ -2434,7 +5649,7 @@
 <w:hdr xmlns:wpc="http://schemas.microsoft.com/office/word/2010/wordprocessingCanvas" xmlns:cx="http://schemas.microsoft.com/office/drawing/2014/chartex" xmlns:cx1="http://schemas.microsoft.com/office/drawing/2015/9/8/chartex" xmlns:cx2="http://schemas.microsoft.com/office/drawing/2015/10/21/chartex" xmlns:cx3="http://schemas.microsoft.com/office/drawing/2016/5/9/chartex" xmlns:cx4="http://schemas.microsoft.com/office/drawing/2016/5/10/chartex" xmlns:cx5="http://schemas.microsoft.com/office/drawing/2016/5/11/chartex" xmlns:cx6="http://schemas.microsoft.com/office/drawing/2016/5/12/chartex" xmlns:cx7="http://schemas.microsoft.com/office/drawing/2016/5/13/chartex" xmlns:cx8="http://schemas.microsoft.com/office/drawing/2016/5/14/chartex" xmlns:mc="http://schemas.openxmlformats.org/markup-compatibility/2006" xmlns:aink="http://schemas.microsoft.com/office/drawing/2016/ink" xmlns:am3d="http://schemas.microsoft.com/office/drawing/2017/model3d" xmlns:o="urn:schemas-microsoft-com:office:office" xmlns:r="http://schemas.openxmlformats.org/officeDocument/2006/relationships" xmlns:m="http://schemas.openxmlformats.org/officeDocument/2006/math" xmlns:v="urn:schemas-microsoft-com:vml" xmlns:wp14="http://schemas.microsoft.com/office/word/2010/wordprocessingDrawing" xmlns:wp="http://schemas.openxmlformats.org/drawingml/2006/wordprocessingDrawing" xmlns:w10="urn:schemas-microsoft-com:office:word" xmlns:w="http://schemas.openxmlformats.org/wordprocessingml/2006/main" xmlns:w14="http://schemas.microsoft.com/office/word/2010/wordml" xmlns:w15="http://schemas.microsoft.com/office/word/2012/wordml" xmlns:w16cid="http://schemas.microsoft.com/office/word/2016/wordml/cid" xmlns:w16se="http://schemas.microsoft.com/office/word/2015/wordml/symex" xmlns:wpg="http://schemas.microsoft.com/office/word/2010/wordprocessingGroup" xmlns:wpi="http://schemas.microsoft.com/office/word/2010/wordprocessingInk" xmlns:wne="http://schemas.microsoft.com/office/word/2006/wordml" xmlns:wps="http://schemas.microsoft.com/office/word/2010/wordprocessingShape" mc:Ignorable="w14 w15 w16se w16cid wp14">
   <w:p>
     <w:pPr>
-      <w:pStyle w:val="Header"/>
+      <w:pStyle w:val="Kopfzeile"/>
       <w:tabs>
         <w:tab w:val="clear" w:pos="4536"/>
         <w:tab w:val="clear" w:pos="9072"/>
@@ -2634,11 +5849,11 @@
   <w:abstractNum w:abstractNumId="2" w15:restartNumberingAfterBreak="0">
     <w:nsid w:val="2F8420B8"/>
     <w:multiLevelType w:val="multilevel"/>
-    <w:tmpl w:val="75F22A34"/>
+    <w:tmpl w:val="5574CFA0"/>
     <w:lvl w:ilvl="0">
       <w:start w:val="1"/>
       <w:numFmt w:val="decimal"/>
-      <w:pStyle w:val="Heading1"/>
+      <w:pStyle w:val="berschrift1"/>
       <w:lvlText w:val="%1"/>
       <w:lvlJc w:val="left"/>
       <w:pPr>
@@ -2648,7 +5863,7 @@
     <w:lvl w:ilvl="1">
       <w:start w:val="1"/>
       <w:numFmt w:val="decimal"/>
-      <w:pStyle w:val="Heading2"/>
+      <w:pStyle w:val="berschrift2"/>
       <w:lvlText w:val="%1.%2"/>
       <w:lvlJc w:val="left"/>
       <w:pPr>
@@ -2658,7 +5873,7 @@
     <w:lvl w:ilvl="2">
       <w:start w:val="1"/>
       <w:numFmt w:val="decimal"/>
-      <w:pStyle w:val="Heading3"/>
+      <w:pStyle w:val="berschrift3"/>
       <w:lvlText w:val="%1.%2.%3"/>
       <w:lvlJc w:val="left"/>
       <w:pPr>
@@ -2668,7 +5883,7 @@
     <w:lvl w:ilvl="3">
       <w:start w:val="1"/>
       <w:numFmt w:val="decimal"/>
-      <w:pStyle w:val="Heading4"/>
+      <w:pStyle w:val="berschrift4"/>
       <w:lvlText w:val="%1.%2.%3.%4"/>
       <w:lvlJc w:val="left"/>
       <w:pPr>
@@ -2678,7 +5893,7 @@
     <w:lvl w:ilvl="4">
       <w:start w:val="1"/>
       <w:numFmt w:val="decimal"/>
-      <w:pStyle w:val="Heading5"/>
+      <w:pStyle w:val="berschrift5"/>
       <w:lvlText w:val="%1.%2.%3.%4.%5"/>
       <w:lvlJc w:val="left"/>
       <w:pPr>
@@ -2688,7 +5903,7 @@
     <w:lvl w:ilvl="5">
       <w:start w:val="1"/>
       <w:numFmt w:val="decimal"/>
-      <w:pStyle w:val="Heading6"/>
+      <w:pStyle w:val="berschrift6"/>
       <w:lvlText w:val="%1.%2.%3.%4.%5.%6"/>
       <w:lvlJc w:val="left"/>
       <w:pPr>
@@ -2698,7 +5913,7 @@
     <w:lvl w:ilvl="6">
       <w:start w:val="1"/>
       <w:numFmt w:val="decimal"/>
-      <w:pStyle w:val="Heading7"/>
+      <w:pStyle w:val="berschrift7"/>
       <w:lvlText w:val="%1.%2.%3.%4.%5.%6.%7"/>
       <w:lvlJc w:val="left"/>
       <w:pPr>
@@ -2708,7 +5923,7 @@
     <w:lvl w:ilvl="7">
       <w:start w:val="1"/>
       <w:numFmt w:val="decimal"/>
-      <w:pStyle w:val="Heading8"/>
+      <w:pStyle w:val="berschrift8"/>
       <w:lvlText w:val="%1.%2.%3.%4.%5.%6.%7.%8"/>
       <w:lvlJc w:val="left"/>
       <w:pPr>
@@ -2718,7 +5933,7 @@
     <w:lvl w:ilvl="8">
       <w:start w:val="1"/>
       <w:numFmt w:val="decimal"/>
-      <w:pStyle w:val="Heading9"/>
+      <w:pStyle w:val="berschrift9"/>
       <w:lvlText w:val="%1.%2.%3.%4.%5.%6.%7.%8.%9"/>
       <w:lvlJc w:val="left"/>
       <w:pPr>
@@ -3421,7 +6636,7 @@
     <w:lsdException w:name="Hashtag" w:semiHidden="1" w:unhideWhenUsed="1"/>
     <w:lsdException w:name="Unresolved Mention" w:semiHidden="1" w:unhideWhenUsed="1"/>
   </w:latentStyles>
-  <w:style w:type="paragraph" w:default="1" w:styleId="Normal">
+  <w:style w:type="paragraph" w:default="1" w:styleId="Standard">
     <w:name w:val="Normal"/>
     <w:qFormat/>
     <w:rsid w:val="00B165C1"/>
@@ -3429,11 +6644,11 @@
       <w:spacing w:after="0"/>
     </w:pPr>
   </w:style>
-  <w:style w:type="paragraph" w:styleId="Heading1">
+  <w:style w:type="paragraph" w:styleId="berschrift1">
     <w:name w:val="heading 1"/>
-    <w:basedOn w:val="Normal"/>
-    <w:next w:val="Normal"/>
-    <w:link w:val="Heading1Char"/>
+    <w:basedOn w:val="Standard"/>
+    <w:next w:val="Standard"/>
+    <w:link w:val="berschrift1Zchn"/>
     <w:uiPriority w:val="9"/>
     <w:qFormat/>
     <w:rsid w:val="006869E0"/>
@@ -3454,16 +6669,16 @@
       <w:szCs w:val="32"/>
     </w:rPr>
   </w:style>
-  <w:style w:type="paragraph" w:styleId="Heading2">
+  <w:style w:type="paragraph" w:styleId="berschrift2">
     <w:name w:val="heading 2"/>
-    <w:basedOn w:val="Normal"/>
-    <w:next w:val="Normal"/>
-    <w:link w:val="Heading2Char"/>
+    <w:basedOn w:val="Standard"/>
+    <w:next w:val="Standard"/>
+    <w:link w:val="berschrift2Zchn"/>
     <w:autoRedefine/>
     <w:uiPriority w:val="9"/>
     <w:unhideWhenUsed/>
     <w:qFormat/>
-    <w:rsid w:val="006869E0"/>
+    <w:rsid w:val="002E3A28"/>
     <w:pPr>
       <w:numPr>
         <w:ilvl w:val="1"/>
@@ -3482,11 +6697,11 @@
       <w:szCs w:val="26"/>
     </w:rPr>
   </w:style>
-  <w:style w:type="paragraph" w:styleId="Heading3">
+  <w:style w:type="paragraph" w:styleId="berschrift3">
     <w:name w:val="heading 3"/>
-    <w:basedOn w:val="Normal"/>
-    <w:next w:val="Normal"/>
-    <w:link w:val="Heading3Char"/>
+    <w:basedOn w:val="Standard"/>
+    <w:next w:val="Standard"/>
+    <w:link w:val="berschrift3Zchn"/>
     <w:uiPriority w:val="9"/>
     <w:semiHidden/>
     <w:unhideWhenUsed/>
@@ -3509,11 +6724,11 @@
       <w:szCs w:val="24"/>
     </w:rPr>
   </w:style>
-  <w:style w:type="paragraph" w:styleId="Heading4">
+  <w:style w:type="paragraph" w:styleId="berschrift4">
     <w:name w:val="heading 4"/>
-    <w:basedOn w:val="Normal"/>
-    <w:next w:val="Normal"/>
-    <w:link w:val="Heading4Char"/>
+    <w:basedOn w:val="Standard"/>
+    <w:next w:val="Standard"/>
+    <w:link w:val="berschrift4Zchn"/>
     <w:uiPriority w:val="9"/>
     <w:semiHidden/>
     <w:unhideWhenUsed/>
@@ -3536,11 +6751,11 @@
       <w:color w:val="2F5496" w:themeColor="accent1" w:themeShade="BF"/>
     </w:rPr>
   </w:style>
-  <w:style w:type="paragraph" w:styleId="Heading5">
+  <w:style w:type="paragraph" w:styleId="berschrift5">
     <w:name w:val="heading 5"/>
-    <w:basedOn w:val="Normal"/>
-    <w:next w:val="Normal"/>
-    <w:link w:val="Heading5Char"/>
+    <w:basedOn w:val="Standard"/>
+    <w:next w:val="Standard"/>
+    <w:link w:val="berschrift5Zchn"/>
     <w:uiPriority w:val="9"/>
     <w:semiHidden/>
     <w:unhideWhenUsed/>
@@ -3561,11 +6776,11 @@
       <w:color w:val="2F5496" w:themeColor="accent1" w:themeShade="BF"/>
     </w:rPr>
   </w:style>
-  <w:style w:type="paragraph" w:styleId="Heading6">
+  <w:style w:type="paragraph" w:styleId="berschrift6">
     <w:name w:val="heading 6"/>
-    <w:basedOn w:val="Normal"/>
-    <w:next w:val="Normal"/>
-    <w:link w:val="Heading6Char"/>
+    <w:basedOn w:val="Standard"/>
+    <w:next w:val="Standard"/>
+    <w:link w:val="berschrift6Zchn"/>
     <w:uiPriority w:val="9"/>
     <w:semiHidden/>
     <w:unhideWhenUsed/>
@@ -3586,11 +6801,11 @@
       <w:color w:val="1F3763" w:themeColor="accent1" w:themeShade="7F"/>
     </w:rPr>
   </w:style>
-  <w:style w:type="paragraph" w:styleId="Heading7">
+  <w:style w:type="paragraph" w:styleId="berschrift7">
     <w:name w:val="heading 7"/>
-    <w:basedOn w:val="Normal"/>
-    <w:next w:val="Normal"/>
-    <w:link w:val="Heading7Char"/>
+    <w:basedOn w:val="Standard"/>
+    <w:next w:val="Standard"/>
+    <w:link w:val="berschrift7Zchn"/>
     <w:uiPriority w:val="9"/>
     <w:semiHidden/>
     <w:unhideWhenUsed/>
@@ -3613,11 +6828,11 @@
       <w:color w:val="1F3763" w:themeColor="accent1" w:themeShade="7F"/>
     </w:rPr>
   </w:style>
-  <w:style w:type="paragraph" w:styleId="Heading8">
+  <w:style w:type="paragraph" w:styleId="berschrift8">
     <w:name w:val="heading 8"/>
-    <w:basedOn w:val="Normal"/>
-    <w:next w:val="Normal"/>
-    <w:link w:val="Heading8Char"/>
+    <w:basedOn w:val="Standard"/>
+    <w:next w:val="Standard"/>
+    <w:link w:val="berschrift8Zchn"/>
     <w:uiPriority w:val="9"/>
     <w:semiHidden/>
     <w:unhideWhenUsed/>
@@ -3640,11 +6855,11 @@
       <w:szCs w:val="21"/>
     </w:rPr>
   </w:style>
-  <w:style w:type="paragraph" w:styleId="Heading9">
+  <w:style w:type="paragraph" w:styleId="berschrift9">
     <w:name w:val="heading 9"/>
-    <w:basedOn w:val="Normal"/>
-    <w:next w:val="Normal"/>
-    <w:link w:val="Heading9Char"/>
+    <w:basedOn w:val="Standard"/>
+    <w:next w:val="Standard"/>
+    <w:link w:val="berschrift9Zchn"/>
     <w:uiPriority w:val="9"/>
     <w:semiHidden/>
     <w:unhideWhenUsed/>
@@ -3669,13 +6884,13 @@
       <w:szCs w:val="21"/>
     </w:rPr>
   </w:style>
-  <w:style w:type="character" w:default="1" w:styleId="DefaultParagraphFont">
+  <w:style w:type="character" w:default="1" w:styleId="Absatz-Standardschriftart">
     <w:name w:val="Default Paragraph Font"/>
     <w:uiPriority w:val="1"/>
     <w:semiHidden/>
     <w:unhideWhenUsed/>
   </w:style>
-  <w:style w:type="table" w:default="1" w:styleId="TableNormal">
+  <w:style w:type="table" w:default="1" w:styleId="NormaleTabelle">
     <w:name w:val="Normal Table"/>
     <w:uiPriority w:val="99"/>
     <w:semiHidden/>
@@ -3690,16 +6905,16 @@
       </w:tblCellMar>
     </w:tblPr>
   </w:style>
-  <w:style w:type="numbering" w:default="1" w:styleId="NoList">
+  <w:style w:type="numbering" w:default="1" w:styleId="KeineListe">
     <w:name w:val="No List"/>
     <w:uiPriority w:val="99"/>
     <w:semiHidden/>
     <w:unhideWhenUsed/>
   </w:style>
-  <w:style w:type="paragraph" w:styleId="Header">
+  <w:style w:type="paragraph" w:styleId="Kopfzeile">
     <w:name w:val="header"/>
-    <w:basedOn w:val="Normal"/>
-    <w:link w:val="HeaderChar"/>
+    <w:basedOn w:val="Standard"/>
+    <w:link w:val="KopfzeileZchn"/>
     <w:uiPriority w:val="99"/>
     <w:unhideWhenUsed/>
     <w:rsid w:val="00B165C1"/>
@@ -3711,17 +6926,17 @@
       <w:spacing w:line="240" w:lineRule="auto"/>
     </w:pPr>
   </w:style>
-  <w:style w:type="character" w:customStyle="1" w:styleId="HeaderChar">
-    <w:name w:val="Header Char"/>
-    <w:basedOn w:val="DefaultParagraphFont"/>
-    <w:link w:val="Header"/>
+  <w:style w:type="character" w:customStyle="1" w:styleId="KopfzeileZchn">
+    <w:name w:val="Kopfzeile Zchn"/>
+    <w:basedOn w:val="Absatz-Standardschriftart"/>
+    <w:link w:val="Kopfzeile"/>
     <w:uiPriority w:val="99"/>
     <w:rsid w:val="00B165C1"/>
   </w:style>
-  <w:style w:type="paragraph" w:styleId="Footer">
+  <w:style w:type="paragraph" w:styleId="Fuzeile">
     <w:name w:val="footer"/>
-    <w:basedOn w:val="Normal"/>
-    <w:link w:val="FooterChar"/>
+    <w:basedOn w:val="Standard"/>
+    <w:link w:val="FuzeileZchn"/>
     <w:unhideWhenUsed/>
     <w:rsid w:val="00B165C1"/>
     <w:pPr>
@@ -3732,17 +6947,17 @@
       <w:spacing w:line="240" w:lineRule="auto"/>
     </w:pPr>
   </w:style>
-  <w:style w:type="character" w:customStyle="1" w:styleId="FooterChar">
-    <w:name w:val="Footer Char"/>
-    <w:basedOn w:val="DefaultParagraphFont"/>
-    <w:link w:val="Footer"/>
+  <w:style w:type="character" w:customStyle="1" w:styleId="FuzeileZchn">
+    <w:name w:val="Fußzeile Zchn"/>
+    <w:basedOn w:val="Absatz-Standardschriftart"/>
+    <w:link w:val="Fuzeile"/>
     <w:uiPriority w:val="99"/>
     <w:rsid w:val="00B165C1"/>
   </w:style>
-  <w:style w:type="paragraph" w:styleId="Title">
+  <w:style w:type="paragraph" w:styleId="Titel">
     <w:name w:val="Title"/>
-    <w:basedOn w:val="Normal"/>
-    <w:link w:val="TitleChar"/>
+    <w:basedOn w:val="Standard"/>
+    <w:link w:val="TitelZchn"/>
     <w:rsid w:val="00B165C1"/>
     <w:pPr>
       <w:suppressAutoHyphens/>
@@ -3759,10 +6974,10 @@
       <w:szCs w:val="52"/>
     </w:rPr>
   </w:style>
-  <w:style w:type="character" w:customStyle="1" w:styleId="TitleChar">
-    <w:name w:val="Title Char"/>
-    <w:basedOn w:val="DefaultParagraphFont"/>
-    <w:link w:val="Title"/>
+  <w:style w:type="character" w:customStyle="1" w:styleId="TitelZchn">
+    <w:name w:val="Titel Zchn"/>
+    <w:basedOn w:val="Absatz-Standardschriftart"/>
+    <w:link w:val="Titel"/>
     <w:rsid w:val="00B165C1"/>
     <w:rPr>
       <w:rFonts w:ascii="Lucida Sans" w:eastAsia="Times New Roman" w:hAnsi="Lucida Sans" w:cs="Times New Roman"/>
@@ -3773,10 +6988,10 @@
       <w:szCs w:val="52"/>
     </w:rPr>
   </w:style>
-  <w:style w:type="paragraph" w:styleId="Subtitle">
+  <w:style w:type="paragraph" w:styleId="Untertitel">
     <w:name w:val="Subtitle"/>
-    <w:basedOn w:val="Normal"/>
-    <w:link w:val="SubtitleChar"/>
+    <w:basedOn w:val="Standard"/>
+    <w:link w:val="UntertitelZchn"/>
     <w:rsid w:val="00B165C1"/>
     <w:pPr>
       <w:suppressAutoHyphens/>
@@ -3792,10 +7007,10 @@
       <w:szCs w:val="24"/>
     </w:rPr>
   </w:style>
-  <w:style w:type="character" w:customStyle="1" w:styleId="SubtitleChar">
-    <w:name w:val="Subtitle Char"/>
-    <w:basedOn w:val="DefaultParagraphFont"/>
-    <w:link w:val="Subtitle"/>
+  <w:style w:type="character" w:customStyle="1" w:styleId="UntertitelZchn">
+    <w:name w:val="Untertitel Zchn"/>
+    <w:basedOn w:val="Absatz-Standardschriftart"/>
+    <w:link w:val="Untertitel"/>
     <w:rsid w:val="00B165C1"/>
     <w:rPr>
       <w:rFonts w:ascii="Lucida Sans" w:eastAsia="Lucida Sans" w:hAnsi="Lucida Sans" w:cs="Arial"/>
@@ -3806,7 +7021,7 @@
   </w:style>
   <w:style w:type="paragraph" w:customStyle="1" w:styleId="RefFusszeile">
     <w:name w:val="Ref_Fusszeile"/>
-    <w:basedOn w:val="Footer"/>
+    <w:basedOn w:val="Fuzeile"/>
     <w:rsid w:val="00B165C1"/>
     <w:pPr>
       <w:suppressAutoHyphens/>
@@ -3821,10 +7036,10 @@
       <w:szCs w:val="20"/>
     </w:rPr>
   </w:style>
-  <w:style w:type="character" w:customStyle="1" w:styleId="Heading1Char">
-    <w:name w:val="Heading 1 Char"/>
-    <w:basedOn w:val="DefaultParagraphFont"/>
-    <w:link w:val="Heading1"/>
+  <w:style w:type="character" w:customStyle="1" w:styleId="berschrift1Zchn">
+    <w:name w:val="Überschrift 1 Zchn"/>
+    <w:basedOn w:val="Absatz-Standardschriftart"/>
+    <w:link w:val="berschrift1"/>
     <w:uiPriority w:val="9"/>
     <w:rsid w:val="006869E0"/>
     <w:rPr>
@@ -3835,10 +7050,10 @@
       <w:szCs w:val="32"/>
     </w:rPr>
   </w:style>
-  <w:style w:type="paragraph" w:styleId="TOCHeading">
+  <w:style w:type="paragraph" w:styleId="Inhaltsverzeichnisberschrift">
     <w:name w:val="TOC Heading"/>
-    <w:basedOn w:val="Heading1"/>
-    <w:next w:val="Normal"/>
+    <w:basedOn w:val="berschrift1"/>
+    <w:next w:val="Standard"/>
     <w:uiPriority w:val="39"/>
     <w:unhideWhenUsed/>
     <w:qFormat/>
@@ -3850,12 +7065,12 @@
       <w:lang w:eastAsia="de-CH"/>
     </w:rPr>
   </w:style>
-  <w:style w:type="character" w:customStyle="1" w:styleId="Heading2Char">
-    <w:name w:val="Heading 2 Char"/>
-    <w:basedOn w:val="DefaultParagraphFont"/>
-    <w:link w:val="Heading2"/>
+  <w:style w:type="character" w:customStyle="1" w:styleId="berschrift2Zchn">
+    <w:name w:val="Überschrift 2 Zchn"/>
+    <w:basedOn w:val="Absatz-Standardschriftart"/>
+    <w:link w:val="berschrift2"/>
     <w:uiPriority w:val="9"/>
-    <w:rsid w:val="006869E0"/>
+    <w:rsid w:val="002E3A28"/>
     <w:rPr>
       <w:rFonts w:eastAsiaTheme="majorEastAsia" w:cstheme="majorBidi"/>
       <w:b/>
@@ -3864,10 +7079,10 @@
       <w:szCs w:val="26"/>
     </w:rPr>
   </w:style>
-  <w:style w:type="character" w:customStyle="1" w:styleId="Heading3Char">
-    <w:name w:val="Heading 3 Char"/>
-    <w:basedOn w:val="DefaultParagraphFont"/>
-    <w:link w:val="Heading3"/>
+  <w:style w:type="character" w:customStyle="1" w:styleId="berschrift3Zchn">
+    <w:name w:val="Überschrift 3 Zchn"/>
+    <w:basedOn w:val="Absatz-Standardschriftart"/>
+    <w:link w:val="berschrift3"/>
     <w:uiPriority w:val="9"/>
     <w:semiHidden/>
     <w:rsid w:val="00EB26E1"/>
@@ -3880,7 +7095,7 @@
   </w:style>
   <w:style w:type="numbering" w:customStyle="1" w:styleId="WWNum35">
     <w:name w:val="WWNum35"/>
-    <w:basedOn w:val="NoList"/>
+    <w:basedOn w:val="KeineListe"/>
     <w:rsid w:val="003508E1"/>
     <w:pPr>
       <w:numPr>
@@ -3888,10 +7103,10 @@
       </w:numPr>
     </w:pPr>
   </w:style>
-  <w:style w:type="paragraph" w:styleId="TOC1">
+  <w:style w:type="paragraph" w:styleId="Verzeichnis1">
     <w:name w:val="toc 1"/>
-    <w:basedOn w:val="Normal"/>
-    <w:next w:val="Normal"/>
+    <w:basedOn w:val="Standard"/>
+    <w:next w:val="Standard"/>
     <w:autoRedefine/>
     <w:uiPriority w:val="39"/>
     <w:unhideWhenUsed/>
@@ -3902,7 +7117,7 @@
   </w:style>
   <w:style w:type="character" w:styleId="Hyperlink">
     <w:name w:val="Hyperlink"/>
-    <w:basedOn w:val="DefaultParagraphFont"/>
+    <w:basedOn w:val="Absatz-Standardschriftart"/>
     <w:uiPriority w:val="99"/>
     <w:unhideWhenUsed/>
     <w:rsid w:val="003508E1"/>
@@ -3911,9 +7126,9 @@
       <w:u w:val="single"/>
     </w:rPr>
   </w:style>
-  <w:style w:type="table" w:styleId="TableGrid">
+  <w:style w:type="table" w:styleId="Tabellenraster">
     <w:name w:val="Table Grid"/>
-    <w:basedOn w:val="TableNormal"/>
+    <w:basedOn w:val="NormaleTabelle"/>
     <w:uiPriority w:val="39"/>
     <w:rsid w:val="003508E1"/>
     <w:pPr>
@@ -3932,7 +7147,7 @@
   </w:style>
   <w:style w:type="paragraph" w:customStyle="1" w:styleId="TableContents">
     <w:name w:val="Table Contents"/>
-    <w:basedOn w:val="Normal"/>
+    <w:basedOn w:val="Standard"/>
     <w:rsid w:val="003508E1"/>
     <w:pPr>
       <w:suppressAutoHyphens/>
@@ -3947,9 +7162,9 @@
       <w:szCs w:val="20"/>
     </w:rPr>
   </w:style>
-  <w:style w:type="table" w:styleId="GridTable4-Accent1">
+  <w:style w:type="table" w:styleId="Gitternetztabelle4Akzent1">
     <w:name w:val="Grid Table 4 Accent 1"/>
-    <w:basedOn w:val="TableNormal"/>
+    <w:basedOn w:val="NormaleTabelle"/>
     <w:uiPriority w:val="49"/>
     <w:rsid w:val="003508E1"/>
     <w:pPr>
@@ -4023,10 +7238,10 @@
       </w:tcPr>
     </w:tblStylePr>
   </w:style>
-  <w:style w:type="character" w:customStyle="1" w:styleId="Heading4Char">
-    <w:name w:val="Heading 4 Char"/>
-    <w:basedOn w:val="DefaultParagraphFont"/>
-    <w:link w:val="Heading4"/>
+  <w:style w:type="character" w:customStyle="1" w:styleId="berschrift4Zchn">
+    <w:name w:val="Überschrift 4 Zchn"/>
+    <w:basedOn w:val="Absatz-Standardschriftart"/>
+    <w:link w:val="berschrift4"/>
     <w:uiPriority w:val="9"/>
     <w:semiHidden/>
     <w:rsid w:val="00FE5CBD"/>
@@ -4037,10 +7252,10 @@
       <w:color w:val="2F5496" w:themeColor="accent1" w:themeShade="BF"/>
     </w:rPr>
   </w:style>
-  <w:style w:type="character" w:customStyle="1" w:styleId="Heading5Char">
-    <w:name w:val="Heading 5 Char"/>
-    <w:basedOn w:val="DefaultParagraphFont"/>
-    <w:link w:val="Heading5"/>
+  <w:style w:type="character" w:customStyle="1" w:styleId="berschrift5Zchn">
+    <w:name w:val="Überschrift 5 Zchn"/>
+    <w:basedOn w:val="Absatz-Standardschriftart"/>
+    <w:link w:val="berschrift5"/>
     <w:uiPriority w:val="9"/>
     <w:semiHidden/>
     <w:rsid w:val="00FE5CBD"/>
@@ -4049,10 +7264,10 @@
       <w:color w:val="2F5496" w:themeColor="accent1" w:themeShade="BF"/>
     </w:rPr>
   </w:style>
-  <w:style w:type="character" w:customStyle="1" w:styleId="Heading6Char">
-    <w:name w:val="Heading 6 Char"/>
-    <w:basedOn w:val="DefaultParagraphFont"/>
-    <w:link w:val="Heading6"/>
+  <w:style w:type="character" w:customStyle="1" w:styleId="berschrift6Zchn">
+    <w:name w:val="Überschrift 6 Zchn"/>
+    <w:basedOn w:val="Absatz-Standardschriftart"/>
+    <w:link w:val="berschrift6"/>
     <w:uiPriority w:val="9"/>
     <w:semiHidden/>
     <w:rsid w:val="00FE5CBD"/>
@@ -4061,10 +7276,10 @@
       <w:color w:val="1F3763" w:themeColor="accent1" w:themeShade="7F"/>
     </w:rPr>
   </w:style>
-  <w:style w:type="character" w:customStyle="1" w:styleId="Heading7Char">
-    <w:name w:val="Heading 7 Char"/>
-    <w:basedOn w:val="DefaultParagraphFont"/>
-    <w:link w:val="Heading7"/>
+  <w:style w:type="character" w:customStyle="1" w:styleId="berschrift7Zchn">
+    <w:name w:val="Überschrift 7 Zchn"/>
+    <w:basedOn w:val="Absatz-Standardschriftart"/>
+    <w:link w:val="berschrift7"/>
     <w:uiPriority w:val="9"/>
     <w:semiHidden/>
     <w:rsid w:val="00FE5CBD"/>
@@ -4075,10 +7290,10 @@
       <w:color w:val="1F3763" w:themeColor="accent1" w:themeShade="7F"/>
     </w:rPr>
   </w:style>
-  <w:style w:type="character" w:customStyle="1" w:styleId="Heading8Char">
-    <w:name w:val="Heading 8 Char"/>
-    <w:basedOn w:val="DefaultParagraphFont"/>
-    <w:link w:val="Heading8"/>
+  <w:style w:type="character" w:customStyle="1" w:styleId="berschrift8Zchn">
+    <w:name w:val="Überschrift 8 Zchn"/>
+    <w:basedOn w:val="Absatz-Standardschriftart"/>
+    <w:link w:val="berschrift8"/>
     <w:uiPriority w:val="9"/>
     <w:semiHidden/>
     <w:rsid w:val="00FE5CBD"/>
@@ -4089,10 +7304,10 @@
       <w:szCs w:val="21"/>
     </w:rPr>
   </w:style>
-  <w:style w:type="character" w:customStyle="1" w:styleId="Heading9Char">
-    <w:name w:val="Heading 9 Char"/>
-    <w:basedOn w:val="DefaultParagraphFont"/>
-    <w:link w:val="Heading9"/>
+  <w:style w:type="character" w:customStyle="1" w:styleId="berschrift9Zchn">
+    <w:name w:val="Überschrift 9 Zchn"/>
+    <w:basedOn w:val="Absatz-Standardschriftart"/>
+    <w:link w:val="berschrift9"/>
     <w:uiPriority w:val="9"/>
     <w:semiHidden/>
     <w:rsid w:val="00FE5CBD"/>
@@ -4105,10 +7320,10 @@
       <w:szCs w:val="21"/>
     </w:rPr>
   </w:style>
-  <w:style w:type="paragraph" w:styleId="BalloonText">
+  <w:style w:type="paragraph" w:styleId="Sprechblasentext">
     <w:name w:val="Balloon Text"/>
-    <w:basedOn w:val="Normal"/>
-    <w:link w:val="BalloonTextChar"/>
+    <w:basedOn w:val="Standard"/>
+    <w:link w:val="SprechblasentextZchn"/>
     <w:uiPriority w:val="99"/>
     <w:semiHidden/>
     <w:unhideWhenUsed/>
@@ -4122,10 +7337,10 @@
       <w:szCs w:val="18"/>
     </w:rPr>
   </w:style>
-  <w:style w:type="character" w:customStyle="1" w:styleId="BalloonTextChar">
-    <w:name w:val="Balloon Text Char"/>
-    <w:basedOn w:val="DefaultParagraphFont"/>
-    <w:link w:val="BalloonText"/>
+  <w:style w:type="character" w:customStyle="1" w:styleId="SprechblasentextZchn">
+    <w:name w:val="Sprechblasentext Zchn"/>
+    <w:basedOn w:val="Absatz-Standardschriftart"/>
+    <w:link w:val="Sprechblasentext"/>
     <w:uiPriority w:val="99"/>
     <w:semiHidden/>
     <w:rsid w:val="00FE5CBD"/>
@@ -4135,10 +7350,10 @@
       <w:szCs w:val="18"/>
     </w:rPr>
   </w:style>
-  <w:style w:type="paragraph" w:styleId="TOC2">
+  <w:style w:type="paragraph" w:styleId="Verzeichnis2">
     <w:name w:val="toc 2"/>
-    <w:basedOn w:val="Normal"/>
-    <w:next w:val="Normal"/>
+    <w:basedOn w:val="Standard"/>
+    <w:next w:val="Standard"/>
     <w:autoRedefine/>
     <w:uiPriority w:val="39"/>
     <w:unhideWhenUsed/>
@@ -4451,7 +7666,7 @@
 </file>
 
 <file path=customXml/itemProps1.xml><?xml version="1.0" encoding="utf-8"?>
-<ds:datastoreItem xmlns:ds="http://schemas.openxmlformats.org/officeDocument/2006/customXml" ds:itemID="{94924132-AC15-4946-8210-B3F9265DD12A}">
+<ds:datastoreItem xmlns:ds="http://schemas.openxmlformats.org/officeDocument/2006/customXml" ds:itemID="{CE8ED785-27FF-4882-95BD-A2B9646D1808}">
   <ds:schemaRefs>
     <ds:schemaRef ds:uri="http://schemas.openxmlformats.org/officeDocument/2006/bibliography"/>
   </ds:schemaRefs>

</xml_diff>

<commit_message>
Added Section Systemabgrenzung and updated Stakeholder
</commit_message>
<xml_diff>
--- a/doc/ProjektMgmt/Anforderungsspezifikation.docx
+++ b/doc/ProjektMgmt/Anforderungsspezifikation.docx
@@ -36,7 +36,7 @@
           </w:tcPr>
           <w:p>
             <w:pPr>
-              <w:pStyle w:val="Titel"/>
+              <w:pStyle w:val="Title"/>
             </w:pPr>
             <w:r>
               <w:rPr>
@@ -277,7 +277,7 @@
           </w:tcPr>
           <w:p>
             <w:pPr>
-              <w:pStyle w:val="Fuzeile"/>
+              <w:pStyle w:val="Footer"/>
               <w:rPr>
                 <w:b/>
                 <w:color w:val="697D91"/>
@@ -311,7 +311,7 @@
           </w:p>
           <w:p>
             <w:pPr>
-              <w:pStyle w:val="Fuzeile"/>
+              <w:pStyle w:val="Footer"/>
               <w:rPr>
                 <w:color w:val="697D91"/>
                 <w:sz w:val="19"/>
@@ -365,21 +365,23 @@
         <w:p>
           <w:pPr>
             <w:rPr>
-              <w:rStyle w:val="berschrift1Zchn"/>
+              <w:rStyle w:val="Heading1Char"/>
               <w:b w:val="0"/>
             </w:rPr>
           </w:pPr>
           <w:r>
             <w:rPr>
-              <w:rStyle w:val="berschrift1Zchn"/>
+              <w:rStyle w:val="Heading1Char"/>
               <w:b w:val="0"/>
             </w:rPr>
             <w:t>Inhaltsverzeichnis</w:t>
           </w:r>
         </w:p>
+        <w:bookmarkStart w:id="1" w:name="_GoBack"/>
+        <w:bookmarkEnd w:id="1"/>
         <w:p>
           <w:pPr>
-            <w:pStyle w:val="Verzeichnis1"/>
+            <w:pStyle w:val="TOC1"/>
             <w:tabs>
               <w:tab w:val="left" w:pos="440"/>
               <w:tab w:val="right" w:leader="dot" w:pos="9062"/>
@@ -399,7 +401,7 @@
           <w:r>
             <w:fldChar w:fldCharType="separate"/>
           </w:r>
-          <w:hyperlink w:anchor="_Toc525913715" w:history="1">
+          <w:hyperlink w:anchor="_Toc526672564" w:history="1">
             <w:r>
               <w:rPr>
                 <w:rStyle w:val="Hyperlink"/>
@@ -418,9 +420,10 @@
             <w:r>
               <w:rPr>
                 <w:rStyle w:val="Hyperlink"/>
-                <w:noProof/>
-              </w:rPr>
-              <w:t>Zweck des Dokuments</w:t>
+                <w:rFonts w:cstheme="minorHAnsi"/>
+                <w:noProof/>
+              </w:rPr>
+              <w:t>Versionskontrolle</w:t>
             </w:r>
             <w:r>
               <w:rPr>
@@ -441,7 +444,7 @@
                 <w:noProof/>
                 <w:webHidden/>
               </w:rPr>
-              <w:instrText xml:space="preserve"> PAGEREF _Toc525913715 \h </w:instrText>
+              <w:instrText xml:space="preserve"> PAGEREF _Toc526672564 \h </w:instrText>
             </w:r>
             <w:r>
               <w:rPr>
@@ -474,7 +477,7 @@
         </w:p>
         <w:p>
           <w:pPr>
-            <w:pStyle w:val="Verzeichnis1"/>
+            <w:pStyle w:val="TOC1"/>
             <w:tabs>
               <w:tab w:val="left" w:pos="440"/>
               <w:tab w:val="right" w:leader="dot" w:pos="9062"/>
@@ -485,7 +488,7 @@
               <w:lang w:eastAsia="de-CH"/>
             </w:rPr>
           </w:pPr>
-          <w:hyperlink w:anchor="_Toc525913716" w:history="1">
+          <w:hyperlink w:anchor="_Toc526672565" w:history="1">
             <w:r>
               <w:rPr>
                 <w:rStyle w:val="Hyperlink"/>
@@ -506,7 +509,7 @@
                 <w:rStyle w:val="Hyperlink"/>
                 <w:noProof/>
               </w:rPr>
-              <w:t>Vision</w:t>
+              <w:t>Zweck des Dokuments</w:t>
             </w:r>
             <w:r>
               <w:rPr>
@@ -527,7 +530,7 @@
                 <w:noProof/>
                 <w:webHidden/>
               </w:rPr>
-              <w:instrText xml:space="preserve"> PAGEREF _Toc525913716 \h </w:instrText>
+              <w:instrText xml:space="preserve"> PAGEREF _Toc526672565 \h </w:instrText>
             </w:r>
             <w:r>
               <w:rPr>
@@ -560,7 +563,7 @@
         </w:p>
         <w:p>
           <w:pPr>
-            <w:pStyle w:val="Verzeichnis1"/>
+            <w:pStyle w:val="TOC1"/>
             <w:tabs>
               <w:tab w:val="left" w:pos="440"/>
               <w:tab w:val="right" w:leader="dot" w:pos="9062"/>
@@ -571,7 +574,7 @@
               <w:lang w:eastAsia="de-CH"/>
             </w:rPr>
           </w:pPr>
-          <w:hyperlink w:anchor="_Toc525913717" w:history="1">
+          <w:hyperlink w:anchor="_Toc526672566" w:history="1">
             <w:r>
               <w:rPr>
                 <w:rStyle w:val="Hyperlink"/>
@@ -592,7 +595,7 @@
                 <w:rStyle w:val="Hyperlink"/>
                 <w:noProof/>
               </w:rPr>
-              <w:t>Stakeholder</w:t>
+              <w:t>Vision</w:t>
             </w:r>
             <w:r>
               <w:rPr>
@@ -613,7 +616,7 @@
                 <w:noProof/>
                 <w:webHidden/>
               </w:rPr>
-              <w:instrText xml:space="preserve"> PAGEREF _Toc525913717 \h </w:instrText>
+              <w:instrText xml:space="preserve"> PAGEREF _Toc526672566 \h </w:instrText>
             </w:r>
             <w:r>
               <w:rPr>
@@ -646,7 +649,7 @@
         </w:p>
         <w:p>
           <w:pPr>
-            <w:pStyle w:val="Verzeichnis1"/>
+            <w:pStyle w:val="TOC1"/>
             <w:tabs>
               <w:tab w:val="left" w:pos="440"/>
               <w:tab w:val="right" w:leader="dot" w:pos="9062"/>
@@ -657,7 +660,7 @@
               <w:lang w:eastAsia="de-CH"/>
             </w:rPr>
           </w:pPr>
-          <w:hyperlink w:anchor="_Toc525913718" w:history="1">
+          <w:hyperlink w:anchor="_Toc526672567" w:history="1">
             <w:r>
               <w:rPr>
                 <w:rStyle w:val="Hyperlink"/>
@@ -678,7 +681,7 @@
                 <w:rStyle w:val="Hyperlink"/>
                 <w:noProof/>
               </w:rPr>
-              <w:t>Projektziele</w:t>
+              <w:t>Stakeholder</w:t>
             </w:r>
             <w:r>
               <w:rPr>
@@ -699,7 +702,7 @@
                 <w:noProof/>
                 <w:webHidden/>
               </w:rPr>
-              <w:instrText xml:space="preserve"> PAGEREF _Toc525913718 \h </w:instrText>
+              <w:instrText xml:space="preserve"> PAGEREF _Toc526672567 \h </w:instrText>
             </w:r>
             <w:r>
               <w:rPr>
@@ -732,7 +735,93 @@
         </w:p>
         <w:p>
           <w:pPr>
-            <w:pStyle w:val="Verzeichnis2"/>
+            <w:pStyle w:val="TOC1"/>
+            <w:tabs>
+              <w:tab w:val="left" w:pos="440"/>
+              <w:tab w:val="right" w:leader="dot" w:pos="9062"/>
+            </w:tabs>
+            <w:rPr>
+              <w:rFonts w:eastAsiaTheme="minorEastAsia"/>
+              <w:noProof/>
+              <w:lang w:eastAsia="de-CH"/>
+            </w:rPr>
+          </w:pPr>
+          <w:hyperlink w:anchor="_Toc526672568" w:history="1">
+            <w:r>
+              <w:rPr>
+                <w:rStyle w:val="Hyperlink"/>
+                <w:noProof/>
+              </w:rPr>
+              <w:t>5</w:t>
+            </w:r>
+            <w:r>
+              <w:rPr>
+                <w:rFonts w:eastAsiaTheme="minorEastAsia"/>
+                <w:noProof/>
+                <w:lang w:eastAsia="de-CH"/>
+              </w:rPr>
+              <w:tab/>
+            </w:r>
+            <w:r>
+              <w:rPr>
+                <w:rStyle w:val="Hyperlink"/>
+                <w:noProof/>
+              </w:rPr>
+              <w:t>Projektziele</w:t>
+            </w:r>
+            <w:r>
+              <w:rPr>
+                <w:noProof/>
+                <w:webHidden/>
+              </w:rPr>
+              <w:tab/>
+            </w:r>
+            <w:r>
+              <w:rPr>
+                <w:noProof/>
+                <w:webHidden/>
+              </w:rPr>
+              <w:fldChar w:fldCharType="begin"/>
+            </w:r>
+            <w:r>
+              <w:rPr>
+                <w:noProof/>
+                <w:webHidden/>
+              </w:rPr>
+              <w:instrText xml:space="preserve"> PAGEREF _Toc526672568 \h </w:instrText>
+            </w:r>
+            <w:r>
+              <w:rPr>
+                <w:noProof/>
+                <w:webHidden/>
+              </w:rPr>
+            </w:r>
+            <w:r>
+              <w:rPr>
+                <w:noProof/>
+                <w:webHidden/>
+              </w:rPr>
+              <w:fldChar w:fldCharType="separate"/>
+            </w:r>
+            <w:r>
+              <w:rPr>
+                <w:noProof/>
+                <w:webHidden/>
+              </w:rPr>
+              <w:t>2</w:t>
+            </w:r>
+            <w:r>
+              <w:rPr>
+                <w:noProof/>
+                <w:webHidden/>
+              </w:rPr>
+              <w:fldChar w:fldCharType="end"/>
+            </w:r>
+          </w:hyperlink>
+        </w:p>
+        <w:p>
+          <w:pPr>
+            <w:pStyle w:val="TOC2"/>
             <w:tabs>
               <w:tab w:val="left" w:pos="880"/>
               <w:tab w:val="right" w:leader="dot" w:pos="9062"/>
@@ -743,13 +832,13 @@
               <w:lang w:eastAsia="de-CH"/>
             </w:rPr>
           </w:pPr>
-          <w:hyperlink w:anchor="_Toc525913719" w:history="1">
+          <w:hyperlink w:anchor="_Toc526672569" w:history="1">
             <w:r>
               <w:rPr>
                 <w:rStyle w:val="Hyperlink"/>
                 <w:noProof/>
               </w:rPr>
-              <w:t>4.1</w:t>
+              <w:t>5.1</w:t>
             </w:r>
             <w:r>
               <w:rPr>
@@ -785,7 +874,7 @@
                 <w:noProof/>
                 <w:webHidden/>
               </w:rPr>
-              <w:instrText xml:space="preserve"> PAGEREF _Toc525913719 \h </w:instrText>
+              <w:instrText xml:space="preserve"> PAGEREF _Toc526672569 \h </w:instrText>
             </w:r>
             <w:r>
               <w:rPr>
@@ -818,7 +907,7 @@
         </w:p>
         <w:p>
           <w:pPr>
-            <w:pStyle w:val="Verzeichnis2"/>
+            <w:pStyle w:val="TOC2"/>
             <w:tabs>
               <w:tab w:val="left" w:pos="880"/>
               <w:tab w:val="right" w:leader="dot" w:pos="9062"/>
@@ -829,13 +918,13 @@
               <w:lang w:eastAsia="de-CH"/>
             </w:rPr>
           </w:pPr>
-          <w:hyperlink w:anchor="_Toc525913720" w:history="1">
+          <w:hyperlink w:anchor="_Toc526672570" w:history="1">
             <w:r>
               <w:rPr>
                 <w:rStyle w:val="Hyperlink"/>
                 <w:noProof/>
               </w:rPr>
-              <w:t>4.2</w:t>
+              <w:t>5.2</w:t>
             </w:r>
             <w:r>
               <w:rPr>
@@ -871,7 +960,7 @@
                 <w:noProof/>
                 <w:webHidden/>
               </w:rPr>
-              <w:instrText xml:space="preserve"> PAGEREF _Toc525913720 \h </w:instrText>
+              <w:instrText xml:space="preserve"> PAGEREF _Toc526672570 \h </w:instrText>
             </w:r>
             <w:r>
               <w:rPr>
@@ -904,7 +993,7 @@
         </w:p>
         <w:p>
           <w:pPr>
-            <w:pStyle w:val="Verzeichnis2"/>
+            <w:pStyle w:val="TOC2"/>
             <w:tabs>
               <w:tab w:val="left" w:pos="880"/>
               <w:tab w:val="right" w:leader="dot" w:pos="9062"/>
@@ -915,13 +1004,13 @@
               <w:lang w:eastAsia="de-CH"/>
             </w:rPr>
           </w:pPr>
-          <w:hyperlink w:anchor="_Toc525913721" w:history="1">
+          <w:hyperlink w:anchor="_Toc526672571" w:history="1">
             <w:r>
               <w:rPr>
                 <w:rStyle w:val="Hyperlink"/>
                 <w:noProof/>
               </w:rPr>
-              <w:t>4.3</w:t>
+              <w:t>5.3</w:t>
             </w:r>
             <w:r>
               <w:rPr>
@@ -936,7 +1025,7 @@
                 <w:rStyle w:val="Hyperlink"/>
                 <w:noProof/>
               </w:rPr>
-              <w:t>Application Owner</w:t>
+              <w:t>Systemadministrator</w:t>
             </w:r>
             <w:r>
               <w:rPr>
@@ -957,7 +1046,7 @@
                 <w:noProof/>
                 <w:webHidden/>
               </w:rPr>
-              <w:instrText xml:space="preserve"> PAGEREF _Toc525913721 \h </w:instrText>
+              <w:instrText xml:space="preserve"> PAGEREF _Toc526672571 \h </w:instrText>
             </w:r>
             <w:r>
               <w:rPr>
@@ -977,7 +1066,7 @@
                 <w:noProof/>
                 <w:webHidden/>
               </w:rPr>
-              <w:t>2</w:t>
+              <w:t>3</w:t>
             </w:r>
             <w:r>
               <w:rPr>
@@ -990,7 +1079,7 @@
         </w:p>
         <w:p>
           <w:pPr>
-            <w:pStyle w:val="Verzeichnis2"/>
+            <w:pStyle w:val="TOC2"/>
             <w:tabs>
               <w:tab w:val="left" w:pos="880"/>
               <w:tab w:val="right" w:leader="dot" w:pos="9062"/>
@@ -1001,13 +1090,13 @@
               <w:lang w:eastAsia="de-CH"/>
             </w:rPr>
           </w:pPr>
-          <w:hyperlink w:anchor="_Toc525913722" w:history="1">
+          <w:hyperlink w:anchor="_Toc526672572" w:history="1">
             <w:r>
               <w:rPr>
                 <w:rStyle w:val="Hyperlink"/>
                 <w:noProof/>
               </w:rPr>
-              <w:t>4.4</w:t>
+              <w:t>5.4</w:t>
             </w:r>
             <w:r>
               <w:rPr>
@@ -1022,7 +1111,7 @@
                 <w:rStyle w:val="Hyperlink"/>
                 <w:noProof/>
               </w:rPr>
-              <w:t>Autorisierungsstelle</w:t>
+              <w:t>Application Owner</w:t>
             </w:r>
             <w:r>
               <w:rPr>
@@ -1043,7 +1132,7 @@
                 <w:noProof/>
                 <w:webHidden/>
               </w:rPr>
-              <w:instrText xml:space="preserve"> PAGEREF _Toc525913722 \h </w:instrText>
+              <w:instrText xml:space="preserve"> PAGEREF _Toc526672572 \h </w:instrText>
             </w:r>
             <w:r>
               <w:rPr>
@@ -1076,7 +1165,7 @@
         </w:p>
         <w:p>
           <w:pPr>
-            <w:pStyle w:val="Verzeichnis2"/>
+            <w:pStyle w:val="TOC2"/>
             <w:tabs>
               <w:tab w:val="left" w:pos="880"/>
               <w:tab w:val="right" w:leader="dot" w:pos="9062"/>
@@ -1087,13 +1176,13 @@
               <w:lang w:eastAsia="de-CH"/>
             </w:rPr>
           </w:pPr>
-          <w:hyperlink w:anchor="_Toc525913723" w:history="1">
+          <w:hyperlink w:anchor="_Toc526672573" w:history="1">
             <w:r>
               <w:rPr>
                 <w:rStyle w:val="Hyperlink"/>
                 <w:noProof/>
               </w:rPr>
-              <w:t>4.5</w:t>
+              <w:t>5.5</w:t>
             </w:r>
             <w:r>
               <w:rPr>
@@ -1108,7 +1197,7 @@
                 <w:rStyle w:val="Hyperlink"/>
                 <w:noProof/>
               </w:rPr>
-              <w:t>Auftraggeber</w:t>
+              <w:t>Autorisierungsstelle</w:t>
             </w:r>
             <w:r>
               <w:rPr>
@@ -1129,7 +1218,7 @@
                 <w:noProof/>
                 <w:webHidden/>
               </w:rPr>
-              <w:instrText xml:space="preserve"> PAGEREF _Toc525913723 \h </w:instrText>
+              <w:instrText xml:space="preserve"> PAGEREF _Toc526672573 \h </w:instrText>
             </w:r>
             <w:r>
               <w:rPr>
@@ -1162,7 +1251,265 @@
         </w:p>
         <w:p>
           <w:pPr>
-            <w:pStyle w:val="Verzeichnis1"/>
+            <w:pStyle w:val="TOC2"/>
+            <w:tabs>
+              <w:tab w:val="left" w:pos="880"/>
+              <w:tab w:val="right" w:leader="dot" w:pos="9062"/>
+            </w:tabs>
+            <w:rPr>
+              <w:rFonts w:eastAsiaTheme="minorEastAsia"/>
+              <w:noProof/>
+              <w:lang w:eastAsia="de-CH"/>
+            </w:rPr>
+          </w:pPr>
+          <w:hyperlink w:anchor="_Toc526672574" w:history="1">
+            <w:r>
+              <w:rPr>
+                <w:rStyle w:val="Hyperlink"/>
+                <w:noProof/>
+              </w:rPr>
+              <w:t>5.6</w:t>
+            </w:r>
+            <w:r>
+              <w:rPr>
+                <w:rFonts w:eastAsiaTheme="minorEastAsia"/>
+                <w:noProof/>
+                <w:lang w:eastAsia="de-CH"/>
+              </w:rPr>
+              <w:tab/>
+            </w:r>
+            <w:r>
+              <w:rPr>
+                <w:rStyle w:val="Hyperlink"/>
+                <w:noProof/>
+              </w:rPr>
+              <w:t>Abteilungsleitung</w:t>
+            </w:r>
+            <w:r>
+              <w:rPr>
+                <w:noProof/>
+                <w:webHidden/>
+              </w:rPr>
+              <w:tab/>
+            </w:r>
+            <w:r>
+              <w:rPr>
+                <w:noProof/>
+                <w:webHidden/>
+              </w:rPr>
+              <w:fldChar w:fldCharType="begin"/>
+            </w:r>
+            <w:r>
+              <w:rPr>
+                <w:noProof/>
+                <w:webHidden/>
+              </w:rPr>
+              <w:instrText xml:space="preserve"> PAGEREF _Toc526672574 \h </w:instrText>
+            </w:r>
+            <w:r>
+              <w:rPr>
+                <w:noProof/>
+                <w:webHidden/>
+              </w:rPr>
+            </w:r>
+            <w:r>
+              <w:rPr>
+                <w:noProof/>
+                <w:webHidden/>
+              </w:rPr>
+              <w:fldChar w:fldCharType="separate"/>
+            </w:r>
+            <w:r>
+              <w:rPr>
+                <w:noProof/>
+                <w:webHidden/>
+              </w:rPr>
+              <w:t>3</w:t>
+            </w:r>
+            <w:r>
+              <w:rPr>
+                <w:noProof/>
+                <w:webHidden/>
+              </w:rPr>
+              <w:fldChar w:fldCharType="end"/>
+            </w:r>
+          </w:hyperlink>
+        </w:p>
+        <w:p>
+          <w:pPr>
+            <w:pStyle w:val="TOC2"/>
+            <w:tabs>
+              <w:tab w:val="left" w:pos="880"/>
+              <w:tab w:val="right" w:leader="dot" w:pos="9062"/>
+            </w:tabs>
+            <w:rPr>
+              <w:rFonts w:eastAsiaTheme="minorEastAsia"/>
+              <w:noProof/>
+              <w:lang w:eastAsia="de-CH"/>
+            </w:rPr>
+          </w:pPr>
+          <w:hyperlink w:anchor="_Toc526672575" w:history="1">
+            <w:r>
+              <w:rPr>
+                <w:rStyle w:val="Hyperlink"/>
+                <w:noProof/>
+              </w:rPr>
+              <w:t>5.7</w:t>
+            </w:r>
+            <w:r>
+              <w:rPr>
+                <w:rFonts w:eastAsiaTheme="minorEastAsia"/>
+                <w:noProof/>
+                <w:lang w:eastAsia="de-CH"/>
+              </w:rPr>
+              <w:tab/>
+            </w:r>
+            <w:r>
+              <w:rPr>
+                <w:rStyle w:val="Hyperlink"/>
+                <w:noProof/>
+              </w:rPr>
+              <w:t>Auftraggeber</w:t>
+            </w:r>
+            <w:r>
+              <w:rPr>
+                <w:noProof/>
+                <w:webHidden/>
+              </w:rPr>
+              <w:tab/>
+            </w:r>
+            <w:r>
+              <w:rPr>
+                <w:noProof/>
+                <w:webHidden/>
+              </w:rPr>
+              <w:fldChar w:fldCharType="begin"/>
+            </w:r>
+            <w:r>
+              <w:rPr>
+                <w:noProof/>
+                <w:webHidden/>
+              </w:rPr>
+              <w:instrText xml:space="preserve"> PAGEREF _Toc526672575 \h </w:instrText>
+            </w:r>
+            <w:r>
+              <w:rPr>
+                <w:noProof/>
+                <w:webHidden/>
+              </w:rPr>
+            </w:r>
+            <w:r>
+              <w:rPr>
+                <w:noProof/>
+                <w:webHidden/>
+              </w:rPr>
+              <w:fldChar w:fldCharType="separate"/>
+            </w:r>
+            <w:r>
+              <w:rPr>
+                <w:noProof/>
+                <w:webHidden/>
+              </w:rPr>
+              <w:t>3</w:t>
+            </w:r>
+            <w:r>
+              <w:rPr>
+                <w:noProof/>
+                <w:webHidden/>
+              </w:rPr>
+              <w:fldChar w:fldCharType="end"/>
+            </w:r>
+          </w:hyperlink>
+        </w:p>
+        <w:p>
+          <w:pPr>
+            <w:pStyle w:val="TOC2"/>
+            <w:tabs>
+              <w:tab w:val="left" w:pos="880"/>
+              <w:tab w:val="right" w:leader="dot" w:pos="9062"/>
+            </w:tabs>
+            <w:rPr>
+              <w:rFonts w:eastAsiaTheme="minorEastAsia"/>
+              <w:noProof/>
+              <w:lang w:eastAsia="de-CH"/>
+            </w:rPr>
+          </w:pPr>
+          <w:hyperlink w:anchor="_Toc526672576" w:history="1">
+            <w:r>
+              <w:rPr>
+                <w:rStyle w:val="Hyperlink"/>
+                <w:noProof/>
+              </w:rPr>
+              <w:t>5.8</w:t>
+            </w:r>
+            <w:r>
+              <w:rPr>
+                <w:rFonts w:eastAsiaTheme="minorEastAsia"/>
+                <w:noProof/>
+                <w:lang w:eastAsia="de-CH"/>
+              </w:rPr>
+              <w:tab/>
+            </w:r>
+            <w:r>
+              <w:rPr>
+                <w:rStyle w:val="Hyperlink"/>
+                <w:noProof/>
+              </w:rPr>
+              <w:t>Projektteam</w:t>
+            </w:r>
+            <w:r>
+              <w:rPr>
+                <w:noProof/>
+                <w:webHidden/>
+              </w:rPr>
+              <w:tab/>
+            </w:r>
+            <w:r>
+              <w:rPr>
+                <w:noProof/>
+                <w:webHidden/>
+              </w:rPr>
+              <w:fldChar w:fldCharType="begin"/>
+            </w:r>
+            <w:r>
+              <w:rPr>
+                <w:noProof/>
+                <w:webHidden/>
+              </w:rPr>
+              <w:instrText xml:space="preserve"> PAGEREF _Toc526672576 \h </w:instrText>
+            </w:r>
+            <w:r>
+              <w:rPr>
+                <w:noProof/>
+                <w:webHidden/>
+              </w:rPr>
+            </w:r>
+            <w:r>
+              <w:rPr>
+                <w:noProof/>
+                <w:webHidden/>
+              </w:rPr>
+              <w:fldChar w:fldCharType="separate"/>
+            </w:r>
+            <w:r>
+              <w:rPr>
+                <w:noProof/>
+                <w:webHidden/>
+              </w:rPr>
+              <w:t>3</w:t>
+            </w:r>
+            <w:r>
+              <w:rPr>
+                <w:noProof/>
+                <w:webHidden/>
+              </w:rPr>
+              <w:fldChar w:fldCharType="end"/>
+            </w:r>
+          </w:hyperlink>
+        </w:p>
+        <w:p>
+          <w:pPr>
+            <w:pStyle w:val="TOC1"/>
             <w:tabs>
               <w:tab w:val="left" w:pos="440"/>
               <w:tab w:val="right" w:leader="dot" w:pos="9062"/>
@@ -1173,13 +1520,13 @@
               <w:lang w:eastAsia="de-CH"/>
             </w:rPr>
           </w:pPr>
-          <w:hyperlink w:anchor="_Toc525913724" w:history="1">
+          <w:hyperlink w:anchor="_Toc526672577" w:history="1">
             <w:r>
               <w:rPr>
                 <w:rStyle w:val="Hyperlink"/>
                 <w:noProof/>
               </w:rPr>
-              <w:t>5</w:t>
+              <w:t>6</w:t>
             </w:r>
             <w:r>
               <w:rPr>
@@ -1192,10 +1539,9 @@
             <w:r>
               <w:rPr>
                 <w:rStyle w:val="Hyperlink"/>
-                <w:rFonts w:cstheme="minorHAnsi"/>
-                <w:noProof/>
-              </w:rPr>
-              <w:t>Versionskontrolle</w:t>
+                <w:noProof/>
+              </w:rPr>
+              <w:t>Systemabgrenzung</w:t>
             </w:r>
             <w:r>
               <w:rPr>
@@ -1216,7 +1562,7 @@
                 <w:noProof/>
                 <w:webHidden/>
               </w:rPr>
-              <w:instrText xml:space="preserve"> PAGEREF _Toc525913724 \h </w:instrText>
+              <w:instrText xml:space="preserve"> PAGEREF _Toc526672577 \h </w:instrText>
             </w:r>
             <w:r>
               <w:rPr>
@@ -1237,6 +1583,1210 @@
                 <w:webHidden/>
               </w:rPr>
               <w:t>4</w:t>
+            </w:r>
+            <w:r>
+              <w:rPr>
+                <w:noProof/>
+                <w:webHidden/>
+              </w:rPr>
+              <w:fldChar w:fldCharType="end"/>
+            </w:r>
+          </w:hyperlink>
+        </w:p>
+        <w:p>
+          <w:pPr>
+            <w:pStyle w:val="TOC2"/>
+            <w:tabs>
+              <w:tab w:val="left" w:pos="880"/>
+              <w:tab w:val="right" w:leader="dot" w:pos="9062"/>
+            </w:tabs>
+            <w:rPr>
+              <w:rFonts w:eastAsiaTheme="minorEastAsia"/>
+              <w:noProof/>
+              <w:lang w:eastAsia="de-CH"/>
+            </w:rPr>
+          </w:pPr>
+          <w:hyperlink w:anchor="_Toc526672578" w:history="1">
+            <w:r>
+              <w:rPr>
+                <w:rStyle w:val="Hyperlink"/>
+                <w:noProof/>
+              </w:rPr>
+              <w:t>6.1</w:t>
+            </w:r>
+            <w:r>
+              <w:rPr>
+                <w:rFonts w:eastAsiaTheme="minorEastAsia"/>
+                <w:noProof/>
+                <w:lang w:eastAsia="de-CH"/>
+              </w:rPr>
+              <w:tab/>
+            </w:r>
+            <w:r>
+              <w:rPr>
+                <w:rStyle w:val="Hyperlink"/>
+                <w:noProof/>
+              </w:rPr>
+              <w:t>Prozessumfeld</w:t>
+            </w:r>
+            <w:r>
+              <w:rPr>
+                <w:noProof/>
+                <w:webHidden/>
+              </w:rPr>
+              <w:tab/>
+            </w:r>
+            <w:r>
+              <w:rPr>
+                <w:noProof/>
+                <w:webHidden/>
+              </w:rPr>
+              <w:fldChar w:fldCharType="begin"/>
+            </w:r>
+            <w:r>
+              <w:rPr>
+                <w:noProof/>
+                <w:webHidden/>
+              </w:rPr>
+              <w:instrText xml:space="preserve"> PAGEREF _Toc526672578 \h </w:instrText>
+            </w:r>
+            <w:r>
+              <w:rPr>
+                <w:noProof/>
+                <w:webHidden/>
+              </w:rPr>
+            </w:r>
+            <w:r>
+              <w:rPr>
+                <w:noProof/>
+                <w:webHidden/>
+              </w:rPr>
+              <w:fldChar w:fldCharType="separate"/>
+            </w:r>
+            <w:r>
+              <w:rPr>
+                <w:noProof/>
+                <w:webHidden/>
+              </w:rPr>
+              <w:t>4</w:t>
+            </w:r>
+            <w:r>
+              <w:rPr>
+                <w:noProof/>
+                <w:webHidden/>
+              </w:rPr>
+              <w:fldChar w:fldCharType="end"/>
+            </w:r>
+          </w:hyperlink>
+        </w:p>
+        <w:p>
+          <w:pPr>
+            <w:pStyle w:val="TOC2"/>
+            <w:tabs>
+              <w:tab w:val="left" w:pos="880"/>
+              <w:tab w:val="right" w:leader="dot" w:pos="9062"/>
+            </w:tabs>
+            <w:rPr>
+              <w:rFonts w:eastAsiaTheme="minorEastAsia"/>
+              <w:noProof/>
+              <w:lang w:eastAsia="de-CH"/>
+            </w:rPr>
+          </w:pPr>
+          <w:hyperlink w:anchor="_Toc526672579" w:history="1">
+            <w:r>
+              <w:rPr>
+                <w:rStyle w:val="Hyperlink"/>
+                <w:noProof/>
+              </w:rPr>
+              <w:t>6.2</w:t>
+            </w:r>
+            <w:r>
+              <w:rPr>
+                <w:rFonts w:eastAsiaTheme="minorEastAsia"/>
+                <w:noProof/>
+                <w:lang w:eastAsia="de-CH"/>
+              </w:rPr>
+              <w:tab/>
+            </w:r>
+            <w:r>
+              <w:rPr>
+                <w:rStyle w:val="Hyperlink"/>
+                <w:noProof/>
+              </w:rPr>
+              <w:t>Systemumfeld</w:t>
+            </w:r>
+            <w:r>
+              <w:rPr>
+                <w:noProof/>
+                <w:webHidden/>
+              </w:rPr>
+              <w:tab/>
+            </w:r>
+            <w:r>
+              <w:rPr>
+                <w:noProof/>
+                <w:webHidden/>
+              </w:rPr>
+              <w:fldChar w:fldCharType="begin"/>
+            </w:r>
+            <w:r>
+              <w:rPr>
+                <w:noProof/>
+                <w:webHidden/>
+              </w:rPr>
+              <w:instrText xml:space="preserve"> PAGEREF _Toc526672579 \h </w:instrText>
+            </w:r>
+            <w:r>
+              <w:rPr>
+                <w:noProof/>
+                <w:webHidden/>
+              </w:rPr>
+            </w:r>
+            <w:r>
+              <w:rPr>
+                <w:noProof/>
+                <w:webHidden/>
+              </w:rPr>
+              <w:fldChar w:fldCharType="separate"/>
+            </w:r>
+            <w:r>
+              <w:rPr>
+                <w:noProof/>
+                <w:webHidden/>
+              </w:rPr>
+              <w:t>4</w:t>
+            </w:r>
+            <w:r>
+              <w:rPr>
+                <w:noProof/>
+                <w:webHidden/>
+              </w:rPr>
+              <w:fldChar w:fldCharType="end"/>
+            </w:r>
+          </w:hyperlink>
+        </w:p>
+        <w:p>
+          <w:pPr>
+            <w:pStyle w:val="TOC1"/>
+            <w:tabs>
+              <w:tab w:val="left" w:pos="440"/>
+              <w:tab w:val="right" w:leader="dot" w:pos="9062"/>
+            </w:tabs>
+            <w:rPr>
+              <w:rFonts w:eastAsiaTheme="minorEastAsia"/>
+              <w:noProof/>
+              <w:lang w:eastAsia="de-CH"/>
+            </w:rPr>
+          </w:pPr>
+          <w:hyperlink w:anchor="_Toc526672580" w:history="1">
+            <w:r>
+              <w:rPr>
+                <w:rStyle w:val="Hyperlink"/>
+                <w:noProof/>
+              </w:rPr>
+              <w:t>7</w:t>
+            </w:r>
+            <w:r>
+              <w:rPr>
+                <w:rFonts w:eastAsiaTheme="minorEastAsia"/>
+                <w:noProof/>
+                <w:lang w:eastAsia="de-CH"/>
+              </w:rPr>
+              <w:tab/>
+            </w:r>
+            <w:r>
+              <w:rPr>
+                <w:rStyle w:val="Hyperlink"/>
+                <w:noProof/>
+              </w:rPr>
+              <w:t>Anforderungen</w:t>
+            </w:r>
+            <w:r>
+              <w:rPr>
+                <w:noProof/>
+                <w:webHidden/>
+              </w:rPr>
+              <w:tab/>
+            </w:r>
+            <w:r>
+              <w:rPr>
+                <w:noProof/>
+                <w:webHidden/>
+              </w:rPr>
+              <w:fldChar w:fldCharType="begin"/>
+            </w:r>
+            <w:r>
+              <w:rPr>
+                <w:noProof/>
+                <w:webHidden/>
+              </w:rPr>
+              <w:instrText xml:space="preserve"> PAGEREF _Toc526672580 \h </w:instrText>
+            </w:r>
+            <w:r>
+              <w:rPr>
+                <w:noProof/>
+                <w:webHidden/>
+              </w:rPr>
+            </w:r>
+            <w:r>
+              <w:rPr>
+                <w:noProof/>
+                <w:webHidden/>
+              </w:rPr>
+              <w:fldChar w:fldCharType="separate"/>
+            </w:r>
+            <w:r>
+              <w:rPr>
+                <w:noProof/>
+                <w:webHidden/>
+              </w:rPr>
+              <w:t>6</w:t>
+            </w:r>
+            <w:r>
+              <w:rPr>
+                <w:noProof/>
+                <w:webHidden/>
+              </w:rPr>
+              <w:fldChar w:fldCharType="end"/>
+            </w:r>
+          </w:hyperlink>
+        </w:p>
+        <w:p>
+          <w:pPr>
+            <w:pStyle w:val="TOC2"/>
+            <w:tabs>
+              <w:tab w:val="left" w:pos="880"/>
+              <w:tab w:val="right" w:leader="dot" w:pos="9062"/>
+            </w:tabs>
+            <w:rPr>
+              <w:rFonts w:eastAsiaTheme="minorEastAsia"/>
+              <w:noProof/>
+              <w:lang w:eastAsia="de-CH"/>
+            </w:rPr>
+          </w:pPr>
+          <w:hyperlink w:anchor="_Toc526672581" w:history="1">
+            <w:r>
+              <w:rPr>
+                <w:rStyle w:val="Hyperlink"/>
+                <w:noProof/>
+              </w:rPr>
+              <w:t>7.1</w:t>
+            </w:r>
+            <w:r>
+              <w:rPr>
+                <w:rFonts w:eastAsiaTheme="minorEastAsia"/>
+                <w:noProof/>
+                <w:lang w:eastAsia="de-CH"/>
+              </w:rPr>
+              <w:tab/>
+            </w:r>
+            <w:r>
+              <w:rPr>
+                <w:rStyle w:val="Hyperlink"/>
+                <w:noProof/>
+              </w:rPr>
+              <w:t>Quellen und Vorgehen</w:t>
+            </w:r>
+            <w:r>
+              <w:rPr>
+                <w:noProof/>
+                <w:webHidden/>
+              </w:rPr>
+              <w:tab/>
+            </w:r>
+            <w:r>
+              <w:rPr>
+                <w:noProof/>
+                <w:webHidden/>
+              </w:rPr>
+              <w:fldChar w:fldCharType="begin"/>
+            </w:r>
+            <w:r>
+              <w:rPr>
+                <w:noProof/>
+                <w:webHidden/>
+              </w:rPr>
+              <w:instrText xml:space="preserve"> PAGEREF _Toc526672581 \h </w:instrText>
+            </w:r>
+            <w:r>
+              <w:rPr>
+                <w:noProof/>
+                <w:webHidden/>
+              </w:rPr>
+            </w:r>
+            <w:r>
+              <w:rPr>
+                <w:noProof/>
+                <w:webHidden/>
+              </w:rPr>
+              <w:fldChar w:fldCharType="separate"/>
+            </w:r>
+            <w:r>
+              <w:rPr>
+                <w:noProof/>
+                <w:webHidden/>
+              </w:rPr>
+              <w:t>6</w:t>
+            </w:r>
+            <w:r>
+              <w:rPr>
+                <w:noProof/>
+                <w:webHidden/>
+              </w:rPr>
+              <w:fldChar w:fldCharType="end"/>
+            </w:r>
+          </w:hyperlink>
+        </w:p>
+        <w:p>
+          <w:pPr>
+            <w:pStyle w:val="TOC2"/>
+            <w:tabs>
+              <w:tab w:val="left" w:pos="880"/>
+              <w:tab w:val="right" w:leader="dot" w:pos="9062"/>
+            </w:tabs>
+            <w:rPr>
+              <w:rFonts w:eastAsiaTheme="minorEastAsia"/>
+              <w:noProof/>
+              <w:lang w:eastAsia="de-CH"/>
+            </w:rPr>
+          </w:pPr>
+          <w:hyperlink w:anchor="_Toc526672582" w:history="1">
+            <w:r>
+              <w:rPr>
+                <w:rStyle w:val="Hyperlink"/>
+                <w:noProof/>
+              </w:rPr>
+              <w:t>7.2</w:t>
+            </w:r>
+            <w:r>
+              <w:rPr>
+                <w:rFonts w:eastAsiaTheme="minorEastAsia"/>
+                <w:noProof/>
+                <w:lang w:eastAsia="de-CH"/>
+              </w:rPr>
+              <w:tab/>
+            </w:r>
+            <w:r>
+              <w:rPr>
+                <w:rStyle w:val="Hyperlink"/>
+                <w:noProof/>
+              </w:rPr>
+              <w:t>Funktionale Anforderungen</w:t>
+            </w:r>
+            <w:r>
+              <w:rPr>
+                <w:noProof/>
+                <w:webHidden/>
+              </w:rPr>
+              <w:tab/>
+            </w:r>
+            <w:r>
+              <w:rPr>
+                <w:noProof/>
+                <w:webHidden/>
+              </w:rPr>
+              <w:fldChar w:fldCharType="begin"/>
+            </w:r>
+            <w:r>
+              <w:rPr>
+                <w:noProof/>
+                <w:webHidden/>
+              </w:rPr>
+              <w:instrText xml:space="preserve"> PAGEREF _Toc526672582 \h </w:instrText>
+            </w:r>
+            <w:r>
+              <w:rPr>
+                <w:noProof/>
+                <w:webHidden/>
+              </w:rPr>
+            </w:r>
+            <w:r>
+              <w:rPr>
+                <w:noProof/>
+                <w:webHidden/>
+              </w:rPr>
+              <w:fldChar w:fldCharType="separate"/>
+            </w:r>
+            <w:r>
+              <w:rPr>
+                <w:noProof/>
+                <w:webHidden/>
+              </w:rPr>
+              <w:t>6</w:t>
+            </w:r>
+            <w:r>
+              <w:rPr>
+                <w:noProof/>
+                <w:webHidden/>
+              </w:rPr>
+              <w:fldChar w:fldCharType="end"/>
+            </w:r>
+          </w:hyperlink>
+        </w:p>
+        <w:p>
+          <w:pPr>
+            <w:pStyle w:val="TOC2"/>
+            <w:tabs>
+              <w:tab w:val="left" w:pos="880"/>
+              <w:tab w:val="right" w:leader="dot" w:pos="9062"/>
+            </w:tabs>
+            <w:rPr>
+              <w:rFonts w:eastAsiaTheme="minorEastAsia"/>
+              <w:noProof/>
+              <w:lang w:eastAsia="de-CH"/>
+            </w:rPr>
+          </w:pPr>
+          <w:hyperlink w:anchor="_Toc526672583" w:history="1">
+            <w:r>
+              <w:rPr>
+                <w:rStyle w:val="Hyperlink"/>
+                <w:noProof/>
+              </w:rPr>
+              <w:t>7.3</w:t>
+            </w:r>
+            <w:r>
+              <w:rPr>
+                <w:rFonts w:eastAsiaTheme="minorEastAsia"/>
+                <w:noProof/>
+                <w:lang w:eastAsia="de-CH"/>
+              </w:rPr>
+              <w:tab/>
+            </w:r>
+            <w:r>
+              <w:rPr>
+                <w:rStyle w:val="Hyperlink"/>
+                <w:noProof/>
+              </w:rPr>
+              <w:t>Qualitätsanforderungen</w:t>
+            </w:r>
+            <w:r>
+              <w:rPr>
+                <w:noProof/>
+                <w:webHidden/>
+              </w:rPr>
+              <w:tab/>
+            </w:r>
+            <w:r>
+              <w:rPr>
+                <w:noProof/>
+                <w:webHidden/>
+              </w:rPr>
+              <w:fldChar w:fldCharType="begin"/>
+            </w:r>
+            <w:r>
+              <w:rPr>
+                <w:noProof/>
+                <w:webHidden/>
+              </w:rPr>
+              <w:instrText xml:space="preserve"> PAGEREF _Toc526672583 \h </w:instrText>
+            </w:r>
+            <w:r>
+              <w:rPr>
+                <w:noProof/>
+                <w:webHidden/>
+              </w:rPr>
+            </w:r>
+            <w:r>
+              <w:rPr>
+                <w:noProof/>
+                <w:webHidden/>
+              </w:rPr>
+              <w:fldChar w:fldCharType="separate"/>
+            </w:r>
+            <w:r>
+              <w:rPr>
+                <w:noProof/>
+                <w:webHidden/>
+              </w:rPr>
+              <w:t>7</w:t>
+            </w:r>
+            <w:r>
+              <w:rPr>
+                <w:noProof/>
+                <w:webHidden/>
+              </w:rPr>
+              <w:fldChar w:fldCharType="end"/>
+            </w:r>
+          </w:hyperlink>
+        </w:p>
+        <w:p>
+          <w:pPr>
+            <w:pStyle w:val="TOC2"/>
+            <w:tabs>
+              <w:tab w:val="left" w:pos="880"/>
+              <w:tab w:val="right" w:leader="dot" w:pos="9062"/>
+            </w:tabs>
+            <w:rPr>
+              <w:rFonts w:eastAsiaTheme="minorEastAsia"/>
+              <w:noProof/>
+              <w:lang w:eastAsia="de-CH"/>
+            </w:rPr>
+          </w:pPr>
+          <w:hyperlink w:anchor="_Toc526672584" w:history="1">
+            <w:r>
+              <w:rPr>
+                <w:rStyle w:val="Hyperlink"/>
+                <w:noProof/>
+              </w:rPr>
+              <w:t>7.4</w:t>
+            </w:r>
+            <w:r>
+              <w:rPr>
+                <w:rFonts w:eastAsiaTheme="minorEastAsia"/>
+                <w:noProof/>
+                <w:lang w:eastAsia="de-CH"/>
+              </w:rPr>
+              <w:tab/>
+            </w:r>
+            <w:r>
+              <w:rPr>
+                <w:rStyle w:val="Hyperlink"/>
+                <w:noProof/>
+              </w:rPr>
+              <w:t>Randbedingungen</w:t>
+            </w:r>
+            <w:r>
+              <w:rPr>
+                <w:noProof/>
+                <w:webHidden/>
+              </w:rPr>
+              <w:tab/>
+            </w:r>
+            <w:r>
+              <w:rPr>
+                <w:noProof/>
+                <w:webHidden/>
+              </w:rPr>
+              <w:fldChar w:fldCharType="begin"/>
+            </w:r>
+            <w:r>
+              <w:rPr>
+                <w:noProof/>
+                <w:webHidden/>
+              </w:rPr>
+              <w:instrText xml:space="preserve"> PAGEREF _Toc526672584 \h </w:instrText>
+            </w:r>
+            <w:r>
+              <w:rPr>
+                <w:noProof/>
+                <w:webHidden/>
+              </w:rPr>
+            </w:r>
+            <w:r>
+              <w:rPr>
+                <w:noProof/>
+                <w:webHidden/>
+              </w:rPr>
+              <w:fldChar w:fldCharType="separate"/>
+            </w:r>
+            <w:r>
+              <w:rPr>
+                <w:noProof/>
+                <w:webHidden/>
+              </w:rPr>
+              <w:t>7</w:t>
+            </w:r>
+            <w:r>
+              <w:rPr>
+                <w:noProof/>
+                <w:webHidden/>
+              </w:rPr>
+              <w:fldChar w:fldCharType="end"/>
+            </w:r>
+          </w:hyperlink>
+        </w:p>
+        <w:p>
+          <w:pPr>
+            <w:pStyle w:val="TOC2"/>
+            <w:tabs>
+              <w:tab w:val="left" w:pos="880"/>
+              <w:tab w:val="right" w:leader="dot" w:pos="9062"/>
+            </w:tabs>
+            <w:rPr>
+              <w:rFonts w:eastAsiaTheme="minorEastAsia"/>
+              <w:noProof/>
+              <w:lang w:eastAsia="de-CH"/>
+            </w:rPr>
+          </w:pPr>
+          <w:hyperlink w:anchor="_Toc526672585" w:history="1">
+            <w:r>
+              <w:rPr>
+                <w:rStyle w:val="Hyperlink"/>
+                <w:noProof/>
+              </w:rPr>
+              <w:t>7.5</w:t>
+            </w:r>
+            <w:r>
+              <w:rPr>
+                <w:rFonts w:eastAsiaTheme="minorEastAsia"/>
+                <w:noProof/>
+                <w:lang w:eastAsia="de-CH"/>
+              </w:rPr>
+              <w:tab/>
+            </w:r>
+            <w:r>
+              <w:rPr>
+                <w:rStyle w:val="Hyperlink"/>
+                <w:noProof/>
+              </w:rPr>
+              <w:t>Datenmodell</w:t>
+            </w:r>
+            <w:r>
+              <w:rPr>
+                <w:noProof/>
+                <w:webHidden/>
+              </w:rPr>
+              <w:tab/>
+            </w:r>
+            <w:r>
+              <w:rPr>
+                <w:noProof/>
+                <w:webHidden/>
+              </w:rPr>
+              <w:fldChar w:fldCharType="begin"/>
+            </w:r>
+            <w:r>
+              <w:rPr>
+                <w:noProof/>
+                <w:webHidden/>
+              </w:rPr>
+              <w:instrText xml:space="preserve"> PAGEREF _Toc526672585 \h </w:instrText>
+            </w:r>
+            <w:r>
+              <w:rPr>
+                <w:noProof/>
+                <w:webHidden/>
+              </w:rPr>
+            </w:r>
+            <w:r>
+              <w:rPr>
+                <w:noProof/>
+                <w:webHidden/>
+              </w:rPr>
+              <w:fldChar w:fldCharType="separate"/>
+            </w:r>
+            <w:r>
+              <w:rPr>
+                <w:noProof/>
+                <w:webHidden/>
+              </w:rPr>
+              <w:t>7</w:t>
+            </w:r>
+            <w:r>
+              <w:rPr>
+                <w:noProof/>
+                <w:webHidden/>
+              </w:rPr>
+              <w:fldChar w:fldCharType="end"/>
+            </w:r>
+          </w:hyperlink>
+        </w:p>
+        <w:p>
+          <w:pPr>
+            <w:pStyle w:val="TOC1"/>
+            <w:tabs>
+              <w:tab w:val="left" w:pos="440"/>
+              <w:tab w:val="right" w:leader="dot" w:pos="9062"/>
+            </w:tabs>
+            <w:rPr>
+              <w:rFonts w:eastAsiaTheme="minorEastAsia"/>
+              <w:noProof/>
+              <w:lang w:eastAsia="de-CH"/>
+            </w:rPr>
+          </w:pPr>
+          <w:hyperlink w:anchor="_Toc526672586" w:history="1">
+            <w:r>
+              <w:rPr>
+                <w:rStyle w:val="Hyperlink"/>
+                <w:noProof/>
+              </w:rPr>
+              <w:t>8</w:t>
+            </w:r>
+            <w:r>
+              <w:rPr>
+                <w:rFonts w:eastAsiaTheme="minorEastAsia"/>
+                <w:noProof/>
+                <w:lang w:eastAsia="de-CH"/>
+              </w:rPr>
+              <w:tab/>
+            </w:r>
+            <w:r>
+              <w:rPr>
+                <w:rStyle w:val="Hyperlink"/>
+                <w:noProof/>
+              </w:rPr>
+              <w:t>Glossar</w:t>
+            </w:r>
+            <w:r>
+              <w:rPr>
+                <w:noProof/>
+                <w:webHidden/>
+              </w:rPr>
+              <w:tab/>
+            </w:r>
+            <w:r>
+              <w:rPr>
+                <w:noProof/>
+                <w:webHidden/>
+              </w:rPr>
+              <w:fldChar w:fldCharType="begin"/>
+            </w:r>
+            <w:r>
+              <w:rPr>
+                <w:noProof/>
+                <w:webHidden/>
+              </w:rPr>
+              <w:instrText xml:space="preserve"> PAGEREF _Toc526672586 \h </w:instrText>
+            </w:r>
+            <w:r>
+              <w:rPr>
+                <w:noProof/>
+                <w:webHidden/>
+              </w:rPr>
+            </w:r>
+            <w:r>
+              <w:rPr>
+                <w:noProof/>
+                <w:webHidden/>
+              </w:rPr>
+              <w:fldChar w:fldCharType="separate"/>
+            </w:r>
+            <w:r>
+              <w:rPr>
+                <w:noProof/>
+                <w:webHidden/>
+              </w:rPr>
+              <w:t>7</w:t>
+            </w:r>
+            <w:r>
+              <w:rPr>
+                <w:noProof/>
+                <w:webHidden/>
+              </w:rPr>
+              <w:fldChar w:fldCharType="end"/>
+            </w:r>
+          </w:hyperlink>
+        </w:p>
+        <w:p>
+          <w:pPr>
+            <w:pStyle w:val="TOC1"/>
+            <w:tabs>
+              <w:tab w:val="left" w:pos="440"/>
+              <w:tab w:val="right" w:leader="dot" w:pos="9062"/>
+            </w:tabs>
+            <w:rPr>
+              <w:rFonts w:eastAsiaTheme="minorEastAsia"/>
+              <w:noProof/>
+              <w:lang w:eastAsia="de-CH"/>
+            </w:rPr>
+          </w:pPr>
+          <w:hyperlink w:anchor="_Toc526672587" w:history="1">
+            <w:r>
+              <w:rPr>
+                <w:rStyle w:val="Hyperlink"/>
+                <w:noProof/>
+              </w:rPr>
+              <w:t>9</w:t>
+            </w:r>
+            <w:r>
+              <w:rPr>
+                <w:rFonts w:eastAsiaTheme="minorEastAsia"/>
+                <w:noProof/>
+                <w:lang w:eastAsia="de-CH"/>
+              </w:rPr>
+              <w:tab/>
+            </w:r>
+            <w:r>
+              <w:rPr>
+                <w:rStyle w:val="Hyperlink"/>
+                <w:noProof/>
+              </w:rPr>
+              <w:t>Literaturverzeichnis</w:t>
+            </w:r>
+            <w:r>
+              <w:rPr>
+                <w:noProof/>
+                <w:webHidden/>
+              </w:rPr>
+              <w:tab/>
+            </w:r>
+            <w:r>
+              <w:rPr>
+                <w:noProof/>
+                <w:webHidden/>
+              </w:rPr>
+              <w:fldChar w:fldCharType="begin"/>
+            </w:r>
+            <w:r>
+              <w:rPr>
+                <w:noProof/>
+                <w:webHidden/>
+              </w:rPr>
+              <w:instrText xml:space="preserve"> PAGEREF _Toc526672587 \h </w:instrText>
+            </w:r>
+            <w:r>
+              <w:rPr>
+                <w:noProof/>
+                <w:webHidden/>
+              </w:rPr>
+            </w:r>
+            <w:r>
+              <w:rPr>
+                <w:noProof/>
+                <w:webHidden/>
+              </w:rPr>
+              <w:fldChar w:fldCharType="separate"/>
+            </w:r>
+            <w:r>
+              <w:rPr>
+                <w:noProof/>
+                <w:webHidden/>
+              </w:rPr>
+              <w:t>8</w:t>
+            </w:r>
+            <w:r>
+              <w:rPr>
+                <w:noProof/>
+                <w:webHidden/>
+              </w:rPr>
+              <w:fldChar w:fldCharType="end"/>
+            </w:r>
+          </w:hyperlink>
+        </w:p>
+        <w:p>
+          <w:pPr>
+            <w:pStyle w:val="TOC1"/>
+            <w:tabs>
+              <w:tab w:val="left" w:pos="660"/>
+              <w:tab w:val="right" w:leader="dot" w:pos="9062"/>
+            </w:tabs>
+            <w:rPr>
+              <w:rFonts w:eastAsiaTheme="minorEastAsia"/>
+              <w:noProof/>
+              <w:lang w:eastAsia="de-CH"/>
+            </w:rPr>
+          </w:pPr>
+          <w:hyperlink w:anchor="_Toc526672588" w:history="1">
+            <w:r>
+              <w:rPr>
+                <w:rStyle w:val="Hyperlink"/>
+                <w:noProof/>
+              </w:rPr>
+              <w:t>10</w:t>
+            </w:r>
+            <w:r>
+              <w:rPr>
+                <w:rFonts w:eastAsiaTheme="minorEastAsia"/>
+                <w:noProof/>
+                <w:lang w:eastAsia="de-CH"/>
+              </w:rPr>
+              <w:tab/>
+            </w:r>
+            <w:r>
+              <w:rPr>
+                <w:rStyle w:val="Hyperlink"/>
+                <w:noProof/>
+              </w:rPr>
+              <w:t>Abbildungsverzeichnis</w:t>
+            </w:r>
+            <w:r>
+              <w:rPr>
+                <w:noProof/>
+                <w:webHidden/>
+              </w:rPr>
+              <w:tab/>
+            </w:r>
+            <w:r>
+              <w:rPr>
+                <w:noProof/>
+                <w:webHidden/>
+              </w:rPr>
+              <w:fldChar w:fldCharType="begin"/>
+            </w:r>
+            <w:r>
+              <w:rPr>
+                <w:noProof/>
+                <w:webHidden/>
+              </w:rPr>
+              <w:instrText xml:space="preserve"> PAGEREF _Toc526672588 \h </w:instrText>
+            </w:r>
+            <w:r>
+              <w:rPr>
+                <w:noProof/>
+                <w:webHidden/>
+              </w:rPr>
+            </w:r>
+            <w:r>
+              <w:rPr>
+                <w:noProof/>
+                <w:webHidden/>
+              </w:rPr>
+              <w:fldChar w:fldCharType="separate"/>
+            </w:r>
+            <w:r>
+              <w:rPr>
+                <w:noProof/>
+                <w:webHidden/>
+              </w:rPr>
+              <w:t>8</w:t>
+            </w:r>
+            <w:r>
+              <w:rPr>
+                <w:noProof/>
+                <w:webHidden/>
+              </w:rPr>
+              <w:fldChar w:fldCharType="end"/>
+            </w:r>
+          </w:hyperlink>
+        </w:p>
+        <w:p>
+          <w:pPr>
+            <w:pStyle w:val="TOC1"/>
+            <w:tabs>
+              <w:tab w:val="left" w:pos="660"/>
+              <w:tab w:val="right" w:leader="dot" w:pos="9062"/>
+            </w:tabs>
+            <w:rPr>
+              <w:rFonts w:eastAsiaTheme="minorEastAsia"/>
+              <w:noProof/>
+              <w:lang w:eastAsia="de-CH"/>
+            </w:rPr>
+          </w:pPr>
+          <w:hyperlink w:anchor="_Toc526672589" w:history="1">
+            <w:r>
+              <w:rPr>
+                <w:rStyle w:val="Hyperlink"/>
+                <w:noProof/>
+              </w:rPr>
+              <w:t>11</w:t>
+            </w:r>
+            <w:r>
+              <w:rPr>
+                <w:rFonts w:eastAsiaTheme="minorEastAsia"/>
+                <w:noProof/>
+                <w:lang w:eastAsia="de-CH"/>
+              </w:rPr>
+              <w:tab/>
+            </w:r>
+            <w:r>
+              <w:rPr>
+                <w:rStyle w:val="Hyperlink"/>
+                <w:noProof/>
+              </w:rPr>
+              <w:t>Anhang</w:t>
+            </w:r>
+            <w:r>
+              <w:rPr>
+                <w:noProof/>
+                <w:webHidden/>
+              </w:rPr>
+              <w:tab/>
+            </w:r>
+            <w:r>
+              <w:rPr>
+                <w:noProof/>
+                <w:webHidden/>
+              </w:rPr>
+              <w:fldChar w:fldCharType="begin"/>
+            </w:r>
+            <w:r>
+              <w:rPr>
+                <w:noProof/>
+                <w:webHidden/>
+              </w:rPr>
+              <w:instrText xml:space="preserve"> PAGEREF _Toc526672589 \h </w:instrText>
+            </w:r>
+            <w:r>
+              <w:rPr>
+                <w:noProof/>
+                <w:webHidden/>
+              </w:rPr>
+            </w:r>
+            <w:r>
+              <w:rPr>
+                <w:noProof/>
+                <w:webHidden/>
+              </w:rPr>
+              <w:fldChar w:fldCharType="separate"/>
+            </w:r>
+            <w:r>
+              <w:rPr>
+                <w:noProof/>
+                <w:webHidden/>
+              </w:rPr>
+              <w:t>8</w:t>
+            </w:r>
+            <w:r>
+              <w:rPr>
+                <w:noProof/>
+                <w:webHidden/>
+              </w:rPr>
+              <w:fldChar w:fldCharType="end"/>
+            </w:r>
+          </w:hyperlink>
+        </w:p>
+        <w:p>
+          <w:pPr>
+            <w:pStyle w:val="TOC2"/>
+            <w:tabs>
+              <w:tab w:val="left" w:pos="880"/>
+              <w:tab w:val="right" w:leader="dot" w:pos="9062"/>
+            </w:tabs>
+            <w:rPr>
+              <w:rFonts w:eastAsiaTheme="minorEastAsia"/>
+              <w:noProof/>
+              <w:lang w:eastAsia="de-CH"/>
+            </w:rPr>
+          </w:pPr>
+          <w:hyperlink w:anchor="_Toc526672590" w:history="1">
+            <w:r>
+              <w:rPr>
+                <w:rStyle w:val="Hyperlink"/>
+                <w:noProof/>
+              </w:rPr>
+              <w:t>11.1</w:t>
+            </w:r>
+            <w:r>
+              <w:rPr>
+                <w:rFonts w:eastAsiaTheme="minorEastAsia"/>
+                <w:noProof/>
+                <w:lang w:eastAsia="de-CH"/>
+              </w:rPr>
+              <w:tab/>
+            </w:r>
+            <w:r>
+              <w:rPr>
+                <w:rStyle w:val="Hyperlink"/>
+                <w:noProof/>
+              </w:rPr>
+              <w:t>Abstimmung der Anforderungen</w:t>
+            </w:r>
+            <w:r>
+              <w:rPr>
+                <w:noProof/>
+                <w:webHidden/>
+              </w:rPr>
+              <w:tab/>
+            </w:r>
+            <w:r>
+              <w:rPr>
+                <w:noProof/>
+                <w:webHidden/>
+              </w:rPr>
+              <w:fldChar w:fldCharType="begin"/>
+            </w:r>
+            <w:r>
+              <w:rPr>
+                <w:noProof/>
+                <w:webHidden/>
+              </w:rPr>
+              <w:instrText xml:space="preserve"> PAGEREF _Toc526672590 \h </w:instrText>
+            </w:r>
+            <w:r>
+              <w:rPr>
+                <w:noProof/>
+                <w:webHidden/>
+              </w:rPr>
+            </w:r>
+            <w:r>
+              <w:rPr>
+                <w:noProof/>
+                <w:webHidden/>
+              </w:rPr>
+              <w:fldChar w:fldCharType="separate"/>
+            </w:r>
+            <w:r>
+              <w:rPr>
+                <w:noProof/>
+                <w:webHidden/>
+              </w:rPr>
+              <w:t>8</w:t>
+            </w:r>
+            <w:r>
+              <w:rPr>
+                <w:noProof/>
+                <w:webHidden/>
+              </w:rPr>
+              <w:fldChar w:fldCharType="end"/>
+            </w:r>
+          </w:hyperlink>
+        </w:p>
+        <w:p>
+          <w:pPr>
+            <w:pStyle w:val="TOC2"/>
+            <w:tabs>
+              <w:tab w:val="left" w:pos="880"/>
+              <w:tab w:val="right" w:leader="dot" w:pos="9062"/>
+            </w:tabs>
+            <w:rPr>
+              <w:rFonts w:eastAsiaTheme="minorEastAsia"/>
+              <w:noProof/>
+              <w:lang w:eastAsia="de-CH"/>
+            </w:rPr>
+          </w:pPr>
+          <w:hyperlink w:anchor="_Toc526672591" w:history="1">
+            <w:r>
+              <w:rPr>
+                <w:rStyle w:val="Hyperlink"/>
+                <w:noProof/>
+              </w:rPr>
+              <w:t>11.2</w:t>
+            </w:r>
+            <w:r>
+              <w:rPr>
+                <w:rFonts w:eastAsiaTheme="minorEastAsia"/>
+                <w:noProof/>
+                <w:lang w:eastAsia="de-CH"/>
+              </w:rPr>
+              <w:tab/>
+            </w:r>
+            <w:r>
+              <w:rPr>
+                <w:rStyle w:val="Hyperlink"/>
+                <w:noProof/>
+              </w:rPr>
+              <w:t>Definition of Ready – Checklist</w:t>
+            </w:r>
+            <w:r>
+              <w:rPr>
+                <w:noProof/>
+                <w:webHidden/>
+              </w:rPr>
+              <w:tab/>
+            </w:r>
+            <w:r>
+              <w:rPr>
+                <w:noProof/>
+                <w:webHidden/>
+              </w:rPr>
+              <w:fldChar w:fldCharType="begin"/>
+            </w:r>
+            <w:r>
+              <w:rPr>
+                <w:noProof/>
+                <w:webHidden/>
+              </w:rPr>
+              <w:instrText xml:space="preserve"> PAGEREF _Toc526672591 \h </w:instrText>
+            </w:r>
+            <w:r>
+              <w:rPr>
+                <w:noProof/>
+                <w:webHidden/>
+              </w:rPr>
+            </w:r>
+            <w:r>
+              <w:rPr>
+                <w:noProof/>
+                <w:webHidden/>
+              </w:rPr>
+              <w:fldChar w:fldCharType="separate"/>
+            </w:r>
+            <w:r>
+              <w:rPr>
+                <w:noProof/>
+                <w:webHidden/>
+              </w:rPr>
+              <w:t>8</w:t>
             </w:r>
             <w:r>
               <w:rPr>
@@ -1274,10 +2824,9 @@
     </w:p>
     <w:p>
       <w:pPr>
-        <w:pStyle w:val="berschrift1"/>
+        <w:pStyle w:val="Heading1"/>
       </w:pPr>
-      <w:bookmarkStart w:id="1" w:name="_Toc525913724"/>
-      <w:bookmarkStart w:id="2" w:name="_Toc525913715"/>
+      <w:bookmarkStart w:id="2" w:name="_Toc526672564"/>
       <w:r>
         <w:rPr>
           <w:rFonts w:cstheme="minorHAnsi"/>
@@ -1285,11 +2834,11 @@
         <w:lastRenderedPageBreak/>
         <w:t>Versionskontrolle</w:t>
       </w:r>
-      <w:bookmarkEnd w:id="1"/>
+      <w:bookmarkEnd w:id="2"/>
     </w:p>
     <w:tbl>
       <w:tblPr>
-        <w:tblStyle w:val="Gitternetztabelle4Akzent1"/>
+        <w:tblStyle w:val="GridTable4-Accent1"/>
         <w:tblW w:w="0" w:type="auto"/>
         <w:tblLook w:val="04A0" w:firstRow="1" w:lastRow="0" w:firstColumn="1" w:lastColumn="0" w:noHBand="0" w:noVBand="1"/>
       </w:tblPr>
@@ -1412,8 +2961,9 @@
     </w:tbl>
     <w:p>
       <w:pPr>
-        <w:pStyle w:val="berschrift1"/>
+        <w:pStyle w:val="Heading1"/>
       </w:pPr>
+      <w:bookmarkStart w:id="3" w:name="_Toc526672565"/>
       <w:r>
         <w:t>Zweck</w:t>
       </w:r>
@@ -1423,7 +2973,7 @@
       <w:r>
         <w:t>Dokuments</w:t>
       </w:r>
-      <w:bookmarkEnd w:id="2"/>
+      <w:bookmarkEnd w:id="3"/>
     </w:p>
     <w:p>
       <w:r>
@@ -1441,13 +2991,13 @@
     <w:p/>
     <w:p>
       <w:pPr>
-        <w:pStyle w:val="berschrift1"/>
+        <w:pStyle w:val="Heading1"/>
       </w:pPr>
-      <w:bookmarkStart w:id="3" w:name="_Toc525913716"/>
+      <w:bookmarkStart w:id="4" w:name="_Toc526672566"/>
       <w:r>
         <w:t>Vision</w:t>
       </w:r>
-      <w:bookmarkEnd w:id="3"/>
+      <w:bookmarkEnd w:id="4"/>
     </w:p>
     <w:p>
       <w:r>
@@ -1487,17 +3037,17 @@
     <w:p/>
     <w:p>
       <w:pPr>
-        <w:pStyle w:val="berschrift1"/>
+        <w:pStyle w:val="Heading1"/>
       </w:pPr>
-      <w:bookmarkStart w:id="4" w:name="_Toc525913717"/>
+      <w:bookmarkStart w:id="5" w:name="_Toc526672567"/>
       <w:r>
         <w:t>Stakeholder</w:t>
       </w:r>
-      <w:bookmarkEnd w:id="4"/>
+      <w:bookmarkEnd w:id="5"/>
     </w:p>
     <w:tbl>
       <w:tblPr>
-        <w:tblStyle w:val="Gitternetztabelle4Akzent1"/>
+        <w:tblStyle w:val="GridTable4-Accent1"/>
         <w:tblW w:w="9062" w:type="dxa"/>
         <w:tblLook w:val="04A0" w:firstRow="1" w:lastRow="0" w:firstColumn="1" w:lastColumn="0" w:noHBand="0" w:noVBand="1"/>
       </w:tblPr>
@@ -1703,7 +3253,10 @@
               <w:cnfStyle w:val="000000000000" w:firstRow="0" w:lastRow="0" w:firstColumn="0" w:lastColumn="0" w:oddVBand="0" w:evenVBand="0" w:oddHBand="0" w:evenHBand="0" w:firstRowFirstColumn="0" w:firstRowLastColumn="0" w:lastRowFirstColumn="0" w:lastRowLastColumn="0"/>
             </w:pPr>
             <w:r>
-              <w:t>Erfasst den SOLL-Zustand und kann diesen gegen den IST-Zustand abgleichen.</w:t>
+              <w:t>Prüft den SOLL Zustand und meldet Verstösse</w:t>
+            </w:r>
+            <w:r>
+              <w:t xml:space="preserve"> beim SOLL Zustand, wie auch beim IST/SOLL Vergleich.</w:t>
             </w:r>
           </w:p>
         </w:tc>
@@ -1719,15 +3272,7 @@
           </w:tcPr>
           <w:p>
             <w:r>
-              <w:t xml:space="preserve">Auftraggeber (Christof </w:t>
-            </w:r>
-            <w:proofErr w:type="spellStart"/>
-            <w:r>
-              <w:t>Jungo</w:t>
-            </w:r>
-            <w:proofErr w:type="spellEnd"/>
-            <w:r>
-              <w:t>)</w:t>
+              <w:t>Abteilungsleitung</w:t>
             </w:r>
           </w:p>
         </w:tc>
@@ -1740,7 +3285,19 @@
               <w:cnfStyle w:val="000000100000" w:firstRow="0" w:lastRow="0" w:firstColumn="0" w:lastColumn="0" w:oddVBand="0" w:evenVBand="0" w:oddHBand="1" w:evenHBand="0" w:firstRowFirstColumn="0" w:firstRowLastColumn="0" w:lastRowFirstColumn="0" w:lastRowLastColumn="0"/>
             </w:pPr>
             <w:r>
-              <w:t>Experte für das Projekt.</w:t>
+              <w:t>Erfasst den SOLL</w:t>
+            </w:r>
+            <w:r>
+              <w:t xml:space="preserve"> </w:t>
+            </w:r>
+            <w:r>
+              <w:t>Zustand und kann diesen gegen den IST</w:t>
+            </w:r>
+            <w:r>
+              <w:t xml:space="preserve"> </w:t>
+            </w:r>
+            <w:r>
+              <w:t>Zustand abgleichen.</w:t>
             </w:r>
           </w:p>
         </w:tc>
@@ -1753,7 +3310,15 @@
           </w:tcPr>
           <w:p>
             <w:r>
-              <w:t>Projektteam</w:t>
+              <w:t xml:space="preserve">Auftraggeber (Christof </w:t>
+            </w:r>
+            <w:proofErr w:type="spellStart"/>
+            <w:r>
+              <w:t>Jungo</w:t>
+            </w:r>
+            <w:proofErr w:type="spellEnd"/>
+            <w:r>
+              <w:t>)</w:t>
             </w:r>
           </w:p>
         </w:tc>
@@ -1764,6 +3329,35 @@
           <w:p>
             <w:pPr>
               <w:cnfStyle w:val="000000000000" w:firstRow="0" w:lastRow="0" w:firstColumn="0" w:lastColumn="0" w:oddVBand="0" w:evenVBand="0" w:oddHBand="0" w:evenHBand="0" w:firstRowFirstColumn="0" w:firstRowLastColumn="0" w:lastRowFirstColumn="0" w:lastRowLastColumn="0"/>
+            </w:pPr>
+            <w:r>
+              <w:t>Experte für das Projekt.</w:t>
+            </w:r>
+          </w:p>
+        </w:tc>
+      </w:tr>
+      <w:tr>
+        <w:trPr>
+          <w:cnfStyle w:val="000000100000" w:firstRow="0" w:lastRow="0" w:firstColumn="0" w:lastColumn="0" w:oddVBand="0" w:evenVBand="0" w:oddHBand="1" w:evenHBand="0" w:firstRowFirstColumn="0" w:firstRowLastColumn="0" w:lastRowFirstColumn="0" w:lastRowLastColumn="0"/>
+        </w:trPr>
+        <w:tc>
+          <w:tcPr>
+            <w:cnfStyle w:val="001000000000" w:firstRow="0" w:lastRow="0" w:firstColumn="1" w:lastColumn="0" w:oddVBand="0" w:evenVBand="0" w:oddHBand="0" w:evenHBand="0" w:firstRowFirstColumn="0" w:firstRowLastColumn="0" w:lastRowFirstColumn="0" w:lastRowLastColumn="0"/>
+            <w:tcW w:w="4531" w:type="dxa"/>
+          </w:tcPr>
+          <w:p>
+            <w:r>
+              <w:t>Projektteam</w:t>
+            </w:r>
+          </w:p>
+        </w:tc>
+        <w:tc>
+          <w:tcPr>
+            <w:tcW w:w="4531" w:type="dxa"/>
+          </w:tcPr>
+          <w:p>
+            <w:pPr>
+              <w:cnfStyle w:val="000000100000" w:firstRow="0" w:lastRow="0" w:firstColumn="0" w:lastColumn="0" w:oddVBand="0" w:evenVBand="0" w:oddHBand="1" w:evenHBand="0" w:firstRowFirstColumn="0" w:firstRowLastColumn="0" w:lastRowFirstColumn="0" w:lastRowLastColumn="0"/>
             </w:pPr>
             <w:r>
               <w:t>Entwickler des Projekts.</w:t>
@@ -1775,23 +3369,23 @@
     <w:p/>
     <w:p>
       <w:pPr>
-        <w:pStyle w:val="berschrift1"/>
+        <w:pStyle w:val="Heading1"/>
       </w:pPr>
-      <w:bookmarkStart w:id="5" w:name="_Toc525913718"/>
+      <w:bookmarkStart w:id="6" w:name="_Toc526672568"/>
       <w:r>
         <w:t>Projektziele</w:t>
       </w:r>
-      <w:bookmarkEnd w:id="5"/>
+      <w:bookmarkEnd w:id="6"/>
     </w:p>
     <w:p>
       <w:pPr>
-        <w:pStyle w:val="berschrift2"/>
+        <w:pStyle w:val="Heading2"/>
       </w:pPr>
-      <w:bookmarkStart w:id="6" w:name="_Toc525913719"/>
+      <w:bookmarkStart w:id="7" w:name="_Toc526672569"/>
       <w:r>
         <w:t>Alle Stakeholder</w:t>
       </w:r>
-      <w:bookmarkEnd w:id="6"/>
+      <w:bookmarkEnd w:id="7"/>
     </w:p>
     <w:p>
       <w:r>
@@ -1813,13 +3407,13 @@
     </w:p>
     <w:p>
       <w:pPr>
-        <w:pStyle w:val="berschrift2"/>
+        <w:pStyle w:val="Heading2"/>
       </w:pPr>
-      <w:bookmarkStart w:id="7" w:name="_Toc525913720"/>
+      <w:bookmarkStart w:id="8" w:name="_Toc526672570"/>
       <w:r>
         <w:t>Auditor</w:t>
       </w:r>
-      <w:bookmarkEnd w:id="7"/>
+      <w:bookmarkEnd w:id="8"/>
     </w:p>
     <w:p>
       <w:r>
@@ -1828,6 +3422,7 @@
     </w:p>
     <w:p>
       <w:r>
+        <w:lastRenderedPageBreak/>
         <w:t>Er</w:t>
       </w:r>
       <w:r>
@@ -1844,7 +3439,6 @@
     </w:p>
     <w:p>
       <w:r>
-        <w:lastRenderedPageBreak/>
         <w:t xml:space="preserve">Der Auditor hat weder auf den IST- noch auf den SOLL-Zustand </w:t>
       </w:r>
       <w:proofErr w:type="gramStart"/>
@@ -1858,11 +3452,13 @@
     </w:p>
     <w:p>
       <w:pPr>
-        <w:pStyle w:val="berschrift2"/>
+        <w:pStyle w:val="Heading2"/>
       </w:pPr>
+      <w:bookmarkStart w:id="9" w:name="_Toc526672571"/>
       <w:r>
         <w:t>Systemadministrator</w:t>
       </w:r>
+      <w:bookmarkEnd w:id="9"/>
     </w:p>
     <w:p>
       <w:r>
@@ -1885,9 +3481,9 @@
     </w:p>
     <w:p>
       <w:pPr>
-        <w:pStyle w:val="berschrift2"/>
+        <w:pStyle w:val="Heading2"/>
       </w:pPr>
-      <w:bookmarkStart w:id="8" w:name="_Toc525913721"/>
+      <w:bookmarkStart w:id="10" w:name="_Toc526672572"/>
       <w:proofErr w:type="spellStart"/>
       <w:r>
         <w:t>Application</w:t>
@@ -1900,7 +3496,7 @@
       <w:r>
         <w:t>Owner</w:t>
       </w:r>
-      <w:bookmarkEnd w:id="8"/>
+      <w:bookmarkEnd w:id="10"/>
       <w:proofErr w:type="spellEnd"/>
     </w:p>
     <w:p>
@@ -1960,23 +3556,32 @@
     </w:p>
     <w:p>
       <w:pPr>
-        <w:pStyle w:val="berschrift2"/>
+        <w:pStyle w:val="Heading2"/>
       </w:pPr>
-      <w:bookmarkStart w:id="9" w:name="_Toc525913722"/>
+      <w:bookmarkStart w:id="11" w:name="_Toc526672573"/>
       <w:r>
         <w:t>Autorisierungsstelle</w:t>
       </w:r>
-      <w:bookmarkEnd w:id="9"/>
+      <w:bookmarkEnd w:id="11"/>
     </w:p>
     <w:p>
       <w:r>
-        <w:t>Die Autorisierungsstelle kann den SOLL-Zustand bearbeiten</w:t>
+        <w:t xml:space="preserve">Die Autorisierungsstelle </w:t>
+      </w:r>
+      <w:r>
+        <w:t>prüft den SOLL Zustand</w:t>
       </w:r>
       <w:r>
         <w:t>,</w:t>
       </w:r>
       <w:r>
-        <w:t xml:space="preserve"> Reports erstellen und </w:t>
+        <w:t xml:space="preserve"> </w:t>
+      </w:r>
+      <w:r>
+        <w:t xml:space="preserve">kann </w:t>
+      </w:r>
+      <w:r>
+        <w:t xml:space="preserve">Reports erstellen und </w:t>
       </w:r>
       <w:r>
         <w:t xml:space="preserve">diese </w:t>
@@ -1995,71 +3600,439 @@
     </w:p>
     <w:p>
       <w:pPr>
-        <w:pStyle w:val="berschrift2"/>
+        <w:pStyle w:val="Heading2"/>
       </w:pPr>
-      <w:bookmarkStart w:id="10" w:name="_Toc525913723"/>
-      <w:r>
-        <w:t>Auftraggeber</w:t>
-      </w:r>
-      <w:bookmarkEnd w:id="10"/>
+      <w:bookmarkStart w:id="12" w:name="_Toc526672574"/>
+      <w:r>
+        <w:t>Abteilungsleitung</w:t>
+      </w:r>
+      <w:bookmarkEnd w:id="12"/>
     </w:p>
     <w:p>
       <w:r>
-        <w:t>Die Applikation soll ohne negative Einwirkung auf das vorgegebene System installiert werden können.</w:t>
+        <w:t xml:space="preserve">Die </w:t>
+      </w:r>
+      <w:r>
+        <w:t>Abteilungsleitung</w:t>
+      </w:r>
+      <w:r>
+        <w:t xml:space="preserve"> </w:t>
+      </w:r>
+      <w:r>
+        <w:t>bearbeitet</w:t>
+      </w:r>
+      <w:r>
+        <w:t xml:space="preserve"> den SOLL-Zustand.</w:t>
+      </w:r>
+    </w:p>
+    <w:p>
+      <w:r>
+        <w:t xml:space="preserve">Auf dem Dashboard ist </w:t>
+      </w:r>
+      <w:r>
+        <w:t xml:space="preserve">primär </w:t>
+      </w:r>
+      <w:r>
+        <w:t>der IST/SOLL-Vergleich ersichtlich.</w:t>
       </w:r>
     </w:p>
     <w:p>
       <w:pPr>
-        <w:pStyle w:val="berschrift2"/>
+        <w:pStyle w:val="Heading2"/>
       </w:pPr>
-      <w:r>
-        <w:t>Projektteam</w:t>
-      </w:r>
+      <w:bookmarkStart w:id="13" w:name="_Toc526672575"/>
+      <w:r>
+        <w:t>Auftraggeber</w:t>
+      </w:r>
+      <w:bookmarkEnd w:id="13"/>
     </w:p>
     <w:p>
       <w:r>
-        <w:t>Ist verantwortlich für die Durchführung des Projektes und das Erreichen der gesteckten Projektziele.</w:t>
+        <w:t>Die Applikation soll ohne negative Einwirkung auf das vorgegebene System installiert werden können.</w:t>
       </w:r>
     </w:p>
     <w:p>
       <w:pPr>
-        <w:pStyle w:val="berschrift1"/>
+        <w:pStyle w:val="Heading2"/>
       </w:pPr>
-      <w:r>
-        <w:t>Systemabgrenzung</w:t>
+      <w:bookmarkStart w:id="14" w:name="_Toc526672576"/>
+      <w:r>
+        <w:t>Projektteam</w:t>
+      </w:r>
+      <w:bookmarkEnd w:id="14"/>
+    </w:p>
+    <w:p>
+      <w:r>
+        <w:t>Ist verantwortlich für die Durchführung des Projektes und das Erreichen der gesteckten Projektziele.</w:t>
       </w:r>
     </w:p>
     <w:p>
       <w:pPr>
-        <w:pStyle w:val="berschrift2"/>
+        <w:spacing w:after="160"/>
+        <w:rPr>
+          <w:rFonts w:eastAsiaTheme="majorEastAsia" w:cstheme="majorBidi"/>
+          <w:b/>
+          <w:color w:val="000000" w:themeColor="text1"/>
+          <w:sz w:val="32"/>
+          <w:szCs w:val="32"/>
+        </w:rPr>
       </w:pPr>
       <w:r>
-        <w:t>Prozessumfeld</w:t>
+        <w:br w:type="page"/>
       </w:r>
     </w:p>
     <w:p>
       <w:pPr>
-        <w:pStyle w:val="berschrift2"/>
+        <w:pStyle w:val="Heading1"/>
       </w:pPr>
-      <w:r>
-        <w:t>Systemumfeld</w:t>
-      </w:r>
+      <w:bookmarkStart w:id="15" w:name="_Toc526672577"/>
+      <w:r>
+        <w:lastRenderedPageBreak/>
+        <w:t>Systemabgrenzung</w:t>
+      </w:r>
+      <w:bookmarkEnd w:id="15"/>
     </w:p>
     <w:p>
       <w:pPr>
-        <w:pStyle w:val="berschrift1"/>
+        <w:pStyle w:val="Heading2"/>
       </w:pPr>
-      <w:r>
-        <w:t>Anforderungen</w:t>
+      <w:bookmarkStart w:id="16" w:name="_Toc526672578"/>
+      <w:r>
+        <w:t>Prozessumfeld</w:t>
+      </w:r>
+      <w:bookmarkEnd w:id="16"/>
+    </w:p>
+    <w:p>
+      <w:r>
+        <w:t>Die Applikation unterstützt die folgenden Geschäftsprozesse:</w:t>
+      </w:r>
+    </w:p>
+    <w:p>
+      <w:r>
+        <w:t>- Eintritt eines neuen Mitarbeiter</w:t>
+      </w:r>
+      <w:r>
+        <w:t>s</w:t>
+      </w:r>
+      <w:r>
+        <w:t xml:space="preserve"> und dessen Rechteverwaltung</w:t>
+      </w:r>
+    </w:p>
+    <w:p>
+      <w:r>
+        <w:t>- Austritt eines Mitarbeiters</w:t>
+      </w:r>
+    </w:p>
+    <w:p>
+      <w:r>
+        <w:t>- Mutation/Übertritt eines Mitarbeiters</w:t>
+      </w:r>
+    </w:p>
+    <w:p>
+      <w:r>
+        <w:t>- Korrektur von nichtautorisierten Berechtigungen durch den IST- und SOLL-Vergleich</w:t>
+      </w:r>
+    </w:p>
+    <w:p/>
+    <w:p>
+      <w:r>
+        <w:t>Das Grundsätzliche Prozedere eines Eintrittes ist wie folgt:</w:t>
+      </w:r>
+    </w:p>
+    <w:p>
+      <w:r>
+        <w:t>Die HR-Abteilung stösst den Eintritt eines neuen Mitarbeiters an. Anschliessend wird die zuständige Abteilungsleitung des neuen Mitarbeiter</w:t>
+      </w:r>
+      <w:r>
+        <w:t>s</w:t>
+      </w:r>
+      <w:r>
+        <w:t xml:space="preserve"> das Rollenprofil bzw. die Berechtigungen festlegen (SOLL Profil). Diese Rollen und Berechtigungen werden der Autorisierungsstelle vorgelegt, welche diese prüft und freigibt. Die Autorisierungsstelle gibt anschliessend das Go für die Umsetzung an die Systemadministratoren des </w:t>
+      </w:r>
+      <w:proofErr w:type="spellStart"/>
+      <w:r>
+        <w:t>Active</w:t>
+      </w:r>
+      <w:proofErr w:type="spellEnd"/>
+      <w:r>
+        <w:t xml:space="preserve"> Directory als SOLL Profil oder meldet der Abteilungsleitung, dass zu viele Rollen/Berechtigungen vorhanden sind. Die Systemadministratoren informieren nach der erfolgreichen Umsetzung die zuständige Abteilungsleitung bzw. dem neuen Benutzer, dass dies geschehen ist.</w:t>
+      </w:r>
+    </w:p>
+    <w:p>
+      <w:r>
+        <w:t xml:space="preserve">Die Systemadministratoren erfassen somit den IST-Zustand im </w:t>
+      </w:r>
+      <w:proofErr w:type="spellStart"/>
+      <w:r>
+        <w:t>Active</w:t>
+      </w:r>
+      <w:proofErr w:type="spellEnd"/>
+      <w:r>
+        <w:t xml:space="preserve"> Directory, welcher anschliessend ausgelesen wird.</w:t>
+      </w:r>
+    </w:p>
+    <w:p/>
+    <w:p>
+      <w:r>
+        <w:t xml:space="preserve">Bei einem Austritt informiert die HR-Abteilung direkt die Systemadministrator, welchen diesen User sperren und parallel dazu wird derselbe Prozess durchlaufen, um den SOLL-Zustand zu bereinigen und den User aus dem </w:t>
+      </w:r>
+      <w:proofErr w:type="spellStart"/>
+      <w:r>
+        <w:t>Active</w:t>
+      </w:r>
+      <w:proofErr w:type="spellEnd"/>
+      <w:r>
+        <w:t xml:space="preserve"> Directory anschliessend zu löschen.</w:t>
+      </w:r>
+    </w:p>
+    <w:p/>
+    <w:p>
+      <w:r>
+        <w:t>Ein Übertritt oder eine Mutation läuft wie ein Eintritt ab, nur muss dabei die vorherige Abteilungsleitung, wie auch die neue Abteilungsleitung informiert und das SOLL angepasst werden.</w:t>
+      </w:r>
+    </w:p>
+    <w:p/>
+    <w:p>
+      <w:r>
+        <w:t xml:space="preserve">Eine Korrektur von nichtautorisierten Berechtigungen bzw. einen Fehler im SOLL/IST Vergleich meldet der Auditor der Abteilungsleitung und der Autorisierungsstelle, um </w:t>
+      </w:r>
+      <w:proofErr w:type="spellStart"/>
+      <w:r>
+        <w:t>gegebenfalls</w:t>
+      </w:r>
+      <w:proofErr w:type="spellEnd"/>
+      <w:r>
+        <w:t xml:space="preserve"> das SOLL oder das </w:t>
+      </w:r>
+      <w:proofErr w:type="spellStart"/>
+      <w:r>
+        <w:t>Active</w:t>
+      </w:r>
+      <w:proofErr w:type="spellEnd"/>
+      <w:r>
+        <w:t xml:space="preserve"> Directory zu korrigieren.</w:t>
+      </w:r>
+    </w:p>
+    <w:p/>
+    <w:p>
+      <w:r>
+        <w:t>Diese Prozesse unterscheiden sich natürlich von Firma zu Firma und es werden teilweise Stakeholder zusammengefasst. Autorisierungsstelle und Auditor oder Autorisierungsstelle und Abteilungsleitung können ein und dieselbe Person sein.</w:t>
+      </w:r>
+    </w:p>
+    <w:p/>
+    <w:p>
+      <w:r>
+        <w:t xml:space="preserve">Der Prozess mit Ressourcen wie Sitzungszimmer, Service Accounts und Mailaccounts, welche oftmals in einem Audit als inaktiv auftauchen, ist nicht im </w:t>
+      </w:r>
+      <w:proofErr w:type="spellStart"/>
+      <w:r>
+        <w:t>Scope</w:t>
+      </w:r>
+      <w:proofErr w:type="spellEnd"/>
+      <w:r>
+        <w:t xml:space="preserve"> und wird direkt bei der </w:t>
+      </w:r>
+      <w:r>
+        <w:t>A</w:t>
+      </w:r>
+      <w:r>
+        <w:t>utoris</w:t>
+      </w:r>
+      <w:r>
+        <w:t>i</w:t>
+      </w:r>
+      <w:r>
+        <w:t>erungsstelle abgehandelt, welche diese Accounts rausfiltern kann.</w:t>
+      </w:r>
+    </w:p>
+    <w:p>
+      <w:r>
+        <w:t>Weiterhin ist der Prüfungsmechanismus der Autorisierungsstelle nicht Bestandteil der Applikation.</w:t>
+      </w:r>
+    </w:p>
+    <w:p/>
+    <w:p>
+      <w:r>
+        <w:t xml:space="preserve">Damit nach der Installation der Applikation der SOLL-Zustand einfach abgebildet werden kann, ist es für den </w:t>
+      </w:r>
+      <w:proofErr w:type="spellStart"/>
+      <w:r>
+        <w:t>Application</w:t>
+      </w:r>
+      <w:proofErr w:type="spellEnd"/>
+      <w:r>
+        <w:t xml:space="preserve"> </w:t>
+      </w:r>
+      <w:proofErr w:type="spellStart"/>
+      <w:r>
+        <w:t>Owner</w:t>
+      </w:r>
+      <w:proofErr w:type="spellEnd"/>
+      <w:r>
+        <w:t xml:space="preserve"> möglich ein CSV mit dem SOLL-Zustand nach vorgegebenem Format hochzuladen.</w:t>
+      </w:r>
+    </w:p>
+    <w:p>
+      <w:r>
+        <w:t>Alle Aktionen, die am SOLL verändert werden oder Filter, die gesetzt werden, werden protokolliert und sind nachvollziehbar vorhanden.</w:t>
       </w:r>
     </w:p>
     <w:p>
       <w:pPr>
-        <w:pStyle w:val="berschrift2"/>
+        <w:pStyle w:val="Heading2"/>
       </w:pPr>
+      <w:bookmarkStart w:id="17" w:name="_Toc526672579"/>
+      <w:r>
+        <w:t>Systemumfeld</w:t>
+      </w:r>
+      <w:bookmarkEnd w:id="17"/>
+    </w:p>
+    <w:p>
+      <w:r>
+        <w:rPr>
+          <w:noProof/>
+        </w:rPr>
+        <w:lastRenderedPageBreak/>
+        <w:drawing>
+          <wp:inline distT="0" distB="0" distL="0" distR="0">
+            <wp:extent cx="5760720" cy="3852829"/>
+            <wp:effectExtent l="0" t="0" r="0" b="0"/>
+            <wp:docPr id="2" name="Picture 2"/>
+            <wp:cNvGraphicFramePr>
+              <a:graphicFrameLocks xmlns:a="http://schemas.openxmlformats.org/drawingml/2006/main" noChangeAspect="1"/>
+            </wp:cNvGraphicFramePr>
+            <a:graphic xmlns:a="http://schemas.openxmlformats.org/drawingml/2006/main">
+              <a:graphicData uri="http://schemas.openxmlformats.org/drawingml/2006/picture">
+                <pic:pic xmlns:pic="http://schemas.openxmlformats.org/drawingml/2006/picture">
+                  <pic:nvPicPr>
+                    <pic:cNvPr id="2" name="Systemlandschaft.png"/>
+                    <pic:cNvPicPr/>
+                  </pic:nvPicPr>
+                  <pic:blipFill>
+                    <a:blip r:embed="rId14">
+                      <a:extLst>
+                        <a:ext uri="{28A0092B-C50C-407E-A947-70E740481C1C}">
+                          <a14:useLocalDpi xmlns:a14="http://schemas.microsoft.com/office/drawing/2010/main" val="0"/>
+                        </a:ext>
+                      </a:extLst>
+                    </a:blip>
+                    <a:stretch>
+                      <a:fillRect/>
+                    </a:stretch>
+                  </pic:blipFill>
+                  <pic:spPr>
+                    <a:xfrm>
+                      <a:off x="0" y="0"/>
+                      <a:ext cx="5760720" cy="3852829"/>
+                    </a:xfrm>
+                    <a:prstGeom prst="rect">
+                      <a:avLst/>
+                    </a:prstGeom>
+                  </pic:spPr>
+                </pic:pic>
+              </a:graphicData>
+            </a:graphic>
+          </wp:inline>
+        </w:drawing>
+      </w:r>
+    </w:p>
+    <w:p>
+      <w:pPr>
+        <w:pStyle w:val="TOCReference"/>
+        <w:rPr>
+          <w:rStyle w:val="SubtleReference"/>
+        </w:rPr>
+      </w:pPr>
+      <w:bookmarkStart w:id="18" w:name="_Toc526671787"/>
+      <w:r>
+        <w:rPr>
+          <w:rStyle w:val="SubtleReference"/>
+        </w:rPr>
+        <w:t>Abbildung 1: Zeigt das Systemumfeld der Applikation</w:t>
+      </w:r>
+      <w:bookmarkEnd w:id="18"/>
+    </w:p>
+    <w:p/>
+    <w:p>
+      <w:r>
+        <w:t xml:space="preserve">Die Applikation holt den IST Zustand aus dem bestehenden </w:t>
+      </w:r>
+      <w:proofErr w:type="spellStart"/>
+      <w:r>
+        <w:t>Active</w:t>
+      </w:r>
+      <w:proofErr w:type="spellEnd"/>
+      <w:r>
+        <w:t xml:space="preserve"> Directory und der SOLL Zustand wird vom </w:t>
+      </w:r>
+      <w:proofErr w:type="spellStart"/>
+      <w:r>
+        <w:t>Application</w:t>
+      </w:r>
+      <w:proofErr w:type="spellEnd"/>
+      <w:r>
+        <w:t xml:space="preserve"> </w:t>
+      </w:r>
+      <w:proofErr w:type="spellStart"/>
+      <w:r>
+        <w:t>Owner</w:t>
+      </w:r>
+      <w:proofErr w:type="spellEnd"/>
+      <w:r>
+        <w:t xml:space="preserve"> bei der Installation bzw. von der Abteilungsleitung im täglichen Betrieb geliefert</w:t>
+      </w:r>
+      <w:r>
+        <w:t>. Diese Zustände werden in der Datenbank gespeichert. Die Speicherung des IST Zustandes erfolgt historisch und ist somit jederzeit nachvollziehbar.</w:t>
+      </w:r>
+    </w:p>
+    <w:p>
+      <w:r>
+        <w:t>Der Auditor und der Systemadministrator greifen per Dashboard auf die Webapplikation zu und können bei Bedarf Reports generieren.</w:t>
+      </w:r>
+    </w:p>
+    <w:p>
+      <w:r>
+        <w:t>Die Autorisierungsstelle greift nur prüfend auf das SOLL zu. Dies wird jedoch nicht als Funktion realisiert, sondern muss im Prozess der Firma abgehandelt werden.</w:t>
+      </w:r>
+    </w:p>
+    <w:p>
+      <w:pPr>
+        <w:spacing w:after="160"/>
+        <w:rPr>
+          <w:rFonts w:eastAsiaTheme="majorEastAsia" w:cstheme="majorBidi"/>
+          <w:b/>
+          <w:color w:val="000000" w:themeColor="text1"/>
+          <w:sz w:val="32"/>
+          <w:szCs w:val="32"/>
+        </w:rPr>
+      </w:pPr>
+      <w:r>
+        <w:br w:type="page"/>
+      </w:r>
+    </w:p>
+    <w:p>
+      <w:pPr>
+        <w:pStyle w:val="Heading1"/>
+      </w:pPr>
+      <w:bookmarkStart w:id="19" w:name="_Toc526672580"/>
+      <w:r>
+        <w:lastRenderedPageBreak/>
+        <w:t>Anforderunge</w:t>
+      </w:r>
+      <w:r>
+        <w:t>n</w:t>
+      </w:r>
+      <w:bookmarkEnd w:id="19"/>
+    </w:p>
+    <w:p>
+      <w:pPr>
+        <w:pStyle w:val="Heading2"/>
+      </w:pPr>
+      <w:bookmarkStart w:id="20" w:name="_Toc526672581"/>
       <w:r>
         <w:t>Quellen und Vorgehen</w:t>
       </w:r>
+      <w:bookmarkEnd w:id="20"/>
     </w:p>
     <w:p>
       <w:r>
@@ -2069,7 +4042,7 @@
     <w:p/>
     <w:tbl>
       <w:tblPr>
-        <w:tblStyle w:val="Gitternetztabelle4Akzent1"/>
+        <w:tblStyle w:val="GridTable4-Accent1"/>
         <w:tblW w:w="9062" w:type="dxa"/>
         <w:tblLook w:val="04A0" w:firstRow="1" w:lastRow="0" w:firstColumn="1" w:lastColumn="0" w:noHBand="0" w:noVBand="1"/>
       </w:tblPr>
@@ -2237,11 +4210,7 @@
               <w:cnfStyle w:val="000000000000" w:firstRow="0" w:lastRow="0" w:firstColumn="0" w:lastColumn="0" w:oddVBand="0" w:evenVBand="0" w:oddHBand="0" w:evenHBand="0" w:firstRowFirstColumn="0" w:firstRowLastColumn="0" w:lastRowFirstColumn="0" w:lastRowLastColumn="0"/>
             </w:pPr>
             <w:r>
-              <w:t xml:space="preserve">Bei einem Brainstorming im ersten Meeting lieferten sowohl der Auftraggeber als auch das Projektteam Inputs, welche festgehalten </w:t>
-            </w:r>
-            <w:r>
-              <w:lastRenderedPageBreak/>
-              <w:t>wurden und so eine erste konkrete Richtung aufzeigten.</w:t>
+              <w:t>Bei einem Brainstorming im ersten Meeting lieferten sowohl der Auftraggeber als auch das Projektteam Inputs, welche festgehalten wurden und so eine erste konkrete Richtung aufzeigten.</w:t>
             </w:r>
           </w:p>
         </w:tc>
@@ -2250,11 +4219,13 @@
     <w:p/>
     <w:p>
       <w:pPr>
-        <w:pStyle w:val="berschrift2"/>
+        <w:pStyle w:val="Heading2"/>
       </w:pPr>
+      <w:bookmarkStart w:id="21" w:name="_Toc526672582"/>
       <w:r>
         <w:t>Funktionale Anforderungen</w:t>
       </w:r>
+      <w:bookmarkEnd w:id="21"/>
     </w:p>
     <w:tbl>
       <w:tblPr>
@@ -3449,6 +5420,7 @@
                 <w:b/>
                 <w:bCs/>
               </w:rPr>
+              <w:lastRenderedPageBreak/>
               <w:t>F2.6</w:t>
             </w:r>
           </w:p>
@@ -3510,8 +5482,6 @@
             <w:r>
               <w:t>etc</w:t>
             </w:r>
-            <w:bookmarkStart w:id="11" w:name="_GoBack"/>
-            <w:bookmarkEnd w:id="11"/>
             <w:r>
               <w:t>.</w:t>
             </w:r>
@@ -4441,7 +6411,6 @@
                 <w:b/>
                 <w:bCs/>
               </w:rPr>
-              <w:lastRenderedPageBreak/>
               <w:t>F4.3</w:t>
             </w:r>
           </w:p>
@@ -5016,39 +6985,47 @@
     <w:p/>
     <w:p>
       <w:pPr>
-        <w:pStyle w:val="berschrift2"/>
+        <w:pStyle w:val="Heading2"/>
       </w:pPr>
+      <w:bookmarkStart w:id="22" w:name="_Toc526672583"/>
       <w:r>
         <w:t>Qualitätsanforderungen</w:t>
       </w:r>
+      <w:bookmarkEnd w:id="22"/>
     </w:p>
     <w:p>
       <w:pPr>
-        <w:pStyle w:val="berschrift2"/>
+        <w:pStyle w:val="Heading2"/>
       </w:pPr>
+      <w:bookmarkStart w:id="23" w:name="_Toc526672584"/>
       <w:r>
         <w:t>Randbedingungen</w:t>
       </w:r>
+      <w:bookmarkEnd w:id="23"/>
     </w:p>
     <w:p>
       <w:pPr>
-        <w:pStyle w:val="berschrift2"/>
+        <w:pStyle w:val="Heading2"/>
       </w:pPr>
+      <w:bookmarkStart w:id="24" w:name="_Toc526672585"/>
       <w:r>
         <w:t>Datenmodell</w:t>
       </w:r>
+      <w:bookmarkEnd w:id="24"/>
     </w:p>
     <w:p>
       <w:pPr>
-        <w:pStyle w:val="berschrift1"/>
+        <w:pStyle w:val="Heading1"/>
       </w:pPr>
+      <w:bookmarkStart w:id="25" w:name="_Toc526672586"/>
       <w:r>
         <w:t>Glossar</w:t>
       </w:r>
+      <w:bookmarkEnd w:id="25"/>
     </w:p>
     <w:tbl>
       <w:tblPr>
-        <w:tblStyle w:val="Gitternetztabelle4Akzent1"/>
+        <w:tblStyle w:val="GridTable4-Accent1"/>
         <w:tblW w:w="9062" w:type="dxa"/>
         <w:tblLook w:val="04A0" w:firstRow="1" w:lastRow="0" w:firstColumn="1" w:lastColumn="0" w:noHBand="0" w:noVBand="1"/>
       </w:tblPr>
@@ -5136,11 +7113,9 @@
             <w:tcW w:w="4531" w:type="dxa"/>
           </w:tcPr>
           <w:p>
-            <w:proofErr w:type="spellStart"/>
-            <w:r>
-              <w:t>Remediate</w:t>
-            </w:r>
-            <w:proofErr w:type="spellEnd"/>
+            <w:r>
+              <w:t>HR</w:t>
+            </w:r>
           </w:p>
         </w:tc>
         <w:tc>
@@ -5152,11 +7127,59 @@
               <w:cnfStyle w:val="000000000000" w:firstRow="0" w:lastRow="0" w:firstColumn="0" w:lastColumn="0" w:oddVBand="0" w:evenVBand="0" w:oddHBand="0" w:evenHBand="0" w:firstRowFirstColumn="0" w:firstRowLastColumn="0" w:lastRowFirstColumn="0" w:lastRowLastColumn="0"/>
             </w:pPr>
             <w:r>
-              <w:t>«</w:t>
-            </w:r>
-            <w:r>
-              <w:t>Ein Defizit oder ein Problem korrigieren oder verbessern» / «Ein gewünschter Zustand abbilden»</w:t>
-            </w:r>
+              <w:t>Human Resources</w:t>
+            </w:r>
+          </w:p>
+        </w:tc>
+      </w:tr>
+      <w:tr>
+        <w:trPr>
+          <w:cnfStyle w:val="000000100000" w:firstRow="0" w:lastRow="0" w:firstColumn="0" w:lastColumn="0" w:oddVBand="0" w:evenVBand="0" w:oddHBand="1" w:evenHBand="0" w:firstRowFirstColumn="0" w:firstRowLastColumn="0" w:lastRowFirstColumn="0" w:lastRowLastColumn="0"/>
+        </w:trPr>
+        <w:tc>
+          <w:tcPr>
+            <w:cnfStyle w:val="001000000000" w:firstRow="0" w:lastRow="0" w:firstColumn="1" w:lastColumn="0" w:oddVBand="0" w:evenVBand="0" w:oddHBand="0" w:evenHBand="0" w:firstRowFirstColumn="0" w:firstRowLastColumn="0" w:lastRowFirstColumn="0" w:lastRowLastColumn="0"/>
+            <w:tcW w:w="4531" w:type="dxa"/>
+          </w:tcPr>
+          <w:p>
+            <w:proofErr w:type="spellStart"/>
+            <w:r>
+              <w:lastRenderedPageBreak/>
+              <w:t>Remediate</w:t>
+            </w:r>
+            <w:proofErr w:type="spellEnd"/>
+          </w:p>
+        </w:tc>
+        <w:tc>
+          <w:tcPr>
+            <w:tcW w:w="4531" w:type="dxa"/>
+          </w:tcPr>
+          <w:p>
+            <w:pPr>
+              <w:cnfStyle w:val="000000100000" w:firstRow="0" w:lastRow="0" w:firstColumn="0" w:lastColumn="0" w:oddVBand="0" w:evenVBand="0" w:oddHBand="1" w:evenHBand="0" w:firstRowFirstColumn="0" w:firstRowLastColumn="0" w:lastRowFirstColumn="0" w:lastRowLastColumn="0"/>
+            </w:pPr>
+            <w:r>
+              <w:t>«Ein Defizit oder ein Problem korrigieren oder verbessern» / «Ein gewünschter Zustand abbilden»</w:t>
+            </w:r>
+          </w:p>
+        </w:tc>
+      </w:tr>
+      <w:tr>
+        <w:tc>
+          <w:tcPr>
+            <w:cnfStyle w:val="001000000000" w:firstRow="0" w:lastRow="0" w:firstColumn="1" w:lastColumn="0" w:oddVBand="0" w:evenVBand="0" w:oddHBand="0" w:evenHBand="0" w:firstRowFirstColumn="0" w:firstRowLastColumn="0" w:lastRowFirstColumn="0" w:lastRowLastColumn="0"/>
+            <w:tcW w:w="4531" w:type="dxa"/>
+          </w:tcPr>
+          <w:p/>
+        </w:tc>
+        <w:tc>
+          <w:tcPr>
+            <w:tcW w:w="4531" w:type="dxa"/>
+          </w:tcPr>
+          <w:p>
+            <w:pPr>
+              <w:cnfStyle w:val="000000000000" w:firstRow="0" w:lastRow="0" w:firstColumn="0" w:lastColumn="0" w:oddVBand="0" w:evenVBand="0" w:oddHBand="0" w:evenHBand="0" w:firstRowFirstColumn="0" w:firstRowLastColumn="0" w:lastRowFirstColumn="0" w:lastRowLastColumn="0"/>
+            </w:pPr>
           </w:p>
         </w:tc>
       </w:tr>
@@ -5164,33 +7187,105 @@
     <w:p/>
     <w:p>
       <w:pPr>
-        <w:pStyle w:val="berschrift1"/>
+        <w:pStyle w:val="Heading1"/>
       </w:pPr>
+      <w:bookmarkStart w:id="26" w:name="_Toc526672587"/>
       <w:r>
         <w:t>Literaturverzeichnis</w:t>
       </w:r>
+      <w:bookmarkEnd w:id="26"/>
     </w:p>
     <w:p>
       <w:pPr>
-        <w:pStyle w:val="berschrift1"/>
+        <w:pStyle w:val="Heading1"/>
       </w:pPr>
-      <w:r>
-        <w:t>Anhang</w:t>
-      </w:r>
+      <w:bookmarkStart w:id="27" w:name="_Toc526672588"/>
+      <w:r>
+        <w:t>Abbildungsverzeichnis</w:t>
+      </w:r>
+      <w:bookmarkEnd w:id="27"/>
     </w:p>
     <w:p>
       <w:pPr>
-        <w:pStyle w:val="berschrift2"/>
+        <w:rPr>
+          <w:rFonts w:eastAsiaTheme="minorEastAsia"/>
+          <w:noProof/>
+          <w:lang w:eastAsia="de-CH"/>
+        </w:rPr>
       </w:pPr>
       <w:r>
-        <w:t>Abstimmung der Anforderungen</w:t>
-      </w:r>
+        <w:fldChar w:fldCharType="begin"/>
+      </w:r>
+      <w:r>
+        <w:instrText xml:space="preserve"> TOC \n \h \z \t "TOC Reference" \c </w:instrText>
+      </w:r>
+      <w:r>
+        <w:fldChar w:fldCharType="separate"/>
+      </w:r>
+      <w:hyperlink w:anchor="_Toc526671787" w:history="1">
+        <w:r>
+          <w:rPr>
+            <w:rStyle w:val="Hyperlink"/>
+            <w:smallCaps/>
+            <w:noProof/>
+            <w:u w:val="none"/>
+          </w:rPr>
+          <w:t>Abbildung</w:t>
+        </w:r>
+        <w:r>
+          <w:rPr>
+            <w:rStyle w:val="Hyperlink"/>
+            <w:smallCaps/>
+            <w:noProof/>
+          </w:rPr>
+          <w:t xml:space="preserve"> </w:t>
+        </w:r>
+        <w:r>
+          <w:rPr>
+            <w:rStyle w:val="Hyperlink"/>
+            <w:smallCaps/>
+            <w:noProof/>
+          </w:rPr>
+          <w:t>1: Zeigt das Systemumfeld der Applikation</w:t>
+        </w:r>
+      </w:hyperlink>
     </w:p>
     <w:p>
       <w:pPr>
-        <w:pStyle w:val="berschrift2"/>
+        <w:rPr>
+          <w:lang w:val="en-US"/>
+        </w:rPr>
       </w:pPr>
       <w:r>
+        <w:fldChar w:fldCharType="end"/>
+      </w:r>
+    </w:p>
+    <w:p>
+      <w:pPr>
+        <w:pStyle w:val="Heading1"/>
+      </w:pPr>
+      <w:bookmarkStart w:id="28" w:name="_Toc526672589"/>
+      <w:r>
+        <w:t>Anhang</w:t>
+      </w:r>
+      <w:bookmarkEnd w:id="28"/>
+    </w:p>
+    <w:p>
+      <w:pPr>
+        <w:pStyle w:val="Heading2"/>
+      </w:pPr>
+      <w:bookmarkStart w:id="29" w:name="_Toc526672590"/>
+      <w:r>
+        <w:t>Abstimmung der Anforderungen</w:t>
+      </w:r>
+      <w:bookmarkEnd w:id="29"/>
+    </w:p>
+    <w:p>
+      <w:pPr>
+        <w:pStyle w:val="Heading2"/>
+      </w:pPr>
+      <w:bookmarkStart w:id="30" w:name="_Toc526672591"/>
+      <w:r>
         <w:t xml:space="preserve">Definition </w:t>
       </w:r>
       <w:proofErr w:type="spellStart"/>
@@ -5201,16 +7296,13 @@
       <w:r>
         <w:t xml:space="preserve"> Ready – Checklist</w:t>
       </w:r>
+      <w:bookmarkEnd w:id="30"/>
     </w:p>
     <w:p>
       <w:pPr>
         <w:spacing w:after="160"/>
       </w:pPr>
-      <w:r>
-        <w:br w:type="page"/>
-      </w:r>
     </w:p>
-    <w:p/>
     <w:sectPr>
       <w:pgSz w:w="11906" w:h="16838"/>
       <w:pgMar w:top="1418" w:right="1417" w:bottom="1134" w:left="1417" w:header="993" w:footer="708" w:gutter="0"/>
@@ -5278,25 +7370,7 @@
         <w:szCs w:val="16"/>
         <w:lang w:val="fr-CH"/>
       </w:rPr>
-      <w:t xml:space="preserve"> | Haute école spécialisée bernoise | Bern </w:t>
-    </w:r>
-    <w:proofErr w:type="spellStart"/>
-    <w:r>
-      <w:rPr>
-        <w:sz w:val="16"/>
-        <w:szCs w:val="16"/>
-        <w:lang w:val="fr-CH"/>
-      </w:rPr>
-      <w:t>University</w:t>
-    </w:r>
-    <w:proofErr w:type="spellEnd"/>
-    <w:r>
-      <w:rPr>
-        <w:sz w:val="16"/>
-        <w:szCs w:val="16"/>
-        <w:lang w:val="fr-CH"/>
-      </w:rPr>
-      <w:t xml:space="preserve"> of </w:t>
+      <w:t xml:space="preserve"> | Haute école spécialisée bernoise | Bern University of </w:t>
     </w:r>
     <w:proofErr w:type="spellStart"/>
     <w:r>
@@ -5424,25 +7498,7 @@
         <w:szCs w:val="16"/>
         <w:lang w:val="fr-CH"/>
       </w:rPr>
-      <w:t xml:space="preserve"> | Haute école spécialisée bernoise | Bern </w:t>
-    </w:r>
-    <w:proofErr w:type="spellStart"/>
-    <w:r>
-      <w:rPr>
-        <w:sz w:val="16"/>
-        <w:szCs w:val="16"/>
-        <w:lang w:val="fr-CH"/>
-      </w:rPr>
-      <w:t>University</w:t>
-    </w:r>
-    <w:proofErr w:type="spellEnd"/>
-    <w:r>
-      <w:rPr>
-        <w:sz w:val="16"/>
-        <w:szCs w:val="16"/>
-        <w:lang w:val="fr-CH"/>
-      </w:rPr>
-      <w:t xml:space="preserve"> of </w:t>
+      <w:t xml:space="preserve"> | Haute école spécialisée bernoise | Bern University of </w:t>
     </w:r>
     <w:proofErr w:type="spellStart"/>
     <w:r>
@@ -5567,7 +7623,7 @@
 <w:hdr xmlns:wpc="http://schemas.microsoft.com/office/word/2010/wordprocessingCanvas" xmlns:cx="http://schemas.microsoft.com/office/drawing/2014/chartex" xmlns:cx1="http://schemas.microsoft.com/office/drawing/2015/9/8/chartex" xmlns:cx2="http://schemas.microsoft.com/office/drawing/2015/10/21/chartex" xmlns:cx3="http://schemas.microsoft.com/office/drawing/2016/5/9/chartex" xmlns:cx4="http://schemas.microsoft.com/office/drawing/2016/5/10/chartex" xmlns:cx5="http://schemas.microsoft.com/office/drawing/2016/5/11/chartex" xmlns:cx6="http://schemas.microsoft.com/office/drawing/2016/5/12/chartex" xmlns:cx7="http://schemas.microsoft.com/office/drawing/2016/5/13/chartex" xmlns:cx8="http://schemas.microsoft.com/office/drawing/2016/5/14/chartex" xmlns:mc="http://schemas.openxmlformats.org/markup-compatibility/2006" xmlns:aink="http://schemas.microsoft.com/office/drawing/2016/ink" xmlns:am3d="http://schemas.microsoft.com/office/drawing/2017/model3d" xmlns:o="urn:schemas-microsoft-com:office:office" xmlns:r="http://schemas.openxmlformats.org/officeDocument/2006/relationships" xmlns:m="http://schemas.openxmlformats.org/officeDocument/2006/math" xmlns:v="urn:schemas-microsoft-com:vml" xmlns:wp14="http://schemas.microsoft.com/office/word/2010/wordprocessingDrawing" xmlns:wp="http://schemas.openxmlformats.org/drawingml/2006/wordprocessingDrawing" xmlns:w10="urn:schemas-microsoft-com:office:word" xmlns:w="http://schemas.openxmlformats.org/wordprocessingml/2006/main" xmlns:w14="http://schemas.microsoft.com/office/word/2010/wordml" xmlns:w15="http://schemas.microsoft.com/office/word/2012/wordml" xmlns:w16cid="http://schemas.microsoft.com/office/word/2016/wordml/cid" xmlns:w16se="http://schemas.microsoft.com/office/word/2015/wordml/symex" xmlns:wpg="http://schemas.microsoft.com/office/word/2010/wordprocessingGroup" xmlns:wpi="http://schemas.microsoft.com/office/word/2010/wordprocessingInk" xmlns:wne="http://schemas.microsoft.com/office/word/2006/wordml" xmlns:wps="http://schemas.microsoft.com/office/word/2010/wordprocessingShape" mc:Ignorable="w14 w15 w16se w16cid wp14">
   <w:p>
     <w:pPr>
-      <w:pStyle w:val="Kopfzeile"/>
+      <w:pStyle w:val="Header"/>
       <w:tabs>
         <w:tab w:val="clear" w:pos="4536"/>
         <w:tab w:val="clear" w:pos="9072"/>
@@ -5585,7 +7641,7 @@
 <w:hdr xmlns:wpc="http://schemas.microsoft.com/office/word/2010/wordprocessingCanvas" xmlns:cx="http://schemas.microsoft.com/office/drawing/2014/chartex" xmlns:cx1="http://schemas.microsoft.com/office/drawing/2015/9/8/chartex" xmlns:cx2="http://schemas.microsoft.com/office/drawing/2015/10/21/chartex" xmlns:cx3="http://schemas.microsoft.com/office/drawing/2016/5/9/chartex" xmlns:cx4="http://schemas.microsoft.com/office/drawing/2016/5/10/chartex" xmlns:cx5="http://schemas.microsoft.com/office/drawing/2016/5/11/chartex" xmlns:cx6="http://schemas.microsoft.com/office/drawing/2016/5/12/chartex" xmlns:cx7="http://schemas.microsoft.com/office/drawing/2016/5/13/chartex" xmlns:cx8="http://schemas.microsoft.com/office/drawing/2016/5/14/chartex" xmlns:mc="http://schemas.openxmlformats.org/markup-compatibility/2006" xmlns:aink="http://schemas.microsoft.com/office/drawing/2016/ink" xmlns:am3d="http://schemas.microsoft.com/office/drawing/2017/model3d" xmlns:o="urn:schemas-microsoft-com:office:office" xmlns:r="http://schemas.openxmlformats.org/officeDocument/2006/relationships" xmlns:m="http://schemas.openxmlformats.org/officeDocument/2006/math" xmlns:v="urn:schemas-microsoft-com:vml" xmlns:wp14="http://schemas.microsoft.com/office/word/2010/wordprocessingDrawing" xmlns:wp="http://schemas.openxmlformats.org/drawingml/2006/wordprocessingDrawing" xmlns:w10="urn:schemas-microsoft-com:office:word" xmlns:w="http://schemas.openxmlformats.org/wordprocessingml/2006/main" xmlns:w14="http://schemas.microsoft.com/office/word/2010/wordml" xmlns:w15="http://schemas.microsoft.com/office/word/2012/wordml" xmlns:w16cid="http://schemas.microsoft.com/office/word/2016/wordml/cid" xmlns:w16se="http://schemas.microsoft.com/office/word/2015/wordml/symex" xmlns:wpg="http://schemas.microsoft.com/office/word/2010/wordprocessingGroup" xmlns:wpi="http://schemas.microsoft.com/office/word/2010/wordprocessingInk" xmlns:wne="http://schemas.microsoft.com/office/word/2006/wordml" xmlns:wps="http://schemas.microsoft.com/office/word/2010/wordprocessingShape" mc:Ignorable="w14 w15 w16se w16cid wp14">
   <w:p>
     <w:pPr>
-      <w:pStyle w:val="Kopfzeile"/>
+      <w:pStyle w:val="Header"/>
     </w:pPr>
     <w:r>
       <w:rPr>
@@ -5649,7 +7705,7 @@
 <w:hdr xmlns:wpc="http://schemas.microsoft.com/office/word/2010/wordprocessingCanvas" xmlns:cx="http://schemas.microsoft.com/office/drawing/2014/chartex" xmlns:cx1="http://schemas.microsoft.com/office/drawing/2015/9/8/chartex" xmlns:cx2="http://schemas.microsoft.com/office/drawing/2015/10/21/chartex" xmlns:cx3="http://schemas.microsoft.com/office/drawing/2016/5/9/chartex" xmlns:cx4="http://schemas.microsoft.com/office/drawing/2016/5/10/chartex" xmlns:cx5="http://schemas.microsoft.com/office/drawing/2016/5/11/chartex" xmlns:cx6="http://schemas.microsoft.com/office/drawing/2016/5/12/chartex" xmlns:cx7="http://schemas.microsoft.com/office/drawing/2016/5/13/chartex" xmlns:cx8="http://schemas.microsoft.com/office/drawing/2016/5/14/chartex" xmlns:mc="http://schemas.openxmlformats.org/markup-compatibility/2006" xmlns:aink="http://schemas.microsoft.com/office/drawing/2016/ink" xmlns:am3d="http://schemas.microsoft.com/office/drawing/2017/model3d" xmlns:o="urn:schemas-microsoft-com:office:office" xmlns:r="http://schemas.openxmlformats.org/officeDocument/2006/relationships" xmlns:m="http://schemas.openxmlformats.org/officeDocument/2006/math" xmlns:v="urn:schemas-microsoft-com:vml" xmlns:wp14="http://schemas.microsoft.com/office/word/2010/wordprocessingDrawing" xmlns:wp="http://schemas.openxmlformats.org/drawingml/2006/wordprocessingDrawing" xmlns:w10="urn:schemas-microsoft-com:office:word" xmlns:w="http://schemas.openxmlformats.org/wordprocessingml/2006/main" xmlns:w14="http://schemas.microsoft.com/office/word/2010/wordml" xmlns:w15="http://schemas.microsoft.com/office/word/2012/wordml" xmlns:w16cid="http://schemas.microsoft.com/office/word/2016/wordml/cid" xmlns:w16se="http://schemas.microsoft.com/office/word/2015/wordml/symex" xmlns:wpg="http://schemas.microsoft.com/office/word/2010/wordprocessingGroup" xmlns:wpi="http://schemas.microsoft.com/office/word/2010/wordprocessingInk" xmlns:wne="http://schemas.microsoft.com/office/word/2006/wordml" xmlns:wps="http://schemas.microsoft.com/office/word/2010/wordprocessingShape" mc:Ignorable="w14 w15 w16se w16cid wp14">
   <w:p>
     <w:pPr>
-      <w:pStyle w:val="Kopfzeile"/>
+      <w:pStyle w:val="Header"/>
       <w:tabs>
         <w:tab w:val="clear" w:pos="4536"/>
         <w:tab w:val="clear" w:pos="9072"/>
@@ -5853,7 +7909,7 @@
     <w:lvl w:ilvl="0">
       <w:start w:val="1"/>
       <w:numFmt w:val="decimal"/>
-      <w:pStyle w:val="berschrift1"/>
+      <w:pStyle w:val="Heading1"/>
       <w:lvlText w:val="%1"/>
       <w:lvlJc w:val="left"/>
       <w:pPr>
@@ -5863,7 +7919,7 @@
     <w:lvl w:ilvl="1">
       <w:start w:val="1"/>
       <w:numFmt w:val="decimal"/>
-      <w:pStyle w:val="berschrift2"/>
+      <w:pStyle w:val="Heading2"/>
       <w:lvlText w:val="%1.%2"/>
       <w:lvlJc w:val="left"/>
       <w:pPr>
@@ -5873,7 +7929,7 @@
     <w:lvl w:ilvl="2">
       <w:start w:val="1"/>
       <w:numFmt w:val="decimal"/>
-      <w:pStyle w:val="berschrift3"/>
+      <w:pStyle w:val="Heading3"/>
       <w:lvlText w:val="%1.%2.%3"/>
       <w:lvlJc w:val="left"/>
       <w:pPr>
@@ -5883,7 +7939,7 @@
     <w:lvl w:ilvl="3">
       <w:start w:val="1"/>
       <w:numFmt w:val="decimal"/>
-      <w:pStyle w:val="berschrift4"/>
+      <w:pStyle w:val="Heading4"/>
       <w:lvlText w:val="%1.%2.%3.%4"/>
       <w:lvlJc w:val="left"/>
       <w:pPr>
@@ -5893,7 +7949,7 @@
     <w:lvl w:ilvl="4">
       <w:start w:val="1"/>
       <w:numFmt w:val="decimal"/>
-      <w:pStyle w:val="berschrift5"/>
+      <w:pStyle w:val="Heading5"/>
       <w:lvlText w:val="%1.%2.%3.%4.%5"/>
       <w:lvlJc w:val="left"/>
       <w:pPr>
@@ -5903,7 +7959,7 @@
     <w:lvl w:ilvl="5">
       <w:start w:val="1"/>
       <w:numFmt w:val="decimal"/>
-      <w:pStyle w:val="berschrift6"/>
+      <w:pStyle w:val="Heading6"/>
       <w:lvlText w:val="%1.%2.%3.%4.%5.%6"/>
       <w:lvlJc w:val="left"/>
       <w:pPr>
@@ -5913,7 +7969,7 @@
     <w:lvl w:ilvl="6">
       <w:start w:val="1"/>
       <w:numFmt w:val="decimal"/>
-      <w:pStyle w:val="berschrift7"/>
+      <w:pStyle w:val="Heading7"/>
       <w:lvlText w:val="%1.%2.%3.%4.%5.%6.%7"/>
       <w:lvlJc w:val="left"/>
       <w:pPr>
@@ -5923,7 +7979,7 @@
     <w:lvl w:ilvl="7">
       <w:start w:val="1"/>
       <w:numFmt w:val="decimal"/>
-      <w:pStyle w:val="berschrift8"/>
+      <w:pStyle w:val="Heading8"/>
       <w:lvlText w:val="%1.%2.%3.%4.%5.%6.%7.%8"/>
       <w:lvlJc w:val="left"/>
       <w:pPr>
@@ -5933,7 +7989,7 @@
     <w:lvl w:ilvl="8">
       <w:start w:val="1"/>
       <w:numFmt w:val="decimal"/>
-      <w:pStyle w:val="berschrift9"/>
+      <w:pStyle w:val="Heading9"/>
       <w:lvlText w:val="%1.%2.%3.%4.%5.%6.%7.%8.%9"/>
       <w:lvlJc w:val="left"/>
       <w:pPr>
@@ -6636,7 +8692,7 @@
     <w:lsdException w:name="Hashtag" w:semiHidden="1" w:unhideWhenUsed="1"/>
     <w:lsdException w:name="Unresolved Mention" w:semiHidden="1" w:unhideWhenUsed="1"/>
   </w:latentStyles>
-  <w:style w:type="paragraph" w:default="1" w:styleId="Standard">
+  <w:style w:type="paragraph" w:default="1" w:styleId="Normal">
     <w:name w:val="Normal"/>
     <w:qFormat/>
     <w:rsid w:val="00B165C1"/>
@@ -6644,11 +8700,11 @@
       <w:spacing w:after="0"/>
     </w:pPr>
   </w:style>
-  <w:style w:type="paragraph" w:styleId="berschrift1">
+  <w:style w:type="paragraph" w:styleId="Heading1">
     <w:name w:val="heading 1"/>
-    <w:basedOn w:val="Standard"/>
-    <w:next w:val="Standard"/>
-    <w:link w:val="berschrift1Zchn"/>
+    <w:basedOn w:val="Normal"/>
+    <w:next w:val="Normal"/>
+    <w:link w:val="Heading1Char"/>
     <w:uiPriority w:val="9"/>
     <w:qFormat/>
     <w:rsid w:val="006869E0"/>
@@ -6669,11 +8725,11 @@
       <w:szCs w:val="32"/>
     </w:rPr>
   </w:style>
-  <w:style w:type="paragraph" w:styleId="berschrift2">
+  <w:style w:type="paragraph" w:styleId="Heading2">
     <w:name w:val="heading 2"/>
-    <w:basedOn w:val="Standard"/>
-    <w:next w:val="Standard"/>
-    <w:link w:val="berschrift2Zchn"/>
+    <w:basedOn w:val="Normal"/>
+    <w:next w:val="Normal"/>
+    <w:link w:val="Heading2Char"/>
     <w:autoRedefine/>
     <w:uiPriority w:val="9"/>
     <w:unhideWhenUsed/>
@@ -6697,11 +8753,11 @@
       <w:szCs w:val="26"/>
     </w:rPr>
   </w:style>
-  <w:style w:type="paragraph" w:styleId="berschrift3">
+  <w:style w:type="paragraph" w:styleId="Heading3">
     <w:name w:val="heading 3"/>
-    <w:basedOn w:val="Standard"/>
-    <w:next w:val="Standard"/>
-    <w:link w:val="berschrift3Zchn"/>
+    <w:basedOn w:val="Normal"/>
+    <w:next w:val="Normal"/>
+    <w:link w:val="Heading3Char"/>
     <w:uiPriority w:val="9"/>
     <w:semiHidden/>
     <w:unhideWhenUsed/>
@@ -6724,11 +8780,11 @@
       <w:szCs w:val="24"/>
     </w:rPr>
   </w:style>
-  <w:style w:type="paragraph" w:styleId="berschrift4">
+  <w:style w:type="paragraph" w:styleId="Heading4">
     <w:name w:val="heading 4"/>
-    <w:basedOn w:val="Standard"/>
-    <w:next w:val="Standard"/>
-    <w:link w:val="berschrift4Zchn"/>
+    <w:basedOn w:val="Normal"/>
+    <w:next w:val="Normal"/>
+    <w:link w:val="Heading4Char"/>
     <w:uiPriority w:val="9"/>
     <w:semiHidden/>
     <w:unhideWhenUsed/>
@@ -6751,11 +8807,11 @@
       <w:color w:val="2F5496" w:themeColor="accent1" w:themeShade="BF"/>
     </w:rPr>
   </w:style>
-  <w:style w:type="paragraph" w:styleId="berschrift5">
+  <w:style w:type="paragraph" w:styleId="Heading5">
     <w:name w:val="heading 5"/>
-    <w:basedOn w:val="Standard"/>
-    <w:next w:val="Standard"/>
-    <w:link w:val="berschrift5Zchn"/>
+    <w:basedOn w:val="Normal"/>
+    <w:next w:val="Normal"/>
+    <w:link w:val="Heading5Char"/>
     <w:uiPriority w:val="9"/>
     <w:semiHidden/>
     <w:unhideWhenUsed/>
@@ -6776,11 +8832,11 @@
       <w:color w:val="2F5496" w:themeColor="accent1" w:themeShade="BF"/>
     </w:rPr>
   </w:style>
-  <w:style w:type="paragraph" w:styleId="berschrift6">
+  <w:style w:type="paragraph" w:styleId="Heading6">
     <w:name w:val="heading 6"/>
-    <w:basedOn w:val="Standard"/>
-    <w:next w:val="Standard"/>
-    <w:link w:val="berschrift6Zchn"/>
+    <w:basedOn w:val="Normal"/>
+    <w:next w:val="Normal"/>
+    <w:link w:val="Heading6Char"/>
     <w:uiPriority w:val="9"/>
     <w:semiHidden/>
     <w:unhideWhenUsed/>
@@ -6801,11 +8857,11 @@
       <w:color w:val="1F3763" w:themeColor="accent1" w:themeShade="7F"/>
     </w:rPr>
   </w:style>
-  <w:style w:type="paragraph" w:styleId="berschrift7">
+  <w:style w:type="paragraph" w:styleId="Heading7">
     <w:name w:val="heading 7"/>
-    <w:basedOn w:val="Standard"/>
-    <w:next w:val="Standard"/>
-    <w:link w:val="berschrift7Zchn"/>
+    <w:basedOn w:val="Normal"/>
+    <w:next w:val="Normal"/>
+    <w:link w:val="Heading7Char"/>
     <w:uiPriority w:val="9"/>
     <w:semiHidden/>
     <w:unhideWhenUsed/>
@@ -6828,11 +8884,11 @@
       <w:color w:val="1F3763" w:themeColor="accent1" w:themeShade="7F"/>
     </w:rPr>
   </w:style>
-  <w:style w:type="paragraph" w:styleId="berschrift8">
+  <w:style w:type="paragraph" w:styleId="Heading8">
     <w:name w:val="heading 8"/>
-    <w:basedOn w:val="Standard"/>
-    <w:next w:val="Standard"/>
-    <w:link w:val="berschrift8Zchn"/>
+    <w:basedOn w:val="Normal"/>
+    <w:next w:val="Normal"/>
+    <w:link w:val="Heading8Char"/>
     <w:uiPriority w:val="9"/>
     <w:semiHidden/>
     <w:unhideWhenUsed/>
@@ -6855,11 +8911,11 @@
       <w:szCs w:val="21"/>
     </w:rPr>
   </w:style>
-  <w:style w:type="paragraph" w:styleId="berschrift9">
+  <w:style w:type="paragraph" w:styleId="Heading9">
     <w:name w:val="heading 9"/>
-    <w:basedOn w:val="Standard"/>
-    <w:next w:val="Standard"/>
-    <w:link w:val="berschrift9Zchn"/>
+    <w:basedOn w:val="Normal"/>
+    <w:next w:val="Normal"/>
+    <w:link w:val="Heading9Char"/>
     <w:uiPriority w:val="9"/>
     <w:semiHidden/>
     <w:unhideWhenUsed/>
@@ -6884,13 +8940,13 @@
       <w:szCs w:val="21"/>
     </w:rPr>
   </w:style>
-  <w:style w:type="character" w:default="1" w:styleId="Absatz-Standardschriftart">
+  <w:style w:type="character" w:default="1" w:styleId="DefaultParagraphFont">
     <w:name w:val="Default Paragraph Font"/>
     <w:uiPriority w:val="1"/>
     <w:semiHidden/>
     <w:unhideWhenUsed/>
   </w:style>
-  <w:style w:type="table" w:default="1" w:styleId="NormaleTabelle">
+  <w:style w:type="table" w:default="1" w:styleId="TableNormal">
     <w:name w:val="Normal Table"/>
     <w:uiPriority w:val="99"/>
     <w:semiHidden/>
@@ -6905,16 +8961,16 @@
       </w:tblCellMar>
     </w:tblPr>
   </w:style>
-  <w:style w:type="numbering" w:default="1" w:styleId="KeineListe">
+  <w:style w:type="numbering" w:default="1" w:styleId="NoList">
     <w:name w:val="No List"/>
     <w:uiPriority w:val="99"/>
     <w:semiHidden/>
     <w:unhideWhenUsed/>
   </w:style>
-  <w:style w:type="paragraph" w:styleId="Kopfzeile">
+  <w:style w:type="paragraph" w:styleId="Header">
     <w:name w:val="header"/>
-    <w:basedOn w:val="Standard"/>
-    <w:link w:val="KopfzeileZchn"/>
+    <w:basedOn w:val="Normal"/>
+    <w:link w:val="HeaderChar"/>
     <w:uiPriority w:val="99"/>
     <w:unhideWhenUsed/>
     <w:rsid w:val="00B165C1"/>
@@ -6926,17 +8982,17 @@
       <w:spacing w:line="240" w:lineRule="auto"/>
     </w:pPr>
   </w:style>
-  <w:style w:type="character" w:customStyle="1" w:styleId="KopfzeileZchn">
-    <w:name w:val="Kopfzeile Zchn"/>
-    <w:basedOn w:val="Absatz-Standardschriftart"/>
-    <w:link w:val="Kopfzeile"/>
+  <w:style w:type="character" w:customStyle="1" w:styleId="HeaderChar">
+    <w:name w:val="Header Char"/>
+    <w:basedOn w:val="DefaultParagraphFont"/>
+    <w:link w:val="Header"/>
     <w:uiPriority w:val="99"/>
     <w:rsid w:val="00B165C1"/>
   </w:style>
-  <w:style w:type="paragraph" w:styleId="Fuzeile">
+  <w:style w:type="paragraph" w:styleId="Footer">
     <w:name w:val="footer"/>
-    <w:basedOn w:val="Standard"/>
-    <w:link w:val="FuzeileZchn"/>
+    <w:basedOn w:val="Normal"/>
+    <w:link w:val="FooterChar"/>
     <w:unhideWhenUsed/>
     <w:rsid w:val="00B165C1"/>
     <w:pPr>
@@ -6947,17 +9003,17 @@
       <w:spacing w:line="240" w:lineRule="auto"/>
     </w:pPr>
   </w:style>
-  <w:style w:type="character" w:customStyle="1" w:styleId="FuzeileZchn">
-    <w:name w:val="Fußzeile Zchn"/>
-    <w:basedOn w:val="Absatz-Standardschriftart"/>
-    <w:link w:val="Fuzeile"/>
+  <w:style w:type="character" w:customStyle="1" w:styleId="FooterChar">
+    <w:name w:val="Footer Char"/>
+    <w:basedOn w:val="DefaultParagraphFont"/>
+    <w:link w:val="Footer"/>
     <w:uiPriority w:val="99"/>
     <w:rsid w:val="00B165C1"/>
   </w:style>
-  <w:style w:type="paragraph" w:styleId="Titel">
+  <w:style w:type="paragraph" w:styleId="Title">
     <w:name w:val="Title"/>
-    <w:basedOn w:val="Standard"/>
-    <w:link w:val="TitelZchn"/>
+    <w:basedOn w:val="Normal"/>
+    <w:link w:val="TitleChar"/>
     <w:rsid w:val="00B165C1"/>
     <w:pPr>
       <w:suppressAutoHyphens/>
@@ -6974,10 +9030,10 @@
       <w:szCs w:val="52"/>
     </w:rPr>
   </w:style>
-  <w:style w:type="character" w:customStyle="1" w:styleId="TitelZchn">
-    <w:name w:val="Titel Zchn"/>
-    <w:basedOn w:val="Absatz-Standardschriftart"/>
-    <w:link w:val="Titel"/>
+  <w:style w:type="character" w:customStyle="1" w:styleId="TitleChar">
+    <w:name w:val="Title Char"/>
+    <w:basedOn w:val="DefaultParagraphFont"/>
+    <w:link w:val="Title"/>
     <w:rsid w:val="00B165C1"/>
     <w:rPr>
       <w:rFonts w:ascii="Lucida Sans" w:eastAsia="Times New Roman" w:hAnsi="Lucida Sans" w:cs="Times New Roman"/>
@@ -6988,10 +9044,10 @@
       <w:szCs w:val="52"/>
     </w:rPr>
   </w:style>
-  <w:style w:type="paragraph" w:styleId="Untertitel">
+  <w:style w:type="paragraph" w:styleId="Subtitle">
     <w:name w:val="Subtitle"/>
-    <w:basedOn w:val="Standard"/>
-    <w:link w:val="UntertitelZchn"/>
+    <w:basedOn w:val="Normal"/>
+    <w:link w:val="SubtitleChar"/>
     <w:rsid w:val="00B165C1"/>
     <w:pPr>
       <w:suppressAutoHyphens/>
@@ -7007,10 +9063,10 @@
       <w:szCs w:val="24"/>
     </w:rPr>
   </w:style>
-  <w:style w:type="character" w:customStyle="1" w:styleId="UntertitelZchn">
-    <w:name w:val="Untertitel Zchn"/>
-    <w:basedOn w:val="Absatz-Standardschriftart"/>
-    <w:link w:val="Untertitel"/>
+  <w:style w:type="character" w:customStyle="1" w:styleId="SubtitleChar">
+    <w:name w:val="Subtitle Char"/>
+    <w:basedOn w:val="DefaultParagraphFont"/>
+    <w:link w:val="Subtitle"/>
     <w:rsid w:val="00B165C1"/>
     <w:rPr>
       <w:rFonts w:ascii="Lucida Sans" w:eastAsia="Lucida Sans" w:hAnsi="Lucida Sans" w:cs="Arial"/>
@@ -7021,7 +9077,7 @@
   </w:style>
   <w:style w:type="paragraph" w:customStyle="1" w:styleId="RefFusszeile">
     <w:name w:val="Ref_Fusszeile"/>
-    <w:basedOn w:val="Fuzeile"/>
+    <w:basedOn w:val="Footer"/>
     <w:rsid w:val="00B165C1"/>
     <w:pPr>
       <w:suppressAutoHyphens/>
@@ -7036,10 +9092,10 @@
       <w:szCs w:val="20"/>
     </w:rPr>
   </w:style>
-  <w:style w:type="character" w:customStyle="1" w:styleId="berschrift1Zchn">
-    <w:name w:val="Überschrift 1 Zchn"/>
-    <w:basedOn w:val="Absatz-Standardschriftart"/>
-    <w:link w:val="berschrift1"/>
+  <w:style w:type="character" w:customStyle="1" w:styleId="Heading1Char">
+    <w:name w:val="Heading 1 Char"/>
+    <w:basedOn w:val="DefaultParagraphFont"/>
+    <w:link w:val="Heading1"/>
     <w:uiPriority w:val="9"/>
     <w:rsid w:val="006869E0"/>
     <w:rPr>
@@ -7050,10 +9106,10 @@
       <w:szCs w:val="32"/>
     </w:rPr>
   </w:style>
-  <w:style w:type="paragraph" w:styleId="Inhaltsverzeichnisberschrift">
+  <w:style w:type="paragraph" w:styleId="TOCHeading">
     <w:name w:val="TOC Heading"/>
-    <w:basedOn w:val="berschrift1"/>
-    <w:next w:val="Standard"/>
+    <w:basedOn w:val="Heading1"/>
+    <w:next w:val="Normal"/>
     <w:uiPriority w:val="39"/>
     <w:unhideWhenUsed/>
     <w:qFormat/>
@@ -7065,10 +9121,10 @@
       <w:lang w:eastAsia="de-CH"/>
     </w:rPr>
   </w:style>
-  <w:style w:type="character" w:customStyle="1" w:styleId="berschrift2Zchn">
-    <w:name w:val="Überschrift 2 Zchn"/>
-    <w:basedOn w:val="Absatz-Standardschriftart"/>
-    <w:link w:val="berschrift2"/>
+  <w:style w:type="character" w:customStyle="1" w:styleId="Heading2Char">
+    <w:name w:val="Heading 2 Char"/>
+    <w:basedOn w:val="DefaultParagraphFont"/>
+    <w:link w:val="Heading2"/>
     <w:uiPriority w:val="9"/>
     <w:rsid w:val="002E3A28"/>
     <w:rPr>
@@ -7079,10 +9135,10 @@
       <w:szCs w:val="26"/>
     </w:rPr>
   </w:style>
-  <w:style w:type="character" w:customStyle="1" w:styleId="berschrift3Zchn">
-    <w:name w:val="Überschrift 3 Zchn"/>
-    <w:basedOn w:val="Absatz-Standardschriftart"/>
-    <w:link w:val="berschrift3"/>
+  <w:style w:type="character" w:customStyle="1" w:styleId="Heading3Char">
+    <w:name w:val="Heading 3 Char"/>
+    <w:basedOn w:val="DefaultParagraphFont"/>
+    <w:link w:val="Heading3"/>
     <w:uiPriority w:val="9"/>
     <w:semiHidden/>
     <w:rsid w:val="00EB26E1"/>
@@ -7095,7 +9151,7 @@
   </w:style>
   <w:style w:type="numbering" w:customStyle="1" w:styleId="WWNum35">
     <w:name w:val="WWNum35"/>
-    <w:basedOn w:val="KeineListe"/>
+    <w:basedOn w:val="NoList"/>
     <w:rsid w:val="003508E1"/>
     <w:pPr>
       <w:numPr>
@@ -7103,10 +9159,10 @@
       </w:numPr>
     </w:pPr>
   </w:style>
-  <w:style w:type="paragraph" w:styleId="Verzeichnis1">
+  <w:style w:type="paragraph" w:styleId="TOC1">
     <w:name w:val="toc 1"/>
-    <w:basedOn w:val="Standard"/>
-    <w:next w:val="Standard"/>
+    <w:basedOn w:val="Normal"/>
+    <w:next w:val="Normal"/>
     <w:autoRedefine/>
     <w:uiPriority w:val="39"/>
     <w:unhideWhenUsed/>
@@ -7117,7 +9173,7 @@
   </w:style>
   <w:style w:type="character" w:styleId="Hyperlink">
     <w:name w:val="Hyperlink"/>
-    <w:basedOn w:val="Absatz-Standardschriftart"/>
+    <w:basedOn w:val="DefaultParagraphFont"/>
     <w:uiPriority w:val="99"/>
     <w:unhideWhenUsed/>
     <w:rsid w:val="003508E1"/>
@@ -7126,9 +9182,9 @@
       <w:u w:val="single"/>
     </w:rPr>
   </w:style>
-  <w:style w:type="table" w:styleId="Tabellenraster">
+  <w:style w:type="table" w:styleId="TableGrid">
     <w:name w:val="Table Grid"/>
-    <w:basedOn w:val="NormaleTabelle"/>
+    <w:basedOn w:val="TableNormal"/>
     <w:uiPriority w:val="39"/>
     <w:rsid w:val="003508E1"/>
     <w:pPr>
@@ -7147,7 +9203,7 @@
   </w:style>
   <w:style w:type="paragraph" w:customStyle="1" w:styleId="TableContents">
     <w:name w:val="Table Contents"/>
-    <w:basedOn w:val="Standard"/>
+    <w:basedOn w:val="Normal"/>
     <w:rsid w:val="003508E1"/>
     <w:pPr>
       <w:suppressAutoHyphens/>
@@ -7162,9 +9218,9 @@
       <w:szCs w:val="20"/>
     </w:rPr>
   </w:style>
-  <w:style w:type="table" w:styleId="Gitternetztabelle4Akzent1">
+  <w:style w:type="table" w:styleId="GridTable4-Accent1">
     <w:name w:val="Grid Table 4 Accent 1"/>
-    <w:basedOn w:val="NormaleTabelle"/>
+    <w:basedOn w:val="TableNormal"/>
     <w:uiPriority w:val="49"/>
     <w:rsid w:val="003508E1"/>
     <w:pPr>
@@ -7238,10 +9294,10 @@
       </w:tcPr>
     </w:tblStylePr>
   </w:style>
-  <w:style w:type="character" w:customStyle="1" w:styleId="berschrift4Zchn">
-    <w:name w:val="Überschrift 4 Zchn"/>
-    <w:basedOn w:val="Absatz-Standardschriftart"/>
-    <w:link w:val="berschrift4"/>
+  <w:style w:type="character" w:customStyle="1" w:styleId="Heading4Char">
+    <w:name w:val="Heading 4 Char"/>
+    <w:basedOn w:val="DefaultParagraphFont"/>
+    <w:link w:val="Heading4"/>
     <w:uiPriority w:val="9"/>
     <w:semiHidden/>
     <w:rsid w:val="00FE5CBD"/>
@@ -7252,10 +9308,10 @@
       <w:color w:val="2F5496" w:themeColor="accent1" w:themeShade="BF"/>
     </w:rPr>
   </w:style>
-  <w:style w:type="character" w:customStyle="1" w:styleId="berschrift5Zchn">
-    <w:name w:val="Überschrift 5 Zchn"/>
-    <w:basedOn w:val="Absatz-Standardschriftart"/>
-    <w:link w:val="berschrift5"/>
+  <w:style w:type="character" w:customStyle="1" w:styleId="Heading5Char">
+    <w:name w:val="Heading 5 Char"/>
+    <w:basedOn w:val="DefaultParagraphFont"/>
+    <w:link w:val="Heading5"/>
     <w:uiPriority w:val="9"/>
     <w:semiHidden/>
     <w:rsid w:val="00FE5CBD"/>
@@ -7264,10 +9320,10 @@
       <w:color w:val="2F5496" w:themeColor="accent1" w:themeShade="BF"/>
     </w:rPr>
   </w:style>
-  <w:style w:type="character" w:customStyle="1" w:styleId="berschrift6Zchn">
-    <w:name w:val="Überschrift 6 Zchn"/>
-    <w:basedOn w:val="Absatz-Standardschriftart"/>
-    <w:link w:val="berschrift6"/>
+  <w:style w:type="character" w:customStyle="1" w:styleId="Heading6Char">
+    <w:name w:val="Heading 6 Char"/>
+    <w:basedOn w:val="DefaultParagraphFont"/>
+    <w:link w:val="Heading6"/>
     <w:uiPriority w:val="9"/>
     <w:semiHidden/>
     <w:rsid w:val="00FE5CBD"/>
@@ -7276,10 +9332,10 @@
       <w:color w:val="1F3763" w:themeColor="accent1" w:themeShade="7F"/>
     </w:rPr>
   </w:style>
-  <w:style w:type="character" w:customStyle="1" w:styleId="berschrift7Zchn">
-    <w:name w:val="Überschrift 7 Zchn"/>
-    <w:basedOn w:val="Absatz-Standardschriftart"/>
-    <w:link w:val="berschrift7"/>
+  <w:style w:type="character" w:customStyle="1" w:styleId="Heading7Char">
+    <w:name w:val="Heading 7 Char"/>
+    <w:basedOn w:val="DefaultParagraphFont"/>
+    <w:link w:val="Heading7"/>
     <w:uiPriority w:val="9"/>
     <w:semiHidden/>
     <w:rsid w:val="00FE5CBD"/>
@@ -7290,10 +9346,10 @@
       <w:color w:val="1F3763" w:themeColor="accent1" w:themeShade="7F"/>
     </w:rPr>
   </w:style>
-  <w:style w:type="character" w:customStyle="1" w:styleId="berschrift8Zchn">
-    <w:name w:val="Überschrift 8 Zchn"/>
-    <w:basedOn w:val="Absatz-Standardschriftart"/>
-    <w:link w:val="berschrift8"/>
+  <w:style w:type="character" w:customStyle="1" w:styleId="Heading8Char">
+    <w:name w:val="Heading 8 Char"/>
+    <w:basedOn w:val="DefaultParagraphFont"/>
+    <w:link w:val="Heading8"/>
     <w:uiPriority w:val="9"/>
     <w:semiHidden/>
     <w:rsid w:val="00FE5CBD"/>
@@ -7304,10 +9360,10 @@
       <w:szCs w:val="21"/>
     </w:rPr>
   </w:style>
-  <w:style w:type="character" w:customStyle="1" w:styleId="berschrift9Zchn">
-    <w:name w:val="Überschrift 9 Zchn"/>
-    <w:basedOn w:val="Absatz-Standardschriftart"/>
-    <w:link w:val="berschrift9"/>
+  <w:style w:type="character" w:customStyle="1" w:styleId="Heading9Char">
+    <w:name w:val="Heading 9 Char"/>
+    <w:basedOn w:val="DefaultParagraphFont"/>
+    <w:link w:val="Heading9"/>
     <w:uiPriority w:val="9"/>
     <w:semiHidden/>
     <w:rsid w:val="00FE5CBD"/>
@@ -7320,10 +9376,10 @@
       <w:szCs w:val="21"/>
     </w:rPr>
   </w:style>
-  <w:style w:type="paragraph" w:styleId="Sprechblasentext">
+  <w:style w:type="paragraph" w:styleId="BalloonText">
     <w:name w:val="Balloon Text"/>
-    <w:basedOn w:val="Standard"/>
-    <w:link w:val="SprechblasentextZchn"/>
+    <w:basedOn w:val="Normal"/>
+    <w:link w:val="BalloonTextChar"/>
     <w:uiPriority w:val="99"/>
     <w:semiHidden/>
     <w:unhideWhenUsed/>
@@ -7337,10 +9393,10 @@
       <w:szCs w:val="18"/>
     </w:rPr>
   </w:style>
-  <w:style w:type="character" w:customStyle="1" w:styleId="SprechblasentextZchn">
-    <w:name w:val="Sprechblasentext Zchn"/>
-    <w:basedOn w:val="Absatz-Standardschriftart"/>
-    <w:link w:val="Sprechblasentext"/>
+  <w:style w:type="character" w:customStyle="1" w:styleId="BalloonTextChar">
+    <w:name w:val="Balloon Text Char"/>
+    <w:basedOn w:val="DefaultParagraphFont"/>
+    <w:link w:val="BalloonText"/>
     <w:uiPriority w:val="99"/>
     <w:semiHidden/>
     <w:rsid w:val="00FE5CBD"/>
@@ -7350,10 +9406,10 @@
       <w:szCs w:val="18"/>
     </w:rPr>
   </w:style>
-  <w:style w:type="paragraph" w:styleId="Verzeichnis2">
+  <w:style w:type="paragraph" w:styleId="TOC2">
     <w:name w:val="toc 2"/>
-    <w:basedOn w:val="Standard"/>
-    <w:next w:val="Standard"/>
+    <w:basedOn w:val="Normal"/>
+    <w:next w:val="Normal"/>
     <w:autoRedefine/>
     <w:uiPriority w:val="39"/>
     <w:unhideWhenUsed/>
@@ -7362,6 +9418,38 @@
       <w:spacing w:after="100"/>
       <w:ind w:left="220"/>
     </w:pPr>
+  </w:style>
+  <w:style w:type="character" w:styleId="SubtleReference">
+    <w:name w:val="Subtle Reference"/>
+    <w:basedOn w:val="DefaultParagraphFont"/>
+    <w:uiPriority w:val="31"/>
+    <w:qFormat/>
+    <w:rsid w:val="00D11E7C"/>
+    <w:rPr>
+      <w:smallCaps/>
+      <w:color w:val="5A5A5A" w:themeColor="text1" w:themeTint="A5"/>
+    </w:rPr>
+  </w:style>
+  <w:style w:type="paragraph" w:customStyle="1" w:styleId="TOCReference">
+    <w:name w:val="TOC Reference"/>
+    <w:basedOn w:val="Normal"/>
+    <w:link w:val="TOCReferenceChar"/>
+    <w:qFormat/>
+    <w:rsid w:val="00D11E7C"/>
+  </w:style>
+  <w:style w:type="paragraph" w:styleId="TableofFigures">
+    <w:name w:val="table of figures"/>
+    <w:basedOn w:val="Normal"/>
+    <w:next w:val="Normal"/>
+    <w:uiPriority w:val="99"/>
+    <w:unhideWhenUsed/>
+    <w:rsid w:val="00D11E7C"/>
+  </w:style>
+  <w:style w:type="character" w:customStyle="1" w:styleId="TOCReferenceChar">
+    <w:name w:val="TOC Reference Char"/>
+    <w:basedOn w:val="DefaultParagraphFont"/>
+    <w:link w:val="TOCReference"/>
+    <w:rsid w:val="00D11E7C"/>
   </w:style>
 </w:styles>
 </file>
@@ -7666,7 +9754,7 @@
 </file>
 
 <file path=customXml/itemProps1.xml><?xml version="1.0" encoding="utf-8"?>
-<ds:datastoreItem xmlns:ds="http://schemas.openxmlformats.org/officeDocument/2006/customXml" ds:itemID="{CE8ED785-27FF-4882-95BD-A2B9646D1808}">
+<ds:datastoreItem xmlns:ds="http://schemas.openxmlformats.org/officeDocument/2006/customXml" ds:itemID="{EE771904-52AB-4189-9BCE-C928752472C7}">
   <ds:schemaRefs>
     <ds:schemaRef ds:uri="http://schemas.openxmlformats.org/officeDocument/2006/bibliography"/>
   </ds:schemaRefs>

</xml_diff>

<commit_message>
Kapitel 7.3 und 7.4 erstellt
</commit_message>
<xml_diff>
--- a/doc/ProjektMgmt/Anforderungsspezifikation.docx
+++ b/doc/ProjektMgmt/Anforderungsspezifikation.docx
@@ -216,8 +216,6 @@
             <w:r>
               <w:tab/>
             </w:r>
-            <w:bookmarkStart w:id="0" w:name="_GoBack"/>
-            <w:bookmarkEnd w:id="0"/>
           </w:p>
           <w:p>
             <w:pPr>
@@ -325,7 +323,7 @@
             <w:pPr>
               <w:pStyle w:val="RefFusszeile"/>
             </w:pPr>
-            <w:bookmarkStart w:id="1" w:name="Text11"/>
+            <w:bookmarkStart w:id="0" w:name="Text11"/>
             <w:r>
               <w:rPr>
                 <w:color w:val="697D91"/>
@@ -333,7 +331,7 @@
               </w:rPr>
               <w:t>Departement für Technik und Informatik</w:t>
             </w:r>
-            <w:bookmarkEnd w:id="1"/>
+            <w:bookmarkEnd w:id="0"/>
           </w:p>
           <w:p>
             <w:pPr>
@@ -2850,7 +2848,7 @@
       <w:pPr>
         <w:pStyle w:val="berschrift1"/>
       </w:pPr>
-      <w:bookmarkStart w:id="2" w:name="_Toc526688821"/>
+      <w:bookmarkStart w:id="1" w:name="_Toc526688821"/>
       <w:r>
         <w:rPr>
           <w:rFonts w:cstheme="minorHAnsi"/>
@@ -2858,7 +2856,7 @@
         <w:lastRenderedPageBreak/>
         <w:t>Versionskontrolle</w:t>
       </w:r>
-      <w:bookmarkEnd w:id="2"/>
+      <w:bookmarkEnd w:id="1"/>
     </w:p>
     <w:tbl>
       <w:tblPr>
@@ -3170,7 +3168,7 @@
       <w:pPr>
         <w:pStyle w:val="berschrift1"/>
       </w:pPr>
-      <w:bookmarkStart w:id="3" w:name="_Toc526688822"/>
+      <w:bookmarkStart w:id="2" w:name="_Toc526688822"/>
       <w:r>
         <w:t>Zweck</w:t>
       </w:r>
@@ -3180,7 +3178,7 @@
       <w:r>
         <w:t>Dokuments</w:t>
       </w:r>
-      <w:bookmarkEnd w:id="3"/>
+      <w:bookmarkEnd w:id="2"/>
     </w:p>
     <w:p>
       <w:r>
@@ -3200,11 +3198,11 @@
       <w:pPr>
         <w:pStyle w:val="berschrift1"/>
       </w:pPr>
-      <w:bookmarkStart w:id="4" w:name="_Toc526688823"/>
+      <w:bookmarkStart w:id="3" w:name="_Toc526688823"/>
       <w:r>
         <w:t>Vision</w:t>
       </w:r>
-      <w:bookmarkEnd w:id="4"/>
+      <w:bookmarkEnd w:id="3"/>
     </w:p>
     <w:p>
       <w:r>
@@ -3247,11 +3245,11 @@
         <w:pStyle w:val="berschrift1"/>
         <w:ind w:left="431" w:hanging="431"/>
       </w:pPr>
-      <w:bookmarkStart w:id="5" w:name="_Toc526688824"/>
+      <w:bookmarkStart w:id="4" w:name="_Toc526688824"/>
       <w:r>
         <w:t>Stakeholder</w:t>
       </w:r>
-      <w:bookmarkEnd w:id="5"/>
+      <w:bookmarkEnd w:id="4"/>
     </w:p>
     <w:tbl>
       <w:tblPr>
@@ -3587,22 +3585,22 @@
       <w:pPr>
         <w:pStyle w:val="berschrift1"/>
       </w:pPr>
-      <w:bookmarkStart w:id="6" w:name="_Toc526688825"/>
+      <w:bookmarkStart w:id="5" w:name="_Toc526688825"/>
       <w:r>
         <w:lastRenderedPageBreak/>
         <w:t>Projektziele</w:t>
       </w:r>
-      <w:bookmarkEnd w:id="6"/>
+      <w:bookmarkEnd w:id="5"/>
     </w:p>
     <w:p>
       <w:pPr>
         <w:pStyle w:val="berschrift2"/>
       </w:pPr>
-      <w:bookmarkStart w:id="7" w:name="_Toc526688826"/>
+      <w:bookmarkStart w:id="6" w:name="_Toc526688826"/>
       <w:r>
         <w:t>Alle Stakeholder</w:t>
       </w:r>
-      <w:bookmarkEnd w:id="7"/>
+      <w:bookmarkEnd w:id="6"/>
     </w:p>
     <w:p>
       <w:r>
@@ -3626,11 +3624,11 @@
       <w:pPr>
         <w:pStyle w:val="berschrift2"/>
       </w:pPr>
-      <w:bookmarkStart w:id="8" w:name="_Toc526688827"/>
+      <w:bookmarkStart w:id="7" w:name="_Toc526688827"/>
       <w:r>
         <w:t>Auditor</w:t>
       </w:r>
-      <w:bookmarkEnd w:id="8"/>
+      <w:bookmarkEnd w:id="7"/>
     </w:p>
     <w:p>
       <w:r>
@@ -3670,11 +3668,11 @@
       <w:pPr>
         <w:pStyle w:val="berschrift2"/>
       </w:pPr>
-      <w:bookmarkStart w:id="9" w:name="_Toc526688828"/>
+      <w:bookmarkStart w:id="8" w:name="_Toc526688828"/>
       <w:r>
         <w:t>Systemadministrator</w:t>
       </w:r>
-      <w:bookmarkEnd w:id="9"/>
+      <w:bookmarkEnd w:id="8"/>
     </w:p>
     <w:p>
       <w:r>
@@ -3699,7 +3697,7 @@
       <w:pPr>
         <w:pStyle w:val="berschrift2"/>
       </w:pPr>
-      <w:bookmarkStart w:id="10" w:name="_Toc526688829"/>
+      <w:bookmarkStart w:id="9" w:name="_Toc526688829"/>
       <w:proofErr w:type="spellStart"/>
       <w:r>
         <w:t>Application</w:t>
@@ -3712,7 +3710,7 @@
       <w:r>
         <w:t>Owner</w:t>
       </w:r>
-      <w:bookmarkEnd w:id="10"/>
+      <w:bookmarkEnd w:id="9"/>
       <w:proofErr w:type="spellEnd"/>
     </w:p>
     <w:p>
@@ -3774,11 +3772,11 @@
       <w:pPr>
         <w:pStyle w:val="berschrift2"/>
       </w:pPr>
-      <w:bookmarkStart w:id="11" w:name="_Toc526688830"/>
+      <w:bookmarkStart w:id="10" w:name="_Toc526688830"/>
       <w:r>
         <w:t>Autorisierungsstelle</w:t>
       </w:r>
-      <w:bookmarkEnd w:id="11"/>
+      <w:bookmarkEnd w:id="10"/>
     </w:p>
     <w:p>
       <w:r>
@@ -3818,11 +3816,11 @@
       <w:pPr>
         <w:pStyle w:val="berschrift2"/>
       </w:pPr>
-      <w:bookmarkStart w:id="12" w:name="_Toc526688831"/>
+      <w:bookmarkStart w:id="11" w:name="_Toc526688831"/>
       <w:r>
         <w:t>Abteilungsleitung</w:t>
       </w:r>
-      <w:bookmarkEnd w:id="12"/>
+      <w:bookmarkEnd w:id="11"/>
     </w:p>
     <w:p>
       <w:r>
@@ -3838,11 +3836,11 @@
       <w:pPr>
         <w:pStyle w:val="berschrift2"/>
       </w:pPr>
-      <w:bookmarkStart w:id="13" w:name="_Toc526688832"/>
+      <w:bookmarkStart w:id="12" w:name="_Toc526688832"/>
       <w:r>
         <w:t>Auftraggeber</w:t>
       </w:r>
-      <w:bookmarkEnd w:id="13"/>
+      <w:bookmarkEnd w:id="12"/>
     </w:p>
     <w:p>
       <w:r>
@@ -3853,11 +3851,11 @@
       <w:pPr>
         <w:pStyle w:val="berschrift2"/>
       </w:pPr>
-      <w:bookmarkStart w:id="14" w:name="_Toc526688833"/>
+      <w:bookmarkStart w:id="13" w:name="_Toc526688833"/>
       <w:r>
         <w:t>Projektteam</w:t>
       </w:r>
-      <w:bookmarkEnd w:id="14"/>
+      <w:bookmarkEnd w:id="13"/>
     </w:p>
     <w:p>
       <w:r>
@@ -3883,22 +3881,22 @@
       <w:pPr>
         <w:pStyle w:val="berschrift1"/>
       </w:pPr>
-      <w:bookmarkStart w:id="15" w:name="_Toc526688834"/>
+      <w:bookmarkStart w:id="14" w:name="_Toc526688834"/>
       <w:r>
         <w:lastRenderedPageBreak/>
         <w:t>Systemabgrenzung</w:t>
       </w:r>
-      <w:bookmarkEnd w:id="15"/>
+      <w:bookmarkEnd w:id="14"/>
     </w:p>
     <w:p>
       <w:pPr>
         <w:pStyle w:val="berschrift2"/>
       </w:pPr>
-      <w:bookmarkStart w:id="16" w:name="_Toc526688835"/>
+      <w:bookmarkStart w:id="15" w:name="_Toc526688835"/>
       <w:r>
         <w:t>Prozessumfeld</w:t>
       </w:r>
-      <w:bookmarkEnd w:id="16"/>
+      <w:bookmarkEnd w:id="15"/>
     </w:p>
     <w:p>
       <w:r>
@@ -4069,12 +4067,12 @@
       <w:pPr>
         <w:pStyle w:val="berschrift2"/>
       </w:pPr>
-      <w:bookmarkStart w:id="17" w:name="_Toc526688836"/>
+      <w:bookmarkStart w:id="16" w:name="_Toc526688836"/>
       <w:r>
         <w:lastRenderedPageBreak/>
         <w:t>Systemumfeld</w:t>
       </w:r>
-      <w:bookmarkEnd w:id="17"/>
+      <w:bookmarkEnd w:id="16"/>
     </w:p>
     <w:p>
       <w:r>
@@ -4131,14 +4129,14 @@
           <w:rStyle w:val="SchwacherVerweis"/>
         </w:rPr>
       </w:pPr>
-      <w:bookmarkStart w:id="18" w:name="_Toc526671787"/>
+      <w:bookmarkStart w:id="17" w:name="_Toc526671787"/>
       <w:r>
         <w:rPr>
           <w:rStyle w:val="SchwacherVerweis"/>
         </w:rPr>
         <w:t>Abbildung 1: Zeigt das Systemumfeld der Applikation</w:t>
       </w:r>
-      <w:bookmarkEnd w:id="18"/>
+      <w:bookmarkEnd w:id="17"/>
     </w:p>
     <w:p/>
     <w:p>
@@ -4202,7 +4200,7 @@
       <w:pPr>
         <w:pStyle w:val="berschrift1"/>
       </w:pPr>
-      <w:bookmarkStart w:id="19" w:name="_Toc526688837"/>
+      <w:bookmarkStart w:id="18" w:name="_Toc526688837"/>
       <w:r>
         <w:lastRenderedPageBreak/>
         <w:t>Anforderunge</w:t>
@@ -4210,24 +4208,23 @@
       <w:r>
         <w:t>n</w:t>
       </w:r>
-      <w:bookmarkEnd w:id="19"/>
+      <w:bookmarkEnd w:id="18"/>
     </w:p>
     <w:p>
       <w:pPr>
         <w:pStyle w:val="berschrift2"/>
       </w:pPr>
-      <w:bookmarkStart w:id="20" w:name="_Toc526688838"/>
+      <w:bookmarkStart w:id="19" w:name="_Toc526688838"/>
       <w:r>
         <w:t>Quellen und Vorgehen</w:t>
       </w:r>
-      <w:bookmarkEnd w:id="20"/>
+      <w:bookmarkEnd w:id="19"/>
     </w:p>
     <w:p>
       <w:r>
         <w:t>Folgende Quellen werden bei der Ermittlung der Anforderungen verwendet:</w:t>
       </w:r>
     </w:p>
-    <w:p/>
     <w:tbl>
       <w:tblPr>
         <w:tblStyle w:val="Gitternetztabelle4Akzent1"/>
@@ -4404,16 +4401,15 @@
         </w:tc>
       </w:tr>
     </w:tbl>
-    <w:p/>
     <w:p>
       <w:pPr>
         <w:pStyle w:val="berschrift2"/>
       </w:pPr>
-      <w:bookmarkStart w:id="21" w:name="_Toc526688839"/>
+      <w:bookmarkStart w:id="20" w:name="_Toc526688839"/>
       <w:r>
         <w:t>Funktionale Anforderungen</w:t>
       </w:r>
-      <w:bookmarkEnd w:id="21"/>
+      <w:bookmarkEnd w:id="20"/>
     </w:p>
     <w:tbl>
       <w:tblPr>
@@ -5172,7 +5168,13 @@
           </w:tcPr>
           <w:p>
             <w:r>
-              <w:t xml:space="preserve">Als Auditor will </w:t>
+              <w:t>Als</w:t>
+            </w:r>
+            <w:r>
+              <w:t xml:space="preserve"> Auditor will </w:t>
+            </w:r>
+            <w:r>
+              <w:t xml:space="preserve">ich </w:t>
             </w:r>
             <w:r>
               <w:t>fertige Report-Vorlagen zur Verfügung haben, welche ich nur noch ausführen muss</w:t>
@@ -5600,7 +5602,6 @@
                 <w:b/>
                 <w:bCs/>
               </w:rPr>
-              <w:lastRenderedPageBreak/>
               <w:t>F2.6</w:t>
             </w:r>
           </w:p>
@@ -5657,7 +5658,13 @@
             </w:r>
             <w:proofErr w:type="spellEnd"/>
             <w:r>
-              <w:t xml:space="preserve"> eines Users, sodass ermittelt werden kann, wann dieser eigneten ist, verändert wurde </w:t>
+              <w:t xml:space="preserve"> eines Users, sodass ermittelt werden kann, wann dieser </w:t>
+            </w:r>
+            <w:r>
+              <w:t>eingetreten</w:t>
+            </w:r>
+            <w:r>
+              <w:t xml:space="preserve"> ist, verändert wurde </w:t>
             </w:r>
             <w:r>
               <w:t>etc</w:t>
@@ -6563,7 +6570,13 @@
             </w:r>
             <w:proofErr w:type="spellEnd"/>
             <w:r>
-              <w:t xml:space="preserve"> will ich Zugriff auf ein Log, welches alle Aktionen der Anwender der Applikation loggt, sodass ich diese nachvollziehen kann.</w:t>
+              <w:t xml:space="preserve"> will ich Zugriff auf ein Log, welches alle Aktionen der Anwender der Applikation loggt, so</w:t>
+            </w:r>
+            <w:r>
+              <w:t xml:space="preserve"> </w:t>
+            </w:r>
+            <w:r>
+              <w:t>dass ich diese nachvollziehen kann.</w:t>
             </w:r>
           </w:p>
         </w:tc>
@@ -6939,7 +6952,7 @@
                 <w:b/>
                 <w:bCs/>
               </w:rPr>
-              <w:t>F1</w:t>
+              <w:t>F5</w:t>
             </w:r>
           </w:p>
         </w:tc>
@@ -7175,22 +7188,2633 @@
       <w:pPr>
         <w:pStyle w:val="berschrift2"/>
       </w:pPr>
-      <w:bookmarkStart w:id="22" w:name="_Toc526688840"/>
+      <w:bookmarkStart w:id="21" w:name="_Toc526688840"/>
       <w:r>
         <w:lastRenderedPageBreak/>
         <w:t>Qualitätsanforderungen</w:t>
       </w:r>
-      <w:bookmarkEnd w:id="22"/>
+      <w:bookmarkEnd w:id="21"/>
+    </w:p>
+    <w:tbl>
+      <w:tblPr>
+        <w:tblW w:w="0" w:type="auto"/>
+        <w:tblBorders>
+          <w:top w:val="single" w:sz="4" w:space="0" w:color="9CC2E5"/>
+          <w:left w:val="single" w:sz="4" w:space="0" w:color="9CC2E5"/>
+          <w:bottom w:val="single" w:sz="4" w:space="0" w:color="9CC2E5"/>
+          <w:right w:val="single" w:sz="4" w:space="0" w:color="9CC2E5"/>
+          <w:insideH w:val="single" w:sz="4" w:space="0" w:color="9CC2E5"/>
+          <w:insideV w:val="single" w:sz="4" w:space="0" w:color="9CC2E5"/>
+        </w:tblBorders>
+        <w:tblLook w:val="04A0" w:firstRow="1" w:lastRow="0" w:firstColumn="1" w:lastColumn="0" w:noHBand="0" w:noVBand="1"/>
+      </w:tblPr>
+      <w:tblGrid>
+        <w:gridCol w:w="700"/>
+        <w:gridCol w:w="1321"/>
+        <w:gridCol w:w="584"/>
+        <w:gridCol w:w="6457"/>
+      </w:tblGrid>
+      <w:tr>
+        <w:tc>
+          <w:tcPr>
+            <w:tcW w:w="700" w:type="dxa"/>
+            <w:tcBorders>
+              <w:top w:val="single" w:sz="4" w:space="0" w:color="5B9BD5"/>
+              <w:left w:val="single" w:sz="4" w:space="0" w:color="5B9BD5"/>
+              <w:bottom w:val="single" w:sz="4" w:space="0" w:color="5B9BD5"/>
+              <w:right w:val="nil"/>
+            </w:tcBorders>
+            <w:shd w:val="clear" w:color="auto" w:fill="5B9BD5"/>
+            <w:hideMark/>
+          </w:tcPr>
+          <w:p>
+            <w:pPr>
+              <w:rPr>
+                <w:b/>
+                <w:bCs/>
+                <w:color w:val="FFFFFF"/>
+              </w:rPr>
+            </w:pPr>
+            <w:r>
+              <w:rPr>
+                <w:b/>
+                <w:bCs/>
+                <w:color w:val="FFFFFF"/>
+              </w:rPr>
+              <w:t>ID</w:t>
+            </w:r>
+          </w:p>
+        </w:tc>
+        <w:tc>
+          <w:tcPr>
+            <w:tcW w:w="1321" w:type="dxa"/>
+            <w:tcBorders>
+              <w:top w:val="single" w:sz="4" w:space="0" w:color="5B9BD5"/>
+              <w:left w:val="nil"/>
+              <w:bottom w:val="single" w:sz="4" w:space="0" w:color="5B9BD5"/>
+              <w:right w:val="nil"/>
+            </w:tcBorders>
+            <w:shd w:val="clear" w:color="auto" w:fill="5B9BD5"/>
+            <w:hideMark/>
+          </w:tcPr>
+          <w:p>
+            <w:pPr>
+              <w:rPr>
+                <w:b/>
+                <w:bCs/>
+                <w:color w:val="FFFFFF"/>
+              </w:rPr>
+            </w:pPr>
+            <w:r>
+              <w:rPr>
+                <w:b/>
+                <w:bCs/>
+                <w:color w:val="FFFFFF"/>
+              </w:rPr>
+              <w:t>Status</w:t>
+            </w:r>
+          </w:p>
+        </w:tc>
+        <w:tc>
+          <w:tcPr>
+            <w:tcW w:w="584" w:type="dxa"/>
+            <w:tcBorders>
+              <w:top w:val="single" w:sz="4" w:space="0" w:color="5B9BD5"/>
+              <w:left w:val="nil"/>
+              <w:bottom w:val="single" w:sz="4" w:space="0" w:color="5B9BD5"/>
+              <w:right w:val="nil"/>
+            </w:tcBorders>
+            <w:shd w:val="clear" w:color="auto" w:fill="5B9BD5"/>
+            <w:hideMark/>
+          </w:tcPr>
+          <w:p>
+            <w:pPr>
+              <w:rPr>
+                <w:b/>
+                <w:bCs/>
+                <w:color w:val="FFFFFF"/>
+              </w:rPr>
+            </w:pPr>
+            <w:proofErr w:type="spellStart"/>
+            <w:r>
+              <w:rPr>
+                <w:b/>
+                <w:bCs/>
+                <w:color w:val="FFFFFF"/>
+              </w:rPr>
+              <w:t>Prio</w:t>
+            </w:r>
+            <w:proofErr w:type="spellEnd"/>
+          </w:p>
+        </w:tc>
+        <w:tc>
+          <w:tcPr>
+            <w:tcW w:w="6457" w:type="dxa"/>
+            <w:tcBorders>
+              <w:top w:val="single" w:sz="4" w:space="0" w:color="5B9BD5"/>
+              <w:left w:val="nil"/>
+              <w:bottom w:val="single" w:sz="4" w:space="0" w:color="5B9BD5"/>
+              <w:right w:val="single" w:sz="4" w:space="0" w:color="5B9BD5"/>
+            </w:tcBorders>
+            <w:shd w:val="clear" w:color="auto" w:fill="5B9BD5"/>
+            <w:hideMark/>
+          </w:tcPr>
+          <w:p>
+            <w:pPr>
+              <w:rPr>
+                <w:b/>
+                <w:bCs/>
+                <w:color w:val="FFFFFF"/>
+              </w:rPr>
+            </w:pPr>
+            <w:r>
+              <w:rPr>
+                <w:b/>
+                <w:bCs/>
+                <w:color w:val="FFFFFF"/>
+              </w:rPr>
+              <w:t>Beschreibung</w:t>
+            </w:r>
+          </w:p>
+        </w:tc>
+      </w:tr>
+      <w:tr>
+        <w:tc>
+          <w:tcPr>
+            <w:tcW w:w="700" w:type="dxa"/>
+            <w:tcBorders>
+              <w:top w:val="single" w:sz="4" w:space="0" w:color="9CC2E5"/>
+              <w:left w:val="single" w:sz="4" w:space="0" w:color="9CC2E5"/>
+              <w:bottom w:val="single" w:sz="4" w:space="0" w:color="9CC2E5"/>
+              <w:right w:val="single" w:sz="4" w:space="0" w:color="9CC2E5"/>
+            </w:tcBorders>
+            <w:shd w:val="clear" w:color="auto" w:fill="DEEAF6"/>
+            <w:hideMark/>
+          </w:tcPr>
+          <w:p>
+            <w:pPr>
+              <w:rPr>
+                <w:b/>
+                <w:bCs/>
+              </w:rPr>
+            </w:pPr>
+            <w:r>
+              <w:rPr>
+                <w:b/>
+                <w:bCs/>
+              </w:rPr>
+              <w:t>Q1</w:t>
+            </w:r>
+          </w:p>
+        </w:tc>
+        <w:tc>
+          <w:tcPr>
+            <w:tcW w:w="1321" w:type="dxa"/>
+            <w:tcBorders>
+              <w:top w:val="single" w:sz="4" w:space="0" w:color="9CC2E5"/>
+              <w:left w:val="single" w:sz="4" w:space="0" w:color="9CC2E5"/>
+              <w:bottom w:val="single" w:sz="4" w:space="0" w:color="9CC2E5"/>
+              <w:right w:val="single" w:sz="4" w:space="0" w:color="9CC2E5"/>
+            </w:tcBorders>
+            <w:shd w:val="clear" w:color="auto" w:fill="DEEAF6"/>
+          </w:tcPr>
+          <w:p/>
+        </w:tc>
+        <w:tc>
+          <w:tcPr>
+            <w:tcW w:w="584" w:type="dxa"/>
+            <w:tcBorders>
+              <w:top w:val="single" w:sz="4" w:space="0" w:color="9CC2E5"/>
+              <w:left w:val="single" w:sz="4" w:space="0" w:color="9CC2E5"/>
+              <w:bottom w:val="single" w:sz="4" w:space="0" w:color="9CC2E5"/>
+              <w:right w:val="single" w:sz="4" w:space="0" w:color="9CC2E5"/>
+            </w:tcBorders>
+            <w:shd w:val="clear" w:color="auto" w:fill="DEEAF6"/>
+          </w:tcPr>
+          <w:p/>
+        </w:tc>
+        <w:tc>
+          <w:tcPr>
+            <w:tcW w:w="6457" w:type="dxa"/>
+            <w:tcBorders>
+              <w:top w:val="single" w:sz="4" w:space="0" w:color="9CC2E5"/>
+              <w:left w:val="single" w:sz="4" w:space="0" w:color="9CC2E5"/>
+              <w:bottom w:val="single" w:sz="4" w:space="0" w:color="9CC2E5"/>
+              <w:right w:val="single" w:sz="4" w:space="0" w:color="9CC2E5"/>
+            </w:tcBorders>
+            <w:shd w:val="clear" w:color="auto" w:fill="DEEAF6"/>
+          </w:tcPr>
+          <w:p>
+            <w:r>
+              <w:t>Sicherheit, Performanz</w:t>
+            </w:r>
+          </w:p>
+        </w:tc>
+      </w:tr>
+      <w:tr>
+        <w:tc>
+          <w:tcPr>
+            <w:tcW w:w="700" w:type="dxa"/>
+            <w:tcBorders>
+              <w:top w:val="single" w:sz="4" w:space="0" w:color="9CC2E5"/>
+              <w:left w:val="single" w:sz="4" w:space="0" w:color="9CC2E5"/>
+              <w:bottom w:val="single" w:sz="4" w:space="0" w:color="9CC2E5"/>
+              <w:right w:val="single" w:sz="4" w:space="0" w:color="9CC2E5"/>
+            </w:tcBorders>
+          </w:tcPr>
+          <w:p>
+            <w:pPr>
+              <w:rPr>
+                <w:b/>
+                <w:bCs/>
+              </w:rPr>
+            </w:pPr>
+            <w:r>
+              <w:rPr>
+                <w:b/>
+                <w:bCs/>
+              </w:rPr>
+              <w:t>Q1.1</w:t>
+            </w:r>
+          </w:p>
+        </w:tc>
+        <w:tc>
+          <w:tcPr>
+            <w:tcW w:w="1321" w:type="dxa"/>
+            <w:tcBorders>
+              <w:top w:val="single" w:sz="4" w:space="0" w:color="9CC2E5"/>
+              <w:left w:val="single" w:sz="4" w:space="0" w:color="9CC2E5"/>
+              <w:bottom w:val="single" w:sz="4" w:space="0" w:color="9CC2E5"/>
+              <w:right w:val="single" w:sz="4" w:space="0" w:color="9CC2E5"/>
+            </w:tcBorders>
+          </w:tcPr>
+          <w:p>
+            <w:r>
+              <w:t>Freigegeben</w:t>
+            </w:r>
+          </w:p>
+        </w:tc>
+        <w:tc>
+          <w:tcPr>
+            <w:tcW w:w="584" w:type="dxa"/>
+            <w:tcBorders>
+              <w:top w:val="single" w:sz="4" w:space="0" w:color="9CC2E5"/>
+              <w:left w:val="single" w:sz="4" w:space="0" w:color="9CC2E5"/>
+              <w:bottom w:val="single" w:sz="4" w:space="0" w:color="9CC2E5"/>
+              <w:right w:val="single" w:sz="4" w:space="0" w:color="9CC2E5"/>
+            </w:tcBorders>
+          </w:tcPr>
+          <w:p>
+            <w:r>
+              <w:t>M</w:t>
+            </w:r>
+          </w:p>
+        </w:tc>
+        <w:tc>
+          <w:tcPr>
+            <w:tcW w:w="6457" w:type="dxa"/>
+            <w:tcBorders>
+              <w:top w:val="single" w:sz="4" w:space="0" w:color="9CC2E5"/>
+              <w:left w:val="single" w:sz="4" w:space="0" w:color="9CC2E5"/>
+              <w:bottom w:val="single" w:sz="4" w:space="0" w:color="9CC2E5"/>
+              <w:right w:val="single" w:sz="4" w:space="0" w:color="9CC2E5"/>
+            </w:tcBorders>
+          </w:tcPr>
+          <w:p>
+            <w:r>
+              <w:t>Alle von der Applikation verwendeten User und Passwörter müssen verschlüsselt gespeichert werden.</w:t>
+            </w:r>
+          </w:p>
+        </w:tc>
+      </w:tr>
+      <w:tr>
+        <w:tc>
+          <w:tcPr>
+            <w:tcW w:w="700" w:type="dxa"/>
+            <w:tcBorders>
+              <w:top w:val="single" w:sz="4" w:space="0" w:color="9CC2E5"/>
+              <w:left w:val="single" w:sz="4" w:space="0" w:color="9CC2E5"/>
+              <w:bottom w:val="single" w:sz="4" w:space="0" w:color="9CC2E5"/>
+              <w:right w:val="single" w:sz="4" w:space="0" w:color="9CC2E5"/>
+            </w:tcBorders>
+          </w:tcPr>
+          <w:p>
+            <w:pPr>
+              <w:rPr>
+                <w:b/>
+                <w:bCs/>
+              </w:rPr>
+            </w:pPr>
+            <w:r>
+              <w:rPr>
+                <w:b/>
+                <w:bCs/>
+              </w:rPr>
+              <w:t>Q1.2</w:t>
+            </w:r>
+          </w:p>
+        </w:tc>
+        <w:tc>
+          <w:tcPr>
+            <w:tcW w:w="1321" w:type="dxa"/>
+            <w:tcBorders>
+              <w:top w:val="single" w:sz="4" w:space="0" w:color="9CC2E5"/>
+              <w:left w:val="single" w:sz="4" w:space="0" w:color="9CC2E5"/>
+              <w:bottom w:val="single" w:sz="4" w:space="0" w:color="9CC2E5"/>
+              <w:right w:val="single" w:sz="4" w:space="0" w:color="9CC2E5"/>
+            </w:tcBorders>
+          </w:tcPr>
+          <w:p>
+            <w:r>
+              <w:t>Freigegeben</w:t>
+            </w:r>
+          </w:p>
+        </w:tc>
+        <w:tc>
+          <w:tcPr>
+            <w:tcW w:w="584" w:type="dxa"/>
+            <w:tcBorders>
+              <w:top w:val="single" w:sz="4" w:space="0" w:color="9CC2E5"/>
+              <w:left w:val="single" w:sz="4" w:space="0" w:color="9CC2E5"/>
+              <w:bottom w:val="single" w:sz="4" w:space="0" w:color="9CC2E5"/>
+              <w:right w:val="single" w:sz="4" w:space="0" w:color="9CC2E5"/>
+            </w:tcBorders>
+          </w:tcPr>
+          <w:p>
+            <w:r>
+              <w:t>M</w:t>
+            </w:r>
+          </w:p>
+        </w:tc>
+        <w:tc>
+          <w:tcPr>
+            <w:tcW w:w="6457" w:type="dxa"/>
+            <w:tcBorders>
+              <w:top w:val="single" w:sz="4" w:space="0" w:color="9CC2E5"/>
+              <w:left w:val="single" w:sz="4" w:space="0" w:color="9CC2E5"/>
+              <w:bottom w:val="single" w:sz="4" w:space="0" w:color="9CC2E5"/>
+              <w:right w:val="single" w:sz="4" w:space="0" w:color="9CC2E5"/>
+            </w:tcBorders>
+          </w:tcPr>
+          <w:p>
+            <w:r>
+              <w:t>Die Applikation darf keine Änderungen an der AD vornehmen.</w:t>
+            </w:r>
+          </w:p>
+        </w:tc>
+      </w:tr>
+      <w:tr>
+        <w:tc>
+          <w:tcPr>
+            <w:tcW w:w="700" w:type="dxa"/>
+            <w:tcBorders>
+              <w:top w:val="single" w:sz="4" w:space="0" w:color="9CC2E5"/>
+              <w:left w:val="single" w:sz="4" w:space="0" w:color="9CC2E5"/>
+              <w:bottom w:val="single" w:sz="4" w:space="0" w:color="9CC2E5"/>
+              <w:right w:val="single" w:sz="4" w:space="0" w:color="9CC2E5"/>
+            </w:tcBorders>
+          </w:tcPr>
+          <w:p>
+            <w:pPr>
+              <w:rPr>
+                <w:b/>
+                <w:bCs/>
+              </w:rPr>
+            </w:pPr>
+            <w:r>
+              <w:rPr>
+                <w:b/>
+                <w:bCs/>
+              </w:rPr>
+              <w:t>Q1.3</w:t>
+            </w:r>
+          </w:p>
+        </w:tc>
+        <w:tc>
+          <w:tcPr>
+            <w:tcW w:w="1321" w:type="dxa"/>
+            <w:tcBorders>
+              <w:top w:val="single" w:sz="4" w:space="0" w:color="9CC2E5"/>
+              <w:left w:val="single" w:sz="4" w:space="0" w:color="9CC2E5"/>
+              <w:bottom w:val="single" w:sz="4" w:space="0" w:color="9CC2E5"/>
+              <w:right w:val="single" w:sz="4" w:space="0" w:color="9CC2E5"/>
+            </w:tcBorders>
+          </w:tcPr>
+          <w:p>
+            <w:r>
+              <w:t>Freigegeben</w:t>
+            </w:r>
+          </w:p>
+        </w:tc>
+        <w:tc>
+          <w:tcPr>
+            <w:tcW w:w="584" w:type="dxa"/>
+            <w:tcBorders>
+              <w:top w:val="single" w:sz="4" w:space="0" w:color="9CC2E5"/>
+              <w:left w:val="single" w:sz="4" w:space="0" w:color="9CC2E5"/>
+              <w:bottom w:val="single" w:sz="4" w:space="0" w:color="9CC2E5"/>
+              <w:right w:val="single" w:sz="4" w:space="0" w:color="9CC2E5"/>
+            </w:tcBorders>
+          </w:tcPr>
+          <w:p>
+            <w:r>
+              <w:t>M</w:t>
+            </w:r>
+          </w:p>
+        </w:tc>
+        <w:tc>
+          <w:tcPr>
+            <w:tcW w:w="6457" w:type="dxa"/>
+            <w:tcBorders>
+              <w:top w:val="single" w:sz="4" w:space="0" w:color="9CC2E5"/>
+              <w:left w:val="single" w:sz="4" w:space="0" w:color="9CC2E5"/>
+              <w:bottom w:val="single" w:sz="4" w:space="0" w:color="9CC2E5"/>
+              <w:right w:val="single" w:sz="4" w:space="0" w:color="9CC2E5"/>
+            </w:tcBorders>
+          </w:tcPr>
+          <w:p>
+            <w:r>
+              <w:t>Die Applikation kann verschiedenen Benutzern verschiedene Rollen zuteilen.</w:t>
+            </w:r>
+          </w:p>
+        </w:tc>
+      </w:tr>
+      <w:tr>
+        <w:tc>
+          <w:tcPr>
+            <w:tcW w:w="700" w:type="dxa"/>
+            <w:tcBorders>
+              <w:top w:val="single" w:sz="4" w:space="0" w:color="9CC2E5"/>
+              <w:left w:val="single" w:sz="4" w:space="0" w:color="9CC2E5"/>
+              <w:bottom w:val="single" w:sz="4" w:space="0" w:color="9CC2E5"/>
+              <w:right w:val="single" w:sz="4" w:space="0" w:color="9CC2E5"/>
+            </w:tcBorders>
+          </w:tcPr>
+          <w:p>
+            <w:pPr>
+              <w:rPr>
+                <w:b/>
+                <w:bCs/>
+              </w:rPr>
+            </w:pPr>
+            <w:r>
+              <w:rPr>
+                <w:b/>
+                <w:bCs/>
+              </w:rPr>
+              <w:t>Q1.4</w:t>
+            </w:r>
+          </w:p>
+        </w:tc>
+        <w:tc>
+          <w:tcPr>
+            <w:tcW w:w="1321" w:type="dxa"/>
+            <w:tcBorders>
+              <w:top w:val="single" w:sz="4" w:space="0" w:color="9CC2E5"/>
+              <w:left w:val="single" w:sz="4" w:space="0" w:color="9CC2E5"/>
+              <w:bottom w:val="single" w:sz="4" w:space="0" w:color="9CC2E5"/>
+              <w:right w:val="single" w:sz="4" w:space="0" w:color="9CC2E5"/>
+            </w:tcBorders>
+          </w:tcPr>
+          <w:p>
+            <w:r>
+              <w:t>Freigegeben</w:t>
+            </w:r>
+          </w:p>
+        </w:tc>
+        <w:tc>
+          <w:tcPr>
+            <w:tcW w:w="584" w:type="dxa"/>
+            <w:tcBorders>
+              <w:top w:val="single" w:sz="4" w:space="0" w:color="9CC2E5"/>
+              <w:left w:val="single" w:sz="4" w:space="0" w:color="9CC2E5"/>
+              <w:bottom w:val="single" w:sz="4" w:space="0" w:color="9CC2E5"/>
+              <w:right w:val="single" w:sz="4" w:space="0" w:color="9CC2E5"/>
+            </w:tcBorders>
+          </w:tcPr>
+          <w:p>
+            <w:r>
+              <w:t>M</w:t>
+            </w:r>
+          </w:p>
+        </w:tc>
+        <w:tc>
+          <w:tcPr>
+            <w:tcW w:w="6457" w:type="dxa"/>
+            <w:tcBorders>
+              <w:top w:val="single" w:sz="4" w:space="0" w:color="9CC2E5"/>
+              <w:left w:val="single" w:sz="4" w:space="0" w:color="9CC2E5"/>
+              <w:bottom w:val="single" w:sz="4" w:space="0" w:color="9CC2E5"/>
+              <w:right w:val="single" w:sz="4" w:space="0" w:color="9CC2E5"/>
+            </w:tcBorders>
+          </w:tcPr>
+          <w:p>
+            <w:r>
+              <w:t>Ein Benutzer kann mehrere Rollen besitzen.</w:t>
+            </w:r>
+          </w:p>
+        </w:tc>
+      </w:tr>
+      <w:tr>
+        <w:tc>
+          <w:tcPr>
+            <w:tcW w:w="700" w:type="dxa"/>
+            <w:tcBorders>
+              <w:top w:val="single" w:sz="4" w:space="0" w:color="9CC2E5"/>
+              <w:left w:val="single" w:sz="4" w:space="0" w:color="9CC2E5"/>
+              <w:bottom w:val="single" w:sz="4" w:space="0" w:color="9CC2E5"/>
+              <w:right w:val="single" w:sz="4" w:space="0" w:color="9CC2E5"/>
+            </w:tcBorders>
+          </w:tcPr>
+          <w:p>
+            <w:pPr>
+              <w:rPr>
+                <w:b/>
+                <w:bCs/>
+              </w:rPr>
+            </w:pPr>
+            <w:r>
+              <w:rPr>
+                <w:b/>
+                <w:bCs/>
+              </w:rPr>
+              <w:t>Q1.5</w:t>
+            </w:r>
+          </w:p>
+        </w:tc>
+        <w:tc>
+          <w:tcPr>
+            <w:tcW w:w="1321" w:type="dxa"/>
+            <w:tcBorders>
+              <w:top w:val="single" w:sz="4" w:space="0" w:color="9CC2E5"/>
+              <w:left w:val="single" w:sz="4" w:space="0" w:color="9CC2E5"/>
+              <w:bottom w:val="single" w:sz="4" w:space="0" w:color="9CC2E5"/>
+              <w:right w:val="single" w:sz="4" w:space="0" w:color="9CC2E5"/>
+            </w:tcBorders>
+          </w:tcPr>
+          <w:p>
+            <w:r>
+              <w:t>Freigegeben</w:t>
+            </w:r>
+          </w:p>
+        </w:tc>
+        <w:tc>
+          <w:tcPr>
+            <w:tcW w:w="584" w:type="dxa"/>
+            <w:tcBorders>
+              <w:top w:val="single" w:sz="4" w:space="0" w:color="9CC2E5"/>
+              <w:left w:val="single" w:sz="4" w:space="0" w:color="9CC2E5"/>
+              <w:bottom w:val="single" w:sz="4" w:space="0" w:color="9CC2E5"/>
+              <w:right w:val="single" w:sz="4" w:space="0" w:color="9CC2E5"/>
+            </w:tcBorders>
+          </w:tcPr>
+          <w:p>
+            <w:r>
+              <w:t>M</w:t>
+            </w:r>
+          </w:p>
+        </w:tc>
+        <w:tc>
+          <w:tcPr>
+            <w:tcW w:w="6457" w:type="dxa"/>
+            <w:tcBorders>
+              <w:top w:val="single" w:sz="4" w:space="0" w:color="9CC2E5"/>
+              <w:left w:val="single" w:sz="4" w:space="0" w:color="9CC2E5"/>
+              <w:bottom w:val="single" w:sz="4" w:space="0" w:color="9CC2E5"/>
+              <w:right w:val="single" w:sz="4" w:space="0" w:color="9CC2E5"/>
+            </w:tcBorders>
+          </w:tcPr>
+          <w:p>
+            <w:r>
+              <w:t xml:space="preserve">Die Applikation kann </w:t>
+            </w:r>
+            <w:proofErr w:type="spellStart"/>
+            <w:r>
+              <w:t>Nested</w:t>
+            </w:r>
+            <w:proofErr w:type="spellEnd"/>
+            <w:r>
+              <w:t>-AD-Gruppen bis zu 10 Stufen zurückverfolgen.</w:t>
+            </w:r>
+          </w:p>
+        </w:tc>
+      </w:tr>
+      <w:tr>
+        <w:tc>
+          <w:tcPr>
+            <w:tcW w:w="700" w:type="dxa"/>
+            <w:tcBorders>
+              <w:top w:val="single" w:sz="4" w:space="0" w:color="9CC2E5"/>
+              <w:left w:val="single" w:sz="4" w:space="0" w:color="9CC2E5"/>
+              <w:bottom w:val="single" w:sz="4" w:space="0" w:color="9CC2E5"/>
+              <w:right w:val="single" w:sz="4" w:space="0" w:color="9CC2E5"/>
+            </w:tcBorders>
+          </w:tcPr>
+          <w:p>
+            <w:pPr>
+              <w:rPr>
+                <w:b/>
+                <w:bCs/>
+              </w:rPr>
+            </w:pPr>
+            <w:r>
+              <w:rPr>
+                <w:b/>
+                <w:bCs/>
+              </w:rPr>
+              <w:t>Q1.6</w:t>
+            </w:r>
+          </w:p>
+        </w:tc>
+        <w:tc>
+          <w:tcPr>
+            <w:tcW w:w="1321" w:type="dxa"/>
+            <w:tcBorders>
+              <w:top w:val="single" w:sz="4" w:space="0" w:color="9CC2E5"/>
+              <w:left w:val="single" w:sz="4" w:space="0" w:color="9CC2E5"/>
+              <w:bottom w:val="single" w:sz="4" w:space="0" w:color="9CC2E5"/>
+              <w:right w:val="single" w:sz="4" w:space="0" w:color="9CC2E5"/>
+            </w:tcBorders>
+          </w:tcPr>
+          <w:p>
+            <w:r>
+              <w:t>Freigegeben</w:t>
+            </w:r>
+          </w:p>
+        </w:tc>
+        <w:tc>
+          <w:tcPr>
+            <w:tcW w:w="584" w:type="dxa"/>
+            <w:tcBorders>
+              <w:top w:val="single" w:sz="4" w:space="0" w:color="9CC2E5"/>
+              <w:left w:val="single" w:sz="4" w:space="0" w:color="9CC2E5"/>
+              <w:bottom w:val="single" w:sz="4" w:space="0" w:color="9CC2E5"/>
+              <w:right w:val="single" w:sz="4" w:space="0" w:color="9CC2E5"/>
+            </w:tcBorders>
+          </w:tcPr>
+          <w:p>
+            <w:r>
+              <w:t>M</w:t>
+            </w:r>
+          </w:p>
+        </w:tc>
+        <w:tc>
+          <w:tcPr>
+            <w:tcW w:w="6457" w:type="dxa"/>
+            <w:tcBorders>
+              <w:top w:val="single" w:sz="4" w:space="0" w:color="9CC2E5"/>
+              <w:left w:val="single" w:sz="4" w:space="0" w:color="9CC2E5"/>
+              <w:bottom w:val="single" w:sz="4" w:space="0" w:color="9CC2E5"/>
+              <w:right w:val="single" w:sz="4" w:space="0" w:color="9CC2E5"/>
+            </w:tcBorders>
+          </w:tcPr>
+          <w:p>
+            <w:r>
+              <w:t>Die Applikation läuft mit den Mindestanforderungen eines Windows Server 2016 und MS SQL Express 2017.</w:t>
+            </w:r>
+          </w:p>
+        </w:tc>
+      </w:tr>
+      <w:tr>
+        <w:tc>
+          <w:tcPr>
+            <w:tcW w:w="700" w:type="dxa"/>
+            <w:tcBorders>
+              <w:top w:val="single" w:sz="4" w:space="0" w:color="9CC2E5"/>
+              <w:left w:val="single" w:sz="4" w:space="0" w:color="9CC2E5"/>
+              <w:bottom w:val="single" w:sz="4" w:space="0" w:color="9CC2E5"/>
+              <w:right w:val="single" w:sz="4" w:space="0" w:color="9CC2E5"/>
+            </w:tcBorders>
+          </w:tcPr>
+          <w:p>
+            <w:pPr>
+              <w:rPr>
+                <w:b/>
+                <w:bCs/>
+              </w:rPr>
+            </w:pPr>
+            <w:r>
+              <w:rPr>
+                <w:b/>
+                <w:bCs/>
+              </w:rPr>
+              <w:t>Q1.7</w:t>
+            </w:r>
+          </w:p>
+        </w:tc>
+        <w:tc>
+          <w:tcPr>
+            <w:tcW w:w="1321" w:type="dxa"/>
+            <w:tcBorders>
+              <w:top w:val="single" w:sz="4" w:space="0" w:color="9CC2E5"/>
+              <w:left w:val="single" w:sz="4" w:space="0" w:color="9CC2E5"/>
+              <w:bottom w:val="single" w:sz="4" w:space="0" w:color="9CC2E5"/>
+              <w:right w:val="single" w:sz="4" w:space="0" w:color="9CC2E5"/>
+            </w:tcBorders>
+          </w:tcPr>
+          <w:p>
+            <w:r>
+              <w:t>Freigegeben</w:t>
+            </w:r>
+          </w:p>
+        </w:tc>
+        <w:tc>
+          <w:tcPr>
+            <w:tcW w:w="584" w:type="dxa"/>
+            <w:tcBorders>
+              <w:top w:val="single" w:sz="4" w:space="0" w:color="9CC2E5"/>
+              <w:left w:val="single" w:sz="4" w:space="0" w:color="9CC2E5"/>
+              <w:bottom w:val="single" w:sz="4" w:space="0" w:color="9CC2E5"/>
+              <w:right w:val="single" w:sz="4" w:space="0" w:color="9CC2E5"/>
+            </w:tcBorders>
+          </w:tcPr>
+          <w:p>
+            <w:r>
+              <w:t>M</w:t>
+            </w:r>
+          </w:p>
+        </w:tc>
+        <w:tc>
+          <w:tcPr>
+            <w:tcW w:w="6457" w:type="dxa"/>
+            <w:tcBorders>
+              <w:top w:val="single" w:sz="4" w:space="0" w:color="9CC2E5"/>
+              <w:left w:val="single" w:sz="4" w:space="0" w:color="9CC2E5"/>
+              <w:bottom w:val="single" w:sz="4" w:space="0" w:color="9CC2E5"/>
+              <w:right w:val="single" w:sz="4" w:space="0" w:color="9CC2E5"/>
+            </w:tcBorders>
+          </w:tcPr>
+          <w:p>
+            <w:r>
+              <w:t>Alle Wartezeiten der Applikation werden angezeigt (Z.B. beim Laden des IST-SOLL-Vergleiches wird eine Sanduhr angezeigt o.ä.)</w:t>
+            </w:r>
+          </w:p>
+        </w:tc>
+      </w:tr>
+    </w:tbl>
+    <w:p/>
+    <w:tbl>
+      <w:tblPr>
+        <w:tblW w:w="0" w:type="auto"/>
+        <w:tblBorders>
+          <w:top w:val="single" w:sz="4" w:space="0" w:color="9CC2E5"/>
+          <w:left w:val="single" w:sz="4" w:space="0" w:color="9CC2E5"/>
+          <w:bottom w:val="single" w:sz="4" w:space="0" w:color="9CC2E5"/>
+          <w:right w:val="single" w:sz="4" w:space="0" w:color="9CC2E5"/>
+          <w:insideH w:val="single" w:sz="4" w:space="0" w:color="9CC2E5"/>
+          <w:insideV w:val="single" w:sz="4" w:space="0" w:color="9CC2E5"/>
+        </w:tblBorders>
+        <w:tblLook w:val="04A0" w:firstRow="1" w:lastRow="0" w:firstColumn="1" w:lastColumn="0" w:noHBand="0" w:noVBand="1"/>
+      </w:tblPr>
+      <w:tblGrid>
+        <w:gridCol w:w="700"/>
+        <w:gridCol w:w="1321"/>
+        <w:gridCol w:w="584"/>
+        <w:gridCol w:w="6457"/>
+      </w:tblGrid>
+      <w:tr>
+        <w:tc>
+          <w:tcPr>
+            <w:tcW w:w="700" w:type="dxa"/>
+            <w:tcBorders>
+              <w:top w:val="single" w:sz="4" w:space="0" w:color="5B9BD5"/>
+              <w:left w:val="single" w:sz="4" w:space="0" w:color="5B9BD5"/>
+              <w:bottom w:val="single" w:sz="4" w:space="0" w:color="5B9BD5"/>
+              <w:right w:val="nil"/>
+            </w:tcBorders>
+            <w:shd w:val="clear" w:color="auto" w:fill="5B9BD5"/>
+            <w:hideMark/>
+          </w:tcPr>
+          <w:p>
+            <w:pPr>
+              <w:rPr>
+                <w:b/>
+                <w:bCs/>
+                <w:color w:val="FFFFFF"/>
+              </w:rPr>
+            </w:pPr>
+            <w:r>
+              <w:rPr>
+                <w:b/>
+                <w:bCs/>
+                <w:color w:val="FFFFFF"/>
+              </w:rPr>
+              <w:t>ID</w:t>
+            </w:r>
+          </w:p>
+        </w:tc>
+        <w:tc>
+          <w:tcPr>
+            <w:tcW w:w="1321" w:type="dxa"/>
+            <w:tcBorders>
+              <w:top w:val="single" w:sz="4" w:space="0" w:color="5B9BD5"/>
+              <w:left w:val="nil"/>
+              <w:bottom w:val="single" w:sz="4" w:space="0" w:color="5B9BD5"/>
+              <w:right w:val="nil"/>
+            </w:tcBorders>
+            <w:shd w:val="clear" w:color="auto" w:fill="5B9BD5"/>
+            <w:hideMark/>
+          </w:tcPr>
+          <w:p>
+            <w:pPr>
+              <w:rPr>
+                <w:b/>
+                <w:bCs/>
+                <w:color w:val="FFFFFF"/>
+              </w:rPr>
+            </w:pPr>
+            <w:r>
+              <w:rPr>
+                <w:b/>
+                <w:bCs/>
+                <w:color w:val="FFFFFF"/>
+              </w:rPr>
+              <w:t>Status</w:t>
+            </w:r>
+          </w:p>
+        </w:tc>
+        <w:tc>
+          <w:tcPr>
+            <w:tcW w:w="584" w:type="dxa"/>
+            <w:tcBorders>
+              <w:top w:val="single" w:sz="4" w:space="0" w:color="5B9BD5"/>
+              <w:left w:val="nil"/>
+              <w:bottom w:val="single" w:sz="4" w:space="0" w:color="5B9BD5"/>
+              <w:right w:val="nil"/>
+            </w:tcBorders>
+            <w:shd w:val="clear" w:color="auto" w:fill="5B9BD5"/>
+            <w:hideMark/>
+          </w:tcPr>
+          <w:p>
+            <w:pPr>
+              <w:rPr>
+                <w:b/>
+                <w:bCs/>
+                <w:color w:val="FFFFFF"/>
+              </w:rPr>
+            </w:pPr>
+            <w:proofErr w:type="spellStart"/>
+            <w:r>
+              <w:rPr>
+                <w:b/>
+                <w:bCs/>
+                <w:color w:val="FFFFFF"/>
+              </w:rPr>
+              <w:t>Prio</w:t>
+            </w:r>
+            <w:proofErr w:type="spellEnd"/>
+          </w:p>
+        </w:tc>
+        <w:tc>
+          <w:tcPr>
+            <w:tcW w:w="6457" w:type="dxa"/>
+            <w:tcBorders>
+              <w:top w:val="single" w:sz="4" w:space="0" w:color="5B9BD5"/>
+              <w:left w:val="nil"/>
+              <w:bottom w:val="single" w:sz="4" w:space="0" w:color="5B9BD5"/>
+              <w:right w:val="single" w:sz="4" w:space="0" w:color="5B9BD5"/>
+            </w:tcBorders>
+            <w:shd w:val="clear" w:color="auto" w:fill="5B9BD5"/>
+            <w:hideMark/>
+          </w:tcPr>
+          <w:p>
+            <w:pPr>
+              <w:rPr>
+                <w:b/>
+                <w:bCs/>
+                <w:color w:val="FFFFFF"/>
+              </w:rPr>
+            </w:pPr>
+            <w:r>
+              <w:rPr>
+                <w:b/>
+                <w:bCs/>
+                <w:color w:val="FFFFFF"/>
+              </w:rPr>
+              <w:t>Beschreibung</w:t>
+            </w:r>
+          </w:p>
+        </w:tc>
+      </w:tr>
+      <w:tr>
+        <w:tc>
+          <w:tcPr>
+            <w:tcW w:w="700" w:type="dxa"/>
+            <w:tcBorders>
+              <w:top w:val="single" w:sz="4" w:space="0" w:color="9CC2E5"/>
+              <w:left w:val="single" w:sz="4" w:space="0" w:color="9CC2E5"/>
+              <w:bottom w:val="single" w:sz="4" w:space="0" w:color="9CC2E5"/>
+              <w:right w:val="single" w:sz="4" w:space="0" w:color="9CC2E5"/>
+            </w:tcBorders>
+            <w:shd w:val="clear" w:color="auto" w:fill="DEEAF6"/>
+            <w:hideMark/>
+          </w:tcPr>
+          <w:p>
+            <w:pPr>
+              <w:rPr>
+                <w:b/>
+                <w:bCs/>
+              </w:rPr>
+            </w:pPr>
+            <w:r>
+              <w:rPr>
+                <w:b/>
+                <w:bCs/>
+              </w:rPr>
+              <w:t>Q2</w:t>
+            </w:r>
+          </w:p>
+        </w:tc>
+        <w:tc>
+          <w:tcPr>
+            <w:tcW w:w="1321" w:type="dxa"/>
+            <w:tcBorders>
+              <w:top w:val="single" w:sz="4" w:space="0" w:color="9CC2E5"/>
+              <w:left w:val="single" w:sz="4" w:space="0" w:color="9CC2E5"/>
+              <w:bottom w:val="single" w:sz="4" w:space="0" w:color="9CC2E5"/>
+              <w:right w:val="single" w:sz="4" w:space="0" w:color="9CC2E5"/>
+            </w:tcBorders>
+            <w:shd w:val="clear" w:color="auto" w:fill="DEEAF6"/>
+          </w:tcPr>
+          <w:p/>
+        </w:tc>
+        <w:tc>
+          <w:tcPr>
+            <w:tcW w:w="584" w:type="dxa"/>
+            <w:tcBorders>
+              <w:top w:val="single" w:sz="4" w:space="0" w:color="9CC2E5"/>
+              <w:left w:val="single" w:sz="4" w:space="0" w:color="9CC2E5"/>
+              <w:bottom w:val="single" w:sz="4" w:space="0" w:color="9CC2E5"/>
+              <w:right w:val="single" w:sz="4" w:space="0" w:color="9CC2E5"/>
+            </w:tcBorders>
+            <w:shd w:val="clear" w:color="auto" w:fill="DEEAF6"/>
+          </w:tcPr>
+          <w:p/>
+        </w:tc>
+        <w:tc>
+          <w:tcPr>
+            <w:tcW w:w="6457" w:type="dxa"/>
+            <w:tcBorders>
+              <w:top w:val="single" w:sz="4" w:space="0" w:color="9CC2E5"/>
+              <w:left w:val="single" w:sz="4" w:space="0" w:color="9CC2E5"/>
+              <w:bottom w:val="single" w:sz="4" w:space="0" w:color="9CC2E5"/>
+              <w:right w:val="single" w:sz="4" w:space="0" w:color="9CC2E5"/>
+            </w:tcBorders>
+            <w:shd w:val="clear" w:color="auto" w:fill="DEEAF6"/>
+          </w:tcPr>
+          <w:p>
+            <w:r>
+              <w:t>Zuverlässigkeit, Benutzbarkeit</w:t>
+            </w:r>
+          </w:p>
+        </w:tc>
+      </w:tr>
+      <w:tr>
+        <w:tc>
+          <w:tcPr>
+            <w:tcW w:w="700" w:type="dxa"/>
+            <w:tcBorders>
+              <w:top w:val="single" w:sz="4" w:space="0" w:color="9CC2E5"/>
+              <w:left w:val="single" w:sz="4" w:space="0" w:color="9CC2E5"/>
+              <w:bottom w:val="single" w:sz="4" w:space="0" w:color="9CC2E5"/>
+              <w:right w:val="single" w:sz="4" w:space="0" w:color="9CC2E5"/>
+            </w:tcBorders>
+          </w:tcPr>
+          <w:p>
+            <w:pPr>
+              <w:rPr>
+                <w:b/>
+                <w:bCs/>
+              </w:rPr>
+            </w:pPr>
+            <w:r>
+              <w:rPr>
+                <w:b/>
+                <w:bCs/>
+              </w:rPr>
+              <w:t>Q2.1</w:t>
+            </w:r>
+          </w:p>
+        </w:tc>
+        <w:tc>
+          <w:tcPr>
+            <w:tcW w:w="1321" w:type="dxa"/>
+            <w:tcBorders>
+              <w:top w:val="single" w:sz="4" w:space="0" w:color="9CC2E5"/>
+              <w:left w:val="single" w:sz="4" w:space="0" w:color="9CC2E5"/>
+              <w:bottom w:val="single" w:sz="4" w:space="0" w:color="9CC2E5"/>
+              <w:right w:val="single" w:sz="4" w:space="0" w:color="9CC2E5"/>
+            </w:tcBorders>
+          </w:tcPr>
+          <w:p>
+            <w:r>
+              <w:t>Freigegeben</w:t>
+            </w:r>
+          </w:p>
+        </w:tc>
+        <w:tc>
+          <w:tcPr>
+            <w:tcW w:w="584" w:type="dxa"/>
+            <w:tcBorders>
+              <w:top w:val="single" w:sz="4" w:space="0" w:color="9CC2E5"/>
+              <w:left w:val="single" w:sz="4" w:space="0" w:color="9CC2E5"/>
+              <w:bottom w:val="single" w:sz="4" w:space="0" w:color="9CC2E5"/>
+              <w:right w:val="single" w:sz="4" w:space="0" w:color="9CC2E5"/>
+            </w:tcBorders>
+          </w:tcPr>
+          <w:p>
+            <w:r>
+              <w:t>M</w:t>
+            </w:r>
+          </w:p>
+        </w:tc>
+        <w:tc>
+          <w:tcPr>
+            <w:tcW w:w="6457" w:type="dxa"/>
+            <w:tcBorders>
+              <w:top w:val="single" w:sz="4" w:space="0" w:color="9CC2E5"/>
+              <w:left w:val="single" w:sz="4" w:space="0" w:color="9CC2E5"/>
+              <w:bottom w:val="single" w:sz="4" w:space="0" w:color="9CC2E5"/>
+              <w:right w:val="single" w:sz="4" w:space="0" w:color="9CC2E5"/>
+            </w:tcBorders>
+          </w:tcPr>
+          <w:p>
+            <w:r>
+              <w:t xml:space="preserve">Die Applikation hat eine Ausfallsicherheit von 95% zur </w:t>
+            </w:r>
+            <w:proofErr w:type="spellStart"/>
+            <w:r>
+              <w:t>Uptime</w:t>
+            </w:r>
+            <w:proofErr w:type="spellEnd"/>
+            <w:r>
+              <w:t xml:space="preserve"> </w:t>
+            </w:r>
+            <w:r>
+              <w:t>des darunterliegenden Servers</w:t>
+            </w:r>
+            <w:r>
+              <w:t>.</w:t>
+            </w:r>
+          </w:p>
+        </w:tc>
+      </w:tr>
+      <w:tr>
+        <w:tc>
+          <w:tcPr>
+            <w:tcW w:w="700" w:type="dxa"/>
+            <w:tcBorders>
+              <w:top w:val="single" w:sz="4" w:space="0" w:color="9CC2E5"/>
+              <w:left w:val="single" w:sz="4" w:space="0" w:color="9CC2E5"/>
+              <w:bottom w:val="single" w:sz="4" w:space="0" w:color="9CC2E5"/>
+              <w:right w:val="single" w:sz="4" w:space="0" w:color="9CC2E5"/>
+            </w:tcBorders>
+          </w:tcPr>
+          <w:p>
+            <w:pPr>
+              <w:rPr>
+                <w:b/>
+                <w:bCs/>
+              </w:rPr>
+            </w:pPr>
+            <w:r>
+              <w:rPr>
+                <w:b/>
+                <w:bCs/>
+              </w:rPr>
+              <w:t>Q2.2</w:t>
+            </w:r>
+          </w:p>
+        </w:tc>
+        <w:tc>
+          <w:tcPr>
+            <w:tcW w:w="1321" w:type="dxa"/>
+            <w:tcBorders>
+              <w:top w:val="single" w:sz="4" w:space="0" w:color="9CC2E5"/>
+              <w:left w:val="single" w:sz="4" w:space="0" w:color="9CC2E5"/>
+              <w:bottom w:val="single" w:sz="4" w:space="0" w:color="9CC2E5"/>
+              <w:right w:val="single" w:sz="4" w:space="0" w:color="9CC2E5"/>
+            </w:tcBorders>
+          </w:tcPr>
+          <w:p>
+            <w:r>
+              <w:t>Freigegeben</w:t>
+            </w:r>
+          </w:p>
+        </w:tc>
+        <w:tc>
+          <w:tcPr>
+            <w:tcW w:w="584" w:type="dxa"/>
+            <w:tcBorders>
+              <w:top w:val="single" w:sz="4" w:space="0" w:color="9CC2E5"/>
+              <w:left w:val="single" w:sz="4" w:space="0" w:color="9CC2E5"/>
+              <w:bottom w:val="single" w:sz="4" w:space="0" w:color="9CC2E5"/>
+              <w:right w:val="single" w:sz="4" w:space="0" w:color="9CC2E5"/>
+            </w:tcBorders>
+          </w:tcPr>
+          <w:p>
+            <w:r>
+              <w:t>M</w:t>
+            </w:r>
+          </w:p>
+        </w:tc>
+        <w:tc>
+          <w:tcPr>
+            <w:tcW w:w="6457" w:type="dxa"/>
+            <w:tcBorders>
+              <w:top w:val="single" w:sz="4" w:space="0" w:color="9CC2E5"/>
+              <w:left w:val="single" w:sz="4" w:space="0" w:color="9CC2E5"/>
+              <w:bottom w:val="single" w:sz="4" w:space="0" w:color="9CC2E5"/>
+              <w:right w:val="single" w:sz="4" w:space="0" w:color="9CC2E5"/>
+            </w:tcBorders>
+          </w:tcPr>
+          <w:p>
+            <w:r>
+              <w:t>Zur Verwendung der Applikation wird keine Schulung benötigt.</w:t>
+            </w:r>
+          </w:p>
+        </w:tc>
+      </w:tr>
+      <w:tr>
+        <w:tc>
+          <w:tcPr>
+            <w:tcW w:w="700" w:type="dxa"/>
+            <w:tcBorders>
+              <w:top w:val="single" w:sz="4" w:space="0" w:color="9CC2E5"/>
+              <w:left w:val="single" w:sz="4" w:space="0" w:color="9CC2E5"/>
+              <w:bottom w:val="single" w:sz="4" w:space="0" w:color="9CC2E5"/>
+              <w:right w:val="single" w:sz="4" w:space="0" w:color="9CC2E5"/>
+            </w:tcBorders>
+          </w:tcPr>
+          <w:p>
+            <w:pPr>
+              <w:rPr>
+                <w:b/>
+                <w:bCs/>
+              </w:rPr>
+            </w:pPr>
+            <w:r>
+              <w:rPr>
+                <w:b/>
+                <w:bCs/>
+              </w:rPr>
+              <w:t>Q2.3</w:t>
+            </w:r>
+          </w:p>
+        </w:tc>
+        <w:tc>
+          <w:tcPr>
+            <w:tcW w:w="1321" w:type="dxa"/>
+            <w:tcBorders>
+              <w:top w:val="single" w:sz="4" w:space="0" w:color="9CC2E5"/>
+              <w:left w:val="single" w:sz="4" w:space="0" w:color="9CC2E5"/>
+              <w:bottom w:val="single" w:sz="4" w:space="0" w:color="9CC2E5"/>
+              <w:right w:val="single" w:sz="4" w:space="0" w:color="9CC2E5"/>
+            </w:tcBorders>
+          </w:tcPr>
+          <w:p>
+            <w:r>
+              <w:t>Freigegeben</w:t>
+            </w:r>
+          </w:p>
+        </w:tc>
+        <w:tc>
+          <w:tcPr>
+            <w:tcW w:w="584" w:type="dxa"/>
+            <w:tcBorders>
+              <w:top w:val="single" w:sz="4" w:space="0" w:color="9CC2E5"/>
+              <w:left w:val="single" w:sz="4" w:space="0" w:color="9CC2E5"/>
+              <w:bottom w:val="single" w:sz="4" w:space="0" w:color="9CC2E5"/>
+              <w:right w:val="single" w:sz="4" w:space="0" w:color="9CC2E5"/>
+            </w:tcBorders>
+          </w:tcPr>
+          <w:p>
+            <w:r>
+              <w:t>M</w:t>
+            </w:r>
+          </w:p>
+        </w:tc>
+        <w:tc>
+          <w:tcPr>
+            <w:tcW w:w="6457" w:type="dxa"/>
+            <w:tcBorders>
+              <w:top w:val="single" w:sz="4" w:space="0" w:color="9CC2E5"/>
+              <w:left w:val="single" w:sz="4" w:space="0" w:color="9CC2E5"/>
+              <w:bottom w:val="single" w:sz="4" w:space="0" w:color="9CC2E5"/>
+              <w:right w:val="single" w:sz="4" w:space="0" w:color="9CC2E5"/>
+            </w:tcBorders>
+          </w:tcPr>
+          <w:p>
+            <w:r>
+              <w:t>Im Installationsordner der Applikation befindet sich eine Anleitung.</w:t>
+            </w:r>
+          </w:p>
+        </w:tc>
+      </w:tr>
+      <w:tr>
+        <w:tc>
+          <w:tcPr>
+            <w:tcW w:w="700" w:type="dxa"/>
+            <w:tcBorders>
+              <w:top w:val="single" w:sz="4" w:space="0" w:color="9CC2E5"/>
+              <w:left w:val="single" w:sz="4" w:space="0" w:color="9CC2E5"/>
+              <w:bottom w:val="single" w:sz="4" w:space="0" w:color="9CC2E5"/>
+              <w:right w:val="single" w:sz="4" w:space="0" w:color="9CC2E5"/>
+            </w:tcBorders>
+          </w:tcPr>
+          <w:p>
+            <w:pPr>
+              <w:rPr>
+                <w:b/>
+                <w:bCs/>
+              </w:rPr>
+            </w:pPr>
+            <w:r>
+              <w:rPr>
+                <w:b/>
+                <w:bCs/>
+              </w:rPr>
+              <w:t>Q2.4</w:t>
+            </w:r>
+          </w:p>
+        </w:tc>
+        <w:tc>
+          <w:tcPr>
+            <w:tcW w:w="1321" w:type="dxa"/>
+            <w:tcBorders>
+              <w:top w:val="single" w:sz="4" w:space="0" w:color="9CC2E5"/>
+              <w:left w:val="single" w:sz="4" w:space="0" w:color="9CC2E5"/>
+              <w:bottom w:val="single" w:sz="4" w:space="0" w:color="9CC2E5"/>
+              <w:right w:val="single" w:sz="4" w:space="0" w:color="9CC2E5"/>
+            </w:tcBorders>
+          </w:tcPr>
+          <w:p>
+            <w:r>
+              <w:t>Freigegeben</w:t>
+            </w:r>
+          </w:p>
+        </w:tc>
+        <w:tc>
+          <w:tcPr>
+            <w:tcW w:w="584" w:type="dxa"/>
+            <w:tcBorders>
+              <w:top w:val="single" w:sz="4" w:space="0" w:color="9CC2E5"/>
+              <w:left w:val="single" w:sz="4" w:space="0" w:color="9CC2E5"/>
+              <w:bottom w:val="single" w:sz="4" w:space="0" w:color="9CC2E5"/>
+              <w:right w:val="single" w:sz="4" w:space="0" w:color="9CC2E5"/>
+            </w:tcBorders>
+          </w:tcPr>
+          <w:p>
+            <w:r>
+              <w:t>M</w:t>
+            </w:r>
+          </w:p>
+        </w:tc>
+        <w:tc>
+          <w:tcPr>
+            <w:tcW w:w="6457" w:type="dxa"/>
+            <w:tcBorders>
+              <w:top w:val="single" w:sz="4" w:space="0" w:color="9CC2E5"/>
+              <w:left w:val="single" w:sz="4" w:space="0" w:color="9CC2E5"/>
+              <w:bottom w:val="single" w:sz="4" w:space="0" w:color="9CC2E5"/>
+              <w:right w:val="single" w:sz="4" w:space="0" w:color="9CC2E5"/>
+            </w:tcBorders>
+          </w:tcPr>
+          <w:p>
+            <w:r>
+              <w:t>Die Applikation kann via den gängigen Webbrowser angesteuert werden.</w:t>
+            </w:r>
+          </w:p>
+        </w:tc>
+      </w:tr>
+    </w:tbl>
+    <w:p/>
+    <w:tbl>
+      <w:tblPr>
+        <w:tblW w:w="0" w:type="auto"/>
+        <w:tblBorders>
+          <w:top w:val="single" w:sz="4" w:space="0" w:color="9CC2E5"/>
+          <w:left w:val="single" w:sz="4" w:space="0" w:color="9CC2E5"/>
+          <w:bottom w:val="single" w:sz="4" w:space="0" w:color="9CC2E5"/>
+          <w:right w:val="single" w:sz="4" w:space="0" w:color="9CC2E5"/>
+          <w:insideH w:val="single" w:sz="4" w:space="0" w:color="9CC2E5"/>
+          <w:insideV w:val="single" w:sz="4" w:space="0" w:color="9CC2E5"/>
+        </w:tblBorders>
+        <w:tblLook w:val="04A0" w:firstRow="1" w:lastRow="0" w:firstColumn="1" w:lastColumn="0" w:noHBand="0" w:noVBand="1"/>
+      </w:tblPr>
+      <w:tblGrid>
+        <w:gridCol w:w="700"/>
+        <w:gridCol w:w="1321"/>
+        <w:gridCol w:w="584"/>
+        <w:gridCol w:w="6457"/>
+      </w:tblGrid>
+      <w:tr>
+        <w:tc>
+          <w:tcPr>
+            <w:tcW w:w="700" w:type="dxa"/>
+            <w:tcBorders>
+              <w:top w:val="single" w:sz="4" w:space="0" w:color="5B9BD5"/>
+              <w:left w:val="single" w:sz="4" w:space="0" w:color="5B9BD5"/>
+              <w:bottom w:val="single" w:sz="4" w:space="0" w:color="5B9BD5"/>
+              <w:right w:val="nil"/>
+            </w:tcBorders>
+            <w:shd w:val="clear" w:color="auto" w:fill="5B9BD5"/>
+            <w:hideMark/>
+          </w:tcPr>
+          <w:p>
+            <w:pPr>
+              <w:rPr>
+                <w:b/>
+                <w:bCs/>
+                <w:color w:val="FFFFFF"/>
+              </w:rPr>
+            </w:pPr>
+            <w:r>
+              <w:rPr>
+                <w:b/>
+                <w:bCs/>
+                <w:color w:val="FFFFFF"/>
+              </w:rPr>
+              <w:t>ID</w:t>
+            </w:r>
+          </w:p>
+        </w:tc>
+        <w:tc>
+          <w:tcPr>
+            <w:tcW w:w="1321" w:type="dxa"/>
+            <w:tcBorders>
+              <w:top w:val="single" w:sz="4" w:space="0" w:color="5B9BD5"/>
+              <w:left w:val="nil"/>
+              <w:bottom w:val="single" w:sz="4" w:space="0" w:color="5B9BD5"/>
+              <w:right w:val="nil"/>
+            </w:tcBorders>
+            <w:shd w:val="clear" w:color="auto" w:fill="5B9BD5"/>
+            <w:hideMark/>
+          </w:tcPr>
+          <w:p>
+            <w:pPr>
+              <w:rPr>
+                <w:b/>
+                <w:bCs/>
+                <w:color w:val="FFFFFF"/>
+              </w:rPr>
+            </w:pPr>
+            <w:r>
+              <w:rPr>
+                <w:b/>
+                <w:bCs/>
+                <w:color w:val="FFFFFF"/>
+              </w:rPr>
+              <w:t>Status</w:t>
+            </w:r>
+          </w:p>
+        </w:tc>
+        <w:tc>
+          <w:tcPr>
+            <w:tcW w:w="584" w:type="dxa"/>
+            <w:tcBorders>
+              <w:top w:val="single" w:sz="4" w:space="0" w:color="5B9BD5"/>
+              <w:left w:val="nil"/>
+              <w:bottom w:val="single" w:sz="4" w:space="0" w:color="5B9BD5"/>
+              <w:right w:val="nil"/>
+            </w:tcBorders>
+            <w:shd w:val="clear" w:color="auto" w:fill="5B9BD5"/>
+            <w:hideMark/>
+          </w:tcPr>
+          <w:p>
+            <w:pPr>
+              <w:rPr>
+                <w:b/>
+                <w:bCs/>
+                <w:color w:val="FFFFFF"/>
+              </w:rPr>
+            </w:pPr>
+            <w:proofErr w:type="spellStart"/>
+            <w:r>
+              <w:rPr>
+                <w:b/>
+                <w:bCs/>
+                <w:color w:val="FFFFFF"/>
+              </w:rPr>
+              <w:t>Prio</w:t>
+            </w:r>
+            <w:proofErr w:type="spellEnd"/>
+          </w:p>
+        </w:tc>
+        <w:tc>
+          <w:tcPr>
+            <w:tcW w:w="6457" w:type="dxa"/>
+            <w:tcBorders>
+              <w:top w:val="single" w:sz="4" w:space="0" w:color="5B9BD5"/>
+              <w:left w:val="nil"/>
+              <w:bottom w:val="single" w:sz="4" w:space="0" w:color="5B9BD5"/>
+              <w:right w:val="single" w:sz="4" w:space="0" w:color="5B9BD5"/>
+            </w:tcBorders>
+            <w:shd w:val="clear" w:color="auto" w:fill="5B9BD5"/>
+            <w:hideMark/>
+          </w:tcPr>
+          <w:p>
+            <w:pPr>
+              <w:rPr>
+                <w:b/>
+                <w:bCs/>
+                <w:color w:val="FFFFFF"/>
+              </w:rPr>
+            </w:pPr>
+            <w:r>
+              <w:rPr>
+                <w:b/>
+                <w:bCs/>
+                <w:color w:val="FFFFFF"/>
+              </w:rPr>
+              <w:t>Beschreibung</w:t>
+            </w:r>
+          </w:p>
+        </w:tc>
+      </w:tr>
+      <w:tr>
+        <w:tc>
+          <w:tcPr>
+            <w:tcW w:w="700" w:type="dxa"/>
+            <w:tcBorders>
+              <w:top w:val="single" w:sz="4" w:space="0" w:color="9CC2E5"/>
+              <w:left w:val="single" w:sz="4" w:space="0" w:color="9CC2E5"/>
+              <w:bottom w:val="single" w:sz="4" w:space="0" w:color="9CC2E5"/>
+              <w:right w:val="single" w:sz="4" w:space="0" w:color="9CC2E5"/>
+            </w:tcBorders>
+            <w:shd w:val="clear" w:color="auto" w:fill="DEEAF6"/>
+            <w:hideMark/>
+          </w:tcPr>
+          <w:p>
+            <w:pPr>
+              <w:rPr>
+                <w:b/>
+                <w:bCs/>
+              </w:rPr>
+            </w:pPr>
+            <w:r>
+              <w:rPr>
+                <w:b/>
+                <w:bCs/>
+              </w:rPr>
+              <w:t>Q3</w:t>
+            </w:r>
+          </w:p>
+        </w:tc>
+        <w:tc>
+          <w:tcPr>
+            <w:tcW w:w="1321" w:type="dxa"/>
+            <w:tcBorders>
+              <w:top w:val="single" w:sz="4" w:space="0" w:color="9CC2E5"/>
+              <w:left w:val="single" w:sz="4" w:space="0" w:color="9CC2E5"/>
+              <w:bottom w:val="single" w:sz="4" w:space="0" w:color="9CC2E5"/>
+              <w:right w:val="single" w:sz="4" w:space="0" w:color="9CC2E5"/>
+            </w:tcBorders>
+            <w:shd w:val="clear" w:color="auto" w:fill="DEEAF6"/>
+          </w:tcPr>
+          <w:p/>
+        </w:tc>
+        <w:tc>
+          <w:tcPr>
+            <w:tcW w:w="584" w:type="dxa"/>
+            <w:tcBorders>
+              <w:top w:val="single" w:sz="4" w:space="0" w:color="9CC2E5"/>
+              <w:left w:val="single" w:sz="4" w:space="0" w:color="9CC2E5"/>
+              <w:bottom w:val="single" w:sz="4" w:space="0" w:color="9CC2E5"/>
+              <w:right w:val="single" w:sz="4" w:space="0" w:color="9CC2E5"/>
+            </w:tcBorders>
+            <w:shd w:val="clear" w:color="auto" w:fill="DEEAF6"/>
+          </w:tcPr>
+          <w:p/>
+        </w:tc>
+        <w:tc>
+          <w:tcPr>
+            <w:tcW w:w="6457" w:type="dxa"/>
+            <w:tcBorders>
+              <w:top w:val="single" w:sz="4" w:space="0" w:color="9CC2E5"/>
+              <w:left w:val="single" w:sz="4" w:space="0" w:color="9CC2E5"/>
+              <w:bottom w:val="single" w:sz="4" w:space="0" w:color="9CC2E5"/>
+              <w:right w:val="single" w:sz="4" w:space="0" w:color="9CC2E5"/>
+            </w:tcBorders>
+            <w:shd w:val="clear" w:color="auto" w:fill="DEEAF6"/>
+          </w:tcPr>
+          <w:p>
+            <w:r>
+              <w:t>Änderbarkeit(Wartbarkeit), Übertragbarkeit (Installation)</w:t>
+            </w:r>
+          </w:p>
+        </w:tc>
+      </w:tr>
+      <w:tr>
+        <w:tc>
+          <w:tcPr>
+            <w:tcW w:w="700" w:type="dxa"/>
+            <w:tcBorders>
+              <w:top w:val="single" w:sz="4" w:space="0" w:color="9CC2E5"/>
+              <w:left w:val="single" w:sz="4" w:space="0" w:color="9CC2E5"/>
+              <w:bottom w:val="single" w:sz="4" w:space="0" w:color="9CC2E5"/>
+              <w:right w:val="single" w:sz="4" w:space="0" w:color="9CC2E5"/>
+            </w:tcBorders>
+          </w:tcPr>
+          <w:p>
+            <w:pPr>
+              <w:rPr>
+                <w:b/>
+                <w:bCs/>
+              </w:rPr>
+            </w:pPr>
+            <w:r>
+              <w:rPr>
+                <w:b/>
+                <w:bCs/>
+              </w:rPr>
+              <w:t>Q3.1</w:t>
+            </w:r>
+          </w:p>
+        </w:tc>
+        <w:tc>
+          <w:tcPr>
+            <w:tcW w:w="1321" w:type="dxa"/>
+            <w:tcBorders>
+              <w:top w:val="single" w:sz="4" w:space="0" w:color="9CC2E5"/>
+              <w:left w:val="single" w:sz="4" w:space="0" w:color="9CC2E5"/>
+              <w:bottom w:val="single" w:sz="4" w:space="0" w:color="9CC2E5"/>
+              <w:right w:val="single" w:sz="4" w:space="0" w:color="9CC2E5"/>
+            </w:tcBorders>
+          </w:tcPr>
+          <w:p>
+            <w:r>
+              <w:t>Freigegeben</w:t>
+            </w:r>
+          </w:p>
+        </w:tc>
+        <w:tc>
+          <w:tcPr>
+            <w:tcW w:w="584" w:type="dxa"/>
+            <w:tcBorders>
+              <w:top w:val="single" w:sz="4" w:space="0" w:color="9CC2E5"/>
+              <w:left w:val="single" w:sz="4" w:space="0" w:color="9CC2E5"/>
+              <w:bottom w:val="single" w:sz="4" w:space="0" w:color="9CC2E5"/>
+              <w:right w:val="single" w:sz="4" w:space="0" w:color="9CC2E5"/>
+            </w:tcBorders>
+          </w:tcPr>
+          <w:p>
+            <w:r>
+              <w:t>M</w:t>
+            </w:r>
+          </w:p>
+        </w:tc>
+        <w:tc>
+          <w:tcPr>
+            <w:tcW w:w="6457" w:type="dxa"/>
+            <w:tcBorders>
+              <w:top w:val="single" w:sz="4" w:space="0" w:color="9CC2E5"/>
+              <w:left w:val="single" w:sz="4" w:space="0" w:color="9CC2E5"/>
+              <w:bottom w:val="single" w:sz="4" w:space="0" w:color="9CC2E5"/>
+              <w:right w:val="single" w:sz="4" w:space="0" w:color="9CC2E5"/>
+            </w:tcBorders>
+          </w:tcPr>
+          <w:p>
+            <w:r>
+              <w:t xml:space="preserve">Die Applikation ist in </w:t>
+            </w:r>
+            <w:proofErr w:type="spellStart"/>
+            <w:r>
+              <w:t>Powershell</w:t>
+            </w:r>
+            <w:proofErr w:type="spellEnd"/>
+            <w:r>
+              <w:t xml:space="preserve"> geschrieben.</w:t>
+            </w:r>
+          </w:p>
+        </w:tc>
+      </w:tr>
+      <w:tr>
+        <w:tc>
+          <w:tcPr>
+            <w:tcW w:w="700" w:type="dxa"/>
+            <w:tcBorders>
+              <w:top w:val="single" w:sz="4" w:space="0" w:color="9CC2E5"/>
+              <w:left w:val="single" w:sz="4" w:space="0" w:color="9CC2E5"/>
+              <w:bottom w:val="single" w:sz="4" w:space="0" w:color="9CC2E5"/>
+              <w:right w:val="single" w:sz="4" w:space="0" w:color="9CC2E5"/>
+            </w:tcBorders>
+          </w:tcPr>
+          <w:p>
+            <w:pPr>
+              <w:rPr>
+                <w:b/>
+                <w:bCs/>
+              </w:rPr>
+            </w:pPr>
+            <w:r>
+              <w:rPr>
+                <w:b/>
+                <w:bCs/>
+              </w:rPr>
+              <w:t>Q3.2</w:t>
+            </w:r>
+          </w:p>
+        </w:tc>
+        <w:tc>
+          <w:tcPr>
+            <w:tcW w:w="1321" w:type="dxa"/>
+            <w:tcBorders>
+              <w:top w:val="single" w:sz="4" w:space="0" w:color="9CC2E5"/>
+              <w:left w:val="single" w:sz="4" w:space="0" w:color="9CC2E5"/>
+              <w:bottom w:val="single" w:sz="4" w:space="0" w:color="9CC2E5"/>
+              <w:right w:val="single" w:sz="4" w:space="0" w:color="9CC2E5"/>
+            </w:tcBorders>
+          </w:tcPr>
+          <w:p>
+            <w:r>
+              <w:t>Freigegeben</w:t>
+            </w:r>
+          </w:p>
+        </w:tc>
+        <w:tc>
+          <w:tcPr>
+            <w:tcW w:w="584" w:type="dxa"/>
+            <w:tcBorders>
+              <w:top w:val="single" w:sz="4" w:space="0" w:color="9CC2E5"/>
+              <w:left w:val="single" w:sz="4" w:space="0" w:color="9CC2E5"/>
+              <w:bottom w:val="single" w:sz="4" w:space="0" w:color="9CC2E5"/>
+              <w:right w:val="single" w:sz="4" w:space="0" w:color="9CC2E5"/>
+            </w:tcBorders>
+          </w:tcPr>
+          <w:p>
+            <w:r>
+              <w:t>M</w:t>
+            </w:r>
+          </w:p>
+        </w:tc>
+        <w:tc>
+          <w:tcPr>
+            <w:tcW w:w="6457" w:type="dxa"/>
+            <w:tcBorders>
+              <w:top w:val="single" w:sz="4" w:space="0" w:color="9CC2E5"/>
+              <w:left w:val="single" w:sz="4" w:space="0" w:color="9CC2E5"/>
+              <w:bottom w:val="single" w:sz="4" w:space="0" w:color="9CC2E5"/>
+              <w:right w:val="single" w:sz="4" w:space="0" w:color="9CC2E5"/>
+            </w:tcBorders>
+          </w:tcPr>
+          <w:p>
+            <w:r>
+              <w:t>Der Code der Applikation ist kommentiert.</w:t>
+            </w:r>
+          </w:p>
+        </w:tc>
+      </w:tr>
+      <w:tr>
+        <w:tc>
+          <w:tcPr>
+            <w:tcW w:w="700" w:type="dxa"/>
+            <w:tcBorders>
+              <w:top w:val="single" w:sz="4" w:space="0" w:color="9CC2E5"/>
+              <w:left w:val="single" w:sz="4" w:space="0" w:color="9CC2E5"/>
+              <w:bottom w:val="single" w:sz="4" w:space="0" w:color="9CC2E5"/>
+              <w:right w:val="single" w:sz="4" w:space="0" w:color="9CC2E5"/>
+            </w:tcBorders>
+          </w:tcPr>
+          <w:p>
+            <w:pPr>
+              <w:rPr>
+                <w:b/>
+                <w:bCs/>
+              </w:rPr>
+            </w:pPr>
+            <w:r>
+              <w:rPr>
+                <w:b/>
+                <w:bCs/>
+              </w:rPr>
+              <w:t>Q3.3</w:t>
+            </w:r>
+          </w:p>
+        </w:tc>
+        <w:tc>
+          <w:tcPr>
+            <w:tcW w:w="1321" w:type="dxa"/>
+            <w:tcBorders>
+              <w:top w:val="single" w:sz="4" w:space="0" w:color="9CC2E5"/>
+              <w:left w:val="single" w:sz="4" w:space="0" w:color="9CC2E5"/>
+              <w:bottom w:val="single" w:sz="4" w:space="0" w:color="9CC2E5"/>
+              <w:right w:val="single" w:sz="4" w:space="0" w:color="9CC2E5"/>
+            </w:tcBorders>
+          </w:tcPr>
+          <w:p>
+            <w:r>
+              <w:t>Freigegeben</w:t>
+            </w:r>
+          </w:p>
+        </w:tc>
+        <w:tc>
+          <w:tcPr>
+            <w:tcW w:w="584" w:type="dxa"/>
+            <w:tcBorders>
+              <w:top w:val="single" w:sz="4" w:space="0" w:color="9CC2E5"/>
+              <w:left w:val="single" w:sz="4" w:space="0" w:color="9CC2E5"/>
+              <w:bottom w:val="single" w:sz="4" w:space="0" w:color="9CC2E5"/>
+              <w:right w:val="single" w:sz="4" w:space="0" w:color="9CC2E5"/>
+            </w:tcBorders>
+          </w:tcPr>
+          <w:p>
+            <w:r>
+              <w:t>M</w:t>
+            </w:r>
+          </w:p>
+        </w:tc>
+        <w:tc>
+          <w:tcPr>
+            <w:tcW w:w="6457" w:type="dxa"/>
+            <w:tcBorders>
+              <w:top w:val="single" w:sz="4" w:space="0" w:color="9CC2E5"/>
+              <w:left w:val="single" w:sz="4" w:space="0" w:color="9CC2E5"/>
+              <w:bottom w:val="single" w:sz="4" w:space="0" w:color="9CC2E5"/>
+              <w:right w:val="single" w:sz="4" w:space="0" w:color="9CC2E5"/>
+            </w:tcBorders>
+          </w:tcPr>
+          <w:p>
+            <w:r>
+              <w:t>Die Struktur der Applikation ist klar definiert.</w:t>
+            </w:r>
+          </w:p>
+        </w:tc>
+      </w:tr>
+      <w:tr>
+        <w:tc>
+          <w:tcPr>
+            <w:tcW w:w="700" w:type="dxa"/>
+            <w:tcBorders>
+              <w:top w:val="single" w:sz="4" w:space="0" w:color="9CC2E5"/>
+              <w:left w:val="single" w:sz="4" w:space="0" w:color="9CC2E5"/>
+              <w:bottom w:val="single" w:sz="4" w:space="0" w:color="9CC2E5"/>
+              <w:right w:val="single" w:sz="4" w:space="0" w:color="9CC2E5"/>
+            </w:tcBorders>
+          </w:tcPr>
+          <w:p>
+            <w:pPr>
+              <w:rPr>
+                <w:b/>
+                <w:bCs/>
+              </w:rPr>
+            </w:pPr>
+            <w:r>
+              <w:rPr>
+                <w:b/>
+                <w:bCs/>
+              </w:rPr>
+              <w:t>Q3.4</w:t>
+            </w:r>
+          </w:p>
+        </w:tc>
+        <w:tc>
+          <w:tcPr>
+            <w:tcW w:w="1321" w:type="dxa"/>
+            <w:tcBorders>
+              <w:top w:val="single" w:sz="4" w:space="0" w:color="9CC2E5"/>
+              <w:left w:val="single" w:sz="4" w:space="0" w:color="9CC2E5"/>
+              <w:bottom w:val="single" w:sz="4" w:space="0" w:color="9CC2E5"/>
+              <w:right w:val="single" w:sz="4" w:space="0" w:color="9CC2E5"/>
+            </w:tcBorders>
+          </w:tcPr>
+          <w:p>
+            <w:r>
+              <w:t>Freigegeben</w:t>
+            </w:r>
+          </w:p>
+        </w:tc>
+        <w:tc>
+          <w:tcPr>
+            <w:tcW w:w="584" w:type="dxa"/>
+            <w:tcBorders>
+              <w:top w:val="single" w:sz="4" w:space="0" w:color="9CC2E5"/>
+              <w:left w:val="single" w:sz="4" w:space="0" w:color="9CC2E5"/>
+              <w:bottom w:val="single" w:sz="4" w:space="0" w:color="9CC2E5"/>
+              <w:right w:val="single" w:sz="4" w:space="0" w:color="9CC2E5"/>
+            </w:tcBorders>
+          </w:tcPr>
+          <w:p>
+            <w:r>
+              <w:t>M</w:t>
+            </w:r>
+          </w:p>
+        </w:tc>
+        <w:tc>
+          <w:tcPr>
+            <w:tcW w:w="6457" w:type="dxa"/>
+            <w:tcBorders>
+              <w:top w:val="single" w:sz="4" w:space="0" w:color="9CC2E5"/>
+              <w:left w:val="single" w:sz="4" w:space="0" w:color="9CC2E5"/>
+              <w:bottom w:val="single" w:sz="4" w:space="0" w:color="9CC2E5"/>
+              <w:right w:val="single" w:sz="4" w:space="0" w:color="9CC2E5"/>
+            </w:tcBorders>
+          </w:tcPr>
+          <w:p>
+            <w:r>
+              <w:t>Die Installation der Applikation kann von jedem IT Systemtechniker ausgeführt werden.</w:t>
+            </w:r>
+          </w:p>
+        </w:tc>
+      </w:tr>
+      <w:tr>
+        <w:tc>
+          <w:tcPr>
+            <w:tcW w:w="700" w:type="dxa"/>
+            <w:tcBorders>
+              <w:top w:val="single" w:sz="4" w:space="0" w:color="9CC2E5"/>
+              <w:left w:val="single" w:sz="4" w:space="0" w:color="9CC2E5"/>
+              <w:bottom w:val="single" w:sz="4" w:space="0" w:color="9CC2E5"/>
+              <w:right w:val="single" w:sz="4" w:space="0" w:color="9CC2E5"/>
+            </w:tcBorders>
+          </w:tcPr>
+          <w:p>
+            <w:pPr>
+              <w:rPr>
+                <w:b/>
+                <w:bCs/>
+              </w:rPr>
+            </w:pPr>
+            <w:r>
+              <w:rPr>
+                <w:b/>
+                <w:bCs/>
+              </w:rPr>
+              <w:t>Q3.5</w:t>
+            </w:r>
+          </w:p>
+        </w:tc>
+        <w:tc>
+          <w:tcPr>
+            <w:tcW w:w="1321" w:type="dxa"/>
+            <w:tcBorders>
+              <w:top w:val="single" w:sz="4" w:space="0" w:color="9CC2E5"/>
+              <w:left w:val="single" w:sz="4" w:space="0" w:color="9CC2E5"/>
+              <w:bottom w:val="single" w:sz="4" w:space="0" w:color="9CC2E5"/>
+              <w:right w:val="single" w:sz="4" w:space="0" w:color="9CC2E5"/>
+            </w:tcBorders>
+          </w:tcPr>
+          <w:p>
+            <w:r>
+              <w:t>Freigegeben</w:t>
+            </w:r>
+          </w:p>
+        </w:tc>
+        <w:tc>
+          <w:tcPr>
+            <w:tcW w:w="584" w:type="dxa"/>
+            <w:tcBorders>
+              <w:top w:val="single" w:sz="4" w:space="0" w:color="9CC2E5"/>
+              <w:left w:val="single" w:sz="4" w:space="0" w:color="9CC2E5"/>
+              <w:bottom w:val="single" w:sz="4" w:space="0" w:color="9CC2E5"/>
+              <w:right w:val="single" w:sz="4" w:space="0" w:color="9CC2E5"/>
+            </w:tcBorders>
+          </w:tcPr>
+          <w:p>
+            <w:r>
+              <w:t>M</w:t>
+            </w:r>
+          </w:p>
+        </w:tc>
+        <w:tc>
+          <w:tcPr>
+            <w:tcW w:w="6457" w:type="dxa"/>
+            <w:tcBorders>
+              <w:top w:val="single" w:sz="4" w:space="0" w:color="9CC2E5"/>
+              <w:left w:val="single" w:sz="4" w:space="0" w:color="9CC2E5"/>
+              <w:bottom w:val="single" w:sz="4" w:space="0" w:color="9CC2E5"/>
+              <w:right w:val="single" w:sz="4" w:space="0" w:color="9CC2E5"/>
+            </w:tcBorders>
+          </w:tcPr>
+          <w:p>
+            <w:r>
+              <w:t xml:space="preserve">Zur Installation wird eine Anleitung und ein </w:t>
+            </w:r>
+            <w:proofErr w:type="spellStart"/>
+            <w:r>
+              <w:t>Script</w:t>
+            </w:r>
+            <w:proofErr w:type="spellEnd"/>
+            <w:r>
+              <w:t xml:space="preserve"> erstellt.</w:t>
+            </w:r>
+          </w:p>
+        </w:tc>
+      </w:tr>
+    </w:tbl>
+    <w:p>
+      <w:pPr>
+        <w:spacing w:after="160"/>
+      </w:pPr>
+      <w:bookmarkStart w:id="22" w:name="_Toc526688841"/>
     </w:p>
     <w:p>
       <w:pPr>
         <w:pStyle w:val="berschrift2"/>
       </w:pPr>
-      <w:bookmarkStart w:id="23" w:name="_Toc526688841"/>
       <w:r>
         <w:t>Randbedingungen</w:t>
       </w:r>
+      <w:bookmarkEnd w:id="22"/>
+    </w:p>
+    <w:tbl>
+      <w:tblPr>
+        <w:tblW w:w="0" w:type="auto"/>
+        <w:tblBorders>
+          <w:top w:val="single" w:sz="4" w:space="0" w:color="9CC2E5"/>
+          <w:left w:val="single" w:sz="4" w:space="0" w:color="9CC2E5"/>
+          <w:bottom w:val="single" w:sz="4" w:space="0" w:color="9CC2E5"/>
+          <w:right w:val="single" w:sz="4" w:space="0" w:color="9CC2E5"/>
+          <w:insideH w:val="single" w:sz="4" w:space="0" w:color="9CC2E5"/>
+          <w:insideV w:val="single" w:sz="4" w:space="0" w:color="9CC2E5"/>
+        </w:tblBorders>
+        <w:tblLook w:val="04A0" w:firstRow="1" w:lastRow="0" w:firstColumn="1" w:lastColumn="0" w:noHBand="0" w:noVBand="1"/>
+      </w:tblPr>
+      <w:tblGrid>
+        <w:gridCol w:w="700"/>
+        <w:gridCol w:w="1321"/>
+        <w:gridCol w:w="584"/>
+        <w:gridCol w:w="6457"/>
+      </w:tblGrid>
+      <w:tr>
+        <w:tc>
+          <w:tcPr>
+            <w:tcW w:w="700" w:type="dxa"/>
+            <w:tcBorders>
+              <w:top w:val="single" w:sz="4" w:space="0" w:color="5B9BD5"/>
+              <w:left w:val="single" w:sz="4" w:space="0" w:color="5B9BD5"/>
+              <w:bottom w:val="single" w:sz="4" w:space="0" w:color="5B9BD5"/>
+              <w:right w:val="nil"/>
+            </w:tcBorders>
+            <w:shd w:val="clear" w:color="auto" w:fill="5B9BD5"/>
+            <w:hideMark/>
+          </w:tcPr>
+          <w:p>
+            <w:pPr>
+              <w:rPr>
+                <w:b/>
+                <w:bCs/>
+                <w:color w:val="FFFFFF"/>
+              </w:rPr>
+            </w:pPr>
+            <w:r>
+              <w:rPr>
+                <w:b/>
+                <w:bCs/>
+                <w:color w:val="FFFFFF"/>
+              </w:rPr>
+              <w:t>ID</w:t>
+            </w:r>
+          </w:p>
+        </w:tc>
+        <w:tc>
+          <w:tcPr>
+            <w:tcW w:w="1321" w:type="dxa"/>
+            <w:tcBorders>
+              <w:top w:val="single" w:sz="4" w:space="0" w:color="5B9BD5"/>
+              <w:left w:val="nil"/>
+              <w:bottom w:val="single" w:sz="4" w:space="0" w:color="5B9BD5"/>
+              <w:right w:val="nil"/>
+            </w:tcBorders>
+            <w:shd w:val="clear" w:color="auto" w:fill="5B9BD5"/>
+            <w:hideMark/>
+          </w:tcPr>
+          <w:p>
+            <w:pPr>
+              <w:rPr>
+                <w:b/>
+                <w:bCs/>
+                <w:color w:val="FFFFFF"/>
+              </w:rPr>
+            </w:pPr>
+            <w:r>
+              <w:rPr>
+                <w:b/>
+                <w:bCs/>
+                <w:color w:val="FFFFFF"/>
+              </w:rPr>
+              <w:t>Status</w:t>
+            </w:r>
+          </w:p>
+        </w:tc>
+        <w:tc>
+          <w:tcPr>
+            <w:tcW w:w="584" w:type="dxa"/>
+            <w:tcBorders>
+              <w:top w:val="single" w:sz="4" w:space="0" w:color="5B9BD5"/>
+              <w:left w:val="nil"/>
+              <w:bottom w:val="single" w:sz="4" w:space="0" w:color="5B9BD5"/>
+              <w:right w:val="nil"/>
+            </w:tcBorders>
+            <w:shd w:val="clear" w:color="auto" w:fill="5B9BD5"/>
+            <w:hideMark/>
+          </w:tcPr>
+          <w:p>
+            <w:pPr>
+              <w:rPr>
+                <w:b/>
+                <w:bCs/>
+                <w:color w:val="FFFFFF"/>
+              </w:rPr>
+            </w:pPr>
+            <w:proofErr w:type="spellStart"/>
+            <w:r>
+              <w:rPr>
+                <w:b/>
+                <w:bCs/>
+                <w:color w:val="FFFFFF"/>
+              </w:rPr>
+              <w:t>Prio</w:t>
+            </w:r>
+            <w:proofErr w:type="spellEnd"/>
+          </w:p>
+        </w:tc>
+        <w:tc>
+          <w:tcPr>
+            <w:tcW w:w="6457" w:type="dxa"/>
+            <w:tcBorders>
+              <w:top w:val="single" w:sz="4" w:space="0" w:color="5B9BD5"/>
+              <w:left w:val="nil"/>
+              <w:bottom w:val="single" w:sz="4" w:space="0" w:color="5B9BD5"/>
+              <w:right w:val="single" w:sz="4" w:space="0" w:color="5B9BD5"/>
+            </w:tcBorders>
+            <w:shd w:val="clear" w:color="auto" w:fill="5B9BD5"/>
+            <w:hideMark/>
+          </w:tcPr>
+          <w:p>
+            <w:pPr>
+              <w:rPr>
+                <w:b/>
+                <w:bCs/>
+                <w:color w:val="FFFFFF"/>
+              </w:rPr>
+            </w:pPr>
+            <w:r>
+              <w:rPr>
+                <w:b/>
+                <w:bCs/>
+                <w:color w:val="FFFFFF"/>
+              </w:rPr>
+              <w:t>Beschreibung</w:t>
+            </w:r>
+          </w:p>
+        </w:tc>
+      </w:tr>
+      <w:tr>
+        <w:tc>
+          <w:tcPr>
+            <w:tcW w:w="700" w:type="dxa"/>
+            <w:tcBorders>
+              <w:top w:val="single" w:sz="4" w:space="0" w:color="9CC2E5"/>
+              <w:left w:val="single" w:sz="4" w:space="0" w:color="9CC2E5"/>
+              <w:bottom w:val="single" w:sz="4" w:space="0" w:color="9CC2E5"/>
+              <w:right w:val="single" w:sz="4" w:space="0" w:color="9CC2E5"/>
+            </w:tcBorders>
+            <w:shd w:val="clear" w:color="auto" w:fill="DEEAF6"/>
+            <w:hideMark/>
+          </w:tcPr>
+          <w:p>
+            <w:pPr>
+              <w:rPr>
+                <w:b/>
+                <w:bCs/>
+              </w:rPr>
+            </w:pPr>
+            <w:r>
+              <w:rPr>
+                <w:b/>
+                <w:bCs/>
+              </w:rPr>
+              <w:t>R1</w:t>
+            </w:r>
+          </w:p>
+        </w:tc>
+        <w:tc>
+          <w:tcPr>
+            <w:tcW w:w="1321" w:type="dxa"/>
+            <w:tcBorders>
+              <w:top w:val="single" w:sz="4" w:space="0" w:color="9CC2E5"/>
+              <w:left w:val="single" w:sz="4" w:space="0" w:color="9CC2E5"/>
+              <w:bottom w:val="single" w:sz="4" w:space="0" w:color="9CC2E5"/>
+              <w:right w:val="single" w:sz="4" w:space="0" w:color="9CC2E5"/>
+            </w:tcBorders>
+            <w:shd w:val="clear" w:color="auto" w:fill="DEEAF6"/>
+          </w:tcPr>
+          <w:p/>
+        </w:tc>
+        <w:tc>
+          <w:tcPr>
+            <w:tcW w:w="584" w:type="dxa"/>
+            <w:tcBorders>
+              <w:top w:val="single" w:sz="4" w:space="0" w:color="9CC2E5"/>
+              <w:left w:val="single" w:sz="4" w:space="0" w:color="9CC2E5"/>
+              <w:bottom w:val="single" w:sz="4" w:space="0" w:color="9CC2E5"/>
+              <w:right w:val="single" w:sz="4" w:space="0" w:color="9CC2E5"/>
+            </w:tcBorders>
+            <w:shd w:val="clear" w:color="auto" w:fill="DEEAF6"/>
+          </w:tcPr>
+          <w:p/>
+        </w:tc>
+        <w:tc>
+          <w:tcPr>
+            <w:tcW w:w="6457" w:type="dxa"/>
+            <w:tcBorders>
+              <w:top w:val="single" w:sz="4" w:space="0" w:color="9CC2E5"/>
+              <w:left w:val="single" w:sz="4" w:space="0" w:color="9CC2E5"/>
+              <w:bottom w:val="single" w:sz="4" w:space="0" w:color="9CC2E5"/>
+              <w:right w:val="single" w:sz="4" w:space="0" w:color="9CC2E5"/>
+            </w:tcBorders>
+            <w:shd w:val="clear" w:color="auto" w:fill="DEEAF6"/>
+          </w:tcPr>
+          <w:p>
+            <w:r>
+              <w:t>Randbedingungen</w:t>
+            </w:r>
+          </w:p>
+        </w:tc>
+      </w:tr>
+      <w:tr>
+        <w:tc>
+          <w:tcPr>
+            <w:tcW w:w="700" w:type="dxa"/>
+            <w:tcBorders>
+              <w:top w:val="single" w:sz="4" w:space="0" w:color="9CC2E5"/>
+              <w:left w:val="single" w:sz="4" w:space="0" w:color="9CC2E5"/>
+              <w:bottom w:val="single" w:sz="4" w:space="0" w:color="9CC2E5"/>
+              <w:right w:val="single" w:sz="4" w:space="0" w:color="9CC2E5"/>
+            </w:tcBorders>
+          </w:tcPr>
+          <w:p>
+            <w:pPr>
+              <w:rPr>
+                <w:b/>
+                <w:bCs/>
+              </w:rPr>
+            </w:pPr>
+            <w:r>
+              <w:rPr>
+                <w:b/>
+                <w:bCs/>
+              </w:rPr>
+              <w:t>R1.1</w:t>
+            </w:r>
+          </w:p>
+        </w:tc>
+        <w:tc>
+          <w:tcPr>
+            <w:tcW w:w="1321" w:type="dxa"/>
+            <w:tcBorders>
+              <w:top w:val="single" w:sz="4" w:space="0" w:color="9CC2E5"/>
+              <w:left w:val="single" w:sz="4" w:space="0" w:color="9CC2E5"/>
+              <w:bottom w:val="single" w:sz="4" w:space="0" w:color="9CC2E5"/>
+              <w:right w:val="single" w:sz="4" w:space="0" w:color="9CC2E5"/>
+            </w:tcBorders>
+          </w:tcPr>
+          <w:p>
+            <w:r>
+              <w:t>Freigegeben</w:t>
+            </w:r>
+          </w:p>
+        </w:tc>
+        <w:tc>
+          <w:tcPr>
+            <w:tcW w:w="584" w:type="dxa"/>
+            <w:tcBorders>
+              <w:top w:val="single" w:sz="4" w:space="0" w:color="9CC2E5"/>
+              <w:left w:val="single" w:sz="4" w:space="0" w:color="9CC2E5"/>
+              <w:bottom w:val="single" w:sz="4" w:space="0" w:color="9CC2E5"/>
+              <w:right w:val="single" w:sz="4" w:space="0" w:color="9CC2E5"/>
+            </w:tcBorders>
+          </w:tcPr>
+          <w:p>
+            <w:r>
+              <w:t>M</w:t>
+            </w:r>
+          </w:p>
+        </w:tc>
+        <w:tc>
+          <w:tcPr>
+            <w:tcW w:w="6457" w:type="dxa"/>
+            <w:tcBorders>
+              <w:top w:val="single" w:sz="4" w:space="0" w:color="9CC2E5"/>
+              <w:left w:val="single" w:sz="4" w:space="0" w:color="9CC2E5"/>
+              <w:bottom w:val="single" w:sz="4" w:space="0" w:color="9CC2E5"/>
+              <w:right w:val="single" w:sz="4" w:space="0" w:color="9CC2E5"/>
+            </w:tcBorders>
+          </w:tcPr>
+          <w:p>
+            <w:r>
+              <w:t xml:space="preserve">Das Projekt wird </w:t>
+            </w:r>
+            <w:proofErr w:type="gramStart"/>
+            <w:r>
+              <w:t>Agil</w:t>
+            </w:r>
+            <w:proofErr w:type="gramEnd"/>
+            <w:r>
+              <w:t xml:space="preserve"> geführt.</w:t>
+            </w:r>
+          </w:p>
+        </w:tc>
+      </w:tr>
+      <w:tr>
+        <w:tc>
+          <w:tcPr>
+            <w:tcW w:w="700" w:type="dxa"/>
+            <w:tcBorders>
+              <w:top w:val="single" w:sz="4" w:space="0" w:color="9CC2E5"/>
+              <w:left w:val="single" w:sz="4" w:space="0" w:color="9CC2E5"/>
+              <w:bottom w:val="single" w:sz="4" w:space="0" w:color="9CC2E5"/>
+              <w:right w:val="single" w:sz="4" w:space="0" w:color="9CC2E5"/>
+            </w:tcBorders>
+          </w:tcPr>
+          <w:p>
+            <w:pPr>
+              <w:rPr>
+                <w:b/>
+                <w:bCs/>
+              </w:rPr>
+            </w:pPr>
+            <w:r>
+              <w:rPr>
+                <w:b/>
+                <w:bCs/>
+              </w:rPr>
+              <w:t>R1.2</w:t>
+            </w:r>
+          </w:p>
+        </w:tc>
+        <w:tc>
+          <w:tcPr>
+            <w:tcW w:w="1321" w:type="dxa"/>
+            <w:tcBorders>
+              <w:top w:val="single" w:sz="4" w:space="0" w:color="9CC2E5"/>
+              <w:left w:val="single" w:sz="4" w:space="0" w:color="9CC2E5"/>
+              <w:bottom w:val="single" w:sz="4" w:space="0" w:color="9CC2E5"/>
+              <w:right w:val="single" w:sz="4" w:space="0" w:color="9CC2E5"/>
+            </w:tcBorders>
+          </w:tcPr>
+          <w:p>
+            <w:r>
+              <w:t>Freigegeben</w:t>
+            </w:r>
+          </w:p>
+        </w:tc>
+        <w:tc>
+          <w:tcPr>
+            <w:tcW w:w="584" w:type="dxa"/>
+            <w:tcBorders>
+              <w:top w:val="single" w:sz="4" w:space="0" w:color="9CC2E5"/>
+              <w:left w:val="single" w:sz="4" w:space="0" w:color="9CC2E5"/>
+              <w:bottom w:val="single" w:sz="4" w:space="0" w:color="9CC2E5"/>
+              <w:right w:val="single" w:sz="4" w:space="0" w:color="9CC2E5"/>
+            </w:tcBorders>
+          </w:tcPr>
+          <w:p>
+            <w:r>
+              <w:t>M</w:t>
+            </w:r>
+          </w:p>
+        </w:tc>
+        <w:tc>
+          <w:tcPr>
+            <w:tcW w:w="6457" w:type="dxa"/>
+            <w:tcBorders>
+              <w:top w:val="single" w:sz="4" w:space="0" w:color="9CC2E5"/>
+              <w:left w:val="single" w:sz="4" w:space="0" w:color="9CC2E5"/>
+              <w:bottom w:val="single" w:sz="4" w:space="0" w:color="9CC2E5"/>
+              <w:right w:val="single" w:sz="4" w:space="0" w:color="9CC2E5"/>
+            </w:tcBorders>
+          </w:tcPr>
+          <w:p>
+            <w:r>
+              <w:t>Das Projekt muss die definierten Meilensteine zeitgemäss erreichen</w:t>
+            </w:r>
+          </w:p>
+        </w:tc>
+      </w:tr>
+      <w:tr>
+        <w:tc>
+          <w:tcPr>
+            <w:tcW w:w="700" w:type="dxa"/>
+            <w:tcBorders>
+              <w:top w:val="single" w:sz="4" w:space="0" w:color="9CC2E5"/>
+              <w:left w:val="single" w:sz="4" w:space="0" w:color="9CC2E5"/>
+              <w:bottom w:val="single" w:sz="4" w:space="0" w:color="9CC2E5"/>
+              <w:right w:val="single" w:sz="4" w:space="0" w:color="9CC2E5"/>
+            </w:tcBorders>
+          </w:tcPr>
+          <w:p>
+            <w:pPr>
+              <w:rPr>
+                <w:b/>
+                <w:bCs/>
+              </w:rPr>
+            </w:pPr>
+            <w:r>
+              <w:rPr>
+                <w:b/>
+                <w:bCs/>
+              </w:rPr>
+              <w:t>R1.3</w:t>
+            </w:r>
+          </w:p>
+        </w:tc>
+        <w:tc>
+          <w:tcPr>
+            <w:tcW w:w="1321" w:type="dxa"/>
+            <w:tcBorders>
+              <w:top w:val="single" w:sz="4" w:space="0" w:color="9CC2E5"/>
+              <w:left w:val="single" w:sz="4" w:space="0" w:color="9CC2E5"/>
+              <w:bottom w:val="single" w:sz="4" w:space="0" w:color="9CC2E5"/>
+              <w:right w:val="single" w:sz="4" w:space="0" w:color="9CC2E5"/>
+            </w:tcBorders>
+          </w:tcPr>
+          <w:p>
+            <w:r>
+              <w:t>Freigegeben</w:t>
+            </w:r>
+          </w:p>
+        </w:tc>
+        <w:tc>
+          <w:tcPr>
+            <w:tcW w:w="584" w:type="dxa"/>
+            <w:tcBorders>
+              <w:top w:val="single" w:sz="4" w:space="0" w:color="9CC2E5"/>
+              <w:left w:val="single" w:sz="4" w:space="0" w:color="9CC2E5"/>
+              <w:bottom w:val="single" w:sz="4" w:space="0" w:color="9CC2E5"/>
+              <w:right w:val="single" w:sz="4" w:space="0" w:color="9CC2E5"/>
+            </w:tcBorders>
+          </w:tcPr>
+          <w:p>
+            <w:r>
+              <w:t>M</w:t>
+            </w:r>
+          </w:p>
+        </w:tc>
+        <w:tc>
+          <w:tcPr>
+            <w:tcW w:w="6457" w:type="dxa"/>
+            <w:tcBorders>
+              <w:top w:val="single" w:sz="4" w:space="0" w:color="9CC2E5"/>
+              <w:left w:val="single" w:sz="4" w:space="0" w:color="9CC2E5"/>
+              <w:bottom w:val="single" w:sz="4" w:space="0" w:color="9CC2E5"/>
+              <w:right w:val="single" w:sz="4" w:space="0" w:color="9CC2E5"/>
+            </w:tcBorders>
+          </w:tcPr>
+          <w:p>
+            <w:r>
+              <w:t>Das Projekt muss im geplanten Aufwand fertiggestellt werden.</w:t>
+            </w:r>
+          </w:p>
+        </w:tc>
+      </w:tr>
+      <w:tr>
+        <w:tc>
+          <w:tcPr>
+            <w:tcW w:w="700" w:type="dxa"/>
+            <w:tcBorders>
+              <w:top w:val="single" w:sz="4" w:space="0" w:color="9CC2E5"/>
+              <w:left w:val="single" w:sz="4" w:space="0" w:color="9CC2E5"/>
+              <w:bottom w:val="single" w:sz="4" w:space="0" w:color="9CC2E5"/>
+              <w:right w:val="single" w:sz="4" w:space="0" w:color="9CC2E5"/>
+            </w:tcBorders>
+          </w:tcPr>
+          <w:p>
+            <w:pPr>
+              <w:rPr>
+                <w:b/>
+                <w:bCs/>
+              </w:rPr>
+            </w:pPr>
+            <w:r>
+              <w:rPr>
+                <w:b/>
+                <w:bCs/>
+              </w:rPr>
+              <w:t>R1.4</w:t>
+            </w:r>
+          </w:p>
+        </w:tc>
+        <w:tc>
+          <w:tcPr>
+            <w:tcW w:w="1321" w:type="dxa"/>
+            <w:tcBorders>
+              <w:top w:val="single" w:sz="4" w:space="0" w:color="9CC2E5"/>
+              <w:left w:val="single" w:sz="4" w:space="0" w:color="9CC2E5"/>
+              <w:bottom w:val="single" w:sz="4" w:space="0" w:color="9CC2E5"/>
+              <w:right w:val="single" w:sz="4" w:space="0" w:color="9CC2E5"/>
+            </w:tcBorders>
+          </w:tcPr>
+          <w:p>
+            <w:r>
+              <w:t>Freigegeben</w:t>
+            </w:r>
+          </w:p>
+        </w:tc>
+        <w:tc>
+          <w:tcPr>
+            <w:tcW w:w="584" w:type="dxa"/>
+            <w:tcBorders>
+              <w:top w:val="single" w:sz="4" w:space="0" w:color="9CC2E5"/>
+              <w:left w:val="single" w:sz="4" w:space="0" w:color="9CC2E5"/>
+              <w:bottom w:val="single" w:sz="4" w:space="0" w:color="9CC2E5"/>
+              <w:right w:val="single" w:sz="4" w:space="0" w:color="9CC2E5"/>
+            </w:tcBorders>
+          </w:tcPr>
+          <w:p>
+            <w:r>
+              <w:t>M</w:t>
+            </w:r>
+          </w:p>
+        </w:tc>
+        <w:tc>
+          <w:tcPr>
+            <w:tcW w:w="6457" w:type="dxa"/>
+            <w:tcBorders>
+              <w:top w:val="single" w:sz="4" w:space="0" w:color="9CC2E5"/>
+              <w:left w:val="single" w:sz="4" w:space="0" w:color="9CC2E5"/>
+              <w:bottom w:val="single" w:sz="4" w:space="0" w:color="9CC2E5"/>
+              <w:right w:val="single" w:sz="4" w:space="0" w:color="9CC2E5"/>
+            </w:tcBorders>
+          </w:tcPr>
+          <w:p>
+            <w:r>
+              <w:t xml:space="preserve">Der vom Team geschriebenen Code wird </w:t>
+            </w:r>
+            <w:proofErr w:type="spellStart"/>
+            <w:r>
+              <w:t>OpenSource</w:t>
+            </w:r>
+            <w:proofErr w:type="spellEnd"/>
+            <w:r>
+              <w:t xml:space="preserve"> lizenziert.</w:t>
+            </w:r>
+          </w:p>
+        </w:tc>
+      </w:tr>
+      <w:tr>
+        <w:tc>
+          <w:tcPr>
+            <w:tcW w:w="700" w:type="dxa"/>
+            <w:tcBorders>
+              <w:top w:val="single" w:sz="4" w:space="0" w:color="9CC2E5"/>
+              <w:left w:val="single" w:sz="4" w:space="0" w:color="9CC2E5"/>
+              <w:bottom w:val="single" w:sz="4" w:space="0" w:color="9CC2E5"/>
+              <w:right w:val="single" w:sz="4" w:space="0" w:color="9CC2E5"/>
+            </w:tcBorders>
+          </w:tcPr>
+          <w:p>
+            <w:pPr>
+              <w:rPr>
+                <w:b/>
+                <w:bCs/>
+              </w:rPr>
+            </w:pPr>
+            <w:r>
+              <w:rPr>
+                <w:b/>
+                <w:bCs/>
+              </w:rPr>
+              <w:t>R1.5</w:t>
+            </w:r>
+          </w:p>
+        </w:tc>
+        <w:tc>
+          <w:tcPr>
+            <w:tcW w:w="1321" w:type="dxa"/>
+            <w:tcBorders>
+              <w:top w:val="single" w:sz="4" w:space="0" w:color="9CC2E5"/>
+              <w:left w:val="single" w:sz="4" w:space="0" w:color="9CC2E5"/>
+              <w:bottom w:val="single" w:sz="4" w:space="0" w:color="9CC2E5"/>
+              <w:right w:val="single" w:sz="4" w:space="0" w:color="9CC2E5"/>
+            </w:tcBorders>
+          </w:tcPr>
+          <w:p>
+            <w:r>
+              <w:t>Freigegeben</w:t>
+            </w:r>
+          </w:p>
+        </w:tc>
+        <w:tc>
+          <w:tcPr>
+            <w:tcW w:w="584" w:type="dxa"/>
+            <w:tcBorders>
+              <w:top w:val="single" w:sz="4" w:space="0" w:color="9CC2E5"/>
+              <w:left w:val="single" w:sz="4" w:space="0" w:color="9CC2E5"/>
+              <w:bottom w:val="single" w:sz="4" w:space="0" w:color="9CC2E5"/>
+              <w:right w:val="single" w:sz="4" w:space="0" w:color="9CC2E5"/>
+            </w:tcBorders>
+          </w:tcPr>
+          <w:p>
+            <w:r>
+              <w:t>M</w:t>
+            </w:r>
+          </w:p>
+        </w:tc>
+        <w:tc>
+          <w:tcPr>
+            <w:tcW w:w="6457" w:type="dxa"/>
+            <w:tcBorders>
+              <w:top w:val="single" w:sz="4" w:space="0" w:color="9CC2E5"/>
+              <w:left w:val="single" w:sz="4" w:space="0" w:color="9CC2E5"/>
+              <w:bottom w:val="single" w:sz="4" w:space="0" w:color="9CC2E5"/>
+              <w:right w:val="single" w:sz="4" w:space="0" w:color="9CC2E5"/>
+            </w:tcBorders>
+          </w:tcPr>
+          <w:p>
+            <w:r>
+              <w:t>Die Applikation läuft auf den Windows Server Versionen 2012R2 und 2016</w:t>
+            </w:r>
+          </w:p>
+        </w:tc>
+      </w:tr>
+      <w:tr>
+        <w:tc>
+          <w:tcPr>
+            <w:tcW w:w="700" w:type="dxa"/>
+            <w:tcBorders>
+              <w:top w:val="single" w:sz="4" w:space="0" w:color="9CC2E5"/>
+              <w:left w:val="single" w:sz="4" w:space="0" w:color="9CC2E5"/>
+              <w:bottom w:val="single" w:sz="4" w:space="0" w:color="9CC2E5"/>
+              <w:right w:val="single" w:sz="4" w:space="0" w:color="9CC2E5"/>
+            </w:tcBorders>
+          </w:tcPr>
+          <w:p>
+            <w:pPr>
+              <w:rPr>
+                <w:b/>
+                <w:bCs/>
+              </w:rPr>
+            </w:pPr>
+            <w:r>
+              <w:rPr>
+                <w:b/>
+                <w:bCs/>
+              </w:rPr>
+              <w:t>R1.6</w:t>
+            </w:r>
+          </w:p>
+        </w:tc>
+        <w:tc>
+          <w:tcPr>
+            <w:tcW w:w="1321" w:type="dxa"/>
+            <w:tcBorders>
+              <w:top w:val="single" w:sz="4" w:space="0" w:color="9CC2E5"/>
+              <w:left w:val="single" w:sz="4" w:space="0" w:color="9CC2E5"/>
+              <w:bottom w:val="single" w:sz="4" w:space="0" w:color="9CC2E5"/>
+              <w:right w:val="single" w:sz="4" w:space="0" w:color="9CC2E5"/>
+            </w:tcBorders>
+          </w:tcPr>
+          <w:p>
+            <w:r>
+              <w:t>Freigegeben</w:t>
+            </w:r>
+          </w:p>
+        </w:tc>
+        <w:tc>
+          <w:tcPr>
+            <w:tcW w:w="584" w:type="dxa"/>
+            <w:tcBorders>
+              <w:top w:val="single" w:sz="4" w:space="0" w:color="9CC2E5"/>
+              <w:left w:val="single" w:sz="4" w:space="0" w:color="9CC2E5"/>
+              <w:bottom w:val="single" w:sz="4" w:space="0" w:color="9CC2E5"/>
+              <w:right w:val="single" w:sz="4" w:space="0" w:color="9CC2E5"/>
+            </w:tcBorders>
+          </w:tcPr>
+          <w:p>
+            <w:r>
+              <w:t>M</w:t>
+            </w:r>
+          </w:p>
+        </w:tc>
+        <w:tc>
+          <w:tcPr>
+            <w:tcW w:w="6457" w:type="dxa"/>
+            <w:tcBorders>
+              <w:top w:val="single" w:sz="4" w:space="0" w:color="9CC2E5"/>
+              <w:left w:val="single" w:sz="4" w:space="0" w:color="9CC2E5"/>
+              <w:bottom w:val="single" w:sz="4" w:space="0" w:color="9CC2E5"/>
+              <w:right w:val="single" w:sz="4" w:space="0" w:color="9CC2E5"/>
+            </w:tcBorders>
+          </w:tcPr>
+          <w:p>
+            <w:r>
+              <w:t>Die Applikation läuft als Web-Service im internen Netzwerk</w:t>
+            </w:r>
+          </w:p>
+        </w:tc>
+      </w:tr>
+    </w:tbl>
+    <w:p>
+      <w:pPr>
+        <w:spacing w:after="160"/>
+      </w:pPr>
+      <w:bookmarkStart w:id="23" w:name="_GoBack"/>
       <w:bookmarkEnd w:id="23"/>
+      <w:r>
+        <w:br w:type="page"/>
+      </w:r>
     </w:p>
     <w:p>
       <w:pPr>
@@ -7198,6 +9822,7 @@
       </w:pPr>
       <w:bookmarkStart w:id="24" w:name="_Toc526688842"/>
       <w:r>
+        <w:lastRenderedPageBreak/>
         <w:t>Datenmodell</w:t>
       </w:r>
       <w:bookmarkEnd w:id="24"/>
@@ -9679,6 +12304,22 @@
     <w:link w:val="TOCReference"/>
     <w:rsid w:val="00D11E7C"/>
   </w:style>
+  <w:style w:type="paragraph" w:customStyle="1" w:styleId="Default">
+    <w:name w:val="Default"/>
+    <w:rsid w:val="003723C6"/>
+    <w:pPr>
+      <w:autoSpaceDE w:val="0"/>
+      <w:autoSpaceDN w:val="0"/>
+      <w:adjustRightInd w:val="0"/>
+      <w:spacing w:after="0" w:line="240" w:lineRule="auto"/>
+    </w:pPr>
+    <w:rPr>
+      <w:rFonts w:ascii="Lucida Sans" w:hAnsi="Lucida Sans" w:cs="Lucida Sans"/>
+      <w:color w:val="000000"/>
+      <w:sz w:val="24"/>
+      <w:szCs w:val="24"/>
+    </w:rPr>
+  </w:style>
 </w:styles>
 </file>
 
@@ -9982,7 +12623,7 @@
 </file>
 
 <file path=customXml/itemProps1.xml><?xml version="1.0" encoding="utf-8"?>
-<ds:datastoreItem xmlns:ds="http://schemas.openxmlformats.org/officeDocument/2006/customXml" ds:itemID="{7BDF909D-CEC0-4DA1-8257-4B00C076A489}">
+<ds:datastoreItem xmlns:ds="http://schemas.openxmlformats.org/officeDocument/2006/customXml" ds:itemID="{241BB6A8-BAAB-4716-81A6-1D2169D1F972}">
   <ds:schemaRefs>
     <ds:schemaRef ds:uri="http://schemas.openxmlformats.org/officeDocument/2006/bibliography"/>
   </ds:schemaRefs>

</xml_diff>

<commit_message>
Added DB schema to documentation
</commit_message>
<xml_diff>
--- a/doc/ProjektMgmt/Anforderungsspezifikation.docx
+++ b/doc/ProjektMgmt/Anforderungsspezifikation.docx
@@ -36,7 +36,7 @@
           </w:tcPr>
           <w:p>
             <w:pPr>
-              <w:pStyle w:val="Titel"/>
+              <w:pStyle w:val="Title"/>
             </w:pPr>
             <w:r>
               <w:rPr>
@@ -301,7 +301,7 @@
           </w:tcPr>
           <w:p>
             <w:pPr>
-              <w:pStyle w:val="Fuzeile"/>
+              <w:pStyle w:val="Footer"/>
               <w:rPr>
                 <w:b/>
                 <w:color w:val="697D91"/>
@@ -335,7 +335,7 @@
           </w:p>
           <w:p>
             <w:pPr>
-              <w:pStyle w:val="Fuzeile"/>
+              <w:pStyle w:val="Footer"/>
               <w:rPr>
                 <w:color w:val="697D91"/>
                 <w:sz w:val="19"/>
@@ -389,13 +389,13 @@
         <w:p>
           <w:pPr>
             <w:rPr>
-              <w:rStyle w:val="berschrift1Zchn"/>
+              <w:rStyle w:val="Heading1Char"/>
               <w:b w:val="0"/>
             </w:rPr>
           </w:pPr>
           <w:r>
             <w:rPr>
-              <w:rStyle w:val="berschrift1Zchn"/>
+              <w:rStyle w:val="Heading1Char"/>
               <w:b w:val="0"/>
             </w:rPr>
             <w:t>Inhaltsverzeichnis</w:t>
@@ -403,7 +403,7 @@
         </w:p>
         <w:p>
           <w:pPr>
-            <w:pStyle w:val="Verzeichnis1"/>
+            <w:pStyle w:val="TOC1"/>
             <w:tabs>
               <w:tab w:val="left" w:pos="440"/>
               <w:tab w:val="right" w:leader="dot" w:pos="9062"/>
@@ -499,7 +499,7 @@
         </w:p>
         <w:p>
           <w:pPr>
-            <w:pStyle w:val="Verzeichnis1"/>
+            <w:pStyle w:val="TOC1"/>
             <w:tabs>
               <w:tab w:val="left" w:pos="440"/>
               <w:tab w:val="right" w:leader="dot" w:pos="9062"/>
@@ -585,7 +585,7 @@
         </w:p>
         <w:p>
           <w:pPr>
-            <w:pStyle w:val="Verzeichnis1"/>
+            <w:pStyle w:val="TOC1"/>
             <w:tabs>
               <w:tab w:val="left" w:pos="440"/>
               <w:tab w:val="right" w:leader="dot" w:pos="9062"/>
@@ -671,7 +671,7 @@
         </w:p>
         <w:p>
           <w:pPr>
-            <w:pStyle w:val="Verzeichnis1"/>
+            <w:pStyle w:val="TOC1"/>
             <w:tabs>
               <w:tab w:val="left" w:pos="440"/>
               <w:tab w:val="right" w:leader="dot" w:pos="9062"/>
@@ -757,7 +757,7 @@
         </w:p>
         <w:p>
           <w:pPr>
-            <w:pStyle w:val="Verzeichnis1"/>
+            <w:pStyle w:val="TOC1"/>
             <w:tabs>
               <w:tab w:val="left" w:pos="440"/>
               <w:tab w:val="right" w:leader="dot" w:pos="9062"/>
@@ -843,7 +843,7 @@
         </w:p>
         <w:p>
           <w:pPr>
-            <w:pStyle w:val="Verzeichnis2"/>
+            <w:pStyle w:val="TOC2"/>
             <w:tabs>
               <w:tab w:val="left" w:pos="880"/>
               <w:tab w:val="right" w:leader="dot" w:pos="9062"/>
@@ -929,7 +929,7 @@
         </w:p>
         <w:p>
           <w:pPr>
-            <w:pStyle w:val="Verzeichnis2"/>
+            <w:pStyle w:val="TOC2"/>
             <w:tabs>
               <w:tab w:val="left" w:pos="880"/>
               <w:tab w:val="right" w:leader="dot" w:pos="9062"/>
@@ -1015,7 +1015,7 @@
         </w:p>
         <w:p>
           <w:pPr>
-            <w:pStyle w:val="Verzeichnis2"/>
+            <w:pStyle w:val="TOC2"/>
             <w:tabs>
               <w:tab w:val="left" w:pos="880"/>
               <w:tab w:val="right" w:leader="dot" w:pos="9062"/>
@@ -1101,7 +1101,7 @@
         </w:p>
         <w:p>
           <w:pPr>
-            <w:pStyle w:val="Verzeichnis2"/>
+            <w:pStyle w:val="TOC2"/>
             <w:tabs>
               <w:tab w:val="left" w:pos="880"/>
               <w:tab w:val="right" w:leader="dot" w:pos="9062"/>
@@ -1187,7 +1187,7 @@
         </w:p>
         <w:p>
           <w:pPr>
-            <w:pStyle w:val="Verzeichnis2"/>
+            <w:pStyle w:val="TOC2"/>
             <w:tabs>
               <w:tab w:val="left" w:pos="880"/>
               <w:tab w:val="right" w:leader="dot" w:pos="9062"/>
@@ -1273,7 +1273,7 @@
         </w:p>
         <w:p>
           <w:pPr>
-            <w:pStyle w:val="Verzeichnis2"/>
+            <w:pStyle w:val="TOC2"/>
             <w:tabs>
               <w:tab w:val="left" w:pos="880"/>
               <w:tab w:val="right" w:leader="dot" w:pos="9062"/>
@@ -1359,7 +1359,7 @@
         </w:p>
         <w:p>
           <w:pPr>
-            <w:pStyle w:val="Verzeichnis2"/>
+            <w:pStyle w:val="TOC2"/>
             <w:tabs>
               <w:tab w:val="left" w:pos="880"/>
               <w:tab w:val="right" w:leader="dot" w:pos="9062"/>
@@ -1445,7 +1445,7 @@
         </w:p>
         <w:p>
           <w:pPr>
-            <w:pStyle w:val="Verzeichnis2"/>
+            <w:pStyle w:val="TOC2"/>
             <w:tabs>
               <w:tab w:val="left" w:pos="880"/>
               <w:tab w:val="right" w:leader="dot" w:pos="9062"/>
@@ -1531,7 +1531,7 @@
         </w:p>
         <w:p>
           <w:pPr>
-            <w:pStyle w:val="Verzeichnis1"/>
+            <w:pStyle w:val="TOC1"/>
             <w:tabs>
               <w:tab w:val="left" w:pos="440"/>
               <w:tab w:val="right" w:leader="dot" w:pos="9062"/>
@@ -1617,7 +1617,7 @@
         </w:p>
         <w:p>
           <w:pPr>
-            <w:pStyle w:val="Verzeichnis2"/>
+            <w:pStyle w:val="TOC2"/>
             <w:tabs>
               <w:tab w:val="left" w:pos="880"/>
               <w:tab w:val="right" w:leader="dot" w:pos="9062"/>
@@ -1703,7 +1703,7 @@
         </w:p>
         <w:p>
           <w:pPr>
-            <w:pStyle w:val="Verzeichnis2"/>
+            <w:pStyle w:val="TOC2"/>
             <w:tabs>
               <w:tab w:val="left" w:pos="880"/>
               <w:tab w:val="right" w:leader="dot" w:pos="9062"/>
@@ -1789,7 +1789,7 @@
         </w:p>
         <w:p>
           <w:pPr>
-            <w:pStyle w:val="Verzeichnis1"/>
+            <w:pStyle w:val="TOC1"/>
             <w:tabs>
               <w:tab w:val="left" w:pos="440"/>
               <w:tab w:val="right" w:leader="dot" w:pos="9062"/>
@@ -1875,7 +1875,7 @@
         </w:p>
         <w:p>
           <w:pPr>
-            <w:pStyle w:val="Verzeichnis2"/>
+            <w:pStyle w:val="TOC2"/>
             <w:tabs>
               <w:tab w:val="left" w:pos="880"/>
               <w:tab w:val="right" w:leader="dot" w:pos="9062"/>
@@ -1961,7 +1961,7 @@
         </w:p>
         <w:p>
           <w:pPr>
-            <w:pStyle w:val="Verzeichnis2"/>
+            <w:pStyle w:val="TOC2"/>
             <w:tabs>
               <w:tab w:val="left" w:pos="880"/>
               <w:tab w:val="right" w:leader="dot" w:pos="9062"/>
@@ -2047,7 +2047,7 @@
         </w:p>
         <w:p>
           <w:pPr>
-            <w:pStyle w:val="Verzeichnis2"/>
+            <w:pStyle w:val="TOC2"/>
             <w:tabs>
               <w:tab w:val="left" w:pos="880"/>
               <w:tab w:val="right" w:leader="dot" w:pos="9062"/>
@@ -2133,7 +2133,7 @@
         </w:p>
         <w:p>
           <w:pPr>
-            <w:pStyle w:val="Verzeichnis2"/>
+            <w:pStyle w:val="TOC2"/>
             <w:tabs>
               <w:tab w:val="left" w:pos="880"/>
               <w:tab w:val="right" w:leader="dot" w:pos="9062"/>
@@ -2219,7 +2219,7 @@
         </w:p>
         <w:p>
           <w:pPr>
-            <w:pStyle w:val="Verzeichnis2"/>
+            <w:pStyle w:val="TOC2"/>
             <w:tabs>
               <w:tab w:val="left" w:pos="880"/>
               <w:tab w:val="right" w:leader="dot" w:pos="9062"/>
@@ -2305,7 +2305,7 @@
         </w:p>
         <w:p>
           <w:pPr>
-            <w:pStyle w:val="Verzeichnis1"/>
+            <w:pStyle w:val="TOC1"/>
             <w:tabs>
               <w:tab w:val="left" w:pos="440"/>
               <w:tab w:val="right" w:leader="dot" w:pos="9062"/>
@@ -2391,7 +2391,7 @@
         </w:p>
         <w:p>
           <w:pPr>
-            <w:pStyle w:val="Verzeichnis1"/>
+            <w:pStyle w:val="TOC1"/>
             <w:tabs>
               <w:tab w:val="left" w:pos="440"/>
               <w:tab w:val="right" w:leader="dot" w:pos="9062"/>
@@ -2477,7 +2477,7 @@
         </w:p>
         <w:p>
           <w:pPr>
-            <w:pStyle w:val="Verzeichnis1"/>
+            <w:pStyle w:val="TOC1"/>
             <w:tabs>
               <w:tab w:val="left" w:pos="660"/>
               <w:tab w:val="right" w:leader="dot" w:pos="9062"/>
@@ -2563,7 +2563,7 @@
         </w:p>
         <w:p>
           <w:pPr>
-            <w:pStyle w:val="Verzeichnis1"/>
+            <w:pStyle w:val="TOC1"/>
             <w:tabs>
               <w:tab w:val="left" w:pos="660"/>
               <w:tab w:val="right" w:leader="dot" w:pos="9062"/>
@@ -2649,7 +2649,7 @@
         </w:p>
         <w:p>
           <w:pPr>
-            <w:pStyle w:val="Verzeichnis2"/>
+            <w:pStyle w:val="TOC2"/>
             <w:tabs>
               <w:tab w:val="left" w:pos="880"/>
               <w:tab w:val="right" w:leader="dot" w:pos="9062"/>
@@ -2735,7 +2735,7 @@
         </w:p>
         <w:p>
           <w:pPr>
-            <w:pStyle w:val="Verzeichnis2"/>
+            <w:pStyle w:val="TOC2"/>
             <w:tabs>
               <w:tab w:val="left" w:pos="880"/>
               <w:tab w:val="right" w:leader="dot" w:pos="9062"/>
@@ -2846,7 +2846,7 @@
     </w:p>
     <w:p>
       <w:pPr>
-        <w:pStyle w:val="berschrift1"/>
+        <w:pStyle w:val="Heading1"/>
       </w:pPr>
       <w:bookmarkStart w:id="1" w:name="_Toc526688821"/>
       <w:r>
@@ -2860,7 +2860,7 @@
     </w:p>
     <w:tbl>
       <w:tblPr>
-        <w:tblStyle w:val="Gitternetztabelle4Akzent1"/>
+        <w:tblStyle w:val="GridTable4-Accent1"/>
         <w:tblW w:w="0" w:type="auto"/>
         <w:tblLook w:val="04A0" w:firstRow="1" w:lastRow="0" w:firstColumn="1" w:lastColumn="0" w:noHBand="0" w:noVBand="1"/>
       </w:tblPr>
@@ -3166,7 +3166,7 @@
     </w:tbl>
     <w:p>
       <w:pPr>
-        <w:pStyle w:val="berschrift1"/>
+        <w:pStyle w:val="Heading1"/>
       </w:pPr>
       <w:bookmarkStart w:id="2" w:name="_Toc526688822"/>
       <w:r>
@@ -3196,7 +3196,7 @@
     <w:p/>
     <w:p>
       <w:pPr>
-        <w:pStyle w:val="berschrift1"/>
+        <w:pStyle w:val="Heading1"/>
       </w:pPr>
       <w:bookmarkStart w:id="3" w:name="_Toc526688823"/>
       <w:r>
@@ -3242,7 +3242,7 @@
     <w:p/>
     <w:p>
       <w:pPr>
-        <w:pStyle w:val="berschrift1"/>
+        <w:pStyle w:val="Heading1"/>
         <w:ind w:left="431" w:hanging="431"/>
       </w:pPr>
       <w:bookmarkStart w:id="4" w:name="_Toc526688824"/>
@@ -3253,7 +3253,7 @@
     </w:p>
     <w:tbl>
       <w:tblPr>
-        <w:tblStyle w:val="Gitternetztabelle4Akzent1"/>
+        <w:tblStyle w:val="GridTable4-Accent1"/>
         <w:tblW w:w="9062" w:type="dxa"/>
         <w:tblLook w:val="04A0" w:firstRow="1" w:lastRow="0" w:firstColumn="1" w:lastColumn="0" w:noHBand="0" w:noVBand="1"/>
       </w:tblPr>
@@ -3583,7 +3583,7 @@
     </w:p>
     <w:p>
       <w:pPr>
-        <w:pStyle w:val="berschrift1"/>
+        <w:pStyle w:val="Heading1"/>
       </w:pPr>
       <w:bookmarkStart w:id="5" w:name="_Toc526688825"/>
       <w:r>
@@ -3594,7 +3594,7 @@
     </w:p>
     <w:p>
       <w:pPr>
-        <w:pStyle w:val="berschrift2"/>
+        <w:pStyle w:val="Heading2"/>
       </w:pPr>
       <w:bookmarkStart w:id="6" w:name="_Toc526688826"/>
       <w:r>
@@ -3622,7 +3622,7 @@
     </w:p>
     <w:p>
       <w:pPr>
-        <w:pStyle w:val="berschrift2"/>
+        <w:pStyle w:val="Heading2"/>
       </w:pPr>
       <w:bookmarkStart w:id="7" w:name="_Toc526688827"/>
       <w:r>
@@ -3666,7 +3666,7 @@
     </w:p>
     <w:p>
       <w:pPr>
-        <w:pStyle w:val="berschrift2"/>
+        <w:pStyle w:val="Heading2"/>
       </w:pPr>
       <w:bookmarkStart w:id="8" w:name="_Toc526688828"/>
       <w:r>
@@ -3695,7 +3695,7 @@
     </w:p>
     <w:p>
       <w:pPr>
-        <w:pStyle w:val="berschrift2"/>
+        <w:pStyle w:val="Heading2"/>
       </w:pPr>
       <w:bookmarkStart w:id="9" w:name="_Toc526688829"/>
       <w:proofErr w:type="spellStart"/>
@@ -3770,7 +3770,7 @@
     </w:p>
     <w:p>
       <w:pPr>
-        <w:pStyle w:val="berschrift2"/>
+        <w:pStyle w:val="Heading2"/>
       </w:pPr>
       <w:bookmarkStart w:id="10" w:name="_Toc526688830"/>
       <w:r>
@@ -3814,7 +3814,7 @@
     </w:p>
     <w:p>
       <w:pPr>
-        <w:pStyle w:val="berschrift2"/>
+        <w:pStyle w:val="Heading2"/>
       </w:pPr>
       <w:bookmarkStart w:id="11" w:name="_Toc526688831"/>
       <w:r>
@@ -3834,7 +3834,7 @@
     </w:p>
     <w:p>
       <w:pPr>
-        <w:pStyle w:val="berschrift2"/>
+        <w:pStyle w:val="Heading2"/>
       </w:pPr>
       <w:bookmarkStart w:id="12" w:name="_Toc526688832"/>
       <w:r>
@@ -3849,7 +3849,7 @@
     </w:p>
     <w:p>
       <w:pPr>
-        <w:pStyle w:val="berschrift2"/>
+        <w:pStyle w:val="Heading2"/>
       </w:pPr>
       <w:bookmarkStart w:id="13" w:name="_Toc526688833"/>
       <w:r>
@@ -3879,7 +3879,7 @@
     </w:p>
     <w:p>
       <w:pPr>
-        <w:pStyle w:val="berschrift1"/>
+        <w:pStyle w:val="Heading1"/>
       </w:pPr>
       <w:bookmarkStart w:id="14" w:name="_Toc526688834"/>
       <w:r>
@@ -3890,7 +3890,7 @@
     </w:p>
     <w:p>
       <w:pPr>
-        <w:pStyle w:val="berschrift2"/>
+        <w:pStyle w:val="Heading2"/>
       </w:pPr>
       <w:bookmarkStart w:id="15" w:name="_Toc526688835"/>
       <w:r>
@@ -4065,7 +4065,7 @@
     <w:p/>
     <w:p>
       <w:pPr>
-        <w:pStyle w:val="berschrift2"/>
+        <w:pStyle w:val="Heading2"/>
       </w:pPr>
       <w:bookmarkStart w:id="16" w:name="_Toc526688836"/>
       <w:r>
@@ -4126,13 +4126,13 @@
       <w:pPr>
         <w:pStyle w:val="TOCReference"/>
         <w:rPr>
-          <w:rStyle w:val="SchwacherVerweis"/>
+          <w:rStyle w:val="SubtleReference"/>
         </w:rPr>
       </w:pPr>
       <w:bookmarkStart w:id="17" w:name="_Toc526671787"/>
       <w:r>
         <w:rPr>
-          <w:rStyle w:val="SchwacherVerweis"/>
+          <w:rStyle w:val="SubtleReference"/>
         </w:rPr>
         <w:t>Abbildung 1: Zeigt das Systemumfeld der Applikation</w:t>
       </w:r>
@@ -4198,7 +4198,7 @@
     </w:p>
     <w:p>
       <w:pPr>
-        <w:pStyle w:val="berschrift1"/>
+        <w:pStyle w:val="Heading1"/>
       </w:pPr>
       <w:bookmarkStart w:id="18" w:name="_Toc526688837"/>
       <w:r>
@@ -4212,7 +4212,7 @@
     </w:p>
     <w:p>
       <w:pPr>
-        <w:pStyle w:val="berschrift2"/>
+        <w:pStyle w:val="Heading2"/>
       </w:pPr>
       <w:bookmarkStart w:id="19" w:name="_Toc526688838"/>
       <w:r>
@@ -4227,7 +4227,7 @@
     </w:p>
     <w:tbl>
       <w:tblPr>
-        <w:tblStyle w:val="Gitternetztabelle4Akzent1"/>
+        <w:tblStyle w:val="GridTable4-Accent1"/>
         <w:tblW w:w="9062" w:type="dxa"/>
         <w:tblLook w:val="04A0" w:firstRow="1" w:lastRow="0" w:firstColumn="1" w:lastColumn="0" w:noHBand="0" w:noVBand="1"/>
       </w:tblPr>
@@ -4403,7 +4403,7 @@
     </w:tbl>
     <w:p>
       <w:pPr>
-        <w:pStyle w:val="berschrift2"/>
+        <w:pStyle w:val="Heading2"/>
       </w:pPr>
       <w:bookmarkStart w:id="20" w:name="_Toc526688839"/>
       <w:r>
@@ -7186,7 +7186,7 @@
     </w:p>
     <w:p>
       <w:pPr>
-        <w:pStyle w:val="berschrift2"/>
+        <w:pStyle w:val="Heading2"/>
       </w:pPr>
       <w:bookmarkStart w:id="21" w:name="_Toc526688840"/>
       <w:r>
@@ -7870,7 +7870,15 @@
           </w:tcPr>
           <w:p>
             <w:r>
-              <w:t>Die Applikation läuft mit den Mindestanforderungen eines Windows Server 2016 und MS SQL Express 2017.</w:t>
+              <w:t xml:space="preserve">Die Applikation läuft mit den Mindestanforderungen eines Windows Server 2016 und </w:t>
+            </w:r>
+            <w:proofErr w:type="spellStart"/>
+            <w:r>
+              <w:t>MariaDB</w:t>
+            </w:r>
+            <w:proofErr w:type="spellEnd"/>
+            <w:r>
+              <w:t>.</w:t>
             </w:r>
           </w:p>
         </w:tc>
@@ -9110,7 +9118,7 @@
     </w:p>
     <w:p>
       <w:pPr>
-        <w:pStyle w:val="berschrift2"/>
+        <w:pStyle w:val="Heading2"/>
       </w:pPr>
       <w:r>
         <w:t>Randbedingungen</w:t>
@@ -9810,21 +9818,26 @@
       <w:pPr>
         <w:spacing w:after="160"/>
       </w:pPr>
-      <w:bookmarkStart w:id="23" w:name="_GoBack"/>
-      <w:bookmarkEnd w:id="23"/>
       <w:r>
         <w:br w:type="page"/>
       </w:r>
     </w:p>
     <w:p>
       <w:pPr>
-        <w:pStyle w:val="berschrift2"/>
+        <w:pStyle w:val="Heading2"/>
       </w:pPr>
-      <w:bookmarkStart w:id="24" w:name="_Toc526688842"/>
+      <w:bookmarkStart w:id="23" w:name="_Toc526688842"/>
       <w:r>
         <w:lastRenderedPageBreak/>
         <w:t>Datenmodell</w:t>
       </w:r>
+      <w:bookmarkEnd w:id="23"/>
+    </w:p>
+    <w:p>
+      <w:r>
+        <w:t>DB Schema</w:t>
+      </w:r>
+      <w:bookmarkStart w:id="24" w:name="_GoBack"/>
       <w:bookmarkEnd w:id="24"/>
     </w:p>
     <w:p>
@@ -9832,12 +9845,63 @@
         <w:spacing w:after="160"/>
       </w:pPr>
       <w:r>
-        <w:br w:type="page"/>
+        <w:rPr>
+          <w:noProof/>
+        </w:rPr>
+        <w:drawing>
+          <wp:inline distT="0" distB="0" distL="0" distR="0">
+            <wp:extent cx="5933717" cy="3419475"/>
+            <wp:effectExtent l="0" t="0" r="0" b="0"/>
+            <wp:docPr id="1" name="Picture 1"/>
+            <wp:cNvGraphicFramePr>
+              <a:graphicFrameLocks xmlns:a="http://schemas.openxmlformats.org/drawingml/2006/main" noChangeAspect="1"/>
+            </wp:cNvGraphicFramePr>
+            <a:graphic xmlns:a="http://schemas.openxmlformats.org/drawingml/2006/main">
+              <a:graphicData uri="http://schemas.openxmlformats.org/drawingml/2006/picture">
+                <pic:pic xmlns:pic="http://schemas.openxmlformats.org/drawingml/2006/picture">
+                  <pic:nvPicPr>
+                    <pic:cNvPr id="1" name="erdplus-diagram.png"/>
+                    <pic:cNvPicPr/>
+                  </pic:nvPicPr>
+                  <pic:blipFill>
+                    <a:blip r:embed="rId15">
+                      <a:extLst>
+                        <a:ext uri="{28A0092B-C50C-407E-A947-70E740481C1C}">
+                          <a14:useLocalDpi xmlns:a14="http://schemas.microsoft.com/office/drawing/2010/main" val="0"/>
+                        </a:ext>
+                      </a:extLst>
+                    </a:blip>
+                    <a:stretch>
+                      <a:fillRect/>
+                    </a:stretch>
+                  </pic:blipFill>
+                  <pic:spPr>
+                    <a:xfrm>
+                      <a:off x="0" y="0"/>
+                      <a:ext cx="5936759" cy="3421228"/>
+                    </a:xfrm>
+                    <a:prstGeom prst="rect">
+                      <a:avLst/>
+                    </a:prstGeom>
+                  </pic:spPr>
+                </pic:pic>
+              </a:graphicData>
+            </a:graphic>
+          </wp:inline>
+        </w:drawing>
       </w:r>
     </w:p>
     <w:p>
       <w:pPr>
-        <w:pStyle w:val="berschrift1"/>
+        <w:spacing w:after="160"/>
+      </w:pPr>
+      <w:r>
+        <w:br w:type="page"/>
+      </w:r>
+    </w:p>
+    <w:p>
+      <w:pPr>
+        <w:pStyle w:val="Heading1"/>
       </w:pPr>
       <w:bookmarkStart w:id="25" w:name="_Toc526688843"/>
       <w:r>
@@ -9848,7 +9912,7 @@
     </w:p>
     <w:tbl>
       <w:tblPr>
-        <w:tblStyle w:val="Gitternetztabelle4Akzent1"/>
+        <w:tblStyle w:val="GridTable4-Accent1"/>
         <w:tblW w:w="9062" w:type="dxa"/>
         <w:tblLook w:val="04A0" w:firstRow="1" w:lastRow="0" w:firstColumn="1" w:lastColumn="0" w:noHBand="0" w:noVBand="1"/>
       </w:tblPr>
@@ -10009,7 +10073,7 @@
     <w:p/>
     <w:p>
       <w:pPr>
-        <w:pStyle w:val="berschrift1"/>
+        <w:pStyle w:val="Heading1"/>
       </w:pPr>
       <w:bookmarkStart w:id="26" w:name="_Toc526688844"/>
       <w:r>
@@ -10019,7 +10083,7 @@
     </w:p>
     <w:p>
       <w:pPr>
-        <w:pStyle w:val="berschrift1"/>
+        <w:pStyle w:val="Heading1"/>
       </w:pPr>
       <w:bookmarkStart w:id="27" w:name="_Toc526688845"/>
       <w:r>
@@ -10079,7 +10143,7 @@
     </w:p>
     <w:p>
       <w:pPr>
-        <w:pStyle w:val="berschrift1"/>
+        <w:pStyle w:val="Heading1"/>
       </w:pPr>
       <w:bookmarkStart w:id="28" w:name="_Toc526688846"/>
       <w:r>
@@ -10090,7 +10154,7 @@
     </w:p>
     <w:p>
       <w:pPr>
-        <w:pStyle w:val="berschrift2"/>
+        <w:pStyle w:val="Heading2"/>
       </w:pPr>
       <w:bookmarkStart w:id="29" w:name="_Toc526688847"/>
       <w:r>
@@ -10100,7 +10164,7 @@
     </w:p>
     <w:p>
       <w:pPr>
-        <w:pStyle w:val="berschrift2"/>
+        <w:pStyle w:val="Heading2"/>
       </w:pPr>
       <w:bookmarkStart w:id="30" w:name="_Toc526688848"/>
       <w:r>
@@ -10188,25 +10252,7 @@
         <w:szCs w:val="16"/>
         <w:lang w:val="fr-CH"/>
       </w:rPr>
-      <w:t xml:space="preserve"> | Haute école spécialisée bernoise | Bern </w:t>
-    </w:r>
-    <w:proofErr w:type="spellStart"/>
-    <w:r>
-      <w:rPr>
-        <w:sz w:val="16"/>
-        <w:szCs w:val="16"/>
-        <w:lang w:val="fr-CH"/>
-      </w:rPr>
-      <w:t>University</w:t>
-    </w:r>
-    <w:proofErr w:type="spellEnd"/>
-    <w:r>
-      <w:rPr>
-        <w:sz w:val="16"/>
-        <w:szCs w:val="16"/>
-        <w:lang w:val="fr-CH"/>
-      </w:rPr>
-      <w:t xml:space="preserve"> of </w:t>
+      <w:t xml:space="preserve"> | Haute école spécialisée bernoise | Bern University of </w:t>
     </w:r>
     <w:proofErr w:type="spellStart"/>
     <w:r>
@@ -10334,25 +10380,7 @@
         <w:szCs w:val="16"/>
         <w:lang w:val="fr-CH"/>
       </w:rPr>
-      <w:t xml:space="preserve"> | Haute école spécialisée bernoise | Bern </w:t>
-    </w:r>
-    <w:proofErr w:type="spellStart"/>
-    <w:r>
-      <w:rPr>
-        <w:sz w:val="16"/>
-        <w:szCs w:val="16"/>
-        <w:lang w:val="fr-CH"/>
-      </w:rPr>
-      <w:t>University</w:t>
-    </w:r>
-    <w:proofErr w:type="spellEnd"/>
-    <w:r>
-      <w:rPr>
-        <w:sz w:val="16"/>
-        <w:szCs w:val="16"/>
-        <w:lang w:val="fr-CH"/>
-      </w:rPr>
-      <w:t xml:space="preserve"> of </w:t>
+      <w:t xml:space="preserve"> | Haute école spécialisée bernoise | Bern University of </w:t>
     </w:r>
     <w:proofErr w:type="spellStart"/>
     <w:r>
@@ -10477,7 +10505,7 @@
 <w:hdr xmlns:wpc="http://schemas.microsoft.com/office/word/2010/wordprocessingCanvas" xmlns:cx="http://schemas.microsoft.com/office/drawing/2014/chartex" xmlns:cx1="http://schemas.microsoft.com/office/drawing/2015/9/8/chartex" xmlns:cx2="http://schemas.microsoft.com/office/drawing/2015/10/21/chartex" xmlns:cx3="http://schemas.microsoft.com/office/drawing/2016/5/9/chartex" xmlns:cx4="http://schemas.microsoft.com/office/drawing/2016/5/10/chartex" xmlns:cx5="http://schemas.microsoft.com/office/drawing/2016/5/11/chartex" xmlns:cx6="http://schemas.microsoft.com/office/drawing/2016/5/12/chartex" xmlns:cx7="http://schemas.microsoft.com/office/drawing/2016/5/13/chartex" xmlns:cx8="http://schemas.microsoft.com/office/drawing/2016/5/14/chartex" xmlns:mc="http://schemas.openxmlformats.org/markup-compatibility/2006" xmlns:aink="http://schemas.microsoft.com/office/drawing/2016/ink" xmlns:am3d="http://schemas.microsoft.com/office/drawing/2017/model3d" xmlns:o="urn:schemas-microsoft-com:office:office" xmlns:r="http://schemas.openxmlformats.org/officeDocument/2006/relationships" xmlns:m="http://schemas.openxmlformats.org/officeDocument/2006/math" xmlns:v="urn:schemas-microsoft-com:vml" xmlns:wp14="http://schemas.microsoft.com/office/word/2010/wordprocessingDrawing" xmlns:wp="http://schemas.openxmlformats.org/drawingml/2006/wordprocessingDrawing" xmlns:w10="urn:schemas-microsoft-com:office:word" xmlns:w="http://schemas.openxmlformats.org/wordprocessingml/2006/main" xmlns:w14="http://schemas.microsoft.com/office/word/2010/wordml" xmlns:w15="http://schemas.microsoft.com/office/word/2012/wordml" xmlns:w16cid="http://schemas.microsoft.com/office/word/2016/wordml/cid" xmlns:w16se="http://schemas.microsoft.com/office/word/2015/wordml/symex" xmlns:wpg="http://schemas.microsoft.com/office/word/2010/wordprocessingGroup" xmlns:wpi="http://schemas.microsoft.com/office/word/2010/wordprocessingInk" xmlns:wne="http://schemas.microsoft.com/office/word/2006/wordml" xmlns:wps="http://schemas.microsoft.com/office/word/2010/wordprocessingShape" mc:Ignorable="w14 w15 w16se w16cid wp14">
   <w:p>
     <w:pPr>
-      <w:pStyle w:val="Kopfzeile"/>
+      <w:pStyle w:val="Header"/>
       <w:tabs>
         <w:tab w:val="clear" w:pos="4536"/>
         <w:tab w:val="clear" w:pos="9072"/>
@@ -10495,7 +10523,7 @@
 <w:hdr xmlns:wpc="http://schemas.microsoft.com/office/word/2010/wordprocessingCanvas" xmlns:cx="http://schemas.microsoft.com/office/drawing/2014/chartex" xmlns:cx1="http://schemas.microsoft.com/office/drawing/2015/9/8/chartex" xmlns:cx2="http://schemas.microsoft.com/office/drawing/2015/10/21/chartex" xmlns:cx3="http://schemas.microsoft.com/office/drawing/2016/5/9/chartex" xmlns:cx4="http://schemas.microsoft.com/office/drawing/2016/5/10/chartex" xmlns:cx5="http://schemas.microsoft.com/office/drawing/2016/5/11/chartex" xmlns:cx6="http://schemas.microsoft.com/office/drawing/2016/5/12/chartex" xmlns:cx7="http://schemas.microsoft.com/office/drawing/2016/5/13/chartex" xmlns:cx8="http://schemas.microsoft.com/office/drawing/2016/5/14/chartex" xmlns:mc="http://schemas.openxmlformats.org/markup-compatibility/2006" xmlns:aink="http://schemas.microsoft.com/office/drawing/2016/ink" xmlns:am3d="http://schemas.microsoft.com/office/drawing/2017/model3d" xmlns:o="urn:schemas-microsoft-com:office:office" xmlns:r="http://schemas.openxmlformats.org/officeDocument/2006/relationships" xmlns:m="http://schemas.openxmlformats.org/officeDocument/2006/math" xmlns:v="urn:schemas-microsoft-com:vml" xmlns:wp14="http://schemas.microsoft.com/office/word/2010/wordprocessingDrawing" xmlns:wp="http://schemas.openxmlformats.org/drawingml/2006/wordprocessingDrawing" xmlns:w10="urn:schemas-microsoft-com:office:word" xmlns:w="http://schemas.openxmlformats.org/wordprocessingml/2006/main" xmlns:w14="http://schemas.microsoft.com/office/word/2010/wordml" xmlns:w15="http://schemas.microsoft.com/office/word/2012/wordml" xmlns:w16cid="http://schemas.microsoft.com/office/word/2016/wordml/cid" xmlns:w16se="http://schemas.microsoft.com/office/word/2015/wordml/symex" xmlns:wpg="http://schemas.microsoft.com/office/word/2010/wordprocessingGroup" xmlns:wpi="http://schemas.microsoft.com/office/word/2010/wordprocessingInk" xmlns:wne="http://schemas.microsoft.com/office/word/2006/wordml" xmlns:wps="http://schemas.microsoft.com/office/word/2010/wordprocessingShape" mc:Ignorable="w14 w15 w16se w16cid wp14">
   <w:p>
     <w:pPr>
-      <w:pStyle w:val="Kopfzeile"/>
+      <w:pStyle w:val="Header"/>
     </w:pPr>
     <w:r>
       <w:rPr>
@@ -10559,7 +10587,7 @@
 <w:hdr xmlns:wpc="http://schemas.microsoft.com/office/word/2010/wordprocessingCanvas" xmlns:cx="http://schemas.microsoft.com/office/drawing/2014/chartex" xmlns:cx1="http://schemas.microsoft.com/office/drawing/2015/9/8/chartex" xmlns:cx2="http://schemas.microsoft.com/office/drawing/2015/10/21/chartex" xmlns:cx3="http://schemas.microsoft.com/office/drawing/2016/5/9/chartex" xmlns:cx4="http://schemas.microsoft.com/office/drawing/2016/5/10/chartex" xmlns:cx5="http://schemas.microsoft.com/office/drawing/2016/5/11/chartex" xmlns:cx6="http://schemas.microsoft.com/office/drawing/2016/5/12/chartex" xmlns:cx7="http://schemas.microsoft.com/office/drawing/2016/5/13/chartex" xmlns:cx8="http://schemas.microsoft.com/office/drawing/2016/5/14/chartex" xmlns:mc="http://schemas.openxmlformats.org/markup-compatibility/2006" xmlns:aink="http://schemas.microsoft.com/office/drawing/2016/ink" xmlns:am3d="http://schemas.microsoft.com/office/drawing/2017/model3d" xmlns:o="urn:schemas-microsoft-com:office:office" xmlns:r="http://schemas.openxmlformats.org/officeDocument/2006/relationships" xmlns:m="http://schemas.openxmlformats.org/officeDocument/2006/math" xmlns:v="urn:schemas-microsoft-com:vml" xmlns:wp14="http://schemas.microsoft.com/office/word/2010/wordprocessingDrawing" xmlns:wp="http://schemas.openxmlformats.org/drawingml/2006/wordprocessingDrawing" xmlns:w10="urn:schemas-microsoft-com:office:word" xmlns:w="http://schemas.openxmlformats.org/wordprocessingml/2006/main" xmlns:w14="http://schemas.microsoft.com/office/word/2010/wordml" xmlns:w15="http://schemas.microsoft.com/office/word/2012/wordml" xmlns:w16cid="http://schemas.microsoft.com/office/word/2016/wordml/cid" xmlns:w16se="http://schemas.microsoft.com/office/word/2015/wordml/symex" xmlns:wpg="http://schemas.microsoft.com/office/word/2010/wordprocessingGroup" xmlns:wpi="http://schemas.microsoft.com/office/word/2010/wordprocessingInk" xmlns:wne="http://schemas.microsoft.com/office/word/2006/wordml" xmlns:wps="http://schemas.microsoft.com/office/word/2010/wordprocessingShape" mc:Ignorable="w14 w15 w16se w16cid wp14">
   <w:p>
     <w:pPr>
-      <w:pStyle w:val="Kopfzeile"/>
+      <w:pStyle w:val="Header"/>
       <w:tabs>
         <w:tab w:val="clear" w:pos="4536"/>
         <w:tab w:val="clear" w:pos="9072"/>
@@ -10763,7 +10791,7 @@
     <w:lvl w:ilvl="0">
       <w:start w:val="1"/>
       <w:numFmt w:val="decimal"/>
-      <w:pStyle w:val="berschrift1"/>
+      <w:pStyle w:val="Heading1"/>
       <w:lvlText w:val="%1"/>
       <w:lvlJc w:val="left"/>
       <w:pPr>
@@ -10773,7 +10801,7 @@
     <w:lvl w:ilvl="1">
       <w:start w:val="1"/>
       <w:numFmt w:val="decimal"/>
-      <w:pStyle w:val="berschrift2"/>
+      <w:pStyle w:val="Heading2"/>
       <w:lvlText w:val="%1.%2"/>
       <w:lvlJc w:val="left"/>
       <w:pPr>
@@ -10783,7 +10811,7 @@
     <w:lvl w:ilvl="2">
       <w:start w:val="1"/>
       <w:numFmt w:val="decimal"/>
-      <w:pStyle w:val="berschrift3"/>
+      <w:pStyle w:val="Heading3"/>
       <w:lvlText w:val="%1.%2.%3"/>
       <w:lvlJc w:val="left"/>
       <w:pPr>
@@ -10793,7 +10821,7 @@
     <w:lvl w:ilvl="3">
       <w:start w:val="1"/>
       <w:numFmt w:val="decimal"/>
-      <w:pStyle w:val="berschrift4"/>
+      <w:pStyle w:val="Heading4"/>
       <w:lvlText w:val="%1.%2.%3.%4"/>
       <w:lvlJc w:val="left"/>
       <w:pPr>
@@ -10803,7 +10831,7 @@
     <w:lvl w:ilvl="4">
       <w:start w:val="1"/>
       <w:numFmt w:val="decimal"/>
-      <w:pStyle w:val="berschrift5"/>
+      <w:pStyle w:val="Heading5"/>
       <w:lvlText w:val="%1.%2.%3.%4.%5"/>
       <w:lvlJc w:val="left"/>
       <w:pPr>
@@ -10813,7 +10841,7 @@
     <w:lvl w:ilvl="5">
       <w:start w:val="1"/>
       <w:numFmt w:val="decimal"/>
-      <w:pStyle w:val="berschrift6"/>
+      <w:pStyle w:val="Heading6"/>
       <w:lvlText w:val="%1.%2.%3.%4.%5.%6"/>
       <w:lvlJc w:val="left"/>
       <w:pPr>
@@ -10823,7 +10851,7 @@
     <w:lvl w:ilvl="6">
       <w:start w:val="1"/>
       <w:numFmt w:val="decimal"/>
-      <w:pStyle w:val="berschrift7"/>
+      <w:pStyle w:val="Heading7"/>
       <w:lvlText w:val="%1.%2.%3.%4.%5.%6.%7"/>
       <w:lvlJc w:val="left"/>
       <w:pPr>
@@ -10833,7 +10861,7 @@
     <w:lvl w:ilvl="7">
       <w:start w:val="1"/>
       <w:numFmt w:val="decimal"/>
-      <w:pStyle w:val="berschrift8"/>
+      <w:pStyle w:val="Heading8"/>
       <w:lvlText w:val="%1.%2.%3.%4.%5.%6.%7.%8"/>
       <w:lvlJc w:val="left"/>
       <w:pPr>
@@ -10843,7 +10871,7 @@
     <w:lvl w:ilvl="8">
       <w:start w:val="1"/>
       <w:numFmt w:val="decimal"/>
-      <w:pStyle w:val="berschrift9"/>
+      <w:pStyle w:val="Heading9"/>
       <w:lvlText w:val="%1.%2.%3.%4.%5.%6.%7.%8.%9"/>
       <w:lvlJc w:val="left"/>
       <w:pPr>
@@ -11546,7 +11574,7 @@
     <w:lsdException w:name="Hashtag" w:semiHidden="1" w:unhideWhenUsed="1"/>
     <w:lsdException w:name="Unresolved Mention" w:semiHidden="1" w:unhideWhenUsed="1"/>
   </w:latentStyles>
-  <w:style w:type="paragraph" w:default="1" w:styleId="Standard">
+  <w:style w:type="paragraph" w:default="1" w:styleId="Normal">
     <w:name w:val="Normal"/>
     <w:qFormat/>
     <w:rsid w:val="00B165C1"/>
@@ -11554,11 +11582,11 @@
       <w:spacing w:after="0"/>
     </w:pPr>
   </w:style>
-  <w:style w:type="paragraph" w:styleId="berschrift1">
+  <w:style w:type="paragraph" w:styleId="Heading1">
     <w:name w:val="heading 1"/>
-    <w:basedOn w:val="Standard"/>
-    <w:next w:val="Standard"/>
-    <w:link w:val="berschrift1Zchn"/>
+    <w:basedOn w:val="Normal"/>
+    <w:next w:val="Normal"/>
+    <w:link w:val="Heading1Char"/>
     <w:uiPriority w:val="9"/>
     <w:qFormat/>
     <w:rsid w:val="006869E0"/>
@@ -11579,11 +11607,11 @@
       <w:szCs w:val="32"/>
     </w:rPr>
   </w:style>
-  <w:style w:type="paragraph" w:styleId="berschrift2">
+  <w:style w:type="paragraph" w:styleId="Heading2">
     <w:name w:val="heading 2"/>
-    <w:basedOn w:val="Standard"/>
-    <w:next w:val="Standard"/>
-    <w:link w:val="berschrift2Zchn"/>
+    <w:basedOn w:val="Normal"/>
+    <w:next w:val="Normal"/>
+    <w:link w:val="Heading2Char"/>
     <w:autoRedefine/>
     <w:uiPriority w:val="9"/>
     <w:unhideWhenUsed/>
@@ -11606,11 +11634,11 @@
       <w:szCs w:val="26"/>
     </w:rPr>
   </w:style>
-  <w:style w:type="paragraph" w:styleId="berschrift3">
+  <w:style w:type="paragraph" w:styleId="Heading3">
     <w:name w:val="heading 3"/>
-    <w:basedOn w:val="Standard"/>
-    <w:next w:val="Standard"/>
-    <w:link w:val="berschrift3Zchn"/>
+    <w:basedOn w:val="Normal"/>
+    <w:next w:val="Normal"/>
+    <w:link w:val="Heading3Char"/>
     <w:uiPriority w:val="9"/>
     <w:semiHidden/>
     <w:unhideWhenUsed/>
@@ -11633,11 +11661,11 @@
       <w:szCs w:val="24"/>
     </w:rPr>
   </w:style>
-  <w:style w:type="paragraph" w:styleId="berschrift4">
+  <w:style w:type="paragraph" w:styleId="Heading4">
     <w:name w:val="heading 4"/>
-    <w:basedOn w:val="Standard"/>
-    <w:next w:val="Standard"/>
-    <w:link w:val="berschrift4Zchn"/>
+    <w:basedOn w:val="Normal"/>
+    <w:next w:val="Normal"/>
+    <w:link w:val="Heading4Char"/>
     <w:uiPriority w:val="9"/>
     <w:semiHidden/>
     <w:unhideWhenUsed/>
@@ -11660,11 +11688,11 @@
       <w:color w:val="2F5496" w:themeColor="accent1" w:themeShade="BF"/>
     </w:rPr>
   </w:style>
-  <w:style w:type="paragraph" w:styleId="berschrift5">
+  <w:style w:type="paragraph" w:styleId="Heading5">
     <w:name w:val="heading 5"/>
-    <w:basedOn w:val="Standard"/>
-    <w:next w:val="Standard"/>
-    <w:link w:val="berschrift5Zchn"/>
+    <w:basedOn w:val="Normal"/>
+    <w:next w:val="Normal"/>
+    <w:link w:val="Heading5Char"/>
     <w:uiPriority w:val="9"/>
     <w:semiHidden/>
     <w:unhideWhenUsed/>
@@ -11685,11 +11713,11 @@
       <w:color w:val="2F5496" w:themeColor="accent1" w:themeShade="BF"/>
     </w:rPr>
   </w:style>
-  <w:style w:type="paragraph" w:styleId="berschrift6">
+  <w:style w:type="paragraph" w:styleId="Heading6">
     <w:name w:val="heading 6"/>
-    <w:basedOn w:val="Standard"/>
-    <w:next w:val="Standard"/>
-    <w:link w:val="berschrift6Zchn"/>
+    <w:basedOn w:val="Normal"/>
+    <w:next w:val="Normal"/>
+    <w:link w:val="Heading6Char"/>
     <w:uiPriority w:val="9"/>
     <w:semiHidden/>
     <w:unhideWhenUsed/>
@@ -11710,11 +11738,11 @@
       <w:color w:val="1F3763" w:themeColor="accent1" w:themeShade="7F"/>
     </w:rPr>
   </w:style>
-  <w:style w:type="paragraph" w:styleId="berschrift7">
+  <w:style w:type="paragraph" w:styleId="Heading7">
     <w:name w:val="heading 7"/>
-    <w:basedOn w:val="Standard"/>
-    <w:next w:val="Standard"/>
-    <w:link w:val="berschrift7Zchn"/>
+    <w:basedOn w:val="Normal"/>
+    <w:next w:val="Normal"/>
+    <w:link w:val="Heading7Char"/>
     <w:uiPriority w:val="9"/>
     <w:semiHidden/>
     <w:unhideWhenUsed/>
@@ -11737,11 +11765,11 @@
       <w:color w:val="1F3763" w:themeColor="accent1" w:themeShade="7F"/>
     </w:rPr>
   </w:style>
-  <w:style w:type="paragraph" w:styleId="berschrift8">
+  <w:style w:type="paragraph" w:styleId="Heading8">
     <w:name w:val="heading 8"/>
-    <w:basedOn w:val="Standard"/>
-    <w:next w:val="Standard"/>
-    <w:link w:val="berschrift8Zchn"/>
+    <w:basedOn w:val="Normal"/>
+    <w:next w:val="Normal"/>
+    <w:link w:val="Heading8Char"/>
     <w:uiPriority w:val="9"/>
     <w:semiHidden/>
     <w:unhideWhenUsed/>
@@ -11764,11 +11792,11 @@
       <w:szCs w:val="21"/>
     </w:rPr>
   </w:style>
-  <w:style w:type="paragraph" w:styleId="berschrift9">
+  <w:style w:type="paragraph" w:styleId="Heading9">
     <w:name w:val="heading 9"/>
-    <w:basedOn w:val="Standard"/>
-    <w:next w:val="Standard"/>
-    <w:link w:val="berschrift9Zchn"/>
+    <w:basedOn w:val="Normal"/>
+    <w:next w:val="Normal"/>
+    <w:link w:val="Heading9Char"/>
     <w:uiPriority w:val="9"/>
     <w:semiHidden/>
     <w:unhideWhenUsed/>
@@ -11793,13 +11821,13 @@
       <w:szCs w:val="21"/>
     </w:rPr>
   </w:style>
-  <w:style w:type="character" w:default="1" w:styleId="Absatz-Standardschriftart">
+  <w:style w:type="character" w:default="1" w:styleId="DefaultParagraphFont">
     <w:name w:val="Default Paragraph Font"/>
     <w:uiPriority w:val="1"/>
     <w:semiHidden/>
     <w:unhideWhenUsed/>
   </w:style>
-  <w:style w:type="table" w:default="1" w:styleId="NormaleTabelle">
+  <w:style w:type="table" w:default="1" w:styleId="TableNormal">
     <w:name w:val="Normal Table"/>
     <w:uiPriority w:val="99"/>
     <w:semiHidden/>
@@ -11814,16 +11842,16 @@
       </w:tblCellMar>
     </w:tblPr>
   </w:style>
-  <w:style w:type="numbering" w:default="1" w:styleId="KeineListe">
+  <w:style w:type="numbering" w:default="1" w:styleId="NoList">
     <w:name w:val="No List"/>
     <w:uiPriority w:val="99"/>
     <w:semiHidden/>
     <w:unhideWhenUsed/>
   </w:style>
-  <w:style w:type="paragraph" w:styleId="Kopfzeile">
+  <w:style w:type="paragraph" w:styleId="Header">
     <w:name w:val="header"/>
-    <w:basedOn w:val="Standard"/>
-    <w:link w:val="KopfzeileZchn"/>
+    <w:basedOn w:val="Normal"/>
+    <w:link w:val="HeaderChar"/>
     <w:uiPriority w:val="99"/>
     <w:unhideWhenUsed/>
     <w:rsid w:val="00B165C1"/>
@@ -11835,17 +11863,17 @@
       <w:spacing w:line="240" w:lineRule="auto"/>
     </w:pPr>
   </w:style>
-  <w:style w:type="character" w:customStyle="1" w:styleId="KopfzeileZchn">
-    <w:name w:val="Kopfzeile Zchn"/>
-    <w:basedOn w:val="Absatz-Standardschriftart"/>
-    <w:link w:val="Kopfzeile"/>
+  <w:style w:type="character" w:customStyle="1" w:styleId="HeaderChar">
+    <w:name w:val="Header Char"/>
+    <w:basedOn w:val="DefaultParagraphFont"/>
+    <w:link w:val="Header"/>
     <w:uiPriority w:val="99"/>
     <w:rsid w:val="00B165C1"/>
   </w:style>
-  <w:style w:type="paragraph" w:styleId="Fuzeile">
+  <w:style w:type="paragraph" w:styleId="Footer">
     <w:name w:val="footer"/>
-    <w:basedOn w:val="Standard"/>
-    <w:link w:val="FuzeileZchn"/>
+    <w:basedOn w:val="Normal"/>
+    <w:link w:val="FooterChar"/>
     <w:unhideWhenUsed/>
     <w:rsid w:val="00B165C1"/>
     <w:pPr>
@@ -11856,17 +11884,17 @@
       <w:spacing w:line="240" w:lineRule="auto"/>
     </w:pPr>
   </w:style>
-  <w:style w:type="character" w:customStyle="1" w:styleId="FuzeileZchn">
-    <w:name w:val="Fußzeile Zchn"/>
-    <w:basedOn w:val="Absatz-Standardschriftart"/>
-    <w:link w:val="Fuzeile"/>
+  <w:style w:type="character" w:customStyle="1" w:styleId="FooterChar">
+    <w:name w:val="Footer Char"/>
+    <w:basedOn w:val="DefaultParagraphFont"/>
+    <w:link w:val="Footer"/>
     <w:uiPriority w:val="99"/>
     <w:rsid w:val="00B165C1"/>
   </w:style>
-  <w:style w:type="paragraph" w:styleId="Titel">
+  <w:style w:type="paragraph" w:styleId="Title">
     <w:name w:val="Title"/>
-    <w:basedOn w:val="Standard"/>
-    <w:link w:val="TitelZchn"/>
+    <w:basedOn w:val="Normal"/>
+    <w:link w:val="TitleChar"/>
     <w:rsid w:val="00B165C1"/>
     <w:pPr>
       <w:suppressAutoHyphens/>
@@ -11883,10 +11911,10 @@
       <w:szCs w:val="52"/>
     </w:rPr>
   </w:style>
-  <w:style w:type="character" w:customStyle="1" w:styleId="TitelZchn">
-    <w:name w:val="Titel Zchn"/>
-    <w:basedOn w:val="Absatz-Standardschriftart"/>
-    <w:link w:val="Titel"/>
+  <w:style w:type="character" w:customStyle="1" w:styleId="TitleChar">
+    <w:name w:val="Title Char"/>
+    <w:basedOn w:val="DefaultParagraphFont"/>
+    <w:link w:val="Title"/>
     <w:rsid w:val="00B165C1"/>
     <w:rPr>
       <w:rFonts w:ascii="Lucida Sans" w:eastAsia="Times New Roman" w:hAnsi="Lucida Sans" w:cs="Times New Roman"/>
@@ -11897,10 +11925,10 @@
       <w:szCs w:val="52"/>
     </w:rPr>
   </w:style>
-  <w:style w:type="paragraph" w:styleId="Untertitel">
+  <w:style w:type="paragraph" w:styleId="Subtitle">
     <w:name w:val="Subtitle"/>
-    <w:basedOn w:val="Standard"/>
-    <w:link w:val="UntertitelZchn"/>
+    <w:basedOn w:val="Normal"/>
+    <w:link w:val="SubtitleChar"/>
     <w:rsid w:val="00B165C1"/>
     <w:pPr>
       <w:suppressAutoHyphens/>
@@ -11916,10 +11944,10 @@
       <w:szCs w:val="24"/>
     </w:rPr>
   </w:style>
-  <w:style w:type="character" w:customStyle="1" w:styleId="UntertitelZchn">
-    <w:name w:val="Untertitel Zchn"/>
-    <w:basedOn w:val="Absatz-Standardschriftart"/>
-    <w:link w:val="Untertitel"/>
+  <w:style w:type="character" w:customStyle="1" w:styleId="SubtitleChar">
+    <w:name w:val="Subtitle Char"/>
+    <w:basedOn w:val="DefaultParagraphFont"/>
+    <w:link w:val="Subtitle"/>
     <w:rsid w:val="00B165C1"/>
     <w:rPr>
       <w:rFonts w:ascii="Lucida Sans" w:eastAsia="Lucida Sans" w:hAnsi="Lucida Sans" w:cs="Arial"/>
@@ -11930,7 +11958,7 @@
   </w:style>
   <w:style w:type="paragraph" w:customStyle="1" w:styleId="RefFusszeile">
     <w:name w:val="Ref_Fusszeile"/>
-    <w:basedOn w:val="Fuzeile"/>
+    <w:basedOn w:val="Footer"/>
     <w:rsid w:val="00B165C1"/>
     <w:pPr>
       <w:suppressAutoHyphens/>
@@ -11945,10 +11973,10 @@
       <w:szCs w:val="20"/>
     </w:rPr>
   </w:style>
-  <w:style w:type="character" w:customStyle="1" w:styleId="berschrift1Zchn">
-    <w:name w:val="Überschrift 1 Zchn"/>
-    <w:basedOn w:val="Absatz-Standardschriftart"/>
-    <w:link w:val="berschrift1"/>
+  <w:style w:type="character" w:customStyle="1" w:styleId="Heading1Char">
+    <w:name w:val="Heading 1 Char"/>
+    <w:basedOn w:val="DefaultParagraphFont"/>
+    <w:link w:val="Heading1"/>
     <w:uiPriority w:val="9"/>
     <w:rsid w:val="006869E0"/>
     <w:rPr>
@@ -11959,10 +11987,10 @@
       <w:szCs w:val="32"/>
     </w:rPr>
   </w:style>
-  <w:style w:type="paragraph" w:styleId="Inhaltsverzeichnisberschrift">
+  <w:style w:type="paragraph" w:styleId="TOCHeading">
     <w:name w:val="TOC Heading"/>
-    <w:basedOn w:val="berschrift1"/>
-    <w:next w:val="Standard"/>
+    <w:basedOn w:val="Heading1"/>
+    <w:next w:val="Normal"/>
     <w:uiPriority w:val="39"/>
     <w:unhideWhenUsed/>
     <w:qFormat/>
@@ -11974,10 +12002,10 @@
       <w:lang w:eastAsia="de-CH"/>
     </w:rPr>
   </w:style>
-  <w:style w:type="character" w:customStyle="1" w:styleId="berschrift2Zchn">
-    <w:name w:val="Überschrift 2 Zchn"/>
-    <w:basedOn w:val="Absatz-Standardschriftart"/>
-    <w:link w:val="berschrift2"/>
+  <w:style w:type="character" w:customStyle="1" w:styleId="Heading2Char">
+    <w:name w:val="Heading 2 Char"/>
+    <w:basedOn w:val="DefaultParagraphFont"/>
+    <w:link w:val="Heading2"/>
     <w:uiPriority w:val="9"/>
     <w:rsid w:val="00AC1273"/>
     <w:rPr>
@@ -11988,10 +12016,10 @@
       <w:szCs w:val="26"/>
     </w:rPr>
   </w:style>
-  <w:style w:type="character" w:customStyle="1" w:styleId="berschrift3Zchn">
-    <w:name w:val="Überschrift 3 Zchn"/>
-    <w:basedOn w:val="Absatz-Standardschriftart"/>
-    <w:link w:val="berschrift3"/>
+  <w:style w:type="character" w:customStyle="1" w:styleId="Heading3Char">
+    <w:name w:val="Heading 3 Char"/>
+    <w:basedOn w:val="DefaultParagraphFont"/>
+    <w:link w:val="Heading3"/>
     <w:uiPriority w:val="9"/>
     <w:semiHidden/>
     <w:rsid w:val="00EB26E1"/>
@@ -12004,7 +12032,7 @@
   </w:style>
   <w:style w:type="numbering" w:customStyle="1" w:styleId="WWNum35">
     <w:name w:val="WWNum35"/>
-    <w:basedOn w:val="KeineListe"/>
+    <w:basedOn w:val="NoList"/>
     <w:rsid w:val="003508E1"/>
     <w:pPr>
       <w:numPr>
@@ -12012,10 +12040,10 @@
       </w:numPr>
     </w:pPr>
   </w:style>
-  <w:style w:type="paragraph" w:styleId="Verzeichnis1">
+  <w:style w:type="paragraph" w:styleId="TOC1">
     <w:name w:val="toc 1"/>
-    <w:basedOn w:val="Standard"/>
-    <w:next w:val="Standard"/>
+    <w:basedOn w:val="Normal"/>
+    <w:next w:val="Normal"/>
     <w:autoRedefine/>
     <w:uiPriority w:val="39"/>
     <w:unhideWhenUsed/>
@@ -12026,7 +12054,7 @@
   </w:style>
   <w:style w:type="character" w:styleId="Hyperlink">
     <w:name w:val="Hyperlink"/>
-    <w:basedOn w:val="Absatz-Standardschriftart"/>
+    <w:basedOn w:val="DefaultParagraphFont"/>
     <w:uiPriority w:val="99"/>
     <w:unhideWhenUsed/>
     <w:rsid w:val="003508E1"/>
@@ -12035,9 +12063,9 @@
       <w:u w:val="single"/>
     </w:rPr>
   </w:style>
-  <w:style w:type="table" w:styleId="Tabellenraster">
+  <w:style w:type="table" w:styleId="TableGrid">
     <w:name w:val="Table Grid"/>
-    <w:basedOn w:val="NormaleTabelle"/>
+    <w:basedOn w:val="TableNormal"/>
     <w:uiPriority w:val="39"/>
     <w:rsid w:val="003508E1"/>
     <w:pPr>
@@ -12056,7 +12084,7 @@
   </w:style>
   <w:style w:type="paragraph" w:customStyle="1" w:styleId="TableContents">
     <w:name w:val="Table Contents"/>
-    <w:basedOn w:val="Standard"/>
+    <w:basedOn w:val="Normal"/>
     <w:rsid w:val="003508E1"/>
     <w:pPr>
       <w:suppressAutoHyphens/>
@@ -12071,9 +12099,9 @@
       <w:szCs w:val="20"/>
     </w:rPr>
   </w:style>
-  <w:style w:type="table" w:styleId="Gitternetztabelle4Akzent1">
+  <w:style w:type="table" w:styleId="GridTable4-Accent1">
     <w:name w:val="Grid Table 4 Accent 1"/>
-    <w:basedOn w:val="NormaleTabelle"/>
+    <w:basedOn w:val="TableNormal"/>
     <w:uiPriority w:val="49"/>
     <w:rsid w:val="003508E1"/>
     <w:pPr>
@@ -12147,10 +12175,10 @@
       </w:tcPr>
     </w:tblStylePr>
   </w:style>
-  <w:style w:type="character" w:customStyle="1" w:styleId="berschrift4Zchn">
-    <w:name w:val="Überschrift 4 Zchn"/>
-    <w:basedOn w:val="Absatz-Standardschriftart"/>
-    <w:link w:val="berschrift4"/>
+  <w:style w:type="character" w:customStyle="1" w:styleId="Heading4Char">
+    <w:name w:val="Heading 4 Char"/>
+    <w:basedOn w:val="DefaultParagraphFont"/>
+    <w:link w:val="Heading4"/>
     <w:uiPriority w:val="9"/>
     <w:semiHidden/>
     <w:rsid w:val="00FE5CBD"/>
@@ -12161,10 +12189,10 @@
       <w:color w:val="2F5496" w:themeColor="accent1" w:themeShade="BF"/>
     </w:rPr>
   </w:style>
-  <w:style w:type="character" w:customStyle="1" w:styleId="berschrift5Zchn">
-    <w:name w:val="Überschrift 5 Zchn"/>
-    <w:basedOn w:val="Absatz-Standardschriftart"/>
-    <w:link w:val="berschrift5"/>
+  <w:style w:type="character" w:customStyle="1" w:styleId="Heading5Char">
+    <w:name w:val="Heading 5 Char"/>
+    <w:basedOn w:val="DefaultParagraphFont"/>
+    <w:link w:val="Heading5"/>
     <w:uiPriority w:val="9"/>
     <w:semiHidden/>
     <w:rsid w:val="00FE5CBD"/>
@@ -12173,10 +12201,10 @@
       <w:color w:val="2F5496" w:themeColor="accent1" w:themeShade="BF"/>
     </w:rPr>
   </w:style>
-  <w:style w:type="character" w:customStyle="1" w:styleId="berschrift6Zchn">
-    <w:name w:val="Überschrift 6 Zchn"/>
-    <w:basedOn w:val="Absatz-Standardschriftart"/>
-    <w:link w:val="berschrift6"/>
+  <w:style w:type="character" w:customStyle="1" w:styleId="Heading6Char">
+    <w:name w:val="Heading 6 Char"/>
+    <w:basedOn w:val="DefaultParagraphFont"/>
+    <w:link w:val="Heading6"/>
     <w:uiPriority w:val="9"/>
     <w:semiHidden/>
     <w:rsid w:val="00FE5CBD"/>
@@ -12185,10 +12213,10 @@
       <w:color w:val="1F3763" w:themeColor="accent1" w:themeShade="7F"/>
     </w:rPr>
   </w:style>
-  <w:style w:type="character" w:customStyle="1" w:styleId="berschrift7Zchn">
-    <w:name w:val="Überschrift 7 Zchn"/>
-    <w:basedOn w:val="Absatz-Standardschriftart"/>
-    <w:link w:val="berschrift7"/>
+  <w:style w:type="character" w:customStyle="1" w:styleId="Heading7Char">
+    <w:name w:val="Heading 7 Char"/>
+    <w:basedOn w:val="DefaultParagraphFont"/>
+    <w:link w:val="Heading7"/>
     <w:uiPriority w:val="9"/>
     <w:semiHidden/>
     <w:rsid w:val="00FE5CBD"/>
@@ -12199,10 +12227,10 @@
       <w:color w:val="1F3763" w:themeColor="accent1" w:themeShade="7F"/>
     </w:rPr>
   </w:style>
-  <w:style w:type="character" w:customStyle="1" w:styleId="berschrift8Zchn">
-    <w:name w:val="Überschrift 8 Zchn"/>
-    <w:basedOn w:val="Absatz-Standardschriftart"/>
-    <w:link w:val="berschrift8"/>
+  <w:style w:type="character" w:customStyle="1" w:styleId="Heading8Char">
+    <w:name w:val="Heading 8 Char"/>
+    <w:basedOn w:val="DefaultParagraphFont"/>
+    <w:link w:val="Heading8"/>
     <w:uiPriority w:val="9"/>
     <w:semiHidden/>
     <w:rsid w:val="00FE5CBD"/>
@@ -12213,10 +12241,10 @@
       <w:szCs w:val="21"/>
     </w:rPr>
   </w:style>
-  <w:style w:type="character" w:customStyle="1" w:styleId="berschrift9Zchn">
-    <w:name w:val="Überschrift 9 Zchn"/>
-    <w:basedOn w:val="Absatz-Standardschriftart"/>
-    <w:link w:val="berschrift9"/>
+  <w:style w:type="character" w:customStyle="1" w:styleId="Heading9Char">
+    <w:name w:val="Heading 9 Char"/>
+    <w:basedOn w:val="DefaultParagraphFont"/>
+    <w:link w:val="Heading9"/>
     <w:uiPriority w:val="9"/>
     <w:semiHidden/>
     <w:rsid w:val="00FE5CBD"/>
@@ -12229,10 +12257,10 @@
       <w:szCs w:val="21"/>
     </w:rPr>
   </w:style>
-  <w:style w:type="paragraph" w:styleId="Sprechblasentext">
+  <w:style w:type="paragraph" w:styleId="BalloonText">
     <w:name w:val="Balloon Text"/>
-    <w:basedOn w:val="Standard"/>
-    <w:link w:val="SprechblasentextZchn"/>
+    <w:basedOn w:val="Normal"/>
+    <w:link w:val="BalloonTextChar"/>
     <w:uiPriority w:val="99"/>
     <w:semiHidden/>
     <w:unhideWhenUsed/>
@@ -12246,10 +12274,10 @@
       <w:szCs w:val="18"/>
     </w:rPr>
   </w:style>
-  <w:style w:type="character" w:customStyle="1" w:styleId="SprechblasentextZchn">
-    <w:name w:val="Sprechblasentext Zchn"/>
-    <w:basedOn w:val="Absatz-Standardschriftart"/>
-    <w:link w:val="Sprechblasentext"/>
+  <w:style w:type="character" w:customStyle="1" w:styleId="BalloonTextChar">
+    <w:name w:val="Balloon Text Char"/>
+    <w:basedOn w:val="DefaultParagraphFont"/>
+    <w:link w:val="BalloonText"/>
     <w:uiPriority w:val="99"/>
     <w:semiHidden/>
     <w:rsid w:val="00FE5CBD"/>
@@ -12259,10 +12287,10 @@
       <w:szCs w:val="18"/>
     </w:rPr>
   </w:style>
-  <w:style w:type="paragraph" w:styleId="Verzeichnis2">
+  <w:style w:type="paragraph" w:styleId="TOC2">
     <w:name w:val="toc 2"/>
-    <w:basedOn w:val="Standard"/>
-    <w:next w:val="Standard"/>
+    <w:basedOn w:val="Normal"/>
+    <w:next w:val="Normal"/>
     <w:autoRedefine/>
     <w:uiPriority w:val="39"/>
     <w:unhideWhenUsed/>
@@ -12272,9 +12300,9 @@
       <w:ind w:left="220"/>
     </w:pPr>
   </w:style>
-  <w:style w:type="character" w:styleId="SchwacherVerweis">
+  <w:style w:type="character" w:styleId="SubtleReference">
     <w:name w:val="Subtle Reference"/>
-    <w:basedOn w:val="Absatz-Standardschriftart"/>
+    <w:basedOn w:val="DefaultParagraphFont"/>
     <w:uiPriority w:val="31"/>
     <w:qFormat/>
     <w:rsid w:val="00D11E7C"/>
@@ -12285,22 +12313,22 @@
   </w:style>
   <w:style w:type="paragraph" w:customStyle="1" w:styleId="TOCReference">
     <w:name w:val="TOC Reference"/>
-    <w:basedOn w:val="Standard"/>
+    <w:basedOn w:val="Normal"/>
     <w:link w:val="TOCReferenceChar"/>
     <w:qFormat/>
     <w:rsid w:val="00D11E7C"/>
   </w:style>
-  <w:style w:type="paragraph" w:styleId="Abbildungsverzeichnis">
+  <w:style w:type="paragraph" w:styleId="TableofFigures">
     <w:name w:val="table of figures"/>
-    <w:basedOn w:val="Standard"/>
-    <w:next w:val="Standard"/>
+    <w:basedOn w:val="Normal"/>
+    <w:next w:val="Normal"/>
     <w:uiPriority w:val="99"/>
     <w:unhideWhenUsed/>
     <w:rsid w:val="00D11E7C"/>
   </w:style>
   <w:style w:type="character" w:customStyle="1" w:styleId="TOCReferenceChar">
     <w:name w:val="TOC Reference Char"/>
-    <w:basedOn w:val="Absatz-Standardschriftart"/>
+    <w:basedOn w:val="DefaultParagraphFont"/>
     <w:link w:val="TOCReference"/>
     <w:rsid w:val="00D11E7C"/>
   </w:style>
@@ -12623,7 +12651,7 @@
 </file>
 
 <file path=customXml/itemProps1.xml><?xml version="1.0" encoding="utf-8"?>
-<ds:datastoreItem xmlns:ds="http://schemas.openxmlformats.org/officeDocument/2006/customXml" ds:itemID="{241BB6A8-BAAB-4716-81A6-1D2169D1F972}">
+<ds:datastoreItem xmlns:ds="http://schemas.openxmlformats.org/officeDocument/2006/customXml" ds:itemID="{8687FD4E-575A-4DAF-9219-FE040AA59CFA}">
   <ds:schemaRefs>
     <ds:schemaRef ds:uri="http://schemas.openxmlformats.org/officeDocument/2006/bibliography"/>
   </ds:schemaRefs>

</xml_diff>

<commit_message>
Updated documentation and export to PDF
</commit_message>
<xml_diff>
--- a/doc/ProjektMgmt/Anforderungsspezifikation.docx
+++ b/doc/ProjektMgmt/Anforderungsspezifikation.docx
@@ -43,7 +43,7 @@
                 <w:noProof/>
               </w:rPr>
               <w:drawing>
-                <wp:inline distT="0" distB="0" distL="0" distR="0" wp14:anchorId="42F3EE80" wp14:editId="23116F35">
+                <wp:inline distT="0" distB="0" distL="0" distR="0" wp14:anchorId="4432EC98" wp14:editId="70AB6526">
                   <wp:extent cx="5326562" cy="3596792"/>
                   <wp:effectExtent l="0" t="0" r="7438" b="3658"/>
                   <wp:docPr id="5" name="Grafik 5"/>
@@ -150,7 +150,21 @@
                 <w:sz w:val="48"/>
                 <w:szCs w:val="48"/>
               </w:rPr>
-              <w:t xml:space="preserve"> Directory&gt;</w:t>
+              <w:t xml:space="preserve"> Directory</w:t>
+            </w:r>
+            <w:r>
+              <w:rPr>
+                <w:sz w:val="48"/>
+                <w:szCs w:val="48"/>
+              </w:rPr>
+              <w:t xml:space="preserve"> - WRAD</w:t>
+            </w:r>
+            <w:r>
+              <w:rPr>
+                <w:sz w:val="48"/>
+                <w:szCs w:val="48"/>
+              </w:rPr>
+              <w:t>&gt;</w:t>
             </w:r>
           </w:p>
           <w:p>
@@ -252,14 +266,22 @@
               <w:rPr>
                 <w:b/>
               </w:rPr>
-              <w:t>V0.</w:t>
-            </w:r>
-            <w:r>
-              <w:rPr>
-                <w:b/>
-              </w:rPr>
-              <w:t>04</w:t>
-            </w:r>
+              <w:t>v</w:t>
+            </w:r>
+            <w:r>
+              <w:rPr>
+                <w:b/>
+              </w:rPr>
+              <w:t>0.</w:t>
+            </w:r>
+            <w:r>
+              <w:rPr>
+                <w:b/>
+              </w:rPr>
+              <w:t>5</w:t>
+            </w:r>
+            <w:bookmarkStart w:id="0" w:name="_GoBack"/>
+            <w:bookmarkEnd w:id="0"/>
           </w:p>
           <w:p>
             <w:r>
@@ -275,7 +297,7 @@
               <w:rPr>
                 <w:noProof/>
               </w:rPr>
-              <w:t>07.10.2018</w:t>
+              <w:t>09.10.2018</w:t>
             </w:r>
             <w:r>
               <w:fldChar w:fldCharType="end"/>
@@ -323,7 +345,7 @@
             <w:pPr>
               <w:pStyle w:val="RefFusszeile"/>
             </w:pPr>
-            <w:bookmarkStart w:id="0" w:name="Text11"/>
+            <w:bookmarkStart w:id="1" w:name="Text11"/>
             <w:r>
               <w:rPr>
                 <w:color w:val="697D91"/>
@@ -331,7 +353,7 @@
               </w:rPr>
               <w:t>Departement für Technik und Informatik</w:t>
             </w:r>
-            <w:bookmarkEnd w:id="0"/>
+            <w:bookmarkEnd w:id="1"/>
           </w:p>
           <w:p>
             <w:pPr>
@@ -423,7 +445,7 @@
           <w:r>
             <w:fldChar w:fldCharType="separate"/>
           </w:r>
-          <w:hyperlink w:anchor="_Toc526688821" w:history="1">
+          <w:hyperlink w:anchor="_Toc526862010" w:history="1">
             <w:r>
               <w:rPr>
                 <w:rStyle w:val="Hyperlink"/>
@@ -466,7 +488,7 @@
                 <w:noProof/>
                 <w:webHidden/>
               </w:rPr>
-              <w:instrText xml:space="preserve"> PAGEREF _Toc526688821 \h </w:instrText>
+              <w:instrText xml:space="preserve"> PAGEREF _Toc526862010 \h </w:instrText>
             </w:r>
             <w:r>
               <w:rPr>
@@ -510,7 +532,7 @@
               <w:lang w:eastAsia="de-CH"/>
             </w:rPr>
           </w:pPr>
-          <w:hyperlink w:anchor="_Toc526688822" w:history="1">
+          <w:hyperlink w:anchor="_Toc526862011" w:history="1">
             <w:r>
               <w:rPr>
                 <w:rStyle w:val="Hyperlink"/>
@@ -552,7 +574,7 @@
                 <w:noProof/>
                 <w:webHidden/>
               </w:rPr>
-              <w:instrText xml:space="preserve"> PAGEREF _Toc526688822 \h </w:instrText>
+              <w:instrText xml:space="preserve"> PAGEREF _Toc526862011 \h </w:instrText>
             </w:r>
             <w:r>
               <w:rPr>
@@ -596,7 +618,7 @@
               <w:lang w:eastAsia="de-CH"/>
             </w:rPr>
           </w:pPr>
-          <w:hyperlink w:anchor="_Toc526688823" w:history="1">
+          <w:hyperlink w:anchor="_Toc526862012" w:history="1">
             <w:r>
               <w:rPr>
                 <w:rStyle w:val="Hyperlink"/>
@@ -638,7 +660,7 @@
                 <w:noProof/>
                 <w:webHidden/>
               </w:rPr>
-              <w:instrText xml:space="preserve"> PAGEREF _Toc526688823 \h </w:instrText>
+              <w:instrText xml:space="preserve"> PAGEREF _Toc526862012 \h </w:instrText>
             </w:r>
             <w:r>
               <w:rPr>
@@ -682,7 +704,7 @@
               <w:lang w:eastAsia="de-CH"/>
             </w:rPr>
           </w:pPr>
-          <w:hyperlink w:anchor="_Toc526688824" w:history="1">
+          <w:hyperlink w:anchor="_Toc526862013" w:history="1">
             <w:r>
               <w:rPr>
                 <w:rStyle w:val="Hyperlink"/>
@@ -724,7 +746,7 @@
                 <w:noProof/>
                 <w:webHidden/>
               </w:rPr>
-              <w:instrText xml:space="preserve"> PAGEREF _Toc526688824 \h </w:instrText>
+              <w:instrText xml:space="preserve"> PAGEREF _Toc526862013 \h </w:instrText>
             </w:r>
             <w:r>
               <w:rPr>
@@ -768,7 +790,7 @@
               <w:lang w:eastAsia="de-CH"/>
             </w:rPr>
           </w:pPr>
-          <w:hyperlink w:anchor="_Toc526688825" w:history="1">
+          <w:hyperlink w:anchor="_Toc526862014" w:history="1">
             <w:r>
               <w:rPr>
                 <w:rStyle w:val="Hyperlink"/>
@@ -810,7 +832,7 @@
                 <w:noProof/>
                 <w:webHidden/>
               </w:rPr>
-              <w:instrText xml:space="preserve"> PAGEREF _Toc526688825 \h </w:instrText>
+              <w:instrText xml:space="preserve"> PAGEREF _Toc526862014 \h </w:instrText>
             </w:r>
             <w:r>
               <w:rPr>
@@ -830,7 +852,7 @@
                 <w:noProof/>
                 <w:webHidden/>
               </w:rPr>
-              <w:t>2</w:t>
+              <w:t>3</w:t>
             </w:r>
             <w:r>
               <w:rPr>
@@ -854,7 +876,7 @@
               <w:lang w:eastAsia="de-CH"/>
             </w:rPr>
           </w:pPr>
-          <w:hyperlink w:anchor="_Toc526688826" w:history="1">
+          <w:hyperlink w:anchor="_Toc526862015" w:history="1">
             <w:r>
               <w:rPr>
                 <w:rStyle w:val="Hyperlink"/>
@@ -896,7 +918,7 @@
                 <w:noProof/>
                 <w:webHidden/>
               </w:rPr>
-              <w:instrText xml:space="preserve"> PAGEREF _Toc526688826 \h </w:instrText>
+              <w:instrText xml:space="preserve"> PAGEREF _Toc526862015 \h </w:instrText>
             </w:r>
             <w:r>
               <w:rPr>
@@ -916,7 +938,7 @@
                 <w:noProof/>
                 <w:webHidden/>
               </w:rPr>
-              <w:t>2</w:t>
+              <w:t>3</w:t>
             </w:r>
             <w:r>
               <w:rPr>
@@ -940,7 +962,7 @@
               <w:lang w:eastAsia="de-CH"/>
             </w:rPr>
           </w:pPr>
-          <w:hyperlink w:anchor="_Toc526688827" w:history="1">
+          <w:hyperlink w:anchor="_Toc526862016" w:history="1">
             <w:r>
               <w:rPr>
                 <w:rStyle w:val="Hyperlink"/>
@@ -982,7 +1004,7 @@
                 <w:noProof/>
                 <w:webHidden/>
               </w:rPr>
-              <w:instrText xml:space="preserve"> PAGEREF _Toc526688827 \h </w:instrText>
+              <w:instrText xml:space="preserve"> PAGEREF _Toc526862016 \h </w:instrText>
             </w:r>
             <w:r>
               <w:rPr>
@@ -1026,7 +1048,7 @@
               <w:lang w:eastAsia="de-CH"/>
             </w:rPr>
           </w:pPr>
-          <w:hyperlink w:anchor="_Toc526688828" w:history="1">
+          <w:hyperlink w:anchor="_Toc526862017" w:history="1">
             <w:r>
               <w:rPr>
                 <w:rStyle w:val="Hyperlink"/>
@@ -1068,7 +1090,7 @@
                 <w:noProof/>
                 <w:webHidden/>
               </w:rPr>
-              <w:instrText xml:space="preserve"> PAGEREF _Toc526688828 \h </w:instrText>
+              <w:instrText xml:space="preserve"> PAGEREF _Toc526862017 \h </w:instrText>
             </w:r>
             <w:r>
               <w:rPr>
@@ -1112,7 +1134,7 @@
               <w:lang w:eastAsia="de-CH"/>
             </w:rPr>
           </w:pPr>
-          <w:hyperlink w:anchor="_Toc526688829" w:history="1">
+          <w:hyperlink w:anchor="_Toc526862018" w:history="1">
             <w:r>
               <w:rPr>
                 <w:rStyle w:val="Hyperlink"/>
@@ -1154,7 +1176,7 @@
                 <w:noProof/>
                 <w:webHidden/>
               </w:rPr>
-              <w:instrText xml:space="preserve"> PAGEREF _Toc526688829 \h </w:instrText>
+              <w:instrText xml:space="preserve"> PAGEREF _Toc526862018 \h </w:instrText>
             </w:r>
             <w:r>
               <w:rPr>
@@ -1198,7 +1220,7 @@
               <w:lang w:eastAsia="de-CH"/>
             </w:rPr>
           </w:pPr>
-          <w:hyperlink w:anchor="_Toc526688830" w:history="1">
+          <w:hyperlink w:anchor="_Toc526862019" w:history="1">
             <w:r>
               <w:rPr>
                 <w:rStyle w:val="Hyperlink"/>
@@ -1240,7 +1262,7 @@
                 <w:noProof/>
                 <w:webHidden/>
               </w:rPr>
-              <w:instrText xml:space="preserve"> PAGEREF _Toc526688830 \h </w:instrText>
+              <w:instrText xml:space="preserve"> PAGEREF _Toc526862019 \h </w:instrText>
             </w:r>
             <w:r>
               <w:rPr>
@@ -1284,7 +1306,7 @@
               <w:lang w:eastAsia="de-CH"/>
             </w:rPr>
           </w:pPr>
-          <w:hyperlink w:anchor="_Toc526688831" w:history="1">
+          <w:hyperlink w:anchor="_Toc526862020" w:history="1">
             <w:r>
               <w:rPr>
                 <w:rStyle w:val="Hyperlink"/>
@@ -1326,7 +1348,7 @@
                 <w:noProof/>
                 <w:webHidden/>
               </w:rPr>
-              <w:instrText xml:space="preserve"> PAGEREF _Toc526688831 \h </w:instrText>
+              <w:instrText xml:space="preserve"> PAGEREF _Toc526862020 \h </w:instrText>
             </w:r>
             <w:r>
               <w:rPr>
@@ -1370,7 +1392,7 @@
               <w:lang w:eastAsia="de-CH"/>
             </w:rPr>
           </w:pPr>
-          <w:hyperlink w:anchor="_Toc526688832" w:history="1">
+          <w:hyperlink w:anchor="_Toc526862021" w:history="1">
             <w:r>
               <w:rPr>
                 <w:rStyle w:val="Hyperlink"/>
@@ -1412,7 +1434,7 @@
                 <w:noProof/>
                 <w:webHidden/>
               </w:rPr>
-              <w:instrText xml:space="preserve"> PAGEREF _Toc526688832 \h </w:instrText>
+              <w:instrText xml:space="preserve"> PAGEREF _Toc526862021 \h </w:instrText>
             </w:r>
             <w:r>
               <w:rPr>
@@ -1456,7 +1478,7 @@
               <w:lang w:eastAsia="de-CH"/>
             </w:rPr>
           </w:pPr>
-          <w:hyperlink w:anchor="_Toc526688833" w:history="1">
+          <w:hyperlink w:anchor="_Toc526862022" w:history="1">
             <w:r>
               <w:rPr>
                 <w:rStyle w:val="Hyperlink"/>
@@ -1498,7 +1520,7 @@
                 <w:noProof/>
                 <w:webHidden/>
               </w:rPr>
-              <w:instrText xml:space="preserve"> PAGEREF _Toc526688833 \h </w:instrText>
+              <w:instrText xml:space="preserve"> PAGEREF _Toc526862022 \h </w:instrText>
             </w:r>
             <w:r>
               <w:rPr>
@@ -1542,7 +1564,7 @@
               <w:lang w:eastAsia="de-CH"/>
             </w:rPr>
           </w:pPr>
-          <w:hyperlink w:anchor="_Toc526688834" w:history="1">
+          <w:hyperlink w:anchor="_Toc526862023" w:history="1">
             <w:r>
               <w:rPr>
                 <w:rStyle w:val="Hyperlink"/>
@@ -1584,7 +1606,7 @@
                 <w:noProof/>
                 <w:webHidden/>
               </w:rPr>
-              <w:instrText xml:space="preserve"> PAGEREF _Toc526688834 \h </w:instrText>
+              <w:instrText xml:space="preserve"> PAGEREF _Toc526862023 \h </w:instrText>
             </w:r>
             <w:r>
               <w:rPr>
@@ -1628,7 +1650,7 @@
               <w:lang w:eastAsia="de-CH"/>
             </w:rPr>
           </w:pPr>
-          <w:hyperlink w:anchor="_Toc526688835" w:history="1">
+          <w:hyperlink w:anchor="_Toc526862024" w:history="1">
             <w:r>
               <w:rPr>
                 <w:rStyle w:val="Hyperlink"/>
@@ -1670,7 +1692,7 @@
                 <w:noProof/>
                 <w:webHidden/>
               </w:rPr>
-              <w:instrText xml:space="preserve"> PAGEREF _Toc526688835 \h </w:instrText>
+              <w:instrText xml:space="preserve"> PAGEREF _Toc526862024 \h </w:instrText>
             </w:r>
             <w:r>
               <w:rPr>
@@ -1714,7 +1736,7 @@
               <w:lang w:eastAsia="de-CH"/>
             </w:rPr>
           </w:pPr>
-          <w:hyperlink w:anchor="_Toc526688836" w:history="1">
+          <w:hyperlink w:anchor="_Toc526862025" w:history="1">
             <w:r>
               <w:rPr>
                 <w:rStyle w:val="Hyperlink"/>
@@ -1756,7 +1778,7 @@
                 <w:noProof/>
                 <w:webHidden/>
               </w:rPr>
-              <w:instrText xml:space="preserve"> PAGEREF _Toc526688836 \h </w:instrText>
+              <w:instrText xml:space="preserve"> PAGEREF _Toc526862025 \h </w:instrText>
             </w:r>
             <w:r>
               <w:rPr>
@@ -1800,7 +1822,7 @@
               <w:lang w:eastAsia="de-CH"/>
             </w:rPr>
           </w:pPr>
-          <w:hyperlink w:anchor="_Toc526688837" w:history="1">
+          <w:hyperlink w:anchor="_Toc526862026" w:history="1">
             <w:r>
               <w:rPr>
                 <w:rStyle w:val="Hyperlink"/>
@@ -1842,7 +1864,7 @@
                 <w:noProof/>
                 <w:webHidden/>
               </w:rPr>
-              <w:instrText xml:space="preserve"> PAGEREF _Toc526688837 \h </w:instrText>
+              <w:instrText xml:space="preserve"> PAGEREF _Toc526862026 \h </w:instrText>
             </w:r>
             <w:r>
               <w:rPr>
@@ -1886,7 +1908,7 @@
               <w:lang w:eastAsia="de-CH"/>
             </w:rPr>
           </w:pPr>
-          <w:hyperlink w:anchor="_Toc526688838" w:history="1">
+          <w:hyperlink w:anchor="_Toc526862027" w:history="1">
             <w:r>
               <w:rPr>
                 <w:rStyle w:val="Hyperlink"/>
@@ -1928,7 +1950,7 @@
                 <w:noProof/>
                 <w:webHidden/>
               </w:rPr>
-              <w:instrText xml:space="preserve"> PAGEREF _Toc526688838 \h </w:instrText>
+              <w:instrText xml:space="preserve"> PAGEREF _Toc526862027 \h </w:instrText>
             </w:r>
             <w:r>
               <w:rPr>
@@ -1972,7 +1994,7 @@
               <w:lang w:eastAsia="de-CH"/>
             </w:rPr>
           </w:pPr>
-          <w:hyperlink w:anchor="_Toc526688839" w:history="1">
+          <w:hyperlink w:anchor="_Toc526862028" w:history="1">
             <w:r>
               <w:rPr>
                 <w:rStyle w:val="Hyperlink"/>
@@ -2014,7 +2036,7 @@
                 <w:noProof/>
                 <w:webHidden/>
               </w:rPr>
-              <w:instrText xml:space="preserve"> PAGEREF _Toc526688839 \h </w:instrText>
+              <w:instrText xml:space="preserve"> PAGEREF _Toc526862028 \h </w:instrText>
             </w:r>
             <w:r>
               <w:rPr>
@@ -2058,7 +2080,7 @@
               <w:lang w:eastAsia="de-CH"/>
             </w:rPr>
           </w:pPr>
-          <w:hyperlink w:anchor="_Toc526688840" w:history="1">
+          <w:hyperlink w:anchor="_Toc526862029" w:history="1">
             <w:r>
               <w:rPr>
                 <w:rStyle w:val="Hyperlink"/>
@@ -2100,7 +2122,7 @@
                 <w:noProof/>
                 <w:webHidden/>
               </w:rPr>
-              <w:instrText xml:space="preserve"> PAGEREF _Toc526688840 \h </w:instrText>
+              <w:instrText xml:space="preserve"> PAGEREF _Toc526862029 \h </w:instrText>
             </w:r>
             <w:r>
               <w:rPr>
@@ -2120,7 +2142,7 @@
                 <w:noProof/>
                 <w:webHidden/>
               </w:rPr>
-              <w:t>7</w:t>
+              <w:t>8</w:t>
             </w:r>
             <w:r>
               <w:rPr>
@@ -2144,7 +2166,7 @@
               <w:lang w:eastAsia="de-CH"/>
             </w:rPr>
           </w:pPr>
-          <w:hyperlink w:anchor="_Toc526688841" w:history="1">
+          <w:hyperlink w:anchor="_Toc526862030" w:history="1">
             <w:r>
               <w:rPr>
                 <w:rStyle w:val="Hyperlink"/>
@@ -2186,7 +2208,7 @@
                 <w:noProof/>
                 <w:webHidden/>
               </w:rPr>
-              <w:instrText xml:space="preserve"> PAGEREF _Toc526688841 \h </w:instrText>
+              <w:instrText xml:space="preserve"> PAGEREF _Toc526862030 \h </w:instrText>
             </w:r>
             <w:r>
               <w:rPr>
@@ -2206,7 +2228,7 @@
                 <w:noProof/>
                 <w:webHidden/>
               </w:rPr>
-              <w:t>7</w:t>
+              <w:t>8</w:t>
             </w:r>
             <w:r>
               <w:rPr>
@@ -2230,7 +2252,7 @@
               <w:lang w:eastAsia="de-CH"/>
             </w:rPr>
           </w:pPr>
-          <w:hyperlink w:anchor="_Toc526688842" w:history="1">
+          <w:hyperlink w:anchor="_Toc526862031" w:history="1">
             <w:r>
               <w:rPr>
                 <w:rStyle w:val="Hyperlink"/>
@@ -2272,7 +2294,7 @@
                 <w:noProof/>
                 <w:webHidden/>
               </w:rPr>
-              <w:instrText xml:space="preserve"> PAGEREF _Toc526688842 \h </w:instrText>
+              <w:instrText xml:space="preserve"> PAGEREF _Toc526862031 \h </w:instrText>
             </w:r>
             <w:r>
               <w:rPr>
@@ -2292,7 +2314,7 @@
                 <w:noProof/>
                 <w:webHidden/>
               </w:rPr>
-              <w:t>7</w:t>
+              <w:t>9</w:t>
             </w:r>
             <w:r>
               <w:rPr>
@@ -2316,7 +2338,7 @@
               <w:lang w:eastAsia="de-CH"/>
             </w:rPr>
           </w:pPr>
-          <w:hyperlink w:anchor="_Toc526688843" w:history="1">
+          <w:hyperlink w:anchor="_Toc526862032" w:history="1">
             <w:r>
               <w:rPr>
                 <w:rStyle w:val="Hyperlink"/>
@@ -2358,7 +2380,7 @@
                 <w:noProof/>
                 <w:webHidden/>
               </w:rPr>
-              <w:instrText xml:space="preserve"> PAGEREF _Toc526688843 \h </w:instrText>
+              <w:instrText xml:space="preserve"> PAGEREF _Toc526862032 \h </w:instrText>
             </w:r>
             <w:r>
               <w:rPr>
@@ -2378,7 +2400,7 @@
                 <w:noProof/>
                 <w:webHidden/>
               </w:rPr>
-              <w:t>7</w:t>
+              <w:t>10</w:t>
             </w:r>
             <w:r>
               <w:rPr>
@@ -2402,7 +2424,7 @@
               <w:lang w:eastAsia="de-CH"/>
             </w:rPr>
           </w:pPr>
-          <w:hyperlink w:anchor="_Toc526688844" w:history="1">
+          <w:hyperlink w:anchor="_Toc526862033" w:history="1">
             <w:r>
               <w:rPr>
                 <w:rStyle w:val="Hyperlink"/>
@@ -2444,7 +2466,7 @@
                 <w:noProof/>
                 <w:webHidden/>
               </w:rPr>
-              <w:instrText xml:space="preserve"> PAGEREF _Toc526688844 \h </w:instrText>
+              <w:instrText xml:space="preserve"> PAGEREF _Toc526862033 \h </w:instrText>
             </w:r>
             <w:r>
               <w:rPr>
@@ -2464,7 +2486,7 @@
                 <w:noProof/>
                 <w:webHidden/>
               </w:rPr>
-              <w:t>8</w:t>
+              <w:t>10</w:t>
             </w:r>
             <w:r>
               <w:rPr>
@@ -2488,7 +2510,7 @@
               <w:lang w:eastAsia="de-CH"/>
             </w:rPr>
           </w:pPr>
-          <w:hyperlink w:anchor="_Toc526688845" w:history="1">
+          <w:hyperlink w:anchor="_Toc526862034" w:history="1">
             <w:r>
               <w:rPr>
                 <w:rStyle w:val="Hyperlink"/>
@@ -2530,7 +2552,7 @@
                 <w:noProof/>
                 <w:webHidden/>
               </w:rPr>
-              <w:instrText xml:space="preserve"> PAGEREF _Toc526688845 \h </w:instrText>
+              <w:instrText xml:space="preserve"> PAGEREF _Toc526862034 \h </w:instrText>
             </w:r>
             <w:r>
               <w:rPr>
@@ -2550,7 +2572,7 @@
                 <w:noProof/>
                 <w:webHidden/>
               </w:rPr>
-              <w:t>8</w:t>
+              <w:t>10</w:t>
             </w:r>
             <w:r>
               <w:rPr>
@@ -2574,7 +2596,7 @@
               <w:lang w:eastAsia="de-CH"/>
             </w:rPr>
           </w:pPr>
-          <w:hyperlink w:anchor="_Toc526688846" w:history="1">
+          <w:hyperlink w:anchor="_Toc526862035" w:history="1">
             <w:r>
               <w:rPr>
                 <w:rStyle w:val="Hyperlink"/>
@@ -2616,7 +2638,7 @@
                 <w:noProof/>
                 <w:webHidden/>
               </w:rPr>
-              <w:instrText xml:space="preserve"> PAGEREF _Toc526688846 \h </w:instrText>
+              <w:instrText xml:space="preserve"> PAGEREF _Toc526862035 \h </w:instrText>
             </w:r>
             <w:r>
               <w:rPr>
@@ -2636,7 +2658,7 @@
                 <w:noProof/>
                 <w:webHidden/>
               </w:rPr>
-              <w:t>8</w:t>
+              <w:t>11</w:t>
             </w:r>
             <w:r>
               <w:rPr>
@@ -2660,7 +2682,7 @@
               <w:lang w:eastAsia="de-CH"/>
             </w:rPr>
           </w:pPr>
-          <w:hyperlink w:anchor="_Toc526688847" w:history="1">
+          <w:hyperlink w:anchor="_Toc526862036" w:history="1">
             <w:r>
               <w:rPr>
                 <w:rStyle w:val="Hyperlink"/>
@@ -2702,7 +2724,7 @@
                 <w:noProof/>
                 <w:webHidden/>
               </w:rPr>
-              <w:instrText xml:space="preserve"> PAGEREF _Toc526688847 \h </w:instrText>
+              <w:instrText xml:space="preserve"> PAGEREF _Toc526862036 \h </w:instrText>
             </w:r>
             <w:r>
               <w:rPr>
@@ -2722,7 +2744,7 @@
                 <w:noProof/>
                 <w:webHidden/>
               </w:rPr>
-              <w:t>8</w:t>
+              <w:t>11</w:t>
             </w:r>
             <w:r>
               <w:rPr>
@@ -2746,7 +2768,7 @@
               <w:lang w:eastAsia="de-CH"/>
             </w:rPr>
           </w:pPr>
-          <w:hyperlink w:anchor="_Toc526688848" w:history="1">
+          <w:hyperlink w:anchor="_Toc526862037" w:history="1">
             <w:r>
               <w:rPr>
                 <w:rStyle w:val="Hyperlink"/>
@@ -2788,7 +2810,7 @@
                 <w:noProof/>
                 <w:webHidden/>
               </w:rPr>
-              <w:instrText xml:space="preserve"> PAGEREF _Toc526688848 \h </w:instrText>
+              <w:instrText xml:space="preserve"> PAGEREF _Toc526862037 \h </w:instrText>
             </w:r>
             <w:r>
               <w:rPr>
@@ -2808,7 +2830,7 @@
                 <w:noProof/>
                 <w:webHidden/>
               </w:rPr>
-              <w:t>8</w:t>
+              <w:t>11</w:t>
             </w:r>
             <w:r>
               <w:rPr>
@@ -2848,7 +2870,7 @@
       <w:pPr>
         <w:pStyle w:val="Heading1"/>
       </w:pPr>
-      <w:bookmarkStart w:id="1" w:name="_Toc526688821"/>
+      <w:bookmarkStart w:id="2" w:name="_Toc526862010"/>
       <w:r>
         <w:rPr>
           <w:rFonts w:cstheme="minorHAnsi"/>
@@ -2856,7 +2878,7 @@
         <w:lastRenderedPageBreak/>
         <w:t>Versionskontrolle</w:t>
       </w:r>
-      <w:bookmarkEnd w:id="1"/>
+      <w:bookmarkEnd w:id="2"/>
     </w:p>
     <w:tbl>
       <w:tblPr>
@@ -2936,13 +2958,7 @@
           </w:tcPr>
           <w:p>
             <w:r>
-              <w:t>0.</w:t>
-            </w:r>
-            <w:r>
-              <w:t>0</w:t>
-            </w:r>
-            <w:r>
-              <w:t>1</w:t>
+              <w:t>0.1</w:t>
             </w:r>
           </w:p>
         </w:tc>
@@ -2994,13 +3010,7 @@
           </w:tcPr>
           <w:p>
             <w:r>
-              <w:t>0.</w:t>
-            </w:r>
-            <w:r>
-              <w:t>0</w:t>
-            </w:r>
-            <w:r>
-              <w:t>2</w:t>
+              <w:t>0.2</w:t>
             </w:r>
           </w:p>
         </w:tc>
@@ -3055,13 +3065,7 @@
           </w:tcPr>
           <w:p>
             <w:r>
-              <w:t>0.</w:t>
-            </w:r>
-            <w:r>
-              <w:t>0</w:t>
-            </w:r>
-            <w:r>
-              <w:t>3</w:t>
+              <w:t>0.3</w:t>
             </w:r>
           </w:p>
         </w:tc>
@@ -3113,13 +3117,7 @@
           </w:tcPr>
           <w:p>
             <w:r>
-              <w:t>0.</w:t>
-            </w:r>
-            <w:r>
-              <w:t>0</w:t>
-            </w:r>
-            <w:r>
-              <w:t>4</w:t>
+              <w:t>0.4</w:t>
             </w:r>
           </w:p>
         </w:tc>
@@ -3159,6 +3157,69 @@
             </w:pPr>
             <w:r>
               <w:t>N.M.</w:t>
+            </w:r>
+          </w:p>
+        </w:tc>
+      </w:tr>
+      <w:tr>
+        <w:trPr>
+          <w:cnfStyle w:val="000000100000" w:firstRow="0" w:lastRow="0" w:firstColumn="0" w:lastColumn="0" w:oddVBand="0" w:evenVBand="0" w:oddHBand="1" w:evenHBand="0" w:firstRowFirstColumn="0" w:firstRowLastColumn="0" w:lastRowFirstColumn="0" w:lastRowLastColumn="0"/>
+        </w:trPr>
+        <w:tc>
+          <w:tcPr>
+            <w:cnfStyle w:val="001000000000" w:firstRow="0" w:lastRow="0" w:firstColumn="1" w:lastColumn="0" w:oddVBand="0" w:evenVBand="0" w:oddHBand="0" w:evenHBand="0" w:firstRowFirstColumn="0" w:firstRowLastColumn="0" w:lastRowFirstColumn="0" w:lastRowLastColumn="0"/>
+            <w:tcW w:w="988" w:type="dxa"/>
+          </w:tcPr>
+          <w:p>
+            <w:r>
+              <w:t>0.5</w:t>
+            </w:r>
+          </w:p>
+        </w:tc>
+        <w:tc>
+          <w:tcPr>
+            <w:tcW w:w="1275" w:type="dxa"/>
+          </w:tcPr>
+          <w:p>
+            <w:pPr>
+              <w:cnfStyle w:val="000000100000" w:firstRow="0" w:lastRow="0" w:firstColumn="0" w:lastColumn="0" w:oddVBand="0" w:evenVBand="0" w:oddHBand="1" w:evenHBand="0" w:firstRowFirstColumn="0" w:firstRowLastColumn="0" w:lastRowFirstColumn="0" w:lastRowLastColumn="0"/>
+            </w:pPr>
+            <w:r>
+              <w:t>09.10.2018</w:t>
+            </w:r>
+          </w:p>
+        </w:tc>
+        <w:tc>
+          <w:tcPr>
+            <w:tcW w:w="5812" w:type="dxa"/>
+          </w:tcPr>
+          <w:p>
+            <w:pPr>
+              <w:cnfStyle w:val="000000100000" w:firstRow="0" w:lastRow="0" w:firstColumn="0" w:lastColumn="0" w:oddVBand="0" w:evenVBand="0" w:oddHBand="1" w:evenHBand="0" w:firstRowFirstColumn="0" w:firstRowLastColumn="0" w:lastRowFirstColumn="0" w:lastRowLastColumn="0"/>
+            </w:pPr>
+            <w:r>
+              <w:t xml:space="preserve">Dokument </w:t>
+            </w:r>
+            <w:proofErr w:type="spellStart"/>
+            <w:r>
+              <w:t>reviewed</w:t>
+            </w:r>
+            <w:proofErr w:type="spellEnd"/>
+            <w:r>
+              <w:t xml:space="preserve"> und korrigiert</w:t>
+            </w:r>
+          </w:p>
+        </w:tc>
+        <w:tc>
+          <w:tcPr>
+            <w:tcW w:w="987" w:type="dxa"/>
+          </w:tcPr>
+          <w:p>
+            <w:pPr>
+              <w:cnfStyle w:val="000000100000" w:firstRow="0" w:lastRow="0" w:firstColumn="0" w:lastColumn="0" w:oddVBand="0" w:evenVBand="0" w:oddHBand="1" w:evenHBand="0" w:firstRowFirstColumn="0" w:firstRowLastColumn="0" w:lastRowFirstColumn="0" w:lastRowLastColumn="0"/>
+            </w:pPr>
+            <w:r>
+              <w:t>D.F.</w:t>
             </w:r>
           </w:p>
         </w:tc>
@@ -3168,7 +3229,7 @@
       <w:pPr>
         <w:pStyle w:val="Heading1"/>
       </w:pPr>
-      <w:bookmarkStart w:id="2" w:name="_Toc526688822"/>
+      <w:bookmarkStart w:id="3" w:name="_Toc526862011"/>
       <w:r>
         <w:t>Zweck</w:t>
       </w:r>
@@ -3178,7 +3239,7 @@
       <w:r>
         <w:t>Dokuments</w:t>
       </w:r>
-      <w:bookmarkEnd w:id="2"/>
+      <w:bookmarkEnd w:id="3"/>
     </w:p>
     <w:p>
       <w:r>
@@ -3198,11 +3259,11 @@
       <w:pPr>
         <w:pStyle w:val="Heading1"/>
       </w:pPr>
-      <w:bookmarkStart w:id="3" w:name="_Toc526688823"/>
+      <w:bookmarkStart w:id="4" w:name="_Toc526862012"/>
       <w:r>
         <w:t>Vision</w:t>
       </w:r>
-      <w:bookmarkEnd w:id="3"/>
+      <w:bookmarkEnd w:id="4"/>
     </w:p>
     <w:p>
       <w:r>
@@ -3245,11 +3306,11 @@
         <w:pStyle w:val="Heading1"/>
         <w:ind w:left="431" w:hanging="431"/>
       </w:pPr>
-      <w:bookmarkStart w:id="4" w:name="_Toc526688824"/>
+      <w:bookmarkStart w:id="5" w:name="_Toc526862013"/>
       <w:r>
         <w:t>Stakeholder</w:t>
       </w:r>
-      <w:bookmarkEnd w:id="4"/>
+      <w:bookmarkEnd w:id="5"/>
     </w:p>
     <w:tbl>
       <w:tblPr>
@@ -3585,22 +3646,22 @@
       <w:pPr>
         <w:pStyle w:val="Heading1"/>
       </w:pPr>
-      <w:bookmarkStart w:id="5" w:name="_Toc526688825"/>
+      <w:bookmarkStart w:id="6" w:name="_Toc526862014"/>
       <w:r>
         <w:lastRenderedPageBreak/>
         <w:t>Projektziele</w:t>
       </w:r>
-      <w:bookmarkEnd w:id="5"/>
+      <w:bookmarkEnd w:id="6"/>
     </w:p>
     <w:p>
       <w:pPr>
         <w:pStyle w:val="Heading2"/>
       </w:pPr>
-      <w:bookmarkStart w:id="6" w:name="_Toc526688826"/>
+      <w:bookmarkStart w:id="7" w:name="_Toc526862015"/>
       <w:r>
         <w:t>Alle Stakeholder</w:t>
       </w:r>
-      <w:bookmarkEnd w:id="6"/>
+      <w:bookmarkEnd w:id="7"/>
     </w:p>
     <w:p>
       <w:r>
@@ -3624,11 +3685,11 @@
       <w:pPr>
         <w:pStyle w:val="Heading2"/>
       </w:pPr>
-      <w:bookmarkStart w:id="7" w:name="_Toc526688827"/>
+      <w:bookmarkStart w:id="8" w:name="_Toc526862016"/>
       <w:r>
         <w:t>Auditor</w:t>
       </w:r>
-      <w:bookmarkEnd w:id="7"/>
+      <w:bookmarkEnd w:id="8"/>
     </w:p>
     <w:p>
       <w:r>
@@ -3668,11 +3729,11 @@
       <w:pPr>
         <w:pStyle w:val="Heading2"/>
       </w:pPr>
-      <w:bookmarkStart w:id="8" w:name="_Toc526688828"/>
+      <w:bookmarkStart w:id="9" w:name="_Toc526862017"/>
       <w:r>
         <w:t>Systemadministrator</w:t>
       </w:r>
-      <w:bookmarkEnd w:id="8"/>
+      <w:bookmarkEnd w:id="9"/>
     </w:p>
     <w:p>
       <w:r>
@@ -3697,7 +3758,7 @@
       <w:pPr>
         <w:pStyle w:val="Heading2"/>
       </w:pPr>
-      <w:bookmarkStart w:id="9" w:name="_Toc526688829"/>
+      <w:bookmarkStart w:id="10" w:name="_Toc526862018"/>
       <w:proofErr w:type="spellStart"/>
       <w:r>
         <w:t>Application</w:t>
@@ -3710,7 +3771,7 @@
       <w:r>
         <w:t>Owner</w:t>
       </w:r>
-      <w:bookmarkEnd w:id="9"/>
+      <w:bookmarkEnd w:id="10"/>
       <w:proofErr w:type="spellEnd"/>
     </w:p>
     <w:p>
@@ -3772,11 +3833,11 @@
       <w:pPr>
         <w:pStyle w:val="Heading2"/>
       </w:pPr>
-      <w:bookmarkStart w:id="10" w:name="_Toc526688830"/>
+      <w:bookmarkStart w:id="11" w:name="_Toc526862019"/>
       <w:r>
         <w:t>Autorisierungsstelle</w:t>
       </w:r>
-      <w:bookmarkEnd w:id="10"/>
+      <w:bookmarkEnd w:id="11"/>
     </w:p>
     <w:p>
       <w:r>
@@ -3816,11 +3877,11 @@
       <w:pPr>
         <w:pStyle w:val="Heading2"/>
       </w:pPr>
-      <w:bookmarkStart w:id="11" w:name="_Toc526688831"/>
+      <w:bookmarkStart w:id="12" w:name="_Toc526862020"/>
       <w:r>
         <w:t>Abteilungsleitung</w:t>
       </w:r>
-      <w:bookmarkEnd w:id="11"/>
+      <w:bookmarkEnd w:id="12"/>
     </w:p>
     <w:p>
       <w:r>
@@ -3836,11 +3897,11 @@
       <w:pPr>
         <w:pStyle w:val="Heading2"/>
       </w:pPr>
-      <w:bookmarkStart w:id="12" w:name="_Toc526688832"/>
+      <w:bookmarkStart w:id="13" w:name="_Toc526862021"/>
       <w:r>
         <w:t>Auftraggeber</w:t>
       </w:r>
-      <w:bookmarkEnd w:id="12"/>
+      <w:bookmarkEnd w:id="13"/>
     </w:p>
     <w:p>
       <w:r>
@@ -3851,11 +3912,11 @@
       <w:pPr>
         <w:pStyle w:val="Heading2"/>
       </w:pPr>
-      <w:bookmarkStart w:id="13" w:name="_Toc526688833"/>
+      <w:bookmarkStart w:id="14" w:name="_Toc526862022"/>
       <w:r>
         <w:t>Projektteam</w:t>
       </w:r>
-      <w:bookmarkEnd w:id="13"/>
+      <w:bookmarkEnd w:id="14"/>
     </w:p>
     <w:p>
       <w:r>
@@ -3881,22 +3942,22 @@
       <w:pPr>
         <w:pStyle w:val="Heading1"/>
       </w:pPr>
-      <w:bookmarkStart w:id="14" w:name="_Toc526688834"/>
+      <w:bookmarkStart w:id="15" w:name="_Toc526862023"/>
       <w:r>
         <w:lastRenderedPageBreak/>
         <w:t>Systemabgrenzung</w:t>
       </w:r>
-      <w:bookmarkEnd w:id="14"/>
+      <w:bookmarkEnd w:id="15"/>
     </w:p>
     <w:p>
       <w:pPr>
         <w:pStyle w:val="Heading2"/>
       </w:pPr>
-      <w:bookmarkStart w:id="15" w:name="_Toc526688835"/>
+      <w:bookmarkStart w:id="16" w:name="_Toc526862024"/>
       <w:r>
         <w:t>Prozessumfeld</w:t>
       </w:r>
-      <w:bookmarkEnd w:id="15"/>
+      <w:bookmarkEnd w:id="16"/>
     </w:p>
     <w:p>
       <w:r>
@@ -4067,12 +4128,12 @@
       <w:pPr>
         <w:pStyle w:val="Heading2"/>
       </w:pPr>
-      <w:bookmarkStart w:id="16" w:name="_Toc526688836"/>
+      <w:bookmarkStart w:id="17" w:name="_Toc526862025"/>
       <w:r>
         <w:lastRenderedPageBreak/>
         <w:t>Systemumfeld</w:t>
       </w:r>
-      <w:bookmarkEnd w:id="16"/>
+      <w:bookmarkEnd w:id="17"/>
     </w:p>
     <w:p>
       <w:r>
@@ -4080,7 +4141,7 @@
           <w:noProof/>
         </w:rPr>
         <w:drawing>
-          <wp:inline distT="0" distB="0" distL="0" distR="0">
+          <wp:inline distT="0" distB="0" distL="0" distR="0" wp14:anchorId="64024D29" wp14:editId="47570838">
             <wp:extent cx="5760720" cy="3852829"/>
             <wp:effectExtent l="0" t="0" r="0" b="0"/>
             <wp:docPr id="2" name="Picture 2"/>
@@ -4129,14 +4190,14 @@
           <w:rStyle w:val="SubtleReference"/>
         </w:rPr>
       </w:pPr>
-      <w:bookmarkStart w:id="17" w:name="_Toc526671787"/>
+      <w:bookmarkStart w:id="18" w:name="_Toc526862038"/>
       <w:r>
         <w:rPr>
           <w:rStyle w:val="SubtleReference"/>
         </w:rPr>
         <w:t>Abbildung 1: Zeigt das Systemumfeld der Applikation</w:t>
       </w:r>
-      <w:bookmarkEnd w:id="17"/>
+      <w:bookmarkEnd w:id="18"/>
     </w:p>
     <w:p/>
     <w:p>
@@ -4200,7 +4261,7 @@
       <w:pPr>
         <w:pStyle w:val="Heading1"/>
       </w:pPr>
-      <w:bookmarkStart w:id="18" w:name="_Toc526688837"/>
+      <w:bookmarkStart w:id="19" w:name="_Toc526862026"/>
       <w:r>
         <w:lastRenderedPageBreak/>
         <w:t>Anforderunge</w:t>
@@ -4208,17 +4269,17 @@
       <w:r>
         <w:t>n</w:t>
       </w:r>
-      <w:bookmarkEnd w:id="18"/>
+      <w:bookmarkEnd w:id="19"/>
     </w:p>
     <w:p>
       <w:pPr>
         <w:pStyle w:val="Heading2"/>
       </w:pPr>
-      <w:bookmarkStart w:id="19" w:name="_Toc526688838"/>
+      <w:bookmarkStart w:id="20" w:name="_Toc526862027"/>
       <w:r>
         <w:t>Quellen und Vorgehen</w:t>
       </w:r>
-      <w:bookmarkEnd w:id="19"/>
+      <w:bookmarkEnd w:id="20"/>
     </w:p>
     <w:p>
       <w:r>
@@ -4405,11 +4466,11 @@
       <w:pPr>
         <w:pStyle w:val="Heading2"/>
       </w:pPr>
-      <w:bookmarkStart w:id="20" w:name="_Toc526688839"/>
+      <w:bookmarkStart w:id="21" w:name="_Toc526862028"/>
       <w:r>
         <w:t>Funktionale Anforderungen</w:t>
       </w:r>
-      <w:bookmarkEnd w:id="20"/>
+      <w:bookmarkEnd w:id="21"/>
     </w:p>
     <w:tbl>
       <w:tblPr>
@@ -7188,12 +7249,12 @@
       <w:pPr>
         <w:pStyle w:val="Heading2"/>
       </w:pPr>
-      <w:bookmarkStart w:id="21" w:name="_Toc526688840"/>
+      <w:bookmarkStart w:id="22" w:name="_Toc526862029"/>
       <w:r>
         <w:lastRenderedPageBreak/>
         <w:t>Qualitätsanforderungen</w:t>
       </w:r>
-      <w:bookmarkEnd w:id="21"/>
+      <w:bookmarkEnd w:id="22"/>
     </w:p>
     <w:tbl>
       <w:tblPr>
@@ -9114,16 +9175,16 @@
       <w:pPr>
         <w:spacing w:after="160"/>
       </w:pPr>
-      <w:bookmarkStart w:id="22" w:name="_Toc526688841"/>
     </w:p>
     <w:p>
       <w:pPr>
         <w:pStyle w:val="Heading2"/>
       </w:pPr>
+      <w:bookmarkStart w:id="23" w:name="_Toc526862030"/>
       <w:r>
         <w:t>Randbedingungen</w:t>
       </w:r>
-      <w:bookmarkEnd w:id="22"/>
+      <w:bookmarkEnd w:id="23"/>
     </w:p>
     <w:tbl>
       <w:tblPr>
@@ -9826,19 +9887,17 @@
       <w:pPr>
         <w:pStyle w:val="Heading2"/>
       </w:pPr>
-      <w:bookmarkStart w:id="23" w:name="_Toc526688842"/>
+      <w:bookmarkStart w:id="24" w:name="_Toc526862031"/>
       <w:r>
         <w:lastRenderedPageBreak/>
         <w:t>Datenmodell</w:t>
       </w:r>
-      <w:bookmarkEnd w:id="23"/>
+      <w:bookmarkEnd w:id="24"/>
     </w:p>
     <w:p>
       <w:r>
         <w:t>DB Schema</w:t>
       </w:r>
-      <w:bookmarkStart w:id="24" w:name="_GoBack"/>
-      <w:bookmarkEnd w:id="24"/>
     </w:p>
     <w:p>
       <w:pPr>
@@ -9849,7 +9908,7 @@
           <w:noProof/>
         </w:rPr>
         <w:drawing>
-          <wp:inline distT="0" distB="0" distL="0" distR="0">
+          <wp:inline distT="0" distB="0" distL="0" distR="0" wp14:anchorId="70E31C84" wp14:editId="53C9DB6E">
             <wp:extent cx="5933717" cy="3419475"/>
             <wp:effectExtent l="0" t="0" r="0" b="0"/>
             <wp:docPr id="1" name="Picture 1"/>
@@ -9903,7 +9962,7 @@
       <w:pPr>
         <w:pStyle w:val="Heading1"/>
       </w:pPr>
-      <w:bookmarkStart w:id="25" w:name="_Toc526688843"/>
+      <w:bookmarkStart w:id="25" w:name="_Toc526862032"/>
       <w:r>
         <w:lastRenderedPageBreak/>
         <w:t>Glossar</w:t>
@@ -10075,7 +10134,7 @@
       <w:pPr>
         <w:pStyle w:val="Heading1"/>
       </w:pPr>
-      <w:bookmarkStart w:id="26" w:name="_Toc526688844"/>
+      <w:bookmarkStart w:id="26" w:name="_Toc526862033"/>
       <w:r>
         <w:t>Literaturverzeichnis</w:t>
       </w:r>
@@ -10085,7 +10144,7 @@
       <w:pPr>
         <w:pStyle w:val="Heading1"/>
       </w:pPr>
-      <w:bookmarkStart w:id="27" w:name="_Toc526688845"/>
+      <w:bookmarkStart w:id="27" w:name="_Toc526862034"/>
       <w:r>
         <w:t>Abbildungsverzeichnis</w:t>
       </w:r>
@@ -10093,6 +10152,10 @@
     </w:p>
     <w:p>
       <w:pPr>
+        <w:pStyle w:val="TableofFigures"/>
+        <w:tabs>
+          <w:tab w:val="right" w:leader="dot" w:pos="9062"/>
+        </w:tabs>
         <w:rPr>
           <w:rFonts w:eastAsiaTheme="minorEastAsia"/>
           <w:noProof/>
@@ -10108,23 +10171,14 @@
       <w:r>
         <w:fldChar w:fldCharType="separate"/>
       </w:r>
-      <w:hyperlink w:anchor="_Toc526671787" w:history="1">
-        <w:r>
-          <w:rPr>
-            <w:rStyle w:val="Hyperlink"/>
-            <w:smallCaps/>
-            <w:noProof/>
-            <w:u w:val="none"/>
-          </w:rPr>
-          <w:t>Abbildung</w:t>
-        </w:r>
+      <w:hyperlink w:anchor="_Toc526862038" w:history="1">
         <w:r>
           <w:rPr>
             <w:rStyle w:val="Hyperlink"/>
             <w:smallCaps/>
             <w:noProof/>
           </w:rPr>
-          <w:t xml:space="preserve"> 1: Zeigt das Systemumfeld der Applikation</w:t>
+          <w:t>Abbildung 1: Zeigt das Systemumfeld der Applikation</w:t>
         </w:r>
       </w:hyperlink>
     </w:p>
@@ -10145,7 +10199,7 @@
       <w:pPr>
         <w:pStyle w:val="Heading1"/>
       </w:pPr>
-      <w:bookmarkStart w:id="28" w:name="_Toc526688846"/>
+      <w:bookmarkStart w:id="28" w:name="_Toc526862035"/>
       <w:r>
         <w:lastRenderedPageBreak/>
         <w:t>Anhang</w:t>
@@ -10156,7 +10210,7 @@
       <w:pPr>
         <w:pStyle w:val="Heading2"/>
       </w:pPr>
-      <w:bookmarkStart w:id="29" w:name="_Toc526688847"/>
+      <w:bookmarkStart w:id="29" w:name="_Toc526862036"/>
       <w:r>
         <w:t>Abstimmung der Anforderungen</w:t>
       </w:r>
@@ -10166,7 +10220,7 @@
       <w:pPr>
         <w:pStyle w:val="Heading2"/>
       </w:pPr>
-      <w:bookmarkStart w:id="30" w:name="_Toc526688848"/>
+      <w:bookmarkStart w:id="30" w:name="_Toc526862037"/>
       <w:r>
         <w:t xml:space="preserve">Definition </w:t>
       </w:r>
@@ -10530,7 +10584,7 @@
         <w:noProof/>
       </w:rPr>
       <w:drawing>
-        <wp:anchor distT="0" distB="0" distL="114300" distR="114300" simplePos="0" relativeHeight="251659264" behindDoc="1" locked="0" layoutInCell="1" allowOverlap="1" wp14:anchorId="3E91585A" wp14:editId="68F74CF5">
+        <wp:anchor distT="0" distB="0" distL="114300" distR="114300" simplePos="0" relativeHeight="251659264" behindDoc="1" locked="0" layoutInCell="1" allowOverlap="1" wp14:anchorId="045DE1BA" wp14:editId="20A93C7E">
           <wp:simplePos x="0" y="0"/>
           <wp:positionH relativeFrom="page">
             <wp:posOffset>899795</wp:posOffset>
@@ -12651,7 +12705,7 @@
 </file>
 
 <file path=customXml/itemProps1.xml><?xml version="1.0" encoding="utf-8"?>
-<ds:datastoreItem xmlns:ds="http://schemas.openxmlformats.org/officeDocument/2006/customXml" ds:itemID="{8687FD4E-575A-4DAF-9219-FE040AA59CFA}">
+<ds:datastoreItem xmlns:ds="http://schemas.openxmlformats.org/officeDocument/2006/customXml" ds:itemID="{B7903E4F-DB6C-4555-9C89-D18918BE84F6}">
   <ds:schemaRefs>
     <ds:schemaRef ds:uri="http://schemas.openxmlformats.org/officeDocument/2006/bibliography"/>
   </ds:schemaRefs>

</xml_diff>

<commit_message>
Updated pictures, generated PDF
</commit_message>
<xml_diff>
--- a/doc/ProjektMgmt/Anforderungsspezifikation.docx
+++ b/doc/ProjektMgmt/Anforderungsspezifikation.docx
@@ -43,32 +43,47 @@
                 <w:noProof/>
               </w:rPr>
               <w:drawing>
-                <wp:inline distT="0" distB="0" distL="0" distR="0" wp14:anchorId="4432EC98" wp14:editId="70AB6526">
-                  <wp:extent cx="5326562" cy="3596792"/>
-                  <wp:effectExtent l="0" t="0" r="7438" b="3658"/>
-                  <wp:docPr id="5" name="Grafik 5"/>
-                  <wp:cNvGraphicFramePr/>
+                <wp:anchor distT="0" distB="0" distL="114300" distR="114300" simplePos="0" relativeHeight="251658240" behindDoc="0" locked="0" layoutInCell="1" allowOverlap="1" wp14:anchorId="0D60A668" wp14:editId="4430F89F">
+                  <wp:simplePos x="0" y="0"/>
+                  <wp:positionH relativeFrom="column">
+                    <wp:posOffset>1056916</wp:posOffset>
+                  </wp:positionH>
+                  <wp:positionV relativeFrom="paragraph">
+                    <wp:posOffset>262310</wp:posOffset>
+                  </wp:positionV>
+                  <wp:extent cx="3077210" cy="2751455"/>
+                  <wp:effectExtent l="0" t="0" r="0" b="0"/>
+                  <wp:wrapSquare wrapText="bothSides"/>
+                  <wp:docPr id="7" name="Picture 7" descr="identity management active directory"/>
+                  <wp:cNvGraphicFramePr>
+                    <a:graphicFrameLocks xmlns:a="http://schemas.openxmlformats.org/drawingml/2006/main" noChangeAspect="1"/>
+                  </wp:cNvGraphicFramePr>
                   <a:graphic xmlns:a="http://schemas.openxmlformats.org/drawingml/2006/main">
                     <a:graphicData uri="http://schemas.openxmlformats.org/drawingml/2006/picture">
                       <pic:pic xmlns:pic="http://schemas.openxmlformats.org/drawingml/2006/picture">
                         <pic:nvPicPr>
-                          <pic:cNvPr id="0" name=""/>
-                          <pic:cNvPicPr/>
+                          <pic:cNvPr id="0" name="Picture 1" descr="identity management active directory"/>
+                          <pic:cNvPicPr>
+                            <a:picLocks noChangeAspect="1" noChangeArrowheads="1"/>
+                          </pic:cNvPicPr>
                         </pic:nvPicPr>
                         <pic:blipFill>
                           <a:blip r:embed="rId8">
-                            <a:lum/>
-                            <a:alphaModFix/>
+                            <a:extLst>
+                              <a:ext uri="{28A0092B-C50C-407E-A947-70E740481C1C}">
+                                <a14:useLocalDpi xmlns:a14="http://schemas.microsoft.com/office/drawing/2010/main" val="0"/>
+                              </a:ext>
+                            </a:extLst>
                           </a:blip>
                           <a:srcRect/>
                           <a:stretch>
                             <a:fillRect/>
                           </a:stretch>
                         </pic:blipFill>
-                        <pic:spPr>
+                        <pic:spPr bwMode="auto">
                           <a:xfrm>
                             <a:off x="0" y="0"/>
-                            <a:ext cx="5326562" cy="3596792"/>
+                            <a:ext cx="3077210" cy="2751455"/>
                           </a:xfrm>
                           <a:prstGeom prst="rect">
                             <a:avLst/>
@@ -81,7 +96,13 @@
                       </pic:pic>
                     </a:graphicData>
                   </a:graphic>
-                </wp:inline>
+                  <wp14:sizeRelH relativeFrom="page">
+                    <wp14:pctWidth>0</wp14:pctWidth>
+                  </wp14:sizeRelH>
+                  <wp14:sizeRelV relativeFrom="page">
+                    <wp14:pctHeight>0</wp14:pctHeight>
+                  </wp14:sizeRelV>
+                </wp:anchor>
               </w:drawing>
             </w:r>
           </w:p>
@@ -280,8 +301,6 @@
               </w:rPr>
               <w:t>5</w:t>
             </w:r>
-            <w:bookmarkStart w:id="0" w:name="_GoBack"/>
-            <w:bookmarkEnd w:id="0"/>
           </w:p>
           <w:p>
             <w:r>
@@ -297,7 +316,7 @@
               <w:rPr>
                 <w:noProof/>
               </w:rPr>
-              <w:t>09.10.2018</w:t>
+              <w:t>10.10.2018</w:t>
             </w:r>
             <w:r>
               <w:fldChar w:fldCharType="end"/>
@@ -345,7 +364,7 @@
             <w:pPr>
               <w:pStyle w:val="RefFusszeile"/>
             </w:pPr>
-            <w:bookmarkStart w:id="1" w:name="Text11"/>
+            <w:bookmarkStart w:id="0" w:name="Text11"/>
             <w:r>
               <w:rPr>
                 <w:color w:val="697D91"/>
@@ -353,7 +372,7 @@
               </w:rPr>
               <w:t>Departement für Technik und Informatik</w:t>
             </w:r>
-            <w:bookmarkEnd w:id="1"/>
+            <w:bookmarkEnd w:id="0"/>
           </w:p>
           <w:p>
             <w:pPr>
@@ -445,7 +464,7 @@
           <w:r>
             <w:fldChar w:fldCharType="separate"/>
           </w:r>
-          <w:hyperlink w:anchor="_Toc526862010" w:history="1">
+          <w:hyperlink w:anchor="_Toc526962302" w:history="1">
             <w:r>
               <w:rPr>
                 <w:rStyle w:val="Hyperlink"/>
@@ -488,7 +507,7 @@
                 <w:noProof/>
                 <w:webHidden/>
               </w:rPr>
-              <w:instrText xml:space="preserve"> PAGEREF _Toc526862010 \h </w:instrText>
+              <w:instrText xml:space="preserve"> PAGEREF _Toc526962302 \h </w:instrText>
             </w:r>
             <w:r>
               <w:rPr>
@@ -532,7 +551,7 @@
               <w:lang w:eastAsia="de-CH"/>
             </w:rPr>
           </w:pPr>
-          <w:hyperlink w:anchor="_Toc526862011" w:history="1">
+          <w:hyperlink w:anchor="_Toc526962303" w:history="1">
             <w:r>
               <w:rPr>
                 <w:rStyle w:val="Hyperlink"/>
@@ -574,7 +593,7 @@
                 <w:noProof/>
                 <w:webHidden/>
               </w:rPr>
-              <w:instrText xml:space="preserve"> PAGEREF _Toc526862011 \h </w:instrText>
+              <w:instrText xml:space="preserve"> PAGEREF _Toc526962303 \h </w:instrText>
             </w:r>
             <w:r>
               <w:rPr>
@@ -618,7 +637,7 @@
               <w:lang w:eastAsia="de-CH"/>
             </w:rPr>
           </w:pPr>
-          <w:hyperlink w:anchor="_Toc526862012" w:history="1">
+          <w:hyperlink w:anchor="_Toc526962304" w:history="1">
             <w:r>
               <w:rPr>
                 <w:rStyle w:val="Hyperlink"/>
@@ -660,7 +679,7 @@
                 <w:noProof/>
                 <w:webHidden/>
               </w:rPr>
-              <w:instrText xml:space="preserve"> PAGEREF _Toc526862012 \h </w:instrText>
+              <w:instrText xml:space="preserve"> PAGEREF _Toc526962304 \h </w:instrText>
             </w:r>
             <w:r>
               <w:rPr>
@@ -704,7 +723,7 @@
               <w:lang w:eastAsia="de-CH"/>
             </w:rPr>
           </w:pPr>
-          <w:hyperlink w:anchor="_Toc526862013" w:history="1">
+          <w:hyperlink w:anchor="_Toc526962305" w:history="1">
             <w:r>
               <w:rPr>
                 <w:rStyle w:val="Hyperlink"/>
@@ -746,7 +765,7 @@
                 <w:noProof/>
                 <w:webHidden/>
               </w:rPr>
-              <w:instrText xml:space="preserve"> PAGEREF _Toc526862013 \h </w:instrText>
+              <w:instrText xml:space="preserve"> PAGEREF _Toc526962305 \h </w:instrText>
             </w:r>
             <w:r>
               <w:rPr>
@@ -790,7 +809,7 @@
               <w:lang w:eastAsia="de-CH"/>
             </w:rPr>
           </w:pPr>
-          <w:hyperlink w:anchor="_Toc526862014" w:history="1">
+          <w:hyperlink w:anchor="_Toc526962306" w:history="1">
             <w:r>
               <w:rPr>
                 <w:rStyle w:val="Hyperlink"/>
@@ -832,7 +851,7 @@
                 <w:noProof/>
                 <w:webHidden/>
               </w:rPr>
-              <w:instrText xml:space="preserve"> PAGEREF _Toc526862014 \h </w:instrText>
+              <w:instrText xml:space="preserve"> PAGEREF _Toc526962306 \h </w:instrText>
             </w:r>
             <w:r>
               <w:rPr>
@@ -876,7 +895,7 @@
               <w:lang w:eastAsia="de-CH"/>
             </w:rPr>
           </w:pPr>
-          <w:hyperlink w:anchor="_Toc526862015" w:history="1">
+          <w:hyperlink w:anchor="_Toc526962307" w:history="1">
             <w:r>
               <w:rPr>
                 <w:rStyle w:val="Hyperlink"/>
@@ -918,7 +937,7 @@
                 <w:noProof/>
                 <w:webHidden/>
               </w:rPr>
-              <w:instrText xml:space="preserve"> PAGEREF _Toc526862015 \h </w:instrText>
+              <w:instrText xml:space="preserve"> PAGEREF _Toc526962307 \h </w:instrText>
             </w:r>
             <w:r>
               <w:rPr>
@@ -962,7 +981,7 @@
               <w:lang w:eastAsia="de-CH"/>
             </w:rPr>
           </w:pPr>
-          <w:hyperlink w:anchor="_Toc526862016" w:history="1">
+          <w:hyperlink w:anchor="_Toc526962308" w:history="1">
             <w:r>
               <w:rPr>
                 <w:rStyle w:val="Hyperlink"/>
@@ -1004,7 +1023,7 @@
                 <w:noProof/>
                 <w:webHidden/>
               </w:rPr>
-              <w:instrText xml:space="preserve"> PAGEREF _Toc526862016 \h </w:instrText>
+              <w:instrText xml:space="preserve"> PAGEREF _Toc526962308 \h </w:instrText>
             </w:r>
             <w:r>
               <w:rPr>
@@ -1048,7 +1067,7 @@
               <w:lang w:eastAsia="de-CH"/>
             </w:rPr>
           </w:pPr>
-          <w:hyperlink w:anchor="_Toc526862017" w:history="1">
+          <w:hyperlink w:anchor="_Toc526962309" w:history="1">
             <w:r>
               <w:rPr>
                 <w:rStyle w:val="Hyperlink"/>
@@ -1090,7 +1109,7 @@
                 <w:noProof/>
                 <w:webHidden/>
               </w:rPr>
-              <w:instrText xml:space="preserve"> PAGEREF _Toc526862017 \h </w:instrText>
+              <w:instrText xml:space="preserve"> PAGEREF _Toc526962309 \h </w:instrText>
             </w:r>
             <w:r>
               <w:rPr>
@@ -1134,7 +1153,7 @@
               <w:lang w:eastAsia="de-CH"/>
             </w:rPr>
           </w:pPr>
-          <w:hyperlink w:anchor="_Toc526862018" w:history="1">
+          <w:hyperlink w:anchor="_Toc526962310" w:history="1">
             <w:r>
               <w:rPr>
                 <w:rStyle w:val="Hyperlink"/>
@@ -1176,7 +1195,7 @@
                 <w:noProof/>
                 <w:webHidden/>
               </w:rPr>
-              <w:instrText xml:space="preserve"> PAGEREF _Toc526862018 \h </w:instrText>
+              <w:instrText xml:space="preserve"> PAGEREF _Toc526962310 \h </w:instrText>
             </w:r>
             <w:r>
               <w:rPr>
@@ -1220,7 +1239,7 @@
               <w:lang w:eastAsia="de-CH"/>
             </w:rPr>
           </w:pPr>
-          <w:hyperlink w:anchor="_Toc526862019" w:history="1">
+          <w:hyperlink w:anchor="_Toc526962311" w:history="1">
             <w:r>
               <w:rPr>
                 <w:rStyle w:val="Hyperlink"/>
@@ -1262,7 +1281,7 @@
                 <w:noProof/>
                 <w:webHidden/>
               </w:rPr>
-              <w:instrText xml:space="preserve"> PAGEREF _Toc526862019 \h </w:instrText>
+              <w:instrText xml:space="preserve"> PAGEREF _Toc526962311 \h </w:instrText>
             </w:r>
             <w:r>
               <w:rPr>
@@ -1306,7 +1325,7 @@
               <w:lang w:eastAsia="de-CH"/>
             </w:rPr>
           </w:pPr>
-          <w:hyperlink w:anchor="_Toc526862020" w:history="1">
+          <w:hyperlink w:anchor="_Toc526962312" w:history="1">
             <w:r>
               <w:rPr>
                 <w:rStyle w:val="Hyperlink"/>
@@ -1348,7 +1367,7 @@
                 <w:noProof/>
                 <w:webHidden/>
               </w:rPr>
-              <w:instrText xml:space="preserve"> PAGEREF _Toc526862020 \h </w:instrText>
+              <w:instrText xml:space="preserve"> PAGEREF _Toc526962312 \h </w:instrText>
             </w:r>
             <w:r>
               <w:rPr>
@@ -1392,7 +1411,7 @@
               <w:lang w:eastAsia="de-CH"/>
             </w:rPr>
           </w:pPr>
-          <w:hyperlink w:anchor="_Toc526862021" w:history="1">
+          <w:hyperlink w:anchor="_Toc526962313" w:history="1">
             <w:r>
               <w:rPr>
                 <w:rStyle w:val="Hyperlink"/>
@@ -1434,7 +1453,7 @@
                 <w:noProof/>
                 <w:webHidden/>
               </w:rPr>
-              <w:instrText xml:space="preserve"> PAGEREF _Toc526862021 \h </w:instrText>
+              <w:instrText xml:space="preserve"> PAGEREF _Toc526962313 \h </w:instrText>
             </w:r>
             <w:r>
               <w:rPr>
@@ -1478,7 +1497,7 @@
               <w:lang w:eastAsia="de-CH"/>
             </w:rPr>
           </w:pPr>
-          <w:hyperlink w:anchor="_Toc526862022" w:history="1">
+          <w:hyperlink w:anchor="_Toc526962314" w:history="1">
             <w:r>
               <w:rPr>
                 <w:rStyle w:val="Hyperlink"/>
@@ -1520,7 +1539,7 @@
                 <w:noProof/>
                 <w:webHidden/>
               </w:rPr>
-              <w:instrText xml:space="preserve"> PAGEREF _Toc526862022 \h </w:instrText>
+              <w:instrText xml:space="preserve"> PAGEREF _Toc526962314 \h </w:instrText>
             </w:r>
             <w:r>
               <w:rPr>
@@ -1564,7 +1583,7 @@
               <w:lang w:eastAsia="de-CH"/>
             </w:rPr>
           </w:pPr>
-          <w:hyperlink w:anchor="_Toc526862023" w:history="1">
+          <w:hyperlink w:anchor="_Toc526962315" w:history="1">
             <w:r>
               <w:rPr>
                 <w:rStyle w:val="Hyperlink"/>
@@ -1606,7 +1625,7 @@
                 <w:noProof/>
                 <w:webHidden/>
               </w:rPr>
-              <w:instrText xml:space="preserve"> PAGEREF _Toc526862023 \h </w:instrText>
+              <w:instrText xml:space="preserve"> PAGEREF _Toc526962315 \h </w:instrText>
             </w:r>
             <w:r>
               <w:rPr>
@@ -1650,7 +1669,7 @@
               <w:lang w:eastAsia="de-CH"/>
             </w:rPr>
           </w:pPr>
-          <w:hyperlink w:anchor="_Toc526862024" w:history="1">
+          <w:hyperlink w:anchor="_Toc526962316" w:history="1">
             <w:r>
               <w:rPr>
                 <w:rStyle w:val="Hyperlink"/>
@@ -1692,7 +1711,7 @@
                 <w:noProof/>
                 <w:webHidden/>
               </w:rPr>
-              <w:instrText xml:space="preserve"> PAGEREF _Toc526862024 \h </w:instrText>
+              <w:instrText xml:space="preserve"> PAGEREF _Toc526962316 \h </w:instrText>
             </w:r>
             <w:r>
               <w:rPr>
@@ -1736,7 +1755,7 @@
               <w:lang w:eastAsia="de-CH"/>
             </w:rPr>
           </w:pPr>
-          <w:hyperlink w:anchor="_Toc526862025" w:history="1">
+          <w:hyperlink w:anchor="_Toc526962317" w:history="1">
             <w:r>
               <w:rPr>
                 <w:rStyle w:val="Hyperlink"/>
@@ -1778,7 +1797,7 @@
                 <w:noProof/>
                 <w:webHidden/>
               </w:rPr>
-              <w:instrText xml:space="preserve"> PAGEREF _Toc526862025 \h </w:instrText>
+              <w:instrText xml:space="preserve"> PAGEREF _Toc526962317 \h </w:instrText>
             </w:r>
             <w:r>
               <w:rPr>
@@ -1822,7 +1841,7 @@
               <w:lang w:eastAsia="de-CH"/>
             </w:rPr>
           </w:pPr>
-          <w:hyperlink w:anchor="_Toc526862026" w:history="1">
+          <w:hyperlink w:anchor="_Toc526962318" w:history="1">
             <w:r>
               <w:rPr>
                 <w:rStyle w:val="Hyperlink"/>
@@ -1864,7 +1883,7 @@
                 <w:noProof/>
                 <w:webHidden/>
               </w:rPr>
-              <w:instrText xml:space="preserve"> PAGEREF _Toc526862026 \h </w:instrText>
+              <w:instrText xml:space="preserve"> PAGEREF _Toc526962318 \h </w:instrText>
             </w:r>
             <w:r>
               <w:rPr>
@@ -1908,7 +1927,7 @@
               <w:lang w:eastAsia="de-CH"/>
             </w:rPr>
           </w:pPr>
-          <w:hyperlink w:anchor="_Toc526862027" w:history="1">
+          <w:hyperlink w:anchor="_Toc526962319" w:history="1">
             <w:r>
               <w:rPr>
                 <w:rStyle w:val="Hyperlink"/>
@@ -1950,7 +1969,7 @@
                 <w:noProof/>
                 <w:webHidden/>
               </w:rPr>
-              <w:instrText xml:space="preserve"> PAGEREF _Toc526862027 \h </w:instrText>
+              <w:instrText xml:space="preserve"> PAGEREF _Toc526962319 \h </w:instrText>
             </w:r>
             <w:r>
               <w:rPr>
@@ -1994,7 +2013,7 @@
               <w:lang w:eastAsia="de-CH"/>
             </w:rPr>
           </w:pPr>
-          <w:hyperlink w:anchor="_Toc526862028" w:history="1">
+          <w:hyperlink w:anchor="_Toc526962320" w:history="1">
             <w:r>
               <w:rPr>
                 <w:rStyle w:val="Hyperlink"/>
@@ -2036,7 +2055,7 @@
                 <w:noProof/>
                 <w:webHidden/>
               </w:rPr>
-              <w:instrText xml:space="preserve"> PAGEREF _Toc526862028 \h </w:instrText>
+              <w:instrText xml:space="preserve"> PAGEREF _Toc526962320 \h </w:instrText>
             </w:r>
             <w:r>
               <w:rPr>
@@ -2080,7 +2099,7 @@
               <w:lang w:eastAsia="de-CH"/>
             </w:rPr>
           </w:pPr>
-          <w:hyperlink w:anchor="_Toc526862029" w:history="1">
+          <w:hyperlink w:anchor="_Toc526962321" w:history="1">
             <w:r>
               <w:rPr>
                 <w:rStyle w:val="Hyperlink"/>
@@ -2122,7 +2141,7 @@
                 <w:noProof/>
                 <w:webHidden/>
               </w:rPr>
-              <w:instrText xml:space="preserve"> PAGEREF _Toc526862029 \h </w:instrText>
+              <w:instrText xml:space="preserve"> PAGEREF _Toc526962321 \h </w:instrText>
             </w:r>
             <w:r>
               <w:rPr>
@@ -2166,7 +2185,7 @@
               <w:lang w:eastAsia="de-CH"/>
             </w:rPr>
           </w:pPr>
-          <w:hyperlink w:anchor="_Toc526862030" w:history="1">
+          <w:hyperlink w:anchor="_Toc526962322" w:history="1">
             <w:r>
               <w:rPr>
                 <w:rStyle w:val="Hyperlink"/>
@@ -2208,7 +2227,7 @@
                 <w:noProof/>
                 <w:webHidden/>
               </w:rPr>
-              <w:instrText xml:space="preserve"> PAGEREF _Toc526862030 \h </w:instrText>
+              <w:instrText xml:space="preserve"> PAGEREF _Toc526962322 \h </w:instrText>
             </w:r>
             <w:r>
               <w:rPr>
@@ -2252,7 +2271,7 @@
               <w:lang w:eastAsia="de-CH"/>
             </w:rPr>
           </w:pPr>
-          <w:hyperlink w:anchor="_Toc526862031" w:history="1">
+          <w:hyperlink w:anchor="_Toc526962323" w:history="1">
             <w:r>
               <w:rPr>
                 <w:rStyle w:val="Hyperlink"/>
@@ -2294,7 +2313,7 @@
                 <w:noProof/>
                 <w:webHidden/>
               </w:rPr>
-              <w:instrText xml:space="preserve"> PAGEREF _Toc526862031 \h </w:instrText>
+              <w:instrText xml:space="preserve"> PAGEREF _Toc526962323 \h </w:instrText>
             </w:r>
             <w:r>
               <w:rPr>
@@ -2338,7 +2357,7 @@
               <w:lang w:eastAsia="de-CH"/>
             </w:rPr>
           </w:pPr>
-          <w:hyperlink w:anchor="_Toc526862032" w:history="1">
+          <w:hyperlink w:anchor="_Toc526962324" w:history="1">
             <w:r>
               <w:rPr>
                 <w:rStyle w:val="Hyperlink"/>
@@ -2380,7 +2399,7 @@
                 <w:noProof/>
                 <w:webHidden/>
               </w:rPr>
-              <w:instrText xml:space="preserve"> PAGEREF _Toc526862032 \h </w:instrText>
+              <w:instrText xml:space="preserve"> PAGEREF _Toc526962324 \h </w:instrText>
             </w:r>
             <w:r>
               <w:rPr>
@@ -2424,7 +2443,7 @@
               <w:lang w:eastAsia="de-CH"/>
             </w:rPr>
           </w:pPr>
-          <w:hyperlink w:anchor="_Toc526862033" w:history="1">
+          <w:hyperlink w:anchor="_Toc526962325" w:history="1">
             <w:r>
               <w:rPr>
                 <w:rStyle w:val="Hyperlink"/>
@@ -2466,7 +2485,7 @@
                 <w:noProof/>
                 <w:webHidden/>
               </w:rPr>
-              <w:instrText xml:space="preserve"> PAGEREF _Toc526862033 \h </w:instrText>
+              <w:instrText xml:space="preserve"> PAGEREF _Toc526962325 \h </w:instrText>
             </w:r>
             <w:r>
               <w:rPr>
@@ -2510,7 +2529,7 @@
               <w:lang w:eastAsia="de-CH"/>
             </w:rPr>
           </w:pPr>
-          <w:hyperlink w:anchor="_Toc526862034" w:history="1">
+          <w:hyperlink w:anchor="_Toc526962326" w:history="1">
             <w:r>
               <w:rPr>
                 <w:rStyle w:val="Hyperlink"/>
@@ -2552,7 +2571,7 @@
                 <w:noProof/>
                 <w:webHidden/>
               </w:rPr>
-              <w:instrText xml:space="preserve"> PAGEREF _Toc526862034 \h </w:instrText>
+              <w:instrText xml:space="preserve"> PAGEREF _Toc526962326 \h </w:instrText>
             </w:r>
             <w:r>
               <w:rPr>
@@ -2596,7 +2615,7 @@
               <w:lang w:eastAsia="de-CH"/>
             </w:rPr>
           </w:pPr>
-          <w:hyperlink w:anchor="_Toc526862035" w:history="1">
+          <w:hyperlink w:anchor="_Toc526962327" w:history="1">
             <w:r>
               <w:rPr>
                 <w:rStyle w:val="Hyperlink"/>
@@ -2638,7 +2657,7 @@
                 <w:noProof/>
                 <w:webHidden/>
               </w:rPr>
-              <w:instrText xml:space="preserve"> PAGEREF _Toc526862035 \h </w:instrText>
+              <w:instrText xml:space="preserve"> PAGEREF _Toc526962327 \h </w:instrText>
             </w:r>
             <w:r>
               <w:rPr>
@@ -2682,7 +2701,7 @@
               <w:lang w:eastAsia="de-CH"/>
             </w:rPr>
           </w:pPr>
-          <w:hyperlink w:anchor="_Toc526862036" w:history="1">
+          <w:hyperlink w:anchor="_Toc526962328" w:history="1">
             <w:r>
               <w:rPr>
                 <w:rStyle w:val="Hyperlink"/>
@@ -2724,7 +2743,7 @@
                 <w:noProof/>
                 <w:webHidden/>
               </w:rPr>
-              <w:instrText xml:space="preserve"> PAGEREF _Toc526862036 \h </w:instrText>
+              <w:instrText xml:space="preserve"> PAGEREF _Toc526962328 \h </w:instrText>
             </w:r>
             <w:r>
               <w:rPr>
@@ -2768,7 +2787,7 @@
               <w:lang w:eastAsia="de-CH"/>
             </w:rPr>
           </w:pPr>
-          <w:hyperlink w:anchor="_Toc526862037" w:history="1">
+          <w:hyperlink w:anchor="_Toc526962329" w:history="1">
             <w:r>
               <w:rPr>
                 <w:rStyle w:val="Hyperlink"/>
@@ -2810,7 +2829,7 @@
                 <w:noProof/>
                 <w:webHidden/>
               </w:rPr>
-              <w:instrText xml:space="preserve"> PAGEREF _Toc526862037 \h </w:instrText>
+              <w:instrText xml:space="preserve"> PAGEREF _Toc526962329 \h </w:instrText>
             </w:r>
             <w:r>
               <w:rPr>
@@ -2870,7 +2889,7 @@
       <w:pPr>
         <w:pStyle w:val="Heading1"/>
       </w:pPr>
-      <w:bookmarkStart w:id="2" w:name="_Toc526862010"/>
+      <w:bookmarkStart w:id="1" w:name="_Toc526962302"/>
       <w:r>
         <w:rPr>
           <w:rFonts w:cstheme="minorHAnsi"/>
@@ -2878,7 +2897,7 @@
         <w:lastRenderedPageBreak/>
         <w:t>Versionskontrolle</w:t>
       </w:r>
-      <w:bookmarkEnd w:id="2"/>
+      <w:bookmarkEnd w:id="1"/>
     </w:p>
     <w:tbl>
       <w:tblPr>
@@ -3229,7 +3248,7 @@
       <w:pPr>
         <w:pStyle w:val="Heading1"/>
       </w:pPr>
-      <w:bookmarkStart w:id="3" w:name="_Toc526862011"/>
+      <w:bookmarkStart w:id="2" w:name="_Toc526962303"/>
       <w:r>
         <w:t>Zweck</w:t>
       </w:r>
@@ -3239,7 +3258,7 @@
       <w:r>
         <w:t>Dokuments</w:t>
       </w:r>
-      <w:bookmarkEnd w:id="3"/>
+      <w:bookmarkEnd w:id="2"/>
     </w:p>
     <w:p>
       <w:r>
@@ -3259,11 +3278,11 @@
       <w:pPr>
         <w:pStyle w:val="Heading1"/>
       </w:pPr>
-      <w:bookmarkStart w:id="4" w:name="_Toc526862012"/>
+      <w:bookmarkStart w:id="3" w:name="_Toc526962304"/>
       <w:r>
         <w:t>Vision</w:t>
       </w:r>
-      <w:bookmarkEnd w:id="4"/>
+      <w:bookmarkEnd w:id="3"/>
     </w:p>
     <w:p>
       <w:r>
@@ -3306,11 +3325,11 @@
         <w:pStyle w:val="Heading1"/>
         <w:ind w:left="431" w:hanging="431"/>
       </w:pPr>
-      <w:bookmarkStart w:id="5" w:name="_Toc526862013"/>
+      <w:bookmarkStart w:id="4" w:name="_Toc526962305"/>
       <w:r>
         <w:t>Stakeholder</w:t>
       </w:r>
-      <w:bookmarkEnd w:id="5"/>
+      <w:bookmarkEnd w:id="4"/>
     </w:p>
     <w:tbl>
       <w:tblPr>
@@ -3646,22 +3665,22 @@
       <w:pPr>
         <w:pStyle w:val="Heading1"/>
       </w:pPr>
-      <w:bookmarkStart w:id="6" w:name="_Toc526862014"/>
+      <w:bookmarkStart w:id="5" w:name="_Toc526962306"/>
       <w:r>
         <w:lastRenderedPageBreak/>
         <w:t>Projektziele</w:t>
       </w:r>
-      <w:bookmarkEnd w:id="6"/>
+      <w:bookmarkEnd w:id="5"/>
     </w:p>
     <w:p>
       <w:pPr>
         <w:pStyle w:val="Heading2"/>
       </w:pPr>
-      <w:bookmarkStart w:id="7" w:name="_Toc526862015"/>
+      <w:bookmarkStart w:id="6" w:name="_Toc526962307"/>
       <w:r>
         <w:t>Alle Stakeholder</w:t>
       </w:r>
-      <w:bookmarkEnd w:id="7"/>
+      <w:bookmarkEnd w:id="6"/>
     </w:p>
     <w:p>
       <w:r>
@@ -3685,11 +3704,11 @@
       <w:pPr>
         <w:pStyle w:val="Heading2"/>
       </w:pPr>
-      <w:bookmarkStart w:id="8" w:name="_Toc526862016"/>
+      <w:bookmarkStart w:id="7" w:name="_Toc526962308"/>
       <w:r>
         <w:t>Auditor</w:t>
       </w:r>
-      <w:bookmarkEnd w:id="8"/>
+      <w:bookmarkEnd w:id="7"/>
     </w:p>
     <w:p>
       <w:r>
@@ -3729,11 +3748,11 @@
       <w:pPr>
         <w:pStyle w:val="Heading2"/>
       </w:pPr>
-      <w:bookmarkStart w:id="9" w:name="_Toc526862017"/>
+      <w:bookmarkStart w:id="8" w:name="_Toc526962309"/>
       <w:r>
         <w:t>Systemadministrator</w:t>
       </w:r>
-      <w:bookmarkEnd w:id="9"/>
+      <w:bookmarkEnd w:id="8"/>
     </w:p>
     <w:p>
       <w:r>
@@ -3758,7 +3777,7 @@
       <w:pPr>
         <w:pStyle w:val="Heading2"/>
       </w:pPr>
-      <w:bookmarkStart w:id="10" w:name="_Toc526862018"/>
+      <w:bookmarkStart w:id="9" w:name="_Toc526962310"/>
       <w:proofErr w:type="spellStart"/>
       <w:r>
         <w:t>Application</w:t>
@@ -3771,7 +3790,7 @@
       <w:r>
         <w:t>Owner</w:t>
       </w:r>
-      <w:bookmarkEnd w:id="10"/>
+      <w:bookmarkEnd w:id="9"/>
       <w:proofErr w:type="spellEnd"/>
     </w:p>
     <w:p>
@@ -3833,11 +3852,11 @@
       <w:pPr>
         <w:pStyle w:val="Heading2"/>
       </w:pPr>
-      <w:bookmarkStart w:id="11" w:name="_Toc526862019"/>
+      <w:bookmarkStart w:id="10" w:name="_Toc526962311"/>
       <w:r>
         <w:t>Autorisierungsstelle</w:t>
       </w:r>
-      <w:bookmarkEnd w:id="11"/>
+      <w:bookmarkEnd w:id="10"/>
     </w:p>
     <w:p>
       <w:r>
@@ -3877,11 +3896,11 @@
       <w:pPr>
         <w:pStyle w:val="Heading2"/>
       </w:pPr>
-      <w:bookmarkStart w:id="12" w:name="_Toc526862020"/>
+      <w:bookmarkStart w:id="11" w:name="_Toc526962312"/>
       <w:r>
         <w:t>Abteilungsleitung</w:t>
       </w:r>
-      <w:bookmarkEnd w:id="12"/>
+      <w:bookmarkEnd w:id="11"/>
     </w:p>
     <w:p>
       <w:r>
@@ -3897,11 +3916,11 @@
       <w:pPr>
         <w:pStyle w:val="Heading2"/>
       </w:pPr>
-      <w:bookmarkStart w:id="13" w:name="_Toc526862021"/>
+      <w:bookmarkStart w:id="12" w:name="_Toc526962313"/>
       <w:r>
         <w:t>Auftraggeber</w:t>
       </w:r>
-      <w:bookmarkEnd w:id="13"/>
+      <w:bookmarkEnd w:id="12"/>
     </w:p>
     <w:p>
       <w:r>
@@ -3912,11 +3931,11 @@
       <w:pPr>
         <w:pStyle w:val="Heading2"/>
       </w:pPr>
-      <w:bookmarkStart w:id="14" w:name="_Toc526862022"/>
+      <w:bookmarkStart w:id="13" w:name="_Toc526962314"/>
       <w:r>
         <w:t>Projektteam</w:t>
       </w:r>
-      <w:bookmarkEnd w:id="14"/>
+      <w:bookmarkEnd w:id="13"/>
     </w:p>
     <w:p>
       <w:r>
@@ -3942,22 +3961,22 @@
       <w:pPr>
         <w:pStyle w:val="Heading1"/>
       </w:pPr>
-      <w:bookmarkStart w:id="15" w:name="_Toc526862023"/>
+      <w:bookmarkStart w:id="14" w:name="_Toc526962315"/>
       <w:r>
         <w:lastRenderedPageBreak/>
         <w:t>Systemabgrenzung</w:t>
       </w:r>
-      <w:bookmarkEnd w:id="15"/>
+      <w:bookmarkEnd w:id="14"/>
     </w:p>
     <w:p>
       <w:pPr>
         <w:pStyle w:val="Heading2"/>
       </w:pPr>
-      <w:bookmarkStart w:id="16" w:name="_Toc526862024"/>
+      <w:bookmarkStart w:id="15" w:name="_Toc526962316"/>
       <w:r>
         <w:t>Prozessumfeld</w:t>
       </w:r>
-      <w:bookmarkEnd w:id="16"/>
+      <w:bookmarkEnd w:id="15"/>
     </w:p>
     <w:p>
       <w:r>
@@ -4128,12 +4147,12 @@
       <w:pPr>
         <w:pStyle w:val="Heading2"/>
       </w:pPr>
-      <w:bookmarkStart w:id="17" w:name="_Toc526862025"/>
+      <w:bookmarkStart w:id="16" w:name="_Toc526962317"/>
       <w:r>
         <w:lastRenderedPageBreak/>
         <w:t>Systemumfeld</w:t>
       </w:r>
-      <w:bookmarkEnd w:id="17"/>
+      <w:bookmarkEnd w:id="16"/>
     </w:p>
     <w:p>
       <w:r>
@@ -4190,14 +4209,14 @@
           <w:rStyle w:val="SubtleReference"/>
         </w:rPr>
       </w:pPr>
-      <w:bookmarkStart w:id="18" w:name="_Toc526862038"/>
+      <w:bookmarkStart w:id="17" w:name="_Toc526962330"/>
       <w:r>
         <w:rPr>
           <w:rStyle w:val="SubtleReference"/>
         </w:rPr>
         <w:t>Abbildung 1: Zeigt das Systemumfeld der Applikation</w:t>
       </w:r>
-      <w:bookmarkEnd w:id="18"/>
+      <w:bookmarkEnd w:id="17"/>
     </w:p>
     <w:p/>
     <w:p>
@@ -4261,7 +4280,7 @@
       <w:pPr>
         <w:pStyle w:val="Heading1"/>
       </w:pPr>
-      <w:bookmarkStart w:id="19" w:name="_Toc526862026"/>
+      <w:bookmarkStart w:id="18" w:name="_Toc526962318"/>
       <w:r>
         <w:lastRenderedPageBreak/>
         <w:t>Anforderunge</w:t>
@@ -4269,17 +4288,17 @@
       <w:r>
         <w:t>n</w:t>
       </w:r>
-      <w:bookmarkEnd w:id="19"/>
+      <w:bookmarkEnd w:id="18"/>
     </w:p>
     <w:p>
       <w:pPr>
         <w:pStyle w:val="Heading2"/>
       </w:pPr>
-      <w:bookmarkStart w:id="20" w:name="_Toc526862027"/>
+      <w:bookmarkStart w:id="19" w:name="_Toc526962319"/>
       <w:r>
         <w:t>Quellen und Vorgehen</w:t>
       </w:r>
-      <w:bookmarkEnd w:id="20"/>
+      <w:bookmarkEnd w:id="19"/>
     </w:p>
     <w:p>
       <w:r>
@@ -4466,11 +4485,11 @@
       <w:pPr>
         <w:pStyle w:val="Heading2"/>
       </w:pPr>
-      <w:bookmarkStart w:id="21" w:name="_Toc526862028"/>
+      <w:bookmarkStart w:id="20" w:name="_Toc526962320"/>
       <w:r>
         <w:t>Funktionale Anforderungen</w:t>
       </w:r>
-      <w:bookmarkEnd w:id="21"/>
+      <w:bookmarkEnd w:id="20"/>
     </w:p>
     <w:tbl>
       <w:tblPr>
@@ -7249,12 +7268,12 @@
       <w:pPr>
         <w:pStyle w:val="Heading2"/>
       </w:pPr>
-      <w:bookmarkStart w:id="22" w:name="_Toc526862029"/>
+      <w:bookmarkStart w:id="21" w:name="_Toc526962321"/>
       <w:r>
         <w:lastRenderedPageBreak/>
         <w:t>Qualitätsanforderungen</w:t>
       </w:r>
-      <w:bookmarkEnd w:id="22"/>
+      <w:bookmarkEnd w:id="21"/>
     </w:p>
     <w:tbl>
       <w:tblPr>
@@ -9180,11 +9199,11 @@
       <w:pPr>
         <w:pStyle w:val="Heading2"/>
       </w:pPr>
-      <w:bookmarkStart w:id="23" w:name="_Toc526862030"/>
+      <w:bookmarkStart w:id="22" w:name="_Toc526962322"/>
       <w:r>
         <w:t>Randbedingungen</w:t>
       </w:r>
-      <w:bookmarkEnd w:id="23"/>
+      <w:bookmarkEnd w:id="22"/>
     </w:p>
     <w:tbl>
       <w:tblPr>
@@ -9887,12 +9906,12 @@
       <w:pPr>
         <w:pStyle w:val="Heading2"/>
       </w:pPr>
-      <w:bookmarkStart w:id="24" w:name="_Toc526862031"/>
+      <w:bookmarkStart w:id="23" w:name="_Toc526962323"/>
       <w:r>
         <w:lastRenderedPageBreak/>
         <w:t>Datenmodell</w:t>
       </w:r>
-      <w:bookmarkEnd w:id="24"/>
+      <w:bookmarkEnd w:id="23"/>
     </w:p>
     <w:p>
       <w:r>
@@ -9903,15 +9922,16 @@
       <w:pPr>
         <w:spacing w:after="160"/>
       </w:pPr>
+      <w:bookmarkStart w:id="24" w:name="_GoBack"/>
       <w:r>
         <w:rPr>
           <w:noProof/>
         </w:rPr>
         <w:drawing>
-          <wp:inline distT="0" distB="0" distL="0" distR="0" wp14:anchorId="70E31C84" wp14:editId="53C9DB6E">
-            <wp:extent cx="5933717" cy="3419475"/>
+          <wp:inline distT="0" distB="0" distL="0" distR="0" wp14:anchorId="7BA3B01D" wp14:editId="733ECE3B">
+            <wp:extent cx="5760720" cy="3345180"/>
             <wp:effectExtent l="0" t="0" r="0" b="0"/>
-            <wp:docPr id="1" name="Picture 1"/>
+            <wp:docPr id="8" name="Picture 8"/>
             <wp:cNvGraphicFramePr>
               <a:graphicFrameLocks xmlns:a="http://schemas.openxmlformats.org/drawingml/2006/main" noChangeAspect="1"/>
             </wp:cNvGraphicFramePr>
@@ -9919,7 +9939,7 @@
               <a:graphicData uri="http://schemas.openxmlformats.org/drawingml/2006/picture">
                 <pic:pic xmlns:pic="http://schemas.openxmlformats.org/drawingml/2006/picture">
                   <pic:nvPicPr>
-                    <pic:cNvPr id="1" name="erdplus-diagram.png"/>
+                    <pic:cNvPr id="8" name="erdplus-diagram.png"/>
                     <pic:cNvPicPr/>
                   </pic:nvPicPr>
                   <pic:blipFill>
@@ -9937,7 +9957,7 @@
                   <pic:spPr>
                     <a:xfrm>
                       <a:off x="0" y="0"/>
-                      <a:ext cx="5936759" cy="3421228"/>
+                      <a:ext cx="5760720" cy="3345180"/>
                     </a:xfrm>
                     <a:prstGeom prst="rect">
                       <a:avLst/>
@@ -9949,6 +9969,7 @@
           </wp:inline>
         </w:drawing>
       </w:r>
+      <w:bookmarkEnd w:id="24"/>
     </w:p>
     <w:p>
       <w:pPr>
@@ -9962,7 +9983,7 @@
       <w:pPr>
         <w:pStyle w:val="Heading1"/>
       </w:pPr>
-      <w:bookmarkStart w:id="25" w:name="_Toc526862032"/>
+      <w:bookmarkStart w:id="25" w:name="_Toc526962324"/>
       <w:r>
         <w:lastRenderedPageBreak/>
         <w:t>Glossar</w:t>
@@ -10134,7 +10155,7 @@
       <w:pPr>
         <w:pStyle w:val="Heading1"/>
       </w:pPr>
-      <w:bookmarkStart w:id="26" w:name="_Toc526862033"/>
+      <w:bookmarkStart w:id="26" w:name="_Toc526962325"/>
       <w:r>
         <w:t>Literaturverzeichnis</w:t>
       </w:r>
@@ -10144,7 +10165,7 @@
       <w:pPr>
         <w:pStyle w:val="Heading1"/>
       </w:pPr>
-      <w:bookmarkStart w:id="27" w:name="_Toc526862034"/>
+      <w:bookmarkStart w:id="27" w:name="_Toc526962326"/>
       <w:r>
         <w:t>Abbildungsverzeichnis</w:t>
       </w:r>
@@ -10171,7 +10192,7 @@
       <w:r>
         <w:fldChar w:fldCharType="separate"/>
       </w:r>
-      <w:hyperlink w:anchor="_Toc526862038" w:history="1">
+      <w:hyperlink w:anchor="_Toc526962330" w:history="1">
         <w:r>
           <w:rPr>
             <w:rStyle w:val="Hyperlink"/>
@@ -10199,7 +10220,7 @@
       <w:pPr>
         <w:pStyle w:val="Heading1"/>
       </w:pPr>
-      <w:bookmarkStart w:id="28" w:name="_Toc526862035"/>
+      <w:bookmarkStart w:id="28" w:name="_Toc526962327"/>
       <w:r>
         <w:lastRenderedPageBreak/>
         <w:t>Anhang</w:t>
@@ -10210,7 +10231,7 @@
       <w:pPr>
         <w:pStyle w:val="Heading2"/>
       </w:pPr>
-      <w:bookmarkStart w:id="29" w:name="_Toc526862036"/>
+      <w:bookmarkStart w:id="29" w:name="_Toc526962328"/>
       <w:r>
         <w:t>Abstimmung der Anforderungen</w:t>
       </w:r>
@@ -10220,7 +10241,7 @@
       <w:pPr>
         <w:pStyle w:val="Heading2"/>
       </w:pPr>
-      <w:bookmarkStart w:id="30" w:name="_Toc526862037"/>
+      <w:bookmarkStart w:id="30" w:name="_Toc526962329"/>
       <w:r>
         <w:t xml:space="preserve">Definition </w:t>
       </w:r>
@@ -12705,7 +12726,7 @@
 </file>
 
 <file path=customXml/itemProps1.xml><?xml version="1.0" encoding="utf-8"?>
-<ds:datastoreItem xmlns:ds="http://schemas.openxmlformats.org/officeDocument/2006/customXml" ds:itemID="{B7903E4F-DB6C-4555-9C89-D18918BE84F6}">
+<ds:datastoreItem xmlns:ds="http://schemas.openxmlformats.org/officeDocument/2006/customXml" ds:itemID="{775704F8-72E7-41C3-BC01-95C79E6C1A64}">
   <ds:schemaRefs>
     <ds:schemaRef ds:uri="http://schemas.openxmlformats.org/officeDocument/2006/bibliography"/>
   </ds:schemaRefs>

</xml_diff>

<commit_message>
added Modules Visio to reqspez
</commit_message>
<xml_diff>
--- a/doc/ProjektMgmt/Anforderungsspezifikation.docx
+++ b/doc/ProjektMgmt/Anforderungsspezifikation.docx
@@ -36,7 +36,7 @@
           </w:tcPr>
           <w:p>
             <w:pPr>
-              <w:pStyle w:val="Titel"/>
+              <w:pStyle w:val="Title"/>
             </w:pPr>
             <w:r>
               <w:rPr>
@@ -155,7 +155,23 @@
                 <w:sz w:val="48"/>
                 <w:szCs w:val="48"/>
               </w:rPr>
-              <w:t>&lt;Webbasiertes Reporting von Userberechtigungen für Windows Active Directory</w:t>
+              <w:t xml:space="preserve">&lt;Webbasiertes Reporting von Userberechtigungen für Windows </w:t>
+            </w:r>
+            <w:proofErr w:type="spellStart"/>
+            <w:r>
+              <w:rPr>
+                <w:sz w:val="48"/>
+                <w:szCs w:val="48"/>
+              </w:rPr>
+              <w:t>Active</w:t>
+            </w:r>
+            <w:proofErr w:type="spellEnd"/>
+            <w:r>
+              <w:rPr>
+                <w:sz w:val="48"/>
+                <w:szCs w:val="48"/>
+              </w:rPr>
+              <w:t xml:space="preserve"> Directory</w:t>
             </w:r>
             <w:r>
               <w:rPr>
@@ -206,8 +222,13 @@
               <w:spacing w:line="240" w:lineRule="auto"/>
             </w:pPr>
             <w:r>
-              <w:t>Dario Furigo</w:t>
-            </w:r>
+              <w:t xml:space="preserve">Dario </w:t>
+            </w:r>
+            <w:proofErr w:type="spellStart"/>
+            <w:r>
+              <w:t>Furigo</w:t>
+            </w:r>
+            <w:proofErr w:type="spellEnd"/>
           </w:p>
           <w:p>
             <w:pPr>
@@ -239,8 +260,13 @@
               </w:rPr>
             </w:pPr>
             <w:r>
-              <w:t>Beat Schärz</w:t>
-            </w:r>
+              <w:t xml:space="preserve">Beat </w:t>
+            </w:r>
+            <w:proofErr w:type="spellStart"/>
+            <w:r>
+              <w:t>Schärz</w:t>
+            </w:r>
+            <w:proofErr w:type="spellEnd"/>
           </w:p>
           <w:p>
             <w:pPr>
@@ -295,7 +321,7 @@
               <w:rPr>
                 <w:noProof/>
               </w:rPr>
-              <w:t>14.10.2018</w:t>
+              <w:t>19.10.2018</w:t>
             </w:r>
             <w:r>
               <w:fldChar w:fldCharType="end"/>
@@ -321,7 +347,7 @@
           </w:tcPr>
           <w:p>
             <w:pPr>
-              <w:pStyle w:val="Fuzeile"/>
+              <w:pStyle w:val="Footer"/>
               <w:rPr>
                 <w:b/>
                 <w:color w:val="697D91"/>
@@ -355,7 +381,7 @@
           </w:p>
           <w:p>
             <w:pPr>
-              <w:pStyle w:val="Fuzeile"/>
+              <w:pStyle w:val="Footer"/>
               <w:rPr>
                 <w:color w:val="697D91"/>
                 <w:sz w:val="19"/>
@@ -409,13 +435,13 @@
         <w:p>
           <w:pPr>
             <w:rPr>
-              <w:rStyle w:val="berschrift1Zchn"/>
+              <w:rStyle w:val="Heading1Char"/>
               <w:b w:val="0"/>
             </w:rPr>
           </w:pPr>
           <w:r>
             <w:rPr>
-              <w:rStyle w:val="berschrift1Zchn"/>
+              <w:rStyle w:val="Heading1Char"/>
               <w:b w:val="0"/>
             </w:rPr>
             <w:t>Inhaltsverzeichnis</w:t>
@@ -423,7 +449,7 @@
         </w:p>
         <w:p>
           <w:pPr>
-            <w:pStyle w:val="Verzeichnis1"/>
+            <w:pStyle w:val="TOC1"/>
             <w:tabs>
               <w:tab w:val="left" w:pos="440"/>
               <w:tab w:val="right" w:leader="dot" w:pos="9062"/>
@@ -519,7 +545,7 @@
         </w:p>
         <w:p>
           <w:pPr>
-            <w:pStyle w:val="Verzeichnis1"/>
+            <w:pStyle w:val="TOC1"/>
             <w:tabs>
               <w:tab w:val="left" w:pos="440"/>
               <w:tab w:val="right" w:leader="dot" w:pos="9062"/>
@@ -605,7 +631,7 @@
         </w:p>
         <w:p>
           <w:pPr>
-            <w:pStyle w:val="Verzeichnis1"/>
+            <w:pStyle w:val="TOC1"/>
             <w:tabs>
               <w:tab w:val="left" w:pos="440"/>
               <w:tab w:val="right" w:leader="dot" w:pos="9062"/>
@@ -691,7 +717,7 @@
         </w:p>
         <w:p>
           <w:pPr>
-            <w:pStyle w:val="Verzeichnis1"/>
+            <w:pStyle w:val="TOC1"/>
             <w:tabs>
               <w:tab w:val="left" w:pos="440"/>
               <w:tab w:val="right" w:leader="dot" w:pos="9062"/>
@@ -777,7 +803,7 @@
         </w:p>
         <w:p>
           <w:pPr>
-            <w:pStyle w:val="Verzeichnis1"/>
+            <w:pStyle w:val="TOC1"/>
             <w:tabs>
               <w:tab w:val="left" w:pos="440"/>
               <w:tab w:val="right" w:leader="dot" w:pos="9062"/>
@@ -863,7 +889,7 @@
         </w:p>
         <w:p>
           <w:pPr>
-            <w:pStyle w:val="Verzeichnis2"/>
+            <w:pStyle w:val="TOC2"/>
             <w:tabs>
               <w:tab w:val="left" w:pos="880"/>
               <w:tab w:val="right" w:leader="dot" w:pos="9062"/>
@@ -949,7 +975,7 @@
         </w:p>
         <w:p>
           <w:pPr>
-            <w:pStyle w:val="Verzeichnis2"/>
+            <w:pStyle w:val="TOC2"/>
             <w:tabs>
               <w:tab w:val="left" w:pos="880"/>
               <w:tab w:val="right" w:leader="dot" w:pos="9062"/>
@@ -1035,7 +1061,7 @@
         </w:p>
         <w:p>
           <w:pPr>
-            <w:pStyle w:val="Verzeichnis2"/>
+            <w:pStyle w:val="TOC2"/>
             <w:tabs>
               <w:tab w:val="left" w:pos="880"/>
               <w:tab w:val="right" w:leader="dot" w:pos="9062"/>
@@ -1121,7 +1147,7 @@
         </w:p>
         <w:p>
           <w:pPr>
-            <w:pStyle w:val="Verzeichnis2"/>
+            <w:pStyle w:val="TOC2"/>
             <w:tabs>
               <w:tab w:val="left" w:pos="880"/>
               <w:tab w:val="right" w:leader="dot" w:pos="9062"/>
@@ -1207,7 +1233,7 @@
         </w:p>
         <w:p>
           <w:pPr>
-            <w:pStyle w:val="Verzeichnis2"/>
+            <w:pStyle w:val="TOC2"/>
             <w:tabs>
               <w:tab w:val="left" w:pos="880"/>
               <w:tab w:val="right" w:leader="dot" w:pos="9062"/>
@@ -1293,7 +1319,7 @@
         </w:p>
         <w:p>
           <w:pPr>
-            <w:pStyle w:val="Verzeichnis2"/>
+            <w:pStyle w:val="TOC2"/>
             <w:tabs>
               <w:tab w:val="left" w:pos="880"/>
               <w:tab w:val="right" w:leader="dot" w:pos="9062"/>
@@ -1379,7 +1405,7 @@
         </w:p>
         <w:p>
           <w:pPr>
-            <w:pStyle w:val="Verzeichnis2"/>
+            <w:pStyle w:val="TOC2"/>
             <w:tabs>
               <w:tab w:val="left" w:pos="880"/>
               <w:tab w:val="right" w:leader="dot" w:pos="9062"/>
@@ -1465,7 +1491,7 @@
         </w:p>
         <w:p>
           <w:pPr>
-            <w:pStyle w:val="Verzeichnis2"/>
+            <w:pStyle w:val="TOC2"/>
             <w:tabs>
               <w:tab w:val="left" w:pos="880"/>
               <w:tab w:val="right" w:leader="dot" w:pos="9062"/>
@@ -1551,7 +1577,7 @@
         </w:p>
         <w:p>
           <w:pPr>
-            <w:pStyle w:val="Verzeichnis1"/>
+            <w:pStyle w:val="TOC1"/>
             <w:tabs>
               <w:tab w:val="left" w:pos="440"/>
               <w:tab w:val="right" w:leader="dot" w:pos="9062"/>
@@ -1637,7 +1663,7 @@
         </w:p>
         <w:p>
           <w:pPr>
-            <w:pStyle w:val="Verzeichnis2"/>
+            <w:pStyle w:val="TOC2"/>
             <w:tabs>
               <w:tab w:val="left" w:pos="880"/>
               <w:tab w:val="right" w:leader="dot" w:pos="9062"/>
@@ -1723,7 +1749,7 @@
         </w:p>
         <w:p>
           <w:pPr>
-            <w:pStyle w:val="Verzeichnis2"/>
+            <w:pStyle w:val="TOC2"/>
             <w:tabs>
               <w:tab w:val="left" w:pos="880"/>
               <w:tab w:val="right" w:leader="dot" w:pos="9062"/>
@@ -1809,7 +1835,7 @@
         </w:p>
         <w:p>
           <w:pPr>
-            <w:pStyle w:val="Verzeichnis1"/>
+            <w:pStyle w:val="TOC1"/>
             <w:tabs>
               <w:tab w:val="left" w:pos="440"/>
               <w:tab w:val="right" w:leader="dot" w:pos="9062"/>
@@ -1895,7 +1921,7 @@
         </w:p>
         <w:p>
           <w:pPr>
-            <w:pStyle w:val="Verzeichnis2"/>
+            <w:pStyle w:val="TOC2"/>
             <w:tabs>
               <w:tab w:val="left" w:pos="880"/>
               <w:tab w:val="right" w:leader="dot" w:pos="9062"/>
@@ -1981,7 +2007,7 @@
         </w:p>
         <w:p>
           <w:pPr>
-            <w:pStyle w:val="Verzeichnis2"/>
+            <w:pStyle w:val="TOC2"/>
             <w:tabs>
               <w:tab w:val="left" w:pos="880"/>
               <w:tab w:val="right" w:leader="dot" w:pos="9062"/>
@@ -2067,7 +2093,7 @@
         </w:p>
         <w:p>
           <w:pPr>
-            <w:pStyle w:val="Verzeichnis2"/>
+            <w:pStyle w:val="TOC2"/>
             <w:tabs>
               <w:tab w:val="left" w:pos="880"/>
               <w:tab w:val="right" w:leader="dot" w:pos="9062"/>
@@ -2153,7 +2179,7 @@
         </w:p>
         <w:p>
           <w:pPr>
-            <w:pStyle w:val="Verzeichnis2"/>
+            <w:pStyle w:val="TOC2"/>
             <w:tabs>
               <w:tab w:val="left" w:pos="880"/>
               <w:tab w:val="right" w:leader="dot" w:pos="9062"/>
@@ -2239,7 +2265,7 @@
         </w:p>
         <w:p>
           <w:pPr>
-            <w:pStyle w:val="Verzeichnis2"/>
+            <w:pStyle w:val="TOC2"/>
             <w:tabs>
               <w:tab w:val="left" w:pos="880"/>
               <w:tab w:val="right" w:leader="dot" w:pos="9062"/>
@@ -2325,7 +2351,7 @@
         </w:p>
         <w:p>
           <w:pPr>
-            <w:pStyle w:val="Verzeichnis1"/>
+            <w:pStyle w:val="TOC1"/>
             <w:tabs>
               <w:tab w:val="left" w:pos="440"/>
               <w:tab w:val="right" w:leader="dot" w:pos="9062"/>
@@ -2411,7 +2437,7 @@
         </w:p>
         <w:p>
           <w:pPr>
-            <w:pStyle w:val="Verzeichnis1"/>
+            <w:pStyle w:val="TOC1"/>
             <w:tabs>
               <w:tab w:val="left" w:pos="440"/>
               <w:tab w:val="right" w:leader="dot" w:pos="9062"/>
@@ -2497,7 +2523,7 @@
         </w:p>
         <w:p>
           <w:pPr>
-            <w:pStyle w:val="Verzeichnis1"/>
+            <w:pStyle w:val="TOC1"/>
             <w:tabs>
               <w:tab w:val="left" w:pos="660"/>
               <w:tab w:val="right" w:leader="dot" w:pos="9062"/>
@@ -2583,7 +2609,7 @@
         </w:p>
         <w:p>
           <w:pPr>
-            <w:pStyle w:val="Verzeichnis1"/>
+            <w:pStyle w:val="TOC1"/>
             <w:tabs>
               <w:tab w:val="left" w:pos="660"/>
               <w:tab w:val="right" w:leader="dot" w:pos="9062"/>
@@ -2669,7 +2695,7 @@
         </w:p>
         <w:p>
           <w:pPr>
-            <w:pStyle w:val="Verzeichnis2"/>
+            <w:pStyle w:val="TOC2"/>
             <w:tabs>
               <w:tab w:val="left" w:pos="880"/>
               <w:tab w:val="right" w:leader="dot" w:pos="9062"/>
@@ -2755,7 +2781,7 @@
         </w:p>
         <w:p>
           <w:pPr>
-            <w:pStyle w:val="Verzeichnis2"/>
+            <w:pStyle w:val="TOC2"/>
             <w:tabs>
               <w:tab w:val="left" w:pos="880"/>
               <w:tab w:val="right" w:leader="dot" w:pos="9062"/>
@@ -2866,7 +2892,7 @@
     </w:p>
     <w:p>
       <w:pPr>
-        <w:pStyle w:val="berschrift1"/>
+        <w:pStyle w:val="Heading1"/>
       </w:pPr>
       <w:bookmarkStart w:id="1" w:name="_Toc526962302"/>
       <w:r>
@@ -2880,7 +2906,7 @@
     </w:p>
     <w:tbl>
       <w:tblPr>
-        <w:tblStyle w:val="Gitternetztabelle4Akzent1"/>
+        <w:tblStyle w:val="GridTable4-Accent1"/>
         <w:tblW w:w="0" w:type="auto"/>
         <w:tblLook w:val="04A0" w:firstRow="1" w:lastRow="0" w:firstColumn="1" w:lastColumn="0" w:noHBand="0" w:noVBand="1"/>
       </w:tblPr>
@@ -3196,7 +3222,15 @@
               <w:cnfStyle w:val="000000100000" w:firstRow="0" w:lastRow="0" w:firstColumn="0" w:lastColumn="0" w:oddVBand="0" w:evenVBand="0" w:oddHBand="1" w:evenHBand="0" w:firstRowFirstColumn="0" w:firstRowLastColumn="0" w:lastRowFirstColumn="0" w:lastRowLastColumn="0"/>
             </w:pPr>
             <w:r>
-              <w:t>Dokument reviewed und korrigiert</w:t>
+              <w:t xml:space="preserve">Dokument </w:t>
+            </w:r>
+            <w:proofErr w:type="spellStart"/>
+            <w:r>
+              <w:t>reviewed</w:t>
+            </w:r>
+            <w:proofErr w:type="spellEnd"/>
+            <w:r>
+              <w:t xml:space="preserve"> und korrigiert</w:t>
             </w:r>
           </w:p>
         </w:tc>
@@ -3275,7 +3309,7 @@
     </w:tbl>
     <w:p>
       <w:pPr>
-        <w:pStyle w:val="berschrift1"/>
+        <w:pStyle w:val="Heading1"/>
       </w:pPr>
       <w:bookmarkStart w:id="2" w:name="_Toc526962303"/>
       <w:r>
@@ -3291,13 +3325,21 @@
     </w:p>
     <w:p>
       <w:r>
-        <w:t>Dieses Dokument beschreibt die Ziele und Anforderungen für das Projekt „Webbasiertes Reporting von Userberechtigungen für Windows Active Directory</w:t>
+        <w:t xml:space="preserve">Dieses Dokument beschreibt die Ziele und Anforderungen für das Projekt „Webbasiertes Reporting von Userberechtigungen für Windows </w:t>
+      </w:r>
+      <w:proofErr w:type="spellStart"/>
+      <w:r>
+        <w:t>Active</w:t>
+      </w:r>
+      <w:proofErr w:type="spellEnd"/>
+      <w:r>
+        <w:t xml:space="preserve"> Directory</w:t>
       </w:r>
     </w:p>
     <w:p/>
     <w:p>
       <w:pPr>
-        <w:pStyle w:val="berschrift1"/>
+        <w:pStyle w:val="Heading1"/>
       </w:pPr>
       <w:bookmarkStart w:id="3" w:name="_Toc526962304"/>
       <w:r>
@@ -3307,19 +3349,43 @@
     </w:p>
     <w:p>
       <w:r>
-        <w:t xml:space="preserve">Das Reportingtool ist eine webbasierte Lösung, welches Audits über ein Active Directory vereinfacht. Die Lösung ist sowohl für Systemadministratoren als auch für Manager und Auditoren nützlich. Mit den Reports werden einerseits klassische Probleme wie z.B. </w:t>
+        <w:t xml:space="preserve">Das </w:t>
+      </w:r>
+      <w:proofErr w:type="spellStart"/>
+      <w:r>
+        <w:t>Reportingtool</w:t>
+      </w:r>
+      <w:proofErr w:type="spellEnd"/>
+      <w:r>
+        <w:t xml:space="preserve"> ist eine webbasierte Lösung, welches Audits über ein </w:t>
+      </w:r>
+      <w:proofErr w:type="spellStart"/>
+      <w:r>
+        <w:t>Active</w:t>
+      </w:r>
+      <w:proofErr w:type="spellEnd"/>
+      <w:r>
+        <w:t xml:space="preserve"> Directory vereinfacht. Die Lösung ist sowohl für Systemadministratoren als auch für Manager und Auditoren nützlich. Mit den Reports werden einerseits klassische Probleme wie z.B. </w:t>
       </w:r>
       <w:r>
         <w:t>verwaiste</w:t>
       </w:r>
       <w:r>
-        <w:t xml:space="preserve"> Accounts ersichtlich, andererseits ist aber auch ein IST/SOLL Vergleich der Berechtigungen möglich. Weiter kann dem Tool auch eine „History“ eines Users entnommen werden, welche aufzeigt wie sich dieser User über die Zeit entwickelt hat.</w:t>
+        <w:t xml:space="preserve"> Accounts ersichtlich, andererseits ist aber auch ein IST/SOLL Vergleich der Berechtigungen möglich. Weiter kann dem Tool auch eine „</w:t>
+      </w:r>
+      <w:proofErr w:type="spellStart"/>
+      <w:r>
+        <w:t>History</w:t>
+      </w:r>
+      <w:proofErr w:type="spellEnd"/>
+      <w:r>
+        <w:t>“ eines Users entnommen werden, welche aufzeigt wie sich dieser User über die Zeit entwickelt hat.</w:t>
       </w:r>
     </w:p>
     <w:p/>
     <w:p>
       <w:pPr>
-        <w:pStyle w:val="berschrift1"/>
+        <w:pStyle w:val="Heading1"/>
         <w:ind w:left="431" w:hanging="431"/>
       </w:pPr>
       <w:bookmarkStart w:id="4" w:name="_Toc526962305"/>
@@ -3330,7 +3396,7 @@
     </w:p>
     <w:tbl>
       <w:tblPr>
-        <w:tblStyle w:val="Gitternetztabelle4Akzent1"/>
+        <w:tblStyle w:val="GridTable4-Accent1"/>
         <w:tblW w:w="9062" w:type="dxa"/>
         <w:tblLook w:val="04A0" w:firstRow="1" w:lastRow="0" w:firstColumn="1" w:lastColumn="0" w:noHBand="0" w:noVBand="1"/>
       </w:tblPr>
@@ -3401,7 +3467,15 @@
               <w:cnfStyle w:val="000000100000" w:firstRow="0" w:lastRow="0" w:firstColumn="0" w:lastColumn="0" w:oddVBand="0" w:evenVBand="0" w:oddHBand="1" w:evenHBand="0" w:firstRowFirstColumn="0" w:firstRowLastColumn="0" w:lastRowFirstColumn="0" w:lastRowLastColumn="0"/>
             </w:pPr>
             <w:r>
-              <w:t>Der Auditor hat eine Read-Only Sicht auf die Applikation.</w:t>
+              <w:t>Der Auditor hat eine Read-</w:t>
+            </w:r>
+            <w:proofErr w:type="spellStart"/>
+            <w:r>
+              <w:t>Only</w:t>
+            </w:r>
+            <w:proofErr w:type="spellEnd"/>
+            <w:r>
+              <w:t xml:space="preserve"> Sicht auf die Applikation.</w:t>
             </w:r>
           </w:p>
           <w:p>
@@ -3444,7 +3518,15 @@
               <w:t>Systemadministrator</w:t>
             </w:r>
             <w:r>
-              <w:t xml:space="preserve"> hat eine Read-Only Sicht auf die Applikation.</w:t>
+              <w:t xml:space="preserve"> hat eine Read-</w:t>
+            </w:r>
+            <w:proofErr w:type="spellStart"/>
+            <w:r>
+              <w:t>Only</w:t>
+            </w:r>
+            <w:proofErr w:type="spellEnd"/>
+            <w:r>
+              <w:t xml:space="preserve"> Sicht auf die Applikation.</w:t>
             </w:r>
           </w:p>
           <w:p>
@@ -3473,9 +3555,19 @@
             <w:tcW w:w="4531" w:type="dxa"/>
           </w:tcPr>
           <w:p>
-            <w:r>
-              <w:t>Application Owner</w:t>
-            </w:r>
+            <w:proofErr w:type="spellStart"/>
+            <w:r>
+              <w:t>Application</w:t>
+            </w:r>
+            <w:proofErr w:type="spellEnd"/>
+            <w:r>
+              <w:t xml:space="preserve"> </w:t>
+            </w:r>
+            <w:proofErr w:type="spellStart"/>
+            <w:r>
+              <w:t>Owner</w:t>
+            </w:r>
+            <w:proofErr w:type="spellEnd"/>
           </w:p>
         </w:tc>
         <w:tc>
@@ -3573,7 +3665,15 @@
           </w:tcPr>
           <w:p>
             <w:r>
-              <w:t>Auftraggeber (Christof Jungo)</w:t>
+              <w:t xml:space="preserve">Auftraggeber (Christof </w:t>
+            </w:r>
+            <w:proofErr w:type="spellStart"/>
+            <w:r>
+              <w:t>Jungo</w:t>
+            </w:r>
+            <w:proofErr w:type="spellEnd"/>
+            <w:r>
+              <w:t>)</w:t>
             </w:r>
           </w:p>
         </w:tc>
@@ -3632,7 +3732,7 @@
     </w:p>
     <w:p>
       <w:pPr>
-        <w:pStyle w:val="berschrift1"/>
+        <w:pStyle w:val="Heading1"/>
       </w:pPr>
       <w:bookmarkStart w:id="5" w:name="_Toc526962306"/>
       <w:r>
@@ -3643,7 +3743,7 @@
     </w:p>
     <w:p>
       <w:pPr>
-        <w:pStyle w:val="berschrift2"/>
+        <w:pStyle w:val="Heading2"/>
       </w:pPr>
       <w:bookmarkStart w:id="6" w:name="_Toc526962307"/>
       <w:r>
@@ -3653,7 +3753,15 @@
     </w:p>
     <w:p>
       <w:r>
-        <w:t>Es ist das Ziel ein Webservice anzubieten, welcher den IST- und SOLL-Zustand eines Active Directorys aufzeigt und verschiedene Reports generiert.</w:t>
+        <w:t xml:space="preserve">Es ist das Ziel ein Webservice anzubieten, welcher den IST- und SOLL-Zustand eines </w:t>
+      </w:r>
+      <w:proofErr w:type="spellStart"/>
+      <w:r>
+        <w:t>Active</w:t>
+      </w:r>
+      <w:proofErr w:type="spellEnd"/>
+      <w:r>
+        <w:t xml:space="preserve"> Directorys aufzeigt und verschiedene Reports generiert.</w:t>
       </w:r>
     </w:p>
     <w:p>
@@ -3663,7 +3771,7 @@
     </w:p>
     <w:p>
       <w:pPr>
-        <w:pStyle w:val="berschrift2"/>
+        <w:pStyle w:val="Heading2"/>
       </w:pPr>
       <w:bookmarkStart w:id="7" w:name="_Toc526962308"/>
       <w:r>
@@ -3681,12 +3789,20 @@
         <w:t>Er</w:t>
       </w:r>
       <w:r>
-        <w:t xml:space="preserve"> kann einen Report generieren lassen, welcher ihm ermöglicht den Zustand des Active Directorys zu bewerten.</w:t>
+        <w:t xml:space="preserve"> kann einen Report generieren lassen, welcher ihm ermöglicht den Zustand des </w:t>
+      </w:r>
+      <w:proofErr w:type="spellStart"/>
+      <w:r>
+        <w:t>Active</w:t>
+      </w:r>
+      <w:proofErr w:type="spellEnd"/>
+      <w:r>
+        <w:t xml:space="preserve"> Directorys zu bewerten.</w:t>
       </w:r>
     </w:p>
     <w:p>
       <w:pPr>
-        <w:pStyle w:val="berschrift2"/>
+        <w:pStyle w:val="Heading2"/>
       </w:pPr>
       <w:bookmarkStart w:id="8" w:name="_Toc526962309"/>
       <w:r>
@@ -3702,25 +3818,75 @@
         <w:t>r Objekte im</w:t>
       </w:r>
       <w:r>
-        <w:t xml:space="preserve"> Active Directory.</w:t>
+        <w:t xml:space="preserve"> </w:t>
+      </w:r>
+      <w:proofErr w:type="spellStart"/>
+      <w:r>
+        <w:t>Active</w:t>
+      </w:r>
+      <w:proofErr w:type="spellEnd"/>
+      <w:r>
+        <w:t xml:space="preserve"> Directory.</w:t>
       </w:r>
     </w:p>
     <w:p>
       <w:pPr>
-        <w:pStyle w:val="berschrift2"/>
+        <w:pStyle w:val="Heading2"/>
       </w:pPr>
       <w:bookmarkStart w:id="9" w:name="_Toc526962310"/>
-      <w:r>
-        <w:t>Application Owner</w:t>
+      <w:proofErr w:type="spellStart"/>
+      <w:r>
+        <w:t>Application</w:t>
+      </w:r>
+      <w:proofErr w:type="spellEnd"/>
+      <w:r>
+        <w:t xml:space="preserve"> </w:t>
+      </w:r>
+      <w:proofErr w:type="spellStart"/>
+      <w:r>
+        <w:t>Owner</w:t>
       </w:r>
       <w:bookmarkEnd w:id="9"/>
+      <w:proofErr w:type="spellEnd"/>
     </w:p>
     <w:p>
       <w:r>
-        <w:t>Der Application Owner hat Zugriff auf alle Einstellungen des Systems. Auf dem Dashboard müssen relevante Statusinformationen zum System ersichtlich sein.</w:t>
-      </w:r>
-      <w:r>
-        <w:t xml:space="preserve"> Der Application Owner stellt jederzeit die Verfügbarkeit der Applikation</w:t>
+        <w:t xml:space="preserve">Der </w:t>
+      </w:r>
+      <w:proofErr w:type="spellStart"/>
+      <w:r>
+        <w:t>Application</w:t>
+      </w:r>
+      <w:proofErr w:type="spellEnd"/>
+      <w:r>
+        <w:t xml:space="preserve"> </w:t>
+      </w:r>
+      <w:proofErr w:type="spellStart"/>
+      <w:r>
+        <w:t>Owner</w:t>
+      </w:r>
+      <w:proofErr w:type="spellEnd"/>
+      <w:r>
+        <w:t xml:space="preserve"> hat Zugriff auf alle Einstellungen des Systems. Auf dem Dashboard müssen relevante Statusinformationen zum System ersichtlich sein.</w:t>
+      </w:r>
+      <w:r>
+        <w:t xml:space="preserve"> Der </w:t>
+      </w:r>
+      <w:proofErr w:type="spellStart"/>
+      <w:r>
+        <w:t>Application</w:t>
+      </w:r>
+      <w:proofErr w:type="spellEnd"/>
+      <w:r>
+        <w:t xml:space="preserve"> </w:t>
+      </w:r>
+      <w:proofErr w:type="spellStart"/>
+      <w:r>
+        <w:t>Owner</w:t>
+      </w:r>
+      <w:proofErr w:type="spellEnd"/>
+      <w:r>
+        <w:t xml:space="preserve"> stellt jederzeit die Verfügbarkeit der Applikation</w:t>
       </w:r>
       <w:r>
         <w:t xml:space="preserve"> </w:t>
@@ -3740,7 +3906,7 @@
     </w:p>
     <w:p>
       <w:pPr>
-        <w:pStyle w:val="berschrift2"/>
+        <w:pStyle w:val="Heading2"/>
       </w:pPr>
       <w:bookmarkStart w:id="10" w:name="_Toc526962311"/>
       <w:r>
@@ -3784,7 +3950,7 @@
     </w:p>
     <w:p>
       <w:pPr>
-        <w:pStyle w:val="berschrift2"/>
+        <w:pStyle w:val="Heading2"/>
       </w:pPr>
       <w:bookmarkStart w:id="11" w:name="_Toc526962312"/>
       <w:r>
@@ -3804,7 +3970,7 @@
     </w:p>
     <w:p>
       <w:pPr>
-        <w:pStyle w:val="berschrift2"/>
+        <w:pStyle w:val="Heading2"/>
       </w:pPr>
       <w:bookmarkStart w:id="12" w:name="_Toc526962313"/>
       <w:r>
@@ -3819,7 +3985,7 @@
     </w:p>
     <w:p>
       <w:pPr>
-        <w:pStyle w:val="berschrift2"/>
+        <w:pStyle w:val="Heading2"/>
       </w:pPr>
       <w:bookmarkStart w:id="13" w:name="_Toc526962314"/>
       <w:r>
@@ -3849,7 +4015,7 @@
     </w:p>
     <w:p>
       <w:pPr>
-        <w:pStyle w:val="berschrift1"/>
+        <w:pStyle w:val="Heading1"/>
       </w:pPr>
       <w:bookmarkStart w:id="14" w:name="_Toc526962315"/>
       <w:r>
@@ -3860,7 +4026,7 @@
     </w:p>
     <w:p>
       <w:pPr>
-        <w:pStyle w:val="berschrift2"/>
+        <w:pStyle w:val="Heading2"/>
       </w:pPr>
       <w:bookmarkStart w:id="15" w:name="_Toc526962316"/>
       <w:r>
@@ -3901,18 +4067,42 @@
     </w:p>
     <w:p>
       <w:r>
-        <w:t>Die HR-Abteilung stösst den Eintritt eines neuen Mitarbeiters an. Anschliessend wird die zuständige Abteilungsleitung des neuen Mitarbeiters das Rollenprofil bzw. die Berechtigungen festlegen (SOLL Profil). Diese Rollen und Berechtigungen werden der Autorisierungsstelle vorgelegt, welche diese prüft und freigibt. Die Autorisierungsstelle gibt anschliessend das Go für die Umsetzung an die Systemadministratoren des Active Directory als SOLL Profil oder meldet der Abteilungsleitung, dass zu viele Rollen/Berechtigungen vorhanden sind. Die Systemadministratoren informieren nach der erfolgreichen Umsetzung die zuständige Abteilungsleitung bzw. dem neuen Benutzer, dass dies geschehen ist.</w:t>
+        <w:t xml:space="preserve">Die HR-Abteilung stösst den Eintritt eines neuen Mitarbeiters an. Anschliessend wird die zuständige Abteilungsleitung des neuen Mitarbeiters das Rollenprofil bzw. die Berechtigungen festlegen (SOLL Profil). Diese Rollen und Berechtigungen werden der Autorisierungsstelle vorgelegt, welche diese prüft und freigibt. Die Autorisierungsstelle gibt anschliessend das Go für die Umsetzung an die Systemadministratoren des </w:t>
+      </w:r>
+      <w:proofErr w:type="spellStart"/>
+      <w:r>
+        <w:t>Active</w:t>
+      </w:r>
+      <w:proofErr w:type="spellEnd"/>
+      <w:r>
+        <w:t xml:space="preserve"> Directory als SOLL Profil oder meldet der Abteilungsleitung, dass zu viele Rollen/Berechtigungen vorhanden sind. Die Systemadministratoren informieren nach der erfolgreichen Umsetzung die zuständige Abteilungsleitung bzw. dem neuen Benutzer, dass dies geschehen ist.</w:t>
       </w:r>
     </w:p>
     <w:p>
       <w:r>
-        <w:t>Die Systemadministratoren erfassen somit den IST-Zustand im Active Directory, welcher anschliessend ausgelesen wird.</w:t>
+        <w:t xml:space="preserve">Die Systemadministratoren erfassen somit den IST-Zustand im </w:t>
+      </w:r>
+      <w:proofErr w:type="spellStart"/>
+      <w:r>
+        <w:t>Active</w:t>
+      </w:r>
+      <w:proofErr w:type="spellEnd"/>
+      <w:r>
+        <w:t xml:space="preserve"> Directory, welcher anschliessend ausgelesen wird.</w:t>
       </w:r>
     </w:p>
     <w:p/>
     <w:p>
       <w:r>
-        <w:t>Bei einem Austritt informiert die HR-Abteilung direkt die Systemadministrator, welchen diesen User sperren und parallel dazu wird derselbe Prozess durchlaufen, um den SOLL-Zustand zu bereinigen und den User aus dem Active Directory anschliessend zu löschen.</w:t>
+        <w:t xml:space="preserve">Bei einem Austritt informiert die HR-Abteilung direkt die Systemadministrator, welchen diesen User sperren und parallel dazu wird derselbe Prozess durchlaufen, um den SOLL-Zustand zu bereinigen und den User aus dem </w:t>
+      </w:r>
+      <w:proofErr w:type="spellStart"/>
+      <w:r>
+        <w:t>Active</w:t>
+      </w:r>
+      <w:proofErr w:type="spellEnd"/>
+      <w:r>
+        <w:t xml:space="preserve"> Directory anschliessend zu löschen.</w:t>
       </w:r>
     </w:p>
     <w:p/>
@@ -3926,11 +4116,21 @@
       <w:r>
         <w:t xml:space="preserve">Eine Korrektur von nichtautorisierten Berechtigungen bzw. einen Fehler im SOLL/IST Vergleich meldet der Auditor der Abteilungsleitung und der Autorisierungsstelle, um </w:t>
       </w:r>
+      <w:proofErr w:type="spellStart"/>
       <w:r>
         <w:t>gegebenfalls</w:t>
       </w:r>
-      <w:r>
-        <w:t xml:space="preserve"> das SOLL oder das Active Directory zu korrigieren.</w:t>
+      <w:proofErr w:type="spellEnd"/>
+      <w:r>
+        <w:t xml:space="preserve"> das SOLL oder das </w:t>
+      </w:r>
+      <w:proofErr w:type="spellStart"/>
+      <w:r>
+        <w:t>Active</w:t>
+      </w:r>
+      <w:proofErr w:type="spellEnd"/>
+      <w:r>
+        <w:t xml:space="preserve"> Directory zu korrigieren.</w:t>
       </w:r>
     </w:p>
     <w:p/>
@@ -3942,7 +4142,15 @@
     <w:p/>
     <w:p>
       <w:r>
-        <w:t xml:space="preserve">Der Prozess mit Ressourcen wie Sitzungszimmer, Service Accounts und Mailaccounts, welche oftmals in einem Audit als inaktiv auftauchen, ist nicht im Scope und wird direkt bei der </w:t>
+        <w:t xml:space="preserve">Der Prozess mit Ressourcen wie Sitzungszimmer, Service Accounts und Mailaccounts, welche oftmals in einem Audit als inaktiv auftauchen, ist nicht im </w:t>
+      </w:r>
+      <w:proofErr w:type="spellStart"/>
+      <w:r>
+        <w:t>Scope</w:t>
+      </w:r>
+      <w:proofErr w:type="spellEnd"/>
+      <w:r>
+        <w:t xml:space="preserve"> und wird direkt bei der </w:t>
       </w:r>
       <w:r>
         <w:t>A</w:t>
@@ -3965,7 +4173,23 @@
     <w:p/>
     <w:p>
       <w:r>
-        <w:t>Damit nach der Installation der Applikation der SOLL-Zustand einfach abgebildet werden kann, ist es für den Application Owner möglich ein CSV mit dem SOLL-Zustand nach vorgegebenem Format hochzuladen.</w:t>
+        <w:t xml:space="preserve">Damit nach der Installation der Applikation der SOLL-Zustand einfach abgebildet werden kann, ist es für den </w:t>
+      </w:r>
+      <w:proofErr w:type="spellStart"/>
+      <w:r>
+        <w:t>Application</w:t>
+      </w:r>
+      <w:proofErr w:type="spellEnd"/>
+      <w:r>
+        <w:t xml:space="preserve"> </w:t>
+      </w:r>
+      <w:proofErr w:type="spellStart"/>
+      <w:r>
+        <w:t>Owner</w:t>
+      </w:r>
+      <w:proofErr w:type="spellEnd"/>
+      <w:r>
+        <w:t xml:space="preserve"> möglich ein CSV mit dem SOLL-Zustand nach vorgegebenem Format hochzuladen.</w:t>
       </w:r>
     </w:p>
     <w:p>
@@ -3977,7 +4201,7 @@
     <w:p/>
     <w:p>
       <w:pPr>
-        <w:pStyle w:val="berschrift2"/>
+        <w:pStyle w:val="Heading2"/>
       </w:pPr>
       <w:bookmarkStart w:id="16" w:name="_Toc526962317"/>
       <w:r>
@@ -4038,13 +4262,13 @@
       <w:pPr>
         <w:pStyle w:val="TOCReference"/>
         <w:rPr>
-          <w:rStyle w:val="SchwacherVerweis"/>
+          <w:rStyle w:val="SubtleReference"/>
         </w:rPr>
       </w:pPr>
       <w:bookmarkStart w:id="17" w:name="_Toc526962330"/>
       <w:r>
         <w:rPr>
-          <w:rStyle w:val="SchwacherVerweis"/>
+          <w:rStyle w:val="SubtleReference"/>
         </w:rPr>
         <w:t>Abbildung 1: Zeigt das Systemumfeld der Applikation</w:t>
       </w:r>
@@ -4053,7 +4277,31 @@
     <w:p/>
     <w:p>
       <w:r>
-        <w:t>Die Applikation holt den IST Zustand aus dem bestehenden Active Directory und der SOLL Zustand wird vom Application Owner bei der Installation bzw. von der Abteilungsleitung im täglichen Betrieb geliefert</w:t>
+        <w:t xml:space="preserve">Die Applikation holt den IST Zustand aus dem bestehenden </w:t>
+      </w:r>
+      <w:proofErr w:type="spellStart"/>
+      <w:r>
+        <w:t>Active</w:t>
+      </w:r>
+      <w:proofErr w:type="spellEnd"/>
+      <w:r>
+        <w:t xml:space="preserve"> Directory und der SOLL Zustand wird vom </w:t>
+      </w:r>
+      <w:proofErr w:type="spellStart"/>
+      <w:r>
+        <w:t>Application</w:t>
+      </w:r>
+      <w:proofErr w:type="spellEnd"/>
+      <w:r>
+        <w:t xml:space="preserve"> </w:t>
+      </w:r>
+      <w:proofErr w:type="spellStart"/>
+      <w:r>
+        <w:t>Owner</w:t>
+      </w:r>
+      <w:proofErr w:type="spellEnd"/>
+      <w:r>
+        <w:t xml:space="preserve"> bei der Installation bzw. von der Abteilungsleitung im täglichen Betrieb geliefert</w:t>
       </w:r>
       <w:r>
         <w:t>. Diese Zustände werden in der Datenbank gespeichert. Die Speicherung des IST Zustandes erfolgt historisch und ist somit jederzeit nachvollziehbar.</w:t>
@@ -4086,7 +4334,7 @@
     </w:p>
     <w:p>
       <w:pPr>
-        <w:pStyle w:val="berschrift1"/>
+        <w:pStyle w:val="Heading1"/>
       </w:pPr>
       <w:bookmarkStart w:id="18" w:name="_Toc526962318"/>
       <w:r>
@@ -4100,7 +4348,7 @@
     </w:p>
     <w:p>
       <w:pPr>
-        <w:pStyle w:val="berschrift2"/>
+        <w:pStyle w:val="Heading2"/>
       </w:pPr>
       <w:bookmarkStart w:id="19" w:name="_Toc526962319"/>
       <w:r>
@@ -4115,7 +4363,7 @@
     </w:p>
     <w:tbl>
       <w:tblPr>
-        <w:tblStyle w:val="Gitternetztabelle4Akzent1"/>
+        <w:tblStyle w:val="GridTable4-Accent1"/>
         <w:tblW w:w="9062" w:type="dxa"/>
         <w:tblLook w:val="04A0" w:firstRow="1" w:lastRow="0" w:firstColumn="1" w:lastColumn="0" w:noHBand="0" w:noVBand="1"/>
       </w:tblPr>
@@ -4212,7 +4460,15 @@
               <w:cnfStyle w:val="000000000000" w:firstRow="0" w:lastRow="0" w:firstColumn="0" w:lastColumn="0" w:oddVBand="0" w:evenVBand="0" w:oddHBand="0" w:evenHBand="0" w:firstRowFirstColumn="0" w:firstRowLastColumn="0" w:lastRowFirstColumn="0" w:lastRowLastColumn="0"/>
             </w:pPr>
             <w:r>
-              <w:t>Der Auftraggeber Christof Jungo liefert detaillierte Anforderungen an das Tool und schränkt so den Projektbeschrieb weiter ein.</w:t>
+              <w:t xml:space="preserve">Der Auftraggeber Christof </w:t>
+            </w:r>
+            <w:proofErr w:type="spellStart"/>
+            <w:r>
+              <w:t>Jungo</w:t>
+            </w:r>
+            <w:proofErr w:type="spellEnd"/>
+            <w:r>
+              <w:t xml:space="preserve"> liefert detaillierte Anforderungen an das Tool und schränkt so den Projektbeschrieb weiter ein.</w:t>
             </w:r>
           </w:p>
         </w:tc>
@@ -4241,7 +4497,23 @@
               <w:cnfStyle w:val="000000100000" w:firstRow="0" w:lastRow="0" w:firstColumn="0" w:lastColumn="0" w:oddVBand="0" w:evenVBand="0" w:oddHBand="1" w:evenHBand="0" w:firstRowFirstColumn="0" w:firstRowLastColumn="0" w:lastRowFirstColumn="0" w:lastRowLastColumn="0"/>
             </w:pPr>
             <w:r>
-              <w:t>Da das Projekt nicht durch einen konkreten Anwender in Auftrag gegeben wurde, kann kein Interview mit einem Enduser durchgeführt werden. Stattdessen liefert das Projektteam selber Inputs und Ideen zu möglichen Anwendungsfällen.</w:t>
+              <w:t xml:space="preserve">Da das Projekt nicht durch einen konkreten Anwender in Auftrag gegeben wurde, kann kein Interview mit einem </w:t>
+            </w:r>
+            <w:proofErr w:type="spellStart"/>
+            <w:r>
+              <w:t>Enduser</w:t>
+            </w:r>
+            <w:proofErr w:type="spellEnd"/>
+            <w:r>
+              <w:t xml:space="preserve"> durchgeführt werden. Stattdessen liefert das Projektteam </w:t>
+            </w:r>
+            <w:proofErr w:type="gramStart"/>
+            <w:r>
+              <w:t>selber</w:t>
+            </w:r>
+            <w:proofErr w:type="gramEnd"/>
+            <w:r>
+              <w:t xml:space="preserve"> Inputs und Ideen zu möglichen Anwendungsfällen.</w:t>
             </w:r>
           </w:p>
         </w:tc>
@@ -4275,7 +4547,7 @@
     </w:tbl>
     <w:p>
       <w:pPr>
-        <w:pStyle w:val="berschrift2"/>
+        <w:pStyle w:val="Heading2"/>
       </w:pPr>
       <w:bookmarkStart w:id="20" w:name="_Toc526962320"/>
       <w:r>
@@ -4383,6 +4655,7 @@
                 <w:color w:val="FFFFFF"/>
               </w:rPr>
             </w:pPr>
+            <w:proofErr w:type="spellStart"/>
             <w:r>
               <w:rPr>
                 <w:b/>
@@ -4391,6 +4664,7 @@
               </w:rPr>
               <w:t>Prio</w:t>
             </w:r>
+            <w:proofErr w:type="spellEnd"/>
           </w:p>
         </w:tc>
         <w:tc>
@@ -4830,6 +5104,7 @@
                 <w:color w:val="FFFFFF"/>
               </w:rPr>
             </w:pPr>
+            <w:proofErr w:type="spellStart"/>
             <w:r>
               <w:rPr>
                 <w:b/>
@@ -4838,6 +5113,7 @@
               </w:rPr>
               <w:t>Prio</w:t>
             </w:r>
+            <w:proofErr w:type="spellEnd"/>
           </w:p>
         </w:tc>
         <w:tc>
@@ -5442,7 +5718,15 @@
           </w:tcPr>
           <w:p>
             <w:r>
-              <w:t>Als Auditor will ich einen Report im PDF-Format erstellen können.</w:t>
+              <w:t xml:space="preserve">Als Auditor will ich einen Report im </w:t>
+            </w:r>
+            <w:proofErr w:type="gramStart"/>
+            <w:r>
+              <w:t>PDF-Format</w:t>
+            </w:r>
+            <w:proofErr w:type="gramEnd"/>
+            <w:r>
+              <w:t xml:space="preserve"> erstellen können.</w:t>
             </w:r>
           </w:p>
         </w:tc>
@@ -5518,7 +5802,15 @@
           </w:tcPr>
           <w:p>
             <w:r>
-              <w:t xml:space="preserve">Als Auditor will ich Zugriff auf eine History eines Users, sodass ermittelt werden kann, wann dieser </w:t>
+              <w:t xml:space="preserve">Als Auditor will ich Zugriff auf eine </w:t>
+            </w:r>
+            <w:proofErr w:type="spellStart"/>
+            <w:r>
+              <w:t>History</w:t>
+            </w:r>
+            <w:proofErr w:type="spellEnd"/>
+            <w:r>
+              <w:t xml:space="preserve"> eines Users, sodass ermittelt werden kann, wann dieser </w:t>
             </w:r>
             <w:r>
               <w:t>eingetreten</w:t>
@@ -5637,6 +5929,7 @@
                 <w:color w:val="FFFFFF"/>
               </w:rPr>
             </w:pPr>
+            <w:proofErr w:type="spellStart"/>
             <w:r>
               <w:rPr>
                 <w:b/>
@@ -5645,6 +5938,7 @@
               </w:rPr>
               <w:t>Prio</w:t>
             </w:r>
+            <w:proofErr w:type="spellEnd"/>
           </w:p>
         </w:tc>
         <w:tc>
@@ -5919,7 +6213,17 @@
           </w:tcPr>
           <w:p>
             <w:r>
-              <w:t>Als Systemadministrator will ich die selben Möglichkeiten haben wie ein Auditor.</w:t>
+              <w:t xml:space="preserve">Als Systemadministrator will ich </w:t>
+            </w:r>
+            <w:proofErr w:type="spellStart"/>
+            <w:proofErr w:type="gramStart"/>
+            <w:r>
+              <w:t>die selben</w:t>
+            </w:r>
+            <w:proofErr w:type="spellEnd"/>
+            <w:proofErr w:type="gramEnd"/>
+            <w:r>
+              <w:t xml:space="preserve"> Möglichkeiten haben wie ein Auditor.</w:t>
             </w:r>
           </w:p>
         </w:tc>
@@ -6102,6 +6406,7 @@
                 <w:color w:val="FFFFFF"/>
               </w:rPr>
             </w:pPr>
+            <w:proofErr w:type="spellStart"/>
             <w:r>
               <w:rPr>
                 <w:b/>
@@ -6110,6 +6415,7 @@
               </w:rPr>
               <w:t>Prio</w:t>
             </w:r>
+            <w:proofErr w:type="spellEnd"/>
           </w:p>
         </w:tc>
         <w:tc>
@@ -6217,9 +6523,19 @@
             <w:shd w:val="clear" w:color="auto" w:fill="DEEAF6"/>
           </w:tcPr>
           <w:p>
-            <w:r>
-              <w:t>Application Owner</w:t>
-            </w:r>
+            <w:proofErr w:type="spellStart"/>
+            <w:r>
+              <w:t>Application</w:t>
+            </w:r>
+            <w:proofErr w:type="spellEnd"/>
+            <w:r>
+              <w:t xml:space="preserve"> </w:t>
+            </w:r>
+            <w:proofErr w:type="spellStart"/>
+            <w:r>
+              <w:t>Owner</w:t>
+            </w:r>
+            <w:proofErr w:type="spellEnd"/>
           </w:p>
         </w:tc>
       </w:tr>
@@ -6308,7 +6624,23 @@
           </w:tcPr>
           <w:p>
             <w:r>
-              <w:t>Als Application Owner will ich vollen Zugriff auf alle Funktionen des Systems, sodass ich die Applikation pflegen kann.</w:t>
+              <w:t xml:space="preserve">Als </w:t>
+            </w:r>
+            <w:proofErr w:type="spellStart"/>
+            <w:r>
+              <w:t>Application</w:t>
+            </w:r>
+            <w:proofErr w:type="spellEnd"/>
+            <w:r>
+              <w:t xml:space="preserve"> </w:t>
+            </w:r>
+            <w:proofErr w:type="spellStart"/>
+            <w:r>
+              <w:t>Owner</w:t>
+            </w:r>
+            <w:proofErr w:type="spellEnd"/>
+            <w:r>
+              <w:t xml:space="preserve"> will ich vollen Zugriff auf alle Funktionen des Systems, sodass ich die Applikation pflegen kann.</w:t>
             </w:r>
           </w:p>
         </w:tc>
@@ -6384,7 +6716,23 @@
           </w:tcPr>
           <w:p>
             <w:r>
-              <w:t>Als Application Owner will ich Zugriff auf ein Log, welches alle Aktionen der Anwender der Applikation loggt, so</w:t>
+              <w:t xml:space="preserve">Als </w:t>
+            </w:r>
+            <w:proofErr w:type="spellStart"/>
+            <w:r>
+              <w:t>Application</w:t>
+            </w:r>
+            <w:proofErr w:type="spellEnd"/>
+            <w:r>
+              <w:t xml:space="preserve"> </w:t>
+            </w:r>
+            <w:proofErr w:type="spellStart"/>
+            <w:r>
+              <w:t>Owner</w:t>
+            </w:r>
+            <w:proofErr w:type="spellEnd"/>
+            <w:r>
+              <w:t xml:space="preserve"> will ich Zugriff auf ein Log, welches alle Aktionen der Anwender der Applikation loggt, so</w:t>
             </w:r>
             <w:r>
               <w:t xml:space="preserve"> </w:t>
@@ -6466,7 +6814,23 @@
           </w:tcPr>
           <w:p>
             <w:r>
-              <w:t xml:space="preserve">Als Application Owner will ich in wichtigen Fällen alarmiert werden können, sodass schwerwiegende Probleme so schnell wie möglich behoben werden können. </w:t>
+              <w:t xml:space="preserve">Als </w:t>
+            </w:r>
+            <w:proofErr w:type="spellStart"/>
+            <w:r>
+              <w:t>Application</w:t>
+            </w:r>
+            <w:proofErr w:type="spellEnd"/>
+            <w:r>
+              <w:t xml:space="preserve"> </w:t>
+            </w:r>
+            <w:proofErr w:type="spellStart"/>
+            <w:r>
+              <w:t>Owner</w:t>
+            </w:r>
+            <w:proofErr w:type="spellEnd"/>
+            <w:r>
+              <w:t xml:space="preserve"> will ich in wichtigen Fällen alarmiert werden können, sodass schwerwiegende Probleme so schnell wie möglich behoben werden können. </w:t>
             </w:r>
           </w:p>
         </w:tc>
@@ -6542,7 +6906,23 @@
           </w:tcPr>
           <w:p>
             <w:r>
-              <w:t xml:space="preserve">Als Application Owner will ich die Möglichkeit haben, gefundene </w:t>
+              <w:t xml:space="preserve">Als </w:t>
+            </w:r>
+            <w:proofErr w:type="spellStart"/>
+            <w:r>
+              <w:t>Application</w:t>
+            </w:r>
+            <w:proofErr w:type="spellEnd"/>
+            <w:r>
+              <w:t xml:space="preserve"> </w:t>
+            </w:r>
+            <w:proofErr w:type="spellStart"/>
+            <w:r>
+              <w:t>Owner</w:t>
+            </w:r>
+            <w:proofErr w:type="spellEnd"/>
+            <w:r>
+              <w:t xml:space="preserve"> will ich die Möglichkeit haben, gefundene </w:t>
             </w:r>
             <w:r>
               <w:t>Diskrepanzen zwischen</w:t>
@@ -6550,12 +6930,14 @@
             <w:r>
               <w:t xml:space="preserve"> IST- und SOLL-Zustand direkt ins AD </w:t>
             </w:r>
+            <w:proofErr w:type="spellStart"/>
             <w:r>
               <w:rPr>
                 <w:i/>
               </w:rPr>
               <w:t>remediaten</w:t>
             </w:r>
+            <w:proofErr w:type="spellEnd"/>
             <w:r>
               <w:t xml:space="preserve"> zu können, sodass dies nicht von Hand gemacht werden muss.</w:t>
             </w:r>
@@ -6664,6 +7046,7 @@
                 <w:color w:val="FFFFFF"/>
               </w:rPr>
             </w:pPr>
+            <w:proofErr w:type="spellStart"/>
             <w:r>
               <w:rPr>
                 <w:b/>
@@ -6672,6 +7055,7 @@
               </w:rPr>
               <w:t>Prio</w:t>
             </w:r>
+            <w:proofErr w:type="spellEnd"/>
           </w:p>
         </w:tc>
         <w:tc>
@@ -6863,7 +7247,15 @@
           </w:tcPr>
           <w:p>
             <w:r>
-              <w:t>Als Autorisierungsstelle will ich Reports erstellen können, sodass diese analysisert werden können.</w:t>
+              <w:t xml:space="preserve">Als Autorisierungsstelle will ich Reports erstellen können, sodass diese </w:t>
+            </w:r>
+            <w:proofErr w:type="spellStart"/>
+            <w:r>
+              <w:t>analysisert</w:t>
+            </w:r>
+            <w:proofErr w:type="spellEnd"/>
+            <w:r>
+              <w:t xml:space="preserve"> werden können.</w:t>
             </w:r>
           </w:p>
         </w:tc>
@@ -6956,7 +7348,7 @@
     </w:p>
     <w:p>
       <w:pPr>
-        <w:pStyle w:val="berschrift2"/>
+        <w:pStyle w:val="Heading2"/>
       </w:pPr>
       <w:bookmarkStart w:id="21" w:name="_Toc526962321"/>
       <w:r>
@@ -7065,6 +7457,7 @@
                 <w:color w:val="FFFFFF"/>
               </w:rPr>
             </w:pPr>
+            <w:proofErr w:type="spellStart"/>
             <w:r>
               <w:rPr>
                 <w:b/>
@@ -7073,6 +7466,7 @@
               </w:rPr>
               <w:t>Prio</w:t>
             </w:r>
+            <w:proofErr w:type="spellEnd"/>
           </w:p>
         </w:tc>
         <w:tc>
@@ -7554,7 +7948,15 @@
           </w:tcPr>
           <w:p>
             <w:r>
-              <w:t>Die Applikation kann Nested-AD-Gruppen bis zu 10 Stufen zurückverfolgen.</w:t>
+              <w:t xml:space="preserve">Die Applikation kann </w:t>
+            </w:r>
+            <w:proofErr w:type="spellStart"/>
+            <w:r>
+              <w:t>Nested</w:t>
+            </w:r>
+            <w:proofErr w:type="spellEnd"/>
+            <w:r>
+              <w:t>-AD-Gruppen bis zu 10 Stufen zurückverfolgen.</w:t>
             </w:r>
           </w:p>
         </w:tc>
@@ -7632,9 +8034,11 @@
             <w:r>
               <w:t xml:space="preserve">Die Applikation läuft mit den Mindestanforderungen eines Windows Server 2016 und </w:t>
             </w:r>
+            <w:proofErr w:type="spellStart"/>
             <w:r>
               <w:t>MariaDB</w:t>
             </w:r>
+            <w:proofErr w:type="spellEnd"/>
             <w:r>
               <w:t>.</w:t>
             </w:r>
@@ -7819,6 +8223,7 @@
                 <w:color w:val="FFFFFF"/>
               </w:rPr>
             </w:pPr>
+            <w:proofErr w:type="spellStart"/>
             <w:r>
               <w:rPr>
                 <w:b/>
@@ -7827,6 +8232,7 @@
               </w:rPr>
               <w:t>Prio</w:t>
             </w:r>
+            <w:proofErr w:type="spellEnd"/>
           </w:p>
         </w:tc>
         <w:tc>
@@ -8004,7 +8410,15 @@
           </w:tcPr>
           <w:p>
             <w:r>
-              <w:t xml:space="preserve">Die Applikation hat eine Ausfallsicherheit von 95% zur Uptime </w:t>
+              <w:t xml:space="preserve">Die Applikation hat eine Ausfallsicherheit von 95% zur </w:t>
+            </w:r>
+            <w:proofErr w:type="spellStart"/>
+            <w:r>
+              <w:t>Uptime</w:t>
+            </w:r>
+            <w:proofErr w:type="spellEnd"/>
+            <w:r>
+              <w:t xml:space="preserve"> </w:t>
             </w:r>
             <w:r>
               <w:t>des darunterliegenden Servers</w:t>
@@ -8345,6 +8759,7 @@
                 <w:color w:val="FFFFFF"/>
               </w:rPr>
             </w:pPr>
+            <w:proofErr w:type="spellStart"/>
             <w:r>
               <w:rPr>
                 <w:b/>
@@ -8353,6 +8768,7 @@
               </w:rPr>
               <w:t>Prio</w:t>
             </w:r>
+            <w:proofErr w:type="spellEnd"/>
           </w:p>
         </w:tc>
         <w:tc>
@@ -8453,8 +8869,13 @@
             <w:shd w:val="clear" w:color="auto" w:fill="DEEAF6"/>
           </w:tcPr>
           <w:p>
-            <w:r>
-              <w:t>Änderbarkeit(Wartbarkeit), Übertragbarkeit (Installation)</w:t>
+            <w:proofErr w:type="gramStart"/>
+            <w:r>
+              <w:t>Änderbarkeit(</w:t>
+            </w:r>
+            <w:proofErr w:type="gramEnd"/>
+            <w:r>
+              <w:t>Wartbarkeit), Übertragbarkeit (Installation)</w:t>
             </w:r>
           </w:p>
         </w:tc>
@@ -8530,7 +8951,15 @@
           </w:tcPr>
           <w:p>
             <w:r>
-              <w:t>Die Applikation ist in Powershell geschrieben.</w:t>
+              <w:t xml:space="preserve">Die Applikation ist in </w:t>
+            </w:r>
+            <w:proofErr w:type="spellStart"/>
+            <w:r>
+              <w:t>Powershell</w:t>
+            </w:r>
+            <w:proofErr w:type="spellEnd"/>
+            <w:r>
+              <w:t xml:space="preserve"> geschrieben.</w:t>
             </w:r>
           </w:p>
         </w:tc>
@@ -8834,7 +9263,23 @@
           </w:tcPr>
           <w:p>
             <w:r>
-              <w:t>Zur Installation wird eine Anleitung und ein Script erstellt.</w:t>
+              <w:t xml:space="preserve">Zur Installation </w:t>
+            </w:r>
+            <w:proofErr w:type="gramStart"/>
+            <w:r>
+              <w:t>wird</w:t>
+            </w:r>
+            <w:proofErr w:type="gramEnd"/>
+            <w:r>
+              <w:t xml:space="preserve"> eine Anleitung und ein </w:t>
+            </w:r>
+            <w:proofErr w:type="spellStart"/>
+            <w:r>
+              <w:t>Script</w:t>
+            </w:r>
+            <w:proofErr w:type="spellEnd"/>
+            <w:r>
+              <w:t xml:space="preserve"> erstellt.</w:t>
             </w:r>
           </w:p>
         </w:tc>
@@ -8847,7 +9292,7 @@
     </w:p>
     <w:p>
       <w:pPr>
-        <w:pStyle w:val="berschrift2"/>
+        <w:pStyle w:val="Heading2"/>
       </w:pPr>
       <w:bookmarkStart w:id="22" w:name="_Toc526962322"/>
       <w:r>
@@ -8955,6 +9400,7 @@
                 <w:color w:val="FFFFFF"/>
               </w:rPr>
             </w:pPr>
+            <w:proofErr w:type="spellStart"/>
             <w:r>
               <w:rPr>
                 <w:b/>
@@ -8963,6 +9409,7 @@
               </w:rPr>
               <w:t>Prio</w:t>
             </w:r>
+            <w:proofErr w:type="spellEnd"/>
           </w:p>
         </w:tc>
         <w:tc>
@@ -9140,7 +9587,15 @@
           </w:tcPr>
           <w:p>
             <w:r>
-              <w:t>Das Projekt wird Agil geführt.</w:t>
+              <w:t xml:space="preserve">Das Projekt wird </w:t>
+            </w:r>
+            <w:proofErr w:type="gramStart"/>
+            <w:r>
+              <w:t>Agil</w:t>
+            </w:r>
+            <w:proofErr w:type="gramEnd"/>
+            <w:r>
+              <w:t xml:space="preserve"> geführt.</w:t>
             </w:r>
           </w:p>
         </w:tc>
@@ -9368,7 +9823,15 @@
           </w:tcPr>
           <w:p>
             <w:r>
-              <w:t>Der vom Team geschriebenen Code wird OpenSource lizenziert.</w:t>
+              <w:t xml:space="preserve">Der vom Team geschriebenen Code wird </w:t>
+            </w:r>
+            <w:proofErr w:type="spellStart"/>
+            <w:r>
+              <w:t>OpenSource</w:t>
+            </w:r>
+            <w:proofErr w:type="spellEnd"/>
+            <w:r>
+              <w:t xml:space="preserve"> lizenziert.</w:t>
             </w:r>
           </w:p>
         </w:tc>
@@ -9536,7 +9999,7 @@
     </w:p>
     <w:p>
       <w:pPr>
-        <w:pStyle w:val="berschrift2"/>
+        <w:pStyle w:val="Heading2"/>
       </w:pPr>
       <w:bookmarkStart w:id="23" w:name="_Toc526962323"/>
       <w:r>
@@ -9547,8 +10010,16 @@
     </w:p>
     <w:p>
       <w:r>
-        <w:t>DB Schema</w:t>
-      </w:r>
+        <w:t>D</w:t>
+      </w:r>
+      <w:r>
+        <w:t>atenbank</w:t>
+      </w:r>
+      <w:r>
+        <w:t xml:space="preserve"> Schema</w:t>
+      </w:r>
+      <w:bookmarkStart w:id="24" w:name="_GoBack"/>
+      <w:bookmarkEnd w:id="24"/>
     </w:p>
     <w:p>
       <w:pPr>
@@ -9606,14 +10077,54 @@
         <w:spacing w:after="160"/>
       </w:pPr>
       <w:r>
-        <w:br w:type="page"/>
+        <w:t>Geplante Module unserer WRAD Applikation:</w:t>
       </w:r>
     </w:p>
     <w:p>
       <w:pPr>
-        <w:pStyle w:val="berschrift1"/>
+        <w:spacing w:after="160"/>
       </w:pPr>
-      <w:bookmarkStart w:id="24" w:name="_Toc526962324"/>
+      <w:r>
+        <w:object w:dxaOrig="13177" w:dyaOrig="10466" w14:anchorId="2EA5A849">
+          <v:shapetype id="_x0000_t75" coordsize="21600,21600" o:spt="75" o:preferrelative="t" path="m@4@5l@4@11@9@11@9@5xe" filled="f" stroked="f">
+            <v:stroke joinstyle="miter"/>
+            <v:formulas>
+              <v:f eqn="if lineDrawn pixelLineWidth 0"/>
+              <v:f eqn="sum @0 1 0"/>
+              <v:f eqn="sum 0 0 @1"/>
+              <v:f eqn="prod @2 1 2"/>
+              <v:f eqn="prod @3 21600 pixelWidth"/>
+              <v:f eqn="prod @3 21600 pixelHeight"/>
+              <v:f eqn="sum @0 0 1"/>
+              <v:f eqn="prod @6 1 2"/>
+              <v:f eqn="prod @7 21600 pixelWidth"/>
+              <v:f eqn="sum @8 21600 0"/>
+              <v:f eqn="prod @7 21600 pixelHeight"/>
+              <v:f eqn="sum @10 21600 0"/>
+            </v:formulas>
+            <v:path o:extrusionok="f" gradientshapeok="t" o:connecttype="rect"/>
+            <o:lock v:ext="edit" aspectratio="t"/>
+          </v:shapetype>
+          <v:shape id="_x0000_i1025" type="#_x0000_t75" style="width:453pt;height:5in" o:ole="">
+            <v:imagedata r:id="rId16" o:title=""/>
+          </v:shape>
+          <o:OLEObject Type="Embed" ProgID="Visio.Drawing.15" ShapeID="_x0000_i1025" DrawAspect="Content" ObjectID="_1601465242" r:id="rId17"/>
+        </w:object>
+      </w:r>
+    </w:p>
+    <w:p>
+      <w:pPr>
+        <w:spacing w:after="160"/>
+      </w:pPr>
+      <w:r>
+        <w:br w:type="page"/>
+      </w:r>
+    </w:p>
+    <w:p>
+      <w:pPr>
+        <w:pStyle w:val="Heading1"/>
+      </w:pPr>
+      <w:bookmarkStart w:id="25" w:name="_Toc526962324"/>
       <w:r>
         <w:lastRenderedPageBreak/>
         <w:t>Rollen</w:t>
@@ -9626,7 +10137,7 @@
     </w:p>
     <w:tbl>
       <w:tblPr>
-        <w:tblStyle w:val="Gitternetztabelle4Akzent1"/>
+        <w:tblStyle w:val="GridTable4-Accent1"/>
         <w:tblW w:w="0" w:type="auto"/>
         <w:tblLook w:val="04A0" w:firstRow="1" w:lastRow="0" w:firstColumn="1" w:lastColumn="0" w:noHBand="0" w:noVBand="1"/>
       </w:tblPr>
@@ -9902,7 +10413,15 @@
               <w:cnfStyle w:val="000000000000" w:firstRow="0" w:lastRow="0" w:firstColumn="0" w:lastColumn="0" w:oddVBand="0" w:evenVBand="0" w:oddHBand="0" w:evenHBand="0" w:firstRowFirstColumn="0" w:firstRowLastColumn="0" w:lastRowFirstColumn="0" w:lastRowLastColumn="0"/>
             </w:pPr>
             <w:r>
-              <w:t>Benutzer – Benutzer History anzeigen</w:t>
+              <w:t xml:space="preserve">Benutzer – Benutzer </w:t>
+            </w:r>
+            <w:proofErr w:type="spellStart"/>
+            <w:r>
+              <w:t>History</w:t>
+            </w:r>
+            <w:proofErr w:type="spellEnd"/>
+            <w:r>
+              <w:t xml:space="preserve"> anzeigen</w:t>
             </w:r>
           </w:p>
         </w:tc>
@@ -9915,7 +10434,23 @@
               <w:cnfStyle w:val="000000000000" w:firstRow="0" w:lastRow="0" w:firstColumn="0" w:lastColumn="0" w:oddVBand="0" w:evenVBand="0" w:oddHBand="0" w:evenHBand="0" w:firstRowFirstColumn="0" w:firstRowLastColumn="0" w:lastRowFirstColumn="0" w:lastRowLastColumn="0"/>
             </w:pPr>
             <w:r>
-              <w:t>Darf die History eines Benutzer des WRADs einsehen</w:t>
+              <w:t xml:space="preserve">Darf die </w:t>
+            </w:r>
+            <w:proofErr w:type="spellStart"/>
+            <w:r>
+              <w:t>History</w:t>
+            </w:r>
+            <w:proofErr w:type="spellEnd"/>
+            <w:r>
+              <w:t xml:space="preserve"> </w:t>
+            </w:r>
+            <w:proofErr w:type="gramStart"/>
+            <w:r>
+              <w:t>eines Benutzer</w:t>
+            </w:r>
+            <w:proofErr w:type="gramEnd"/>
+            <w:r>
+              <w:t xml:space="preserve"> des WRADs einsehen</w:t>
             </w:r>
           </w:p>
         </w:tc>
@@ -10106,7 +10641,15 @@
               <w:cnfStyle w:val="000000100000" w:firstRow="0" w:lastRow="0" w:firstColumn="0" w:lastColumn="0" w:oddVBand="0" w:evenVBand="0" w:oddHBand="1" w:evenHBand="0" w:firstRowFirstColumn="0" w:firstRowLastColumn="0" w:lastRowFirstColumn="0" w:lastRowLastColumn="0"/>
             </w:pPr>
             <w:r>
-              <w:t>Gruppe – Gruppen History anzeigen</w:t>
+              <w:t xml:space="preserve">Gruppe – Gruppen </w:t>
+            </w:r>
+            <w:proofErr w:type="spellStart"/>
+            <w:r>
+              <w:t>History</w:t>
+            </w:r>
+            <w:proofErr w:type="spellEnd"/>
+            <w:r>
+              <w:t xml:space="preserve"> anzeigen</w:t>
             </w:r>
           </w:p>
         </w:tc>
@@ -10119,7 +10662,15 @@
               <w:cnfStyle w:val="000000100000" w:firstRow="0" w:lastRow="0" w:firstColumn="0" w:lastColumn="0" w:oddVBand="0" w:evenVBand="0" w:oddHBand="1" w:evenHBand="0" w:firstRowFirstColumn="0" w:firstRowLastColumn="0" w:lastRowFirstColumn="0" w:lastRowLastColumn="0"/>
             </w:pPr>
             <w:r>
-              <w:t>Darf die History einer WARD Gruppen einsehen.</w:t>
+              <w:t xml:space="preserve">Darf die </w:t>
+            </w:r>
+            <w:proofErr w:type="spellStart"/>
+            <w:r>
+              <w:t>History</w:t>
+            </w:r>
+            <w:proofErr w:type="spellEnd"/>
+            <w:r>
+              <w:t xml:space="preserve"> einer WARD Gruppen einsehen.</w:t>
             </w:r>
           </w:p>
         </w:tc>
@@ -10307,7 +10858,15 @@
               <w:cnfStyle w:val="000000000000" w:firstRow="0" w:lastRow="0" w:firstColumn="0" w:lastColumn="0" w:oddVBand="0" w:evenVBand="0" w:oddHBand="0" w:evenHBand="0" w:firstRowFirstColumn="0" w:firstRowLastColumn="0" w:lastRowFirstColumn="0" w:lastRowLastColumn="0"/>
             </w:pPr>
             <w:r>
-              <w:t>CSV exportiern/importieren</w:t>
+              <w:t xml:space="preserve">CSV </w:t>
+            </w:r>
+            <w:proofErr w:type="spellStart"/>
+            <w:r>
+              <w:t>exportiern</w:t>
+            </w:r>
+            <w:proofErr w:type="spellEnd"/>
+            <w:r>
+              <w:t>/importieren</w:t>
             </w:r>
           </w:p>
         </w:tc>
@@ -10328,7 +10887,7 @@
     </w:tbl>
     <w:p>
       <w:pPr>
-        <w:pStyle w:val="berschrift2"/>
+        <w:pStyle w:val="Heading2"/>
       </w:pPr>
       <w:r>
         <w:t>Rollen Matrix</w:t>
@@ -10336,7 +10895,7 @@
     </w:p>
     <w:tbl>
       <w:tblPr>
-        <w:tblStyle w:val="Gitternetztabelle4Akzent1"/>
+        <w:tblStyle w:val="GridTable4-Accent1"/>
         <w:tblW w:w="0" w:type="auto"/>
         <w:tblLayout w:type="fixed"/>
         <w:tblLook w:val="04A0" w:firstRow="1" w:lastRow="0" w:firstColumn="1" w:lastColumn="0" w:noHBand="0" w:noVBand="1"/>
@@ -10411,12 +10970,14 @@
             <w:pPr>
               <w:cnfStyle w:val="100000000000" w:firstRow="1" w:lastRow="0" w:firstColumn="0" w:lastColumn="0" w:oddVBand="0" w:evenVBand="0" w:oddHBand="0" w:evenHBand="0" w:firstRowFirstColumn="0" w:firstRowLastColumn="0" w:lastRowFirstColumn="0" w:lastRowLastColumn="0"/>
             </w:pPr>
+            <w:proofErr w:type="spellStart"/>
             <w:r>
               <w:t>Autori-sierungs</w:t>
             </w:r>
             <w:r>
               <w:t>stelle</w:t>
             </w:r>
+            <w:proofErr w:type="spellEnd"/>
           </w:p>
         </w:tc>
         <w:tc>
@@ -10427,9 +10988,19 @@
             <w:pPr>
               <w:cnfStyle w:val="100000000000" w:firstRow="1" w:lastRow="0" w:firstColumn="0" w:lastColumn="0" w:oddVBand="0" w:evenVBand="0" w:oddHBand="0" w:evenHBand="0" w:firstRowFirstColumn="0" w:firstRowLastColumn="0" w:lastRowFirstColumn="0" w:lastRowLastColumn="0"/>
             </w:pPr>
-            <w:r>
-              <w:t>Application Owner</w:t>
-            </w:r>
+            <w:proofErr w:type="spellStart"/>
+            <w:r>
+              <w:t>Application</w:t>
+            </w:r>
+            <w:proofErr w:type="spellEnd"/>
+            <w:r>
+              <w:t xml:space="preserve"> </w:t>
+            </w:r>
+            <w:proofErr w:type="spellStart"/>
+            <w:r>
+              <w:t>Owner</w:t>
+            </w:r>
+            <w:proofErr w:type="spellEnd"/>
           </w:p>
         </w:tc>
       </w:tr>
@@ -11683,8 +12254,6 @@
             <w:r>
               <w:t>X</w:t>
             </w:r>
-            <w:bookmarkStart w:id="25" w:name="_GoBack"/>
-            <w:bookmarkEnd w:id="25"/>
           </w:p>
         </w:tc>
       </w:tr>
@@ -11704,17 +12273,17 @@
     </w:p>
     <w:p>
       <w:pPr>
-        <w:pStyle w:val="berschrift1"/>
+        <w:pStyle w:val="Heading1"/>
       </w:pPr>
       <w:r>
         <w:lastRenderedPageBreak/>
         <w:t>Glossar</w:t>
       </w:r>
-      <w:bookmarkEnd w:id="24"/>
+      <w:bookmarkEnd w:id="25"/>
     </w:p>
     <w:tbl>
       <w:tblPr>
-        <w:tblStyle w:val="Gitternetztabelle4Akzent1"/>
+        <w:tblStyle w:val="GridTable4-Accent1"/>
         <w:tblW w:w="9062" w:type="dxa"/>
         <w:tblLook w:val="04A0" w:firstRow="1" w:lastRow="0" w:firstColumn="1" w:lastColumn="0" w:noHBand="0" w:noVBand="1"/>
       </w:tblPr>
@@ -11784,8 +12353,13 @@
             <w:pPr>
               <w:cnfStyle w:val="000000100000" w:firstRow="0" w:lastRow="0" w:firstColumn="0" w:lastColumn="0" w:oddVBand="0" w:evenVBand="0" w:oddHBand="1" w:evenHBand="0" w:firstRowFirstColumn="0" w:firstRowLastColumn="0" w:lastRowFirstColumn="0" w:lastRowLastColumn="0"/>
             </w:pPr>
-            <w:r>
-              <w:t>Active Directory</w:t>
+            <w:proofErr w:type="spellStart"/>
+            <w:r>
+              <w:t>Active</w:t>
+            </w:r>
+            <w:proofErr w:type="spellEnd"/>
+            <w:r>
+              <w:t xml:space="preserve"> Directory</w:t>
             </w:r>
           </w:p>
         </w:tc>
@@ -11826,9 +12400,11 @@
             <w:tcW w:w="4531" w:type="dxa"/>
           </w:tcPr>
           <w:p>
+            <w:proofErr w:type="spellStart"/>
             <w:r>
               <w:t>Remediate</w:t>
             </w:r>
+            <w:proofErr w:type="spellEnd"/>
           </w:p>
         </w:tc>
         <w:tc>
@@ -11868,7 +12444,7 @@
     <w:p/>
     <w:p>
       <w:pPr>
-        <w:pStyle w:val="berschrift1"/>
+        <w:pStyle w:val="Heading1"/>
       </w:pPr>
       <w:bookmarkStart w:id="26" w:name="_Toc526962325"/>
       <w:r>
@@ -11878,7 +12454,7 @@
     </w:p>
     <w:p>
       <w:pPr>
-        <w:pStyle w:val="berschrift1"/>
+        <w:pStyle w:val="Heading1"/>
       </w:pPr>
       <w:bookmarkStart w:id="27" w:name="_Toc526962326"/>
       <w:r>
@@ -11888,7 +12464,7 @@
     </w:p>
     <w:p>
       <w:pPr>
-        <w:pStyle w:val="Abbildungsverzeichnis"/>
+        <w:pStyle w:val="TableofFigures"/>
         <w:tabs>
           <w:tab w:val="right" w:leader="dot" w:pos="9062"/>
         </w:tabs>
@@ -11933,7 +12509,7 @@
     </w:p>
     <w:p>
       <w:pPr>
-        <w:pStyle w:val="berschrift1"/>
+        <w:pStyle w:val="Heading1"/>
       </w:pPr>
       <w:bookmarkStart w:id="28" w:name="_Toc526962327"/>
       <w:r>
@@ -11944,7 +12520,7 @@
     </w:p>
     <w:p>
       <w:pPr>
-        <w:pStyle w:val="berschrift2"/>
+        <w:pStyle w:val="Heading2"/>
       </w:pPr>
       <w:bookmarkStart w:id="29" w:name="_Toc526962328"/>
       <w:r>
@@ -11954,11 +12530,19 @@
     </w:p>
     <w:p>
       <w:pPr>
-        <w:pStyle w:val="berschrift2"/>
+        <w:pStyle w:val="Heading2"/>
       </w:pPr>
       <w:bookmarkStart w:id="30" w:name="_Toc526962329"/>
       <w:r>
-        <w:t>Definition of Ready – Checklist</w:t>
+        <w:t xml:space="preserve">Definition </w:t>
+      </w:r>
+      <w:proofErr w:type="spellStart"/>
+      <w:r>
+        <w:t>of</w:t>
+      </w:r>
+      <w:proofErr w:type="spellEnd"/>
+      <w:r>
+        <w:t xml:space="preserve"> Ready – Checklist</w:t>
       </w:r>
       <w:bookmarkEnd w:id="30"/>
     </w:p>
@@ -12016,7 +12600,61 @@
         <w:szCs w:val="16"/>
         <w:lang w:val="fr-CH"/>
       </w:rPr>
-      <w:t xml:space="preserve">Berner Fachhochschule | Haute école spécialisée bernoise | Bern University of Applied Sciences </w:t>
+      <w:t xml:space="preserve">Berner </w:t>
+    </w:r>
+    <w:proofErr w:type="spellStart"/>
+    <w:r>
+      <w:rPr>
+        <w:sz w:val="16"/>
+        <w:szCs w:val="16"/>
+        <w:lang w:val="fr-CH"/>
+      </w:rPr>
+      <w:t>Fachhochschule</w:t>
+    </w:r>
+    <w:proofErr w:type="spellEnd"/>
+    <w:r>
+      <w:rPr>
+        <w:sz w:val="16"/>
+        <w:szCs w:val="16"/>
+        <w:lang w:val="fr-CH"/>
+      </w:rPr>
+      <w:t xml:space="preserve"> | Haute école spécialisée bernoise | Bern </w:t>
+    </w:r>
+    <w:proofErr w:type="spellStart"/>
+    <w:r>
+      <w:rPr>
+        <w:sz w:val="16"/>
+        <w:szCs w:val="16"/>
+        <w:lang w:val="fr-CH"/>
+      </w:rPr>
+      <w:t>University</w:t>
+    </w:r>
+    <w:proofErr w:type="spellEnd"/>
+    <w:r>
+      <w:rPr>
+        <w:sz w:val="16"/>
+        <w:szCs w:val="16"/>
+        <w:lang w:val="fr-CH"/>
+      </w:rPr>
+      <w:t xml:space="preserve"> of </w:t>
+    </w:r>
+    <w:proofErr w:type="spellStart"/>
+    <w:r>
+      <w:rPr>
+        <w:sz w:val="16"/>
+        <w:szCs w:val="16"/>
+        <w:lang w:val="fr-CH"/>
+      </w:rPr>
+      <w:t>Applied</w:t>
+    </w:r>
+    <w:proofErr w:type="spellEnd"/>
+    <w:r>
+      <w:rPr>
+        <w:sz w:val="16"/>
+        <w:szCs w:val="16"/>
+        <w:lang w:val="fr-CH"/>
+      </w:rPr>
+      <w:t xml:space="preserve"> Sciences </w:t>
     </w:r>
     <w:r>
       <w:rPr>
@@ -12108,7 +12746,61 @@
         <w:szCs w:val="16"/>
         <w:lang w:val="fr-CH"/>
       </w:rPr>
-      <w:t xml:space="preserve">Berner Fachhochschule | Haute école spécialisée bernoise | Bern University of Applied Sciences </w:t>
+      <w:t xml:space="preserve">Berner </w:t>
+    </w:r>
+    <w:proofErr w:type="spellStart"/>
+    <w:r>
+      <w:rPr>
+        <w:sz w:val="16"/>
+        <w:szCs w:val="16"/>
+        <w:lang w:val="fr-CH"/>
+      </w:rPr>
+      <w:t>Fachhochschule</w:t>
+    </w:r>
+    <w:proofErr w:type="spellEnd"/>
+    <w:r>
+      <w:rPr>
+        <w:sz w:val="16"/>
+        <w:szCs w:val="16"/>
+        <w:lang w:val="fr-CH"/>
+      </w:rPr>
+      <w:t xml:space="preserve"> | Haute école spécialisée bernoise | Bern </w:t>
+    </w:r>
+    <w:proofErr w:type="spellStart"/>
+    <w:r>
+      <w:rPr>
+        <w:sz w:val="16"/>
+        <w:szCs w:val="16"/>
+        <w:lang w:val="fr-CH"/>
+      </w:rPr>
+      <w:t>University</w:t>
+    </w:r>
+    <w:proofErr w:type="spellEnd"/>
+    <w:r>
+      <w:rPr>
+        <w:sz w:val="16"/>
+        <w:szCs w:val="16"/>
+        <w:lang w:val="fr-CH"/>
+      </w:rPr>
+      <w:t xml:space="preserve"> of </w:t>
+    </w:r>
+    <w:proofErr w:type="spellStart"/>
+    <w:r>
+      <w:rPr>
+        <w:sz w:val="16"/>
+        <w:szCs w:val="16"/>
+        <w:lang w:val="fr-CH"/>
+      </w:rPr>
+      <w:t>Applied</w:t>
+    </w:r>
+    <w:proofErr w:type="spellEnd"/>
+    <w:r>
+      <w:rPr>
+        <w:sz w:val="16"/>
+        <w:szCs w:val="16"/>
+        <w:lang w:val="fr-CH"/>
+      </w:rPr>
+      <w:t xml:space="preserve"> Sciences </w:t>
     </w:r>
     <w:r>
       <w:rPr>
@@ -12215,7 +12907,7 @@
 <w:hdr xmlns:wpc="http://schemas.microsoft.com/office/word/2010/wordprocessingCanvas" xmlns:cx="http://schemas.microsoft.com/office/drawing/2014/chartex" xmlns:cx1="http://schemas.microsoft.com/office/drawing/2015/9/8/chartex" xmlns:cx2="http://schemas.microsoft.com/office/drawing/2015/10/21/chartex" xmlns:cx3="http://schemas.microsoft.com/office/drawing/2016/5/9/chartex" xmlns:cx4="http://schemas.microsoft.com/office/drawing/2016/5/10/chartex" xmlns:cx5="http://schemas.microsoft.com/office/drawing/2016/5/11/chartex" xmlns:cx6="http://schemas.microsoft.com/office/drawing/2016/5/12/chartex" xmlns:cx7="http://schemas.microsoft.com/office/drawing/2016/5/13/chartex" xmlns:cx8="http://schemas.microsoft.com/office/drawing/2016/5/14/chartex" xmlns:mc="http://schemas.openxmlformats.org/markup-compatibility/2006" xmlns:aink="http://schemas.microsoft.com/office/drawing/2016/ink" xmlns:am3d="http://schemas.microsoft.com/office/drawing/2017/model3d" xmlns:o="urn:schemas-microsoft-com:office:office" xmlns:r="http://schemas.openxmlformats.org/officeDocument/2006/relationships" xmlns:m="http://schemas.openxmlformats.org/officeDocument/2006/math" xmlns:v="urn:schemas-microsoft-com:vml" xmlns:wp14="http://schemas.microsoft.com/office/word/2010/wordprocessingDrawing" xmlns:wp="http://schemas.openxmlformats.org/drawingml/2006/wordprocessingDrawing" xmlns:w10="urn:schemas-microsoft-com:office:word" xmlns:w="http://schemas.openxmlformats.org/wordprocessingml/2006/main" xmlns:w14="http://schemas.microsoft.com/office/word/2010/wordml" xmlns:w15="http://schemas.microsoft.com/office/word/2012/wordml" xmlns:w16cid="http://schemas.microsoft.com/office/word/2016/wordml/cid" xmlns:w16se="http://schemas.microsoft.com/office/word/2015/wordml/symex" xmlns:wpg="http://schemas.microsoft.com/office/word/2010/wordprocessingGroup" xmlns:wpi="http://schemas.microsoft.com/office/word/2010/wordprocessingInk" xmlns:wne="http://schemas.microsoft.com/office/word/2006/wordml" xmlns:wps="http://schemas.microsoft.com/office/word/2010/wordprocessingShape" mc:Ignorable="w14 w15 w16se w16cid wp14">
   <w:p>
     <w:pPr>
-      <w:pStyle w:val="Kopfzeile"/>
+      <w:pStyle w:val="Header"/>
       <w:tabs>
         <w:tab w:val="clear" w:pos="4536"/>
         <w:tab w:val="clear" w:pos="9072"/>
@@ -12233,7 +12925,7 @@
 <w:hdr xmlns:wpc="http://schemas.microsoft.com/office/word/2010/wordprocessingCanvas" xmlns:cx="http://schemas.microsoft.com/office/drawing/2014/chartex" xmlns:cx1="http://schemas.microsoft.com/office/drawing/2015/9/8/chartex" xmlns:cx2="http://schemas.microsoft.com/office/drawing/2015/10/21/chartex" xmlns:cx3="http://schemas.microsoft.com/office/drawing/2016/5/9/chartex" xmlns:cx4="http://schemas.microsoft.com/office/drawing/2016/5/10/chartex" xmlns:cx5="http://schemas.microsoft.com/office/drawing/2016/5/11/chartex" xmlns:cx6="http://schemas.microsoft.com/office/drawing/2016/5/12/chartex" xmlns:cx7="http://schemas.microsoft.com/office/drawing/2016/5/13/chartex" xmlns:cx8="http://schemas.microsoft.com/office/drawing/2016/5/14/chartex" xmlns:mc="http://schemas.openxmlformats.org/markup-compatibility/2006" xmlns:aink="http://schemas.microsoft.com/office/drawing/2016/ink" xmlns:am3d="http://schemas.microsoft.com/office/drawing/2017/model3d" xmlns:o="urn:schemas-microsoft-com:office:office" xmlns:r="http://schemas.openxmlformats.org/officeDocument/2006/relationships" xmlns:m="http://schemas.openxmlformats.org/officeDocument/2006/math" xmlns:v="urn:schemas-microsoft-com:vml" xmlns:wp14="http://schemas.microsoft.com/office/word/2010/wordprocessingDrawing" xmlns:wp="http://schemas.openxmlformats.org/drawingml/2006/wordprocessingDrawing" xmlns:w10="urn:schemas-microsoft-com:office:word" xmlns:w="http://schemas.openxmlformats.org/wordprocessingml/2006/main" xmlns:w14="http://schemas.microsoft.com/office/word/2010/wordml" xmlns:w15="http://schemas.microsoft.com/office/word/2012/wordml" xmlns:w16cid="http://schemas.microsoft.com/office/word/2016/wordml/cid" xmlns:w16se="http://schemas.microsoft.com/office/word/2015/wordml/symex" xmlns:wpg="http://schemas.microsoft.com/office/word/2010/wordprocessingGroup" xmlns:wpi="http://schemas.microsoft.com/office/word/2010/wordprocessingInk" xmlns:wne="http://schemas.microsoft.com/office/word/2006/wordml" xmlns:wps="http://schemas.microsoft.com/office/word/2010/wordprocessingShape" mc:Ignorable="w14 w15 w16se w16cid wp14">
   <w:p>
     <w:pPr>
-      <w:pStyle w:val="Kopfzeile"/>
+      <w:pStyle w:val="Header"/>
     </w:pPr>
     <w:r>
       <w:rPr>
@@ -12297,7 +12989,7 @@
 <w:hdr xmlns:wpc="http://schemas.microsoft.com/office/word/2010/wordprocessingCanvas" xmlns:cx="http://schemas.microsoft.com/office/drawing/2014/chartex" xmlns:cx1="http://schemas.microsoft.com/office/drawing/2015/9/8/chartex" xmlns:cx2="http://schemas.microsoft.com/office/drawing/2015/10/21/chartex" xmlns:cx3="http://schemas.microsoft.com/office/drawing/2016/5/9/chartex" xmlns:cx4="http://schemas.microsoft.com/office/drawing/2016/5/10/chartex" xmlns:cx5="http://schemas.microsoft.com/office/drawing/2016/5/11/chartex" xmlns:cx6="http://schemas.microsoft.com/office/drawing/2016/5/12/chartex" xmlns:cx7="http://schemas.microsoft.com/office/drawing/2016/5/13/chartex" xmlns:cx8="http://schemas.microsoft.com/office/drawing/2016/5/14/chartex" xmlns:mc="http://schemas.openxmlformats.org/markup-compatibility/2006" xmlns:aink="http://schemas.microsoft.com/office/drawing/2016/ink" xmlns:am3d="http://schemas.microsoft.com/office/drawing/2017/model3d" xmlns:o="urn:schemas-microsoft-com:office:office" xmlns:r="http://schemas.openxmlformats.org/officeDocument/2006/relationships" xmlns:m="http://schemas.openxmlformats.org/officeDocument/2006/math" xmlns:v="urn:schemas-microsoft-com:vml" xmlns:wp14="http://schemas.microsoft.com/office/word/2010/wordprocessingDrawing" xmlns:wp="http://schemas.openxmlformats.org/drawingml/2006/wordprocessingDrawing" xmlns:w10="urn:schemas-microsoft-com:office:word" xmlns:w="http://schemas.openxmlformats.org/wordprocessingml/2006/main" xmlns:w14="http://schemas.microsoft.com/office/word/2010/wordml" xmlns:w15="http://schemas.microsoft.com/office/word/2012/wordml" xmlns:w16cid="http://schemas.microsoft.com/office/word/2016/wordml/cid" xmlns:w16se="http://schemas.microsoft.com/office/word/2015/wordml/symex" xmlns:wpg="http://schemas.microsoft.com/office/word/2010/wordprocessingGroup" xmlns:wpi="http://schemas.microsoft.com/office/word/2010/wordprocessingInk" xmlns:wne="http://schemas.microsoft.com/office/word/2006/wordml" xmlns:wps="http://schemas.microsoft.com/office/word/2010/wordprocessingShape" mc:Ignorable="w14 w15 w16se w16cid wp14">
   <w:p>
     <w:pPr>
-      <w:pStyle w:val="Kopfzeile"/>
+      <w:pStyle w:val="Header"/>
       <w:tabs>
         <w:tab w:val="clear" w:pos="4536"/>
         <w:tab w:val="clear" w:pos="9072"/>
@@ -12501,7 +13193,7 @@
     <w:lvl w:ilvl="0">
       <w:start w:val="1"/>
       <w:numFmt w:val="decimal"/>
-      <w:pStyle w:val="berschrift1"/>
+      <w:pStyle w:val="Heading1"/>
       <w:lvlText w:val="%1"/>
       <w:lvlJc w:val="left"/>
       <w:pPr>
@@ -12511,7 +13203,7 @@
     <w:lvl w:ilvl="1">
       <w:start w:val="1"/>
       <w:numFmt w:val="decimal"/>
-      <w:pStyle w:val="berschrift2"/>
+      <w:pStyle w:val="Heading2"/>
       <w:lvlText w:val="%1.%2"/>
       <w:lvlJc w:val="left"/>
       <w:pPr>
@@ -12521,7 +13213,7 @@
     <w:lvl w:ilvl="2">
       <w:start w:val="1"/>
       <w:numFmt w:val="decimal"/>
-      <w:pStyle w:val="berschrift3"/>
+      <w:pStyle w:val="Heading3"/>
       <w:lvlText w:val="%1.%2.%3"/>
       <w:lvlJc w:val="left"/>
       <w:pPr>
@@ -12531,7 +13223,7 @@
     <w:lvl w:ilvl="3">
       <w:start w:val="1"/>
       <w:numFmt w:val="decimal"/>
-      <w:pStyle w:val="berschrift4"/>
+      <w:pStyle w:val="Heading4"/>
       <w:lvlText w:val="%1.%2.%3.%4"/>
       <w:lvlJc w:val="left"/>
       <w:pPr>
@@ -12541,7 +13233,7 @@
     <w:lvl w:ilvl="4">
       <w:start w:val="1"/>
       <w:numFmt w:val="decimal"/>
-      <w:pStyle w:val="berschrift5"/>
+      <w:pStyle w:val="Heading5"/>
       <w:lvlText w:val="%1.%2.%3.%4.%5"/>
       <w:lvlJc w:val="left"/>
       <w:pPr>
@@ -12551,7 +13243,7 @@
     <w:lvl w:ilvl="5">
       <w:start w:val="1"/>
       <w:numFmt w:val="decimal"/>
-      <w:pStyle w:val="berschrift6"/>
+      <w:pStyle w:val="Heading6"/>
       <w:lvlText w:val="%1.%2.%3.%4.%5.%6"/>
       <w:lvlJc w:val="left"/>
       <w:pPr>
@@ -12561,7 +13253,7 @@
     <w:lvl w:ilvl="6">
       <w:start w:val="1"/>
       <w:numFmt w:val="decimal"/>
-      <w:pStyle w:val="berschrift7"/>
+      <w:pStyle w:val="Heading7"/>
       <w:lvlText w:val="%1.%2.%3.%4.%5.%6.%7"/>
       <w:lvlJc w:val="left"/>
       <w:pPr>
@@ -12571,7 +13263,7 @@
     <w:lvl w:ilvl="7">
       <w:start w:val="1"/>
       <w:numFmt w:val="decimal"/>
-      <w:pStyle w:val="berschrift8"/>
+      <w:pStyle w:val="Heading8"/>
       <w:lvlText w:val="%1.%2.%3.%4.%5.%6.%7.%8"/>
       <w:lvlJc w:val="left"/>
       <w:pPr>
@@ -12581,7 +13273,7 @@
     <w:lvl w:ilvl="8">
       <w:start w:val="1"/>
       <w:numFmt w:val="decimal"/>
-      <w:pStyle w:val="berschrift9"/>
+      <w:pStyle w:val="Heading9"/>
       <w:lvlText w:val="%1.%2.%3.%4.%5.%6.%7.%8.%9"/>
       <w:lvlJc w:val="left"/>
       <w:pPr>
@@ -13284,7 +13976,7 @@
     <w:lsdException w:name="Hashtag" w:semiHidden="1" w:unhideWhenUsed="1"/>
     <w:lsdException w:name="Unresolved Mention" w:semiHidden="1" w:unhideWhenUsed="1"/>
   </w:latentStyles>
-  <w:style w:type="paragraph" w:default="1" w:styleId="Standard">
+  <w:style w:type="paragraph" w:default="1" w:styleId="Normal">
     <w:name w:val="Normal"/>
     <w:qFormat/>
     <w:rsid w:val="00B165C1"/>
@@ -13292,11 +13984,11 @@
       <w:spacing w:after="0"/>
     </w:pPr>
   </w:style>
-  <w:style w:type="paragraph" w:styleId="berschrift1">
+  <w:style w:type="paragraph" w:styleId="Heading1">
     <w:name w:val="heading 1"/>
-    <w:basedOn w:val="Standard"/>
-    <w:next w:val="Standard"/>
-    <w:link w:val="berschrift1Zchn"/>
+    <w:basedOn w:val="Normal"/>
+    <w:next w:val="Normal"/>
+    <w:link w:val="Heading1Char"/>
     <w:uiPriority w:val="9"/>
     <w:qFormat/>
     <w:rsid w:val="006869E0"/>
@@ -13317,11 +14009,11 @@
       <w:szCs w:val="32"/>
     </w:rPr>
   </w:style>
-  <w:style w:type="paragraph" w:styleId="berschrift2">
+  <w:style w:type="paragraph" w:styleId="Heading2">
     <w:name w:val="heading 2"/>
-    <w:basedOn w:val="Standard"/>
-    <w:next w:val="Standard"/>
-    <w:link w:val="berschrift2Zchn"/>
+    <w:basedOn w:val="Normal"/>
+    <w:next w:val="Normal"/>
+    <w:link w:val="Heading2Char"/>
     <w:autoRedefine/>
     <w:uiPriority w:val="9"/>
     <w:unhideWhenUsed/>
@@ -13344,11 +14036,11 @@
       <w:szCs w:val="26"/>
     </w:rPr>
   </w:style>
-  <w:style w:type="paragraph" w:styleId="berschrift3">
+  <w:style w:type="paragraph" w:styleId="Heading3">
     <w:name w:val="heading 3"/>
-    <w:basedOn w:val="Standard"/>
-    <w:next w:val="Standard"/>
-    <w:link w:val="berschrift3Zchn"/>
+    <w:basedOn w:val="Normal"/>
+    <w:next w:val="Normal"/>
+    <w:link w:val="Heading3Char"/>
     <w:uiPriority w:val="9"/>
     <w:semiHidden/>
     <w:unhideWhenUsed/>
@@ -13371,11 +14063,11 @@
       <w:szCs w:val="24"/>
     </w:rPr>
   </w:style>
-  <w:style w:type="paragraph" w:styleId="berschrift4">
+  <w:style w:type="paragraph" w:styleId="Heading4">
     <w:name w:val="heading 4"/>
-    <w:basedOn w:val="Standard"/>
-    <w:next w:val="Standard"/>
-    <w:link w:val="berschrift4Zchn"/>
+    <w:basedOn w:val="Normal"/>
+    <w:next w:val="Normal"/>
+    <w:link w:val="Heading4Char"/>
     <w:uiPriority w:val="9"/>
     <w:semiHidden/>
     <w:unhideWhenUsed/>
@@ -13398,11 +14090,11 @@
       <w:color w:val="2F5496" w:themeColor="accent1" w:themeShade="BF"/>
     </w:rPr>
   </w:style>
-  <w:style w:type="paragraph" w:styleId="berschrift5">
+  <w:style w:type="paragraph" w:styleId="Heading5">
     <w:name w:val="heading 5"/>
-    <w:basedOn w:val="Standard"/>
-    <w:next w:val="Standard"/>
-    <w:link w:val="berschrift5Zchn"/>
+    <w:basedOn w:val="Normal"/>
+    <w:next w:val="Normal"/>
+    <w:link w:val="Heading5Char"/>
     <w:uiPriority w:val="9"/>
     <w:semiHidden/>
     <w:unhideWhenUsed/>
@@ -13423,11 +14115,11 @@
       <w:color w:val="2F5496" w:themeColor="accent1" w:themeShade="BF"/>
     </w:rPr>
   </w:style>
-  <w:style w:type="paragraph" w:styleId="berschrift6">
+  <w:style w:type="paragraph" w:styleId="Heading6">
     <w:name w:val="heading 6"/>
-    <w:basedOn w:val="Standard"/>
-    <w:next w:val="Standard"/>
-    <w:link w:val="berschrift6Zchn"/>
+    <w:basedOn w:val="Normal"/>
+    <w:next w:val="Normal"/>
+    <w:link w:val="Heading6Char"/>
     <w:uiPriority w:val="9"/>
     <w:semiHidden/>
     <w:unhideWhenUsed/>
@@ -13448,11 +14140,11 @@
       <w:color w:val="1F3763" w:themeColor="accent1" w:themeShade="7F"/>
     </w:rPr>
   </w:style>
-  <w:style w:type="paragraph" w:styleId="berschrift7">
+  <w:style w:type="paragraph" w:styleId="Heading7">
     <w:name w:val="heading 7"/>
-    <w:basedOn w:val="Standard"/>
-    <w:next w:val="Standard"/>
-    <w:link w:val="berschrift7Zchn"/>
+    <w:basedOn w:val="Normal"/>
+    <w:next w:val="Normal"/>
+    <w:link w:val="Heading7Char"/>
     <w:uiPriority w:val="9"/>
     <w:semiHidden/>
     <w:unhideWhenUsed/>
@@ -13475,11 +14167,11 @@
       <w:color w:val="1F3763" w:themeColor="accent1" w:themeShade="7F"/>
     </w:rPr>
   </w:style>
-  <w:style w:type="paragraph" w:styleId="berschrift8">
+  <w:style w:type="paragraph" w:styleId="Heading8">
     <w:name w:val="heading 8"/>
-    <w:basedOn w:val="Standard"/>
-    <w:next w:val="Standard"/>
-    <w:link w:val="berschrift8Zchn"/>
+    <w:basedOn w:val="Normal"/>
+    <w:next w:val="Normal"/>
+    <w:link w:val="Heading8Char"/>
     <w:uiPriority w:val="9"/>
     <w:semiHidden/>
     <w:unhideWhenUsed/>
@@ -13502,11 +14194,11 @@
       <w:szCs w:val="21"/>
     </w:rPr>
   </w:style>
-  <w:style w:type="paragraph" w:styleId="berschrift9">
+  <w:style w:type="paragraph" w:styleId="Heading9">
     <w:name w:val="heading 9"/>
-    <w:basedOn w:val="Standard"/>
-    <w:next w:val="Standard"/>
-    <w:link w:val="berschrift9Zchn"/>
+    <w:basedOn w:val="Normal"/>
+    <w:next w:val="Normal"/>
+    <w:link w:val="Heading9Char"/>
     <w:uiPriority w:val="9"/>
     <w:semiHidden/>
     <w:unhideWhenUsed/>
@@ -13531,13 +14223,13 @@
       <w:szCs w:val="21"/>
     </w:rPr>
   </w:style>
-  <w:style w:type="character" w:default="1" w:styleId="Absatz-Standardschriftart">
+  <w:style w:type="character" w:default="1" w:styleId="DefaultParagraphFont">
     <w:name w:val="Default Paragraph Font"/>
     <w:uiPriority w:val="1"/>
     <w:semiHidden/>
     <w:unhideWhenUsed/>
   </w:style>
-  <w:style w:type="table" w:default="1" w:styleId="NormaleTabelle">
+  <w:style w:type="table" w:default="1" w:styleId="TableNormal">
     <w:name w:val="Normal Table"/>
     <w:uiPriority w:val="99"/>
     <w:semiHidden/>
@@ -13552,16 +14244,16 @@
       </w:tblCellMar>
     </w:tblPr>
   </w:style>
-  <w:style w:type="numbering" w:default="1" w:styleId="KeineListe">
+  <w:style w:type="numbering" w:default="1" w:styleId="NoList">
     <w:name w:val="No List"/>
     <w:uiPriority w:val="99"/>
     <w:semiHidden/>
     <w:unhideWhenUsed/>
   </w:style>
-  <w:style w:type="paragraph" w:styleId="Kopfzeile">
+  <w:style w:type="paragraph" w:styleId="Header">
     <w:name w:val="header"/>
-    <w:basedOn w:val="Standard"/>
-    <w:link w:val="KopfzeileZchn"/>
+    <w:basedOn w:val="Normal"/>
+    <w:link w:val="HeaderChar"/>
     <w:uiPriority w:val="99"/>
     <w:unhideWhenUsed/>
     <w:rsid w:val="00B165C1"/>
@@ -13573,17 +14265,17 @@
       <w:spacing w:line="240" w:lineRule="auto"/>
     </w:pPr>
   </w:style>
-  <w:style w:type="character" w:customStyle="1" w:styleId="KopfzeileZchn">
-    <w:name w:val="Kopfzeile Zchn"/>
-    <w:basedOn w:val="Absatz-Standardschriftart"/>
-    <w:link w:val="Kopfzeile"/>
+  <w:style w:type="character" w:customStyle="1" w:styleId="HeaderChar">
+    <w:name w:val="Header Char"/>
+    <w:basedOn w:val="DefaultParagraphFont"/>
+    <w:link w:val="Header"/>
     <w:uiPriority w:val="99"/>
     <w:rsid w:val="00B165C1"/>
   </w:style>
-  <w:style w:type="paragraph" w:styleId="Fuzeile">
+  <w:style w:type="paragraph" w:styleId="Footer">
     <w:name w:val="footer"/>
-    <w:basedOn w:val="Standard"/>
-    <w:link w:val="FuzeileZchn"/>
+    <w:basedOn w:val="Normal"/>
+    <w:link w:val="FooterChar"/>
     <w:unhideWhenUsed/>
     <w:rsid w:val="00B165C1"/>
     <w:pPr>
@@ -13594,17 +14286,17 @@
       <w:spacing w:line="240" w:lineRule="auto"/>
     </w:pPr>
   </w:style>
-  <w:style w:type="character" w:customStyle="1" w:styleId="FuzeileZchn">
-    <w:name w:val="Fußzeile Zchn"/>
-    <w:basedOn w:val="Absatz-Standardschriftart"/>
-    <w:link w:val="Fuzeile"/>
+  <w:style w:type="character" w:customStyle="1" w:styleId="FooterChar">
+    <w:name w:val="Footer Char"/>
+    <w:basedOn w:val="DefaultParagraphFont"/>
+    <w:link w:val="Footer"/>
     <w:uiPriority w:val="99"/>
     <w:rsid w:val="00B165C1"/>
   </w:style>
-  <w:style w:type="paragraph" w:styleId="Titel">
+  <w:style w:type="paragraph" w:styleId="Title">
     <w:name w:val="Title"/>
-    <w:basedOn w:val="Standard"/>
-    <w:link w:val="TitelZchn"/>
+    <w:basedOn w:val="Normal"/>
+    <w:link w:val="TitleChar"/>
     <w:rsid w:val="00B165C1"/>
     <w:pPr>
       <w:suppressAutoHyphens/>
@@ -13621,10 +14313,10 @@
       <w:szCs w:val="52"/>
     </w:rPr>
   </w:style>
-  <w:style w:type="character" w:customStyle="1" w:styleId="TitelZchn">
-    <w:name w:val="Titel Zchn"/>
-    <w:basedOn w:val="Absatz-Standardschriftart"/>
-    <w:link w:val="Titel"/>
+  <w:style w:type="character" w:customStyle="1" w:styleId="TitleChar">
+    <w:name w:val="Title Char"/>
+    <w:basedOn w:val="DefaultParagraphFont"/>
+    <w:link w:val="Title"/>
     <w:rsid w:val="00B165C1"/>
     <w:rPr>
       <w:rFonts w:ascii="Lucida Sans" w:eastAsia="Times New Roman" w:hAnsi="Lucida Sans" w:cs="Times New Roman"/>
@@ -13635,10 +14327,10 @@
       <w:szCs w:val="52"/>
     </w:rPr>
   </w:style>
-  <w:style w:type="paragraph" w:styleId="Untertitel">
+  <w:style w:type="paragraph" w:styleId="Subtitle">
     <w:name w:val="Subtitle"/>
-    <w:basedOn w:val="Standard"/>
-    <w:link w:val="UntertitelZchn"/>
+    <w:basedOn w:val="Normal"/>
+    <w:link w:val="SubtitleChar"/>
     <w:rsid w:val="00B165C1"/>
     <w:pPr>
       <w:suppressAutoHyphens/>
@@ -13654,10 +14346,10 @@
       <w:szCs w:val="24"/>
     </w:rPr>
   </w:style>
-  <w:style w:type="character" w:customStyle="1" w:styleId="UntertitelZchn">
-    <w:name w:val="Untertitel Zchn"/>
-    <w:basedOn w:val="Absatz-Standardschriftart"/>
-    <w:link w:val="Untertitel"/>
+  <w:style w:type="character" w:customStyle="1" w:styleId="SubtitleChar">
+    <w:name w:val="Subtitle Char"/>
+    <w:basedOn w:val="DefaultParagraphFont"/>
+    <w:link w:val="Subtitle"/>
     <w:rsid w:val="00B165C1"/>
     <w:rPr>
       <w:rFonts w:ascii="Lucida Sans" w:eastAsia="Lucida Sans" w:hAnsi="Lucida Sans" w:cs="Arial"/>
@@ -13668,7 +14360,7 @@
   </w:style>
   <w:style w:type="paragraph" w:customStyle="1" w:styleId="RefFusszeile">
     <w:name w:val="Ref_Fusszeile"/>
-    <w:basedOn w:val="Fuzeile"/>
+    <w:basedOn w:val="Footer"/>
     <w:rsid w:val="00B165C1"/>
     <w:pPr>
       <w:suppressAutoHyphens/>
@@ -13683,10 +14375,10 @@
       <w:szCs w:val="20"/>
     </w:rPr>
   </w:style>
-  <w:style w:type="character" w:customStyle="1" w:styleId="berschrift1Zchn">
-    <w:name w:val="Überschrift 1 Zchn"/>
-    <w:basedOn w:val="Absatz-Standardschriftart"/>
-    <w:link w:val="berschrift1"/>
+  <w:style w:type="character" w:customStyle="1" w:styleId="Heading1Char">
+    <w:name w:val="Heading 1 Char"/>
+    <w:basedOn w:val="DefaultParagraphFont"/>
+    <w:link w:val="Heading1"/>
     <w:uiPriority w:val="9"/>
     <w:rsid w:val="006869E0"/>
     <w:rPr>
@@ -13697,10 +14389,10 @@
       <w:szCs w:val="32"/>
     </w:rPr>
   </w:style>
-  <w:style w:type="paragraph" w:styleId="Inhaltsverzeichnisberschrift">
+  <w:style w:type="paragraph" w:styleId="TOCHeading">
     <w:name w:val="TOC Heading"/>
-    <w:basedOn w:val="berschrift1"/>
-    <w:next w:val="Standard"/>
+    <w:basedOn w:val="Heading1"/>
+    <w:next w:val="Normal"/>
     <w:uiPriority w:val="39"/>
     <w:unhideWhenUsed/>
     <w:qFormat/>
@@ -13712,10 +14404,10 @@
       <w:lang w:eastAsia="de-CH"/>
     </w:rPr>
   </w:style>
-  <w:style w:type="character" w:customStyle="1" w:styleId="berschrift2Zchn">
-    <w:name w:val="Überschrift 2 Zchn"/>
-    <w:basedOn w:val="Absatz-Standardschriftart"/>
-    <w:link w:val="berschrift2"/>
+  <w:style w:type="character" w:customStyle="1" w:styleId="Heading2Char">
+    <w:name w:val="Heading 2 Char"/>
+    <w:basedOn w:val="DefaultParagraphFont"/>
+    <w:link w:val="Heading2"/>
     <w:uiPriority w:val="9"/>
     <w:rsid w:val="008909AA"/>
     <w:rPr>
@@ -13726,10 +14418,10 @@
       <w:szCs w:val="26"/>
     </w:rPr>
   </w:style>
-  <w:style w:type="character" w:customStyle="1" w:styleId="berschrift3Zchn">
-    <w:name w:val="Überschrift 3 Zchn"/>
-    <w:basedOn w:val="Absatz-Standardschriftart"/>
-    <w:link w:val="berschrift3"/>
+  <w:style w:type="character" w:customStyle="1" w:styleId="Heading3Char">
+    <w:name w:val="Heading 3 Char"/>
+    <w:basedOn w:val="DefaultParagraphFont"/>
+    <w:link w:val="Heading3"/>
     <w:uiPriority w:val="9"/>
     <w:semiHidden/>
     <w:rsid w:val="00EB26E1"/>
@@ -13742,7 +14434,7 @@
   </w:style>
   <w:style w:type="numbering" w:customStyle="1" w:styleId="WWNum35">
     <w:name w:val="WWNum35"/>
-    <w:basedOn w:val="KeineListe"/>
+    <w:basedOn w:val="NoList"/>
     <w:rsid w:val="003508E1"/>
     <w:pPr>
       <w:numPr>
@@ -13750,10 +14442,10 @@
       </w:numPr>
     </w:pPr>
   </w:style>
-  <w:style w:type="paragraph" w:styleId="Verzeichnis1">
+  <w:style w:type="paragraph" w:styleId="TOC1">
     <w:name w:val="toc 1"/>
-    <w:basedOn w:val="Standard"/>
-    <w:next w:val="Standard"/>
+    <w:basedOn w:val="Normal"/>
+    <w:next w:val="Normal"/>
     <w:autoRedefine/>
     <w:uiPriority w:val="39"/>
     <w:unhideWhenUsed/>
@@ -13764,7 +14456,7 @@
   </w:style>
   <w:style w:type="character" w:styleId="Hyperlink">
     <w:name w:val="Hyperlink"/>
-    <w:basedOn w:val="Absatz-Standardschriftart"/>
+    <w:basedOn w:val="DefaultParagraphFont"/>
     <w:uiPriority w:val="99"/>
     <w:unhideWhenUsed/>
     <w:rsid w:val="003508E1"/>
@@ -13773,9 +14465,9 @@
       <w:u w:val="single"/>
     </w:rPr>
   </w:style>
-  <w:style w:type="table" w:styleId="Tabellenraster">
+  <w:style w:type="table" w:styleId="TableGrid">
     <w:name w:val="Table Grid"/>
-    <w:basedOn w:val="NormaleTabelle"/>
+    <w:basedOn w:val="TableNormal"/>
     <w:uiPriority w:val="39"/>
     <w:rsid w:val="003508E1"/>
     <w:pPr>
@@ -13794,7 +14486,7 @@
   </w:style>
   <w:style w:type="paragraph" w:customStyle="1" w:styleId="TableContents">
     <w:name w:val="Table Contents"/>
-    <w:basedOn w:val="Standard"/>
+    <w:basedOn w:val="Normal"/>
     <w:rsid w:val="003508E1"/>
     <w:pPr>
       <w:suppressAutoHyphens/>
@@ -13809,9 +14501,9 @@
       <w:szCs w:val="20"/>
     </w:rPr>
   </w:style>
-  <w:style w:type="table" w:styleId="Gitternetztabelle4Akzent1">
+  <w:style w:type="table" w:styleId="GridTable4-Accent1">
     <w:name w:val="Grid Table 4 Accent 1"/>
-    <w:basedOn w:val="NormaleTabelle"/>
+    <w:basedOn w:val="TableNormal"/>
     <w:uiPriority w:val="49"/>
     <w:rsid w:val="003508E1"/>
     <w:pPr>
@@ -13885,10 +14577,10 @@
       </w:tcPr>
     </w:tblStylePr>
   </w:style>
-  <w:style w:type="character" w:customStyle="1" w:styleId="berschrift4Zchn">
-    <w:name w:val="Überschrift 4 Zchn"/>
-    <w:basedOn w:val="Absatz-Standardschriftart"/>
-    <w:link w:val="berschrift4"/>
+  <w:style w:type="character" w:customStyle="1" w:styleId="Heading4Char">
+    <w:name w:val="Heading 4 Char"/>
+    <w:basedOn w:val="DefaultParagraphFont"/>
+    <w:link w:val="Heading4"/>
     <w:uiPriority w:val="9"/>
     <w:semiHidden/>
     <w:rsid w:val="00FE5CBD"/>
@@ -13899,10 +14591,10 @@
       <w:color w:val="2F5496" w:themeColor="accent1" w:themeShade="BF"/>
     </w:rPr>
   </w:style>
-  <w:style w:type="character" w:customStyle="1" w:styleId="berschrift5Zchn">
-    <w:name w:val="Überschrift 5 Zchn"/>
-    <w:basedOn w:val="Absatz-Standardschriftart"/>
-    <w:link w:val="berschrift5"/>
+  <w:style w:type="character" w:customStyle="1" w:styleId="Heading5Char">
+    <w:name w:val="Heading 5 Char"/>
+    <w:basedOn w:val="DefaultParagraphFont"/>
+    <w:link w:val="Heading5"/>
     <w:uiPriority w:val="9"/>
     <w:semiHidden/>
     <w:rsid w:val="00FE5CBD"/>
@@ -13911,10 +14603,10 @@
       <w:color w:val="2F5496" w:themeColor="accent1" w:themeShade="BF"/>
     </w:rPr>
   </w:style>
-  <w:style w:type="character" w:customStyle="1" w:styleId="berschrift6Zchn">
-    <w:name w:val="Überschrift 6 Zchn"/>
-    <w:basedOn w:val="Absatz-Standardschriftart"/>
-    <w:link w:val="berschrift6"/>
+  <w:style w:type="character" w:customStyle="1" w:styleId="Heading6Char">
+    <w:name w:val="Heading 6 Char"/>
+    <w:basedOn w:val="DefaultParagraphFont"/>
+    <w:link w:val="Heading6"/>
     <w:uiPriority w:val="9"/>
     <w:semiHidden/>
     <w:rsid w:val="00FE5CBD"/>
@@ -13923,10 +14615,10 @@
       <w:color w:val="1F3763" w:themeColor="accent1" w:themeShade="7F"/>
     </w:rPr>
   </w:style>
-  <w:style w:type="character" w:customStyle="1" w:styleId="berschrift7Zchn">
-    <w:name w:val="Überschrift 7 Zchn"/>
-    <w:basedOn w:val="Absatz-Standardschriftart"/>
-    <w:link w:val="berschrift7"/>
+  <w:style w:type="character" w:customStyle="1" w:styleId="Heading7Char">
+    <w:name w:val="Heading 7 Char"/>
+    <w:basedOn w:val="DefaultParagraphFont"/>
+    <w:link w:val="Heading7"/>
     <w:uiPriority w:val="9"/>
     <w:semiHidden/>
     <w:rsid w:val="00FE5CBD"/>
@@ -13937,10 +14629,10 @@
       <w:color w:val="1F3763" w:themeColor="accent1" w:themeShade="7F"/>
     </w:rPr>
   </w:style>
-  <w:style w:type="character" w:customStyle="1" w:styleId="berschrift8Zchn">
-    <w:name w:val="Überschrift 8 Zchn"/>
-    <w:basedOn w:val="Absatz-Standardschriftart"/>
-    <w:link w:val="berschrift8"/>
+  <w:style w:type="character" w:customStyle="1" w:styleId="Heading8Char">
+    <w:name w:val="Heading 8 Char"/>
+    <w:basedOn w:val="DefaultParagraphFont"/>
+    <w:link w:val="Heading8"/>
     <w:uiPriority w:val="9"/>
     <w:semiHidden/>
     <w:rsid w:val="00FE5CBD"/>
@@ -13951,10 +14643,10 @@
       <w:szCs w:val="21"/>
     </w:rPr>
   </w:style>
-  <w:style w:type="character" w:customStyle="1" w:styleId="berschrift9Zchn">
-    <w:name w:val="Überschrift 9 Zchn"/>
-    <w:basedOn w:val="Absatz-Standardschriftart"/>
-    <w:link w:val="berschrift9"/>
+  <w:style w:type="character" w:customStyle="1" w:styleId="Heading9Char">
+    <w:name w:val="Heading 9 Char"/>
+    <w:basedOn w:val="DefaultParagraphFont"/>
+    <w:link w:val="Heading9"/>
     <w:uiPriority w:val="9"/>
     <w:semiHidden/>
     <w:rsid w:val="00FE5CBD"/>
@@ -13967,10 +14659,10 @@
       <w:szCs w:val="21"/>
     </w:rPr>
   </w:style>
-  <w:style w:type="paragraph" w:styleId="Sprechblasentext">
+  <w:style w:type="paragraph" w:styleId="BalloonText">
     <w:name w:val="Balloon Text"/>
-    <w:basedOn w:val="Standard"/>
-    <w:link w:val="SprechblasentextZchn"/>
+    <w:basedOn w:val="Normal"/>
+    <w:link w:val="BalloonTextChar"/>
     <w:uiPriority w:val="99"/>
     <w:semiHidden/>
     <w:unhideWhenUsed/>
@@ -13984,10 +14676,10 @@
       <w:szCs w:val="18"/>
     </w:rPr>
   </w:style>
-  <w:style w:type="character" w:customStyle="1" w:styleId="SprechblasentextZchn">
-    <w:name w:val="Sprechblasentext Zchn"/>
-    <w:basedOn w:val="Absatz-Standardschriftart"/>
-    <w:link w:val="Sprechblasentext"/>
+  <w:style w:type="character" w:customStyle="1" w:styleId="BalloonTextChar">
+    <w:name w:val="Balloon Text Char"/>
+    <w:basedOn w:val="DefaultParagraphFont"/>
+    <w:link w:val="BalloonText"/>
     <w:uiPriority w:val="99"/>
     <w:semiHidden/>
     <w:rsid w:val="00FE5CBD"/>
@@ -13997,10 +14689,10 @@
       <w:szCs w:val="18"/>
     </w:rPr>
   </w:style>
-  <w:style w:type="paragraph" w:styleId="Verzeichnis2">
+  <w:style w:type="paragraph" w:styleId="TOC2">
     <w:name w:val="toc 2"/>
-    <w:basedOn w:val="Standard"/>
-    <w:next w:val="Standard"/>
+    <w:basedOn w:val="Normal"/>
+    <w:next w:val="Normal"/>
     <w:autoRedefine/>
     <w:uiPriority w:val="39"/>
     <w:unhideWhenUsed/>
@@ -14010,9 +14702,9 @@
       <w:ind w:left="220"/>
     </w:pPr>
   </w:style>
-  <w:style w:type="character" w:styleId="SchwacherVerweis">
+  <w:style w:type="character" w:styleId="SubtleReference">
     <w:name w:val="Subtle Reference"/>
-    <w:basedOn w:val="Absatz-Standardschriftart"/>
+    <w:basedOn w:val="DefaultParagraphFont"/>
     <w:uiPriority w:val="31"/>
     <w:qFormat/>
     <w:rsid w:val="00D11E7C"/>
@@ -14023,22 +14715,22 @@
   </w:style>
   <w:style w:type="paragraph" w:customStyle="1" w:styleId="TOCReference">
     <w:name w:val="TOC Reference"/>
-    <w:basedOn w:val="Standard"/>
+    <w:basedOn w:val="Normal"/>
     <w:link w:val="TOCReferenceChar"/>
     <w:qFormat/>
     <w:rsid w:val="00D11E7C"/>
   </w:style>
-  <w:style w:type="paragraph" w:styleId="Abbildungsverzeichnis">
+  <w:style w:type="paragraph" w:styleId="TableofFigures">
     <w:name w:val="table of figures"/>
-    <w:basedOn w:val="Standard"/>
-    <w:next w:val="Standard"/>
+    <w:basedOn w:val="Normal"/>
+    <w:next w:val="Normal"/>
     <w:uiPriority w:val="99"/>
     <w:unhideWhenUsed/>
     <w:rsid w:val="00D11E7C"/>
   </w:style>
   <w:style w:type="character" w:customStyle="1" w:styleId="TOCReferenceChar">
     <w:name w:val="TOC Reference Char"/>
-    <w:basedOn w:val="Absatz-Standardschriftart"/>
+    <w:basedOn w:val="DefaultParagraphFont"/>
     <w:link w:val="TOCReference"/>
     <w:rsid w:val="00D11E7C"/>
   </w:style>
@@ -14361,7 +15053,7 @@
 </file>
 
 <file path=customXml/itemProps1.xml><?xml version="1.0" encoding="utf-8"?>
-<ds:datastoreItem xmlns:ds="http://schemas.openxmlformats.org/officeDocument/2006/customXml" ds:itemID="{729273C3-CA8F-4C27-AB90-739462FE9E58}">
+<ds:datastoreItem xmlns:ds="http://schemas.openxmlformats.org/officeDocument/2006/customXml" ds:itemID="{CF3F328D-36AA-466A-B9E1-870F02B9197E}">
   <ds:schemaRefs>
     <ds:schemaRef ds:uri="http://schemas.openxmlformats.org/officeDocument/2006/bibliography"/>
   </ds:schemaRefs>

</xml_diff>

<commit_message>
Rolle Report erfassen gelöscht
</commit_message>
<xml_diff>
--- a/doc/ProjektMgmt/Anforderungsspezifikation.docx
+++ b/doc/ProjektMgmt/Anforderungsspezifikation.docx
@@ -459,7 +459,7 @@
           <w:r>
             <w:fldChar w:fldCharType="separate"/>
           </w:r>
-          <w:hyperlink w:anchor="_Toc526962302" w:history="1">
+          <w:hyperlink w:anchor="_Toc529987141" w:history="1">
             <w:r>
               <w:rPr>
                 <w:rStyle w:val="Hyperlink"/>
@@ -502,7 +502,7 @@
                 <w:noProof/>
                 <w:webHidden/>
               </w:rPr>
-              <w:instrText xml:space="preserve"> PAGEREF _Toc526962302 \h </w:instrText>
+              <w:instrText xml:space="preserve"> PAGEREF _Toc529987141 \h </w:instrText>
             </w:r>
             <w:r>
               <w:rPr>
@@ -546,7 +546,7 @@
               <w:lang w:eastAsia="de-CH"/>
             </w:rPr>
           </w:pPr>
-          <w:hyperlink w:anchor="_Toc526962303" w:history="1">
+          <w:hyperlink w:anchor="_Toc529987142" w:history="1">
             <w:r>
               <w:rPr>
                 <w:rStyle w:val="Hyperlink"/>
@@ -588,7 +588,7 @@
                 <w:noProof/>
                 <w:webHidden/>
               </w:rPr>
-              <w:instrText xml:space="preserve"> PAGEREF _Toc526962303 \h </w:instrText>
+              <w:instrText xml:space="preserve"> PAGEREF _Toc529987142 \h </w:instrText>
             </w:r>
             <w:r>
               <w:rPr>
@@ -632,7 +632,7 @@
               <w:lang w:eastAsia="de-CH"/>
             </w:rPr>
           </w:pPr>
-          <w:hyperlink w:anchor="_Toc526962304" w:history="1">
+          <w:hyperlink w:anchor="_Toc529987143" w:history="1">
             <w:r>
               <w:rPr>
                 <w:rStyle w:val="Hyperlink"/>
@@ -674,7 +674,7 @@
                 <w:noProof/>
                 <w:webHidden/>
               </w:rPr>
-              <w:instrText xml:space="preserve"> PAGEREF _Toc526962304 \h </w:instrText>
+              <w:instrText xml:space="preserve"> PAGEREF _Toc529987143 \h </w:instrText>
             </w:r>
             <w:r>
               <w:rPr>
@@ -718,7 +718,7 @@
               <w:lang w:eastAsia="de-CH"/>
             </w:rPr>
           </w:pPr>
-          <w:hyperlink w:anchor="_Toc526962305" w:history="1">
+          <w:hyperlink w:anchor="_Toc529987144" w:history="1">
             <w:r>
               <w:rPr>
                 <w:rStyle w:val="Hyperlink"/>
@@ -760,7 +760,7 @@
                 <w:noProof/>
                 <w:webHidden/>
               </w:rPr>
-              <w:instrText xml:space="preserve"> PAGEREF _Toc526962305 \h </w:instrText>
+              <w:instrText xml:space="preserve"> PAGEREF _Toc529987144 \h </w:instrText>
             </w:r>
             <w:r>
               <w:rPr>
@@ -804,7 +804,7 @@
               <w:lang w:eastAsia="de-CH"/>
             </w:rPr>
           </w:pPr>
-          <w:hyperlink w:anchor="_Toc526962306" w:history="1">
+          <w:hyperlink w:anchor="_Toc529987145" w:history="1">
             <w:r>
               <w:rPr>
                 <w:rStyle w:val="Hyperlink"/>
@@ -846,7 +846,7 @@
                 <w:noProof/>
                 <w:webHidden/>
               </w:rPr>
-              <w:instrText xml:space="preserve"> PAGEREF _Toc526962306 \h </w:instrText>
+              <w:instrText xml:space="preserve"> PAGEREF _Toc529987145 \h </w:instrText>
             </w:r>
             <w:r>
               <w:rPr>
@@ -890,7 +890,7 @@
               <w:lang w:eastAsia="de-CH"/>
             </w:rPr>
           </w:pPr>
-          <w:hyperlink w:anchor="_Toc526962307" w:history="1">
+          <w:hyperlink w:anchor="_Toc529987146" w:history="1">
             <w:r>
               <w:rPr>
                 <w:rStyle w:val="Hyperlink"/>
@@ -932,7 +932,7 @@
                 <w:noProof/>
                 <w:webHidden/>
               </w:rPr>
-              <w:instrText xml:space="preserve"> PAGEREF _Toc526962307 \h </w:instrText>
+              <w:instrText xml:space="preserve"> PAGEREF _Toc529987146 \h </w:instrText>
             </w:r>
             <w:r>
               <w:rPr>
@@ -976,7 +976,7 @@
               <w:lang w:eastAsia="de-CH"/>
             </w:rPr>
           </w:pPr>
-          <w:hyperlink w:anchor="_Toc526962308" w:history="1">
+          <w:hyperlink w:anchor="_Toc529987147" w:history="1">
             <w:r>
               <w:rPr>
                 <w:rStyle w:val="Hyperlink"/>
@@ -1018,7 +1018,7 @@
                 <w:noProof/>
                 <w:webHidden/>
               </w:rPr>
-              <w:instrText xml:space="preserve"> PAGEREF _Toc526962308 \h </w:instrText>
+              <w:instrText xml:space="preserve"> PAGEREF _Toc529987147 \h </w:instrText>
             </w:r>
             <w:r>
               <w:rPr>
@@ -1062,7 +1062,7 @@
               <w:lang w:eastAsia="de-CH"/>
             </w:rPr>
           </w:pPr>
-          <w:hyperlink w:anchor="_Toc526962309" w:history="1">
+          <w:hyperlink w:anchor="_Toc529987148" w:history="1">
             <w:r>
               <w:rPr>
                 <w:rStyle w:val="Hyperlink"/>
@@ -1104,7 +1104,7 @@
                 <w:noProof/>
                 <w:webHidden/>
               </w:rPr>
-              <w:instrText xml:space="preserve"> PAGEREF _Toc526962309 \h </w:instrText>
+              <w:instrText xml:space="preserve"> PAGEREF _Toc529987148 \h </w:instrText>
             </w:r>
             <w:r>
               <w:rPr>
@@ -1148,7 +1148,7 @@
               <w:lang w:eastAsia="de-CH"/>
             </w:rPr>
           </w:pPr>
-          <w:hyperlink w:anchor="_Toc526962310" w:history="1">
+          <w:hyperlink w:anchor="_Toc529987149" w:history="1">
             <w:r>
               <w:rPr>
                 <w:rStyle w:val="Hyperlink"/>
@@ -1190,7 +1190,7 @@
                 <w:noProof/>
                 <w:webHidden/>
               </w:rPr>
-              <w:instrText xml:space="preserve"> PAGEREF _Toc526962310 \h </w:instrText>
+              <w:instrText xml:space="preserve"> PAGEREF _Toc529987149 \h </w:instrText>
             </w:r>
             <w:r>
               <w:rPr>
@@ -1234,7 +1234,7 @@
               <w:lang w:eastAsia="de-CH"/>
             </w:rPr>
           </w:pPr>
-          <w:hyperlink w:anchor="_Toc526962311" w:history="1">
+          <w:hyperlink w:anchor="_Toc529987150" w:history="1">
             <w:r>
               <w:rPr>
                 <w:rStyle w:val="Hyperlink"/>
@@ -1276,7 +1276,7 @@
                 <w:noProof/>
                 <w:webHidden/>
               </w:rPr>
-              <w:instrText xml:space="preserve"> PAGEREF _Toc526962311 \h </w:instrText>
+              <w:instrText xml:space="preserve"> PAGEREF _Toc529987150 \h </w:instrText>
             </w:r>
             <w:r>
               <w:rPr>
@@ -1320,7 +1320,7 @@
               <w:lang w:eastAsia="de-CH"/>
             </w:rPr>
           </w:pPr>
-          <w:hyperlink w:anchor="_Toc526962312" w:history="1">
+          <w:hyperlink w:anchor="_Toc529987151" w:history="1">
             <w:r>
               <w:rPr>
                 <w:rStyle w:val="Hyperlink"/>
@@ -1362,7 +1362,7 @@
                 <w:noProof/>
                 <w:webHidden/>
               </w:rPr>
-              <w:instrText xml:space="preserve"> PAGEREF _Toc526962312 \h </w:instrText>
+              <w:instrText xml:space="preserve"> PAGEREF _Toc529987151 \h </w:instrText>
             </w:r>
             <w:r>
               <w:rPr>
@@ -1406,7 +1406,7 @@
               <w:lang w:eastAsia="de-CH"/>
             </w:rPr>
           </w:pPr>
-          <w:hyperlink w:anchor="_Toc526962313" w:history="1">
+          <w:hyperlink w:anchor="_Toc529987152" w:history="1">
             <w:r>
               <w:rPr>
                 <w:rStyle w:val="Hyperlink"/>
@@ -1448,7 +1448,7 @@
                 <w:noProof/>
                 <w:webHidden/>
               </w:rPr>
-              <w:instrText xml:space="preserve"> PAGEREF _Toc526962313 \h </w:instrText>
+              <w:instrText xml:space="preserve"> PAGEREF _Toc529987152 \h </w:instrText>
             </w:r>
             <w:r>
               <w:rPr>
@@ -1492,7 +1492,7 @@
               <w:lang w:eastAsia="de-CH"/>
             </w:rPr>
           </w:pPr>
-          <w:hyperlink w:anchor="_Toc526962314" w:history="1">
+          <w:hyperlink w:anchor="_Toc529987153" w:history="1">
             <w:r>
               <w:rPr>
                 <w:rStyle w:val="Hyperlink"/>
@@ -1534,7 +1534,7 @@
                 <w:noProof/>
                 <w:webHidden/>
               </w:rPr>
-              <w:instrText xml:space="preserve"> PAGEREF _Toc526962314 \h </w:instrText>
+              <w:instrText xml:space="preserve"> PAGEREF _Toc529987153 \h </w:instrText>
             </w:r>
             <w:r>
               <w:rPr>
@@ -1578,7 +1578,7 @@
               <w:lang w:eastAsia="de-CH"/>
             </w:rPr>
           </w:pPr>
-          <w:hyperlink w:anchor="_Toc526962315" w:history="1">
+          <w:hyperlink w:anchor="_Toc529987154" w:history="1">
             <w:r>
               <w:rPr>
                 <w:rStyle w:val="Hyperlink"/>
@@ -1620,7 +1620,7 @@
                 <w:noProof/>
                 <w:webHidden/>
               </w:rPr>
-              <w:instrText xml:space="preserve"> PAGEREF _Toc526962315 \h </w:instrText>
+              <w:instrText xml:space="preserve"> PAGEREF _Toc529987154 \h </w:instrText>
             </w:r>
             <w:r>
               <w:rPr>
@@ -1664,7 +1664,7 @@
               <w:lang w:eastAsia="de-CH"/>
             </w:rPr>
           </w:pPr>
-          <w:hyperlink w:anchor="_Toc526962316" w:history="1">
+          <w:hyperlink w:anchor="_Toc529987155" w:history="1">
             <w:r>
               <w:rPr>
                 <w:rStyle w:val="Hyperlink"/>
@@ -1706,7 +1706,7 @@
                 <w:noProof/>
                 <w:webHidden/>
               </w:rPr>
-              <w:instrText xml:space="preserve"> PAGEREF _Toc526962316 \h </w:instrText>
+              <w:instrText xml:space="preserve"> PAGEREF _Toc529987155 \h </w:instrText>
             </w:r>
             <w:r>
               <w:rPr>
@@ -1750,7 +1750,7 @@
               <w:lang w:eastAsia="de-CH"/>
             </w:rPr>
           </w:pPr>
-          <w:hyperlink w:anchor="_Toc526962317" w:history="1">
+          <w:hyperlink w:anchor="_Toc529987156" w:history="1">
             <w:r>
               <w:rPr>
                 <w:rStyle w:val="Hyperlink"/>
@@ -1792,7 +1792,7 @@
                 <w:noProof/>
                 <w:webHidden/>
               </w:rPr>
-              <w:instrText xml:space="preserve"> PAGEREF _Toc526962317 \h </w:instrText>
+              <w:instrText xml:space="preserve"> PAGEREF _Toc529987156 \h </w:instrText>
             </w:r>
             <w:r>
               <w:rPr>
@@ -1836,7 +1836,7 @@
               <w:lang w:eastAsia="de-CH"/>
             </w:rPr>
           </w:pPr>
-          <w:hyperlink w:anchor="_Toc526962318" w:history="1">
+          <w:hyperlink w:anchor="_Toc529987157" w:history="1">
             <w:r>
               <w:rPr>
                 <w:rStyle w:val="Hyperlink"/>
@@ -1878,7 +1878,7 @@
                 <w:noProof/>
                 <w:webHidden/>
               </w:rPr>
-              <w:instrText xml:space="preserve"> PAGEREF _Toc526962318 \h </w:instrText>
+              <w:instrText xml:space="preserve"> PAGEREF _Toc529987157 \h </w:instrText>
             </w:r>
             <w:r>
               <w:rPr>
@@ -1922,7 +1922,7 @@
               <w:lang w:eastAsia="de-CH"/>
             </w:rPr>
           </w:pPr>
-          <w:hyperlink w:anchor="_Toc526962319" w:history="1">
+          <w:hyperlink w:anchor="_Toc529987158" w:history="1">
             <w:r>
               <w:rPr>
                 <w:rStyle w:val="Hyperlink"/>
@@ -1964,7 +1964,7 @@
                 <w:noProof/>
                 <w:webHidden/>
               </w:rPr>
-              <w:instrText xml:space="preserve"> PAGEREF _Toc526962319 \h </w:instrText>
+              <w:instrText xml:space="preserve"> PAGEREF _Toc529987158 \h </w:instrText>
             </w:r>
             <w:r>
               <w:rPr>
@@ -2008,7 +2008,7 @@
               <w:lang w:eastAsia="de-CH"/>
             </w:rPr>
           </w:pPr>
-          <w:hyperlink w:anchor="_Toc526962320" w:history="1">
+          <w:hyperlink w:anchor="_Toc529987159" w:history="1">
             <w:r>
               <w:rPr>
                 <w:rStyle w:val="Hyperlink"/>
@@ -2050,7 +2050,7 @@
                 <w:noProof/>
                 <w:webHidden/>
               </w:rPr>
-              <w:instrText xml:space="preserve"> PAGEREF _Toc526962320 \h </w:instrText>
+              <w:instrText xml:space="preserve"> PAGEREF _Toc529987159 \h </w:instrText>
             </w:r>
             <w:r>
               <w:rPr>
@@ -2094,7 +2094,7 @@
               <w:lang w:eastAsia="de-CH"/>
             </w:rPr>
           </w:pPr>
-          <w:hyperlink w:anchor="_Toc526962321" w:history="1">
+          <w:hyperlink w:anchor="_Toc529987160" w:history="1">
             <w:r>
               <w:rPr>
                 <w:rStyle w:val="Hyperlink"/>
@@ -2136,7 +2136,7 @@
                 <w:noProof/>
                 <w:webHidden/>
               </w:rPr>
-              <w:instrText xml:space="preserve"> PAGEREF _Toc526962321 \h </w:instrText>
+              <w:instrText xml:space="preserve"> PAGEREF _Toc529987160 \h </w:instrText>
             </w:r>
             <w:r>
               <w:rPr>
@@ -2180,7 +2180,7 @@
               <w:lang w:eastAsia="de-CH"/>
             </w:rPr>
           </w:pPr>
-          <w:hyperlink w:anchor="_Toc526962322" w:history="1">
+          <w:hyperlink w:anchor="_Toc529987161" w:history="1">
             <w:r>
               <w:rPr>
                 <w:rStyle w:val="Hyperlink"/>
@@ -2201,7 +2201,7 @@
                 <w:rStyle w:val="Hyperlink"/>
                 <w:noProof/>
               </w:rPr>
-              <w:t>Randbedingungen</w:t>
+              <w:t>Mockups</w:t>
             </w:r>
             <w:r>
               <w:rPr>
@@ -2222,7 +2222,7 @@
                 <w:noProof/>
                 <w:webHidden/>
               </w:rPr>
-              <w:instrText xml:space="preserve"> PAGEREF _Toc526962322 \h </w:instrText>
+              <w:instrText xml:space="preserve"> PAGEREF _Toc529987161 \h </w:instrText>
             </w:r>
             <w:r>
               <w:rPr>
@@ -2266,7 +2266,7 @@
               <w:lang w:eastAsia="de-CH"/>
             </w:rPr>
           </w:pPr>
-          <w:hyperlink w:anchor="_Toc526962323" w:history="1">
+          <w:hyperlink w:anchor="_Toc529987162" w:history="1">
             <w:r>
               <w:rPr>
                 <w:rStyle w:val="Hyperlink"/>
@@ -2287,6 +2287,92 @@
                 <w:rStyle w:val="Hyperlink"/>
                 <w:noProof/>
               </w:rPr>
+              <w:t>Randbedingungen</w:t>
+            </w:r>
+            <w:r>
+              <w:rPr>
+                <w:noProof/>
+                <w:webHidden/>
+              </w:rPr>
+              <w:tab/>
+            </w:r>
+            <w:r>
+              <w:rPr>
+                <w:noProof/>
+                <w:webHidden/>
+              </w:rPr>
+              <w:fldChar w:fldCharType="begin"/>
+            </w:r>
+            <w:r>
+              <w:rPr>
+                <w:noProof/>
+                <w:webHidden/>
+              </w:rPr>
+              <w:instrText xml:space="preserve"> PAGEREF _Toc529987162 \h </w:instrText>
+            </w:r>
+            <w:r>
+              <w:rPr>
+                <w:noProof/>
+                <w:webHidden/>
+              </w:rPr>
+            </w:r>
+            <w:r>
+              <w:rPr>
+                <w:noProof/>
+                <w:webHidden/>
+              </w:rPr>
+              <w:fldChar w:fldCharType="separate"/>
+            </w:r>
+            <w:r>
+              <w:rPr>
+                <w:noProof/>
+                <w:webHidden/>
+              </w:rPr>
+              <w:t>9</w:t>
+            </w:r>
+            <w:r>
+              <w:rPr>
+                <w:noProof/>
+                <w:webHidden/>
+              </w:rPr>
+              <w:fldChar w:fldCharType="end"/>
+            </w:r>
+          </w:hyperlink>
+        </w:p>
+        <w:p>
+          <w:pPr>
+            <w:pStyle w:val="TOC2"/>
+            <w:tabs>
+              <w:tab w:val="left" w:pos="880"/>
+              <w:tab w:val="right" w:leader="dot" w:pos="9062"/>
+            </w:tabs>
+            <w:rPr>
+              <w:rFonts w:eastAsiaTheme="minorEastAsia"/>
+              <w:noProof/>
+              <w:lang w:eastAsia="de-CH"/>
+            </w:rPr>
+          </w:pPr>
+          <w:hyperlink w:anchor="_Toc529987163" w:history="1">
+            <w:r>
+              <w:rPr>
+                <w:rStyle w:val="Hyperlink"/>
+                <w:noProof/>
+              </w:rPr>
+              <w:t>7.6</w:t>
+            </w:r>
+            <w:r>
+              <w:rPr>
+                <w:rFonts w:eastAsiaTheme="minorEastAsia"/>
+                <w:noProof/>
+                <w:lang w:eastAsia="de-CH"/>
+              </w:rPr>
+              <w:tab/>
+            </w:r>
+            <w:r>
+              <w:rPr>
+                <w:rStyle w:val="Hyperlink"/>
+                <w:noProof/>
+              </w:rPr>
               <w:t>Datenmodell</w:t>
             </w:r>
             <w:r>
@@ -2308,7 +2394,7 @@
                 <w:noProof/>
                 <w:webHidden/>
               </w:rPr>
-              <w:instrText xml:space="preserve"> PAGEREF _Toc526962323 \h </w:instrText>
+              <w:instrText xml:space="preserve"> PAGEREF _Toc529987163 \h </w:instrText>
             </w:r>
             <w:r>
               <w:rPr>
@@ -2328,7 +2414,185 @@
                 <w:noProof/>
                 <w:webHidden/>
               </w:rPr>
-              <w:t>9</w:t>
+              <w:t>10</w:t>
+            </w:r>
+            <w:r>
+              <w:rPr>
+                <w:noProof/>
+                <w:webHidden/>
+              </w:rPr>
+              <w:fldChar w:fldCharType="end"/>
+            </w:r>
+          </w:hyperlink>
+        </w:p>
+        <w:p>
+          <w:pPr>
+            <w:pStyle w:val="TOC3"/>
+            <w:tabs>
+              <w:tab w:val="left" w:pos="1320"/>
+              <w:tab w:val="right" w:leader="dot" w:pos="9062"/>
+            </w:tabs>
+            <w:rPr>
+              <w:noProof/>
+            </w:rPr>
+          </w:pPr>
+          <w:hyperlink w:anchor="_Toc529987164" w:history="1">
+            <w:r>
+              <w:rPr>
+                <w:rStyle w:val="Hyperlink"/>
+                <w:noProof/>
+              </w:rPr>
+              <w:t>7.6.1</w:t>
+            </w:r>
+            <w:r>
+              <w:rPr>
+                <w:noProof/>
+              </w:rPr>
+              <w:tab/>
+            </w:r>
+            <w:r>
+              <w:rPr>
+                <w:rStyle w:val="Hyperlink"/>
+                <w:noProof/>
+              </w:rPr>
+              <w:t>Berec</w:t>
+            </w:r>
+            <w:r>
+              <w:rPr>
+                <w:rStyle w:val="Hyperlink"/>
+                <w:noProof/>
+              </w:rPr>
+              <w:t>h</w:t>
+            </w:r>
+            <w:r>
+              <w:rPr>
+                <w:rStyle w:val="Hyperlink"/>
+                <w:noProof/>
+              </w:rPr>
+              <w:t>tigungen</w:t>
+            </w:r>
+            <w:r>
+              <w:rPr>
+                <w:noProof/>
+                <w:webHidden/>
+              </w:rPr>
+              <w:tab/>
+            </w:r>
+            <w:r>
+              <w:rPr>
+                <w:noProof/>
+                <w:webHidden/>
+              </w:rPr>
+              <w:fldChar w:fldCharType="begin"/>
+            </w:r>
+            <w:r>
+              <w:rPr>
+                <w:noProof/>
+                <w:webHidden/>
+              </w:rPr>
+              <w:instrText xml:space="preserve"> PAGEREF _Toc529987164 \h </w:instrText>
+            </w:r>
+            <w:r>
+              <w:rPr>
+                <w:noProof/>
+                <w:webHidden/>
+              </w:rPr>
+            </w:r>
+            <w:r>
+              <w:rPr>
+                <w:noProof/>
+                <w:webHidden/>
+              </w:rPr>
+              <w:fldChar w:fldCharType="separate"/>
+            </w:r>
+            <w:r>
+              <w:rPr>
+                <w:noProof/>
+                <w:webHidden/>
+              </w:rPr>
+              <w:t>10</w:t>
+            </w:r>
+            <w:r>
+              <w:rPr>
+                <w:noProof/>
+                <w:webHidden/>
+              </w:rPr>
+              <w:fldChar w:fldCharType="end"/>
+            </w:r>
+          </w:hyperlink>
+        </w:p>
+        <w:p>
+          <w:pPr>
+            <w:pStyle w:val="TOC3"/>
+            <w:tabs>
+              <w:tab w:val="left" w:pos="1320"/>
+              <w:tab w:val="right" w:leader="dot" w:pos="9062"/>
+            </w:tabs>
+            <w:rPr>
+              <w:noProof/>
+            </w:rPr>
+          </w:pPr>
+          <w:hyperlink w:anchor="_Toc529987165" w:history="1">
+            <w:r>
+              <w:rPr>
+                <w:rStyle w:val="Hyperlink"/>
+                <w:noProof/>
+              </w:rPr>
+              <w:t>7.6.2</w:t>
+            </w:r>
+            <w:r>
+              <w:rPr>
+                <w:noProof/>
+              </w:rPr>
+              <w:tab/>
+            </w:r>
+            <w:r>
+              <w:rPr>
+                <w:rStyle w:val="Hyperlink"/>
+                <w:noProof/>
+              </w:rPr>
+              <w:t>Rollenmatrix</w:t>
+            </w:r>
+            <w:r>
+              <w:rPr>
+                <w:noProof/>
+                <w:webHidden/>
+              </w:rPr>
+              <w:tab/>
+            </w:r>
+            <w:r>
+              <w:rPr>
+                <w:noProof/>
+                <w:webHidden/>
+              </w:rPr>
+              <w:fldChar w:fldCharType="begin"/>
+            </w:r>
+            <w:r>
+              <w:rPr>
+                <w:noProof/>
+                <w:webHidden/>
+              </w:rPr>
+              <w:instrText xml:space="preserve"> PAGEREF _Toc529987165 \h </w:instrText>
+            </w:r>
+            <w:r>
+              <w:rPr>
+                <w:noProof/>
+                <w:webHidden/>
+              </w:rPr>
+            </w:r>
+            <w:r>
+              <w:rPr>
+                <w:noProof/>
+                <w:webHidden/>
+              </w:rPr>
+              <w:fldChar w:fldCharType="separate"/>
+            </w:r>
+            <w:r>
+              <w:rPr>
+                <w:noProof/>
+                <w:webHidden/>
+              </w:rPr>
+              <w:t>10</w:t>
             </w:r>
             <w:r>
               <w:rPr>
@@ -2352,7 +2616,7 @@
               <w:lang w:eastAsia="de-CH"/>
             </w:rPr>
           </w:pPr>
-          <w:hyperlink w:anchor="_Toc526962324" w:history="1">
+          <w:hyperlink w:anchor="_Toc529987166" w:history="1">
             <w:r>
               <w:rPr>
                 <w:rStyle w:val="Hyperlink"/>
@@ -2394,7 +2658,7 @@
                 <w:noProof/>
                 <w:webHidden/>
               </w:rPr>
-              <w:instrText xml:space="preserve"> PAGEREF _Toc526962324 \h </w:instrText>
+              <w:instrText xml:space="preserve"> PAGEREF _Toc529987166 \h </w:instrText>
             </w:r>
             <w:r>
               <w:rPr>
@@ -2414,7 +2678,7 @@
                 <w:noProof/>
                 <w:webHidden/>
               </w:rPr>
-              <w:t>10</w:t>
+              <w:t>11</w:t>
             </w:r>
             <w:r>
               <w:rPr>
@@ -2438,7 +2702,7 @@
               <w:lang w:eastAsia="de-CH"/>
             </w:rPr>
           </w:pPr>
-          <w:hyperlink w:anchor="_Toc526962325" w:history="1">
+          <w:hyperlink w:anchor="_Toc529987167" w:history="1">
             <w:r>
               <w:rPr>
                 <w:rStyle w:val="Hyperlink"/>
@@ -2480,7 +2744,7 @@
                 <w:noProof/>
                 <w:webHidden/>
               </w:rPr>
-              <w:instrText xml:space="preserve"> PAGEREF _Toc526962325 \h </w:instrText>
+              <w:instrText xml:space="preserve"> PAGEREF _Toc529987167 \h </w:instrText>
             </w:r>
             <w:r>
               <w:rPr>
@@ -2500,7 +2764,7 @@
                 <w:noProof/>
                 <w:webHidden/>
               </w:rPr>
-              <w:t>10</w:t>
+              <w:t>11</w:t>
             </w:r>
             <w:r>
               <w:rPr>
@@ -2524,7 +2788,7 @@
               <w:lang w:eastAsia="de-CH"/>
             </w:rPr>
           </w:pPr>
-          <w:hyperlink w:anchor="_Toc526962326" w:history="1">
+          <w:hyperlink w:anchor="_Toc529987168" w:history="1">
             <w:r>
               <w:rPr>
                 <w:rStyle w:val="Hyperlink"/>
@@ -2566,7 +2830,7 @@
                 <w:noProof/>
                 <w:webHidden/>
               </w:rPr>
-              <w:instrText xml:space="preserve"> PAGEREF _Toc526962326 \h </w:instrText>
+              <w:instrText xml:space="preserve"> PAGEREF _Toc529987168 \h </w:instrText>
             </w:r>
             <w:r>
               <w:rPr>
@@ -2586,7 +2850,7 @@
                 <w:noProof/>
                 <w:webHidden/>
               </w:rPr>
-              <w:t>10</w:t>
+              <w:t>11</w:t>
             </w:r>
             <w:r>
               <w:rPr>
@@ -2610,7 +2874,7 @@
               <w:lang w:eastAsia="de-CH"/>
             </w:rPr>
           </w:pPr>
-          <w:hyperlink w:anchor="_Toc526962327" w:history="1">
+          <w:hyperlink w:anchor="_Toc529987169" w:history="1">
             <w:r>
               <w:rPr>
                 <w:rStyle w:val="Hyperlink"/>
@@ -2652,7 +2916,7 @@
                 <w:noProof/>
                 <w:webHidden/>
               </w:rPr>
-              <w:instrText xml:space="preserve"> PAGEREF _Toc526962327 \h </w:instrText>
+              <w:instrText xml:space="preserve"> PAGEREF _Toc529987169 \h </w:instrText>
             </w:r>
             <w:r>
               <w:rPr>
@@ -2672,7 +2936,7 @@
                 <w:noProof/>
                 <w:webHidden/>
               </w:rPr>
-              <w:t>11</w:t>
+              <w:t>12</w:t>
             </w:r>
             <w:r>
               <w:rPr>
@@ -2696,7 +2960,7 @@
               <w:lang w:eastAsia="de-CH"/>
             </w:rPr>
           </w:pPr>
-          <w:hyperlink w:anchor="_Toc526962328" w:history="1">
+          <w:hyperlink w:anchor="_Toc529987170" w:history="1">
             <w:r>
               <w:rPr>
                 <w:rStyle w:val="Hyperlink"/>
@@ -2738,7 +3002,7 @@
                 <w:noProof/>
                 <w:webHidden/>
               </w:rPr>
-              <w:instrText xml:space="preserve"> PAGEREF _Toc526962328 \h </w:instrText>
+              <w:instrText xml:space="preserve"> PAGEREF _Toc529987170 \h </w:instrText>
             </w:r>
             <w:r>
               <w:rPr>
@@ -2758,7 +3022,7 @@
                 <w:noProof/>
                 <w:webHidden/>
               </w:rPr>
-              <w:t>11</w:t>
+              <w:t>12</w:t>
             </w:r>
             <w:r>
               <w:rPr>
@@ -2782,7 +3046,7 @@
               <w:lang w:eastAsia="de-CH"/>
             </w:rPr>
           </w:pPr>
-          <w:hyperlink w:anchor="_Toc526962329" w:history="1">
+          <w:hyperlink w:anchor="_Toc529987171" w:history="1">
             <w:r>
               <w:rPr>
                 <w:rStyle w:val="Hyperlink"/>
@@ -2824,7 +3088,7 @@
                 <w:noProof/>
                 <w:webHidden/>
               </w:rPr>
-              <w:instrText xml:space="preserve"> PAGEREF _Toc526962329 \h </w:instrText>
+              <w:instrText xml:space="preserve"> PAGEREF _Toc529987171 \h </w:instrText>
             </w:r>
             <w:r>
               <w:rPr>
@@ -2844,7 +3108,7 @@
                 <w:noProof/>
                 <w:webHidden/>
               </w:rPr>
-              <w:t>11</w:t>
+              <w:t>12</w:t>
             </w:r>
             <w:r>
               <w:rPr>
@@ -2884,7 +3148,7 @@
       <w:pPr>
         <w:pStyle w:val="Heading1"/>
       </w:pPr>
-      <w:bookmarkStart w:id="1" w:name="_Toc526962302"/>
+      <w:bookmarkStart w:id="1" w:name="_Toc529987141"/>
       <w:r>
         <w:rPr>
           <w:rFonts w:cstheme="minorHAnsi"/>
@@ -3356,7 +3620,7 @@
       <w:pPr>
         <w:pStyle w:val="Heading1"/>
       </w:pPr>
-      <w:bookmarkStart w:id="2" w:name="_Toc526962303"/>
+      <w:bookmarkStart w:id="2" w:name="_Toc529987142"/>
       <w:r>
         <w:t>Zweck</w:t>
       </w:r>
@@ -3386,7 +3650,7 @@
       <w:pPr>
         <w:pStyle w:val="Heading1"/>
       </w:pPr>
-      <w:bookmarkStart w:id="3" w:name="_Toc526962304"/>
+      <w:bookmarkStart w:id="3" w:name="_Toc529987143"/>
       <w:r>
         <w:t>Vision</w:t>
       </w:r>
@@ -3433,7 +3697,7 @@
         <w:pStyle w:val="Heading1"/>
         <w:ind w:left="431" w:hanging="431"/>
       </w:pPr>
-      <w:bookmarkStart w:id="4" w:name="_Toc526962305"/>
+      <w:bookmarkStart w:id="4" w:name="_Toc529987144"/>
       <w:r>
         <w:t>Stakeholder</w:t>
       </w:r>
@@ -3785,7 +4049,7 @@
       <w:pPr>
         <w:pStyle w:val="Heading1"/>
       </w:pPr>
-      <w:bookmarkStart w:id="5" w:name="_Toc526962306"/>
+      <w:bookmarkStart w:id="5" w:name="_Toc529987145"/>
       <w:r>
         <w:lastRenderedPageBreak/>
         <w:t>Projektziele</w:t>
@@ -3796,7 +4060,7 @@
       <w:pPr>
         <w:pStyle w:val="Heading2"/>
       </w:pPr>
-      <w:bookmarkStart w:id="6" w:name="_Toc526962307"/>
+      <w:bookmarkStart w:id="6" w:name="_Toc529987146"/>
       <w:r>
         <w:t>Alle Stakeholder</w:t>
       </w:r>
@@ -3824,7 +4088,7 @@
       <w:pPr>
         <w:pStyle w:val="Heading2"/>
       </w:pPr>
-      <w:bookmarkStart w:id="7" w:name="_Toc526962308"/>
+      <w:bookmarkStart w:id="7" w:name="_Toc529987147"/>
       <w:r>
         <w:t>Auditor</w:t>
       </w:r>
@@ -3855,7 +4119,7 @@
       <w:pPr>
         <w:pStyle w:val="Heading2"/>
       </w:pPr>
-      <w:bookmarkStart w:id="8" w:name="_Toc526962309"/>
+      <w:bookmarkStart w:id="8" w:name="_Toc529987148"/>
       <w:r>
         <w:t>Systemadministrator</w:t>
       </w:r>
@@ -3884,7 +4148,7 @@
       <w:pPr>
         <w:pStyle w:val="Heading2"/>
       </w:pPr>
-      <w:bookmarkStart w:id="9" w:name="_Toc526962310"/>
+      <w:bookmarkStart w:id="9" w:name="_Toc529987149"/>
       <w:proofErr w:type="spellStart"/>
       <w:r>
         <w:t>Application</w:t>
@@ -3965,7 +4229,7 @@
       <w:pPr>
         <w:pStyle w:val="Heading2"/>
       </w:pPr>
-      <w:bookmarkStart w:id="10" w:name="_Toc526962311"/>
+      <w:bookmarkStart w:id="10" w:name="_Toc529987150"/>
       <w:r>
         <w:t>Autorisierungsstelle</w:t>
       </w:r>
@@ -4006,7 +4270,7 @@
       <w:pPr>
         <w:pStyle w:val="Heading2"/>
       </w:pPr>
-      <w:bookmarkStart w:id="11" w:name="_Toc526962312"/>
+      <w:bookmarkStart w:id="11" w:name="_Toc529987151"/>
       <w:r>
         <w:t>Abteilungsleitung</w:t>
       </w:r>
@@ -4026,7 +4290,7 @@
       <w:pPr>
         <w:pStyle w:val="Heading2"/>
       </w:pPr>
-      <w:bookmarkStart w:id="12" w:name="_Toc526962313"/>
+      <w:bookmarkStart w:id="12" w:name="_Toc529987152"/>
       <w:r>
         <w:t>Auftraggeber</w:t>
       </w:r>
@@ -4041,7 +4305,7 @@
       <w:pPr>
         <w:pStyle w:val="Heading2"/>
       </w:pPr>
-      <w:bookmarkStart w:id="13" w:name="_Toc526962314"/>
+      <w:bookmarkStart w:id="13" w:name="_Toc529987153"/>
       <w:r>
         <w:t>Projektteam</w:t>
       </w:r>
@@ -4071,7 +4335,7 @@
       <w:pPr>
         <w:pStyle w:val="Heading1"/>
       </w:pPr>
-      <w:bookmarkStart w:id="14" w:name="_Toc526962315"/>
+      <w:bookmarkStart w:id="14" w:name="_Toc529987154"/>
       <w:r>
         <w:lastRenderedPageBreak/>
         <w:t>Systemabgrenzung</w:t>
@@ -4082,7 +4346,7 @@
       <w:pPr>
         <w:pStyle w:val="Heading2"/>
       </w:pPr>
-      <w:bookmarkStart w:id="15" w:name="_Toc526962316"/>
+      <w:bookmarkStart w:id="15" w:name="_Toc529987155"/>
       <w:r>
         <w:t>Prozessumfeld</w:t>
       </w:r>
@@ -4275,7 +4539,7 @@
       <w:pPr>
         <w:pStyle w:val="Heading2"/>
       </w:pPr>
-      <w:bookmarkStart w:id="16" w:name="_Toc526962317"/>
+      <w:bookmarkStart w:id="16" w:name="_Toc529987156"/>
       <w:r>
         <w:lastRenderedPageBreak/>
         <w:t>Systemumfeld</w:t>
@@ -4408,7 +4672,7 @@
       <w:pPr>
         <w:pStyle w:val="Heading1"/>
       </w:pPr>
-      <w:bookmarkStart w:id="18" w:name="_Toc526962318"/>
+      <w:bookmarkStart w:id="18" w:name="_Toc529987157"/>
       <w:r>
         <w:lastRenderedPageBreak/>
         <w:t>Anforderunge</w:t>
@@ -4422,7 +4686,7 @@
       <w:pPr>
         <w:pStyle w:val="Heading2"/>
       </w:pPr>
-      <w:bookmarkStart w:id="19" w:name="_Toc526962319"/>
+      <w:bookmarkStart w:id="19" w:name="_Toc529987158"/>
       <w:r>
         <w:t>Quellen und Vorgehen</w:t>
       </w:r>
@@ -4621,7 +4885,7 @@
       <w:pPr>
         <w:pStyle w:val="Heading2"/>
       </w:pPr>
-      <w:bookmarkStart w:id="20" w:name="_Toc526962320"/>
+      <w:bookmarkStart w:id="20" w:name="_Toc529987159"/>
       <w:r>
         <w:t>Funktionale Anforderungen</w:t>
       </w:r>
@@ -6989,7 +7253,6 @@
           <w:szCs w:val="26"/>
         </w:rPr>
       </w:pPr>
-      <w:bookmarkStart w:id="21" w:name="_Toc526962321"/>
       <w:r>
         <w:br w:type="page"/>
       </w:r>
@@ -6998,6 +7261,7 @@
       <w:pPr>
         <w:pStyle w:val="Heading2"/>
       </w:pPr>
+      <w:bookmarkStart w:id="21" w:name="_Toc529987160"/>
       <w:r>
         <w:lastRenderedPageBreak/>
         <w:t>Qualitätsanforderungen</w:t>
@@ -7831,21 +8095,7 @@
                 <w:b/>
                 <w:bCs/>
               </w:rPr>
-              <w:t>Q</w:t>
-            </w:r>
-            <w:r>
-              <w:rPr>
-                <w:b/>
-                <w:bCs/>
-              </w:rPr>
-              <w:t>1.</w:t>
-            </w:r>
-            <w:r>
-              <w:rPr>
-                <w:b/>
-                <w:bCs/>
-              </w:rPr>
-              <w:t>8</w:t>
+              <w:t>Q1.8</w:t>
             </w:r>
           </w:p>
         </w:tc>
@@ -7922,21 +8172,7 @@
                 <w:b/>
                 <w:bCs/>
               </w:rPr>
-              <w:t>Q</w:t>
-            </w:r>
-            <w:r>
-              <w:rPr>
-                <w:b/>
-                <w:bCs/>
-              </w:rPr>
-              <w:t>1.</w:t>
-            </w:r>
-            <w:r>
-              <w:rPr>
-                <w:b/>
-                <w:bCs/>
-              </w:rPr>
-              <w:t>9</w:t>
+              <w:t>Q1.9</w:t>
             </w:r>
           </w:p>
         </w:tc>
@@ -9168,9 +9404,11 @@
       <w:pPr>
         <w:pStyle w:val="Heading2"/>
       </w:pPr>
+      <w:bookmarkStart w:id="22" w:name="_Toc529987161"/>
       <w:r>
         <w:t>Mockups</w:t>
       </w:r>
+      <w:bookmarkEnd w:id="22"/>
     </w:p>
     <w:p>
       <w:pPr>
@@ -9183,7 +9421,6 @@
           <w:szCs w:val="26"/>
         </w:rPr>
       </w:pPr>
-      <w:bookmarkStart w:id="22" w:name="_Toc526962322"/>
       <w:r>
         <w:br w:type="page"/>
       </w:r>
@@ -9192,11 +9429,12 @@
       <w:pPr>
         <w:pStyle w:val="Heading2"/>
       </w:pPr>
+      <w:bookmarkStart w:id="23" w:name="_Toc529987162"/>
       <w:r>
         <w:lastRenderedPageBreak/>
         <w:t>Randbedingungen</w:t>
       </w:r>
-      <w:bookmarkEnd w:id="22"/>
+      <w:bookmarkEnd w:id="23"/>
     </w:p>
     <w:tbl>
       <w:tblPr>
@@ -9899,21 +10137,22 @@
       <w:pPr>
         <w:pStyle w:val="Heading2"/>
       </w:pPr>
-      <w:bookmarkStart w:id="23" w:name="_Toc526962323"/>
+      <w:bookmarkStart w:id="24" w:name="_Toc529987163"/>
       <w:r>
         <w:lastRenderedPageBreak/>
         <w:t>Datenmodell</w:t>
       </w:r>
-      <w:bookmarkEnd w:id="23"/>
+      <w:bookmarkEnd w:id="24"/>
     </w:p>
     <w:p>
       <w:pPr>
         <w:pStyle w:val="Heading3"/>
       </w:pPr>
-      <w:bookmarkStart w:id="24" w:name="_Toc526962324"/>
+      <w:bookmarkStart w:id="25" w:name="_Toc529987164"/>
       <w:r>
         <w:t>Berechtigungen</w:t>
       </w:r>
+      <w:bookmarkEnd w:id="25"/>
     </w:p>
     <w:p>
       <w:r>
@@ -9984,7 +10223,10 @@
           </w:tcPr>
           <w:p>
             <w:r>
-              <w:t>R01</w:t>
+              <w:t>R0</w:t>
+            </w:r>
+            <w:r>
+              <w:t>1</w:t>
             </w:r>
           </w:p>
         </w:tc>
@@ -9997,7 +10239,7 @@
               <w:cnfStyle w:val="000000100000" w:firstRow="0" w:lastRow="0" w:firstColumn="0" w:lastColumn="0" w:oddVBand="0" w:evenVBand="0" w:oddHBand="1" w:evenHBand="0" w:firstRowFirstColumn="0" w:firstRowLastColumn="0" w:lastRowFirstColumn="0" w:lastRowLastColumn="0"/>
             </w:pPr>
             <w:r>
-              <w:t>Reports – Reports erstellen</w:t>
+              <w:t>Reports – Reports anzeigen</w:t>
             </w:r>
           </w:p>
         </w:tc>
@@ -10010,7 +10252,7 @@
               <w:cnfStyle w:val="000000100000" w:firstRow="0" w:lastRow="0" w:firstColumn="0" w:lastColumn="0" w:oddVBand="0" w:evenVBand="0" w:oddHBand="1" w:evenHBand="0" w:firstRowFirstColumn="0" w:firstRowLastColumn="0" w:lastRowFirstColumn="0" w:lastRowLastColumn="0"/>
             </w:pPr>
             <w:r>
-              <w:t>Darf einen Report zur Verfügung stellen und erstellen.</w:t>
+              <w:t>Darf die zugeordneten Reports anzeigen/ausdrucken.</w:t>
             </w:r>
           </w:p>
         </w:tc>
@@ -10023,7 +10265,10 @@
           </w:tcPr>
           <w:p>
             <w:r>
-              <w:t>R02</w:t>
+              <w:t>R0</w:t>
+            </w:r>
+            <w:r>
+              <w:t>2</w:t>
             </w:r>
           </w:p>
         </w:tc>
@@ -10036,7 +10281,7 @@
               <w:cnfStyle w:val="000000000000" w:firstRow="0" w:lastRow="0" w:firstColumn="0" w:lastColumn="0" w:oddVBand="0" w:evenVBand="0" w:oddHBand="0" w:evenHBand="0" w:firstRowFirstColumn="0" w:firstRowLastColumn="0" w:lastRowFirstColumn="0" w:lastRowLastColumn="0"/>
             </w:pPr>
             <w:r>
-              <w:t>Reports – Reports anzeigen</w:t>
+              <w:t>Benutzer – Benutzer erfassen</w:t>
             </w:r>
           </w:p>
         </w:tc>
@@ -10049,7 +10294,7 @@
               <w:cnfStyle w:val="000000000000" w:firstRow="0" w:lastRow="0" w:firstColumn="0" w:lastColumn="0" w:oddVBand="0" w:evenVBand="0" w:oddHBand="0" w:evenHBand="0" w:firstRowFirstColumn="0" w:firstRowLastColumn="0" w:lastRowFirstColumn="0" w:lastRowLastColumn="0"/>
             </w:pPr>
             <w:r>
-              <w:t>Darf die zugeordneten Reports anzeigen/ausdrucken.</w:t>
+              <w:t>Darf einen User in WRAD erfassen.</w:t>
             </w:r>
           </w:p>
         </w:tc>
@@ -10065,7 +10310,10 @@
           </w:tcPr>
           <w:p>
             <w:r>
-              <w:t>R03</w:t>
+              <w:t>R0</w:t>
+            </w:r>
+            <w:r>
+              <w:t>3</w:t>
             </w:r>
           </w:p>
         </w:tc>
@@ -10078,7 +10326,7 @@
               <w:cnfStyle w:val="000000100000" w:firstRow="0" w:lastRow="0" w:firstColumn="0" w:lastColumn="0" w:oddVBand="0" w:evenVBand="0" w:oddHBand="1" w:evenHBand="0" w:firstRowFirstColumn="0" w:firstRowLastColumn="0" w:lastRowFirstColumn="0" w:lastRowLastColumn="0"/>
             </w:pPr>
             <w:r>
-              <w:t>Benutzer – Benutzer erfassen</w:t>
+              <w:t>Benutzer – Benutzer bearbeiten</w:t>
             </w:r>
           </w:p>
         </w:tc>
@@ -10091,7 +10339,7 @@
               <w:cnfStyle w:val="000000100000" w:firstRow="0" w:lastRow="0" w:firstColumn="0" w:lastColumn="0" w:oddVBand="0" w:evenVBand="0" w:oddHBand="1" w:evenHBand="0" w:firstRowFirstColumn="0" w:firstRowLastColumn="0" w:lastRowFirstColumn="0" w:lastRowLastColumn="0"/>
             </w:pPr>
             <w:r>
-              <w:t>Darf einen User in WRAD erfassen.</w:t>
+              <w:t>Darf einen User in WRAD bearbeiten.</w:t>
             </w:r>
           </w:p>
         </w:tc>
@@ -10104,7 +10352,10 @@
           </w:tcPr>
           <w:p>
             <w:r>
-              <w:t>R04</w:t>
+              <w:t>R0</w:t>
+            </w:r>
+            <w:r>
+              <w:t>4</w:t>
             </w:r>
           </w:p>
         </w:tc>
@@ -10117,7 +10368,7 @@
               <w:cnfStyle w:val="000000000000" w:firstRow="0" w:lastRow="0" w:firstColumn="0" w:lastColumn="0" w:oddVBand="0" w:evenVBand="0" w:oddHBand="0" w:evenHBand="0" w:firstRowFirstColumn="0" w:firstRowLastColumn="0" w:lastRowFirstColumn="0" w:lastRowLastColumn="0"/>
             </w:pPr>
             <w:r>
-              <w:t>Benutzer – Benutzer bearbeiten</w:t>
+              <w:t>Benutzer – Benutzer entfernen</w:t>
             </w:r>
           </w:p>
         </w:tc>
@@ -10130,7 +10381,7 @@
               <w:cnfStyle w:val="000000000000" w:firstRow="0" w:lastRow="0" w:firstColumn="0" w:lastColumn="0" w:oddVBand="0" w:evenVBand="0" w:oddHBand="0" w:evenHBand="0" w:firstRowFirstColumn="0" w:firstRowLastColumn="0" w:lastRowFirstColumn="0" w:lastRowLastColumn="0"/>
             </w:pPr>
             <w:r>
-              <w:t>Darf einen User in WRAD bearbeiten.</w:t>
+              <w:t>Darf einen User aus WRAD entfernen.</w:t>
             </w:r>
           </w:p>
         </w:tc>
@@ -10146,7 +10397,10 @@
           </w:tcPr>
           <w:p>
             <w:r>
-              <w:t>R05</w:t>
+              <w:t>R0</w:t>
+            </w:r>
+            <w:r>
+              <w:t>5</w:t>
             </w:r>
           </w:p>
         </w:tc>
@@ -10159,7 +10413,15 @@
               <w:cnfStyle w:val="000000100000" w:firstRow="0" w:lastRow="0" w:firstColumn="0" w:lastColumn="0" w:oddVBand="0" w:evenVBand="0" w:oddHBand="1" w:evenHBand="0" w:firstRowFirstColumn="0" w:firstRowLastColumn="0" w:lastRowFirstColumn="0" w:lastRowLastColumn="0"/>
             </w:pPr>
             <w:r>
-              <w:t>Benutzer – Benutzer entfernen</w:t>
+              <w:t xml:space="preserve">Benutzer – Benutzer </w:t>
+            </w:r>
+            <w:proofErr w:type="spellStart"/>
+            <w:r>
+              <w:t>History</w:t>
+            </w:r>
+            <w:proofErr w:type="spellEnd"/>
+            <w:r>
+              <w:t xml:space="preserve"> anzeigen</w:t>
             </w:r>
           </w:p>
         </w:tc>
@@ -10172,7 +10434,21 @@
               <w:cnfStyle w:val="000000100000" w:firstRow="0" w:lastRow="0" w:firstColumn="0" w:lastColumn="0" w:oddVBand="0" w:evenVBand="0" w:oddHBand="1" w:evenHBand="0" w:firstRowFirstColumn="0" w:firstRowLastColumn="0" w:lastRowFirstColumn="0" w:lastRowLastColumn="0"/>
             </w:pPr>
             <w:r>
-              <w:t>Darf einen User aus WRAD entfernen.</w:t>
+              <w:t xml:space="preserve">Darf die </w:t>
+            </w:r>
+            <w:proofErr w:type="spellStart"/>
+            <w:r>
+              <w:t>History</w:t>
+            </w:r>
+            <w:proofErr w:type="spellEnd"/>
+            <w:r>
+              <w:t xml:space="preserve"> eines Benutzer</w:t>
+            </w:r>
+            <w:r>
+              <w:t>s</w:t>
+            </w:r>
+            <w:r>
+              <w:t xml:space="preserve"> des WRADs einsehen</w:t>
             </w:r>
           </w:p>
         </w:tc>
@@ -10185,7 +10461,10 @@
           </w:tcPr>
           <w:p>
             <w:r>
-              <w:t>R06</w:t>
+              <w:t>R0</w:t>
+            </w:r>
+            <w:r>
+              <w:t>6</w:t>
             </w:r>
           </w:p>
         </w:tc>
@@ -10198,15 +10477,7 @@
               <w:cnfStyle w:val="000000000000" w:firstRow="0" w:lastRow="0" w:firstColumn="0" w:lastColumn="0" w:oddVBand="0" w:evenVBand="0" w:oddHBand="0" w:evenHBand="0" w:firstRowFirstColumn="0" w:firstRowLastColumn="0" w:lastRowFirstColumn="0" w:lastRowLastColumn="0"/>
             </w:pPr>
             <w:r>
-              <w:t xml:space="preserve">Benutzer – Benutzer </w:t>
-            </w:r>
-            <w:proofErr w:type="spellStart"/>
-            <w:r>
-              <w:t>History</w:t>
-            </w:r>
-            <w:proofErr w:type="spellEnd"/>
-            <w:r>
-              <w:t xml:space="preserve"> anzeigen</w:t>
+              <w:t>Benutzer – Benutzer anzeigen</w:t>
             </w:r>
           </w:p>
         </w:tc>
@@ -10219,21 +10490,7 @@
               <w:cnfStyle w:val="000000000000" w:firstRow="0" w:lastRow="0" w:firstColumn="0" w:lastColumn="0" w:oddVBand="0" w:evenVBand="0" w:oddHBand="0" w:evenHBand="0" w:firstRowFirstColumn="0" w:firstRowLastColumn="0" w:lastRowFirstColumn="0" w:lastRowLastColumn="0"/>
             </w:pPr>
             <w:r>
-              <w:t xml:space="preserve">Darf die </w:t>
-            </w:r>
-            <w:proofErr w:type="spellStart"/>
-            <w:r>
-              <w:t>History</w:t>
-            </w:r>
-            <w:proofErr w:type="spellEnd"/>
-            <w:r>
-              <w:t xml:space="preserve"> eines Benutzer</w:t>
-            </w:r>
-            <w:r>
-              <w:t>s</w:t>
-            </w:r>
-            <w:r>
-              <w:t xml:space="preserve"> des WRADs einsehen</w:t>
+              <w:t>Darf verschiedene Kategorien von WRAD Usern einsehen</w:t>
             </w:r>
           </w:p>
         </w:tc>
@@ -10249,7 +10506,10 @@
           </w:tcPr>
           <w:p>
             <w:r>
-              <w:t>R07</w:t>
+              <w:t>R0</w:t>
+            </w:r>
+            <w:r>
+              <w:t>7</w:t>
             </w:r>
           </w:p>
         </w:tc>
@@ -10262,7 +10522,7 @@
               <w:cnfStyle w:val="000000100000" w:firstRow="0" w:lastRow="0" w:firstColumn="0" w:lastColumn="0" w:oddVBand="0" w:evenVBand="0" w:oddHBand="1" w:evenHBand="0" w:firstRowFirstColumn="0" w:firstRowLastColumn="0" w:lastRowFirstColumn="0" w:lastRowLastColumn="0"/>
             </w:pPr>
             <w:r>
-              <w:t>Benutzer – Benutzer anzeigen</w:t>
+              <w:t>Gruppe – Gruppe erfassen</w:t>
             </w:r>
           </w:p>
         </w:tc>
@@ -10275,7 +10535,7 @@
               <w:cnfStyle w:val="000000100000" w:firstRow="0" w:lastRow="0" w:firstColumn="0" w:lastColumn="0" w:oddVBand="0" w:evenVBand="0" w:oddHBand="1" w:evenHBand="0" w:firstRowFirstColumn="0" w:firstRowLastColumn="0" w:lastRowFirstColumn="0" w:lastRowLastColumn="0"/>
             </w:pPr>
             <w:r>
-              <w:t>Darf verschiedene Kategorien von WRAD Usern einsehen</w:t>
+              <w:t>Darf eine Gruppe in WRAD erfassen.</w:t>
             </w:r>
           </w:p>
         </w:tc>
@@ -10288,7 +10548,10 @@
           </w:tcPr>
           <w:p>
             <w:r>
-              <w:t>R08</w:t>
+              <w:t>R0</w:t>
+            </w:r>
+            <w:r>
+              <w:t>8</w:t>
             </w:r>
           </w:p>
         </w:tc>
@@ -10301,7 +10564,7 @@
               <w:cnfStyle w:val="000000000000" w:firstRow="0" w:lastRow="0" w:firstColumn="0" w:lastColumn="0" w:oddVBand="0" w:evenVBand="0" w:oddHBand="0" w:evenHBand="0" w:firstRowFirstColumn="0" w:firstRowLastColumn="0" w:lastRowFirstColumn="0" w:lastRowLastColumn="0"/>
             </w:pPr>
             <w:r>
-              <w:t>Gruppe – Gruppe erfassen</w:t>
+              <w:t>Gruppe – Gruppe bearbeiten</w:t>
             </w:r>
           </w:p>
         </w:tc>
@@ -10314,7 +10577,7 @@
               <w:cnfStyle w:val="000000000000" w:firstRow="0" w:lastRow="0" w:firstColumn="0" w:lastColumn="0" w:oddVBand="0" w:evenVBand="0" w:oddHBand="0" w:evenHBand="0" w:firstRowFirstColumn="0" w:firstRowLastColumn="0" w:lastRowFirstColumn="0" w:lastRowLastColumn="0"/>
             </w:pPr>
             <w:r>
-              <w:t>Darf eine Gruppe in WRAD erfassen.</w:t>
+              <w:t>Darf eine Gruppe in WRAD bearbeiten.</w:t>
             </w:r>
           </w:p>
         </w:tc>
@@ -10330,7 +10593,10 @@
           </w:tcPr>
           <w:p>
             <w:r>
-              <w:t>R09</w:t>
+              <w:t>R</w:t>
+            </w:r>
+            <w:r>
+              <w:t>09</w:t>
             </w:r>
           </w:p>
         </w:tc>
@@ -10343,7 +10609,7 @@
               <w:cnfStyle w:val="000000100000" w:firstRow="0" w:lastRow="0" w:firstColumn="0" w:lastColumn="0" w:oddVBand="0" w:evenVBand="0" w:oddHBand="1" w:evenHBand="0" w:firstRowFirstColumn="0" w:firstRowLastColumn="0" w:lastRowFirstColumn="0" w:lastRowLastColumn="0"/>
             </w:pPr>
             <w:r>
-              <w:t>Gruppe – Gruppe bearbeiten</w:t>
+              <w:t>Gruppe – Gruppe entfernen</w:t>
             </w:r>
           </w:p>
         </w:tc>
@@ -10356,7 +10622,7 @@
               <w:cnfStyle w:val="000000100000" w:firstRow="0" w:lastRow="0" w:firstColumn="0" w:lastColumn="0" w:oddVBand="0" w:evenVBand="0" w:oddHBand="1" w:evenHBand="0" w:firstRowFirstColumn="0" w:firstRowLastColumn="0" w:lastRowFirstColumn="0" w:lastRowLastColumn="0"/>
             </w:pPr>
             <w:r>
-              <w:t>Darf eine Gruppe in WRAD bearbeiten.</w:t>
+              <w:t>Darf eine Gruppe aus WRAD entfernen.</w:t>
             </w:r>
           </w:p>
         </w:tc>
@@ -10369,7 +10635,10 @@
           </w:tcPr>
           <w:p>
             <w:r>
-              <w:t>R10</w:t>
+              <w:t>R1</w:t>
+            </w:r>
+            <w:r>
+              <w:t>0</w:t>
             </w:r>
           </w:p>
         </w:tc>
@@ -10382,7 +10651,15 @@
               <w:cnfStyle w:val="000000000000" w:firstRow="0" w:lastRow="0" w:firstColumn="0" w:lastColumn="0" w:oddVBand="0" w:evenVBand="0" w:oddHBand="0" w:evenHBand="0" w:firstRowFirstColumn="0" w:firstRowLastColumn="0" w:lastRowFirstColumn="0" w:lastRowLastColumn="0"/>
             </w:pPr>
             <w:r>
-              <w:t>Gruppe – Gruppe entfernen</w:t>
+              <w:t xml:space="preserve">Gruppe – Gruppen </w:t>
+            </w:r>
+            <w:proofErr w:type="spellStart"/>
+            <w:r>
+              <w:t>History</w:t>
+            </w:r>
+            <w:proofErr w:type="spellEnd"/>
+            <w:r>
+              <w:t xml:space="preserve"> anzeigen</w:t>
             </w:r>
           </w:p>
         </w:tc>
@@ -10395,7 +10672,21 @@
               <w:cnfStyle w:val="000000000000" w:firstRow="0" w:lastRow="0" w:firstColumn="0" w:lastColumn="0" w:oddVBand="0" w:evenVBand="0" w:oddHBand="0" w:evenHBand="0" w:firstRowFirstColumn="0" w:firstRowLastColumn="0" w:lastRowFirstColumn="0" w:lastRowLastColumn="0"/>
             </w:pPr>
             <w:r>
-              <w:t>Darf eine Gruppe aus WRAD entfernen.</w:t>
+              <w:t xml:space="preserve">Darf die </w:t>
+            </w:r>
+            <w:proofErr w:type="spellStart"/>
+            <w:r>
+              <w:t>History</w:t>
+            </w:r>
+            <w:proofErr w:type="spellEnd"/>
+            <w:r>
+              <w:t xml:space="preserve"> einer WR</w:t>
+            </w:r>
+            <w:r>
+              <w:t>A</w:t>
+            </w:r>
+            <w:r>
+              <w:t>D Gruppen einsehen.</w:t>
             </w:r>
           </w:p>
         </w:tc>
@@ -10411,7 +10702,10 @@
           </w:tcPr>
           <w:p>
             <w:r>
-              <w:t>R11</w:t>
+              <w:t>R1</w:t>
+            </w:r>
+            <w:r>
+              <w:t>1</w:t>
             </w:r>
           </w:p>
         </w:tc>
@@ -10424,15 +10718,7 @@
               <w:cnfStyle w:val="000000100000" w:firstRow="0" w:lastRow="0" w:firstColumn="0" w:lastColumn="0" w:oddVBand="0" w:evenVBand="0" w:oddHBand="1" w:evenHBand="0" w:firstRowFirstColumn="0" w:firstRowLastColumn="0" w:lastRowFirstColumn="0" w:lastRowLastColumn="0"/>
             </w:pPr>
             <w:r>
-              <w:t xml:space="preserve">Gruppe – Gruppen </w:t>
-            </w:r>
-            <w:proofErr w:type="spellStart"/>
-            <w:r>
-              <w:t>History</w:t>
-            </w:r>
-            <w:proofErr w:type="spellEnd"/>
-            <w:r>
-              <w:t xml:space="preserve"> anzeigen</w:t>
+              <w:t xml:space="preserve">Gruppe – Gruppe anzeigen </w:t>
             </w:r>
           </w:p>
         </w:tc>
@@ -10445,21 +10731,7 @@
               <w:cnfStyle w:val="000000100000" w:firstRow="0" w:lastRow="0" w:firstColumn="0" w:lastColumn="0" w:oddVBand="0" w:evenVBand="0" w:oddHBand="1" w:evenHBand="0" w:firstRowFirstColumn="0" w:firstRowLastColumn="0" w:lastRowFirstColumn="0" w:lastRowLastColumn="0"/>
             </w:pPr>
             <w:r>
-              <w:t xml:space="preserve">Darf die </w:t>
-            </w:r>
-            <w:proofErr w:type="spellStart"/>
-            <w:r>
-              <w:t>History</w:t>
-            </w:r>
-            <w:proofErr w:type="spellEnd"/>
-            <w:r>
-              <w:t xml:space="preserve"> einer WR</w:t>
-            </w:r>
-            <w:r>
-              <w:t>A</w:t>
-            </w:r>
-            <w:r>
-              <w:t>D Gruppen einsehen.</w:t>
+              <w:t>Darf verschiedene Kategorien von WRAD Gruppen einsehen</w:t>
             </w:r>
           </w:p>
         </w:tc>
@@ -10472,7 +10744,10 @@
           </w:tcPr>
           <w:p>
             <w:r>
-              <w:t>R12</w:t>
+              <w:t>R1</w:t>
+            </w:r>
+            <w:r>
+              <w:t>2</w:t>
             </w:r>
           </w:p>
         </w:tc>
@@ -10485,7 +10760,7 @@
               <w:cnfStyle w:val="000000000000" w:firstRow="0" w:lastRow="0" w:firstColumn="0" w:lastColumn="0" w:oddVBand="0" w:evenVBand="0" w:oddHBand="0" w:evenHBand="0" w:firstRowFirstColumn="0" w:firstRowLastColumn="0" w:lastRowFirstColumn="0" w:lastRowLastColumn="0"/>
             </w:pPr>
             <w:r>
-              <w:t xml:space="preserve">Gruppe – Gruppe anzeigen </w:t>
+              <w:t>Rechtefehler anzeigen</w:t>
             </w:r>
           </w:p>
         </w:tc>
@@ -10498,7 +10773,13 @@
               <w:cnfStyle w:val="000000000000" w:firstRow="0" w:lastRow="0" w:firstColumn="0" w:lastColumn="0" w:oddVBand="0" w:evenVBand="0" w:oddHBand="0" w:evenHBand="0" w:firstRowFirstColumn="0" w:firstRowLastColumn="0" w:lastRowFirstColumn="0" w:lastRowLastColumn="0"/>
             </w:pPr>
             <w:r>
-              <w:t>Darf verschiedene Kategorien von WRAD Gruppen einsehen</w:t>
+              <w:t>Darf den IST</w:t>
+            </w:r>
+            <w:r>
+              <w:t>/</w:t>
+            </w:r>
+            <w:r>
+              <w:t>SOLL-Vergleich einsehen und wie viele Fehler es im Moment gibt anzeigen.</w:t>
             </w:r>
           </w:p>
         </w:tc>
@@ -10514,7 +10795,10 @@
           </w:tcPr>
           <w:p>
             <w:r>
-              <w:t>R13</w:t>
+              <w:t>R1</w:t>
+            </w:r>
+            <w:r>
+              <w:t>3</w:t>
             </w:r>
           </w:p>
         </w:tc>
@@ -10527,7 +10811,7 @@
               <w:cnfStyle w:val="000000100000" w:firstRow="0" w:lastRow="0" w:firstColumn="0" w:lastColumn="0" w:oddVBand="0" w:evenVBand="0" w:oddHBand="1" w:evenHBand="0" w:firstRowFirstColumn="0" w:firstRowLastColumn="0" w:lastRowFirstColumn="0" w:lastRowLastColumn="0"/>
             </w:pPr>
             <w:r>
-              <w:t>Rechtefehler anzeigen</w:t>
+              <w:t>Log anzeigen</w:t>
             </w:r>
           </w:p>
         </w:tc>
@@ -10540,13 +10824,7 @@
               <w:cnfStyle w:val="000000100000" w:firstRow="0" w:lastRow="0" w:firstColumn="0" w:lastColumn="0" w:oddVBand="0" w:evenVBand="0" w:oddHBand="1" w:evenHBand="0" w:firstRowFirstColumn="0" w:firstRowLastColumn="0" w:lastRowFirstColumn="0" w:lastRowLastColumn="0"/>
             </w:pPr>
             <w:r>
-              <w:t>Darf den IST</w:t>
-            </w:r>
-            <w:r>
-              <w:t>/</w:t>
-            </w:r>
-            <w:r>
-              <w:t>SOLL-Vergleich einsehen und wie viele Fehler es im Moment gibt anzeigen.</w:t>
+              <w:t>Darf den vom System generierten Log einsehen.</w:t>
             </w:r>
           </w:p>
         </w:tc>
@@ -10559,7 +10837,10 @@
           </w:tcPr>
           <w:p>
             <w:r>
-              <w:t>R14</w:t>
+              <w:t>R1</w:t>
+            </w:r>
+            <w:r>
+              <w:t>4</w:t>
             </w:r>
           </w:p>
         </w:tc>
@@ -10572,7 +10853,7 @@
               <w:cnfStyle w:val="000000000000" w:firstRow="0" w:lastRow="0" w:firstColumn="0" w:lastColumn="0" w:oddVBand="0" w:evenVBand="0" w:oddHBand="0" w:evenHBand="0" w:firstRowFirstColumn="0" w:firstRowLastColumn="0" w:lastRowFirstColumn="0" w:lastRowLastColumn="0"/>
             </w:pPr>
             <w:r>
-              <w:t>Log anzeigen</w:t>
+              <w:t>WRAD Einstellungen bearbeiten</w:t>
             </w:r>
           </w:p>
         </w:tc>
@@ -10585,7 +10866,7 @@
               <w:cnfStyle w:val="000000000000" w:firstRow="0" w:lastRow="0" w:firstColumn="0" w:lastColumn="0" w:oddVBand="0" w:evenVBand="0" w:oddHBand="0" w:evenHBand="0" w:firstRowFirstColumn="0" w:firstRowLastColumn="0" w:lastRowFirstColumn="0" w:lastRowLastColumn="0"/>
             </w:pPr>
             <w:r>
-              <w:t>Darf den vom System generierten Log einsehen.</w:t>
+              <w:t>Darf die Einstellungen des Systems bearbeiten.</w:t>
             </w:r>
           </w:p>
         </w:tc>
@@ -10601,7 +10882,10 @@
           </w:tcPr>
           <w:p>
             <w:r>
-              <w:t>R15</w:t>
+              <w:t>R1</w:t>
+            </w:r>
+            <w:r>
+              <w:t>5</w:t>
             </w:r>
           </w:p>
         </w:tc>
@@ -10614,7 +10898,13 @@
               <w:cnfStyle w:val="000000100000" w:firstRow="0" w:lastRow="0" w:firstColumn="0" w:lastColumn="0" w:oddVBand="0" w:evenVBand="0" w:oddHBand="1" w:evenHBand="0" w:firstRowFirstColumn="0" w:firstRowLastColumn="0" w:lastRowFirstColumn="0" w:lastRowLastColumn="0"/>
             </w:pPr>
             <w:r>
-              <w:t>WRAD Einstellungen bearbeiten</w:t>
+              <w:t>CSV exportier</w:t>
+            </w:r>
+            <w:r>
+              <w:t>e</w:t>
+            </w:r>
+            <w:r>
+              <w:t>n/importieren</w:t>
             </w:r>
           </w:p>
         </w:tc>
@@ -10625,51 +10915,6 @@
           <w:p>
             <w:pPr>
               <w:cnfStyle w:val="000000100000" w:firstRow="0" w:lastRow="0" w:firstColumn="0" w:lastColumn="0" w:oddVBand="0" w:evenVBand="0" w:oddHBand="1" w:evenHBand="0" w:firstRowFirstColumn="0" w:firstRowLastColumn="0" w:lastRowFirstColumn="0" w:lastRowLastColumn="0"/>
-            </w:pPr>
-            <w:r>
-              <w:t>Darf die Einstellungen des Systems bearbeiten.</w:t>
-            </w:r>
-          </w:p>
-        </w:tc>
-      </w:tr>
-      <w:tr>
-        <w:tc>
-          <w:tcPr>
-            <w:cnfStyle w:val="001000000000" w:firstRow="0" w:lastRow="0" w:firstColumn="1" w:lastColumn="0" w:oddVBand="0" w:evenVBand="0" w:oddHBand="0" w:evenHBand="0" w:firstRowFirstColumn="0" w:firstRowLastColumn="0" w:lastRowFirstColumn="0" w:lastRowLastColumn="0"/>
-            <w:tcW w:w="563" w:type="dxa"/>
-          </w:tcPr>
-          <w:p>
-            <w:r>
-              <w:t>R16</w:t>
-            </w:r>
-          </w:p>
-        </w:tc>
-        <w:tc>
-          <w:tcPr>
-            <w:tcW w:w="3118" w:type="dxa"/>
-          </w:tcPr>
-          <w:p>
-            <w:pPr>
-              <w:cnfStyle w:val="000000000000" w:firstRow="0" w:lastRow="0" w:firstColumn="0" w:lastColumn="0" w:oddVBand="0" w:evenVBand="0" w:oddHBand="0" w:evenHBand="0" w:firstRowFirstColumn="0" w:firstRowLastColumn="0" w:lastRowFirstColumn="0" w:lastRowLastColumn="0"/>
-            </w:pPr>
-            <w:r>
-              <w:t>CSV exportier</w:t>
-            </w:r>
-            <w:r>
-              <w:t>e</w:t>
-            </w:r>
-            <w:r>
-              <w:t>n/importieren</w:t>
-            </w:r>
-          </w:p>
-        </w:tc>
-        <w:tc>
-          <w:tcPr>
-            <w:tcW w:w="5381" w:type="dxa"/>
-          </w:tcPr>
-          <w:p>
-            <w:pPr>
-              <w:cnfStyle w:val="000000000000" w:firstRow="0" w:lastRow="0" w:firstColumn="0" w:lastColumn="0" w:oddVBand="0" w:evenVBand="0" w:oddHBand="0" w:evenHBand="0" w:firstRowFirstColumn="0" w:firstRowLastColumn="0" w:lastRowFirstColumn="0" w:lastRowLastColumn="0"/>
             </w:pPr>
             <w:r>
               <w:t>Darf die Basis der AD als CSV (IST-Zustand) importieren oder der Stand des WRAD (SOLL-Zustand) exportieren.</w:t>
@@ -10692,6 +10937,7 @@
       <w:pPr>
         <w:pStyle w:val="Heading3"/>
       </w:pPr>
+      <w:bookmarkStart w:id="26" w:name="_Toc529987165"/>
       <w:r>
         <w:t>Rollen</w:t>
       </w:r>
@@ -10701,6 +10947,7 @@
       <w:r>
         <w:t>atrix</w:t>
       </w:r>
+      <w:bookmarkEnd w:id="26"/>
     </w:p>
     <w:tbl>
       <w:tblPr>
@@ -10810,7 +11057,10 @@
           </w:tcPr>
           <w:p>
             <w:r>
-              <w:t>R01</w:t>
+              <w:t>R0</w:t>
+            </w:r>
+            <w:r>
+              <w:t>1</w:t>
             </w:r>
           </w:p>
         </w:tc>
@@ -10823,6 +11073,444 @@
               <w:jc w:val="center"/>
               <w:cnfStyle w:val="000000100000" w:firstRow="0" w:lastRow="0" w:firstColumn="0" w:lastColumn="0" w:oddVBand="0" w:evenVBand="0" w:oddHBand="1" w:evenHBand="0" w:firstRowFirstColumn="0" w:firstRowLastColumn="0" w:lastRowFirstColumn="0" w:lastRowLastColumn="0"/>
             </w:pPr>
+            <w:r>
+              <w:t>X</w:t>
+            </w:r>
+          </w:p>
+        </w:tc>
+        <w:tc>
+          <w:tcPr>
+            <w:tcW w:w="1881" w:type="dxa"/>
+          </w:tcPr>
+          <w:p>
+            <w:pPr>
+              <w:jc w:val="center"/>
+              <w:cnfStyle w:val="000000100000" w:firstRow="0" w:lastRow="0" w:firstColumn="0" w:lastColumn="0" w:oddVBand="0" w:evenVBand="0" w:oddHBand="1" w:evenHBand="0" w:firstRowFirstColumn="0" w:firstRowLastColumn="0" w:lastRowFirstColumn="0" w:lastRowLastColumn="0"/>
+            </w:pPr>
+            <w:r>
+              <w:t>X</w:t>
+            </w:r>
+          </w:p>
+        </w:tc>
+        <w:tc>
+          <w:tcPr>
+            <w:tcW w:w="1881" w:type="dxa"/>
+          </w:tcPr>
+          <w:p>
+            <w:pPr>
+              <w:jc w:val="center"/>
+              <w:cnfStyle w:val="000000100000" w:firstRow="0" w:lastRow="0" w:firstColumn="0" w:lastColumn="0" w:oddVBand="0" w:evenVBand="0" w:oddHBand="1" w:evenHBand="0" w:firstRowFirstColumn="0" w:firstRowLastColumn="0" w:lastRowFirstColumn="0" w:lastRowLastColumn="0"/>
+            </w:pPr>
+            <w:r>
+              <w:t>X</w:t>
+            </w:r>
+          </w:p>
+        </w:tc>
+        <w:tc>
+          <w:tcPr>
+            <w:tcW w:w="1882" w:type="dxa"/>
+          </w:tcPr>
+          <w:p>
+            <w:pPr>
+              <w:jc w:val="center"/>
+              <w:cnfStyle w:val="000000100000" w:firstRow="0" w:lastRow="0" w:firstColumn="0" w:lastColumn="0" w:oddVBand="0" w:evenVBand="0" w:oddHBand="1" w:evenHBand="0" w:firstRowFirstColumn="0" w:firstRowLastColumn="0" w:lastRowFirstColumn="0" w:lastRowLastColumn="0"/>
+            </w:pPr>
+            <w:r>
+              <w:t>X</w:t>
+            </w:r>
+          </w:p>
+        </w:tc>
+      </w:tr>
+      <w:tr>
+        <w:trPr>
+          <w:trHeight w:val="255"/>
+        </w:trPr>
+        <w:tc>
+          <w:tcPr>
+            <w:cnfStyle w:val="001000000000" w:firstRow="0" w:lastRow="0" w:firstColumn="1" w:lastColumn="0" w:oddVBand="0" w:evenVBand="0" w:oddHBand="0" w:evenHBand="0" w:firstRowFirstColumn="0" w:firstRowLastColumn="0" w:lastRowFirstColumn="0" w:lastRowLastColumn="0"/>
+            <w:tcW w:w="1534" w:type="dxa"/>
+          </w:tcPr>
+          <w:p>
+            <w:r>
+              <w:t>R0</w:t>
+            </w:r>
+            <w:r>
+              <w:t>2</w:t>
+            </w:r>
+          </w:p>
+        </w:tc>
+        <w:tc>
+          <w:tcPr>
+            <w:tcW w:w="1881" w:type="dxa"/>
+          </w:tcPr>
+          <w:p>
+            <w:pPr>
+              <w:jc w:val="center"/>
+              <w:cnfStyle w:val="000000000000" w:firstRow="0" w:lastRow="0" w:firstColumn="0" w:lastColumn="0" w:oddVBand="0" w:evenVBand="0" w:oddHBand="0" w:evenHBand="0" w:firstRowFirstColumn="0" w:firstRowLastColumn="0" w:lastRowFirstColumn="0" w:lastRowLastColumn="0"/>
+            </w:pPr>
+            <w:r>
+              <w:t>X</w:t>
+            </w:r>
+          </w:p>
+        </w:tc>
+        <w:tc>
+          <w:tcPr>
+            <w:tcW w:w="1881" w:type="dxa"/>
+          </w:tcPr>
+          <w:p>
+            <w:pPr>
+              <w:jc w:val="center"/>
+              <w:cnfStyle w:val="000000000000" w:firstRow="0" w:lastRow="0" w:firstColumn="0" w:lastColumn="0" w:oddVBand="0" w:evenVBand="0" w:oddHBand="0" w:evenHBand="0" w:firstRowFirstColumn="0" w:firstRowLastColumn="0" w:lastRowFirstColumn="0" w:lastRowLastColumn="0"/>
+            </w:pPr>
+          </w:p>
+        </w:tc>
+        <w:tc>
+          <w:tcPr>
+            <w:tcW w:w="1881" w:type="dxa"/>
+          </w:tcPr>
+          <w:p>
+            <w:pPr>
+              <w:jc w:val="center"/>
+              <w:cnfStyle w:val="000000000000" w:firstRow="0" w:lastRow="0" w:firstColumn="0" w:lastColumn="0" w:oddVBand="0" w:evenVBand="0" w:oddHBand="0" w:evenHBand="0" w:firstRowFirstColumn="0" w:firstRowLastColumn="0" w:lastRowFirstColumn="0" w:lastRowLastColumn="0"/>
+            </w:pPr>
+          </w:p>
+        </w:tc>
+        <w:tc>
+          <w:tcPr>
+            <w:tcW w:w="1882" w:type="dxa"/>
+          </w:tcPr>
+          <w:p>
+            <w:pPr>
+              <w:jc w:val="center"/>
+              <w:cnfStyle w:val="000000000000" w:firstRow="0" w:lastRow="0" w:firstColumn="0" w:lastColumn="0" w:oddVBand="0" w:evenVBand="0" w:oddHBand="0" w:evenHBand="0" w:firstRowFirstColumn="0" w:firstRowLastColumn="0" w:lastRowFirstColumn="0" w:lastRowLastColumn="0"/>
+            </w:pPr>
+            <w:r>
+              <w:t>X</w:t>
+            </w:r>
+          </w:p>
+        </w:tc>
+      </w:tr>
+      <w:tr>
+        <w:trPr>
+          <w:cnfStyle w:val="000000100000" w:firstRow="0" w:lastRow="0" w:firstColumn="0" w:lastColumn="0" w:oddVBand="0" w:evenVBand="0" w:oddHBand="1" w:evenHBand="0" w:firstRowFirstColumn="0" w:firstRowLastColumn="0" w:lastRowFirstColumn="0" w:lastRowLastColumn="0"/>
+          <w:trHeight w:val="270"/>
+        </w:trPr>
+        <w:tc>
+          <w:tcPr>
+            <w:cnfStyle w:val="001000000000" w:firstRow="0" w:lastRow="0" w:firstColumn="1" w:lastColumn="0" w:oddVBand="0" w:evenVBand="0" w:oddHBand="0" w:evenHBand="0" w:firstRowFirstColumn="0" w:firstRowLastColumn="0" w:lastRowFirstColumn="0" w:lastRowLastColumn="0"/>
+            <w:tcW w:w="1534" w:type="dxa"/>
+          </w:tcPr>
+          <w:p>
+            <w:r>
+              <w:t>R0</w:t>
+            </w:r>
+            <w:r>
+              <w:t>3</w:t>
+            </w:r>
+          </w:p>
+        </w:tc>
+        <w:tc>
+          <w:tcPr>
+            <w:tcW w:w="1881" w:type="dxa"/>
+          </w:tcPr>
+          <w:p>
+            <w:pPr>
+              <w:jc w:val="center"/>
+              <w:cnfStyle w:val="000000100000" w:firstRow="0" w:lastRow="0" w:firstColumn="0" w:lastColumn="0" w:oddVBand="0" w:evenVBand="0" w:oddHBand="1" w:evenHBand="0" w:firstRowFirstColumn="0" w:firstRowLastColumn="0" w:lastRowFirstColumn="0" w:lastRowLastColumn="0"/>
+            </w:pPr>
+            <w:r>
+              <w:t>X</w:t>
+            </w:r>
+          </w:p>
+        </w:tc>
+        <w:tc>
+          <w:tcPr>
+            <w:tcW w:w="1881" w:type="dxa"/>
+          </w:tcPr>
+          <w:p>
+            <w:pPr>
+              <w:jc w:val="center"/>
+              <w:cnfStyle w:val="000000100000" w:firstRow="0" w:lastRow="0" w:firstColumn="0" w:lastColumn="0" w:oddVBand="0" w:evenVBand="0" w:oddHBand="1" w:evenHBand="0" w:firstRowFirstColumn="0" w:firstRowLastColumn="0" w:lastRowFirstColumn="0" w:lastRowLastColumn="0"/>
+            </w:pPr>
+          </w:p>
+        </w:tc>
+        <w:tc>
+          <w:tcPr>
+            <w:tcW w:w="1881" w:type="dxa"/>
+          </w:tcPr>
+          <w:p>
+            <w:pPr>
+              <w:jc w:val="center"/>
+              <w:cnfStyle w:val="000000100000" w:firstRow="0" w:lastRow="0" w:firstColumn="0" w:lastColumn="0" w:oddVBand="0" w:evenVBand="0" w:oddHBand="1" w:evenHBand="0" w:firstRowFirstColumn="0" w:firstRowLastColumn="0" w:lastRowFirstColumn="0" w:lastRowLastColumn="0"/>
+            </w:pPr>
+          </w:p>
+        </w:tc>
+        <w:tc>
+          <w:tcPr>
+            <w:tcW w:w="1882" w:type="dxa"/>
+          </w:tcPr>
+          <w:p>
+            <w:pPr>
+              <w:jc w:val="center"/>
+              <w:cnfStyle w:val="000000100000" w:firstRow="0" w:lastRow="0" w:firstColumn="0" w:lastColumn="0" w:oddVBand="0" w:evenVBand="0" w:oddHBand="1" w:evenHBand="0" w:firstRowFirstColumn="0" w:firstRowLastColumn="0" w:lastRowFirstColumn="0" w:lastRowLastColumn="0"/>
+            </w:pPr>
+            <w:r>
+              <w:t>X</w:t>
+            </w:r>
+          </w:p>
+        </w:tc>
+      </w:tr>
+      <w:tr>
+        <w:trPr>
+          <w:trHeight w:val="255"/>
+        </w:trPr>
+        <w:tc>
+          <w:tcPr>
+            <w:cnfStyle w:val="001000000000" w:firstRow="0" w:lastRow="0" w:firstColumn="1" w:lastColumn="0" w:oddVBand="0" w:evenVBand="0" w:oddHBand="0" w:evenHBand="0" w:firstRowFirstColumn="0" w:firstRowLastColumn="0" w:lastRowFirstColumn="0" w:lastRowLastColumn="0"/>
+            <w:tcW w:w="1534" w:type="dxa"/>
+          </w:tcPr>
+          <w:p>
+            <w:r>
+              <w:t>R0</w:t>
+            </w:r>
+            <w:r>
+              <w:t>4</w:t>
+            </w:r>
+          </w:p>
+        </w:tc>
+        <w:tc>
+          <w:tcPr>
+            <w:tcW w:w="1881" w:type="dxa"/>
+          </w:tcPr>
+          <w:p>
+            <w:pPr>
+              <w:jc w:val="center"/>
+              <w:cnfStyle w:val="000000000000" w:firstRow="0" w:lastRow="0" w:firstColumn="0" w:lastColumn="0" w:oddVBand="0" w:evenVBand="0" w:oddHBand="0" w:evenHBand="0" w:firstRowFirstColumn="0" w:firstRowLastColumn="0" w:lastRowFirstColumn="0" w:lastRowLastColumn="0"/>
+            </w:pPr>
+            <w:r>
+              <w:t>X</w:t>
+            </w:r>
+          </w:p>
+        </w:tc>
+        <w:tc>
+          <w:tcPr>
+            <w:tcW w:w="1881" w:type="dxa"/>
+          </w:tcPr>
+          <w:p>
+            <w:pPr>
+              <w:jc w:val="center"/>
+              <w:cnfStyle w:val="000000000000" w:firstRow="0" w:lastRow="0" w:firstColumn="0" w:lastColumn="0" w:oddVBand="0" w:evenVBand="0" w:oddHBand="0" w:evenHBand="0" w:firstRowFirstColumn="0" w:firstRowLastColumn="0" w:lastRowFirstColumn="0" w:lastRowLastColumn="0"/>
+            </w:pPr>
+          </w:p>
+        </w:tc>
+        <w:tc>
+          <w:tcPr>
+            <w:tcW w:w="1881" w:type="dxa"/>
+          </w:tcPr>
+          <w:p>
+            <w:pPr>
+              <w:jc w:val="center"/>
+              <w:cnfStyle w:val="000000000000" w:firstRow="0" w:lastRow="0" w:firstColumn="0" w:lastColumn="0" w:oddVBand="0" w:evenVBand="0" w:oddHBand="0" w:evenHBand="0" w:firstRowFirstColumn="0" w:firstRowLastColumn="0" w:lastRowFirstColumn="0" w:lastRowLastColumn="0"/>
+            </w:pPr>
+          </w:p>
+        </w:tc>
+        <w:tc>
+          <w:tcPr>
+            <w:tcW w:w="1882" w:type="dxa"/>
+          </w:tcPr>
+          <w:p>
+            <w:pPr>
+              <w:jc w:val="center"/>
+              <w:cnfStyle w:val="000000000000" w:firstRow="0" w:lastRow="0" w:firstColumn="0" w:lastColumn="0" w:oddVBand="0" w:evenVBand="0" w:oddHBand="0" w:evenHBand="0" w:firstRowFirstColumn="0" w:firstRowLastColumn="0" w:lastRowFirstColumn="0" w:lastRowLastColumn="0"/>
+            </w:pPr>
+            <w:r>
+              <w:t>X</w:t>
+            </w:r>
+          </w:p>
+        </w:tc>
+      </w:tr>
+      <w:tr>
+        <w:trPr>
+          <w:cnfStyle w:val="000000100000" w:firstRow="0" w:lastRow="0" w:firstColumn="0" w:lastColumn="0" w:oddVBand="0" w:evenVBand="0" w:oddHBand="1" w:evenHBand="0" w:firstRowFirstColumn="0" w:firstRowLastColumn="0" w:lastRowFirstColumn="0" w:lastRowLastColumn="0"/>
+          <w:trHeight w:val="270"/>
+        </w:trPr>
+        <w:tc>
+          <w:tcPr>
+            <w:cnfStyle w:val="001000000000" w:firstRow="0" w:lastRow="0" w:firstColumn="1" w:lastColumn="0" w:oddVBand="0" w:evenVBand="0" w:oddHBand="0" w:evenHBand="0" w:firstRowFirstColumn="0" w:firstRowLastColumn="0" w:lastRowFirstColumn="0" w:lastRowLastColumn="0"/>
+            <w:tcW w:w="1534" w:type="dxa"/>
+          </w:tcPr>
+          <w:p>
+            <w:r>
+              <w:t>R0</w:t>
+            </w:r>
+            <w:r>
+              <w:t>5</w:t>
+            </w:r>
+          </w:p>
+        </w:tc>
+        <w:tc>
+          <w:tcPr>
+            <w:tcW w:w="1881" w:type="dxa"/>
+          </w:tcPr>
+          <w:p>
+            <w:pPr>
+              <w:jc w:val="center"/>
+              <w:cnfStyle w:val="000000100000" w:firstRow="0" w:lastRow="0" w:firstColumn="0" w:lastColumn="0" w:oddVBand="0" w:evenVBand="0" w:oddHBand="1" w:evenHBand="0" w:firstRowFirstColumn="0" w:firstRowLastColumn="0" w:lastRowFirstColumn="0" w:lastRowLastColumn="0"/>
+            </w:pPr>
+            <w:r>
+              <w:t>X</w:t>
+            </w:r>
+          </w:p>
+        </w:tc>
+        <w:tc>
+          <w:tcPr>
+            <w:tcW w:w="1881" w:type="dxa"/>
+          </w:tcPr>
+          <w:p>
+            <w:pPr>
+              <w:jc w:val="center"/>
+              <w:cnfStyle w:val="000000100000" w:firstRow="0" w:lastRow="0" w:firstColumn="0" w:lastColumn="0" w:oddVBand="0" w:evenVBand="0" w:oddHBand="1" w:evenHBand="0" w:firstRowFirstColumn="0" w:firstRowLastColumn="0" w:lastRowFirstColumn="0" w:lastRowLastColumn="0"/>
+            </w:pPr>
+            <w:r>
+              <w:t>X</w:t>
+            </w:r>
+          </w:p>
+        </w:tc>
+        <w:tc>
+          <w:tcPr>
+            <w:tcW w:w="1881" w:type="dxa"/>
+          </w:tcPr>
+          <w:p>
+            <w:pPr>
+              <w:jc w:val="center"/>
+              <w:cnfStyle w:val="000000100000" w:firstRow="0" w:lastRow="0" w:firstColumn="0" w:lastColumn="0" w:oddVBand="0" w:evenVBand="0" w:oddHBand="1" w:evenHBand="0" w:firstRowFirstColumn="0" w:firstRowLastColumn="0" w:lastRowFirstColumn="0" w:lastRowLastColumn="0"/>
+            </w:pPr>
+            <w:r>
+              <w:t>X</w:t>
+            </w:r>
+          </w:p>
+        </w:tc>
+        <w:tc>
+          <w:tcPr>
+            <w:tcW w:w="1882" w:type="dxa"/>
+          </w:tcPr>
+          <w:p>
+            <w:pPr>
+              <w:jc w:val="center"/>
+              <w:cnfStyle w:val="000000100000" w:firstRow="0" w:lastRow="0" w:firstColumn="0" w:lastColumn="0" w:oddVBand="0" w:evenVBand="0" w:oddHBand="1" w:evenHBand="0" w:firstRowFirstColumn="0" w:firstRowLastColumn="0" w:lastRowFirstColumn="0" w:lastRowLastColumn="0"/>
+            </w:pPr>
+            <w:r>
+              <w:t>X</w:t>
+            </w:r>
+          </w:p>
+        </w:tc>
+      </w:tr>
+      <w:tr>
+        <w:trPr>
+          <w:trHeight w:val="255"/>
+        </w:trPr>
+        <w:tc>
+          <w:tcPr>
+            <w:cnfStyle w:val="001000000000" w:firstRow="0" w:lastRow="0" w:firstColumn="1" w:lastColumn="0" w:oddVBand="0" w:evenVBand="0" w:oddHBand="0" w:evenHBand="0" w:firstRowFirstColumn="0" w:firstRowLastColumn="0" w:lastRowFirstColumn="0" w:lastRowLastColumn="0"/>
+            <w:tcW w:w="1534" w:type="dxa"/>
+          </w:tcPr>
+          <w:p>
+            <w:r>
+              <w:t>R0</w:t>
+            </w:r>
+            <w:r>
+              <w:t>6</w:t>
+            </w:r>
+          </w:p>
+        </w:tc>
+        <w:tc>
+          <w:tcPr>
+            <w:tcW w:w="1881" w:type="dxa"/>
+          </w:tcPr>
+          <w:p>
+            <w:pPr>
+              <w:jc w:val="center"/>
+              <w:cnfStyle w:val="000000000000" w:firstRow="0" w:lastRow="0" w:firstColumn="0" w:lastColumn="0" w:oddVBand="0" w:evenVBand="0" w:oddHBand="0" w:evenHBand="0" w:firstRowFirstColumn="0" w:firstRowLastColumn="0" w:lastRowFirstColumn="0" w:lastRowLastColumn="0"/>
+            </w:pPr>
+            <w:r>
+              <w:t>X</w:t>
+            </w:r>
+          </w:p>
+        </w:tc>
+        <w:tc>
+          <w:tcPr>
+            <w:tcW w:w="1881" w:type="dxa"/>
+          </w:tcPr>
+          <w:p>
+            <w:pPr>
+              <w:jc w:val="center"/>
+              <w:cnfStyle w:val="000000000000" w:firstRow="0" w:lastRow="0" w:firstColumn="0" w:lastColumn="0" w:oddVBand="0" w:evenVBand="0" w:oddHBand="0" w:evenHBand="0" w:firstRowFirstColumn="0" w:firstRowLastColumn="0" w:lastRowFirstColumn="0" w:lastRowLastColumn="0"/>
+            </w:pPr>
+            <w:r>
+              <w:t>X</w:t>
+            </w:r>
+          </w:p>
+        </w:tc>
+        <w:tc>
+          <w:tcPr>
+            <w:tcW w:w="1881" w:type="dxa"/>
+          </w:tcPr>
+          <w:p>
+            <w:pPr>
+              <w:jc w:val="center"/>
+              <w:cnfStyle w:val="000000000000" w:firstRow="0" w:lastRow="0" w:firstColumn="0" w:lastColumn="0" w:oddVBand="0" w:evenVBand="0" w:oddHBand="0" w:evenHBand="0" w:firstRowFirstColumn="0" w:firstRowLastColumn="0" w:lastRowFirstColumn="0" w:lastRowLastColumn="0"/>
+            </w:pPr>
+            <w:r>
+              <w:t>X</w:t>
+            </w:r>
+          </w:p>
+        </w:tc>
+        <w:tc>
+          <w:tcPr>
+            <w:tcW w:w="1882" w:type="dxa"/>
+          </w:tcPr>
+          <w:p>
+            <w:pPr>
+              <w:jc w:val="center"/>
+              <w:cnfStyle w:val="000000000000" w:firstRow="0" w:lastRow="0" w:firstColumn="0" w:lastColumn="0" w:oddVBand="0" w:evenVBand="0" w:oddHBand="0" w:evenHBand="0" w:firstRowFirstColumn="0" w:firstRowLastColumn="0" w:lastRowFirstColumn="0" w:lastRowLastColumn="0"/>
+            </w:pPr>
+            <w:r>
+              <w:t>X</w:t>
+            </w:r>
+          </w:p>
+        </w:tc>
+      </w:tr>
+      <w:tr>
+        <w:trPr>
+          <w:cnfStyle w:val="000000100000" w:firstRow="0" w:lastRow="0" w:firstColumn="0" w:lastColumn="0" w:oddVBand="0" w:evenVBand="0" w:oddHBand="1" w:evenHBand="0" w:firstRowFirstColumn="0" w:firstRowLastColumn="0" w:lastRowFirstColumn="0" w:lastRowLastColumn="0"/>
+          <w:trHeight w:val="270"/>
+        </w:trPr>
+        <w:tc>
+          <w:tcPr>
+            <w:cnfStyle w:val="001000000000" w:firstRow="0" w:lastRow="0" w:firstColumn="1" w:lastColumn="0" w:oddVBand="0" w:evenVBand="0" w:oddHBand="0" w:evenHBand="0" w:firstRowFirstColumn="0" w:firstRowLastColumn="0" w:lastRowFirstColumn="0" w:lastRowLastColumn="0"/>
+            <w:tcW w:w="1534" w:type="dxa"/>
+          </w:tcPr>
+          <w:p>
+            <w:r>
+              <w:t>R0</w:t>
+            </w:r>
+            <w:r>
+              <w:t>7</w:t>
+            </w:r>
+          </w:p>
+        </w:tc>
+        <w:tc>
+          <w:tcPr>
+            <w:tcW w:w="1881" w:type="dxa"/>
+          </w:tcPr>
+          <w:p>
+            <w:pPr>
+              <w:jc w:val="center"/>
+              <w:cnfStyle w:val="000000100000" w:firstRow="0" w:lastRow="0" w:firstColumn="0" w:lastColumn="0" w:oddVBand="0" w:evenVBand="0" w:oddHBand="1" w:evenHBand="0" w:firstRowFirstColumn="0" w:firstRowLastColumn="0" w:lastRowFirstColumn="0" w:lastRowLastColumn="0"/>
+            </w:pPr>
+            <w:r>
+              <w:t>X</w:t>
+            </w:r>
           </w:p>
         </w:tc>
         <w:tc>
@@ -10873,7 +11561,10 @@
           </w:tcPr>
           <w:p>
             <w:r>
-              <w:t>R02</w:t>
+              <w:t>R0</w:t>
+            </w:r>
+            <w:r>
+              <w:t>8</w:t>
             </w:r>
           </w:p>
         </w:tc>
@@ -10900,9 +11591,6 @@
               <w:jc w:val="center"/>
               <w:cnfStyle w:val="000000000000" w:firstRow="0" w:lastRow="0" w:firstColumn="0" w:lastColumn="0" w:oddVBand="0" w:evenVBand="0" w:oddHBand="0" w:evenHBand="0" w:firstRowFirstColumn="0" w:firstRowLastColumn="0" w:lastRowFirstColumn="0" w:lastRowLastColumn="0"/>
             </w:pPr>
-            <w:r>
-              <w:t>X</w:t>
-            </w:r>
           </w:p>
         </w:tc>
         <w:tc>
@@ -10914,9 +11602,6 @@
               <w:jc w:val="center"/>
               <w:cnfStyle w:val="000000000000" w:firstRow="0" w:lastRow="0" w:firstColumn="0" w:lastColumn="0" w:oddVBand="0" w:evenVBand="0" w:oddHBand="0" w:evenHBand="0" w:firstRowFirstColumn="0" w:firstRowLastColumn="0" w:lastRowFirstColumn="0" w:lastRowLastColumn="0"/>
             </w:pPr>
-            <w:r>
-              <w:t>X</w:t>
-            </w:r>
           </w:p>
         </w:tc>
         <w:tc>
@@ -10946,7 +11631,10 @@
           </w:tcPr>
           <w:p>
             <w:r>
-              <w:t>R03</w:t>
+              <w:t>R</w:t>
+            </w:r>
+            <w:r>
+              <w:t>09</w:t>
             </w:r>
           </w:p>
         </w:tc>
@@ -11012,7 +11700,10 @@
           </w:tcPr>
           <w:p>
             <w:r>
-              <w:t>R04</w:t>
+              <w:t>R1</w:t>
+            </w:r>
+            <w:r>
+              <w:t>0</w:t>
             </w:r>
           </w:p>
         </w:tc>
@@ -11039,6 +11730,9 @@
               <w:jc w:val="center"/>
               <w:cnfStyle w:val="000000000000" w:firstRow="0" w:lastRow="0" w:firstColumn="0" w:lastColumn="0" w:oddVBand="0" w:evenVBand="0" w:oddHBand="0" w:evenHBand="0" w:firstRowFirstColumn="0" w:firstRowLastColumn="0" w:lastRowFirstColumn="0" w:lastRowLastColumn="0"/>
             </w:pPr>
+            <w:r>
+              <w:t>X</w:t>
+            </w:r>
           </w:p>
         </w:tc>
         <w:tc>
@@ -11050,6 +11744,9 @@
               <w:jc w:val="center"/>
               <w:cnfStyle w:val="000000000000" w:firstRow="0" w:lastRow="0" w:firstColumn="0" w:lastColumn="0" w:oddVBand="0" w:evenVBand="0" w:oddHBand="0" w:evenHBand="0" w:firstRowFirstColumn="0" w:firstRowLastColumn="0" w:lastRowFirstColumn="0" w:lastRowLastColumn="0"/>
             </w:pPr>
+            <w:r>
+              <w:t>X</w:t>
+            </w:r>
           </w:p>
         </w:tc>
         <w:tc>
@@ -11079,7 +11776,10 @@
           </w:tcPr>
           <w:p>
             <w:r>
-              <w:t>R05</w:t>
+              <w:t>R1</w:t>
+            </w:r>
+            <w:r>
+              <w:t>1</w:t>
             </w:r>
           </w:p>
         </w:tc>
@@ -11106,6 +11806,9 @@
               <w:jc w:val="center"/>
               <w:cnfStyle w:val="000000100000" w:firstRow="0" w:lastRow="0" w:firstColumn="0" w:lastColumn="0" w:oddVBand="0" w:evenVBand="0" w:oddHBand="1" w:evenHBand="0" w:firstRowFirstColumn="0" w:firstRowLastColumn="0" w:lastRowFirstColumn="0" w:lastRowLastColumn="0"/>
             </w:pPr>
+            <w:r>
+              <w:t>X</w:t>
+            </w:r>
           </w:p>
         </w:tc>
         <w:tc>
@@ -11117,6 +11820,9 @@
               <w:jc w:val="center"/>
               <w:cnfStyle w:val="000000100000" w:firstRow="0" w:lastRow="0" w:firstColumn="0" w:lastColumn="0" w:oddVBand="0" w:evenVBand="0" w:oddHBand="1" w:evenHBand="0" w:firstRowFirstColumn="0" w:firstRowLastColumn="0" w:lastRowFirstColumn="0" w:lastRowLastColumn="0"/>
             </w:pPr>
+            <w:r>
+              <w:t>X</w:t>
+            </w:r>
           </w:p>
         </w:tc>
         <w:tc>
@@ -11145,7 +11851,10 @@
           </w:tcPr>
           <w:p>
             <w:r>
-              <w:t>R06</w:t>
+              <w:t>R1</w:t>
+            </w:r>
+            <w:r>
+              <w:t>2</w:t>
             </w:r>
           </w:p>
         </w:tc>
@@ -11218,7 +11927,10 @@
           </w:tcPr>
           <w:p>
             <w:r>
-              <w:t>R07</w:t>
+              <w:t>R1</w:t>
+            </w:r>
+            <w:r>
+              <w:t>3</w:t>
             </w:r>
           </w:p>
         </w:tc>
@@ -11231,9 +11943,6 @@
               <w:jc w:val="center"/>
               <w:cnfStyle w:val="000000100000" w:firstRow="0" w:lastRow="0" w:firstColumn="0" w:lastColumn="0" w:oddVBand="0" w:evenVBand="0" w:oddHBand="1" w:evenHBand="0" w:firstRowFirstColumn="0" w:firstRowLastColumn="0" w:lastRowFirstColumn="0" w:lastRowLastColumn="0"/>
             </w:pPr>
-            <w:r>
-              <w:t>X</w:t>
-            </w:r>
           </w:p>
         </w:tc>
         <w:tc>
@@ -11245,9 +11954,6 @@
               <w:jc w:val="center"/>
               <w:cnfStyle w:val="000000100000" w:firstRow="0" w:lastRow="0" w:firstColumn="0" w:lastColumn="0" w:oddVBand="0" w:evenVBand="0" w:oddHBand="1" w:evenHBand="0" w:firstRowFirstColumn="0" w:firstRowLastColumn="0" w:lastRowFirstColumn="0" w:lastRowLastColumn="0"/>
             </w:pPr>
-            <w:r>
-              <w:t>X</w:t>
-            </w:r>
           </w:p>
         </w:tc>
         <w:tc>
@@ -11259,9 +11965,6 @@
               <w:jc w:val="center"/>
               <w:cnfStyle w:val="000000100000" w:firstRow="0" w:lastRow="0" w:firstColumn="0" w:lastColumn="0" w:oddVBand="0" w:evenVBand="0" w:oddHBand="1" w:evenHBand="0" w:firstRowFirstColumn="0" w:firstRowLastColumn="0" w:lastRowFirstColumn="0" w:lastRowLastColumn="0"/>
             </w:pPr>
-            <w:r>
-              <w:t>X</w:t>
-            </w:r>
           </w:p>
         </w:tc>
         <w:tc>
@@ -11290,7 +11993,10 @@
           </w:tcPr>
           <w:p>
             <w:r>
-              <w:t>R08</w:t>
+              <w:t>R1</w:t>
+            </w:r>
+            <w:r>
+              <w:t>4</w:t>
             </w:r>
           </w:p>
         </w:tc>
@@ -11303,9 +12009,6 @@
               <w:jc w:val="center"/>
               <w:cnfStyle w:val="000000000000" w:firstRow="0" w:lastRow="0" w:firstColumn="0" w:lastColumn="0" w:oddVBand="0" w:evenVBand="0" w:oddHBand="0" w:evenHBand="0" w:firstRowFirstColumn="0" w:firstRowLastColumn="0" w:lastRowFirstColumn="0" w:lastRowLastColumn="0"/>
             </w:pPr>
-            <w:r>
-              <w:t>X</w:t>
-            </w:r>
           </w:p>
         </w:tc>
         <w:tc>
@@ -11348,7 +12051,7 @@
       <w:tr>
         <w:trPr>
           <w:cnfStyle w:val="000000100000" w:firstRow="0" w:lastRow="0" w:firstColumn="0" w:lastColumn="0" w:oddVBand="0" w:evenVBand="0" w:oddHBand="1" w:evenHBand="0" w:firstRowFirstColumn="0" w:firstRowLastColumn="0" w:lastRowFirstColumn="0" w:lastRowLastColumn="0"/>
-          <w:trHeight w:val="270"/>
+          <w:trHeight w:val="255"/>
         </w:trPr>
         <w:tc>
           <w:tcPr>
@@ -11357,8 +12060,13 @@
           </w:tcPr>
           <w:p>
             <w:r>
-              <w:t>R09</w:t>
-            </w:r>
+              <w:t>R1</w:t>
+            </w:r>
+            <w:r>
+              <w:t>5</w:t>
+            </w:r>
+            <w:bookmarkStart w:id="27" w:name="_GoBack"/>
+            <w:bookmarkEnd w:id="27"/>
           </w:p>
         </w:tc>
         <w:tc>
@@ -11370,9 +12078,6 @@
               <w:jc w:val="center"/>
               <w:cnfStyle w:val="000000100000" w:firstRow="0" w:lastRow="0" w:firstColumn="0" w:lastColumn="0" w:oddVBand="0" w:evenVBand="0" w:oddHBand="1" w:evenHBand="0" w:firstRowFirstColumn="0" w:firstRowLastColumn="0" w:lastRowFirstColumn="0" w:lastRowLastColumn="0"/>
             </w:pPr>
-            <w:r>
-              <w:t>X</w:t>
-            </w:r>
           </w:p>
         </w:tc>
         <w:tc>
@@ -11405,480 +12110,6 @@
             <w:pPr>
               <w:jc w:val="center"/>
               <w:cnfStyle w:val="000000100000" w:firstRow="0" w:lastRow="0" w:firstColumn="0" w:lastColumn="0" w:oddVBand="0" w:evenVBand="0" w:oddHBand="1" w:evenHBand="0" w:firstRowFirstColumn="0" w:firstRowLastColumn="0" w:lastRowFirstColumn="0" w:lastRowLastColumn="0"/>
-            </w:pPr>
-            <w:r>
-              <w:t>X</w:t>
-            </w:r>
-          </w:p>
-        </w:tc>
-      </w:tr>
-      <w:tr>
-        <w:trPr>
-          <w:trHeight w:val="255"/>
-        </w:trPr>
-        <w:tc>
-          <w:tcPr>
-            <w:cnfStyle w:val="001000000000" w:firstRow="0" w:lastRow="0" w:firstColumn="1" w:lastColumn="0" w:oddVBand="0" w:evenVBand="0" w:oddHBand="0" w:evenHBand="0" w:firstRowFirstColumn="0" w:firstRowLastColumn="0" w:lastRowFirstColumn="0" w:lastRowLastColumn="0"/>
-            <w:tcW w:w="1534" w:type="dxa"/>
-          </w:tcPr>
-          <w:p>
-            <w:r>
-              <w:t>R10</w:t>
-            </w:r>
-          </w:p>
-        </w:tc>
-        <w:tc>
-          <w:tcPr>
-            <w:tcW w:w="1881" w:type="dxa"/>
-          </w:tcPr>
-          <w:p>
-            <w:pPr>
-              <w:jc w:val="center"/>
-              <w:cnfStyle w:val="000000000000" w:firstRow="0" w:lastRow="0" w:firstColumn="0" w:lastColumn="0" w:oddVBand="0" w:evenVBand="0" w:oddHBand="0" w:evenHBand="0" w:firstRowFirstColumn="0" w:firstRowLastColumn="0" w:lastRowFirstColumn="0" w:lastRowLastColumn="0"/>
-            </w:pPr>
-            <w:r>
-              <w:t>X</w:t>
-            </w:r>
-          </w:p>
-        </w:tc>
-        <w:tc>
-          <w:tcPr>
-            <w:tcW w:w="1881" w:type="dxa"/>
-          </w:tcPr>
-          <w:p>
-            <w:pPr>
-              <w:jc w:val="center"/>
-              <w:cnfStyle w:val="000000000000" w:firstRow="0" w:lastRow="0" w:firstColumn="0" w:lastColumn="0" w:oddVBand="0" w:evenVBand="0" w:oddHBand="0" w:evenHBand="0" w:firstRowFirstColumn="0" w:firstRowLastColumn="0" w:lastRowFirstColumn="0" w:lastRowLastColumn="0"/>
-            </w:pPr>
-          </w:p>
-        </w:tc>
-        <w:tc>
-          <w:tcPr>
-            <w:tcW w:w="1881" w:type="dxa"/>
-          </w:tcPr>
-          <w:p>
-            <w:pPr>
-              <w:jc w:val="center"/>
-              <w:cnfStyle w:val="000000000000" w:firstRow="0" w:lastRow="0" w:firstColumn="0" w:lastColumn="0" w:oddVBand="0" w:evenVBand="0" w:oddHBand="0" w:evenHBand="0" w:firstRowFirstColumn="0" w:firstRowLastColumn="0" w:lastRowFirstColumn="0" w:lastRowLastColumn="0"/>
-            </w:pPr>
-          </w:p>
-        </w:tc>
-        <w:tc>
-          <w:tcPr>
-            <w:tcW w:w="1882" w:type="dxa"/>
-          </w:tcPr>
-          <w:p>
-            <w:pPr>
-              <w:jc w:val="center"/>
-              <w:cnfStyle w:val="000000000000" w:firstRow="0" w:lastRow="0" w:firstColumn="0" w:lastColumn="0" w:oddVBand="0" w:evenVBand="0" w:oddHBand="0" w:evenHBand="0" w:firstRowFirstColumn="0" w:firstRowLastColumn="0" w:lastRowFirstColumn="0" w:lastRowLastColumn="0"/>
-            </w:pPr>
-            <w:r>
-              <w:t>X</w:t>
-            </w:r>
-          </w:p>
-        </w:tc>
-      </w:tr>
-      <w:tr>
-        <w:trPr>
-          <w:cnfStyle w:val="000000100000" w:firstRow="0" w:lastRow="0" w:firstColumn="0" w:lastColumn="0" w:oddVBand="0" w:evenVBand="0" w:oddHBand="1" w:evenHBand="0" w:firstRowFirstColumn="0" w:firstRowLastColumn="0" w:lastRowFirstColumn="0" w:lastRowLastColumn="0"/>
-          <w:trHeight w:val="270"/>
-        </w:trPr>
-        <w:tc>
-          <w:tcPr>
-            <w:cnfStyle w:val="001000000000" w:firstRow="0" w:lastRow="0" w:firstColumn="1" w:lastColumn="0" w:oddVBand="0" w:evenVBand="0" w:oddHBand="0" w:evenHBand="0" w:firstRowFirstColumn="0" w:firstRowLastColumn="0" w:lastRowFirstColumn="0" w:lastRowLastColumn="0"/>
-            <w:tcW w:w="1534" w:type="dxa"/>
-          </w:tcPr>
-          <w:p>
-            <w:r>
-              <w:t>R11</w:t>
-            </w:r>
-          </w:p>
-        </w:tc>
-        <w:tc>
-          <w:tcPr>
-            <w:tcW w:w="1881" w:type="dxa"/>
-          </w:tcPr>
-          <w:p>
-            <w:pPr>
-              <w:jc w:val="center"/>
-              <w:cnfStyle w:val="000000100000" w:firstRow="0" w:lastRow="0" w:firstColumn="0" w:lastColumn="0" w:oddVBand="0" w:evenVBand="0" w:oddHBand="1" w:evenHBand="0" w:firstRowFirstColumn="0" w:firstRowLastColumn="0" w:lastRowFirstColumn="0" w:lastRowLastColumn="0"/>
-            </w:pPr>
-            <w:r>
-              <w:t>X</w:t>
-            </w:r>
-          </w:p>
-        </w:tc>
-        <w:tc>
-          <w:tcPr>
-            <w:tcW w:w="1881" w:type="dxa"/>
-          </w:tcPr>
-          <w:p>
-            <w:pPr>
-              <w:jc w:val="center"/>
-              <w:cnfStyle w:val="000000100000" w:firstRow="0" w:lastRow="0" w:firstColumn="0" w:lastColumn="0" w:oddVBand="0" w:evenVBand="0" w:oddHBand="1" w:evenHBand="0" w:firstRowFirstColumn="0" w:firstRowLastColumn="0" w:lastRowFirstColumn="0" w:lastRowLastColumn="0"/>
-            </w:pPr>
-            <w:r>
-              <w:t>X</w:t>
-            </w:r>
-          </w:p>
-        </w:tc>
-        <w:tc>
-          <w:tcPr>
-            <w:tcW w:w="1881" w:type="dxa"/>
-          </w:tcPr>
-          <w:p>
-            <w:pPr>
-              <w:jc w:val="center"/>
-              <w:cnfStyle w:val="000000100000" w:firstRow="0" w:lastRow="0" w:firstColumn="0" w:lastColumn="0" w:oddVBand="0" w:evenVBand="0" w:oddHBand="1" w:evenHBand="0" w:firstRowFirstColumn="0" w:firstRowLastColumn="0" w:lastRowFirstColumn="0" w:lastRowLastColumn="0"/>
-            </w:pPr>
-            <w:r>
-              <w:t>X</w:t>
-            </w:r>
-          </w:p>
-        </w:tc>
-        <w:tc>
-          <w:tcPr>
-            <w:tcW w:w="1882" w:type="dxa"/>
-          </w:tcPr>
-          <w:p>
-            <w:pPr>
-              <w:jc w:val="center"/>
-              <w:cnfStyle w:val="000000100000" w:firstRow="0" w:lastRow="0" w:firstColumn="0" w:lastColumn="0" w:oddVBand="0" w:evenVBand="0" w:oddHBand="1" w:evenHBand="0" w:firstRowFirstColumn="0" w:firstRowLastColumn="0" w:lastRowFirstColumn="0" w:lastRowLastColumn="0"/>
-            </w:pPr>
-            <w:r>
-              <w:t>X</w:t>
-            </w:r>
-          </w:p>
-        </w:tc>
-      </w:tr>
-      <w:tr>
-        <w:trPr>
-          <w:trHeight w:val="255"/>
-        </w:trPr>
-        <w:tc>
-          <w:tcPr>
-            <w:cnfStyle w:val="001000000000" w:firstRow="0" w:lastRow="0" w:firstColumn="1" w:lastColumn="0" w:oddVBand="0" w:evenVBand="0" w:oddHBand="0" w:evenHBand="0" w:firstRowFirstColumn="0" w:firstRowLastColumn="0" w:lastRowFirstColumn="0" w:lastRowLastColumn="0"/>
-            <w:tcW w:w="1534" w:type="dxa"/>
-          </w:tcPr>
-          <w:p>
-            <w:r>
-              <w:t>R12</w:t>
-            </w:r>
-          </w:p>
-        </w:tc>
-        <w:tc>
-          <w:tcPr>
-            <w:tcW w:w="1881" w:type="dxa"/>
-          </w:tcPr>
-          <w:p>
-            <w:pPr>
-              <w:jc w:val="center"/>
-              <w:cnfStyle w:val="000000000000" w:firstRow="0" w:lastRow="0" w:firstColumn="0" w:lastColumn="0" w:oddVBand="0" w:evenVBand="0" w:oddHBand="0" w:evenHBand="0" w:firstRowFirstColumn="0" w:firstRowLastColumn="0" w:lastRowFirstColumn="0" w:lastRowLastColumn="0"/>
-            </w:pPr>
-            <w:r>
-              <w:t>X</w:t>
-            </w:r>
-          </w:p>
-        </w:tc>
-        <w:tc>
-          <w:tcPr>
-            <w:tcW w:w="1881" w:type="dxa"/>
-          </w:tcPr>
-          <w:p>
-            <w:pPr>
-              <w:jc w:val="center"/>
-              <w:cnfStyle w:val="000000000000" w:firstRow="0" w:lastRow="0" w:firstColumn="0" w:lastColumn="0" w:oddVBand="0" w:evenVBand="0" w:oddHBand="0" w:evenHBand="0" w:firstRowFirstColumn="0" w:firstRowLastColumn="0" w:lastRowFirstColumn="0" w:lastRowLastColumn="0"/>
-            </w:pPr>
-            <w:r>
-              <w:t>X</w:t>
-            </w:r>
-          </w:p>
-        </w:tc>
-        <w:tc>
-          <w:tcPr>
-            <w:tcW w:w="1881" w:type="dxa"/>
-          </w:tcPr>
-          <w:p>
-            <w:pPr>
-              <w:jc w:val="center"/>
-              <w:cnfStyle w:val="000000000000" w:firstRow="0" w:lastRow="0" w:firstColumn="0" w:lastColumn="0" w:oddVBand="0" w:evenVBand="0" w:oddHBand="0" w:evenHBand="0" w:firstRowFirstColumn="0" w:firstRowLastColumn="0" w:lastRowFirstColumn="0" w:lastRowLastColumn="0"/>
-            </w:pPr>
-            <w:r>
-              <w:t>X</w:t>
-            </w:r>
-          </w:p>
-        </w:tc>
-        <w:tc>
-          <w:tcPr>
-            <w:tcW w:w="1882" w:type="dxa"/>
-          </w:tcPr>
-          <w:p>
-            <w:pPr>
-              <w:jc w:val="center"/>
-              <w:cnfStyle w:val="000000000000" w:firstRow="0" w:lastRow="0" w:firstColumn="0" w:lastColumn="0" w:oddVBand="0" w:evenVBand="0" w:oddHBand="0" w:evenHBand="0" w:firstRowFirstColumn="0" w:firstRowLastColumn="0" w:lastRowFirstColumn="0" w:lastRowLastColumn="0"/>
-            </w:pPr>
-            <w:r>
-              <w:t>X</w:t>
-            </w:r>
-          </w:p>
-        </w:tc>
-      </w:tr>
-      <w:tr>
-        <w:trPr>
-          <w:cnfStyle w:val="000000100000" w:firstRow="0" w:lastRow="0" w:firstColumn="0" w:lastColumn="0" w:oddVBand="0" w:evenVBand="0" w:oddHBand="1" w:evenHBand="0" w:firstRowFirstColumn="0" w:firstRowLastColumn="0" w:lastRowFirstColumn="0" w:lastRowLastColumn="0"/>
-          <w:trHeight w:val="270"/>
-        </w:trPr>
-        <w:tc>
-          <w:tcPr>
-            <w:cnfStyle w:val="001000000000" w:firstRow="0" w:lastRow="0" w:firstColumn="1" w:lastColumn="0" w:oddVBand="0" w:evenVBand="0" w:oddHBand="0" w:evenHBand="0" w:firstRowFirstColumn="0" w:firstRowLastColumn="0" w:lastRowFirstColumn="0" w:lastRowLastColumn="0"/>
-            <w:tcW w:w="1534" w:type="dxa"/>
-          </w:tcPr>
-          <w:p>
-            <w:r>
-              <w:t>R13</w:t>
-            </w:r>
-          </w:p>
-        </w:tc>
-        <w:tc>
-          <w:tcPr>
-            <w:tcW w:w="1881" w:type="dxa"/>
-          </w:tcPr>
-          <w:p>
-            <w:pPr>
-              <w:jc w:val="center"/>
-              <w:cnfStyle w:val="000000100000" w:firstRow="0" w:lastRow="0" w:firstColumn="0" w:lastColumn="0" w:oddVBand="0" w:evenVBand="0" w:oddHBand="1" w:evenHBand="0" w:firstRowFirstColumn="0" w:firstRowLastColumn="0" w:lastRowFirstColumn="0" w:lastRowLastColumn="0"/>
-            </w:pPr>
-            <w:r>
-              <w:t>X</w:t>
-            </w:r>
-          </w:p>
-        </w:tc>
-        <w:tc>
-          <w:tcPr>
-            <w:tcW w:w="1881" w:type="dxa"/>
-          </w:tcPr>
-          <w:p>
-            <w:pPr>
-              <w:jc w:val="center"/>
-              <w:cnfStyle w:val="000000100000" w:firstRow="0" w:lastRow="0" w:firstColumn="0" w:lastColumn="0" w:oddVBand="0" w:evenVBand="0" w:oddHBand="1" w:evenHBand="0" w:firstRowFirstColumn="0" w:firstRowLastColumn="0" w:lastRowFirstColumn="0" w:lastRowLastColumn="0"/>
-            </w:pPr>
-            <w:r>
-              <w:t>X</w:t>
-            </w:r>
-          </w:p>
-        </w:tc>
-        <w:tc>
-          <w:tcPr>
-            <w:tcW w:w="1881" w:type="dxa"/>
-          </w:tcPr>
-          <w:p>
-            <w:pPr>
-              <w:jc w:val="center"/>
-              <w:cnfStyle w:val="000000100000" w:firstRow="0" w:lastRow="0" w:firstColumn="0" w:lastColumn="0" w:oddVBand="0" w:evenVBand="0" w:oddHBand="1" w:evenHBand="0" w:firstRowFirstColumn="0" w:firstRowLastColumn="0" w:lastRowFirstColumn="0" w:lastRowLastColumn="0"/>
-            </w:pPr>
-            <w:r>
-              <w:t>X</w:t>
-            </w:r>
-          </w:p>
-        </w:tc>
-        <w:tc>
-          <w:tcPr>
-            <w:tcW w:w="1882" w:type="dxa"/>
-          </w:tcPr>
-          <w:p>
-            <w:pPr>
-              <w:jc w:val="center"/>
-              <w:cnfStyle w:val="000000100000" w:firstRow="0" w:lastRow="0" w:firstColumn="0" w:lastColumn="0" w:oddVBand="0" w:evenVBand="0" w:oddHBand="1" w:evenHBand="0" w:firstRowFirstColumn="0" w:firstRowLastColumn="0" w:lastRowFirstColumn="0" w:lastRowLastColumn="0"/>
-            </w:pPr>
-            <w:r>
-              <w:t>X</w:t>
-            </w:r>
-          </w:p>
-        </w:tc>
-      </w:tr>
-      <w:tr>
-        <w:trPr>
-          <w:trHeight w:val="255"/>
-        </w:trPr>
-        <w:tc>
-          <w:tcPr>
-            <w:cnfStyle w:val="001000000000" w:firstRow="0" w:lastRow="0" w:firstColumn="1" w:lastColumn="0" w:oddVBand="0" w:evenVBand="0" w:oddHBand="0" w:evenHBand="0" w:firstRowFirstColumn="0" w:firstRowLastColumn="0" w:lastRowFirstColumn="0" w:lastRowLastColumn="0"/>
-            <w:tcW w:w="1534" w:type="dxa"/>
-          </w:tcPr>
-          <w:p>
-            <w:r>
-              <w:t>R14</w:t>
-            </w:r>
-          </w:p>
-        </w:tc>
-        <w:tc>
-          <w:tcPr>
-            <w:tcW w:w="1881" w:type="dxa"/>
-          </w:tcPr>
-          <w:p>
-            <w:pPr>
-              <w:jc w:val="center"/>
-              <w:cnfStyle w:val="000000000000" w:firstRow="0" w:lastRow="0" w:firstColumn="0" w:lastColumn="0" w:oddVBand="0" w:evenVBand="0" w:oddHBand="0" w:evenHBand="0" w:firstRowFirstColumn="0" w:firstRowLastColumn="0" w:lastRowFirstColumn="0" w:lastRowLastColumn="0"/>
-            </w:pPr>
-          </w:p>
-        </w:tc>
-        <w:tc>
-          <w:tcPr>
-            <w:tcW w:w="1881" w:type="dxa"/>
-          </w:tcPr>
-          <w:p>
-            <w:pPr>
-              <w:jc w:val="center"/>
-              <w:cnfStyle w:val="000000000000" w:firstRow="0" w:lastRow="0" w:firstColumn="0" w:lastColumn="0" w:oddVBand="0" w:evenVBand="0" w:oddHBand="0" w:evenHBand="0" w:firstRowFirstColumn="0" w:firstRowLastColumn="0" w:lastRowFirstColumn="0" w:lastRowLastColumn="0"/>
-            </w:pPr>
-          </w:p>
-        </w:tc>
-        <w:tc>
-          <w:tcPr>
-            <w:tcW w:w="1881" w:type="dxa"/>
-          </w:tcPr>
-          <w:p>
-            <w:pPr>
-              <w:jc w:val="center"/>
-              <w:cnfStyle w:val="000000000000" w:firstRow="0" w:lastRow="0" w:firstColumn="0" w:lastColumn="0" w:oddVBand="0" w:evenVBand="0" w:oddHBand="0" w:evenHBand="0" w:firstRowFirstColumn="0" w:firstRowLastColumn="0" w:lastRowFirstColumn="0" w:lastRowLastColumn="0"/>
-            </w:pPr>
-          </w:p>
-        </w:tc>
-        <w:tc>
-          <w:tcPr>
-            <w:tcW w:w="1882" w:type="dxa"/>
-          </w:tcPr>
-          <w:p>
-            <w:pPr>
-              <w:jc w:val="center"/>
-              <w:cnfStyle w:val="000000000000" w:firstRow="0" w:lastRow="0" w:firstColumn="0" w:lastColumn="0" w:oddVBand="0" w:evenVBand="0" w:oddHBand="0" w:evenHBand="0" w:firstRowFirstColumn="0" w:firstRowLastColumn="0" w:lastRowFirstColumn="0" w:lastRowLastColumn="0"/>
-            </w:pPr>
-            <w:r>
-              <w:t>X</w:t>
-            </w:r>
-          </w:p>
-        </w:tc>
-      </w:tr>
-      <w:tr>
-        <w:trPr>
-          <w:cnfStyle w:val="000000100000" w:firstRow="0" w:lastRow="0" w:firstColumn="0" w:lastColumn="0" w:oddVBand="0" w:evenVBand="0" w:oddHBand="1" w:evenHBand="0" w:firstRowFirstColumn="0" w:firstRowLastColumn="0" w:lastRowFirstColumn="0" w:lastRowLastColumn="0"/>
-          <w:trHeight w:val="270"/>
-        </w:trPr>
-        <w:tc>
-          <w:tcPr>
-            <w:cnfStyle w:val="001000000000" w:firstRow="0" w:lastRow="0" w:firstColumn="1" w:lastColumn="0" w:oddVBand="0" w:evenVBand="0" w:oddHBand="0" w:evenHBand="0" w:firstRowFirstColumn="0" w:firstRowLastColumn="0" w:lastRowFirstColumn="0" w:lastRowLastColumn="0"/>
-            <w:tcW w:w="1534" w:type="dxa"/>
-          </w:tcPr>
-          <w:p>
-            <w:r>
-              <w:t>R15</w:t>
-            </w:r>
-          </w:p>
-        </w:tc>
-        <w:tc>
-          <w:tcPr>
-            <w:tcW w:w="1881" w:type="dxa"/>
-          </w:tcPr>
-          <w:p>
-            <w:pPr>
-              <w:jc w:val="center"/>
-              <w:cnfStyle w:val="000000100000" w:firstRow="0" w:lastRow="0" w:firstColumn="0" w:lastColumn="0" w:oddVBand="0" w:evenVBand="0" w:oddHBand="1" w:evenHBand="0" w:firstRowFirstColumn="0" w:firstRowLastColumn="0" w:lastRowFirstColumn="0" w:lastRowLastColumn="0"/>
-            </w:pPr>
-          </w:p>
-        </w:tc>
-        <w:tc>
-          <w:tcPr>
-            <w:tcW w:w="1881" w:type="dxa"/>
-          </w:tcPr>
-          <w:p>
-            <w:pPr>
-              <w:jc w:val="center"/>
-              <w:cnfStyle w:val="000000100000" w:firstRow="0" w:lastRow="0" w:firstColumn="0" w:lastColumn="0" w:oddVBand="0" w:evenVBand="0" w:oddHBand="1" w:evenHBand="0" w:firstRowFirstColumn="0" w:firstRowLastColumn="0" w:lastRowFirstColumn="0" w:lastRowLastColumn="0"/>
-            </w:pPr>
-          </w:p>
-        </w:tc>
-        <w:tc>
-          <w:tcPr>
-            <w:tcW w:w="1881" w:type="dxa"/>
-          </w:tcPr>
-          <w:p>
-            <w:pPr>
-              <w:jc w:val="center"/>
-              <w:cnfStyle w:val="000000100000" w:firstRow="0" w:lastRow="0" w:firstColumn="0" w:lastColumn="0" w:oddVBand="0" w:evenVBand="0" w:oddHBand="1" w:evenHBand="0" w:firstRowFirstColumn="0" w:firstRowLastColumn="0" w:lastRowFirstColumn="0" w:lastRowLastColumn="0"/>
-            </w:pPr>
-          </w:p>
-        </w:tc>
-        <w:tc>
-          <w:tcPr>
-            <w:tcW w:w="1882" w:type="dxa"/>
-          </w:tcPr>
-          <w:p>
-            <w:pPr>
-              <w:jc w:val="center"/>
-              <w:cnfStyle w:val="000000100000" w:firstRow="0" w:lastRow="0" w:firstColumn="0" w:lastColumn="0" w:oddVBand="0" w:evenVBand="0" w:oddHBand="1" w:evenHBand="0" w:firstRowFirstColumn="0" w:firstRowLastColumn="0" w:lastRowFirstColumn="0" w:lastRowLastColumn="0"/>
-            </w:pPr>
-            <w:r>
-              <w:t>X</w:t>
-            </w:r>
-          </w:p>
-        </w:tc>
-      </w:tr>
-      <w:tr>
-        <w:trPr>
-          <w:trHeight w:val="255"/>
-        </w:trPr>
-        <w:tc>
-          <w:tcPr>
-            <w:cnfStyle w:val="001000000000" w:firstRow="0" w:lastRow="0" w:firstColumn="1" w:lastColumn="0" w:oddVBand="0" w:evenVBand="0" w:oddHBand="0" w:evenHBand="0" w:firstRowFirstColumn="0" w:firstRowLastColumn="0" w:lastRowFirstColumn="0" w:lastRowLastColumn="0"/>
-            <w:tcW w:w="1534" w:type="dxa"/>
-          </w:tcPr>
-          <w:p>
-            <w:r>
-              <w:t>R16</w:t>
-            </w:r>
-          </w:p>
-        </w:tc>
-        <w:tc>
-          <w:tcPr>
-            <w:tcW w:w="1881" w:type="dxa"/>
-          </w:tcPr>
-          <w:p>
-            <w:pPr>
-              <w:jc w:val="center"/>
-              <w:cnfStyle w:val="000000000000" w:firstRow="0" w:lastRow="0" w:firstColumn="0" w:lastColumn="0" w:oddVBand="0" w:evenVBand="0" w:oddHBand="0" w:evenHBand="0" w:firstRowFirstColumn="0" w:firstRowLastColumn="0" w:lastRowFirstColumn="0" w:lastRowLastColumn="0"/>
-            </w:pPr>
-          </w:p>
-        </w:tc>
-        <w:tc>
-          <w:tcPr>
-            <w:tcW w:w="1881" w:type="dxa"/>
-          </w:tcPr>
-          <w:p>
-            <w:pPr>
-              <w:jc w:val="center"/>
-              <w:cnfStyle w:val="000000000000" w:firstRow="0" w:lastRow="0" w:firstColumn="0" w:lastColumn="0" w:oddVBand="0" w:evenVBand="0" w:oddHBand="0" w:evenHBand="0" w:firstRowFirstColumn="0" w:firstRowLastColumn="0" w:lastRowFirstColumn="0" w:lastRowLastColumn="0"/>
-            </w:pPr>
-          </w:p>
-        </w:tc>
-        <w:tc>
-          <w:tcPr>
-            <w:tcW w:w="1881" w:type="dxa"/>
-          </w:tcPr>
-          <w:p>
-            <w:pPr>
-              <w:jc w:val="center"/>
-              <w:cnfStyle w:val="000000000000" w:firstRow="0" w:lastRow="0" w:firstColumn="0" w:lastColumn="0" w:oddVBand="0" w:evenVBand="0" w:oddHBand="0" w:evenHBand="0" w:firstRowFirstColumn="0" w:firstRowLastColumn="0" w:lastRowFirstColumn="0" w:lastRowLastColumn="0"/>
-            </w:pPr>
-          </w:p>
-        </w:tc>
-        <w:tc>
-          <w:tcPr>
-            <w:tcW w:w="1882" w:type="dxa"/>
-          </w:tcPr>
-          <w:p>
-            <w:pPr>
-              <w:jc w:val="center"/>
-              <w:cnfStyle w:val="000000000000" w:firstRow="0" w:lastRow="0" w:firstColumn="0" w:lastColumn="0" w:oddVBand="0" w:evenVBand="0" w:oddHBand="0" w:evenHBand="0" w:firstRowFirstColumn="0" w:firstRowLastColumn="0" w:lastRowFirstColumn="0" w:lastRowLastColumn="0"/>
             </w:pPr>
             <w:r>
               <w:t>X</w:t>
@@ -11904,11 +12135,12 @@
       <w:pPr>
         <w:pStyle w:val="Heading1"/>
       </w:pPr>
+      <w:bookmarkStart w:id="28" w:name="_Toc529987166"/>
       <w:r>
         <w:lastRenderedPageBreak/>
         <w:t>Glossar</w:t>
       </w:r>
-      <w:bookmarkEnd w:id="24"/>
+      <w:bookmarkEnd w:id="28"/>
     </w:p>
     <w:tbl>
       <w:tblPr>
@@ -12135,8 +12367,6 @@
             <w:r>
               <w:t>.</w:t>
             </w:r>
-            <w:bookmarkStart w:id="25" w:name="_GoBack"/>
-            <w:bookmarkEnd w:id="25"/>
           </w:p>
         </w:tc>
       </w:tr>
@@ -12172,21 +12402,21 @@
       <w:pPr>
         <w:pStyle w:val="Heading1"/>
       </w:pPr>
-      <w:bookmarkStart w:id="26" w:name="_Toc526962325"/>
+      <w:bookmarkStart w:id="29" w:name="_Toc529987167"/>
       <w:r>
         <w:t>Literaturverzeichnis</w:t>
       </w:r>
-      <w:bookmarkEnd w:id="26"/>
+      <w:bookmarkEnd w:id="29"/>
     </w:p>
     <w:p>
       <w:pPr>
         <w:pStyle w:val="Heading1"/>
       </w:pPr>
-      <w:bookmarkStart w:id="27" w:name="_Toc526962326"/>
+      <w:bookmarkStart w:id="30" w:name="_Toc529987168"/>
       <w:r>
         <w:t>Abbildungsverzeichnis</w:t>
       </w:r>
-      <w:bookmarkEnd w:id="27"/>
+      <w:bookmarkEnd w:id="30"/>
     </w:p>
     <w:p>
       <w:pPr>
@@ -12237,28 +12467,28 @@
       <w:pPr>
         <w:pStyle w:val="Heading1"/>
       </w:pPr>
-      <w:bookmarkStart w:id="28" w:name="_Toc526962327"/>
+      <w:bookmarkStart w:id="31" w:name="_Toc529987169"/>
       <w:r>
         <w:lastRenderedPageBreak/>
         <w:t>Anhang</w:t>
       </w:r>
-      <w:bookmarkEnd w:id="28"/>
+      <w:bookmarkEnd w:id="31"/>
     </w:p>
     <w:p>
       <w:pPr>
         <w:pStyle w:val="Heading2"/>
       </w:pPr>
-      <w:bookmarkStart w:id="29" w:name="_Toc526962328"/>
+      <w:bookmarkStart w:id="32" w:name="_Toc529987170"/>
       <w:r>
         <w:t>Abstimmung der Anforderungen</w:t>
       </w:r>
-      <w:bookmarkEnd w:id="29"/>
+      <w:bookmarkEnd w:id="32"/>
     </w:p>
     <w:p>
       <w:pPr>
         <w:pStyle w:val="Heading2"/>
       </w:pPr>
-      <w:bookmarkStart w:id="30" w:name="_Toc526962329"/>
+      <w:bookmarkStart w:id="33" w:name="_Toc529987171"/>
       <w:r>
         <w:t xml:space="preserve">Definition </w:t>
       </w:r>
@@ -12270,7 +12500,7 @@
       <w:r>
         <w:t xml:space="preserve"> Ready – Checklist</w:t>
       </w:r>
-      <w:bookmarkEnd w:id="30"/>
+      <w:bookmarkEnd w:id="33"/>
     </w:p>
     <w:p>
       <w:pPr>
@@ -14438,6 +14668,19 @@
       <w:szCs w:val="24"/>
     </w:rPr>
   </w:style>
+  <w:style w:type="paragraph" w:styleId="TOC3">
+    <w:name w:val="toc 3"/>
+    <w:basedOn w:val="Normal"/>
+    <w:next w:val="Normal"/>
+    <w:autoRedefine/>
+    <w:uiPriority w:val="39"/>
+    <w:unhideWhenUsed/>
+    <w:rsid w:val="000F34B4"/>
+    <w:pPr>
+      <w:spacing w:after="100"/>
+      <w:ind w:left="440"/>
+    </w:pPr>
+  </w:style>
 </w:styles>
 </file>
 
@@ -14741,7 +14984,7 @@
 </file>
 
 <file path=customXml/itemProps1.xml><?xml version="1.0" encoding="utf-8"?>
-<ds:datastoreItem xmlns:ds="http://schemas.openxmlformats.org/officeDocument/2006/customXml" ds:itemID="{B1F0B566-1517-4F57-8A31-3757BD196891}">
+<ds:datastoreItem xmlns:ds="http://schemas.openxmlformats.org/officeDocument/2006/customXml" ds:itemID="{D429707A-C242-4503-9BFB-5861B61008AB}">
   <ds:schemaRefs>
     <ds:schemaRef ds:uri="http://schemas.openxmlformats.org/officeDocument/2006/bibliography"/>
   </ds:schemaRefs>

</xml_diff>

<commit_message>
reviewed und korriegiert Anforderungsdok.
</commit_message>
<xml_diff>
--- a/doc/ProjektMgmt/Anforderungsspezifikation.docx
+++ b/doc/ProjektMgmt/Anforderungsspezifikation.docx
@@ -155,23 +155,7 @@
                 <w:sz w:val="48"/>
                 <w:szCs w:val="48"/>
               </w:rPr>
-              <w:t xml:space="preserve">&lt;Webbasiertes Reporting von Userberechtigungen für Windows </w:t>
-            </w:r>
-            <w:proofErr w:type="spellStart"/>
-            <w:r>
-              <w:rPr>
-                <w:sz w:val="48"/>
-                <w:szCs w:val="48"/>
-              </w:rPr>
-              <w:t>Active</w:t>
-            </w:r>
-            <w:proofErr w:type="spellEnd"/>
-            <w:r>
-              <w:rPr>
-                <w:sz w:val="48"/>
-                <w:szCs w:val="48"/>
-              </w:rPr>
-              <w:t xml:space="preserve"> Directory</w:t>
+              <w:t>&lt;Webbasiertes Reporting von Userberechtigungen für Windows Active Directory</w:t>
             </w:r>
             <w:r>
               <w:rPr>
@@ -294,7 +278,7 @@
               <w:rPr>
                 <w:b/>
               </w:rPr>
-              <w:t>7</w:t>
+              <w:t>8</w:t>
             </w:r>
           </w:p>
           <w:p>
@@ -311,7 +295,7 @@
               <w:rPr>
                 <w:noProof/>
               </w:rPr>
-              <w:t>21.11.2018</w:t>
+              <w:t>29.11.2018</w:t>
             </w:r>
             <w:r>
               <w:fldChar w:fldCharType="end"/>
@@ -437,8 +421,6 @@
             <w:t>Inhaltsverzeichnis</w:t>
           </w:r>
         </w:p>
-        <w:bookmarkStart w:id="1" w:name="_GoBack"/>
-        <w:bookmarkEnd w:id="1"/>
         <w:p>
           <w:pPr>
             <w:pStyle w:val="TOC1"/>
@@ -3230,7 +3212,7 @@
       <w:pPr>
         <w:pStyle w:val="Heading1"/>
       </w:pPr>
-      <w:bookmarkStart w:id="2" w:name="_Toc530559172"/>
+      <w:bookmarkStart w:id="1" w:name="_Toc530559172"/>
       <w:r>
         <w:rPr>
           <w:rFonts w:cstheme="minorHAnsi"/>
@@ -3238,11 +3220,11 @@
         <w:lastRenderedPageBreak/>
         <w:t>Versionskontrolle</w:t>
       </w:r>
-      <w:bookmarkEnd w:id="2"/>
+      <w:bookmarkEnd w:id="1"/>
     </w:p>
     <w:tbl>
       <w:tblPr>
-        <w:tblStyle w:val="GridTable4-Accent1"/>
+        <w:tblStyle w:val="GridTable4-Accent5"/>
         <w:tblW w:w="0" w:type="auto"/>
         <w:tblLook w:val="04A0" w:firstRow="1" w:lastRow="0" w:firstColumn="1" w:lastColumn="0" w:noHBand="0" w:noVBand="1"/>
       </w:tblPr>
@@ -3697,12 +3679,72 @@
           </w:p>
         </w:tc>
       </w:tr>
+      <w:tr>
+        <w:tc>
+          <w:tcPr>
+            <w:cnfStyle w:val="001000000000" w:firstRow="0" w:lastRow="0" w:firstColumn="1" w:lastColumn="0" w:oddVBand="0" w:evenVBand="0" w:oddHBand="0" w:evenHBand="0" w:firstRowFirstColumn="0" w:firstRowLastColumn="0" w:lastRowFirstColumn="0" w:lastRowLastColumn="0"/>
+            <w:tcW w:w="988" w:type="dxa"/>
+          </w:tcPr>
+          <w:p>
+            <w:r>
+              <w:t>0.8</w:t>
+            </w:r>
+          </w:p>
+        </w:tc>
+        <w:tc>
+          <w:tcPr>
+            <w:tcW w:w="1275" w:type="dxa"/>
+          </w:tcPr>
+          <w:p>
+            <w:pPr>
+              <w:cnfStyle w:val="000000000000" w:firstRow="0" w:lastRow="0" w:firstColumn="0" w:lastColumn="0" w:oddVBand="0" w:evenVBand="0" w:oddHBand="0" w:evenHBand="0" w:firstRowFirstColumn="0" w:firstRowLastColumn="0" w:lastRowFirstColumn="0" w:lastRowLastColumn="0"/>
+            </w:pPr>
+            <w:r>
+              <w:t>29.11.2018</w:t>
+            </w:r>
+          </w:p>
+        </w:tc>
+        <w:tc>
+          <w:tcPr>
+            <w:tcW w:w="5812" w:type="dxa"/>
+          </w:tcPr>
+          <w:p>
+            <w:pPr>
+              <w:cnfStyle w:val="000000000000" w:firstRow="0" w:lastRow="0" w:firstColumn="0" w:lastColumn="0" w:oddVBand="0" w:evenVBand="0" w:oddHBand="0" w:evenHBand="0" w:firstRowFirstColumn="0" w:firstRowLastColumn="0" w:lastRowFirstColumn="0" w:lastRowLastColumn="0"/>
+            </w:pPr>
+            <w:r>
+              <w:t xml:space="preserve">Dokument </w:t>
+            </w:r>
+            <w:proofErr w:type="spellStart"/>
+            <w:r>
+              <w:t>reviewed</w:t>
+            </w:r>
+            <w:proofErr w:type="spellEnd"/>
+            <w:r>
+              <w:t xml:space="preserve"> und korrigiert</w:t>
+            </w:r>
+          </w:p>
+        </w:tc>
+        <w:tc>
+          <w:tcPr>
+            <w:tcW w:w="987" w:type="dxa"/>
+          </w:tcPr>
+          <w:p>
+            <w:pPr>
+              <w:cnfStyle w:val="000000000000" w:firstRow="0" w:lastRow="0" w:firstColumn="0" w:lastColumn="0" w:oddVBand="0" w:evenVBand="0" w:oddHBand="0" w:evenHBand="0" w:firstRowFirstColumn="0" w:firstRowLastColumn="0" w:lastRowFirstColumn="0" w:lastRowLastColumn="0"/>
+            </w:pPr>
+            <w:r>
+              <w:t>P.K.</w:t>
+            </w:r>
+          </w:p>
+        </w:tc>
+      </w:tr>
     </w:tbl>
     <w:p>
       <w:pPr>
         <w:pStyle w:val="Heading1"/>
       </w:pPr>
-      <w:bookmarkStart w:id="3" w:name="_Toc530559173"/>
+      <w:bookmarkStart w:id="2" w:name="_Toc530559173"/>
       <w:r>
         <w:t>Zweck</w:t>
       </w:r>
@@ -3712,19 +3754,14 @@
       <w:r>
         <w:t>Dokuments</w:t>
       </w:r>
-      <w:bookmarkEnd w:id="3"/>
+      <w:bookmarkEnd w:id="2"/>
     </w:p>
     <w:p>
       <w:r>
-        <w:t xml:space="preserve">Dieses Dokument beschreibt die Ziele und Anforderungen für das Projekt „Webbasiertes Reporting von Userberechtigungen für Windows </w:t>
+        <w:t>Dieses Dokument beschreibt die Ziele und Anforderungen für das Projekt „Webbasiertes Reporting von Userberechtigungen für Windows Active Directory</w:t>
       </w:r>
-      <w:proofErr w:type="spellStart"/>
       <w:r>
-        <w:t>Active</w:t>
-      </w:r>
-      <w:proofErr w:type="spellEnd"/>
-      <w:r>
-        <w:t xml:space="preserve"> Directory</w:t>
+        <w:t>“.</w:t>
       </w:r>
     </w:p>
     <w:p/>
@@ -3732,11 +3769,11 @@
       <w:pPr>
         <w:pStyle w:val="Heading1"/>
       </w:pPr>
-      <w:bookmarkStart w:id="4" w:name="_Toc530559174"/>
+      <w:bookmarkStart w:id="3" w:name="_Toc530559174"/>
       <w:r>
         <w:t>Vision</w:t>
       </w:r>
-      <w:bookmarkEnd w:id="4"/>
+      <w:bookmarkEnd w:id="3"/>
     </w:p>
     <w:p>
       <w:r>
@@ -3748,15 +3785,7 @@
       </w:r>
       <w:proofErr w:type="spellEnd"/>
       <w:r>
-        <w:t xml:space="preserve"> ist eine webbasierte Lösung, welches Audits über ein </w:t>
-      </w:r>
-      <w:proofErr w:type="spellStart"/>
-      <w:r>
-        <w:t>Active</w:t>
-      </w:r>
-      <w:proofErr w:type="spellEnd"/>
-      <w:r>
-        <w:t xml:space="preserve"> Directory vereinfacht. Die Lösung ist sowohl für Systemadministratoren als auch für Manager und Auditoren nützlich. Mit den Reports werden einerseits klassische Probleme wie z.B. </w:t>
+        <w:t xml:space="preserve"> ist eine webbasierte Lösung, welches Audits über ein Active Directory vereinfacht. Die Lösung ist sowohl für Systemadministratoren als auch für Manager und Auditoren nützlich. Mit den Reports werden einerseits klassische Probleme wie z.B. </w:t>
       </w:r>
       <w:r>
         <w:t>verwaiste</w:t>
@@ -3779,15 +3808,15 @@
         <w:pStyle w:val="Heading1"/>
         <w:ind w:left="431" w:hanging="431"/>
       </w:pPr>
-      <w:bookmarkStart w:id="5" w:name="_Toc530559175"/>
+      <w:bookmarkStart w:id="4" w:name="_Toc530559175"/>
       <w:r>
         <w:t>Stakeholder</w:t>
       </w:r>
-      <w:bookmarkEnd w:id="5"/>
+      <w:bookmarkEnd w:id="4"/>
     </w:p>
     <w:tbl>
       <w:tblPr>
-        <w:tblStyle w:val="GridTable4-Accent1"/>
+        <w:tblStyle w:val="GridTable4-Accent5"/>
         <w:tblW w:w="9062" w:type="dxa"/>
         <w:tblLook w:val="04A0" w:firstRow="1" w:lastRow="0" w:firstColumn="1" w:lastColumn="0" w:noHBand="0" w:noVBand="1"/>
       </w:tblPr>
@@ -3946,19 +3975,9 @@
             <w:tcW w:w="4531" w:type="dxa"/>
           </w:tcPr>
           <w:p>
-            <w:proofErr w:type="spellStart"/>
-            <w:r>
-              <w:t>Application</w:t>
-            </w:r>
-            <w:proofErr w:type="spellEnd"/>
-            <w:r>
-              <w:t xml:space="preserve"> </w:t>
-            </w:r>
-            <w:proofErr w:type="spellStart"/>
-            <w:r>
-              <w:t>Owner</w:t>
-            </w:r>
-            <w:proofErr w:type="spellEnd"/>
+            <w:r>
+              <w:t>Application Owner</w:t>
+            </w:r>
           </w:p>
         </w:tc>
         <w:tc>
@@ -4131,34 +4150,26 @@
       <w:pPr>
         <w:pStyle w:val="Heading1"/>
       </w:pPr>
-      <w:bookmarkStart w:id="6" w:name="_Toc530559176"/>
+      <w:bookmarkStart w:id="5" w:name="_Toc530559176"/>
       <w:r>
         <w:lastRenderedPageBreak/>
         <w:t>Projektziele</w:t>
       </w:r>
-      <w:bookmarkEnd w:id="6"/>
+      <w:bookmarkEnd w:id="5"/>
     </w:p>
     <w:p>
       <w:pPr>
         <w:pStyle w:val="Heading2"/>
       </w:pPr>
-      <w:bookmarkStart w:id="7" w:name="_Toc530559177"/>
+      <w:bookmarkStart w:id="6" w:name="_Toc530559177"/>
       <w:r>
         <w:t>Alle Stakeholder</w:t>
       </w:r>
-      <w:bookmarkEnd w:id="7"/>
+      <w:bookmarkEnd w:id="6"/>
     </w:p>
     <w:p>
       <w:r>
-        <w:t xml:space="preserve">Es ist das Ziel ein Webservice anzubieten, welcher den IST- und SOLL-Zustand eines </w:t>
-      </w:r>
-      <w:proofErr w:type="spellStart"/>
-      <w:r>
-        <w:t>Active</w:t>
-      </w:r>
-      <w:proofErr w:type="spellEnd"/>
-      <w:r>
-        <w:t xml:space="preserve"> Directorys aufzeigt und verschiedene Reports generiert.</w:t>
+        <w:t>Es ist das Ziel ein Webservice anzubieten, welcher den IST- und SOLL-Zustand eines Active Directorys aufzeigt und verschiedene Reports generiert.</w:t>
       </w:r>
     </w:p>
     <w:p>
@@ -4170,11 +4181,11 @@
       <w:pPr>
         <w:pStyle w:val="Heading2"/>
       </w:pPr>
-      <w:bookmarkStart w:id="8" w:name="_Toc530559178"/>
+      <w:bookmarkStart w:id="7" w:name="_Toc530559178"/>
       <w:r>
         <w:t>Auditor</w:t>
       </w:r>
-      <w:bookmarkEnd w:id="8"/>
+      <w:bookmarkEnd w:id="7"/>
     </w:p>
     <w:p>
       <w:r>
@@ -4186,26 +4197,18 @@
         <w:t>Er</w:t>
       </w:r>
       <w:r>
-        <w:t xml:space="preserve"> kann einen Report generieren lassen, welcher ihm ermöglicht den Zustand des </w:t>
-      </w:r>
-      <w:proofErr w:type="spellStart"/>
-      <w:r>
-        <w:t>Active</w:t>
-      </w:r>
-      <w:proofErr w:type="spellEnd"/>
-      <w:r>
-        <w:t xml:space="preserve"> Directorys zu bewerten.</w:t>
+        <w:t xml:space="preserve"> kann einen Report generieren lassen, welcher ihm ermöglicht den Zustand des Active Directorys zu bewerten.</w:t>
       </w:r>
     </w:p>
     <w:p>
       <w:pPr>
         <w:pStyle w:val="Heading2"/>
       </w:pPr>
-      <w:bookmarkStart w:id="9" w:name="_Toc530559179"/>
+      <w:bookmarkStart w:id="8" w:name="_Toc530559179"/>
       <w:r>
         <w:t>Systemadministrator</w:t>
       </w:r>
-      <w:bookmarkEnd w:id="9"/>
+      <w:bookmarkEnd w:id="8"/>
     </w:p>
     <w:p>
       <w:r>
@@ -4215,75 +4218,25 @@
         <w:t>r Objekte im</w:t>
       </w:r>
       <w:r>
-        <w:t xml:space="preserve"> </w:t>
-      </w:r>
-      <w:proofErr w:type="spellStart"/>
-      <w:r>
-        <w:t>Active</w:t>
-      </w:r>
-      <w:proofErr w:type="spellEnd"/>
-      <w:r>
-        <w:t xml:space="preserve"> Directory.</w:t>
+        <w:t xml:space="preserve"> Active Directory.</w:t>
       </w:r>
     </w:p>
     <w:p>
       <w:pPr>
         <w:pStyle w:val="Heading2"/>
       </w:pPr>
-      <w:bookmarkStart w:id="10" w:name="_Toc530559180"/>
-      <w:proofErr w:type="spellStart"/>
+      <w:bookmarkStart w:id="9" w:name="_Toc530559180"/>
       <w:r>
-        <w:t>Application</w:t>
+        <w:t>Application Owner</w:t>
       </w:r>
-      <w:proofErr w:type="spellEnd"/>
-      <w:r>
-        <w:t xml:space="preserve"> </w:t>
-      </w:r>
-      <w:proofErr w:type="spellStart"/>
-      <w:r>
-        <w:t>Owner</w:t>
-      </w:r>
-      <w:bookmarkEnd w:id="10"/>
-      <w:proofErr w:type="spellEnd"/>
+      <w:bookmarkEnd w:id="9"/>
     </w:p>
     <w:p>
       <w:r>
-        <w:t xml:space="preserve">Der </w:t>
-      </w:r>
-      <w:proofErr w:type="spellStart"/>
-      <w:r>
-        <w:t>Application</w:t>
-      </w:r>
-      <w:proofErr w:type="spellEnd"/>
-      <w:r>
-        <w:t xml:space="preserve"> </w:t>
-      </w:r>
-      <w:proofErr w:type="spellStart"/>
-      <w:r>
-        <w:t>Owner</w:t>
-      </w:r>
-      <w:proofErr w:type="spellEnd"/>
-      <w:r>
-        <w:t xml:space="preserve"> hat Zugriff auf alle Einstellungen des Systems. Auf dem Dashboard müssen relevante Statusinformationen zum System ersichtlich sein.</w:t>
+        <w:t>Der Application Owner hat Zugriff auf alle Einstellungen des Systems. Auf dem Dashboard müssen relevante Statusinformationen zum System ersichtlich sein.</w:t>
       </w:r>
       <w:r>
-        <w:t xml:space="preserve"> Der </w:t>
-      </w:r>
-      <w:proofErr w:type="spellStart"/>
-      <w:r>
-        <w:t>Application</w:t>
-      </w:r>
-      <w:proofErr w:type="spellEnd"/>
-      <w:r>
-        <w:t xml:space="preserve"> </w:t>
-      </w:r>
-      <w:proofErr w:type="spellStart"/>
-      <w:r>
-        <w:t>Owner</w:t>
-      </w:r>
-      <w:proofErr w:type="spellEnd"/>
-      <w:r>
-        <w:t xml:space="preserve"> stellt jederzeit die Verfügbarkeit der Applikation</w:t>
+        <w:t xml:space="preserve"> Der Application Owner stellt jederzeit die Verfügbarkeit der Applikation</w:t>
       </w:r>
       <w:r>
         <w:t xml:space="preserve"> </w:t>
@@ -4311,11 +4264,11 @@
       <w:pPr>
         <w:pStyle w:val="Heading2"/>
       </w:pPr>
-      <w:bookmarkStart w:id="11" w:name="_Toc530559181"/>
+      <w:bookmarkStart w:id="10" w:name="_Toc530559181"/>
       <w:r>
         <w:t>Autorisierungsstelle</w:t>
       </w:r>
-      <w:bookmarkEnd w:id="11"/>
+      <w:bookmarkEnd w:id="10"/>
     </w:p>
     <w:p>
       <w:r>
@@ -4352,11 +4305,11 @@
       <w:pPr>
         <w:pStyle w:val="Heading2"/>
       </w:pPr>
-      <w:bookmarkStart w:id="12" w:name="_Toc530559182"/>
+      <w:bookmarkStart w:id="11" w:name="_Toc530559182"/>
       <w:r>
         <w:t>Abteilungsleitung</w:t>
       </w:r>
-      <w:bookmarkEnd w:id="12"/>
+      <w:bookmarkEnd w:id="11"/>
     </w:p>
     <w:p>
       <w:r>
@@ -4372,11 +4325,11 @@
       <w:pPr>
         <w:pStyle w:val="Heading2"/>
       </w:pPr>
-      <w:bookmarkStart w:id="13" w:name="_Toc530559183"/>
+      <w:bookmarkStart w:id="12" w:name="_Toc530559183"/>
       <w:r>
         <w:t>Auftraggeber</w:t>
       </w:r>
-      <w:bookmarkEnd w:id="13"/>
+      <w:bookmarkEnd w:id="12"/>
     </w:p>
     <w:p>
       <w:r>
@@ -4387,11 +4340,11 @@
       <w:pPr>
         <w:pStyle w:val="Heading2"/>
       </w:pPr>
-      <w:bookmarkStart w:id="14" w:name="_Toc530559184"/>
+      <w:bookmarkStart w:id="13" w:name="_Toc530559184"/>
       <w:r>
         <w:t>Projektteam</w:t>
       </w:r>
-      <w:bookmarkEnd w:id="14"/>
+      <w:bookmarkEnd w:id="13"/>
     </w:p>
     <w:p>
       <w:r>
@@ -4417,22 +4370,22 @@
       <w:pPr>
         <w:pStyle w:val="Heading1"/>
       </w:pPr>
-      <w:bookmarkStart w:id="15" w:name="_Toc530559185"/>
+      <w:bookmarkStart w:id="14" w:name="_Toc530559185"/>
       <w:r>
         <w:lastRenderedPageBreak/>
         <w:t>Systemabgrenzung</w:t>
       </w:r>
-      <w:bookmarkEnd w:id="15"/>
+      <w:bookmarkEnd w:id="14"/>
     </w:p>
     <w:p>
       <w:pPr>
         <w:pStyle w:val="Heading2"/>
       </w:pPr>
-      <w:bookmarkStart w:id="16" w:name="_Toc530559186"/>
+      <w:bookmarkStart w:id="15" w:name="_Toc530559186"/>
       <w:r>
         <w:t>Prozessumfeld</w:t>
       </w:r>
-      <w:bookmarkEnd w:id="16"/>
+      <w:bookmarkEnd w:id="15"/>
     </w:p>
     <w:p>
       <w:r>
@@ -4467,15 +4420,7 @@
     </w:p>
     <w:p>
       <w:r>
-        <w:t xml:space="preserve">Die HR-Abteilung stösst den Eintritt eines neuen Mitarbeiters an. Anschliessend wird die zuständige Abteilungsleitung des neuen Mitarbeiters das Rollenprofil bzw. die Berechtigungen festlegen (SOLL Profil). Diese Rollen und Berechtigungen werden der Autorisierungsstelle vorgelegt, welche diese prüft und freigibt. Die Autorisierungsstelle gibt anschliessend das Go für die Umsetzung an die Systemadministratoren des </w:t>
-      </w:r>
-      <w:proofErr w:type="spellStart"/>
-      <w:r>
-        <w:t>Active</w:t>
-      </w:r>
-      <w:proofErr w:type="spellEnd"/>
-      <w:r>
-        <w:t xml:space="preserve"> Directory als SOLL Profil oder meldet der Abteilungsleitung, dass zu viele Rollen/Berechtigungen</w:t>
+        <w:t>Die HR-Abteilung stösst den Eintritt eines neuen Mitarbeiters an. Anschliessend wird die zuständige Abteilungsleitung des neuen Mitarbeiters das Rollenprofil bzw. die Berechtigungen festlegen (SOLL Profil). Diese Rollen und Berechtigungen werden der Autorisierungsstelle vorgelegt, welche diese prüft und freigibt. Die Autorisierungsstelle gibt anschliessend das Go für die Umsetzung an die Systemadministratoren des Active Directory als SOLL Profil oder meldet der Abteilungsleitung, dass zu viele Rollen/Berechtigungen</w:t>
       </w:r>
       <w:r>
         <w:t xml:space="preserve"> gegenüber dem SOLL</w:t>
@@ -4498,29 +4443,13 @@
         <w:t xml:space="preserve">direkt </w:t>
       </w:r>
       <w:r>
-        <w:t xml:space="preserve">im </w:t>
-      </w:r>
-      <w:proofErr w:type="spellStart"/>
-      <w:r>
-        <w:t>Active</w:t>
-      </w:r>
-      <w:proofErr w:type="spellEnd"/>
-      <w:r>
-        <w:t xml:space="preserve"> Directory, welcher anschliessend ausgelesen wird.</w:t>
+        <w:t>im Active Directory, welcher anschliessend ausgelesen wird.</w:t>
       </w:r>
     </w:p>
     <w:p/>
     <w:p>
       <w:r>
-        <w:t xml:space="preserve">Bei einem Austritt informiert die HR-Abteilung direkt die Systemadministrator, welchen diesen User sperren und parallel dazu wird derselbe Prozess durchlaufen, um den SOLL-Zustand zu bereinigen und den User aus dem </w:t>
-      </w:r>
-      <w:proofErr w:type="spellStart"/>
-      <w:r>
-        <w:t>Active</w:t>
-      </w:r>
-      <w:proofErr w:type="spellEnd"/>
-      <w:r>
-        <w:t xml:space="preserve"> Directory anschliessend zu löschen.</w:t>
+        <w:t>Bei einem Austritt informiert die HR-Abteilung direkt die Systemadministrator, welchen diesen User sperren und parallel dazu wird derselbe Prozess durchlaufen, um den SOLL-Zustand zu bereinigen und den User aus dem Active Directory anschliessend zu löschen.</w:t>
       </w:r>
     </w:p>
     <w:p/>
@@ -4534,21 +4463,23 @@
       <w:r>
         <w:t xml:space="preserve">Eine Korrektur von nichtautorisierten Berechtigungen bzw. einen Fehler im SOLL/IST Vergleich meldet der Auditor der Abteilungsleitung und der Autorisierungsstelle, um </w:t>
       </w:r>
-      <w:proofErr w:type="spellStart"/>
       <w:r>
-        <w:t>gegebenfalls</w:t>
+        <w:t>gegeben</w:t>
       </w:r>
-      <w:proofErr w:type="spellEnd"/>
       <w:r>
-        <w:t xml:space="preserve"> das SOLL oder das </w:t>
+        <w:t>en</w:t>
       </w:r>
-      <w:proofErr w:type="spellStart"/>
       <w:r>
-        <w:t>Active</w:t>
+        <w:t xml:space="preserve"> </w:t>
       </w:r>
-      <w:proofErr w:type="spellEnd"/>
       <w:r>
-        <w:t xml:space="preserve"> Directory zu korrigieren.</w:t>
+        <w:t>F</w:t>
+      </w:r>
+      <w:r>
+        <w:t>alls</w:t>
+      </w:r>
+      <w:r>
+        <w:t xml:space="preserve"> das SOLL oder das Active Directory zu korrigieren.</w:t>
       </w:r>
     </w:p>
     <w:p/>
@@ -4591,23 +4522,7 @@
     <w:p/>
     <w:p>
       <w:r>
-        <w:t xml:space="preserve">Damit nach der Installation der Applikation der SOLL-Zustand einfach abgebildet werden kann, ist es für den </w:t>
-      </w:r>
-      <w:proofErr w:type="spellStart"/>
-      <w:r>
-        <w:t>Application</w:t>
-      </w:r>
-      <w:proofErr w:type="spellEnd"/>
-      <w:r>
-        <w:t xml:space="preserve"> </w:t>
-      </w:r>
-      <w:proofErr w:type="spellStart"/>
-      <w:r>
-        <w:t>Owner</w:t>
-      </w:r>
-      <w:proofErr w:type="spellEnd"/>
-      <w:r>
-        <w:t xml:space="preserve"> möglich ein CSV mit dem SOLL-Zustand nach vorgegebenem Format hochzuladen.</w:t>
+        <w:t>Damit nach der Installation der Applikation der SOLL-Zustand einfach abgebildet werden kann, ist es für den Application Owner möglich ein CSV mit dem SOLL-Zustand nach vorgegebenem Format hochzuladen.</w:t>
       </w:r>
     </w:p>
     <w:p>
@@ -4621,12 +4536,12 @@
       <w:pPr>
         <w:pStyle w:val="Heading2"/>
       </w:pPr>
-      <w:bookmarkStart w:id="17" w:name="_Toc530559187"/>
+      <w:bookmarkStart w:id="16" w:name="_Toc530559187"/>
       <w:r>
         <w:lastRenderedPageBreak/>
         <w:t>Systemumfeld</w:t>
       </w:r>
-      <w:bookmarkEnd w:id="17"/>
+      <w:bookmarkEnd w:id="16"/>
     </w:p>
     <w:p>
       <w:r>
@@ -4683,43 +4598,19 @@
           <w:rStyle w:val="SubtleReference"/>
         </w:rPr>
       </w:pPr>
-      <w:bookmarkStart w:id="18" w:name="_Toc530559204"/>
+      <w:bookmarkStart w:id="17" w:name="_Toc530559204"/>
       <w:r>
         <w:rPr>
           <w:rStyle w:val="SubtleReference"/>
         </w:rPr>
         <w:t>Abbildung 1: Zeigt das Systemumfeld der Applikation</w:t>
       </w:r>
-      <w:bookmarkEnd w:id="18"/>
+      <w:bookmarkEnd w:id="17"/>
     </w:p>
     <w:p/>
     <w:p>
       <w:r>
-        <w:t xml:space="preserve">Die Applikation holt den IST Zustand aus dem bestehenden </w:t>
-      </w:r>
-      <w:proofErr w:type="spellStart"/>
-      <w:r>
-        <w:t>Active</w:t>
-      </w:r>
-      <w:proofErr w:type="spellEnd"/>
-      <w:r>
-        <w:t xml:space="preserve"> Directory und der SOLL Zustand wird vom </w:t>
-      </w:r>
-      <w:proofErr w:type="spellStart"/>
-      <w:r>
-        <w:t>Application</w:t>
-      </w:r>
-      <w:proofErr w:type="spellEnd"/>
-      <w:r>
-        <w:t xml:space="preserve"> </w:t>
-      </w:r>
-      <w:proofErr w:type="spellStart"/>
-      <w:r>
-        <w:t>Owner</w:t>
-      </w:r>
-      <w:proofErr w:type="spellEnd"/>
-      <w:r>
-        <w:t xml:space="preserve"> bei der Installation bzw. von der Abteilungsleitung im täglichen Betrieb geliefert</w:t>
+        <w:t>Die Applikation holt den IST Zustand aus dem bestehenden Active Directory und der SOLL Zustand wird vom Application Owner bei der Installation bzw. von der Abteilungsleitung im täglichen Betrieb geliefert</w:t>
       </w:r>
       <w:r>
         <w:t>. Diese Zustände werden in der Datenbank gespeichert. Die Speicherung des IST Zustandes erfolgt historisch und ist somit jederzeit nachvollziehbar.</w:t>
@@ -4754,7 +4645,7 @@
       <w:pPr>
         <w:pStyle w:val="Heading1"/>
       </w:pPr>
-      <w:bookmarkStart w:id="19" w:name="_Toc530559188"/>
+      <w:bookmarkStart w:id="18" w:name="_Toc530559188"/>
       <w:r>
         <w:lastRenderedPageBreak/>
         <w:t>Anforderunge</w:t>
@@ -4762,17 +4653,17 @@
       <w:r>
         <w:t>n</w:t>
       </w:r>
-      <w:bookmarkEnd w:id="19"/>
+      <w:bookmarkEnd w:id="18"/>
     </w:p>
     <w:p>
       <w:pPr>
         <w:pStyle w:val="Heading2"/>
       </w:pPr>
-      <w:bookmarkStart w:id="20" w:name="_Toc530559189"/>
+      <w:bookmarkStart w:id="19" w:name="_Toc530559189"/>
       <w:r>
         <w:t>Quellen und Vorgehen</w:t>
       </w:r>
-      <w:bookmarkEnd w:id="20"/>
+      <w:bookmarkEnd w:id="19"/>
     </w:p>
     <w:p>
       <w:r>
@@ -4781,13 +4672,13 @@
     </w:p>
     <w:tbl>
       <w:tblPr>
-        <w:tblStyle w:val="GridTable4-Accent1"/>
+        <w:tblStyle w:val="GridTable4-Accent5"/>
         <w:tblW w:w="9062" w:type="dxa"/>
         <w:tblLook w:val="04A0" w:firstRow="1" w:lastRow="0" w:firstColumn="1" w:lastColumn="0" w:noHBand="0" w:noVBand="1"/>
       </w:tblPr>
       <w:tblGrid>
-        <w:gridCol w:w="4531"/>
-        <w:gridCol w:w="4531"/>
+        <w:gridCol w:w="3539"/>
+        <w:gridCol w:w="5523"/>
       </w:tblGrid>
       <w:tr>
         <w:trPr>
@@ -4796,7 +4687,7 @@
         <w:tc>
           <w:tcPr>
             <w:cnfStyle w:val="001000000000" w:firstRow="0" w:lastRow="0" w:firstColumn="1" w:lastColumn="0" w:oddVBand="0" w:evenVBand="0" w:oddHBand="0" w:evenHBand="0" w:firstRowFirstColumn="0" w:firstRowLastColumn="0" w:lastRowFirstColumn="0" w:lastRowLastColumn="0"/>
-            <w:tcW w:w="4531" w:type="dxa"/>
+            <w:tcW w:w="3539" w:type="dxa"/>
           </w:tcPr>
           <w:p>
             <w:pPr>
@@ -4812,7 +4703,7 @@
         </w:tc>
         <w:tc>
           <w:tcPr>
-            <w:tcW w:w="4531" w:type="dxa"/>
+            <w:tcW w:w="5523" w:type="dxa"/>
           </w:tcPr>
           <w:p>
             <w:pPr>
@@ -4835,7 +4726,7 @@
         <w:tc>
           <w:tcPr>
             <w:cnfStyle w:val="001000000000" w:firstRow="0" w:lastRow="0" w:firstColumn="1" w:lastColumn="0" w:oddVBand="0" w:evenVBand="0" w:oddHBand="0" w:evenHBand="0" w:firstRowFirstColumn="0" w:firstRowLastColumn="0" w:lastRowFirstColumn="0" w:lastRowLastColumn="0"/>
-            <w:tcW w:w="4531" w:type="dxa"/>
+            <w:tcW w:w="3539" w:type="dxa"/>
           </w:tcPr>
           <w:p>
             <w:r>
@@ -4845,7 +4736,7 @@
         </w:tc>
         <w:tc>
           <w:tcPr>
-            <w:tcW w:w="4531" w:type="dxa"/>
+            <w:tcW w:w="5523" w:type="dxa"/>
           </w:tcPr>
           <w:p>
             <w:pPr>
@@ -4861,7 +4752,7 @@
         <w:tc>
           <w:tcPr>
             <w:cnfStyle w:val="001000000000" w:firstRow="0" w:lastRow="0" w:firstColumn="1" w:lastColumn="0" w:oddVBand="0" w:evenVBand="0" w:oddHBand="0" w:evenHBand="0" w:firstRowFirstColumn="0" w:firstRowLastColumn="0" w:lastRowFirstColumn="0" w:lastRowLastColumn="0"/>
-            <w:tcW w:w="4531" w:type="dxa"/>
+            <w:tcW w:w="3539" w:type="dxa"/>
           </w:tcPr>
           <w:p>
             <w:r>
@@ -4871,7 +4762,7 @@
         </w:tc>
         <w:tc>
           <w:tcPr>
-            <w:tcW w:w="4531" w:type="dxa"/>
+            <w:tcW w:w="5523" w:type="dxa"/>
           </w:tcPr>
           <w:p>
             <w:pPr>
@@ -4898,7 +4789,7 @@
         <w:tc>
           <w:tcPr>
             <w:cnfStyle w:val="001000000000" w:firstRow="0" w:lastRow="0" w:firstColumn="1" w:lastColumn="0" w:oddVBand="0" w:evenVBand="0" w:oddHBand="0" w:evenHBand="0" w:firstRowFirstColumn="0" w:firstRowLastColumn="0" w:lastRowFirstColumn="0" w:lastRowLastColumn="0"/>
-            <w:tcW w:w="4531" w:type="dxa"/>
+            <w:tcW w:w="3539" w:type="dxa"/>
           </w:tcPr>
           <w:p>
             <w:r>
@@ -4908,14 +4799,19 @@
         </w:tc>
         <w:tc>
           <w:tcPr>
-            <w:tcW w:w="4531" w:type="dxa"/>
+            <w:tcW w:w="5523" w:type="dxa"/>
           </w:tcPr>
           <w:p>
             <w:pPr>
               <w:cnfStyle w:val="000000100000" w:firstRow="0" w:lastRow="0" w:firstColumn="0" w:lastColumn="0" w:oddVBand="0" w:evenVBand="0" w:oddHBand="1" w:evenHBand="0" w:firstRowFirstColumn="0" w:firstRowLastColumn="0" w:lastRowFirstColumn="0" w:lastRowLastColumn="0"/>
             </w:pPr>
             <w:r>
-              <w:t xml:space="preserve">Da das Projekt nicht durch einen konkreten Anwender in Auftrag gegeben wurde, kann kein Interview mit einem </w:t>
+              <w:t>Da das Projekt nicht durch ein</w:t>
+            </w:r>
+            <w:bookmarkStart w:id="20" w:name="_GoBack"/>
+            <w:bookmarkEnd w:id="20"/>
+            <w:r>
+              <w:t xml:space="preserve">en konkreten Anwender in Auftrag gegeben wurde, kann kein Interview mit einem </w:t>
             </w:r>
             <w:proofErr w:type="spellStart"/>
             <w:r>
@@ -4923,7 +4819,20 @@
             </w:r>
             <w:proofErr w:type="spellEnd"/>
             <w:r>
-              <w:t xml:space="preserve"> durchgeführt werden. Stattdessen liefert das Projektteam selber Inputs und Ideen zu möglichen Anwendungsfällen.</w:t>
+              <w:t xml:space="preserve"> durchgeführt werden. Stattdessen liefert das Projektteam </w:t>
+            </w:r>
+            <w:del w:id="21" w:author="Philipp Köfer" w:date="2018-11-29T09:12:00Z">
+              <w:r>
+                <w:delText>selber</w:delText>
+              </w:r>
+            </w:del>
+            <w:ins w:id="22" w:author="Philipp Köfer" w:date="2018-11-29T09:12:00Z">
+              <w:r>
+                <w:t>selbst</w:t>
+              </w:r>
+            </w:ins>
+            <w:r>
+              <w:t xml:space="preserve"> Inputs und Ideen zu möglichen Anwendungsfällen.</w:t>
             </w:r>
           </w:p>
         </w:tc>
@@ -4932,7 +4841,7 @@
         <w:tc>
           <w:tcPr>
             <w:cnfStyle w:val="001000000000" w:firstRow="0" w:lastRow="0" w:firstColumn="1" w:lastColumn="0" w:oddVBand="0" w:evenVBand="0" w:oddHBand="0" w:evenHBand="0" w:firstRowFirstColumn="0" w:firstRowLastColumn="0" w:lastRowFirstColumn="0" w:lastRowLastColumn="0"/>
-            <w:tcW w:w="4531" w:type="dxa"/>
+            <w:tcW w:w="3539" w:type="dxa"/>
           </w:tcPr>
           <w:p>
             <w:r>
@@ -4942,7 +4851,7 @@
         </w:tc>
         <w:tc>
           <w:tcPr>
-            <w:tcW w:w="4531" w:type="dxa"/>
+            <w:tcW w:w="5523" w:type="dxa"/>
           </w:tcPr>
           <w:p>
             <w:pPr>
@@ -4959,11 +4868,11 @@
       <w:pPr>
         <w:pStyle w:val="Heading2"/>
       </w:pPr>
-      <w:bookmarkStart w:id="21" w:name="_Toc530559190"/>
+      <w:bookmarkStart w:id="23" w:name="_Toc530559190"/>
       <w:r>
         <w:t>Funktionale Anforderungen</w:t>
       </w:r>
-      <w:bookmarkEnd w:id="21"/>
+      <w:bookmarkEnd w:id="23"/>
     </w:p>
     <w:tbl>
       <w:tblPr>
@@ -5986,7 +5895,15 @@
           </w:tcPr>
           <w:p>
             <w:r>
-              <w:t>Als Auditor will ich einen Report im PDF-Format erstellen können.</w:t>
+              <w:t xml:space="preserve">Als Auditor will ich einen Report im </w:t>
+            </w:r>
+            <w:proofErr w:type="gramStart"/>
+            <w:r>
+              <w:t>PDF-Format</w:t>
+            </w:r>
+            <w:proofErr w:type="gramEnd"/>
+            <w:r>
+              <w:t xml:space="preserve"> erstellen können.</w:t>
             </w:r>
           </w:p>
         </w:tc>
@@ -6558,7 +6475,15 @@
           </w:tcPr>
           <w:p>
             <w:r>
-              <w:t>Als Systemadministrator will ich ein Paket haben um das Tool zu installieren, sodass dies nicht von Hand gemacht werden muss.</w:t>
+              <w:t xml:space="preserve">Als Systemadministrator will ich ein Paket </w:t>
+            </w:r>
+            <w:proofErr w:type="gramStart"/>
+            <w:r>
+              <w:t>haben</w:t>
+            </w:r>
+            <w:proofErr w:type="gramEnd"/>
+            <w:r>
+              <w:t xml:space="preserve"> um das Tool zu installieren, sodass dies nicht von Hand gemacht werden muss.</w:t>
             </w:r>
           </w:p>
         </w:tc>
@@ -6782,19 +6707,9 @@
             <w:shd w:val="clear" w:color="auto" w:fill="DEEAF6"/>
           </w:tcPr>
           <w:p>
-            <w:proofErr w:type="spellStart"/>
-            <w:r>
-              <w:t>Application</w:t>
-            </w:r>
-            <w:proofErr w:type="spellEnd"/>
-            <w:r>
-              <w:t xml:space="preserve"> </w:t>
-            </w:r>
-            <w:proofErr w:type="spellStart"/>
-            <w:r>
-              <w:t>Owner</w:t>
-            </w:r>
-            <w:proofErr w:type="spellEnd"/>
+            <w:r>
+              <w:t>Application Owner</w:t>
+            </w:r>
           </w:p>
         </w:tc>
       </w:tr>
@@ -6883,23 +6798,7 @@
           </w:tcPr>
           <w:p>
             <w:r>
-              <w:t xml:space="preserve">Als </w:t>
-            </w:r>
-            <w:proofErr w:type="spellStart"/>
-            <w:r>
-              <w:t>Application</w:t>
-            </w:r>
-            <w:proofErr w:type="spellEnd"/>
-            <w:r>
-              <w:t xml:space="preserve"> </w:t>
-            </w:r>
-            <w:proofErr w:type="spellStart"/>
-            <w:r>
-              <w:t>Owner</w:t>
-            </w:r>
-            <w:proofErr w:type="spellEnd"/>
-            <w:r>
-              <w:t xml:space="preserve"> will ich vollen Zugriff auf alle Funktionen des Systems, sodass ich die Applikation pflegen kann.</w:t>
+              <w:t>Als Application Owner will ich vollen Zugriff auf alle Funktionen des Systems, sodass ich die Applikation pflegen kann.</w:t>
             </w:r>
           </w:p>
         </w:tc>
@@ -6975,23 +6874,7 @@
           </w:tcPr>
           <w:p>
             <w:r>
-              <w:t xml:space="preserve">Als </w:t>
-            </w:r>
-            <w:proofErr w:type="spellStart"/>
-            <w:r>
-              <w:t>Application</w:t>
-            </w:r>
-            <w:proofErr w:type="spellEnd"/>
-            <w:r>
-              <w:t xml:space="preserve"> </w:t>
-            </w:r>
-            <w:proofErr w:type="spellStart"/>
-            <w:r>
-              <w:t>Owner</w:t>
-            </w:r>
-            <w:proofErr w:type="spellEnd"/>
-            <w:r>
-              <w:t xml:space="preserve"> will ich Zugriff auf ein Log, welches alle Aktionen der Anwender der Applikation loggt, so</w:t>
+              <w:t>Als Application Owner will ich Zugriff auf ein Log, welches alle Aktionen der Anwender der Applikation loggt, so</w:t>
             </w:r>
             <w:r>
               <w:t xml:space="preserve"> </w:t>
@@ -7080,23 +6963,7 @@
           </w:tcPr>
           <w:p>
             <w:r>
-              <w:t xml:space="preserve">Als </w:t>
-            </w:r>
-            <w:proofErr w:type="spellStart"/>
-            <w:r>
-              <w:t>Application</w:t>
-            </w:r>
-            <w:proofErr w:type="spellEnd"/>
-            <w:r>
-              <w:t xml:space="preserve"> </w:t>
-            </w:r>
-            <w:proofErr w:type="spellStart"/>
-            <w:r>
-              <w:t>Owner</w:t>
-            </w:r>
-            <w:proofErr w:type="spellEnd"/>
-            <w:r>
-              <w:t xml:space="preserve"> will ich die Möglichkeit haben, gefundene </w:t>
+              <w:t xml:space="preserve">Als Application Owner will ich die Möglichkeit haben, gefundene </w:t>
             </w:r>
             <w:r>
               <w:t>Diskrepanzen zwischen</w:t>
@@ -7189,23 +7056,7 @@
           </w:tcPr>
           <w:p>
             <w:r>
-              <w:t xml:space="preserve">Als </w:t>
-            </w:r>
-            <w:proofErr w:type="spellStart"/>
-            <w:r>
-              <w:t>Application</w:t>
-            </w:r>
-            <w:proofErr w:type="spellEnd"/>
-            <w:r>
-              <w:t xml:space="preserve"> </w:t>
-            </w:r>
-            <w:proofErr w:type="spellStart"/>
-            <w:r>
-              <w:t>Owner</w:t>
-            </w:r>
-            <w:proofErr w:type="spellEnd"/>
-            <w:r>
-              <w:t xml:space="preserve"> will ich einen SOLL-Zustand in einem CSV importieren können.</w:t>
+              <w:t>Als Application Owner will ich einen SOLL-Zustand in einem CSV importieren können.</w:t>
             </w:r>
           </w:p>
         </w:tc>
@@ -7281,23 +7132,7 @@
           </w:tcPr>
           <w:p>
             <w:r>
-              <w:t xml:space="preserve">Als </w:t>
-            </w:r>
-            <w:proofErr w:type="spellStart"/>
-            <w:r>
-              <w:t>Application</w:t>
-            </w:r>
-            <w:proofErr w:type="spellEnd"/>
-            <w:r>
-              <w:t xml:space="preserve"> </w:t>
-            </w:r>
-            <w:proofErr w:type="spellStart"/>
-            <w:r>
-              <w:t>Owner</w:t>
-            </w:r>
-            <w:proofErr w:type="spellEnd"/>
-            <w:r>
-              <w:t xml:space="preserve"> will ich einen SOLL-Zustand in ein CSV exportieren können.</w:t>
+              <w:t>Als Application Owner will ich einen SOLL-Zustand in ein CSV exportieren können.</w:t>
             </w:r>
           </w:p>
         </w:tc>
@@ -7327,12 +7162,12 @@
       <w:pPr>
         <w:pStyle w:val="Heading2"/>
       </w:pPr>
-      <w:bookmarkStart w:id="22" w:name="_Toc530559191"/>
+      <w:bookmarkStart w:id="24" w:name="_Toc530559191"/>
       <w:r>
         <w:lastRenderedPageBreak/>
         <w:t>Qualitätsanforderungen</w:t>
       </w:r>
-      <w:bookmarkEnd w:id="22"/>
+      <w:bookmarkEnd w:id="24"/>
     </w:p>
     <w:tbl>
       <w:tblPr>
@@ -9131,11 +8966,9 @@
             <w:r>
               <w:t xml:space="preserve">Die Applikation ist in </w:t>
             </w:r>
-            <w:proofErr w:type="spellStart"/>
-            <w:r>
-              <w:t>Powershell</w:t>
-            </w:r>
-            <w:proofErr w:type="spellEnd"/>
+            <w:r>
+              <w:t>PowerShell</w:t>
+            </w:r>
             <w:r>
               <w:t xml:space="preserve"> geschrieben.</w:t>
             </w:r>
@@ -9447,15 +9280,13 @@
               <w:t>werden</w:t>
             </w:r>
             <w:r>
-              <w:t xml:space="preserve"> eine Anleitung und ein </w:t>
-            </w:r>
-            <w:proofErr w:type="spellStart"/>
-            <w:r>
-              <w:t>Script</w:t>
-            </w:r>
-            <w:proofErr w:type="spellEnd"/>
-            <w:r>
-              <w:t xml:space="preserve"> erstellt.</w:t>
+              <w:t xml:space="preserve"> eine Anleitung und ein S</w:t>
+            </w:r>
+            <w:r>
+              <w:t>k</w:t>
+            </w:r>
+            <w:r>
+              <w:t>ript erstellt.</w:t>
             </w:r>
           </w:p>
         </w:tc>
@@ -9478,12 +9309,12 @@
       <w:pPr>
         <w:pStyle w:val="Heading2"/>
       </w:pPr>
-      <w:bookmarkStart w:id="23" w:name="_Toc530559192"/>
+      <w:bookmarkStart w:id="25" w:name="_Toc530559192"/>
       <w:r>
         <w:lastRenderedPageBreak/>
         <w:t>Mockups</w:t>
       </w:r>
-      <w:bookmarkEnd w:id="23"/>
+      <w:bookmarkEnd w:id="25"/>
     </w:p>
     <w:p>
       <w:pPr>
@@ -9494,11 +9325,11 @@
           <w:szCs w:val="26"/>
         </w:rPr>
       </w:pPr>
-      <w:bookmarkStart w:id="24" w:name="_Toc530559193"/>
+      <w:bookmarkStart w:id="26" w:name="_Toc530559193"/>
       <w:r>
         <w:t>Auditor</w:t>
       </w:r>
-      <w:bookmarkEnd w:id="24"/>
+      <w:bookmarkEnd w:id="26"/>
     </w:p>
     <w:p>
       <w:r>
@@ -9549,7 +9380,7 @@
           <w:rStyle w:val="SubtleReference"/>
         </w:rPr>
       </w:pPr>
-      <w:bookmarkStart w:id="25" w:name="_Toc530559205"/>
+      <w:bookmarkStart w:id="27" w:name="_Toc530559205"/>
       <w:r>
         <w:rPr>
           <w:rStyle w:val="SubtleReference"/>
@@ -9574,7 +9405,7 @@
         </w:rPr>
         <w:t>Mockup «GUI Auditor»</w:t>
       </w:r>
-      <w:bookmarkEnd w:id="25"/>
+      <w:bookmarkEnd w:id="27"/>
     </w:p>
     <w:p/>
     <w:p>
@@ -9594,7 +9425,7 @@
           <w:szCs w:val="26"/>
         </w:rPr>
       </w:pPr>
-      <w:bookmarkStart w:id="26" w:name="_Toc530559194"/>
+      <w:bookmarkStart w:id="28" w:name="_Toc530559194"/>
       <w:r>
         <w:lastRenderedPageBreak/>
         <w:t>System</w:t>
@@ -9608,7 +9439,7 @@
       <w:r>
         <w:t>istrator</w:t>
       </w:r>
-      <w:bookmarkEnd w:id="26"/>
+      <w:bookmarkEnd w:id="28"/>
     </w:p>
     <w:p>
       <w:r>
@@ -9659,7 +9490,7 @@
           <w:rStyle w:val="SubtleReference"/>
         </w:rPr>
       </w:pPr>
-      <w:bookmarkStart w:id="27" w:name="_Toc530559206"/>
+      <w:bookmarkStart w:id="29" w:name="_Toc530559206"/>
       <w:r>
         <w:rPr>
           <w:rStyle w:val="SubtleReference"/>
@@ -9682,21 +9513,9 @@
         <w:rPr>
           <w:rStyle w:val="SubtleReference"/>
         </w:rPr>
-        <w:t xml:space="preserve">Mockup «GUI </w:t>
+        <w:t>Mockup «GUI Systemadministrator»</w:t>
       </w:r>
-      <w:r>
-        <w:rPr>
-          <w:rStyle w:val="SubtleReference"/>
-        </w:rPr>
-        <w:t>Systemadministrator</w:t>
-      </w:r>
-      <w:r>
-        <w:rPr>
-          <w:rStyle w:val="SubtleReference"/>
-        </w:rPr>
-        <w:t>»</w:t>
-      </w:r>
-      <w:bookmarkEnd w:id="27"/>
+      <w:bookmarkEnd w:id="29"/>
     </w:p>
     <w:p/>
     <w:p>
@@ -9708,22 +9527,12 @@
           <w:szCs w:val="26"/>
         </w:rPr>
       </w:pPr>
-      <w:bookmarkStart w:id="28" w:name="_Toc530559195"/>
-      <w:proofErr w:type="spellStart"/>
+      <w:bookmarkStart w:id="30" w:name="_Toc530559195"/>
       <w:r>
         <w:lastRenderedPageBreak/>
-        <w:t>Application</w:t>
+        <w:t>Application Owner</w:t>
       </w:r>
-      <w:proofErr w:type="spellEnd"/>
-      <w:r>
-        <w:t xml:space="preserve"> </w:t>
-      </w:r>
-      <w:proofErr w:type="spellStart"/>
-      <w:r>
-        <w:t>Owner</w:t>
-      </w:r>
-      <w:bookmarkEnd w:id="28"/>
-      <w:proofErr w:type="spellEnd"/>
+      <w:bookmarkEnd w:id="30"/>
     </w:p>
     <w:p>
       <w:r>
@@ -9775,7 +9584,7 @@
           <w:lang w:val="en-US"/>
         </w:rPr>
       </w:pPr>
-      <w:bookmarkStart w:id="29" w:name="_Toc530559207"/>
+      <w:bookmarkStart w:id="31" w:name="_Toc530559207"/>
       <w:proofErr w:type="spellStart"/>
       <w:r>
         <w:rPr>
@@ -9790,37 +9599,9 @@
           <w:rStyle w:val="SubtleReference"/>
           <w:lang w:val="en-US"/>
         </w:rPr>
-        <w:t xml:space="preserve"> </w:t>
+        <w:t xml:space="preserve"> 4: Mockup «GUI Application Owner»</w:t>
       </w:r>
-      <w:r>
-        <w:rPr>
-          <w:rStyle w:val="SubtleReference"/>
-          <w:lang w:val="en-US"/>
-        </w:rPr>
-        <w:t>4</w:t>
-      </w:r>
-      <w:r>
-        <w:rPr>
-          <w:rStyle w:val="SubtleReference"/>
-          <w:lang w:val="en-US"/>
-        </w:rPr>
-        <w:t xml:space="preserve">: Mockup «GUI </w:t>
-      </w:r>
-      <w:r>
-        <w:rPr>
-          <w:rStyle w:val="SubtleReference"/>
-          <w:lang w:val="en-US"/>
-        </w:rPr>
-        <w:t>Application Owner</w:t>
-      </w:r>
-      <w:r>
-        <w:rPr>
-          <w:rStyle w:val="SubtleReference"/>
-          <w:lang w:val="en-US"/>
-        </w:rPr>
-        <w:t>»</w:t>
-      </w:r>
-      <w:bookmarkEnd w:id="29"/>
+      <w:bookmarkEnd w:id="31"/>
     </w:p>
     <w:p>
       <w:pPr>
@@ -9838,12 +9619,12 @@
           <w:szCs w:val="26"/>
         </w:rPr>
       </w:pPr>
-      <w:bookmarkStart w:id="30" w:name="_Toc530559196"/>
+      <w:bookmarkStart w:id="32" w:name="_Toc530559196"/>
       <w:r>
         <w:lastRenderedPageBreak/>
         <w:t>Abteilungsleitung</w:t>
       </w:r>
-      <w:bookmarkEnd w:id="30"/>
+      <w:bookmarkEnd w:id="32"/>
     </w:p>
     <w:p>
       <w:r>
@@ -9894,7 +9675,7 @@
           <w:rStyle w:val="SubtleReference"/>
         </w:rPr>
       </w:pPr>
-      <w:bookmarkStart w:id="31" w:name="_Toc530559208"/>
+      <w:bookmarkStart w:id="33" w:name="_Toc530559208"/>
       <w:r>
         <w:rPr>
           <w:rStyle w:val="SubtleReference"/>
@@ -9917,21 +9698,9 @@
         <w:rPr>
           <w:rStyle w:val="SubtleReference"/>
         </w:rPr>
-        <w:t xml:space="preserve">Mockup «GUI </w:t>
+        <w:t>Mockup «GUI Abteilungsleitung»</w:t>
       </w:r>
-      <w:r>
-        <w:rPr>
-          <w:rStyle w:val="SubtleReference"/>
-        </w:rPr>
-        <w:t>Abteilungsleitung</w:t>
-      </w:r>
-      <w:r>
-        <w:rPr>
-          <w:rStyle w:val="SubtleReference"/>
-        </w:rPr>
-        <w:t>»</w:t>
-      </w:r>
-      <w:bookmarkEnd w:id="31"/>
+      <w:bookmarkEnd w:id="33"/>
     </w:p>
     <w:p>
       <w:pPr>
@@ -9949,12 +9718,12 @@
       <w:pPr>
         <w:pStyle w:val="Heading2"/>
       </w:pPr>
-      <w:bookmarkStart w:id="32" w:name="_Toc530559197"/>
+      <w:bookmarkStart w:id="34" w:name="_Toc530559197"/>
       <w:r>
         <w:lastRenderedPageBreak/>
         <w:t>Randbedingungen</w:t>
       </w:r>
-      <w:bookmarkEnd w:id="32"/>
+      <w:bookmarkEnd w:id="34"/>
     </w:p>
     <w:tbl>
       <w:tblPr>
@@ -10657,22 +10426,22 @@
       <w:pPr>
         <w:pStyle w:val="Heading2"/>
       </w:pPr>
-      <w:bookmarkStart w:id="33" w:name="_Toc530559198"/>
+      <w:bookmarkStart w:id="35" w:name="_Toc530559198"/>
       <w:r>
         <w:lastRenderedPageBreak/>
         <w:t>Datenmodell</w:t>
       </w:r>
-      <w:bookmarkEnd w:id="33"/>
+      <w:bookmarkEnd w:id="35"/>
     </w:p>
     <w:p>
       <w:pPr>
         <w:pStyle w:val="Heading3"/>
       </w:pPr>
-      <w:bookmarkStart w:id="34" w:name="_Toc530559199"/>
+      <w:bookmarkStart w:id="36" w:name="_Toc530559199"/>
       <w:r>
         <w:t>Berechtigungen</w:t>
       </w:r>
-      <w:bookmarkEnd w:id="34"/>
+      <w:bookmarkEnd w:id="36"/>
     </w:p>
     <w:p>
       <w:r>
@@ -10681,7 +10450,7 @@
     </w:p>
     <w:tbl>
       <w:tblPr>
-        <w:tblStyle w:val="GridTable4-Accent1"/>
+        <w:tblStyle w:val="GridTable4-Accent5"/>
         <w:tblW w:w="0" w:type="auto"/>
         <w:tblLook w:val="04A0" w:firstRow="1" w:lastRow="0" w:firstColumn="1" w:lastColumn="0" w:noHBand="0" w:noVBand="1"/>
       </w:tblPr>
@@ -10771,8 +10540,13 @@
             <w:pPr>
               <w:cnfStyle w:val="000000100000" w:firstRow="0" w:lastRow="0" w:firstColumn="0" w:lastColumn="0" w:oddVBand="0" w:evenVBand="0" w:oddHBand="1" w:evenHBand="0" w:firstRowFirstColumn="0" w:firstRowLastColumn="0" w:lastRowFirstColumn="0" w:lastRowLastColumn="0"/>
             </w:pPr>
-            <w:r>
-              <w:t>Darf die zugeordneten Reports anzeigen/ausdrucken.</w:t>
+            <w:proofErr w:type="gramStart"/>
+            <w:r>
+              <w:t>Darf</w:t>
+            </w:r>
+            <w:proofErr w:type="gramEnd"/>
+            <w:r>
+              <w:t xml:space="preserve"> die zugeordneten Reports anzeigen/ausdrucken.</w:t>
             </w:r>
           </w:p>
         </w:tc>
@@ -10813,8 +10587,13 @@
             <w:pPr>
               <w:cnfStyle w:val="000000000000" w:firstRow="0" w:lastRow="0" w:firstColumn="0" w:lastColumn="0" w:oddVBand="0" w:evenVBand="0" w:oddHBand="0" w:evenHBand="0" w:firstRowFirstColumn="0" w:firstRowLastColumn="0" w:lastRowFirstColumn="0" w:lastRowLastColumn="0"/>
             </w:pPr>
-            <w:r>
-              <w:t>Darf einen User in WRAD erfassen.</w:t>
+            <w:proofErr w:type="gramStart"/>
+            <w:r>
+              <w:t>Darf</w:t>
+            </w:r>
+            <w:proofErr w:type="gramEnd"/>
+            <w:r>
+              <w:t xml:space="preserve"> einen User in WRAD erfassen.</w:t>
             </w:r>
           </w:p>
         </w:tc>
@@ -10858,8 +10637,13 @@
             <w:pPr>
               <w:cnfStyle w:val="000000100000" w:firstRow="0" w:lastRow="0" w:firstColumn="0" w:lastColumn="0" w:oddVBand="0" w:evenVBand="0" w:oddHBand="1" w:evenHBand="0" w:firstRowFirstColumn="0" w:firstRowLastColumn="0" w:lastRowFirstColumn="0" w:lastRowLastColumn="0"/>
             </w:pPr>
-            <w:r>
-              <w:t>Darf einen User in WRAD bearbeiten.</w:t>
+            <w:proofErr w:type="gramStart"/>
+            <w:r>
+              <w:t>Darf</w:t>
+            </w:r>
+            <w:proofErr w:type="gramEnd"/>
+            <w:r>
+              <w:t xml:space="preserve"> einen User in WRAD bearbeiten.</w:t>
             </w:r>
           </w:p>
         </w:tc>
@@ -10900,8 +10684,13 @@
             <w:pPr>
               <w:cnfStyle w:val="000000000000" w:firstRow="0" w:lastRow="0" w:firstColumn="0" w:lastColumn="0" w:oddVBand="0" w:evenVBand="0" w:oddHBand="0" w:evenHBand="0" w:firstRowFirstColumn="0" w:firstRowLastColumn="0" w:lastRowFirstColumn="0" w:lastRowLastColumn="0"/>
             </w:pPr>
-            <w:r>
-              <w:t>Darf einen User aus WRAD entfernen.</w:t>
+            <w:proofErr w:type="gramStart"/>
+            <w:r>
+              <w:t>Darf</w:t>
+            </w:r>
+            <w:proofErr w:type="gramEnd"/>
+            <w:r>
+              <w:t xml:space="preserve"> einen User aus WRAD entfernen.</w:t>
             </w:r>
           </w:p>
         </w:tc>
@@ -10953,8 +10742,13 @@
             <w:pPr>
               <w:cnfStyle w:val="000000100000" w:firstRow="0" w:lastRow="0" w:firstColumn="0" w:lastColumn="0" w:oddVBand="0" w:evenVBand="0" w:oddHBand="1" w:evenHBand="0" w:firstRowFirstColumn="0" w:firstRowLastColumn="0" w:lastRowFirstColumn="0" w:lastRowLastColumn="0"/>
             </w:pPr>
-            <w:r>
-              <w:t xml:space="preserve">Darf die </w:t>
+            <w:proofErr w:type="gramStart"/>
+            <w:r>
+              <w:t>Darf</w:t>
+            </w:r>
+            <w:proofErr w:type="gramEnd"/>
+            <w:r>
+              <w:t xml:space="preserve"> die </w:t>
             </w:r>
             <w:proofErr w:type="spellStart"/>
             <w:r>
@@ -11009,8 +10803,13 @@
             <w:pPr>
               <w:cnfStyle w:val="000000000000" w:firstRow="0" w:lastRow="0" w:firstColumn="0" w:lastColumn="0" w:oddVBand="0" w:evenVBand="0" w:oddHBand="0" w:evenHBand="0" w:firstRowFirstColumn="0" w:firstRowLastColumn="0" w:lastRowFirstColumn="0" w:lastRowLastColumn="0"/>
             </w:pPr>
-            <w:r>
-              <w:t>Darf verschiedene Kategorien von WRAD Usern einsehen</w:t>
+            <w:proofErr w:type="gramStart"/>
+            <w:r>
+              <w:t>Darf</w:t>
+            </w:r>
+            <w:proofErr w:type="gramEnd"/>
+            <w:r>
+              <w:t xml:space="preserve"> verschiedene Kategorien von WRAD Usern einsehen</w:t>
             </w:r>
           </w:p>
         </w:tc>
@@ -11054,8 +10853,13 @@
             <w:pPr>
               <w:cnfStyle w:val="000000100000" w:firstRow="0" w:lastRow="0" w:firstColumn="0" w:lastColumn="0" w:oddVBand="0" w:evenVBand="0" w:oddHBand="1" w:evenHBand="0" w:firstRowFirstColumn="0" w:firstRowLastColumn="0" w:lastRowFirstColumn="0" w:lastRowLastColumn="0"/>
             </w:pPr>
-            <w:r>
-              <w:t>Darf eine Gruppe in WRAD erfassen.</w:t>
+            <w:proofErr w:type="gramStart"/>
+            <w:r>
+              <w:t>Darf</w:t>
+            </w:r>
+            <w:proofErr w:type="gramEnd"/>
+            <w:r>
+              <w:t xml:space="preserve"> eine Gruppe in WRAD erfassen.</w:t>
             </w:r>
           </w:p>
         </w:tc>
@@ -11096,8 +10900,13 @@
             <w:pPr>
               <w:cnfStyle w:val="000000000000" w:firstRow="0" w:lastRow="0" w:firstColumn="0" w:lastColumn="0" w:oddVBand="0" w:evenVBand="0" w:oddHBand="0" w:evenHBand="0" w:firstRowFirstColumn="0" w:firstRowLastColumn="0" w:lastRowFirstColumn="0" w:lastRowLastColumn="0"/>
             </w:pPr>
-            <w:r>
-              <w:t>Darf eine Gruppe in WRAD bearbeiten.</w:t>
+            <w:proofErr w:type="gramStart"/>
+            <w:r>
+              <w:t>Darf</w:t>
+            </w:r>
+            <w:proofErr w:type="gramEnd"/>
+            <w:r>
+              <w:t xml:space="preserve"> eine Gruppe in WRAD bearbeiten.</w:t>
             </w:r>
           </w:p>
         </w:tc>
@@ -11141,8 +10950,13 @@
             <w:pPr>
               <w:cnfStyle w:val="000000100000" w:firstRow="0" w:lastRow="0" w:firstColumn="0" w:lastColumn="0" w:oddVBand="0" w:evenVBand="0" w:oddHBand="1" w:evenHBand="0" w:firstRowFirstColumn="0" w:firstRowLastColumn="0" w:lastRowFirstColumn="0" w:lastRowLastColumn="0"/>
             </w:pPr>
-            <w:r>
-              <w:t>Darf eine Gruppe aus WRAD entfernen.</w:t>
+            <w:proofErr w:type="gramStart"/>
+            <w:r>
+              <w:t>Darf</w:t>
+            </w:r>
+            <w:proofErr w:type="gramEnd"/>
+            <w:r>
+              <w:t xml:space="preserve"> eine Gruppe aus WRAD entfernen.</w:t>
             </w:r>
           </w:p>
         </w:tc>
@@ -11191,8 +11005,13 @@
             <w:pPr>
               <w:cnfStyle w:val="000000000000" w:firstRow="0" w:lastRow="0" w:firstColumn="0" w:lastColumn="0" w:oddVBand="0" w:evenVBand="0" w:oddHBand="0" w:evenHBand="0" w:firstRowFirstColumn="0" w:firstRowLastColumn="0" w:lastRowFirstColumn="0" w:lastRowLastColumn="0"/>
             </w:pPr>
-            <w:r>
-              <w:t xml:space="preserve">Darf die </w:t>
+            <w:proofErr w:type="gramStart"/>
+            <w:r>
+              <w:t>Darf</w:t>
+            </w:r>
+            <w:proofErr w:type="gramEnd"/>
+            <w:r>
+              <w:t xml:space="preserve"> die </w:t>
             </w:r>
             <w:proofErr w:type="spellStart"/>
             <w:r>
@@ -11250,8 +11069,13 @@
             <w:pPr>
               <w:cnfStyle w:val="000000100000" w:firstRow="0" w:lastRow="0" w:firstColumn="0" w:lastColumn="0" w:oddVBand="0" w:evenVBand="0" w:oddHBand="1" w:evenHBand="0" w:firstRowFirstColumn="0" w:firstRowLastColumn="0" w:lastRowFirstColumn="0" w:lastRowLastColumn="0"/>
             </w:pPr>
-            <w:r>
-              <w:t>Darf verschiedene Kategorien von WRAD Gruppen einsehen</w:t>
+            <w:proofErr w:type="gramStart"/>
+            <w:r>
+              <w:t>Darf</w:t>
+            </w:r>
+            <w:proofErr w:type="gramEnd"/>
+            <w:r>
+              <w:t xml:space="preserve"> verschiedene Kategorien von WRAD Gruppen einsehen</w:t>
             </w:r>
           </w:p>
         </w:tc>
@@ -11292,8 +11116,13 @@
             <w:pPr>
               <w:cnfStyle w:val="000000000000" w:firstRow="0" w:lastRow="0" w:firstColumn="0" w:lastColumn="0" w:oddVBand="0" w:evenVBand="0" w:oddHBand="0" w:evenHBand="0" w:firstRowFirstColumn="0" w:firstRowLastColumn="0" w:lastRowFirstColumn="0" w:lastRowLastColumn="0"/>
             </w:pPr>
-            <w:r>
-              <w:t>Darf den IST</w:t>
+            <w:proofErr w:type="gramStart"/>
+            <w:r>
+              <w:t>Darf</w:t>
+            </w:r>
+            <w:proofErr w:type="gramEnd"/>
+            <w:r>
+              <w:t xml:space="preserve"> den IST</w:t>
             </w:r>
             <w:r>
               <w:t>/</w:t>
@@ -11343,8 +11172,13 @@
             <w:pPr>
               <w:cnfStyle w:val="000000100000" w:firstRow="0" w:lastRow="0" w:firstColumn="0" w:lastColumn="0" w:oddVBand="0" w:evenVBand="0" w:oddHBand="1" w:evenHBand="0" w:firstRowFirstColumn="0" w:firstRowLastColumn="0" w:lastRowFirstColumn="0" w:lastRowLastColumn="0"/>
             </w:pPr>
-            <w:r>
-              <w:t>Darf den vom System generierten Log einsehen.</w:t>
+            <w:proofErr w:type="gramStart"/>
+            <w:r>
+              <w:t>Darf</w:t>
+            </w:r>
+            <w:proofErr w:type="gramEnd"/>
+            <w:r>
+              <w:t xml:space="preserve"> den vom System generierten Log einsehen.</w:t>
             </w:r>
           </w:p>
         </w:tc>
@@ -11385,8 +11219,13 @@
             <w:pPr>
               <w:cnfStyle w:val="000000000000" w:firstRow="0" w:lastRow="0" w:firstColumn="0" w:lastColumn="0" w:oddVBand="0" w:evenVBand="0" w:oddHBand="0" w:evenHBand="0" w:firstRowFirstColumn="0" w:firstRowLastColumn="0" w:lastRowFirstColumn="0" w:lastRowLastColumn="0"/>
             </w:pPr>
-            <w:r>
-              <w:t>Darf die Einstellungen des Systems bearbeiten.</w:t>
+            <w:proofErr w:type="gramStart"/>
+            <w:r>
+              <w:t>Darf</w:t>
+            </w:r>
+            <w:proofErr w:type="gramEnd"/>
+            <w:r>
+              <w:t xml:space="preserve"> die Einstellungen des Systems bearbeiten.</w:t>
             </w:r>
           </w:p>
         </w:tc>
@@ -11436,8 +11275,13 @@
             <w:pPr>
               <w:cnfStyle w:val="000000100000" w:firstRow="0" w:lastRow="0" w:firstColumn="0" w:lastColumn="0" w:oddVBand="0" w:evenVBand="0" w:oddHBand="1" w:evenHBand="0" w:firstRowFirstColumn="0" w:firstRowLastColumn="0" w:lastRowFirstColumn="0" w:lastRowLastColumn="0"/>
             </w:pPr>
-            <w:r>
-              <w:t>Darf die Basis der AD als CSV (IST-Zustand) importieren oder der Stand des WRAD (SOLL-Zustand) exportieren.</w:t>
+            <w:proofErr w:type="gramStart"/>
+            <w:r>
+              <w:t>Darf</w:t>
+            </w:r>
+            <w:proofErr w:type="gramEnd"/>
+            <w:r>
+              <w:t xml:space="preserve"> die Basis der AD als CSV (IST-Zustand) importieren oder der Stand des WRAD (SOLL-Zustand) exportieren.</w:t>
             </w:r>
           </w:p>
         </w:tc>
@@ -11457,7 +11301,7 @@
       <w:pPr>
         <w:pStyle w:val="Heading3"/>
       </w:pPr>
-      <w:bookmarkStart w:id="35" w:name="_Toc530559200"/>
+      <w:bookmarkStart w:id="37" w:name="_Toc530559200"/>
       <w:r>
         <w:t>Rollen</w:t>
       </w:r>
@@ -11467,11 +11311,11 @@
       <w:r>
         <w:t>atrix</w:t>
       </w:r>
-      <w:bookmarkEnd w:id="35"/>
+      <w:bookmarkEnd w:id="37"/>
     </w:p>
     <w:tbl>
       <w:tblPr>
-        <w:tblStyle w:val="GridTable4-Accent1"/>
+        <w:tblStyle w:val="GridTable4-Accent5"/>
         <w:tblW w:w="0" w:type="auto"/>
         <w:tblLayout w:type="fixed"/>
         <w:tblLook w:val="04A0" w:firstRow="1" w:lastRow="0" w:firstColumn="1" w:lastColumn="0" w:noHBand="0" w:noVBand="1"/>
@@ -11549,19 +11393,9 @@
             <w:pPr>
               <w:cnfStyle w:val="100000000000" w:firstRow="1" w:lastRow="0" w:firstColumn="0" w:lastColumn="0" w:oddVBand="0" w:evenVBand="0" w:oddHBand="0" w:evenHBand="0" w:firstRowFirstColumn="0" w:firstRowLastColumn="0" w:lastRowFirstColumn="0" w:lastRowLastColumn="0"/>
             </w:pPr>
-            <w:proofErr w:type="spellStart"/>
-            <w:r>
-              <w:t>Application</w:t>
-            </w:r>
-            <w:proofErr w:type="spellEnd"/>
-            <w:r>
-              <w:t xml:space="preserve"> </w:t>
-            </w:r>
-            <w:proofErr w:type="spellStart"/>
-            <w:r>
-              <w:t>Owner</w:t>
-            </w:r>
-            <w:proofErr w:type="spellEnd"/>
+            <w:r>
+              <w:t>Application Owner</w:t>
+            </w:r>
           </w:p>
         </w:tc>
       </w:tr>
@@ -11576,6 +11410,9 @@
             <w:tcW w:w="1534" w:type="dxa"/>
           </w:tcPr>
           <w:p>
+            <w:pPr>
+              <w:jc w:val="center"/>
+            </w:pPr>
             <w:r>
               <w:t>R0</w:t>
             </w:r>
@@ -11651,6 +11488,9 @@
             <w:tcW w:w="1534" w:type="dxa"/>
           </w:tcPr>
           <w:p>
+            <w:pPr>
+              <w:jc w:val="center"/>
+            </w:pPr>
             <w:r>
               <w:t>R0</w:t>
             </w:r>
@@ -11721,6 +11561,9 @@
             <w:tcW w:w="1534" w:type="dxa"/>
           </w:tcPr>
           <w:p>
+            <w:pPr>
+              <w:jc w:val="center"/>
+            </w:pPr>
             <w:r>
               <w:t>R0</w:t>
             </w:r>
@@ -11790,6 +11633,9 @@
             <w:tcW w:w="1534" w:type="dxa"/>
           </w:tcPr>
           <w:p>
+            <w:pPr>
+              <w:jc w:val="center"/>
+            </w:pPr>
             <w:r>
               <w:t>R0</w:t>
             </w:r>
@@ -11860,6 +11706,9 @@
             <w:tcW w:w="1534" w:type="dxa"/>
           </w:tcPr>
           <w:p>
+            <w:pPr>
+              <w:jc w:val="center"/>
+            </w:pPr>
             <w:r>
               <w:t>R0</w:t>
             </w:r>
@@ -11935,6 +11784,9 @@
             <w:tcW w:w="1534" w:type="dxa"/>
           </w:tcPr>
           <w:p>
+            <w:pPr>
+              <w:jc w:val="center"/>
+            </w:pPr>
             <w:r>
               <w:t>R0</w:t>
             </w:r>
@@ -12011,6 +11863,9 @@
             <w:tcW w:w="1534" w:type="dxa"/>
           </w:tcPr>
           <w:p>
+            <w:pPr>
+              <w:jc w:val="center"/>
+            </w:pPr>
             <w:r>
               <w:t>R0</w:t>
             </w:r>
@@ -12080,6 +11935,9 @@
             <w:tcW w:w="1534" w:type="dxa"/>
           </w:tcPr>
           <w:p>
+            <w:pPr>
+              <w:jc w:val="center"/>
+            </w:pPr>
             <w:r>
               <w:t>R0</w:t>
             </w:r>
@@ -12150,6 +12008,9 @@
             <w:tcW w:w="1534" w:type="dxa"/>
           </w:tcPr>
           <w:p>
+            <w:pPr>
+              <w:jc w:val="center"/>
+            </w:pPr>
             <w:r>
               <w:t>R</w:t>
             </w:r>
@@ -12219,6 +12080,9 @@
             <w:tcW w:w="1534" w:type="dxa"/>
           </w:tcPr>
           <w:p>
+            <w:pPr>
+              <w:jc w:val="center"/>
+            </w:pPr>
             <w:r>
               <w:t>R1</w:t>
             </w:r>
@@ -12295,6 +12159,9 @@
             <w:tcW w:w="1534" w:type="dxa"/>
           </w:tcPr>
           <w:p>
+            <w:pPr>
+              <w:jc w:val="center"/>
+            </w:pPr>
             <w:r>
               <w:t>R1</w:t>
             </w:r>
@@ -12370,6 +12237,9 @@
             <w:tcW w:w="1534" w:type="dxa"/>
           </w:tcPr>
           <w:p>
+            <w:pPr>
+              <w:jc w:val="center"/>
+            </w:pPr>
             <w:r>
               <w:t>R1</w:t>
             </w:r>
@@ -12446,6 +12316,9 @@
             <w:tcW w:w="1534" w:type="dxa"/>
           </w:tcPr>
           <w:p>
+            <w:pPr>
+              <w:jc w:val="center"/>
+            </w:pPr>
             <w:r>
               <w:t>R1</w:t>
             </w:r>
@@ -12512,6 +12385,9 @@
             <w:tcW w:w="1534" w:type="dxa"/>
           </w:tcPr>
           <w:p>
+            <w:pPr>
+              <w:jc w:val="center"/>
+            </w:pPr>
             <w:r>
               <w:t>R1</w:t>
             </w:r>
@@ -12579,6 +12455,9 @@
             <w:tcW w:w="1534" w:type="dxa"/>
           </w:tcPr>
           <w:p>
+            <w:pPr>
+              <w:jc w:val="center"/>
+            </w:pPr>
             <w:r>
               <w:t>R1</w:t>
             </w:r>
@@ -12653,16 +12532,16 @@
       <w:pPr>
         <w:pStyle w:val="Heading1"/>
       </w:pPr>
-      <w:bookmarkStart w:id="36" w:name="_Toc530559201"/>
+      <w:bookmarkStart w:id="38" w:name="_Toc530559201"/>
       <w:r>
         <w:lastRenderedPageBreak/>
         <w:t>Glossar</w:t>
       </w:r>
-      <w:bookmarkEnd w:id="36"/>
+      <w:bookmarkEnd w:id="38"/>
     </w:p>
     <w:tbl>
       <w:tblPr>
-        <w:tblStyle w:val="GridTable4-Accent1"/>
+        <w:tblStyle w:val="GridTable4-Accent5"/>
         <w:tblW w:w="9062" w:type="dxa"/>
         <w:tblLook w:val="04A0" w:firstRow="1" w:lastRow="0" w:firstColumn="1" w:lastColumn="0" w:noHBand="0" w:noVBand="1"/>
       </w:tblPr>
@@ -12732,13 +12611,8 @@
             <w:pPr>
               <w:cnfStyle w:val="000000100000" w:firstRow="0" w:lastRow="0" w:firstColumn="0" w:lastColumn="0" w:oddVBand="0" w:evenVBand="0" w:oddHBand="1" w:evenHBand="0" w:firstRowFirstColumn="0" w:firstRowLastColumn="0" w:lastRowFirstColumn="0" w:lastRowLastColumn="0"/>
             </w:pPr>
-            <w:proofErr w:type="spellStart"/>
-            <w:r>
-              <w:t>Active</w:t>
-            </w:r>
-            <w:proofErr w:type="spellEnd"/>
-            <w:r>
-              <w:t xml:space="preserve"> Directory</w:t>
+            <w:r>
+              <w:t>Active Directory</w:t>
             </w:r>
           </w:p>
         </w:tc>
@@ -12910,6 +12784,38 @@
             </w:pPr>
             <w:r>
               <w:t>Accounts gelten als verwaist, wenn diese über einen Zeitraum nicht mehr gebraucht werden.</w:t>
+            </w:r>
+          </w:p>
+        </w:tc>
+      </w:tr>
+      <w:tr>
+        <w:trPr>
+          <w:cnfStyle w:val="000000100000" w:firstRow="0" w:lastRow="0" w:firstColumn="0" w:lastColumn="0" w:oddVBand="0" w:evenVBand="0" w:oddHBand="1" w:evenHBand="0" w:firstRowFirstColumn="0" w:firstRowLastColumn="0" w:lastRowFirstColumn="0" w:lastRowLastColumn="0"/>
+        </w:trPr>
+        <w:tc>
+          <w:tcPr>
+            <w:cnfStyle w:val="001000000000" w:firstRow="0" w:lastRow="0" w:firstColumn="1" w:lastColumn="0" w:oddVBand="0" w:evenVBand="0" w:oddHBand="0" w:evenHBand="0" w:firstRowFirstColumn="0" w:firstRowLastColumn="0" w:lastRowFirstColumn="0" w:lastRowLastColumn="0"/>
+            <w:tcW w:w="2830" w:type="dxa"/>
+          </w:tcPr>
+          <w:p>
+            <w:r>
+              <w:t>WRAD</w:t>
+            </w:r>
+          </w:p>
+        </w:tc>
+        <w:tc>
+          <w:tcPr>
+            <w:tcW w:w="6232" w:type="dxa"/>
+          </w:tcPr>
+          <w:p>
+            <w:pPr>
+              <w:cnfStyle w:val="000000100000" w:firstRow="0" w:lastRow="0" w:firstColumn="0" w:lastColumn="0" w:oddVBand="0" w:evenVBand="0" w:oddHBand="1" w:evenHBand="0" w:firstRowFirstColumn="0" w:firstRowLastColumn="0" w:lastRowFirstColumn="0" w:lastRowLastColumn="0"/>
+            </w:pPr>
+            <w:r>
+              <w:t xml:space="preserve">Tool für </w:t>
+            </w:r>
+            <w:r>
+              <w:t>Webbasiertes Reporting von Userberechtigungen für Windows Active Directory</w:t>
             </w:r>
           </w:p>
         </w:tc>
@@ -12920,21 +12826,21 @@
       <w:pPr>
         <w:pStyle w:val="Heading1"/>
       </w:pPr>
-      <w:bookmarkStart w:id="37" w:name="_Toc530559202"/>
+      <w:bookmarkStart w:id="39" w:name="_Toc530559202"/>
       <w:r>
         <w:t>Literaturverzeichnis</w:t>
       </w:r>
-      <w:bookmarkEnd w:id="37"/>
+      <w:bookmarkEnd w:id="39"/>
     </w:p>
     <w:p>
       <w:pPr>
         <w:pStyle w:val="Heading1"/>
       </w:pPr>
-      <w:bookmarkStart w:id="38" w:name="_Toc530559203"/>
+      <w:bookmarkStart w:id="40" w:name="_Toc530559203"/>
       <w:r>
         <w:t>Abbildungsverzeichnis</w:t>
       </w:r>
-      <w:bookmarkEnd w:id="38"/>
+      <w:bookmarkEnd w:id="40"/>
     </w:p>
     <w:p>
       <w:pPr>
@@ -13133,7 +13039,25 @@
         <w:szCs w:val="16"/>
         <w:lang w:val="fr-CH"/>
       </w:rPr>
-      <w:t xml:space="preserve"> | Haute école spécialisée bernoise | Bern University of </w:t>
+      <w:t xml:space="preserve"> | Haute école spécialisée bernoise | Bern </w:t>
+    </w:r>
+    <w:proofErr w:type="spellStart"/>
+    <w:r>
+      <w:rPr>
+        <w:sz w:val="16"/>
+        <w:szCs w:val="16"/>
+        <w:lang w:val="fr-CH"/>
+      </w:rPr>
+      <w:t>University</w:t>
+    </w:r>
+    <w:proofErr w:type="spellEnd"/>
+    <w:r>
+      <w:rPr>
+        <w:sz w:val="16"/>
+        <w:szCs w:val="16"/>
+        <w:lang w:val="fr-CH"/>
+      </w:rPr>
+      <w:t xml:space="preserve"> of </w:t>
     </w:r>
     <w:proofErr w:type="spellStart"/>
     <w:r>
@@ -13261,7 +13185,25 @@
         <w:szCs w:val="16"/>
         <w:lang w:val="fr-CH"/>
       </w:rPr>
-      <w:t xml:space="preserve"> | Haute école spécialisée bernoise | Bern University of </w:t>
+      <w:t xml:space="preserve"> | Haute école spécialisée bernoise | Bern </w:t>
+    </w:r>
+    <w:proofErr w:type="spellStart"/>
+    <w:r>
+      <w:rPr>
+        <w:sz w:val="16"/>
+        <w:szCs w:val="16"/>
+        <w:lang w:val="fr-CH"/>
+      </w:rPr>
+      <w:t>University</w:t>
+    </w:r>
+    <w:proofErr w:type="spellEnd"/>
+    <w:r>
+      <w:rPr>
+        <w:sz w:val="16"/>
+        <w:szCs w:val="16"/>
+        <w:lang w:val="fr-CH"/>
+      </w:rPr>
+      <w:t xml:space="preserve"> of </w:t>
     </w:r>
     <w:proofErr w:type="spellStart"/>
     <w:r>
@@ -14059,6 +14001,14 @@
     <w:abstractNumId w:val="3"/>
   </w:num>
 </w:numbering>
+</file>
+
+<file path=word/people.xml><?xml version="1.0" encoding="utf-8"?>
+<w15:people xmlns:wpc="http://schemas.microsoft.com/office/word/2010/wordprocessingCanvas" xmlns:cx="http://schemas.microsoft.com/office/drawing/2014/chartex" xmlns:cx1="http://schemas.microsoft.com/office/drawing/2015/9/8/chartex" xmlns:cx2="http://schemas.microsoft.com/office/drawing/2015/10/21/chartex" xmlns:cx3="http://schemas.microsoft.com/office/drawing/2016/5/9/chartex" xmlns:cx4="http://schemas.microsoft.com/office/drawing/2016/5/10/chartex" xmlns:cx5="http://schemas.microsoft.com/office/drawing/2016/5/11/chartex" xmlns:cx6="http://schemas.microsoft.com/office/drawing/2016/5/12/chartex" xmlns:cx7="http://schemas.microsoft.com/office/drawing/2016/5/13/chartex" xmlns:cx8="http://schemas.microsoft.com/office/drawing/2016/5/14/chartex" xmlns:mc="http://schemas.openxmlformats.org/markup-compatibility/2006" xmlns:aink="http://schemas.microsoft.com/office/drawing/2016/ink" xmlns:am3d="http://schemas.microsoft.com/office/drawing/2017/model3d" xmlns:o="urn:schemas-microsoft-com:office:office" xmlns:r="http://schemas.openxmlformats.org/officeDocument/2006/relationships" xmlns:m="http://schemas.openxmlformats.org/officeDocument/2006/math" xmlns:v="urn:schemas-microsoft-com:vml" xmlns:wp14="http://schemas.microsoft.com/office/word/2010/wordprocessingDrawing" xmlns:wp="http://schemas.openxmlformats.org/drawingml/2006/wordprocessingDrawing" xmlns:w10="urn:schemas-microsoft-com:office:word" xmlns:w="http://schemas.openxmlformats.org/wordprocessingml/2006/main" xmlns:w14="http://schemas.microsoft.com/office/word/2010/wordml" xmlns:w15="http://schemas.microsoft.com/office/word/2012/wordml" xmlns:w16cid="http://schemas.microsoft.com/office/word/2016/wordml/cid" xmlns:w16se="http://schemas.microsoft.com/office/word/2015/wordml/symex" xmlns:wpg="http://schemas.microsoft.com/office/word/2010/wordprocessingGroup" xmlns:wpi="http://schemas.microsoft.com/office/word/2010/wordprocessingInk" xmlns:wne="http://schemas.microsoft.com/office/word/2006/wordml" xmlns:wps="http://schemas.microsoft.com/office/word/2010/wordprocessingShape" mc:Ignorable="w14 w15 w16se w16cid wp14">
+  <w15:person w15:author="Philipp Köfer">
+    <w15:presenceInfo w15:providerId="AD" w15:userId="S::philipp.koefer@isolutions.ch::4890f919-5f42-4970-84f9-86b63eddda11"/>
+  </w15:person>
+</w15:people>
 </file>
 
 <file path=word/styles.xml><?xml version="1.0" encoding="utf-8"?>
@@ -15252,6 +15202,150 @@
       <w:color w:val="4472C4" w:themeColor="accent1"/>
     </w:rPr>
   </w:style>
+  <w:style w:type="character" w:styleId="CommentReference">
+    <w:name w:val="annotation reference"/>
+    <w:basedOn w:val="DefaultParagraphFont"/>
+    <w:uiPriority w:val="99"/>
+    <w:semiHidden/>
+    <w:unhideWhenUsed/>
+    <w:rsid w:val="009500D7"/>
+    <w:rPr>
+      <w:sz w:val="16"/>
+      <w:szCs w:val="16"/>
+    </w:rPr>
+  </w:style>
+  <w:style w:type="paragraph" w:styleId="CommentText">
+    <w:name w:val="annotation text"/>
+    <w:basedOn w:val="Normal"/>
+    <w:link w:val="CommentTextChar"/>
+    <w:uiPriority w:val="99"/>
+    <w:semiHidden/>
+    <w:unhideWhenUsed/>
+    <w:rsid w:val="009500D7"/>
+    <w:pPr>
+      <w:spacing w:line="240" w:lineRule="auto"/>
+    </w:pPr>
+    <w:rPr>
+      <w:sz w:val="20"/>
+      <w:szCs w:val="20"/>
+    </w:rPr>
+  </w:style>
+  <w:style w:type="character" w:customStyle="1" w:styleId="CommentTextChar">
+    <w:name w:val="Comment Text Char"/>
+    <w:basedOn w:val="DefaultParagraphFont"/>
+    <w:link w:val="CommentText"/>
+    <w:uiPriority w:val="99"/>
+    <w:semiHidden/>
+    <w:rsid w:val="009500D7"/>
+    <w:rPr>
+      <w:sz w:val="20"/>
+      <w:szCs w:val="20"/>
+    </w:rPr>
+  </w:style>
+  <w:style w:type="paragraph" w:styleId="CommentSubject">
+    <w:name w:val="annotation subject"/>
+    <w:basedOn w:val="CommentText"/>
+    <w:next w:val="CommentText"/>
+    <w:link w:val="CommentSubjectChar"/>
+    <w:uiPriority w:val="99"/>
+    <w:semiHidden/>
+    <w:unhideWhenUsed/>
+    <w:rsid w:val="009500D7"/>
+    <w:rPr>
+      <w:b/>
+      <w:bCs/>
+    </w:rPr>
+  </w:style>
+  <w:style w:type="character" w:customStyle="1" w:styleId="CommentSubjectChar">
+    <w:name w:val="Comment Subject Char"/>
+    <w:basedOn w:val="CommentTextChar"/>
+    <w:link w:val="CommentSubject"/>
+    <w:uiPriority w:val="99"/>
+    <w:semiHidden/>
+    <w:rsid w:val="009500D7"/>
+    <w:rPr>
+      <w:b/>
+      <w:bCs/>
+      <w:sz w:val="20"/>
+      <w:szCs w:val="20"/>
+    </w:rPr>
+  </w:style>
+  <w:style w:type="table" w:styleId="GridTable4-Accent5">
+    <w:name w:val="Grid Table 4 Accent 5"/>
+    <w:basedOn w:val="TableNormal"/>
+    <w:uiPriority w:val="49"/>
+    <w:rsid w:val="00E17746"/>
+    <w:pPr>
+      <w:spacing w:after="0" w:line="240" w:lineRule="auto"/>
+    </w:pPr>
+    <w:tblPr>
+      <w:tblStyleRowBandSize w:val="1"/>
+      <w:tblStyleColBandSize w:val="1"/>
+      <w:tblBorders>
+        <w:top w:val="single" w:sz="4" w:space="0" w:color="9CC2E5" w:themeColor="accent5" w:themeTint="99"/>
+        <w:left w:val="single" w:sz="4" w:space="0" w:color="9CC2E5" w:themeColor="accent5" w:themeTint="99"/>
+        <w:bottom w:val="single" w:sz="4" w:space="0" w:color="9CC2E5" w:themeColor="accent5" w:themeTint="99"/>
+        <w:right w:val="single" w:sz="4" w:space="0" w:color="9CC2E5" w:themeColor="accent5" w:themeTint="99"/>
+        <w:insideH w:val="single" w:sz="4" w:space="0" w:color="9CC2E5" w:themeColor="accent5" w:themeTint="99"/>
+        <w:insideV w:val="single" w:sz="4" w:space="0" w:color="9CC2E5" w:themeColor="accent5" w:themeTint="99"/>
+      </w:tblBorders>
+    </w:tblPr>
+    <w:tblStylePr w:type="firstRow">
+      <w:rPr>
+        <w:b/>
+        <w:bCs/>
+        <w:color w:val="FFFFFF" w:themeColor="background1"/>
+      </w:rPr>
+      <w:tblPr/>
+      <w:tcPr>
+        <w:tcBorders>
+          <w:top w:val="single" w:sz="4" w:space="0" w:color="5B9BD5" w:themeColor="accent5"/>
+          <w:left w:val="single" w:sz="4" w:space="0" w:color="5B9BD5" w:themeColor="accent5"/>
+          <w:bottom w:val="single" w:sz="4" w:space="0" w:color="5B9BD5" w:themeColor="accent5"/>
+          <w:right w:val="single" w:sz="4" w:space="0" w:color="5B9BD5" w:themeColor="accent5"/>
+          <w:insideH w:val="nil"/>
+          <w:insideV w:val="nil"/>
+        </w:tcBorders>
+        <w:shd w:val="clear" w:color="auto" w:fill="5B9BD5" w:themeFill="accent5"/>
+      </w:tcPr>
+    </w:tblStylePr>
+    <w:tblStylePr w:type="lastRow">
+      <w:rPr>
+        <w:b/>
+        <w:bCs/>
+      </w:rPr>
+      <w:tblPr/>
+      <w:tcPr>
+        <w:tcBorders>
+          <w:top w:val="double" w:sz="4" w:space="0" w:color="5B9BD5" w:themeColor="accent5"/>
+        </w:tcBorders>
+      </w:tcPr>
+    </w:tblStylePr>
+    <w:tblStylePr w:type="firstCol">
+      <w:rPr>
+        <w:b/>
+        <w:bCs/>
+      </w:rPr>
+    </w:tblStylePr>
+    <w:tblStylePr w:type="lastCol">
+      <w:rPr>
+        <w:b/>
+        <w:bCs/>
+      </w:rPr>
+    </w:tblStylePr>
+    <w:tblStylePr w:type="band1Vert">
+      <w:tblPr/>
+      <w:tcPr>
+        <w:shd w:val="clear" w:color="auto" w:fill="DEEAF6" w:themeFill="accent5" w:themeFillTint="33"/>
+      </w:tcPr>
+    </w:tblStylePr>
+    <w:tblStylePr w:type="band1Horz">
+      <w:tblPr/>
+      <w:tcPr>
+        <w:shd w:val="clear" w:color="auto" w:fill="DEEAF6" w:themeFill="accent5" w:themeFillTint="33"/>
+      </w:tcPr>
+    </w:tblStylePr>
+  </w:style>
 </w:styles>
 </file>
 
@@ -15555,7 +15649,7 @@
 </file>
 
 <file path=customXml/itemProps1.xml><?xml version="1.0" encoding="utf-8"?>
-<ds:datastoreItem xmlns:ds="http://schemas.openxmlformats.org/officeDocument/2006/customXml" ds:itemID="{9EA63C14-EDF4-44BE-9B34-761165C2FCF6}">
+<ds:datastoreItem xmlns:ds="http://schemas.openxmlformats.org/officeDocument/2006/customXml" ds:itemID="{7DF665AE-9B82-4D46-A330-595E6341914A}">
   <ds:schemaRefs>
     <ds:schemaRef ds:uri="http://schemas.openxmlformats.org/officeDocument/2006/bibliography"/>
   </ds:schemaRefs>

</xml_diff>